<commit_message>
added exaples for abstract class and interface
</commit_message>
<xml_diff>
--- a/OOPS Concepts.docx
+++ b/OOPS Concepts.docx
@@ -64,7 +64,13 @@
         <w:pStyle w:val="ListParagraph"/>
       </w:pPr>
       <w:r>
-        <w:t>Hiding the Implementation of the functionality . It Tells what is does or how it functions &amp; but it dosent tell how it was Implemented.</w:t>
+        <w:t>Hiding the Implementation of the functionality . It Tells what is does or how it functions</w:t>
+      </w:r>
+      <w:r>
+        <w:t xml:space="preserve"> or how it is works </w:t>
+      </w:r>
+      <w:r>
+        <w:t xml:space="preserve"> &amp; but it dosent tell how it was Implemented.</w:t>
       </w:r>
     </w:p>
     <w:p>

</xml_diff>

<commit_message>
added code for multiple and hybrid inheritances
</commit_message>
<xml_diff>
--- a/OOPS Concepts.docx
+++ b/OOPS Concepts.docx
@@ -209,6 +209,9 @@
             </w:pPr>
             <w:r>
               <w:t>It Contains Abstract Methods &amp; Defined Methods</w:t>
+            </w:r>
+            <w:r>
+              <w:t xml:space="preserve"> &amp; Constants</w:t>
             </w:r>
           </w:p>
         </w:tc>
@@ -516,7 +519,16 @@
     <w:p/>
     <w:p>
       <w:r>
-        <w:t>Inheritance can be achieved through extends keyword between classes</w:t>
+        <w:t xml:space="preserve">Inheritance can be achieved through </w:t>
+      </w:r>
+      <w:r>
+        <w:rPr>
+          <w:b/>
+        </w:rPr>
+        <w:t>extends</w:t>
+      </w:r>
+      <w:r>
+        <w:t xml:space="preserve"> keyword between classes</w:t>
       </w:r>
       <w:r>
         <w:t>(A,B)</w:t>
@@ -531,7 +543,13 @@
     <w:p/>
     <w:p>
       <w:r>
-        <w:t>Ex:- Class A extends B</w:t>
+        <w:t xml:space="preserve">Ex:- </w:t>
+      </w:r>
+      <w:r>
+        <w:rPr>
+          <w:b/>
+        </w:rPr>
+        <w:t>Class A extends B</w:t>
       </w:r>
     </w:p>
     <w:p/>
@@ -579,7 +597,13 @@
     <w:p/>
     <w:p>
       <w:r>
-        <w:t>Interface I1 implements A</w:t>
+        <w:t xml:space="preserve">Interface I1 implements </w:t>
+      </w:r>
+      <w:r>
+        <w:t xml:space="preserve">class </w:t>
+      </w:r>
+      <w:r>
+        <w:t>A</w:t>
       </w:r>
       <w:r>
         <w:t xml:space="preserve"> (Not Possible)</w:t>
@@ -616,9 +640,62 @@
       </w:r>
     </w:p>
     <w:p/>
-    <w:p/>
-    <w:p/>
-    <w:p/>
+    <w:p>
+      <w:r>
+        <w:rPr>
+          <w:b/>
+          <w:u w:val="single"/>
+        </w:rPr>
+        <w:t>Multiple inheritance</w:t>
+      </w:r>
+      <w:r>
+        <w:rPr>
+          <w:b/>
+          <w:u w:val="single"/>
+        </w:rPr>
+        <w:t xml:space="preserve"> </w:t>
+      </w:r>
+      <w:r>
+        <w:t xml:space="preserve"> in the below diagram A and B are interfaces C is sub class of A and B.</w:t>
+      </w:r>
+    </w:p>
+    <w:p>
+      <w:r>
+        <w:rPr>
+          <w:b/>
+        </w:rPr>
+        <w:t>Note</w:t>
+      </w:r>
+      <w:r>
+        <w:t>: If a class (C) implements an interface(I) it has to override all  the methods of interface</w:t>
+      </w:r>
+      <w:r>
+        <w:t>.</w:t>
+      </w:r>
+    </w:p>
+    <w:p>
+      <w:r>
+        <w:t>It gives compilation error if we donot override any method of the interface.</w:t>
+      </w:r>
+    </w:p>
+    <w:p>
+      <w:r>
+        <w:t>If an abstract class (C) implements an interface(I)  overriding the methods of interface is optiona</w:t>
+      </w:r>
+    </w:p>
+    <w:p/>
+    <w:p>
+      <w:r>
+        <w:rPr>
+          <w:b/>
+          <w:u w:val="single"/>
+        </w:rPr>
+        <w:t>Hybrid inheritance</w:t>
+      </w:r>
+      <w:r>
+        <w:t xml:space="preserve"> is the combination of more than one inheritences</w:t>
+      </w:r>
+    </w:p>
     <w:p>
       <w:r>
         <w:t>In Hybrid Inheritance, A,B,C should be Interfaces because if A is Class B &amp; C cannot implement class A.</w:t>
@@ -628,13 +705,24 @@
     <w:p/>
     <w:p>
       <w:r>
-        <w:t>If a Class A extends ClassB  and implements InterfacesI1,I2 we should write the syntax as below:-</w:t>
+        <w:t>If a Class A extends ClassB  and implements Interfaces</w:t>
+      </w:r>
+      <w:r>
+        <w:t xml:space="preserve"> </w:t>
+      </w:r>
+      <w:r>
+        <w:t>I1,I2 we should write the syntax as below:-</w:t>
       </w:r>
     </w:p>
     <w:p/>
     <w:p>
       <w:r>
         <w:t>Class A extends B implements I1,I2</w:t>
+      </w:r>
+    </w:p>
+    <w:p>
+      <w:r>
+        <w:t xml:space="preserve">Class A implements I1 extends B ------not possible throws compilation error </w:t>
       </w:r>
     </w:p>
     <w:p/>
@@ -675,7 +763,7 @@
                     <a:blip r:embed="rId5">
                       <a:extLst>
                         <a:ext uri="{28A0092B-C50C-407E-A947-70E740481C1C}">
-                          <a14:useLocalDpi xmlns:a14="http://schemas.microsoft.com/office/drawing/2010/main" xmlns:wps="http://schemas.microsoft.com/office/word/2010/wordprocessingShape" xmlns:wpi="http://schemas.microsoft.com/office/word/2010/wordprocessingInk" xmlns:wpg="http://schemas.microsoft.com/office/word/2010/wordprocessingGroup" xmlns:w15="http://schemas.microsoft.com/office/word/2012/wordml" xmlns:w14="http://schemas.microsoft.com/office/word/2010/wordml" xmlns:w="http://schemas.openxmlformats.org/wordprocessingml/2006/main" xmlns:w10="urn:schemas-microsoft-com:office:word" xmlns:wp14="http://schemas.microsoft.com/office/word/2010/wordprocessingDrawing" xmlns:v="urn:schemas-microsoft-com:vml" xmlns:o="urn:schemas-microsoft-com:office:office" xmlns:mv="urn:schemas-microsoft-com:mac:vml" xmlns:mc="http://schemas.openxmlformats.org/markup-compatibility/2006" xmlns:mo="http://schemas.microsoft.com/office/mac/office/2008/main" xmlns:wpc="http://schemas.microsoft.com/office/word/2010/wordprocessingCanvas" xmlns="" val="0"/>
+                          <a14:useLocalDpi xmlns="" xmlns:wpc="http://schemas.microsoft.com/office/word/2010/wordprocessingCanvas" xmlns:mo="http://schemas.microsoft.com/office/mac/office/2008/main" xmlns:mc="http://schemas.openxmlformats.org/markup-compatibility/2006" xmlns:mv="urn:schemas-microsoft-com:mac:vml" xmlns:o="urn:schemas-microsoft-com:office:office" xmlns:v="urn:schemas-microsoft-com:vml" xmlns:wp14="http://schemas.microsoft.com/office/word/2010/wordprocessingDrawing" xmlns:w10="urn:schemas-microsoft-com:office:word" xmlns:w="http://schemas.openxmlformats.org/wordprocessingml/2006/main" xmlns:w14="http://schemas.microsoft.com/office/word/2010/wordml" xmlns:w15="http://schemas.microsoft.com/office/word/2012/wordml" xmlns:wpg="http://schemas.microsoft.com/office/word/2010/wordprocessingGroup" xmlns:wpi="http://schemas.microsoft.com/office/word/2010/wordprocessingInk" xmlns:wps="http://schemas.microsoft.com/office/word/2010/wordprocessingShape" xmlns:a14="http://schemas.microsoft.com/office/drawing/2010/main" val="0"/>
                         </a:ext>
                       </a:extLst>
                     </a:blip>
@@ -2099,7 +2187,7 @@
   <a:extraClrSchemeLst/>
   <a:extLst>
     <a:ext uri="{05A4C25C-085E-4340-85A3-A5531E510DB2}">
-      <thm15:themeFamily xmlns:thm15="http://schemas.microsoft.com/office/thememl/2012/main" xmlns="" name="Office Theme" id="{62F939B6-93AF-4DB8-9C6B-D6C7DFDC589F}" vid="{4A3C46E8-61CC-4603-A589-7422A47A8E4A}"/>
+      <thm15:themeFamily xmlns="" xmlns:thm15="http://schemas.microsoft.com/office/thememl/2012/main" name="Office Theme" id="{62F939B6-93AF-4DB8-9C6B-D6C7DFDC589F}" vid="{4A3C46E8-61CC-4603-A589-7422A47A8E4A}"/>
     </a:ext>
   </a:extLst>
 </a:theme>

</xml_diff>

<commit_message>
added code for compiletime and runtime polymorphism
</commit_message>
<xml_diff>
--- a/OOPS Concepts.docx
+++ b/OOPS Concepts.docx
@@ -16,8 +16,13 @@
           <w:numId w:val="1"/>
         </w:numPr>
       </w:pPr>
-      <w:r>
-        <w:t xml:space="preserve">Encapsulation :- </w:t>
+      <w:proofErr w:type="gramStart"/>
+      <w:r>
+        <w:t>Encapsulation :-</w:t>
+      </w:r>
+      <w:proofErr w:type="gramEnd"/>
+      <w:r>
+        <w:t xml:space="preserve"> </w:t>
       </w:r>
       <w:r>
         <w:t>Wrapping data members &amp; its functions in to a single unit.</w:t>
@@ -32,17 +37,38 @@
     <w:p/>
     <w:p>
       <w:r>
-        <w:t>Setter methods are used to set values for private variables(Class Level) of a class.</w:t>
-      </w:r>
-    </w:p>
-    <w:p>
-      <w:r>
-        <w:t>Seter method Return Type will be always void.</w:t>
-      </w:r>
-    </w:p>
-    <w:p>
-      <w:r>
-        <w:t xml:space="preserve">Getter Method return type will be always the return type of its variable </w:t>
+        <w:t xml:space="preserve">Setter methods are used to set values for private </w:t>
+      </w:r>
+      <w:proofErr w:type="gramStart"/>
+      <w:r>
+        <w:t>variables(</w:t>
+      </w:r>
+      <w:proofErr w:type="gramEnd"/>
+      <w:r>
+        <w:t>Class Level) of a class.</w:t>
+      </w:r>
+    </w:p>
+    <w:p>
+      <w:proofErr w:type="spellStart"/>
+      <w:r>
+        <w:t>Seter</w:t>
+      </w:r>
+      <w:proofErr w:type="spellEnd"/>
+      <w:r>
+        <w:t xml:space="preserve"> method Return Type will be always void.</w:t>
+      </w:r>
+    </w:p>
+    <w:p>
+      <w:r>
+        <w:t xml:space="preserve">Getter Method </w:t>
+      </w:r>
+      <w:proofErr w:type="gramStart"/>
+      <w:r>
+        <w:t>return</w:t>
+      </w:r>
+      <w:proofErr w:type="gramEnd"/>
+      <w:r>
+        <w:t xml:space="preserve"> type will be always the return type of its variable </w:t>
       </w:r>
     </w:p>
     <w:p/>
@@ -64,52 +90,100 @@
         <w:pStyle w:val="ListParagraph"/>
       </w:pPr>
       <w:r>
-        <w:t>Hiding the Implementation of the functionality . It Tells what is does or how it functions</w:t>
-      </w:r>
-      <w:r>
-        <w:t xml:space="preserve"> or how it is works </w:t>
-      </w:r>
-      <w:r>
-        <w:t xml:space="preserve"> &amp; but it dosent tell how it was Implemented.</w:t>
-      </w:r>
-    </w:p>
-    <w:p>
-      <w:pPr>
-        <w:pStyle w:val="ListParagraph"/>
-      </w:pPr>
-    </w:p>
-    <w:p>
-      <w:pPr>
-        <w:pStyle w:val="ListParagraph"/>
-      </w:pPr>
-      <w:r>
-        <w:t>Ex;- clicking on login button(we don’t know how it is validating the Authentication)</w:t>
-      </w:r>
-    </w:p>
-    <w:p>
-      <w:pPr>
-        <w:pStyle w:val="ListParagraph"/>
-      </w:pPr>
-      <w:r>
-        <w:t>Ex:- clicking on Submit button(we don’t know how all the data is saved &amp; submitted in the backend)</w:t>
-      </w:r>
-    </w:p>
-    <w:p>
-      <w:pPr>
-        <w:pStyle w:val="ListParagraph"/>
-      </w:pPr>
-    </w:p>
-    <w:p>
-      <w:pPr>
-        <w:pStyle w:val="ListParagraph"/>
-      </w:pPr>
-    </w:p>
-    <w:p>
-      <w:pPr>
-        <w:pStyle w:val="ListParagraph"/>
-      </w:pPr>
-      <w:r>
-        <w:t>This is Achieved by Interfaces &amp; Abstract Classes.</w:t>
+        <w:t xml:space="preserve">Hiding the Implementation of the </w:t>
+      </w:r>
+      <w:proofErr w:type="gramStart"/>
+      <w:r>
+        <w:t>functionality .</w:t>
+      </w:r>
+      <w:proofErr w:type="gramEnd"/>
+      <w:r>
+        <w:t xml:space="preserve"> It Tells what is does or how it functions</w:t>
+      </w:r>
+      <w:r>
+        <w:t xml:space="preserve"> or how it is </w:t>
+      </w:r>
+      <w:proofErr w:type="gramStart"/>
+      <w:r>
+        <w:t xml:space="preserve">works </w:t>
+      </w:r>
+      <w:r>
+        <w:t xml:space="preserve"> &amp;</w:t>
+      </w:r>
+      <w:proofErr w:type="gramEnd"/>
+      <w:r>
+        <w:t xml:space="preserve"> but it </w:t>
+      </w:r>
+      <w:proofErr w:type="spellStart"/>
+      <w:r>
+        <w:t>dosent</w:t>
+      </w:r>
+      <w:proofErr w:type="spellEnd"/>
+      <w:r>
+        <w:t xml:space="preserve"> tell how it was Implemented.</w:t>
+      </w:r>
+    </w:p>
+    <w:p>
+      <w:pPr>
+        <w:pStyle w:val="ListParagraph"/>
+      </w:pPr>
+    </w:p>
+    <w:p>
+      <w:pPr>
+        <w:pStyle w:val="ListParagraph"/>
+      </w:pPr>
+      <w:r>
+        <w:t>Ex</w:t>
+      </w:r>
+      <w:proofErr w:type="gramStart"/>
+      <w:r>
+        <w:t>;-</w:t>
+      </w:r>
+      <w:proofErr w:type="gramEnd"/>
+      <w:r>
+        <w:t xml:space="preserve"> clicking on login button(we don’t know how it is validating the Authentication)</w:t>
+      </w:r>
+    </w:p>
+    <w:p>
+      <w:pPr>
+        <w:pStyle w:val="ListParagraph"/>
+      </w:pPr>
+      <w:r>
+        <w:t>Ex</w:t>
+      </w:r>
+      <w:proofErr w:type="gramStart"/>
+      <w:r>
+        <w:t>:-</w:t>
+      </w:r>
+      <w:proofErr w:type="gramEnd"/>
+      <w:r>
+        <w:t xml:space="preserve"> clicking on Submit button(we don’t know how all the data is saved &amp; submitted in the backend)</w:t>
+      </w:r>
+    </w:p>
+    <w:p>
+      <w:pPr>
+        <w:pStyle w:val="ListParagraph"/>
+      </w:pPr>
+    </w:p>
+    <w:p>
+      <w:pPr>
+        <w:pStyle w:val="ListParagraph"/>
+      </w:pPr>
+    </w:p>
+    <w:p>
+      <w:pPr>
+        <w:pStyle w:val="ListParagraph"/>
+      </w:pPr>
+      <w:r>
+        <w:t xml:space="preserve">This is </w:t>
+      </w:r>
+      <w:proofErr w:type="gramStart"/>
+      <w:r>
+        <w:t>Achieved</w:t>
+      </w:r>
+      <w:proofErr w:type="gramEnd"/>
+      <w:r>
+        <w:t xml:space="preserve"> by Interfaces &amp; Abstract Classes.</w:t>
       </w:r>
     </w:p>
     <w:p>
@@ -258,11 +332,16 @@
               <w:ind w:left="0"/>
             </w:pPr>
             <w:r>
-              <w:t xml:space="preserve">Abstract Keyword is optional at Interface level &amp; method level because JVM will anyways provide </w:t>
+              <w:t xml:space="preserve">Abstract Keyword is optional at Interface level &amp; method level because JVM will anyways </w:t>
+            </w:r>
+            <w:proofErr w:type="gramStart"/>
+            <w:r>
+              <w:t xml:space="preserve">provide </w:t>
             </w:r>
             <w:r>
               <w:t>.</w:t>
             </w:r>
+            <w:proofErr w:type="gramEnd"/>
           </w:p>
         </w:tc>
       </w:tr>
@@ -330,8 +409,13 @@
               <w:ind w:left="0"/>
             </w:pPr>
             <w:r>
-              <w:t>Interface can be used in multiple Inheritance</w:t>
+              <w:t xml:space="preserve">Interface can be used in multiple </w:t>
             </w:r>
+            <w:proofErr w:type="gramStart"/>
+            <w:r>
+              <w:t>Inheritance</w:t>
+            </w:r>
+            <w:proofErr w:type="gramEnd"/>
             <w:r>
               <w:t>.</w:t>
             </w:r>
@@ -428,16 +512,29 @@
       <w:pPr>
         <w:pStyle w:val="ListParagraph"/>
       </w:pPr>
-      <w:r>
-        <w:t>object Cannot be created for Both Abstract class &amp; Interface.</w:t>
-      </w:r>
-    </w:p>
-    <w:p>
-      <w:pPr>
-        <w:pStyle w:val="ListParagraph"/>
-      </w:pPr>
-      <w:r>
-        <w:t>Abstract class objects can be create by using its sub classes.</w:t>
+      <w:proofErr w:type="gramStart"/>
+      <w:r>
+        <w:t>object</w:t>
+      </w:r>
+      <w:proofErr w:type="gramEnd"/>
+      <w:r>
+        <w:t xml:space="preserve"> Cannot be created for Both Abstract class &amp; Interface.</w:t>
+      </w:r>
+    </w:p>
+    <w:p>
+      <w:pPr>
+        <w:pStyle w:val="ListParagraph"/>
+      </w:pPr>
+      <w:r>
+        <w:t xml:space="preserve">Abstract class objects can be </w:t>
+      </w:r>
+      <w:proofErr w:type="gramStart"/>
+      <w:r>
+        <w:t>create</w:t>
+      </w:r>
+      <w:proofErr w:type="gramEnd"/>
+      <w:r>
+        <w:t xml:space="preserve"> by using its sub classes.</w:t>
       </w:r>
     </w:p>
     <w:p>
@@ -482,8 +579,29 @@
       <w:pPr>
         <w:pStyle w:val="ListParagraph"/>
       </w:pPr>
-      <w:r>
-        <w:t>Inheritance :- Inheritang the Properties and behaviours(variables and methods) from Parent  to its children</w:t>
+      <w:proofErr w:type="gramStart"/>
+      <w:r>
+        <w:t>Inheritance :-</w:t>
+      </w:r>
+      <w:proofErr w:type="gramEnd"/>
+      <w:r>
+        <w:t xml:space="preserve"> </w:t>
+      </w:r>
+      <w:proofErr w:type="spellStart"/>
+      <w:r>
+        <w:t>Inheritang</w:t>
+      </w:r>
+      <w:proofErr w:type="spellEnd"/>
+      <w:r>
+        <w:t xml:space="preserve"> the Properties and </w:t>
+      </w:r>
+      <w:proofErr w:type="spellStart"/>
+      <w:r>
+        <w:t>behaviours</w:t>
+      </w:r>
+      <w:proofErr w:type="spellEnd"/>
+      <w:r>
+        <w:t>(variables and methods) from Parent  to its children</w:t>
       </w:r>
     </w:p>
     <w:p>
@@ -499,21 +617,58 @@
           <w:numId w:val="1"/>
         </w:numPr>
       </w:pPr>
-      <w:r>
-        <w:t xml:space="preserve">InHeritance :- Inheriting the </w:t>
+      <w:proofErr w:type="spellStart"/>
+      <w:r>
+        <w:t>InHeritance</w:t>
+      </w:r>
+      <w:proofErr w:type="spellEnd"/>
+      <w:r>
+        <w:t xml:space="preserve"> :- Inheriting the </w:t>
       </w:r>
       <w:r>
         <w:t>variables</w:t>
       </w:r>
       <w:r>
-        <w:t>&amp;  methods from SuperClass to its SubClasses(Parent to Child)</w:t>
-      </w:r>
-    </w:p>
-    <w:p/>
-    <w:p/>
-    <w:p>
-      <w:r>
-        <w:t>Private methods &amp; private variables cannot be accessed/Visible in SubClasses.</w:t>
+        <w:t xml:space="preserve">&amp;  methods from </w:t>
+      </w:r>
+      <w:proofErr w:type="spellStart"/>
+      <w:r>
+        <w:t>SuperClass</w:t>
+      </w:r>
+      <w:proofErr w:type="spellEnd"/>
+      <w:r>
+        <w:t xml:space="preserve"> to its </w:t>
+      </w:r>
+      <w:proofErr w:type="spellStart"/>
+      <w:r>
+        <w:t>SubClasses</w:t>
+      </w:r>
+      <w:proofErr w:type="spellEnd"/>
+      <w:r>
+        <w:t>(Parent to Child)</w:t>
+      </w:r>
+    </w:p>
+    <w:p/>
+    <w:p/>
+    <w:p>
+      <w:r>
+        <w:t xml:space="preserve">Private methods &amp; private variables cannot be </w:t>
+      </w:r>
+      <w:proofErr w:type="gramStart"/>
+      <w:r>
+        <w:t>accessed/Visible</w:t>
+      </w:r>
+      <w:proofErr w:type="gramEnd"/>
+      <w:r>
+        <w:t xml:space="preserve"> in </w:t>
+      </w:r>
+      <w:proofErr w:type="spellStart"/>
+      <w:r>
+        <w:t>SubClasses</w:t>
+      </w:r>
+      <w:proofErr w:type="spellEnd"/>
+      <w:r>
+        <w:t>.</w:t>
       </w:r>
     </w:p>
     <w:p/>
@@ -528,10 +683,18 @@
         <w:t>extends</w:t>
       </w:r>
       <w:r>
-        <w:t xml:space="preserve"> keyword between classes</w:t>
-      </w:r>
-      <w:r>
-        <w:t>(A,B)</w:t>
+        <w:t xml:space="preserve"> keyword between </w:t>
+      </w:r>
+      <w:proofErr w:type="gramStart"/>
+      <w:r>
+        <w:t>classes</w:t>
+      </w:r>
+      <w:r>
+        <w:t>(</w:t>
+      </w:r>
+      <w:proofErr w:type="gramEnd"/>
+      <w:r>
+        <w:t>A,B)</w:t>
       </w:r>
       <w:r>
         <w:t>&amp; Interfaces</w:t>
@@ -543,7 +706,15 @@
     <w:p/>
     <w:p>
       <w:r>
-        <w:t xml:space="preserve">Ex:- </w:t>
+        <w:t>Ex</w:t>
+      </w:r>
+      <w:proofErr w:type="gramStart"/>
+      <w:r>
+        <w:t>:-</w:t>
+      </w:r>
+      <w:proofErr w:type="gramEnd"/>
+      <w:r>
+        <w:t xml:space="preserve"> </w:t>
       </w:r>
       <w:r>
         <w:rPr>
@@ -568,7 +739,15 @@
         <w:t xml:space="preserve"> A</w:t>
       </w:r>
       <w:r>
-        <w:t xml:space="preserve"> can Implement Interface</w:t>
+        <w:t xml:space="preserve"> </w:t>
+      </w:r>
+      <w:proofErr w:type="gramStart"/>
+      <w:r>
+        <w:t>can</w:t>
+      </w:r>
+      <w:proofErr w:type="gramEnd"/>
+      <w:r>
+        <w:t xml:space="preserve"> Implement Interface</w:t>
       </w:r>
       <w:r>
         <w:t xml:space="preserve"> I1</w:t>
@@ -576,7 +755,15 @@
     </w:p>
     <w:p>
       <w:r>
-        <w:t>Ex:- Class A Implements I1</w:t>
+        <w:t>Ex</w:t>
+      </w:r>
+      <w:proofErr w:type="gramStart"/>
+      <w:r>
+        <w:t>:-</w:t>
+      </w:r>
+      <w:proofErr w:type="gramEnd"/>
+      <w:r>
+        <w:t xml:space="preserve"> Class A Implements I1</w:t>
       </w:r>
     </w:p>
     <w:p/>
@@ -588,7 +775,15 @@
         <w:t xml:space="preserve"> I1</w:t>
       </w:r>
       <w:r>
-        <w:t xml:space="preserve"> cannot Implement or Extend Class</w:t>
+        <w:t xml:space="preserve"> cannot </w:t>
+      </w:r>
+      <w:proofErr w:type="gramStart"/>
+      <w:r>
+        <w:t>Implement</w:t>
+      </w:r>
+      <w:proofErr w:type="gramEnd"/>
+      <w:r>
+        <w:t xml:space="preserve"> or Extend Class</w:t>
       </w:r>
       <w:r>
         <w:t xml:space="preserve"> A</w:t>
@@ -621,7 +816,36 @@
     <w:p/>
     <w:p>
       <w:r>
-        <w:t>We can Create objects of SuperClass  with SuperClass Reference so that we can access all the Public methods in Super Classs.</w:t>
+        <w:t xml:space="preserve">We can Create objects of </w:t>
+      </w:r>
+      <w:proofErr w:type="spellStart"/>
+      <w:proofErr w:type="gramStart"/>
+      <w:r>
+        <w:t>SuperClass</w:t>
+      </w:r>
+      <w:proofErr w:type="spellEnd"/>
+      <w:r>
+        <w:t xml:space="preserve">  with</w:t>
+      </w:r>
+      <w:proofErr w:type="gramEnd"/>
+      <w:r>
+        <w:t xml:space="preserve"> </w:t>
+      </w:r>
+      <w:proofErr w:type="spellStart"/>
+      <w:r>
+        <w:t>SuperClass</w:t>
+      </w:r>
+      <w:proofErr w:type="spellEnd"/>
+      <w:r>
+        <w:t xml:space="preserve"> Reference so that we can access all the Public methods in Super </w:t>
+      </w:r>
+      <w:proofErr w:type="spellStart"/>
+      <w:r>
+        <w:t>Classs</w:t>
+      </w:r>
+      <w:proofErr w:type="spellEnd"/>
+      <w:r>
+        <w:t>.</w:t>
       </w:r>
     </w:p>
     <w:p/>
@@ -629,14 +853,75 @@
     <w:p>
       <w:r>
         <w:lastRenderedPageBreak/>
-        <w:t>We can Create objects of SubClass with SubClass Reference so that we can access all the Public methods in Sub Classs &amp; SuperClass</w:t>
-      </w:r>
-    </w:p>
-    <w:p/>
-    <w:p/>
-    <w:p>
-      <w:r>
-        <w:t>If we Create objects of SubClass with SuperClass Reference then we can access all the Public methods of SuperClass But we will not be able to access methods from Sub Class.</w:t>
+        <w:t xml:space="preserve">We can </w:t>
+      </w:r>
+      <w:proofErr w:type="gramStart"/>
+      <w:r>
+        <w:t>Create</w:t>
+      </w:r>
+      <w:proofErr w:type="gramEnd"/>
+      <w:r>
+        <w:t xml:space="preserve"> objects of </w:t>
+      </w:r>
+      <w:proofErr w:type="spellStart"/>
+      <w:r>
+        <w:t>SubClass</w:t>
+      </w:r>
+      <w:proofErr w:type="spellEnd"/>
+      <w:r>
+        <w:t xml:space="preserve"> with </w:t>
+      </w:r>
+      <w:proofErr w:type="spellStart"/>
+      <w:r>
+        <w:t>SubClass</w:t>
+      </w:r>
+      <w:proofErr w:type="spellEnd"/>
+      <w:r>
+        <w:t xml:space="preserve"> Reference so that we can access all the Public methods in Sub </w:t>
+      </w:r>
+      <w:proofErr w:type="spellStart"/>
+      <w:r>
+        <w:t>Classs</w:t>
+      </w:r>
+      <w:proofErr w:type="spellEnd"/>
+      <w:r>
+        <w:t xml:space="preserve"> &amp; </w:t>
+      </w:r>
+      <w:proofErr w:type="spellStart"/>
+      <w:r>
+        <w:t>SuperClass</w:t>
+      </w:r>
+      <w:proofErr w:type="spellEnd"/>
+    </w:p>
+    <w:p/>
+    <w:p/>
+    <w:p>
+      <w:r>
+        <w:t xml:space="preserve">If we Create objects of </w:t>
+      </w:r>
+      <w:proofErr w:type="spellStart"/>
+      <w:r>
+        <w:t>SubClass</w:t>
+      </w:r>
+      <w:proofErr w:type="spellEnd"/>
+      <w:r>
+        <w:t xml:space="preserve"> with </w:t>
+      </w:r>
+      <w:proofErr w:type="spellStart"/>
+      <w:r>
+        <w:t>SuperClass</w:t>
+      </w:r>
+      <w:proofErr w:type="spellEnd"/>
+      <w:r>
+        <w:t xml:space="preserve"> Reference then we can access all the Public methods of </w:t>
+      </w:r>
+      <w:proofErr w:type="spellStart"/>
+      <w:r>
+        <w:t>SuperClass</w:t>
+      </w:r>
+      <w:proofErr w:type="spellEnd"/>
+      <w:r>
+        <w:t xml:space="preserve"> But we will not be able to access methods from Sub Class.</w:t>
       </w:r>
     </w:p>
     <w:p/>
@@ -646,7 +931,15 @@
           <w:b/>
           <w:u w:val="single"/>
         </w:rPr>
-        <w:t>Multiple inheritance</w:t>
+        <w:t xml:space="preserve">Multiple </w:t>
+      </w:r>
+      <w:proofErr w:type="gramStart"/>
+      <w:r>
+        <w:rPr>
+          <w:b/>
+          <w:u w:val="single"/>
+        </w:rPr>
+        <w:t>inheritance</w:t>
       </w:r>
       <w:r>
         <w:rPr>
@@ -656,7 +949,11 @@
         <w:t xml:space="preserve"> </w:t>
       </w:r>
       <w:r>
-        <w:t xml:space="preserve"> in the below diagram A and B are interfaces C is sub class of A and B.</w:t>
+        <w:t xml:space="preserve"> in</w:t>
+      </w:r>
+      <w:proofErr w:type="gramEnd"/>
+      <w:r>
+        <w:t xml:space="preserve"> the below diagram A and B are interfaces C is sub class of A and B.</w:t>
       </w:r>
     </w:p>
     <w:p>
@@ -667,7 +964,15 @@
         <w:t>Note</w:t>
       </w:r>
       <w:r>
-        <w:t>: If a class (C) implements an interface(I) it has to override all  the methods of interface</w:t>
+        <w:t xml:space="preserve">: If a class (C) implements an </w:t>
+      </w:r>
+      <w:proofErr w:type="gramStart"/>
+      <w:r>
+        <w:t>interface(</w:t>
+      </w:r>
+      <w:proofErr w:type="gramEnd"/>
+      <w:r>
+        <w:t>I) it has to override all  the methods of interface</w:t>
       </w:r>
       <w:r>
         <w:t>.</w:t>
@@ -675,13 +980,34 @@
     </w:p>
     <w:p>
       <w:r>
-        <w:t>It gives compilation error if we donot override any method of the interface.</w:t>
-      </w:r>
-    </w:p>
-    <w:p>
-      <w:r>
-        <w:t>If an abstract class (C) implements an interface(I)  overriding the methods of interface is optiona</w:t>
-      </w:r>
+        <w:t xml:space="preserve">It gives compilation error if we </w:t>
+      </w:r>
+      <w:proofErr w:type="spellStart"/>
+      <w:r>
+        <w:t>donot</w:t>
+      </w:r>
+      <w:proofErr w:type="spellEnd"/>
+      <w:r>
+        <w:t xml:space="preserve"> override any method of the interface.</w:t>
+      </w:r>
+    </w:p>
+    <w:p>
+      <w:r>
+        <w:t xml:space="preserve">If an abstract class (C) implements an </w:t>
+      </w:r>
+      <w:proofErr w:type="gramStart"/>
+      <w:r>
+        <w:t>interface(</w:t>
+      </w:r>
+      <w:proofErr w:type="gramEnd"/>
+      <w:r>
+        <w:t xml:space="preserve">I)  overriding the methods of interface is </w:t>
+      </w:r>
+      <w:proofErr w:type="spellStart"/>
+      <w:r>
+        <w:t>optiona</w:t>
+      </w:r>
+      <w:proofErr w:type="spellEnd"/>
     </w:p>
     <w:p/>
     <w:p>
@@ -693,19 +1019,50 @@
         <w:t>Hybrid inheritance</w:t>
       </w:r>
       <w:r>
-        <w:t xml:space="preserve"> is the combination of more than one inheritences</w:t>
-      </w:r>
-    </w:p>
-    <w:p>
-      <w:r>
-        <w:t>In Hybrid Inheritance, A,B,C should be Interfaces because if A is Class B &amp; C cannot implement class A.</w:t>
-      </w:r>
-    </w:p>
-    <w:p/>
-    <w:p/>
-    <w:p>
-      <w:r>
-        <w:t>If a Class A extends ClassB  and implements Interfaces</w:t>
+        <w:t xml:space="preserve"> is the combination </w:t>
+      </w:r>
+      <w:proofErr w:type="gramStart"/>
+      <w:r>
+        <w:t xml:space="preserve">of more than one </w:t>
+      </w:r>
+      <w:proofErr w:type="spellStart"/>
+      <w:r>
+        <w:t>inheritences</w:t>
+      </w:r>
+      <w:proofErr w:type="spellEnd"/>
+      <w:proofErr w:type="gramEnd"/>
+    </w:p>
+    <w:p>
+      <w:r>
+        <w:t>In Hybrid Inheritance, A</w:t>
+      </w:r>
+      <w:proofErr w:type="gramStart"/>
+      <w:r>
+        <w:t>,B,C</w:t>
+      </w:r>
+      <w:proofErr w:type="gramEnd"/>
+      <w:r>
+        <w:t xml:space="preserve"> should be Interfaces because if A is Class B &amp; C cannot implement class A.</w:t>
+      </w:r>
+    </w:p>
+    <w:p/>
+    <w:p/>
+    <w:p>
+      <w:r>
+        <w:t xml:space="preserve">If a Class A extends </w:t>
+      </w:r>
+      <w:proofErr w:type="spellStart"/>
+      <w:proofErr w:type="gramStart"/>
+      <w:r>
+        <w:t>ClassB</w:t>
+      </w:r>
+      <w:proofErr w:type="spellEnd"/>
+      <w:r>
+        <w:t xml:space="preserve">  and</w:t>
+      </w:r>
+      <w:proofErr w:type="gramEnd"/>
+      <w:r>
+        <w:t xml:space="preserve"> implements Interfaces</w:t>
       </w:r>
       <w:r>
         <w:t xml:space="preserve"> </w:t>
@@ -717,8 +1074,13 @@
     <w:p/>
     <w:p>
       <w:r>
-        <w:t>Class A extends B implements I1,I2</w:t>
-      </w:r>
+        <w:t>Class A extends B implements I1</w:t>
+      </w:r>
+      <w:proofErr w:type="gramStart"/>
+      <w:r>
+        <w:t>,I2</w:t>
+      </w:r>
+      <w:proofErr w:type="gramEnd"/>
     </w:p>
     <w:p>
       <w:r>
@@ -802,11 +1164,16 @@
     <w:p/>
     <w:p/>
     <w:p>
+      <w:proofErr w:type="gramStart"/>
       <w:r>
         <w:t>4.</w:t>
       </w:r>
       <w:r>
-        <w:t xml:space="preserve">Polymorphism :- </w:t>
+        <w:t>Polymorphism</w:t>
+      </w:r>
+      <w:proofErr w:type="gramEnd"/>
+      <w:r>
+        <w:t xml:space="preserve"> :- </w:t>
       </w:r>
     </w:p>
     <w:p/>
@@ -837,27 +1204,68 @@
           <w:b/>
         </w:rPr>
         <w:lastRenderedPageBreak/>
-        <w:t>Compiled time Polymorphism</w:t>
-      </w:r>
-      <w:r>
-        <w:t xml:space="preserve"> :-  This can be Achieved by Method Over Loading Concept.</w:t>
-      </w:r>
-    </w:p>
-    <w:p/>
-    <w:p>
-      <w:r>
-        <w:t>Method Over Loading Concept :-  It is performed in a Class</w:t>
-      </w:r>
-    </w:p>
-    <w:p>
-      <w:r>
-        <w:t>Methods Name are Same but Signature should be different.</w:t>
-      </w:r>
-    </w:p>
-    <w:p/>
-    <w:p>
-      <w:r>
-        <w:t>Method Signature:-  Number of arguments, data types of Arguments, order of the Arguments</w:t>
+        <w:t>Compile</w:t>
+      </w:r>
+      <w:r>
+        <w:rPr>
+          <w:b/>
+        </w:rPr>
+        <w:t xml:space="preserve"> time </w:t>
+      </w:r>
+      <w:proofErr w:type="gramStart"/>
+      <w:r>
+        <w:rPr>
+          <w:b/>
+        </w:rPr>
+        <w:t>Polymorphism</w:t>
+      </w:r>
+      <w:r>
+        <w:t xml:space="preserve"> :-</w:t>
+      </w:r>
+      <w:proofErr w:type="gramEnd"/>
+      <w:r>
+        <w:t xml:space="preserve">  This can be Achieved by Method Over Loading Concept.</w:t>
+      </w:r>
+    </w:p>
+    <w:p/>
+    <w:p>
+      <w:r>
+        <w:t xml:space="preserve">Method Over Loading </w:t>
+      </w:r>
+      <w:proofErr w:type="gramStart"/>
+      <w:r>
+        <w:t>Concept :-</w:t>
+      </w:r>
+      <w:proofErr w:type="gramEnd"/>
+      <w:r>
+        <w:t xml:space="preserve">  It is performed in a Class</w:t>
+      </w:r>
+    </w:p>
+    <w:p>
+      <w:r>
+        <w:t xml:space="preserve">Methods Name </w:t>
+      </w:r>
+      <w:proofErr w:type="gramStart"/>
+      <w:r>
+        <w:t>are</w:t>
+      </w:r>
+      <w:proofErr w:type="gramEnd"/>
+      <w:r>
+        <w:t xml:space="preserve"> Same but Signature should be different.</w:t>
+      </w:r>
+    </w:p>
+    <w:p/>
+    <w:p>
+      <w:r>
+        <w:t>Method Signature</w:t>
+      </w:r>
+      <w:proofErr w:type="gramStart"/>
+      <w:r>
+        <w:t>:-</w:t>
+      </w:r>
+      <w:proofErr w:type="gramEnd"/>
+      <w:r>
+        <w:t xml:space="preserve">  Number of arguments, data types of Arguments, order of the Arguments</w:t>
       </w:r>
     </w:p>
     <w:p/>
@@ -866,7 +1274,15 @@
         <w:t>If two methods have same name with same signature</w:t>
       </w:r>
       <w:r>
-        <w:t>, Access Specifiers &amp; return types doesn’t make a difference.</w:t>
+        <w:t xml:space="preserve">, Access </w:t>
+      </w:r>
+      <w:proofErr w:type="spellStart"/>
+      <w:r>
+        <w:t>Specifiers</w:t>
+      </w:r>
+      <w:proofErr w:type="spellEnd"/>
+      <w:r>
+        <w:t xml:space="preserve"> &amp; return types doesn’t make a difference.</w:t>
       </w:r>
     </w:p>
     <w:p/>
@@ -884,30 +1300,73 @@
         </w:rPr>
         <w:t>Run time Polymorphism</w:t>
       </w:r>
-      <w:r>
-        <w:t>:- This can be Achieved by Method Over Riding Concept.</w:t>
-      </w:r>
-    </w:p>
-    <w:p/>
-    <w:p>
-      <w:r>
-        <w:t>Method Over Riding:-  It can be Achieved using Inheritance concept</w:t>
-      </w:r>
-    </w:p>
-    <w:p/>
-    <w:p>
-      <w:r>
-        <w:t>Methods Name are Same &amp;  Signature are also Same . Along with these method return types &amp; Access Specifiers should be also the same.</w:t>
-      </w:r>
-    </w:p>
-    <w:p/>
-    <w:p/>
-    <w:p/>
-    <w:p/>
-    <w:p/>
-    <w:p>
-      <w:r>
-        <w:t xml:space="preserve">Constructor:- </w:t>
+      <w:proofErr w:type="gramStart"/>
+      <w:r>
+        <w:t>:-</w:t>
+      </w:r>
+      <w:proofErr w:type="gramEnd"/>
+      <w:r>
+        <w:t xml:space="preserve"> This can be Achieved by Method Over Riding Concept.</w:t>
+      </w:r>
+    </w:p>
+    <w:p/>
+    <w:p>
+      <w:r>
+        <w:t>Method Over Riding</w:t>
+      </w:r>
+      <w:proofErr w:type="gramStart"/>
+      <w:r>
+        <w:t>:-</w:t>
+      </w:r>
+      <w:proofErr w:type="gramEnd"/>
+      <w:r>
+        <w:t xml:space="preserve">  It can be Achieved using Inheritance concept</w:t>
+      </w:r>
+    </w:p>
+    <w:p/>
+    <w:p>
+      <w:r>
+        <w:t xml:space="preserve">Methods Name are Same </w:t>
+      </w:r>
+      <w:proofErr w:type="gramStart"/>
+      <w:r>
+        <w:t>&amp;  Signature</w:t>
+      </w:r>
+      <w:proofErr w:type="gramEnd"/>
+      <w:r>
+        <w:t xml:space="preserve"> are also Same . Along with </w:t>
+      </w:r>
+      <w:proofErr w:type="gramStart"/>
+      <w:r>
+        <w:t>these method</w:t>
+      </w:r>
+      <w:proofErr w:type="gramEnd"/>
+      <w:r>
+        <w:t xml:space="preserve"> return types &amp; Access </w:t>
+      </w:r>
+      <w:proofErr w:type="spellStart"/>
+      <w:r>
+        <w:t>Specifiers</w:t>
+      </w:r>
+      <w:proofErr w:type="spellEnd"/>
+      <w:r>
+        <w:t xml:space="preserve"> should be also the same.</w:t>
+      </w:r>
+    </w:p>
+    <w:p/>
+    <w:p/>
+    <w:p/>
+    <w:p/>
+    <w:p/>
+    <w:p>
+      <w:r>
+        <w:rPr>
+          <w:b/>
+        </w:rPr>
+        <w:t>Constructor</w:t>
+      </w:r>
+      <w:r>
+        <w:t xml:space="preserve">:- </w:t>
       </w:r>
     </w:p>
     <w:p/>
@@ -931,7 +1390,23 @@
         </w:numPr>
       </w:pPr>
       <w:r>
-        <w:t>Constructor name should be exactly same as ClassName(CaseSensitive)</w:t>
+        <w:t xml:space="preserve">Constructor name should be exactly same as </w:t>
+      </w:r>
+      <w:proofErr w:type="spellStart"/>
+      <w:r>
+        <w:t>ClassName</w:t>
+      </w:r>
+      <w:proofErr w:type="spellEnd"/>
+      <w:r>
+        <w:t>(</w:t>
+      </w:r>
+      <w:proofErr w:type="spellStart"/>
+      <w:r>
+        <w:t>CaseSensitive</w:t>
+      </w:r>
+      <w:proofErr w:type="spellEnd"/>
+      <w:r>
+        <w:t>)</w:t>
       </w:r>
     </w:p>
     <w:p>
@@ -943,96 +1418,156 @@
         </w:numPr>
       </w:pPr>
       <w:r>
-        <w:t>Constructor will not have return type(like void, int, String)</w:t>
-      </w:r>
-    </w:p>
-    <w:p>
-      <w:pPr>
-        <w:ind w:left="360"/>
-      </w:pPr>
-    </w:p>
-    <w:p>
-      <w:pPr>
-        <w:ind w:left="360"/>
-      </w:pPr>
-    </w:p>
-    <w:p>
-      <w:pPr>
-        <w:ind w:left="360"/>
-      </w:pPr>
-      <w:r>
-        <w:t>Default Constructor( 0 Arguments Constructor) is optional which is provided by JVM</w:t>
-      </w:r>
-    </w:p>
-    <w:p>
-      <w:pPr>
-        <w:ind w:left="360"/>
-      </w:pPr>
-    </w:p>
-    <w:p>
-      <w:pPr>
-        <w:ind w:left="360"/>
-      </w:pPr>
-      <w:r>
-        <w:t>Class can Have Default Constructor &amp; OverLoaded Constructor.</w:t>
-      </w:r>
-    </w:p>
-    <w:p>
-      <w:pPr>
-        <w:ind w:left="360"/>
-      </w:pPr>
-    </w:p>
-    <w:p>
-      <w:pPr>
-        <w:ind w:left="360"/>
-      </w:pPr>
-      <w:r>
-        <w:t>For OverLoaded Constructor Signature should be different.(Number of arguments, data types of Arguments, order of the Arguments)</w:t>
-      </w:r>
-    </w:p>
-    <w:p>
-      <w:pPr>
-        <w:ind w:left="360"/>
-      </w:pPr>
-    </w:p>
-    <w:p>
-      <w:pPr>
-        <w:ind w:left="360"/>
-      </w:pPr>
-    </w:p>
-    <w:p>
-      <w:pPr>
-        <w:ind w:left="360"/>
-      </w:pPr>
-    </w:p>
-    <w:p>
-      <w:pPr>
-        <w:ind w:left="360"/>
-      </w:pPr>
-    </w:p>
-    <w:p>
-      <w:pPr>
-        <w:ind w:left="360"/>
-      </w:pPr>
-    </w:p>
-    <w:p>
-      <w:pPr>
-        <w:ind w:left="360"/>
-      </w:pPr>
-    </w:p>
-    <w:p>
-      <w:pPr>
-        <w:ind w:left="360"/>
-      </w:pPr>
-    </w:p>
-    <w:p>
-      <w:pPr>
-        <w:ind w:left="360"/>
-      </w:pPr>
+        <w:t xml:space="preserve">Constructor will not have return type(like void, </w:t>
+      </w:r>
+      <w:proofErr w:type="spellStart"/>
+      <w:r>
+        <w:t>int</w:t>
+      </w:r>
+      <w:proofErr w:type="spellEnd"/>
+      <w:r>
+        <w:t>, String)</w:t>
+      </w:r>
+    </w:p>
+    <w:p>
+      <w:pPr>
+        <w:ind w:left="360"/>
+      </w:pPr>
+    </w:p>
+    <w:p>
+      <w:pPr>
+        <w:ind w:left="360"/>
+      </w:pPr>
+    </w:p>
+    <w:p>
+      <w:pPr>
+        <w:ind w:left="360"/>
+      </w:pPr>
+      <w:r>
+        <w:t xml:space="preserve">Default </w:t>
+      </w:r>
+      <w:proofErr w:type="gramStart"/>
+      <w:r>
+        <w:t>Constructor(</w:t>
+      </w:r>
+      <w:proofErr w:type="gramEnd"/>
+      <w:r>
+        <w:t xml:space="preserve"> 0 Arguments Constructor) is optional which is provided by JVM</w:t>
+      </w:r>
+    </w:p>
+    <w:p>
+      <w:pPr>
+        <w:ind w:left="360"/>
+      </w:pPr>
+    </w:p>
+    <w:p>
+      <w:pPr>
+        <w:ind w:left="360"/>
+      </w:pPr>
+      <w:proofErr w:type="gramStart"/>
+      <w:r>
+        <w:t>Class can</w:t>
+      </w:r>
+      <w:proofErr w:type="gramEnd"/>
+      <w:r>
+        <w:t xml:space="preserve"> Have Default Constructor &amp; </w:t>
+      </w:r>
+      <w:proofErr w:type="spellStart"/>
+      <w:r>
+        <w:t>OverLoaded</w:t>
+      </w:r>
+      <w:proofErr w:type="spellEnd"/>
+      <w:r>
+        <w:t xml:space="preserve"> Constructor.</w:t>
+      </w:r>
+    </w:p>
+    <w:p>
+      <w:pPr>
+        <w:ind w:left="360"/>
+      </w:pPr>
+    </w:p>
+    <w:p>
+      <w:pPr>
+        <w:ind w:left="360"/>
+      </w:pPr>
+      <w:r>
+        <w:t xml:space="preserve">For </w:t>
+      </w:r>
+      <w:proofErr w:type="spellStart"/>
+      <w:r>
+        <w:t>OverLoaded</w:t>
+      </w:r>
+      <w:proofErr w:type="spellEnd"/>
+      <w:r>
+        <w:t xml:space="preserve"> Constructor Signature should be different</w:t>
+      </w:r>
+      <w:proofErr w:type="gramStart"/>
+      <w:r>
+        <w:t>.(</w:t>
+      </w:r>
+      <w:proofErr w:type="gramEnd"/>
+      <w:r>
+        <w:t>Number of arguments, data types of Arguments, order of the Arguments)</w:t>
+      </w:r>
+    </w:p>
+    <w:p>
+      <w:pPr>
+        <w:ind w:left="360"/>
+      </w:pPr>
+    </w:p>
+    <w:p>
+      <w:pPr>
+        <w:ind w:left="360"/>
+      </w:pPr>
+    </w:p>
+    <w:p>
+      <w:pPr>
+        <w:ind w:left="360"/>
+      </w:pPr>
+    </w:p>
+    <w:p>
+      <w:pPr>
+        <w:ind w:left="360"/>
+      </w:pPr>
+    </w:p>
+    <w:p>
+      <w:pPr>
+        <w:ind w:left="360"/>
+      </w:pPr>
+    </w:p>
+    <w:p>
+      <w:pPr>
+        <w:ind w:left="360"/>
+      </w:pPr>
+    </w:p>
+    <w:p>
+      <w:pPr>
+        <w:ind w:left="360"/>
+      </w:pPr>
+    </w:p>
+    <w:p>
+      <w:pPr>
+        <w:ind w:left="360"/>
+      </w:pPr>
+    </w:p>
+    <w:p>
+      <w:pPr>
+        <w:ind w:left="360"/>
+      </w:pPr>
+      <w:proofErr w:type="gramStart"/>
       <w:r>
         <w:lastRenderedPageBreak/>
-        <w:t xml:space="preserve">Static :- </w:t>
-      </w:r>
+        <w:t>Static :</w:t>
+      </w:r>
+      <w:proofErr w:type="gramEnd"/>
+      <w:r>
+        <w:t xml:space="preserve">- </w:t>
+      </w:r>
+    </w:p>
+    <w:p>
+      <w:pPr>
+        <w:ind w:left="360"/>
+      </w:pPr>
     </w:p>
     <w:p>
       <w:pPr>
@@ -1052,7 +1587,15 @@
         <w:ind w:left="360"/>
       </w:pPr>
       <w:r>
-        <w:t>JVM Allocates memory for static variables Static methods &amp; static blocks at compile time so that we can access these without creating objects(using Class name, we can access these.)</w:t>
+        <w:t xml:space="preserve">JVM Allocates memory for static variables Static methods &amp; static blocks at compile time so that we can access these without creating </w:t>
+      </w:r>
+      <w:proofErr w:type="gramStart"/>
+      <w:r>
+        <w:t>objects(</w:t>
+      </w:r>
+      <w:proofErr w:type="gramEnd"/>
+      <w:r>
+        <w:t>using Class name, we can access these.)</w:t>
       </w:r>
     </w:p>
     <w:p>
@@ -1081,63 +1624,87 @@
         <w:ind w:left="360"/>
       </w:pPr>
       <w:r>
-        <w:t>Static methods  cannot be Overridden in its subclasses because the methods are at class level but they can be accessed in Subclasses.</w:t>
-      </w:r>
-    </w:p>
-    <w:p>
-      <w:pPr>
-        <w:ind w:left="360"/>
-      </w:pPr>
-    </w:p>
-    <w:p>
-      <w:pPr>
-        <w:ind w:left="360"/>
-      </w:pPr>
-    </w:p>
-    <w:p>
-      <w:pPr>
-        <w:ind w:left="360"/>
-      </w:pPr>
-    </w:p>
-    <w:p>
-      <w:pPr>
-        <w:ind w:left="360"/>
-      </w:pPr>
-    </w:p>
-    <w:p>
-      <w:pPr>
-        <w:ind w:left="360"/>
-      </w:pPr>
-    </w:p>
-    <w:p>
-      <w:pPr>
-        <w:ind w:left="360"/>
-      </w:pPr>
-    </w:p>
-    <w:p>
-      <w:pPr>
-        <w:ind w:left="360"/>
-      </w:pPr>
-      <w:r>
-        <w:t>A Class can contain instance variables, static variables ,constants, instance methods, static methods, constructors, static blocks &amp; instance blocks.</w:t>
-      </w:r>
-    </w:p>
-    <w:p>
-      <w:pPr>
-        <w:ind w:left="360"/>
-      </w:pPr>
-    </w:p>
-    <w:p>
-      <w:pPr>
-        <w:ind w:left="360"/>
-      </w:pPr>
-    </w:p>
-    <w:p>
-      <w:pPr>
-        <w:ind w:left="360"/>
-      </w:pPr>
-      <w:r>
-        <w:t xml:space="preserve">If a Class contain all the above details then it will be executed in the following order:- </w:t>
+        <w:t xml:space="preserve">Static </w:t>
+      </w:r>
+      <w:proofErr w:type="gramStart"/>
+      <w:r>
+        <w:t>methods  cannot</w:t>
+      </w:r>
+      <w:proofErr w:type="gramEnd"/>
+      <w:r>
+        <w:t xml:space="preserve"> be Overridden in its subclasses because the methods are at class level but they can be accessed in Subclasses.</w:t>
+      </w:r>
+    </w:p>
+    <w:p>
+      <w:pPr>
+        <w:ind w:left="360"/>
+      </w:pPr>
+    </w:p>
+    <w:p>
+      <w:pPr>
+        <w:ind w:left="360"/>
+      </w:pPr>
+    </w:p>
+    <w:p>
+      <w:pPr>
+        <w:ind w:left="360"/>
+      </w:pPr>
+    </w:p>
+    <w:p>
+      <w:pPr>
+        <w:ind w:left="360"/>
+      </w:pPr>
+    </w:p>
+    <w:p>
+      <w:pPr>
+        <w:ind w:left="360"/>
+      </w:pPr>
+    </w:p>
+    <w:p>
+      <w:pPr>
+        <w:ind w:left="360"/>
+      </w:pPr>
+    </w:p>
+    <w:p>
+      <w:pPr>
+        <w:ind w:left="360"/>
+      </w:pPr>
+      <w:r>
+        <w:t xml:space="preserve">A Class can contain instance variables, static </w:t>
+      </w:r>
+      <w:proofErr w:type="gramStart"/>
+      <w:r>
+        <w:t>variables ,constants</w:t>
+      </w:r>
+      <w:proofErr w:type="gramEnd"/>
+      <w:r>
+        <w:t>, instance methods, static methods, constructors, static blocks &amp; instance blocks.</w:t>
+      </w:r>
+    </w:p>
+    <w:p>
+      <w:pPr>
+        <w:ind w:left="360"/>
+      </w:pPr>
+    </w:p>
+    <w:p>
+      <w:pPr>
+        <w:ind w:left="360"/>
+      </w:pPr>
+    </w:p>
+    <w:p>
+      <w:pPr>
+        <w:ind w:left="360"/>
+      </w:pPr>
+      <w:r>
+        <w:t xml:space="preserve">If a Class </w:t>
+      </w:r>
+      <w:proofErr w:type="gramStart"/>
+      <w:r>
+        <w:t>contain</w:t>
+      </w:r>
+      <w:proofErr w:type="gramEnd"/>
+      <w:r>
+        <w:t xml:space="preserve"> all the above details then it will be executed in the following order:- </w:t>
       </w:r>
     </w:p>
     <w:p>
@@ -1229,7 +1796,15 @@
         <w:ind w:left="360"/>
       </w:pPr>
       <w:r>
-        <w:t>Final is a Keyword which is used at Variable level &amp; method level  &amp; Class Level . In a Class if a variable is declared as Final the value will not be changed once it is assigned.</w:t>
+        <w:t xml:space="preserve">Final is a Keyword which is used at Variable level &amp; method </w:t>
+      </w:r>
+      <w:proofErr w:type="gramStart"/>
+      <w:r>
+        <w:t>level  &amp;</w:t>
+      </w:r>
+      <w:proofErr w:type="gramEnd"/>
+      <w:r>
+        <w:t xml:space="preserve"> Class Level . In a Class if a variable is declared as Final the value will not be changed once it is assigned.</w:t>
       </w:r>
     </w:p>
     <w:p>
@@ -1274,7 +1849,6 @@
         <w:ind w:left="360"/>
       </w:pPr>
       <w:r>
-        <w:lastRenderedPageBreak/>
         <w:t>Final Classes ca</w:t>
       </w:r>
       <w:r>

</xml_diff>

<commit_message>
added exaple for constructor execution flow
</commit_message>
<xml_diff>
--- a/OOPS Concepts.docx
+++ b/OOPS Concepts.docx
@@ -1001,13 +1001,11 @@
       </w:r>
       <w:proofErr w:type="gramEnd"/>
       <w:r>
-        <w:t xml:space="preserve">I)  overriding the methods of interface is </w:t>
-      </w:r>
-      <w:proofErr w:type="spellStart"/>
-      <w:r>
-        <w:t>optiona</w:t>
-      </w:r>
-      <w:proofErr w:type="spellEnd"/>
+        <w:t>I)  overriding the methods of interface is optiona</w:t>
+      </w:r>
+      <w:r>
+        <w:t>l.</w:t>
+      </w:r>
     </w:p>
     <w:p/>
     <w:p>
@@ -1125,7 +1123,7 @@
                     <a:blip r:embed="rId5">
                       <a:extLst>
                         <a:ext uri="{28A0092B-C50C-407E-A947-70E740481C1C}">
-                          <a14:useLocalDpi xmlns="" xmlns:wpc="http://schemas.microsoft.com/office/word/2010/wordprocessingCanvas" xmlns:mo="http://schemas.microsoft.com/office/mac/office/2008/main" xmlns:mc="http://schemas.openxmlformats.org/markup-compatibility/2006" xmlns:mv="urn:schemas-microsoft-com:mac:vml" xmlns:o="urn:schemas-microsoft-com:office:office" xmlns:v="urn:schemas-microsoft-com:vml" xmlns:wp14="http://schemas.microsoft.com/office/word/2010/wordprocessingDrawing" xmlns:w10="urn:schemas-microsoft-com:office:word" xmlns:w="http://schemas.openxmlformats.org/wordprocessingml/2006/main" xmlns:w14="http://schemas.microsoft.com/office/word/2010/wordml" xmlns:w15="http://schemas.microsoft.com/office/word/2012/wordml" xmlns:wpg="http://schemas.microsoft.com/office/word/2010/wordprocessingGroup" xmlns:wpi="http://schemas.microsoft.com/office/word/2010/wordprocessingInk" xmlns:wps="http://schemas.microsoft.com/office/word/2010/wordprocessingShape" xmlns:a14="http://schemas.microsoft.com/office/drawing/2010/main" val="0"/>
+                          <a14:useLocalDpi xmlns:a14="http://schemas.microsoft.com/office/drawing/2010/main" xmlns:wps="http://schemas.microsoft.com/office/word/2010/wordprocessingShape" xmlns:wpi="http://schemas.microsoft.com/office/word/2010/wordprocessingInk" xmlns:wpg="http://schemas.microsoft.com/office/word/2010/wordprocessingGroup" xmlns:w15="http://schemas.microsoft.com/office/word/2012/wordml" xmlns:w14="http://schemas.microsoft.com/office/word/2010/wordml" xmlns:w="http://schemas.openxmlformats.org/wordprocessingml/2006/main" xmlns:w10="urn:schemas-microsoft-com:office:word" xmlns:wp14="http://schemas.microsoft.com/office/word/2010/wordprocessingDrawing" xmlns:v="urn:schemas-microsoft-com:vml" xmlns:o="urn:schemas-microsoft-com:office:office" xmlns:mv="urn:schemas-microsoft-com:mac:vml" xmlns:mc="http://schemas.openxmlformats.org/markup-compatibility/2006" xmlns:mo="http://schemas.microsoft.com/office/mac/office/2008/main" xmlns:wpc="http://schemas.microsoft.com/office/word/2010/wordprocessingCanvas" xmlns="" val="0"/>
                         </a:ext>
                       </a:extLst>
                     </a:blip>
@@ -2761,7 +2759,7 @@
   <a:extraClrSchemeLst/>
   <a:extLst>
     <a:ext uri="{05A4C25C-085E-4340-85A3-A5531E510DB2}">
-      <thm15:themeFamily xmlns="" xmlns:thm15="http://schemas.microsoft.com/office/thememl/2012/main" name="Office Theme" id="{62F939B6-93AF-4DB8-9C6B-D6C7DFDC589F}" vid="{4A3C46E8-61CC-4603-A589-7422A47A8E4A}"/>
+      <thm15:themeFamily xmlns:thm15="http://schemas.microsoft.com/office/thememl/2012/main" xmlns="" name="Office Theme" id="{62F939B6-93AF-4DB8-9C6B-D6C7DFDC589F}" vid="{4A3C46E8-61CC-4603-A589-7422A47A8E4A}"/>
     </a:ext>
   </a:extLst>
 </a:theme>

</xml_diff>

<commit_message>
adde examples for constructor
</commit_message>
<xml_diff>
--- a/OOPS Concepts.docx
+++ b/OOPS Concepts.docx
@@ -1123,7 +1123,7 @@
                     <a:blip r:embed="rId5">
                       <a:extLst>
                         <a:ext uri="{28A0092B-C50C-407E-A947-70E740481C1C}">
-                          <a14:useLocalDpi xmlns:a14="http://schemas.microsoft.com/office/drawing/2010/main" xmlns:wps="http://schemas.microsoft.com/office/word/2010/wordprocessingShape" xmlns:wpi="http://schemas.microsoft.com/office/word/2010/wordprocessingInk" xmlns:wpg="http://schemas.microsoft.com/office/word/2010/wordprocessingGroup" xmlns:w15="http://schemas.microsoft.com/office/word/2012/wordml" xmlns:w14="http://schemas.microsoft.com/office/word/2010/wordml" xmlns:w="http://schemas.openxmlformats.org/wordprocessingml/2006/main" xmlns:w10="urn:schemas-microsoft-com:office:word" xmlns:wp14="http://schemas.microsoft.com/office/word/2010/wordprocessingDrawing" xmlns:v="urn:schemas-microsoft-com:vml" xmlns:o="urn:schemas-microsoft-com:office:office" xmlns:mv="urn:schemas-microsoft-com:mac:vml" xmlns:mc="http://schemas.openxmlformats.org/markup-compatibility/2006" xmlns:mo="http://schemas.microsoft.com/office/mac/office/2008/main" xmlns:wpc="http://schemas.microsoft.com/office/word/2010/wordprocessingCanvas" xmlns="" val="0"/>
+                          <a14:useLocalDpi xmlns="" xmlns:wpc="http://schemas.microsoft.com/office/word/2010/wordprocessingCanvas" xmlns:mo="http://schemas.microsoft.com/office/mac/office/2008/main" xmlns:mc="http://schemas.openxmlformats.org/markup-compatibility/2006" xmlns:mv="urn:schemas-microsoft-com:mac:vml" xmlns:o="urn:schemas-microsoft-com:office:office" xmlns:v="urn:schemas-microsoft-com:vml" xmlns:wp14="http://schemas.microsoft.com/office/word/2010/wordprocessingDrawing" xmlns:w10="urn:schemas-microsoft-com:office:word" xmlns:w="http://schemas.openxmlformats.org/wordprocessingml/2006/main" xmlns:w14="http://schemas.microsoft.com/office/word/2010/wordml" xmlns:w15="http://schemas.microsoft.com/office/word/2012/wordml" xmlns:wpg="http://schemas.microsoft.com/office/word/2010/wordprocessingGroup" xmlns:wpi="http://schemas.microsoft.com/office/word/2010/wordprocessingInk" xmlns:wps="http://schemas.microsoft.com/office/word/2010/wordprocessingShape" xmlns:a14="http://schemas.microsoft.com/office/drawing/2010/main" val="0"/>
                         </a:ext>
                       </a:extLst>
                     </a:blip>
@@ -1476,7 +1476,13 @@
       </w:r>
       <w:proofErr w:type="spellEnd"/>
       <w:r>
-        <w:t xml:space="preserve"> Constructor.</w:t>
+        <w:t xml:space="preserve"> Constructor</w:t>
+      </w:r>
+      <w:r>
+        <w:t>s</w:t>
+      </w:r>
+      <w:r>
+        <w:t>.</w:t>
       </w:r>
     </w:p>
     <w:p>
@@ -1497,7 +1503,13 @@
       </w:r>
       <w:proofErr w:type="spellEnd"/>
       <w:r>
-        <w:t xml:space="preserve"> Constructor Signature should be different</w:t>
+        <w:t xml:space="preserve"> Constructor</w:t>
+      </w:r>
+      <w:r>
+        <w:t>,</w:t>
+      </w:r>
+      <w:r>
+        <w:t xml:space="preserve"> Signature should be different</w:t>
       </w:r>
       <w:proofErr w:type="gramStart"/>
       <w:r>
@@ -1517,44 +1529,128 @@
       <w:pPr>
         <w:ind w:left="360"/>
       </w:pPr>
-    </w:p>
-    <w:p>
-      <w:pPr>
-        <w:ind w:left="360"/>
-      </w:pPr>
-    </w:p>
-    <w:p>
-      <w:pPr>
-        <w:ind w:left="360"/>
-      </w:pPr>
-    </w:p>
-    <w:p>
-      <w:pPr>
-        <w:ind w:left="360"/>
-      </w:pPr>
-    </w:p>
-    <w:p>
-      <w:pPr>
-        <w:ind w:left="360"/>
-      </w:pPr>
-    </w:p>
-    <w:p>
-      <w:pPr>
-        <w:ind w:left="360"/>
-      </w:pPr>
-    </w:p>
-    <w:p>
-      <w:pPr>
-        <w:ind w:left="360"/>
-      </w:pPr>
-    </w:p>
-    <w:p>
-      <w:pPr>
-        <w:ind w:left="360"/>
-      </w:pPr>
-      <w:proofErr w:type="gramStart"/>
-      <w:r>
-        <w:lastRenderedPageBreak/>
+      <w:r>
+        <w:t xml:space="preserve">We can add return statement inside a constructor it does not </w:t>
+      </w:r>
+      <w:proofErr w:type="gramStart"/>
+      <w:r>
+        <w:t>give  compile</w:t>
+      </w:r>
+      <w:proofErr w:type="gramEnd"/>
+      <w:r>
+        <w:t xml:space="preserve"> time or runtime error</w:t>
+      </w:r>
+    </w:p>
+    <w:p>
+      <w:pPr>
+        <w:ind w:left="360"/>
+        <w:rPr>
+          <w:highlight w:val="yellow"/>
+        </w:rPr>
+      </w:pPr>
+      <w:proofErr w:type="gramStart"/>
+      <w:r>
+        <w:rPr>
+          <w:highlight w:val="yellow"/>
+        </w:rPr>
+        <w:t>Class  A</w:t>
+      </w:r>
+      <w:proofErr w:type="gramEnd"/>
+      <w:r>
+        <w:rPr>
+          <w:highlight w:val="yellow"/>
+        </w:rPr>
+        <w:t xml:space="preserve"> </w:t>
+      </w:r>
+    </w:p>
+    <w:p>
+      <w:pPr>
+        <w:ind w:left="360"/>
+        <w:rPr>
+          <w:highlight w:val="yellow"/>
+        </w:rPr>
+      </w:pPr>
+      <w:proofErr w:type="gramStart"/>
+      <w:r>
+        <w:rPr>
+          <w:highlight w:val="yellow"/>
+        </w:rPr>
+        <w:t>A(</w:t>
+      </w:r>
+      <w:proofErr w:type="gramEnd"/>
+      <w:r>
+        <w:rPr>
+          <w:highlight w:val="yellow"/>
+        </w:rPr>
+        <w:t>){</w:t>
+      </w:r>
+    </w:p>
+    <w:p>
+      <w:pPr>
+        <w:ind w:left="360"/>
+        <w:rPr>
+          <w:highlight w:val="yellow"/>
+        </w:rPr>
+      </w:pPr>
+      <w:r>
+        <w:rPr>
+          <w:highlight w:val="yellow"/>
+        </w:rPr>
+        <w:t>………………….</w:t>
+      </w:r>
+    </w:p>
+    <w:p>
+      <w:pPr>
+        <w:ind w:left="360"/>
+        <w:rPr>
+          <w:highlight w:val="yellow"/>
+        </w:rPr>
+      </w:pPr>
+      <w:r>
+        <w:rPr>
+          <w:highlight w:val="yellow"/>
+        </w:rPr>
+        <w:t xml:space="preserve"> </w:t>
+      </w:r>
+      <w:proofErr w:type="gramStart"/>
+      <w:r>
+        <w:rPr>
+          <w:highlight w:val="yellow"/>
+        </w:rPr>
+        <w:t>return</w:t>
+      </w:r>
+      <w:proofErr w:type="gramEnd"/>
+      <w:r>
+        <w:rPr>
+          <w:highlight w:val="yellow"/>
+        </w:rPr>
+        <w:t>;</w:t>
+      </w:r>
+    </w:p>
+    <w:p>
+      <w:pPr>
+        <w:ind w:left="360"/>
+      </w:pPr>
+      <w:r>
+        <w:rPr>
+          <w:highlight w:val="yellow"/>
+        </w:rPr>
+        <w:t>}</w:t>
+      </w:r>
+    </w:p>
+    <w:p>
+      <w:pPr>
+        <w:ind w:left="360"/>
+      </w:pPr>
+    </w:p>
+    <w:p>
+      <w:pPr>
+        <w:ind w:left="360"/>
+      </w:pPr>
+    </w:p>
+    <w:p>
+      <w:proofErr w:type="gramStart"/>
+      <w:r>
         <w:t>Static :</w:t>
       </w:r>
       <w:proofErr w:type="gramEnd"/>
@@ -2759,7 +2855,7 @@
   <a:extraClrSchemeLst/>
   <a:extLst>
     <a:ext uri="{05A4C25C-085E-4340-85A3-A5531E510DB2}">
-      <thm15:themeFamily xmlns:thm15="http://schemas.microsoft.com/office/thememl/2012/main" xmlns="" name="Office Theme" id="{62F939B6-93AF-4DB8-9C6B-D6C7DFDC589F}" vid="{4A3C46E8-61CC-4603-A589-7422A47A8E4A}"/>
+      <thm15:themeFamily xmlns="" xmlns:thm15="http://schemas.microsoft.com/office/thememl/2012/main" name="Office Theme" id="{62F939B6-93AF-4DB8-9C6B-D6C7DFDC589F}" vid="{4A3C46E8-61CC-4603-A589-7422A47A8E4A}"/>
     </a:ext>
   </a:extLst>
 </a:theme>

</xml_diff>

<commit_message>
added example for final
</commit_message>
<xml_diff>
--- a/OOPS Concepts.docx
+++ b/OOPS Concepts.docx
@@ -1123,7 +1123,7 @@
                     <a:blip r:embed="rId5">
                       <a:extLst>
                         <a:ext uri="{28A0092B-C50C-407E-A947-70E740481C1C}">
-                          <a14:useLocalDpi xmlns="" xmlns:wpc="http://schemas.microsoft.com/office/word/2010/wordprocessingCanvas" xmlns:mo="http://schemas.microsoft.com/office/mac/office/2008/main" xmlns:mc="http://schemas.openxmlformats.org/markup-compatibility/2006" xmlns:mv="urn:schemas-microsoft-com:mac:vml" xmlns:o="urn:schemas-microsoft-com:office:office" xmlns:v="urn:schemas-microsoft-com:vml" xmlns:wp14="http://schemas.microsoft.com/office/word/2010/wordprocessingDrawing" xmlns:w10="urn:schemas-microsoft-com:office:word" xmlns:w="http://schemas.openxmlformats.org/wordprocessingml/2006/main" xmlns:w14="http://schemas.microsoft.com/office/word/2010/wordml" xmlns:w15="http://schemas.microsoft.com/office/word/2012/wordml" xmlns:wpg="http://schemas.microsoft.com/office/word/2010/wordprocessingGroup" xmlns:wpi="http://schemas.microsoft.com/office/word/2010/wordprocessingInk" xmlns:wps="http://schemas.microsoft.com/office/word/2010/wordprocessingShape" xmlns:a14="http://schemas.microsoft.com/office/drawing/2010/main" val="0"/>
+                          <a14:useLocalDpi xmlns:a14="http://schemas.microsoft.com/office/drawing/2010/main" xmlns:wps="http://schemas.microsoft.com/office/word/2010/wordprocessingShape" xmlns:wpi="http://schemas.microsoft.com/office/word/2010/wordprocessingInk" xmlns:wpg="http://schemas.microsoft.com/office/word/2010/wordprocessingGroup" xmlns:w15="http://schemas.microsoft.com/office/word/2012/wordml" xmlns:w14="http://schemas.microsoft.com/office/word/2010/wordml" xmlns:w="http://schemas.openxmlformats.org/wordprocessingml/2006/main" xmlns:w10="urn:schemas-microsoft-com:office:word" xmlns:wp14="http://schemas.microsoft.com/office/word/2010/wordprocessingDrawing" xmlns:v="urn:schemas-microsoft-com:vml" xmlns:o="urn:schemas-microsoft-com:office:office" xmlns:mv="urn:schemas-microsoft-com:mac:vml" xmlns:mc="http://schemas.openxmlformats.org/markup-compatibility/2006" xmlns:mo="http://schemas.microsoft.com/office/mac/office/2008/main" xmlns:wpc="http://schemas.microsoft.com/office/word/2010/wordprocessingCanvas" xmlns="" val="0"/>
                         </a:ext>
                       </a:extLst>
                     </a:blip>
@@ -1651,7 +1651,13 @@
     <w:p>
       <w:proofErr w:type="gramStart"/>
       <w:r>
-        <w:t>Static :</w:t>
+        <w:rPr>
+          <w:i/>
+        </w:rPr>
+        <w:t>Static</w:t>
+      </w:r>
+      <w:r>
+        <w:t xml:space="preserve"> :</w:t>
       </w:r>
       <w:proofErr w:type="gramEnd"/>
       <w:r>
@@ -1668,7 +1674,21 @@
         <w:ind w:left="360"/>
       </w:pPr>
       <w:r>
-        <w:t>Static is a Keyword which is used at Variable level &amp; method level but not at the Class Level. Which means class can contain static variables Static methods &amp; static blocks also.</w:t>
+        <w:t xml:space="preserve">Static is a Keyword which is used at Variable level &amp; method level but not at the Class Level. Which means class can contain static </w:t>
+      </w:r>
+      <w:proofErr w:type="gramStart"/>
+      <w:r>
+        <w:t xml:space="preserve">variables </w:t>
+      </w:r>
+      <w:r>
+        <w:t>,</w:t>
+      </w:r>
+      <w:r>
+        <w:t>Static</w:t>
+      </w:r>
+      <w:proofErr w:type="gramEnd"/>
+      <w:r>
+        <w:t xml:space="preserve"> methods &amp; static blocks also.</w:t>
       </w:r>
     </w:p>
     <w:p>
@@ -1735,34 +1755,6 @@
       </w:pPr>
     </w:p>
     <w:p>
-      <w:pPr>
-        <w:ind w:left="360"/>
-      </w:pPr>
-    </w:p>
-    <w:p>
-      <w:pPr>
-        <w:ind w:left="360"/>
-      </w:pPr>
-    </w:p>
-    <w:p>
-      <w:pPr>
-        <w:ind w:left="360"/>
-      </w:pPr>
-    </w:p>
-    <w:p>
-      <w:pPr>
-        <w:ind w:left="360"/>
-      </w:pPr>
-    </w:p>
-    <w:p>
-      <w:pPr>
-        <w:ind w:left="360"/>
-      </w:pPr>
-    </w:p>
-    <w:p>
-      <w:pPr>
-        <w:ind w:left="360"/>
-      </w:pPr>
       <w:r>
         <w:t xml:space="preserve">A Class can contain instance variables, static </w:t>
       </w:r>
@@ -1861,36 +1853,43 @@
       </w:r>
     </w:p>
     <w:p>
-      <w:pPr>
-        <w:ind w:left="360"/>
-      </w:pPr>
-    </w:p>
-    <w:p>
-      <w:pPr>
-        <w:ind w:left="360"/>
-      </w:pPr>
-    </w:p>
-    <w:p>
-      <w:pPr>
-        <w:ind w:left="360"/>
-      </w:pPr>
-    </w:p>
-    <w:p>
-      <w:pPr>
-        <w:ind w:left="360"/>
-      </w:pPr>
-    </w:p>
-    <w:p>
-      <w:pPr>
-        <w:ind w:left="360"/>
-      </w:pPr>
-    </w:p>
-    <w:p>
-      <w:pPr>
-        <w:ind w:left="360"/>
-      </w:pPr>
-      <w:r>
-        <w:t xml:space="preserve">Final is a Keyword which is used at Variable level &amp; method </w:t>
+      <w:r>
+        <w:t xml:space="preserve">Abstract class can contain static </w:t>
+      </w:r>
+      <w:proofErr w:type="gramStart"/>
+      <w:r>
+        <w:t>method ,</w:t>
+      </w:r>
+      <w:proofErr w:type="gramEnd"/>
+      <w:r>
+        <w:t xml:space="preserve"> abstract method ,define method (instance method).</w:t>
+      </w:r>
+    </w:p>
+    <w:p>
+      <w:r>
+        <w:t xml:space="preserve">If we give static for an abstract method it will throw compilation error. Because abstract method memory is allocated at runtime but </w:t>
+      </w:r>
+      <w:proofErr w:type="spellStart"/>
+      <w:r>
+        <w:t>startic</w:t>
+      </w:r>
+      <w:proofErr w:type="spellEnd"/>
+      <w:r>
+        <w:t xml:space="preserve"> method memory loads at compile time.</w:t>
+      </w:r>
+    </w:p>
+    <w:p/>
+    <w:p/>
+    <w:p>
+      <w:r>
+        <w:rPr>
+          <w:b/>
+          <w:u w:val="single"/>
+        </w:rPr>
+        <w:t>Final</w:t>
+      </w:r>
+      <w:r>
+        <w:t xml:space="preserve"> is a Keyword which is used at Variable level &amp; method </w:t>
       </w:r>
       <w:proofErr w:type="gramStart"/>
       <w:r>
@@ -1906,47 +1905,202 @@
         <w:ind w:left="360"/>
       </w:pPr>
       <w:r>
-        <w:t>The order is also preserved.</w:t>
-      </w:r>
-    </w:p>
-    <w:p>
-      <w:pPr>
-        <w:ind w:left="360"/>
-      </w:pPr>
-    </w:p>
-    <w:p>
-      <w:pPr>
-        <w:ind w:left="360"/>
-      </w:pPr>
-    </w:p>
-    <w:p>
-      <w:pPr>
-        <w:ind w:left="360"/>
-      </w:pPr>
-      <w:r>
-        <w:t>Final Methods &amp; cannot be Overridden in its subclasses but they can be accessed in Subclasses.</w:t>
-      </w:r>
-    </w:p>
-    <w:p/>
-    <w:p>
-      <w:pPr>
-        <w:ind w:left="360"/>
-      </w:pPr>
-    </w:p>
-    <w:p>
-      <w:pPr>
-        <w:ind w:left="360"/>
-      </w:pPr>
-    </w:p>
-    <w:p>
-      <w:pPr>
-        <w:ind w:left="360"/>
-      </w:pPr>
-      <w:r>
-        <w:t>Final Classes ca</w:t>
-      </w:r>
-      <w:r>
-        <w:t>nnot extend the class.</w:t>
+        <w:t xml:space="preserve">We </w:t>
+      </w:r>
+      <w:proofErr w:type="spellStart"/>
+      <w:r>
+        <w:t>can not</w:t>
+      </w:r>
+      <w:proofErr w:type="spellEnd"/>
+      <w:r>
+        <w:t xml:space="preserve"> assign final variable multiple times as below </w:t>
+      </w:r>
+    </w:p>
+    <w:p>
+      <w:pPr>
+        <w:ind w:left="360"/>
+        <w:rPr>
+          <w:highlight w:val="yellow"/>
+        </w:rPr>
+      </w:pPr>
+      <w:r>
+        <w:rPr>
+          <w:highlight w:val="yellow"/>
+        </w:rPr>
+        <w:t>Class A {</w:t>
+      </w:r>
+    </w:p>
+    <w:p>
+      <w:pPr>
+        <w:ind w:left="360"/>
+        <w:rPr>
+          <w:highlight w:val="yellow"/>
+        </w:rPr>
+      </w:pPr>
+      <w:r>
+        <w:rPr>
+          <w:highlight w:val="yellow"/>
+        </w:rPr>
+        <w:t xml:space="preserve">  Final String s = null</w:t>
+      </w:r>
+      <w:proofErr w:type="gramStart"/>
+      <w:r>
+        <w:rPr>
+          <w:highlight w:val="yellow"/>
+        </w:rPr>
+        <w:t>;/</w:t>
+      </w:r>
+      <w:proofErr w:type="gramEnd"/>
+      <w:r>
+        <w:rPr>
+          <w:highlight w:val="yellow"/>
+        </w:rPr>
+        <w:t xml:space="preserve">/the value is assigned as </w:t>
+      </w:r>
+      <w:proofErr w:type="spellStart"/>
+      <w:r>
+        <w:rPr>
+          <w:highlight w:val="yellow"/>
+        </w:rPr>
+        <w:t>null,can</w:t>
+      </w:r>
+      <w:proofErr w:type="spellEnd"/>
+      <w:r>
+        <w:rPr>
+          <w:highlight w:val="yellow"/>
+        </w:rPr>
+        <w:t xml:space="preserve"> not be changed </w:t>
+      </w:r>
+      <w:proofErr w:type="spellStart"/>
+      <w:r>
+        <w:rPr>
+          <w:highlight w:val="yellow"/>
+        </w:rPr>
+        <w:t>any where</w:t>
+      </w:r>
+      <w:proofErr w:type="spellEnd"/>
+      <w:r>
+        <w:rPr>
+          <w:highlight w:val="yellow"/>
+        </w:rPr>
+        <w:t>.</w:t>
+      </w:r>
+    </w:p>
+    <w:p>
+      <w:pPr>
+        <w:ind w:left="360"/>
+      </w:pPr>
+      <w:r>
+        <w:rPr>
+          <w:highlight w:val="yellow"/>
+        </w:rPr>
+        <w:t xml:space="preserve">Final </w:t>
+      </w:r>
+      <w:proofErr w:type="spellStart"/>
+      <w:r>
+        <w:rPr>
+          <w:highlight w:val="yellow"/>
+        </w:rPr>
+        <w:t>int</w:t>
+      </w:r>
+      <w:proofErr w:type="spellEnd"/>
+      <w:r>
+        <w:rPr>
+          <w:highlight w:val="yellow"/>
+        </w:rPr>
+        <w:t xml:space="preserve"> I</w:t>
+      </w:r>
+      <w:proofErr w:type="gramStart"/>
+      <w:r>
+        <w:rPr>
+          <w:highlight w:val="yellow"/>
+        </w:rPr>
+        <w:t>;/</w:t>
+      </w:r>
+      <w:proofErr w:type="gramEnd"/>
+      <w:r>
+        <w:rPr>
+          <w:highlight w:val="yellow"/>
+        </w:rPr>
+        <w:t>/this is compilation error</w:t>
+      </w:r>
+      <w:r>
+        <w:t xml:space="preserve"> </w:t>
+      </w:r>
+    </w:p>
+    <w:p>
+      <w:pPr>
+        <w:ind w:left="360"/>
+      </w:pPr>
+    </w:p>
+    <w:p>
+      <w:pPr>
+        <w:ind w:left="360"/>
+      </w:pPr>
+    </w:p>
+    <w:p>
+      <w:pPr>
+        <w:ind w:left="360"/>
+      </w:pPr>
+    </w:p>
+    <w:p>
+      <w:pPr>
+        <w:ind w:left="360"/>
+      </w:pPr>
+      <w:r>
+        <w:t xml:space="preserve">Final </w:t>
+      </w:r>
+      <w:proofErr w:type="gramStart"/>
+      <w:r>
+        <w:t xml:space="preserve">Methods </w:t>
+      </w:r>
+      <w:r>
+        <w:t xml:space="preserve"> cannot</w:t>
+      </w:r>
+      <w:proofErr w:type="gramEnd"/>
+      <w:r>
+        <w:t xml:space="preserve"> be Overridden in its subclasses but they can be accessed in Subclasses.</w:t>
+      </w:r>
+    </w:p>
+    <w:p/>
+    <w:p>
+      <w:pPr>
+        <w:ind w:left="360"/>
+      </w:pPr>
+    </w:p>
+    <w:p>
+      <w:pPr>
+        <w:ind w:left="360"/>
+      </w:pPr>
+    </w:p>
+    <w:p>
+      <w:pPr>
+        <w:ind w:left="360"/>
+      </w:pPr>
+      <w:r>
+        <w:t xml:space="preserve">Final Classes </w:t>
+      </w:r>
+      <w:proofErr w:type="gramStart"/>
+      <w:r>
+        <w:t>ca</w:t>
+      </w:r>
+      <w:r>
+        <w:t xml:space="preserve">nnot </w:t>
+      </w:r>
+      <w:r>
+        <w:t xml:space="preserve"> participate</w:t>
+      </w:r>
+      <w:proofErr w:type="gramEnd"/>
+      <w:r>
+        <w:t xml:space="preserve"> in inheritance that means we </w:t>
+      </w:r>
+      <w:proofErr w:type="spellStart"/>
+      <w:r>
+        <w:t>can not</w:t>
+      </w:r>
+      <w:proofErr w:type="spellEnd"/>
+      <w:r>
+        <w:t xml:space="preserve"> extend final class. </w:t>
       </w:r>
       <w:bookmarkStart w:id="0" w:name="_GoBack"/>
       <w:bookmarkEnd w:id="0"/>
@@ -2855,7 +3009,7 @@
   <a:extraClrSchemeLst/>
   <a:extLst>
     <a:ext uri="{05A4C25C-085E-4340-85A3-A5531E510DB2}">
-      <thm15:themeFamily xmlns="" xmlns:thm15="http://schemas.microsoft.com/office/thememl/2012/main" name="Office Theme" id="{62F939B6-93AF-4DB8-9C6B-D6C7DFDC589F}" vid="{4A3C46E8-61CC-4603-A589-7422A47A8E4A}"/>
+      <thm15:themeFamily xmlns:thm15="http://schemas.microsoft.com/office/thememl/2012/main" xmlns="" name="Office Theme" id="{62F939B6-93AF-4DB8-9C6B-D6C7DFDC589F}" vid="{4A3C46E8-61CC-4603-A589-7422A47A8E4A}"/>
     </a:ext>
   </a:extLst>
 </a:theme>

</xml_diff>

<commit_message>
added examples for this, super
</commit_message>
<xml_diff>
--- a/OOPS Concepts.docx
+++ b/OOPS Concepts.docx
@@ -1123,7 +1123,7 @@
                     <a:blip r:embed="rId5">
                       <a:extLst>
                         <a:ext uri="{28A0092B-C50C-407E-A947-70E740481C1C}">
-                          <a14:useLocalDpi xmlns:a14="http://schemas.microsoft.com/office/drawing/2010/main" xmlns:wps="http://schemas.microsoft.com/office/word/2010/wordprocessingShape" xmlns:wpi="http://schemas.microsoft.com/office/word/2010/wordprocessingInk" xmlns:wpg="http://schemas.microsoft.com/office/word/2010/wordprocessingGroup" xmlns:w15="http://schemas.microsoft.com/office/word/2012/wordml" xmlns:w14="http://schemas.microsoft.com/office/word/2010/wordml" xmlns:w="http://schemas.openxmlformats.org/wordprocessingml/2006/main" xmlns:w10="urn:schemas-microsoft-com:office:word" xmlns:wp14="http://schemas.microsoft.com/office/word/2010/wordprocessingDrawing" xmlns:v="urn:schemas-microsoft-com:vml" xmlns:o="urn:schemas-microsoft-com:office:office" xmlns:mv="urn:schemas-microsoft-com:mac:vml" xmlns:mc="http://schemas.openxmlformats.org/markup-compatibility/2006" xmlns:mo="http://schemas.microsoft.com/office/mac/office/2008/main" xmlns:wpc="http://schemas.microsoft.com/office/word/2010/wordprocessingCanvas" xmlns="" val="0"/>
+                          <a14:useLocalDpi xmlns="" xmlns:wpc="http://schemas.microsoft.com/office/word/2010/wordprocessingCanvas" xmlns:mo="http://schemas.microsoft.com/office/mac/office/2008/main" xmlns:mc="http://schemas.openxmlformats.org/markup-compatibility/2006" xmlns:mv="urn:schemas-microsoft-com:mac:vml" xmlns:o="urn:schemas-microsoft-com:office:office" xmlns:v="urn:schemas-microsoft-com:vml" xmlns:wp14="http://schemas.microsoft.com/office/word/2010/wordprocessingDrawing" xmlns:w10="urn:schemas-microsoft-com:office:word" xmlns:w="http://schemas.openxmlformats.org/wordprocessingml/2006/main" xmlns:w14="http://schemas.microsoft.com/office/word/2010/wordml" xmlns:w15="http://schemas.microsoft.com/office/word/2012/wordml" xmlns:wpg="http://schemas.microsoft.com/office/word/2010/wordprocessingGroup" xmlns:wpi="http://schemas.microsoft.com/office/word/2010/wordprocessingInk" xmlns:wps="http://schemas.microsoft.com/office/word/2010/wordprocessingShape" xmlns:a14="http://schemas.microsoft.com/office/drawing/2010/main" val="0"/>
                         </a:ext>
                       </a:extLst>
                     </a:blip>
@@ -1428,19 +1428,6 @@
       </w:r>
     </w:p>
     <w:p>
-      <w:pPr>
-        <w:ind w:left="360"/>
-      </w:pPr>
-    </w:p>
-    <w:p>
-      <w:pPr>
-        <w:ind w:left="360"/>
-      </w:pPr>
-    </w:p>
-    <w:p>
-      <w:pPr>
-        <w:ind w:left="360"/>
-      </w:pPr>
       <w:r>
         <w:t xml:space="preserve">Default </w:t>
       </w:r>
@@ -1530,6 +1517,43 @@
         <w:ind w:left="360"/>
       </w:pPr>
       <w:r>
+        <w:t xml:space="preserve">In a class if we override overloaded </w:t>
+      </w:r>
+      <w:proofErr w:type="gramStart"/>
+      <w:r>
+        <w:t>constructor(</w:t>
+      </w:r>
+      <w:proofErr w:type="gramEnd"/>
+      <w:r>
+        <w:t xml:space="preserve">1 or 2 </w:t>
+      </w:r>
+      <w:proofErr w:type="spellStart"/>
+      <w:r>
+        <w:t>arg</w:t>
+      </w:r>
+      <w:proofErr w:type="spellEnd"/>
+      <w:r>
+        <w:t xml:space="preserve"> constructor) and if we try to call default constructor(creating object with default constructor) it will give compilation error because </w:t>
+      </w:r>
+      <w:proofErr w:type="spellStart"/>
+      <w:r>
+        <w:t>jvm</w:t>
+      </w:r>
+      <w:proofErr w:type="spellEnd"/>
+      <w:r>
+        <w:t xml:space="preserve"> will not provide default constructor in this case</w:t>
+      </w:r>
+    </w:p>
+    <w:p>
+      <w:pPr>
+        <w:ind w:left="360"/>
+      </w:pPr>
+    </w:p>
+    <w:p>
+      <w:pPr>
+        <w:ind w:left="360"/>
+      </w:pPr>
+      <w:r>
         <w:t xml:space="preserve">We can add return statement inside a constructor it does not </w:t>
       </w:r>
       <w:proofErr w:type="gramStart"/>
@@ -1610,6 +1634,7 @@
         <w:rPr>
           <w:highlight w:val="yellow"/>
         </w:rPr>
+        <w:lastRenderedPageBreak/>
         <w:t xml:space="preserve"> </w:t>
       </w:r>
       <w:proofErr w:type="gramStart"/>
@@ -1782,13 +1807,11 @@
         <w:ind w:left="360"/>
       </w:pPr>
       <w:r>
-        <w:t xml:space="preserve">If a Class </w:t>
-      </w:r>
-      <w:proofErr w:type="gramStart"/>
-      <w:r>
-        <w:t>contain</w:t>
-      </w:r>
-      <w:proofErr w:type="gramEnd"/>
+        <w:t>If a Class contain</w:t>
+      </w:r>
+      <w:r>
+        <w:t>s</w:t>
+      </w:r>
       <w:r>
         <w:t xml:space="preserve"> all the above details then it will be executed in the following order:- </w:t>
       </w:r>
@@ -1869,11 +1892,9 @@
       <w:r>
         <w:t xml:space="preserve">If we give static for an abstract method it will throw compilation error. Because abstract method memory is allocated at runtime but </w:t>
       </w:r>
-      <w:proofErr w:type="spellStart"/>
-      <w:r>
-        <w:t>startic</w:t>
-      </w:r>
-      <w:proofErr w:type="spellEnd"/>
+      <w:r>
+        <w:t>static</w:t>
+      </w:r>
       <w:r>
         <w:t xml:space="preserve"> method memory loads at compile time.</w:t>
       </w:r>
@@ -2048,35 +2069,23 @@
         <w:ind w:left="360"/>
       </w:pPr>
       <w:r>
+        <w:lastRenderedPageBreak/>
         <w:t xml:space="preserve">Final </w:t>
       </w:r>
-      <w:proofErr w:type="gramStart"/>
-      <w:r>
-        <w:t xml:space="preserve">Methods </w:t>
-      </w:r>
-      <w:r>
-        <w:t xml:space="preserve"> cannot</w:t>
-      </w:r>
-      <w:proofErr w:type="gramEnd"/>
-      <w:r>
-        <w:t xml:space="preserve"> be Overridden in its subclasses but they can be accessed in Subclasses.</w:t>
-      </w:r>
-    </w:p>
-    <w:p/>
-    <w:p>
-      <w:pPr>
-        <w:ind w:left="360"/>
-      </w:pPr>
-    </w:p>
-    <w:p>
-      <w:pPr>
-        <w:ind w:left="360"/>
-      </w:pPr>
-    </w:p>
-    <w:p>
-      <w:pPr>
-        <w:ind w:left="360"/>
-      </w:pPr>
+      <w:r>
+        <w:t>Methods cannot</w:t>
+      </w:r>
+      <w:r>
+        <w:t xml:space="preserve"> be </w:t>
+      </w:r>
+      <w:r>
+        <w:t>overridden</w:t>
+      </w:r>
+      <w:r>
+        <w:t xml:space="preserve"> in its subclasses but they can be accessed in Subclasses.</w:t>
+      </w:r>
+    </w:p>
+    <w:p>
       <w:r>
         <w:t xml:space="preserve">Final Classes </w:t>
       </w:r>
@@ -2094,34 +2103,317 @@
       <w:r>
         <w:t xml:space="preserve"> in inheritance that means we </w:t>
       </w:r>
-      <w:proofErr w:type="spellStart"/>
-      <w:r>
-        <w:t>can not</w:t>
-      </w:r>
-      <w:proofErr w:type="spellEnd"/>
+      <w:r>
+        <w:t>cannot</w:t>
+      </w:r>
       <w:r>
         <w:t xml:space="preserve"> extend final class. </w:t>
       </w:r>
       <w:bookmarkStart w:id="0" w:name="_GoBack"/>
       <w:bookmarkEnd w:id="0"/>
-    </w:p>
-    <w:p>
-      <w:pPr>
-        <w:ind w:left="360"/>
-      </w:pPr>
-    </w:p>
-    <w:p>
-      <w:pPr>
-        <w:ind w:left="360"/>
-      </w:pPr>
-    </w:p>
-    <w:p>
-      <w:pPr>
-        <w:ind w:left="360"/>
-      </w:pPr>
-    </w:p>
-    <w:p/>
-    <w:p/>
+      <w:r>
+        <w:t xml:space="preserve"> </w:t>
+      </w:r>
+    </w:p>
+    <w:p/>
+    <w:p>
+      <w:pPr>
+        <w:ind w:left="360"/>
+        <w:rPr>
+          <w:u w:val="single"/>
+        </w:rPr>
+      </w:pPr>
+      <w:r>
+        <w:rPr>
+          <w:b/>
+        </w:rPr>
+        <w:t xml:space="preserve">  </w:t>
+      </w:r>
+      <w:proofErr w:type="gramStart"/>
+      <w:r>
+        <w:rPr>
+          <w:b/>
+          <w:u w:val="single"/>
+        </w:rPr>
+        <w:t xml:space="preserve">this </w:t>
+      </w:r>
+      <w:r>
+        <w:rPr>
+          <w:b/>
+          <w:u w:val="single"/>
+        </w:rPr>
+        <w:t>:</w:t>
+      </w:r>
+      <w:proofErr w:type="gramEnd"/>
+      <w:r>
+        <w:rPr>
+          <w:b/>
+          <w:u w:val="single"/>
+        </w:rPr>
+        <w:t xml:space="preserve"> </w:t>
+      </w:r>
+      <w:r>
+        <w:t>this is</w:t>
+      </w:r>
+      <w:r>
+        <w:rPr>
+          <w:b/>
+        </w:rPr>
+        <w:t xml:space="preserve"> </w:t>
+      </w:r>
+      <w:r>
+        <w:t>a keyword</w:t>
+      </w:r>
+      <w:r>
+        <w:t xml:space="preserve"> which is used to refer current class object. This is used at variable level and method level and </w:t>
+      </w:r>
+      <w:proofErr w:type="gramStart"/>
+      <w:r>
+        <w:rPr>
+          <w:b/>
+        </w:rPr>
+        <w:t>this(</w:t>
+      </w:r>
+      <w:proofErr w:type="gramEnd"/>
+      <w:r>
+        <w:rPr>
+          <w:b/>
+        </w:rPr>
+        <w:t xml:space="preserve">) </w:t>
+      </w:r>
+      <w:r>
+        <w:t>will be treated as default constructor.</w:t>
+      </w:r>
+    </w:p>
+    <w:p>
+      <w:pPr>
+        <w:ind w:left="360"/>
+      </w:pPr>
+    </w:p>
+    <w:p>
+      <w:pPr>
+        <w:ind w:left="360"/>
+      </w:pPr>
+      <w:proofErr w:type="gramStart"/>
+      <w:r>
+        <w:t>Generally</w:t>
+      </w:r>
+      <w:r>
+        <w:rPr>
+          <w:b/>
+        </w:rPr>
+        <w:t xml:space="preserve">  </w:t>
+      </w:r>
+      <w:r>
+        <w:rPr>
+          <w:b/>
+        </w:rPr>
+        <w:t>this</w:t>
+      </w:r>
+      <w:proofErr w:type="gramEnd"/>
+      <w:r>
+        <w:rPr>
+          <w:b/>
+        </w:rPr>
+        <w:t>()</w:t>
+      </w:r>
+      <w:r>
+        <w:rPr>
+          <w:b/>
+        </w:rPr>
+        <w:t xml:space="preserve"> </w:t>
+      </w:r>
+      <w:r>
+        <w:rPr>
+          <w:b/>
+        </w:rPr>
+        <w:t xml:space="preserve"> </w:t>
+      </w:r>
+      <w:r>
+        <w:t>is</w:t>
+      </w:r>
+      <w:r>
+        <w:t xml:space="preserve"> used as first statement in a constructor otherwise it will give compile time error.</w:t>
+      </w:r>
+    </w:p>
+    <w:p/>
+    <w:p/>
+    <w:p>
+      <w:pPr>
+        <w:rPr>
+          <w:rFonts w:cstheme="minorHAnsi"/>
+        </w:rPr>
+      </w:pPr>
+      <w:proofErr w:type="gramStart"/>
+      <w:r>
+        <w:rPr>
+          <w:b/>
+          <w:u w:val="single"/>
+        </w:rPr>
+        <w:t>s</w:t>
+      </w:r>
+      <w:r>
+        <w:rPr>
+          <w:b/>
+          <w:u w:val="single"/>
+        </w:rPr>
+        <w:t>uper</w:t>
+      </w:r>
+      <w:r>
+        <w:rPr>
+          <w:b/>
+          <w:u w:val="single"/>
+        </w:rPr>
+        <w:t xml:space="preserve">  </w:t>
+      </w:r>
+      <w:proofErr w:type="spellStart"/>
+      <w:r>
+        <w:t>super</w:t>
+      </w:r>
+      <w:proofErr w:type="spellEnd"/>
+      <w:proofErr w:type="gramEnd"/>
+      <w:r>
+        <w:t xml:space="preserve"> is a keyword which is used to refer super class variable or method </w:t>
+      </w:r>
+      <w:r>
+        <w:rPr>
+          <w:rFonts w:ascii="Consolas" w:hAnsi="Consolas" w:cs="Consolas"/>
+          <w:sz w:val="20"/>
+          <w:szCs w:val="20"/>
+        </w:rPr>
+        <w:t xml:space="preserve">in </w:t>
+      </w:r>
+      <w:r>
+        <w:rPr>
+          <w:rFonts w:cstheme="minorHAnsi"/>
+        </w:rPr>
+        <w:t xml:space="preserve">a </w:t>
+      </w:r>
+    </w:p>
+    <w:p/>
+    <w:p>
+      <w:pPr>
+        <w:rPr>
+          <w:rFonts w:cstheme="minorHAnsi"/>
+        </w:rPr>
+      </w:pPr>
+      <w:proofErr w:type="gramStart"/>
+      <w:r>
+        <w:t>Generally</w:t>
+      </w:r>
+      <w:r>
+        <w:rPr>
+          <w:b/>
+        </w:rPr>
+        <w:t xml:space="preserve">  super</w:t>
+      </w:r>
+      <w:proofErr w:type="gramEnd"/>
+      <w:r>
+        <w:rPr>
+          <w:b/>
+        </w:rPr>
+        <w:t xml:space="preserve">()  </w:t>
+      </w:r>
+      <w:r>
+        <w:t>is</w:t>
+      </w:r>
+      <w:r>
+        <w:t xml:space="preserve"> used as first statement in a constructor otherwise it will give compile time error</w:t>
+      </w:r>
+    </w:p>
+    <w:p>
+      <w:pPr>
+        <w:rPr>
+          <w:rFonts w:cstheme="minorHAnsi"/>
+        </w:rPr>
+      </w:pPr>
+      <w:proofErr w:type="gramStart"/>
+      <w:r>
+        <w:rPr>
+          <w:rFonts w:cstheme="minorHAnsi"/>
+          <w:b/>
+        </w:rPr>
+        <w:t xml:space="preserve">Note </w:t>
+      </w:r>
+      <w:r>
+        <w:rPr>
+          <w:rFonts w:cstheme="minorHAnsi"/>
+        </w:rPr>
+        <w:t>:</w:t>
+      </w:r>
+      <w:r>
+        <w:rPr>
+          <w:rFonts w:cstheme="minorHAnsi"/>
+        </w:rPr>
+        <w:t>constructor</w:t>
+      </w:r>
+      <w:proofErr w:type="gramEnd"/>
+      <w:r>
+        <w:rPr>
+          <w:rFonts w:cstheme="minorHAnsi"/>
+        </w:rPr>
+        <w:t xml:space="preserve"> we can add either this() or super() but not both</w:t>
+      </w:r>
+      <w:r>
+        <w:rPr>
+          <w:rFonts w:cstheme="minorHAnsi"/>
+        </w:rPr>
+        <w:t>.</w:t>
+      </w:r>
+    </w:p>
+    <w:p>
+      <w:pPr>
+        <w:rPr>
+          <w:rFonts w:cstheme="minorHAnsi"/>
+        </w:rPr>
+      </w:pPr>
+    </w:p>
+    <w:p>
+      <w:pPr>
+        <w:rPr>
+          <w:rFonts w:cstheme="minorHAnsi"/>
+        </w:rPr>
+      </w:pPr>
+    </w:p>
+    <w:p>
+      <w:pPr>
+        <w:rPr>
+          <w:rFonts w:cstheme="minorHAnsi"/>
+        </w:rPr>
+      </w:pPr>
+      <w:r>
+        <w:rPr>
+          <w:rFonts w:ascii="Arial" w:hAnsi="Arial" w:cs="Arial"/>
+          <w:b/>
+          <w:color w:val="000000"/>
+          <w:sz w:val="22"/>
+          <w:szCs w:val="22"/>
+        </w:rPr>
+        <w:t xml:space="preserve">Access </w:t>
+      </w:r>
+      <w:proofErr w:type="spellStart"/>
+      <w:r>
+        <w:rPr>
+          <w:rFonts w:ascii="Arial" w:hAnsi="Arial" w:cs="Arial"/>
+          <w:b/>
+          <w:color w:val="000000"/>
+          <w:sz w:val="22"/>
+          <w:szCs w:val="22"/>
+        </w:rPr>
+        <w:t>specifiers</w:t>
+      </w:r>
+      <w:proofErr w:type="spellEnd"/>
+      <w:r>
+        <w:rPr>
+          <w:rFonts w:ascii="Arial" w:hAnsi="Arial" w:cs="Arial"/>
+          <w:b/>
+          <w:color w:val="000000"/>
+          <w:sz w:val="22"/>
+          <w:szCs w:val="22"/>
+        </w:rPr>
+        <w:t xml:space="preserve">:  </w:t>
+      </w:r>
+    </w:p>
     <w:sectPr>
       <w:pgSz w:w="12240" w:h="15840"/>
       <w:pgMar w:top="1440" w:right="1440" w:bottom="1440" w:left="1440" w:header="720" w:footer="720" w:gutter="0"/>
@@ -3009,7 +3301,7 @@
   <a:extraClrSchemeLst/>
   <a:extLst>
     <a:ext uri="{05A4C25C-085E-4340-85A3-A5531E510DB2}">
-      <thm15:themeFamily xmlns:thm15="http://schemas.microsoft.com/office/thememl/2012/main" xmlns="" name="Office Theme" id="{62F939B6-93AF-4DB8-9C6B-D6C7DFDC589F}" vid="{4A3C46E8-61CC-4603-A589-7422A47A8E4A}"/>
+      <thm15:themeFamily xmlns="" xmlns:thm15="http://schemas.microsoft.com/office/thememl/2012/main" name="Office Theme" id="{62F939B6-93AF-4DB8-9C6B-D6C7DFDC589F}" vid="{4A3C46E8-61CC-4603-A589-7422A47A8E4A}"/>
     </a:ext>
   </a:extLst>
 </a:theme>

</xml_diff>

<commit_message>
added examples for private and default
</commit_message>
<xml_diff>
--- a/OOPS Concepts.docx
+++ b/OOPS Concepts.docx
@@ -2379,19 +2379,11 @@
       <w:pPr>
         <w:rPr>
           <w:rFonts w:cstheme="minorHAnsi"/>
-        </w:rPr>
-      </w:pPr>
-      <w:r>
-        <w:rPr>
-          <w:rFonts w:ascii="Arial" w:hAnsi="Arial" w:cs="Arial"/>
-          <w:b/>
           <w:color w:val="000000"/>
           <w:sz w:val="22"/>
           <w:szCs w:val="22"/>
         </w:rPr>
-        <w:t xml:space="preserve">Access </w:t>
-      </w:r>
-      <w:proofErr w:type="spellStart"/>
+      </w:pPr>
       <w:r>
         <w:rPr>
           <w:rFonts w:ascii="Arial" w:hAnsi="Arial" w:cs="Arial"/>
@@ -2400,9 +2392,9 @@
           <w:sz w:val="22"/>
           <w:szCs w:val="22"/>
         </w:rPr>
-        <w:t>specifiers</w:t>
-      </w:r>
-      <w:proofErr w:type="spellEnd"/>
+        <w:t xml:space="preserve">Access </w:t>
+      </w:r>
+      <w:proofErr w:type="spellStart"/>
       <w:r>
         <w:rPr>
           <w:rFonts w:ascii="Arial" w:hAnsi="Arial" w:cs="Arial"/>
@@ -2411,7 +2403,332 @@
           <w:sz w:val="22"/>
           <w:szCs w:val="22"/>
         </w:rPr>
+        <w:t>specifiers</w:t>
+      </w:r>
+      <w:proofErr w:type="spellEnd"/>
+      <w:r>
+        <w:rPr>
+          <w:rFonts w:ascii="Arial" w:hAnsi="Arial" w:cs="Arial"/>
+          <w:b/>
+          <w:color w:val="000000"/>
+          <w:sz w:val="22"/>
+          <w:szCs w:val="22"/>
+        </w:rPr>
         <w:t xml:space="preserve">:  </w:t>
+      </w:r>
+      <w:r>
+        <w:rPr>
+          <w:rFonts w:cstheme="minorHAnsi"/>
+          <w:color w:val="000000"/>
+        </w:rPr>
+        <w:t xml:space="preserve">we </w:t>
+      </w:r>
+      <w:proofErr w:type="gramStart"/>
+      <w:r>
+        <w:rPr>
+          <w:rFonts w:cstheme="minorHAnsi"/>
+          <w:color w:val="000000"/>
+        </w:rPr>
+        <w:t>have</w:t>
+      </w:r>
+      <w:r>
+        <w:rPr>
+          <w:rFonts w:cstheme="minorHAnsi"/>
+          <w:b/>
+          <w:color w:val="000000"/>
+        </w:rPr>
+        <w:t xml:space="preserve">  </w:t>
+      </w:r>
+      <w:r>
+        <w:rPr>
+          <w:rFonts w:cstheme="minorHAnsi"/>
+          <w:color w:val="000000"/>
+        </w:rPr>
+        <w:t>4</w:t>
+      </w:r>
+      <w:proofErr w:type="gramEnd"/>
+      <w:r>
+        <w:rPr>
+          <w:rFonts w:cstheme="minorHAnsi"/>
+          <w:color w:val="000000"/>
+        </w:rPr>
+        <w:t xml:space="preserve"> types of access </w:t>
+      </w:r>
+      <w:proofErr w:type="spellStart"/>
+      <w:r>
+        <w:rPr>
+          <w:rFonts w:cstheme="minorHAnsi"/>
+          <w:color w:val="000000"/>
+        </w:rPr>
+        <w:t>specifiers</w:t>
+      </w:r>
+      <w:proofErr w:type="spellEnd"/>
+      <w:r>
+        <w:rPr>
+          <w:rFonts w:cstheme="minorHAnsi"/>
+          <w:color w:val="000000"/>
+        </w:rPr>
+        <w:t xml:space="preserve"> in java which is used  at  variable level  me</w:t>
+      </w:r>
+      <w:r>
+        <w:rPr>
+          <w:rFonts w:cstheme="minorHAnsi"/>
+          <w:color w:val="000000"/>
+        </w:rPr>
+        <w:t>t</w:t>
+      </w:r>
+      <w:r>
+        <w:rPr>
+          <w:rFonts w:cstheme="minorHAnsi"/>
+          <w:color w:val="000000"/>
+        </w:rPr>
+        <w:t>hod level ,constructor level and class level</w:t>
+      </w:r>
+      <w:r>
+        <w:rPr>
+          <w:rFonts w:cstheme="minorHAnsi"/>
+          <w:color w:val="000000"/>
+          <w:sz w:val="22"/>
+          <w:szCs w:val="22"/>
+        </w:rPr>
+        <w:t xml:space="preserve"> </w:t>
+      </w:r>
+    </w:p>
+    <w:p>
+      <w:pPr>
+        <w:rPr>
+          <w:rFonts w:cstheme="minorHAnsi"/>
+          <w:color w:val="000000"/>
+        </w:rPr>
+      </w:pPr>
+      <w:r>
+        <w:rPr>
+          <w:rFonts w:cstheme="minorHAnsi"/>
+          <w:b/>
+          <w:color w:val="000000"/>
+        </w:rPr>
+        <w:t>Private</w:t>
+      </w:r>
+      <w:r>
+        <w:rPr>
+          <w:rFonts w:cstheme="minorHAnsi"/>
+          <w:color w:val="000000"/>
+        </w:rPr>
+        <w:t>: access only inside the class</w:t>
+      </w:r>
+      <w:r>
+        <w:rPr>
+          <w:rFonts w:cstheme="minorHAnsi"/>
+          <w:color w:val="000000"/>
+        </w:rPr>
+        <w:t xml:space="preserve"> </w:t>
+      </w:r>
+    </w:p>
+    <w:p>
+      <w:pPr>
+        <w:rPr>
+          <w:rFonts w:cstheme="minorHAnsi"/>
+          <w:color w:val="000000"/>
+        </w:rPr>
+      </w:pPr>
+    </w:p>
+    <w:p>
+      <w:pPr>
+        <w:rPr>
+          <w:rFonts w:cstheme="minorHAnsi"/>
+          <w:color w:val="000000"/>
+        </w:rPr>
+      </w:pPr>
+      <w:r>
+        <w:rPr>
+          <w:rFonts w:cstheme="minorHAnsi"/>
+          <w:b/>
+          <w:color w:val="000000"/>
+        </w:rPr>
+        <w:t>Defau</w:t>
+      </w:r>
+      <w:r>
+        <w:rPr>
+          <w:rFonts w:cstheme="minorHAnsi"/>
+          <w:color w:val="000000"/>
+        </w:rPr>
+        <w:t xml:space="preserve">lt: if we </w:t>
+      </w:r>
+      <w:proofErr w:type="spellStart"/>
+      <w:r>
+        <w:rPr>
+          <w:rFonts w:cstheme="minorHAnsi"/>
+          <w:color w:val="000000"/>
+        </w:rPr>
+        <w:t>donot</w:t>
+      </w:r>
+      <w:proofErr w:type="spellEnd"/>
+      <w:r>
+        <w:rPr>
+          <w:rFonts w:cstheme="minorHAnsi"/>
+          <w:color w:val="000000"/>
+        </w:rPr>
+        <w:t xml:space="preserve"> give any access </w:t>
+      </w:r>
+      <w:proofErr w:type="spellStart"/>
+      <w:r>
+        <w:rPr>
+          <w:rFonts w:cstheme="minorHAnsi"/>
+          <w:color w:val="000000"/>
+        </w:rPr>
+        <w:t>specifier</w:t>
+      </w:r>
+      <w:proofErr w:type="spellEnd"/>
+      <w:r>
+        <w:rPr>
+          <w:rFonts w:cstheme="minorHAnsi"/>
+          <w:color w:val="000000"/>
+        </w:rPr>
+        <w:t xml:space="preserve"> it will be treated as default. This is package level </w:t>
+      </w:r>
+      <w:proofErr w:type="spellStart"/>
+      <w:r>
+        <w:rPr>
+          <w:rFonts w:cstheme="minorHAnsi"/>
+          <w:color w:val="000000"/>
+        </w:rPr>
+        <w:t>specifier</w:t>
+      </w:r>
+      <w:proofErr w:type="spellEnd"/>
+      <w:r>
+        <w:rPr>
+          <w:rFonts w:cstheme="minorHAnsi"/>
+          <w:color w:val="000000"/>
+        </w:rPr>
+        <w:t xml:space="preserve"> that means we can access any variable or method of a </w:t>
+      </w:r>
+      <w:proofErr w:type="gramStart"/>
+      <w:r>
+        <w:rPr>
+          <w:rFonts w:cstheme="minorHAnsi"/>
+          <w:color w:val="000000"/>
+        </w:rPr>
+        <w:t>class</w:t>
+      </w:r>
+      <w:r>
+        <w:rPr>
+          <w:rFonts w:cstheme="minorHAnsi"/>
+          <w:color w:val="000000"/>
+        </w:rPr>
+        <w:t xml:space="preserve"> </w:t>
+      </w:r>
+      <w:r>
+        <w:rPr>
+          <w:rFonts w:cstheme="minorHAnsi"/>
+          <w:color w:val="000000"/>
+        </w:rPr>
+        <w:t xml:space="preserve"> </w:t>
+      </w:r>
+      <w:r>
+        <w:rPr>
+          <w:rFonts w:cstheme="minorHAnsi"/>
+          <w:color w:val="000000"/>
+        </w:rPr>
+        <w:t>p1.A</w:t>
+      </w:r>
+      <w:proofErr w:type="gramEnd"/>
+      <w:r>
+        <w:rPr>
+          <w:rFonts w:cstheme="minorHAnsi"/>
+          <w:color w:val="000000"/>
+        </w:rPr>
+        <w:t xml:space="preserve">(p1 is package ) </w:t>
+      </w:r>
+      <w:r>
+        <w:rPr>
+          <w:rFonts w:cstheme="minorHAnsi"/>
+          <w:color w:val="000000"/>
+        </w:rPr>
+        <w:t xml:space="preserve"> in any class inside the package</w:t>
+      </w:r>
+      <w:r>
+        <w:rPr>
+          <w:rFonts w:cstheme="minorHAnsi"/>
+          <w:color w:val="000000"/>
+        </w:rPr>
+        <w:t xml:space="preserve"> p1</w:t>
+      </w:r>
+    </w:p>
+    <w:p>
+      <w:pPr>
+        <w:rPr>
+          <w:rFonts w:cstheme="minorHAnsi"/>
+          <w:color w:val="000000"/>
+        </w:rPr>
+      </w:pPr>
+    </w:p>
+    <w:p>
+      <w:pPr>
+        <w:rPr>
+          <w:rFonts w:cstheme="minorHAnsi"/>
+          <w:color w:val="000000"/>
+        </w:rPr>
+      </w:pPr>
+      <w:r>
+        <w:rPr>
+          <w:rFonts w:cstheme="minorHAnsi"/>
+          <w:b/>
+          <w:color w:val="000000"/>
+        </w:rPr>
+        <w:t>Protected</w:t>
+      </w:r>
+      <w:r>
+        <w:rPr>
+          <w:rFonts w:cstheme="minorHAnsi"/>
+          <w:color w:val="000000"/>
+        </w:rPr>
+        <w:t xml:space="preserve">: we can access a variable of a </w:t>
+      </w:r>
+      <w:proofErr w:type="gramStart"/>
+      <w:r>
+        <w:rPr>
+          <w:rFonts w:cstheme="minorHAnsi"/>
+          <w:color w:val="000000"/>
+        </w:rPr>
+        <w:t>class  p1.A</w:t>
+      </w:r>
+      <w:proofErr w:type="gramEnd"/>
+      <w:r>
+        <w:rPr>
+          <w:rFonts w:cstheme="minorHAnsi"/>
+          <w:color w:val="000000"/>
+        </w:rPr>
+        <w:t>(p1 is package ) in any of the class inside the package p1 and any it sub packages class(p1.p2.B)</w:t>
+      </w:r>
+    </w:p>
+    <w:p>
+      <w:pPr>
+        <w:rPr>
+          <w:rFonts w:cstheme="minorHAnsi"/>
+          <w:color w:val="000000"/>
+        </w:rPr>
+      </w:pPr>
+    </w:p>
+    <w:p>
+      <w:pPr>
+        <w:rPr>
+          <w:rFonts w:cstheme="minorHAnsi"/>
+        </w:rPr>
+      </w:pPr>
+      <w:r>
+        <w:rPr>
+          <w:rFonts w:cstheme="minorHAnsi"/>
+          <w:b/>
+          <w:color w:val="000000"/>
+        </w:rPr>
+        <w:t>Public:</w:t>
+      </w:r>
+      <w:r>
+        <w:rPr>
+          <w:rFonts w:cstheme="minorHAnsi"/>
+          <w:color w:val="000000"/>
+        </w:rPr>
+        <w:t xml:space="preserve"> we can access public variables or methods in any other class of any package </w:t>
       </w:r>
     </w:p>
     <w:sectPr>

</xml_diff>

<commit_message>
added code for Wrapper classes
</commit_message>
<xml_diff>
--- a/OOPS Concepts.docx
+++ b/OOPS Concepts.docx
@@ -229,6 +229,7 @@
               <w:ind w:left="0"/>
             </w:pPr>
             <w:r>
+              <w:lastRenderedPageBreak/>
               <w:t>It Contains Abstract Methods &amp; Defined Methods</w:t>
             </w:r>
             <w:r>
@@ -671,6 +672,7 @@
     <w:p/>
     <w:p>
       <w:r>
+        <w:lastRenderedPageBreak/>
         <w:t>If we Create objects of SubClass with SuperClass Reference then we can access all the Public methods of SuperClass But we will not be able to access methods from Sub Class.</w:t>
       </w:r>
     </w:p>
@@ -794,7 +796,6 @@
           <w:rFonts w:ascii="Helvetica" w:hAnsi="Helvetica" w:cs="Helvetica"/>
           <w:noProof/>
         </w:rPr>
-        <w:lastRenderedPageBreak/>
         <w:drawing>
           <wp:inline distT="0" distB="0" distL="0" distR="0">
             <wp:extent cx="5943600" cy="5670006"/>
@@ -816,7 +817,7 @@
                     <a:blip r:embed="rId5">
                       <a:extLst>
                         <a:ext uri="{28A0092B-C50C-407E-A947-70E740481C1C}">
-                          <a14:useLocalDpi xmlns:a14="http://schemas.microsoft.com/office/drawing/2010/main" xmlns:wps="http://schemas.microsoft.com/office/word/2010/wordprocessingShape" xmlns:wpi="http://schemas.microsoft.com/office/word/2010/wordprocessingInk" xmlns:wpg="http://schemas.microsoft.com/office/word/2010/wordprocessingGroup" xmlns:w15="http://schemas.microsoft.com/office/word/2012/wordml" xmlns:w14="http://schemas.microsoft.com/office/word/2010/wordml" xmlns:w="http://schemas.openxmlformats.org/wordprocessingml/2006/main" xmlns:w10="urn:schemas-microsoft-com:office:word" xmlns:wp14="http://schemas.microsoft.com/office/word/2010/wordprocessingDrawing" xmlns:v="urn:schemas-microsoft-com:vml" xmlns:o="urn:schemas-microsoft-com:office:office" xmlns:mv="urn:schemas-microsoft-com:mac:vml" xmlns:mc="http://schemas.openxmlformats.org/markup-compatibility/2006" xmlns:mo="http://schemas.microsoft.com/office/mac/office/2008/main" xmlns:wpc="http://schemas.microsoft.com/office/word/2010/wordprocessingCanvas" xmlns="" val="0"/>
+                          <a14:useLocalDpi xmlns="" xmlns:wpc="http://schemas.microsoft.com/office/word/2010/wordprocessingCanvas" xmlns:mo="http://schemas.microsoft.com/office/mac/office/2008/main" xmlns:mc="http://schemas.openxmlformats.org/markup-compatibility/2006" xmlns:mv="urn:schemas-microsoft-com:mac:vml" xmlns:o="urn:schemas-microsoft-com:office:office" xmlns:v="urn:schemas-microsoft-com:vml" xmlns:wp14="http://schemas.microsoft.com/office/word/2010/wordprocessingDrawing" xmlns:w10="urn:schemas-microsoft-com:office:word" xmlns:w="http://schemas.openxmlformats.org/wordprocessingml/2006/main" xmlns:w14="http://schemas.microsoft.com/office/word/2010/wordml" xmlns:w15="http://schemas.microsoft.com/office/word/2012/wordml" xmlns:wpg="http://schemas.microsoft.com/office/word/2010/wordprocessingGroup" xmlns:wpi="http://schemas.microsoft.com/office/word/2010/wordprocessingInk" xmlns:wps="http://schemas.microsoft.com/office/word/2010/wordprocessingShape" xmlns:a14="http://schemas.microsoft.com/office/drawing/2010/main" val="0"/>
                         </a:ext>
                       </a:extLst>
                     </a:blip>
@@ -889,7 +890,6 @@
         <w:rPr>
           <w:b/>
         </w:rPr>
-        <w:lastRenderedPageBreak/>
         <w:t>Compile</w:t>
       </w:r>
       <w:r>
@@ -1139,7 +1139,6 @@
         <w:rPr>
           <w:highlight w:val="yellow"/>
         </w:rPr>
-        <w:lastRenderedPageBreak/>
         <w:t xml:space="preserve"> return;</w:t>
       </w:r>
     </w:p>
@@ -1429,7 +1428,6 @@
         <w:ind w:left="360"/>
       </w:pPr>
       <w:r>
-        <w:lastRenderedPageBreak/>
         <w:t xml:space="preserve">Final </w:t>
       </w:r>
       <w:r>
@@ -1916,6 +1914,7 @@
           <w:b/>
           <w:color w:val="000000"/>
         </w:rPr>
+        <w:lastRenderedPageBreak/>
         <w:t>Protected</w:t>
       </w:r>
       <w:r>
@@ -2057,7 +2056,21 @@
           <w:rFonts w:cstheme="minorHAnsi"/>
           <w:color w:val="000000"/>
         </w:rPr>
-        <w:t xml:space="preserve">in java we have primitive data types and wrapper Classes also java supports user defined variables </w:t>
+        <w:t xml:space="preserve">in java we have primitive data types and wrapper Classes also </w:t>
+      </w:r>
+      <w:r>
+        <w:rPr>
+          <w:rFonts w:cstheme="minorHAnsi"/>
+          <w:color w:val="000000"/>
+        </w:rPr>
+        <w:t>.</w:t>
+      </w:r>
+      <w:r>
+        <w:rPr>
+          <w:rFonts w:cstheme="minorHAnsi"/>
+          <w:color w:val="000000"/>
+        </w:rPr>
+        <w:t xml:space="preserve">java supports user defined variables </w:t>
       </w:r>
     </w:p>
     <w:p>
@@ -2162,39 +2175,487 @@
           <w:rFonts w:cstheme="minorHAnsi"/>
           <w:color w:val="000000"/>
         </w:rPr>
+        <w:t xml:space="preserve">By default primitive data types contain some default value </w:t>
+      </w:r>
+    </w:p>
+    <w:p>
+      <w:pPr>
+        <w:rPr>
+          <w:rFonts w:cstheme="minorHAnsi"/>
+          <w:color w:val="000000"/>
+        </w:rPr>
+      </w:pPr>
+      <w:r>
+        <w:rPr>
+          <w:rFonts w:cstheme="minorHAnsi"/>
+          <w:color w:val="000000"/>
+        </w:rPr>
+        <w:t>Int (0)  , boolean (false) ,float (0.0f)</w:t>
+      </w:r>
+    </w:p>
+    <w:p>
+      <w:pPr>
+        <w:rPr>
+          <w:rFonts w:cstheme="minorHAnsi"/>
+          <w:color w:val="000000"/>
+        </w:rPr>
+      </w:pPr>
+      <w:r>
+        <w:rPr>
+          <w:rFonts w:cstheme="minorHAnsi"/>
+          <w:color w:val="000000"/>
+        </w:rPr>
+        <w:t>By default all wrapper class, String and user defined class  values are “null”.</w:t>
+      </w:r>
+    </w:p>
+    <w:p>
+      <w:pPr>
+        <w:rPr>
+          <w:rFonts w:cstheme="minorHAnsi"/>
+          <w:color w:val="000000"/>
+        </w:rPr>
+      </w:pPr>
+    </w:p>
+    <w:p>
+      <w:pPr>
+        <w:rPr>
+          <w:rFonts w:cstheme="minorHAnsi"/>
+          <w:color w:val="000000"/>
+        </w:rPr>
+      </w:pPr>
+    </w:p>
+    <w:p>
+      <w:pPr>
+        <w:rPr>
+          <w:rFonts w:cstheme="minorHAnsi"/>
+          <w:color w:val="000000"/>
+        </w:rPr>
+      </w:pPr>
+      <w:r>
+        <w:rPr>
+          <w:rFonts w:cstheme="minorHAnsi"/>
+          <w:b/>
+          <w:color w:val="000000"/>
+        </w:rPr>
+        <w:t>Note</w:t>
+      </w:r>
+      <w:r>
+        <w:rPr>
+          <w:rFonts w:cstheme="minorHAnsi"/>
+          <w:b/>
+          <w:color w:val="000000"/>
+        </w:rPr>
+        <w:t xml:space="preserve">: </w:t>
+      </w:r>
+      <w:r>
+        <w:rPr>
+          <w:rFonts w:cstheme="minorHAnsi"/>
+          <w:color w:val="000000"/>
+        </w:rPr>
+        <w:t xml:space="preserve">in java Class if we want to exit at any time we use </w:t>
+      </w:r>
+      <w:r>
+        <w:rPr>
+          <w:rFonts w:cstheme="minorHAnsi"/>
+          <w:b/>
+          <w:color w:val="000000"/>
+        </w:rPr>
+        <w:t>System.exit(0)</w:t>
+      </w:r>
+      <w:r>
+        <w:rPr>
+          <w:rFonts w:cstheme="minorHAnsi"/>
+          <w:b/>
+          <w:color w:val="000000"/>
+        </w:rPr>
+        <w:t xml:space="preserve">. </w:t>
+      </w:r>
+      <w:r>
+        <w:rPr>
+          <w:rFonts w:cstheme="minorHAnsi"/>
+          <w:color w:val="000000"/>
+        </w:rPr>
+        <w:t>When code execute this statement control will come out of jvm.</w:t>
+      </w:r>
+    </w:p>
+    <w:p>
+      <w:pPr>
+        <w:rPr>
+          <w:rFonts w:cstheme="minorHAnsi"/>
+          <w:color w:val="000000"/>
+        </w:rPr>
+      </w:pPr>
+    </w:p>
+    <w:p>
+      <w:pPr>
+        <w:shd w:val="clear" w:color="auto" w:fill="FFFFFF"/>
+        <w:spacing w:before="75" w:line="312" w:lineRule="atLeast"/>
+        <w:jc w:val="both"/>
+        <w:outlineLvl w:val="0"/>
+        <w:rPr>
+          <w:rFonts w:eastAsia="Times New Roman" w:cstheme="minorHAnsi"/>
+          <w:kern w:val="36"/>
+          <w:sz w:val="28"/>
+          <w:szCs w:val="28"/>
+        </w:rPr>
+      </w:pPr>
+      <w:r>
+        <w:rPr>
+          <w:rFonts w:eastAsia="Times New Roman" w:cstheme="minorHAnsi"/>
+          <w:kern w:val="36"/>
+          <w:sz w:val="28"/>
+          <w:szCs w:val="28"/>
+        </w:rPr>
+        <w:t>Autoboxing and Unboxing:</w:t>
+      </w:r>
+    </w:p>
+    <w:p>
+      <w:pPr>
+        <w:shd w:val="clear" w:color="auto" w:fill="FFFFFF"/>
+        <w:spacing w:before="100" w:beforeAutospacing="1"/>
+        <w:jc w:val="both"/>
+        <w:rPr>
+          <w:rFonts w:ascii="Verdana" w:eastAsia="Times New Roman" w:hAnsi="Verdana" w:cs="Times New Roman"/>
+          <w:color w:val="000000"/>
+          <w:sz w:val="20"/>
+        </w:rPr>
+      </w:pPr>
+      <w:r>
+        <w:rPr>
+          <w:rFonts w:ascii="Verdana" w:eastAsia="Times New Roman" w:hAnsi="Verdana" w:cs="Times New Roman"/>
+          <w:color w:val="000000"/>
+          <w:sz w:val="20"/>
+          <w:szCs w:val="20"/>
+        </w:rPr>
         <w:lastRenderedPageBreak/>
-        <w:t xml:space="preserve">By default primitive data types contain some default value </w:t>
-      </w:r>
-    </w:p>
-    <w:p>
-      <w:pPr>
-        <w:rPr>
-          <w:rFonts w:cstheme="minorHAnsi"/>
-          <w:color w:val="000000"/>
-        </w:rPr>
-      </w:pPr>
-      <w:r>
-        <w:rPr>
-          <w:rFonts w:cstheme="minorHAnsi"/>
-          <w:color w:val="000000"/>
-        </w:rPr>
-        <w:t>Int (0)  , boolean (false) ,float (0.0f)</w:t>
-      </w:r>
-    </w:p>
-    <w:p>
-      <w:pPr>
-        <w:rPr>
-          <w:rFonts w:cstheme="minorHAnsi"/>
-          <w:color w:val="000000"/>
-        </w:rPr>
-      </w:pPr>
-      <w:r>
-        <w:rPr>
-          <w:rFonts w:cstheme="minorHAnsi"/>
-          <w:color w:val="000000"/>
-        </w:rPr>
-        <w:t>By default all wrapper class, String and user defined class  values are “null”.</w:t>
-      </w:r>
+        <w:t>The automatic conversion of primitive data types</w:t>
+      </w:r>
+      <w:r>
+        <w:rPr>
+          <w:rFonts w:ascii="Verdana" w:eastAsia="Times New Roman" w:hAnsi="Verdana" w:cs="Times New Roman"/>
+          <w:color w:val="000000"/>
+          <w:sz w:val="20"/>
+          <w:szCs w:val="20"/>
+        </w:rPr>
+        <w:t>(eg int)</w:t>
+      </w:r>
+      <w:r>
+        <w:rPr>
+          <w:rFonts w:ascii="Verdana" w:eastAsia="Times New Roman" w:hAnsi="Verdana" w:cs="Times New Roman"/>
+          <w:color w:val="000000"/>
+          <w:sz w:val="20"/>
+          <w:szCs w:val="20"/>
+        </w:rPr>
+        <w:t xml:space="preserve"> into its equivalent Wrapper type</w:t>
+      </w:r>
+      <w:r>
+        <w:rPr>
+          <w:rFonts w:ascii="Verdana" w:eastAsia="Times New Roman" w:hAnsi="Verdana" w:cs="Times New Roman"/>
+          <w:color w:val="000000"/>
+          <w:sz w:val="20"/>
+          <w:szCs w:val="20"/>
+        </w:rPr>
+        <w:t xml:space="preserve"> (eg Integer)</w:t>
+      </w:r>
+      <w:r>
+        <w:rPr>
+          <w:rFonts w:ascii="Verdana" w:eastAsia="Times New Roman" w:hAnsi="Verdana" w:cs="Times New Roman"/>
+          <w:color w:val="000000"/>
+          <w:sz w:val="20"/>
+          <w:szCs w:val="20"/>
+        </w:rPr>
+        <w:t xml:space="preserve"> is known as boxing and opposite operation is</w:t>
+      </w:r>
+      <w:r>
+        <w:rPr>
+          <w:rFonts w:ascii="Verdana" w:eastAsia="Times New Roman" w:hAnsi="Verdana" w:cs="Times New Roman"/>
+          <w:color w:val="000000"/>
+          <w:sz w:val="20"/>
+        </w:rPr>
+        <w:t> </w:t>
+      </w:r>
+      <w:r>
+        <w:rPr>
+          <w:rFonts w:ascii="Verdana" w:eastAsia="Times New Roman" w:hAnsi="Verdana" w:cs="Times New Roman"/>
+          <w:color w:val="000000"/>
+          <w:sz w:val="20"/>
+        </w:rPr>
+        <w:t>Unboxing.</w:t>
+      </w:r>
+    </w:p>
+    <w:p>
+      <w:pPr>
+        <w:shd w:val="clear" w:color="auto" w:fill="FFFFFF"/>
+        <w:spacing w:before="100" w:beforeAutospacing="1"/>
+        <w:jc w:val="both"/>
+        <w:rPr>
+          <w:rFonts w:ascii="Verdana" w:eastAsia="Times New Roman" w:hAnsi="Verdana" w:cs="Times New Roman"/>
+          <w:color w:val="000000"/>
+          <w:sz w:val="20"/>
+        </w:rPr>
+      </w:pPr>
+    </w:p>
+    <w:p>
+      <w:pPr>
+        <w:shd w:val="clear" w:color="auto" w:fill="FFFFFF"/>
+        <w:rPr>
+          <w:rFonts w:ascii="Verdana" w:eastAsia="Times New Roman" w:hAnsi="Verdana" w:cs="Times New Roman"/>
+          <w:color w:val="000000"/>
+          <w:sz w:val="20"/>
+        </w:rPr>
+      </w:pPr>
+      <w:r>
+        <w:rPr>
+          <w:rFonts w:ascii="Verdana" w:eastAsia="Times New Roman" w:hAnsi="Verdana" w:cs="Times New Roman"/>
+          <w:b/>
+          <w:color w:val="000000"/>
+          <w:sz w:val="20"/>
+          <w:u w:val="single"/>
+        </w:rPr>
+        <w:t>Conditional Clauses</w:t>
+      </w:r>
+      <w:r>
+        <w:rPr>
+          <w:rFonts w:ascii="Verdana" w:eastAsia="Times New Roman" w:hAnsi="Verdana" w:cs="Times New Roman"/>
+          <w:b/>
+          <w:color w:val="000000"/>
+          <w:sz w:val="20"/>
+          <w:u w:val="single"/>
+        </w:rPr>
+        <w:t xml:space="preserve">: </w:t>
+      </w:r>
+    </w:p>
+    <w:p>
+      <w:pPr>
+        <w:pStyle w:val="ListParagraph"/>
+        <w:numPr>
+          <w:ilvl w:val="0"/>
+          <w:numId w:val="5"/>
+        </w:numPr>
+        <w:shd w:val="clear" w:color="auto" w:fill="FFFFFF"/>
+        <w:rPr>
+          <w:rFonts w:ascii="Verdana" w:eastAsia="Times New Roman" w:hAnsi="Verdana" w:cs="Times New Roman"/>
+          <w:color w:val="000000"/>
+          <w:sz w:val="20"/>
+          <w:szCs w:val="20"/>
+        </w:rPr>
+      </w:pPr>
+      <w:r>
+        <w:rPr>
+          <w:rFonts w:ascii="Verdana" w:eastAsia="Times New Roman" w:hAnsi="Verdana" w:cs="Times New Roman"/>
+          <w:color w:val="000000"/>
+          <w:sz w:val="20"/>
+          <w:szCs w:val="20"/>
+        </w:rPr>
+        <w:t>If</w:t>
+      </w:r>
+    </w:p>
+    <w:p>
+      <w:pPr>
+        <w:pStyle w:val="ListParagraph"/>
+        <w:numPr>
+          <w:ilvl w:val="0"/>
+          <w:numId w:val="5"/>
+        </w:numPr>
+        <w:shd w:val="clear" w:color="auto" w:fill="FFFFFF"/>
+        <w:rPr>
+          <w:rFonts w:ascii="Verdana" w:eastAsia="Times New Roman" w:hAnsi="Verdana" w:cs="Times New Roman"/>
+          <w:color w:val="000000"/>
+          <w:sz w:val="20"/>
+          <w:szCs w:val="20"/>
+        </w:rPr>
+      </w:pPr>
+      <w:r>
+        <w:rPr>
+          <w:rFonts w:ascii="Verdana" w:eastAsia="Times New Roman" w:hAnsi="Verdana" w:cs="Times New Roman"/>
+          <w:color w:val="000000"/>
+          <w:sz w:val="20"/>
+          <w:szCs w:val="20"/>
+        </w:rPr>
+        <w:t>If-else</w:t>
+      </w:r>
+    </w:p>
+    <w:p>
+      <w:pPr>
+        <w:pStyle w:val="ListParagraph"/>
+        <w:numPr>
+          <w:ilvl w:val="0"/>
+          <w:numId w:val="5"/>
+        </w:numPr>
+        <w:shd w:val="clear" w:color="auto" w:fill="FFFFFF"/>
+        <w:rPr>
+          <w:rFonts w:ascii="Verdana" w:eastAsia="Times New Roman" w:hAnsi="Verdana" w:cs="Times New Roman"/>
+          <w:color w:val="000000"/>
+          <w:sz w:val="20"/>
+          <w:szCs w:val="20"/>
+        </w:rPr>
+      </w:pPr>
+      <w:r>
+        <w:rPr>
+          <w:rFonts w:ascii="Verdana" w:eastAsia="Times New Roman" w:hAnsi="Verdana" w:cs="Times New Roman"/>
+          <w:color w:val="000000"/>
+          <w:sz w:val="20"/>
+          <w:szCs w:val="20"/>
+        </w:rPr>
+        <w:t>Nested- if-else(if-elseif-elseif…..else)</w:t>
+      </w:r>
+    </w:p>
+    <w:p>
+      <w:pPr>
+        <w:pStyle w:val="ListParagraph"/>
+        <w:numPr>
+          <w:ilvl w:val="0"/>
+          <w:numId w:val="5"/>
+        </w:numPr>
+        <w:shd w:val="clear" w:color="auto" w:fill="FFFFFF"/>
+        <w:rPr>
+          <w:rFonts w:ascii="Verdana" w:eastAsia="Times New Roman" w:hAnsi="Verdana" w:cs="Times New Roman"/>
+          <w:color w:val="000000"/>
+          <w:sz w:val="20"/>
+          <w:szCs w:val="20"/>
+        </w:rPr>
+      </w:pPr>
+      <w:r>
+        <w:rPr>
+          <w:rFonts w:ascii="Verdana" w:eastAsia="Times New Roman" w:hAnsi="Verdana" w:cs="Times New Roman"/>
+          <w:color w:val="000000"/>
+          <w:sz w:val="20"/>
+          <w:szCs w:val="20"/>
+        </w:rPr>
+        <w:t>Switch</w:t>
+      </w:r>
+    </w:p>
+    <w:p>
+      <w:pPr>
+        <w:shd w:val="clear" w:color="auto" w:fill="FFFFFF"/>
+        <w:ind w:left="360"/>
+        <w:rPr>
+          <w:rFonts w:ascii="Verdana" w:eastAsia="Times New Roman" w:hAnsi="Verdana" w:cs="Times New Roman"/>
+          <w:color w:val="000000"/>
+          <w:sz w:val="20"/>
+          <w:szCs w:val="20"/>
+        </w:rPr>
+      </w:pPr>
+      <w:r>
+        <w:rPr>
+          <w:rFonts w:ascii="Verdana" w:eastAsia="Times New Roman" w:hAnsi="Verdana" w:cs="Times New Roman"/>
+          <w:color w:val="000000"/>
+          <w:sz w:val="20"/>
+          <w:szCs w:val="20"/>
+        </w:rPr>
+        <w:t>If: if is a conditional statement it executes when the condition is true.</w:t>
+      </w:r>
+    </w:p>
+    <w:p>
+      <w:pPr>
+        <w:shd w:val="clear" w:color="auto" w:fill="FFFFFF"/>
+        <w:ind w:left="360"/>
+        <w:rPr>
+          <w:rFonts w:ascii="Verdana" w:eastAsia="Times New Roman" w:hAnsi="Verdana" w:cs="Times New Roman"/>
+          <w:color w:val="000000"/>
+          <w:sz w:val="20"/>
+          <w:szCs w:val="20"/>
+        </w:rPr>
+      </w:pPr>
+      <w:r>
+        <w:rPr>
+          <w:rFonts w:ascii="Verdana" w:eastAsia="Times New Roman" w:hAnsi="Verdana" w:cs="Times New Roman"/>
+          <w:color w:val="000000"/>
+          <w:sz w:val="20"/>
+          <w:szCs w:val="20"/>
+        </w:rPr>
+        <w:t>In if condition it is optional to put “{ }” if we have only one statement. Otherwise we have to put” { }” to execute the block of statements.</w:t>
+      </w:r>
+    </w:p>
+    <w:p>
+      <w:pPr>
+        <w:shd w:val="clear" w:color="auto" w:fill="FFFFFF"/>
+        <w:ind w:left="360"/>
+        <w:jc w:val="both"/>
+        <w:rPr>
+          <w:rFonts w:ascii="Verdana" w:eastAsia="Times New Roman" w:hAnsi="Verdana" w:cs="Times New Roman"/>
+          <w:color w:val="000000"/>
+          <w:sz w:val="20"/>
+          <w:szCs w:val="20"/>
+        </w:rPr>
+      </w:pPr>
+    </w:p>
+    <w:p>
+      <w:pPr>
+        <w:shd w:val="clear" w:color="auto" w:fill="FFFFFF"/>
+        <w:ind w:left="360"/>
+        <w:jc w:val="both"/>
+        <w:rPr>
+          <w:rFonts w:ascii="Verdana" w:eastAsia="Times New Roman" w:hAnsi="Verdana" w:cs="Times New Roman"/>
+          <w:color w:val="000000"/>
+          <w:sz w:val="20"/>
+          <w:szCs w:val="20"/>
+        </w:rPr>
+      </w:pPr>
+    </w:p>
+    <w:p>
+      <w:pPr>
+        <w:shd w:val="clear" w:color="auto" w:fill="FFFFFF"/>
+        <w:spacing w:before="100" w:beforeAutospacing="1"/>
+        <w:ind w:left="360"/>
+        <w:jc w:val="both"/>
+        <w:rPr>
+          <w:rFonts w:ascii="Verdana" w:eastAsia="Times New Roman" w:hAnsi="Verdana" w:cs="Times New Roman"/>
+          <w:color w:val="000000"/>
+          <w:sz w:val="20"/>
+          <w:szCs w:val="20"/>
+        </w:rPr>
+      </w:pPr>
+    </w:p>
+    <w:p>
+      <w:pPr>
+        <w:shd w:val="clear" w:color="auto" w:fill="FFFFFF"/>
+        <w:spacing w:before="100" w:beforeAutospacing="1"/>
+        <w:ind w:left="360"/>
+        <w:jc w:val="both"/>
+        <w:rPr>
+          <w:rFonts w:ascii="Verdana" w:eastAsia="Times New Roman" w:hAnsi="Verdana" w:cs="Times New Roman"/>
+          <w:color w:val="000000"/>
+          <w:sz w:val="20"/>
+          <w:szCs w:val="20"/>
+        </w:rPr>
+      </w:pPr>
+    </w:p>
+    <w:p>
+      <w:pPr>
+        <w:shd w:val="clear" w:color="auto" w:fill="FFFFFF"/>
+        <w:spacing w:before="100" w:beforeAutospacing="1"/>
+        <w:ind w:left="360"/>
+        <w:jc w:val="both"/>
+        <w:rPr>
+          <w:rFonts w:ascii="Verdana" w:eastAsia="Times New Roman" w:hAnsi="Verdana" w:cs="Times New Roman"/>
+          <w:color w:val="000000"/>
+          <w:sz w:val="20"/>
+          <w:szCs w:val="20"/>
+        </w:rPr>
+      </w:pPr>
+    </w:p>
+    <w:p>
+      <w:pPr>
+        <w:shd w:val="clear" w:color="auto" w:fill="FFFFFF"/>
+        <w:spacing w:before="100" w:beforeAutospacing="1"/>
+        <w:ind w:left="360"/>
+        <w:jc w:val="both"/>
+        <w:rPr>
+          <w:rFonts w:ascii="Verdana" w:eastAsia="Times New Roman" w:hAnsi="Verdana" w:cs="Times New Roman"/>
+          <w:color w:val="000000"/>
+          <w:sz w:val="20"/>
+          <w:szCs w:val="20"/>
+        </w:rPr>
+      </w:pPr>
+    </w:p>
+    <w:p>
+      <w:pPr>
+        <w:rPr>
+          <w:rFonts w:cstheme="minorHAnsi"/>
+          <w:color w:val="000000"/>
+        </w:rPr>
+      </w:pPr>
     </w:p>
     <w:p>
       <w:pPr>
@@ -2442,6 +2903,95 @@
     </w:lvl>
   </w:abstractNum>
   <w:abstractNum w:abstractNumId="2">
+    <w:nsid w:val="64C769B5"/>
+    <w:multiLevelType w:val="hybridMultilevel"/>
+    <w:tmpl w:val="B60ECCF8"/>
+    <w:lvl w:ilvl="0" w:tplc="0409000F">
+      <w:start w:val="1"/>
+      <w:numFmt w:val="decimal"/>
+      <w:lvlText w:val="%1."/>
+      <w:lvlJc w:val="left"/>
+      <w:pPr>
+        <w:ind w:left="720" w:hanging="360"/>
+      </w:pPr>
+      <w:rPr>
+        <w:rFonts w:hint="default"/>
+      </w:rPr>
+    </w:lvl>
+    <w:lvl w:ilvl="1" w:tplc="04090019" w:tentative="1">
+      <w:start w:val="1"/>
+      <w:numFmt w:val="lowerLetter"/>
+      <w:lvlText w:val="%2."/>
+      <w:lvlJc w:val="left"/>
+      <w:pPr>
+        <w:ind w:left="1440" w:hanging="360"/>
+      </w:pPr>
+    </w:lvl>
+    <w:lvl w:ilvl="2" w:tplc="0409001B" w:tentative="1">
+      <w:start w:val="1"/>
+      <w:numFmt w:val="lowerRoman"/>
+      <w:lvlText w:val="%3."/>
+      <w:lvlJc w:val="right"/>
+      <w:pPr>
+        <w:ind w:left="2160" w:hanging="180"/>
+      </w:pPr>
+    </w:lvl>
+    <w:lvl w:ilvl="3" w:tplc="0409000F" w:tentative="1">
+      <w:start w:val="1"/>
+      <w:numFmt w:val="decimal"/>
+      <w:lvlText w:val="%4."/>
+      <w:lvlJc w:val="left"/>
+      <w:pPr>
+        <w:ind w:left="2880" w:hanging="360"/>
+      </w:pPr>
+    </w:lvl>
+    <w:lvl w:ilvl="4" w:tplc="04090019" w:tentative="1">
+      <w:start w:val="1"/>
+      <w:numFmt w:val="lowerLetter"/>
+      <w:lvlText w:val="%5."/>
+      <w:lvlJc w:val="left"/>
+      <w:pPr>
+        <w:ind w:left="3600" w:hanging="360"/>
+      </w:pPr>
+    </w:lvl>
+    <w:lvl w:ilvl="5" w:tplc="0409001B" w:tentative="1">
+      <w:start w:val="1"/>
+      <w:numFmt w:val="lowerRoman"/>
+      <w:lvlText w:val="%6."/>
+      <w:lvlJc w:val="right"/>
+      <w:pPr>
+        <w:ind w:left="4320" w:hanging="180"/>
+      </w:pPr>
+    </w:lvl>
+    <w:lvl w:ilvl="6" w:tplc="0409000F" w:tentative="1">
+      <w:start w:val="1"/>
+      <w:numFmt w:val="decimal"/>
+      <w:lvlText w:val="%7."/>
+      <w:lvlJc w:val="left"/>
+      <w:pPr>
+        <w:ind w:left="5040" w:hanging="360"/>
+      </w:pPr>
+    </w:lvl>
+    <w:lvl w:ilvl="7" w:tplc="04090019" w:tentative="1">
+      <w:start w:val="1"/>
+      <w:numFmt w:val="lowerLetter"/>
+      <w:lvlText w:val="%8."/>
+      <w:lvlJc w:val="left"/>
+      <w:pPr>
+        <w:ind w:left="5760" w:hanging="360"/>
+      </w:pPr>
+    </w:lvl>
+    <w:lvl w:ilvl="8" w:tplc="0409001B" w:tentative="1">
+      <w:start w:val="1"/>
+      <w:numFmt w:val="lowerRoman"/>
+      <w:lvlText w:val="%9."/>
+      <w:lvlJc w:val="right"/>
+      <w:pPr>
+        <w:ind w:left="6480" w:hanging="180"/>
+      </w:pPr>
+    </w:lvl>
+  </w:abstractNum>
+  <w:abstractNum w:abstractNumId="3">
     <w:nsid w:val="67A45B57"/>
     <w:multiLevelType w:val="hybridMultilevel"/>
     <w:tmpl w:val="C5028734"/>
@@ -2530,7 +3080,7 @@
       </w:pPr>
     </w:lvl>
   </w:abstractNum>
-  <w:abstractNum w:abstractNumId="3">
+  <w:abstractNum w:abstractNumId="4">
     <w:nsid w:val="710642E8"/>
     <w:multiLevelType w:val="hybridMultilevel"/>
     <w:tmpl w:val="511C08A8"/>
@@ -2623,13 +3173,16 @@
     <w:abstractNumId w:val="1"/>
   </w:num>
   <w:num w:numId="2">
-    <w:abstractNumId w:val="2"/>
+    <w:abstractNumId w:val="3"/>
   </w:num>
   <w:num w:numId="3">
     <w:abstractNumId w:val="0"/>
   </w:num>
   <w:num w:numId="4">
-    <w:abstractNumId w:val="3"/>
+    <w:abstractNumId w:val="4"/>
+  </w:num>
+  <w:num w:numId="5">
+    <w:abstractNumId w:val="2"/>
   </w:num>
 </w:numbering>
 </file>
@@ -2645,7 +3198,11 @@
         <w:lang w:val="en-US" w:eastAsia="en-US" w:bidi="ar-SA"/>
       </w:rPr>
     </w:rPrDefault>
-    <w:pPrDefault/>
+    <w:pPrDefault>
+      <w:pPr>
+        <w:spacing w:after="100" w:afterAutospacing="1"/>
+      </w:pPr>
+    </w:pPrDefault>
   </w:docDefaults>
   <w:latentStyles w:defLockedState="0" w:defUIPriority="99" w:defSemiHidden="1" w:defUnhideWhenUsed="1" w:defQFormat="0" w:count="267">
     <w:lsdException w:name="Normal" w:semiHidden="0" w:uiPriority="0" w:unhideWhenUsed="0" w:qFormat="1"/>
@@ -2791,6 +3348,26 @@
     <w:qFormat/>
     <w:rsid w:val="003B0BBE"/>
   </w:style>
+  <w:style w:type="paragraph" w:styleId="Heading1">
+    <w:name w:val="heading 1"/>
+    <w:basedOn w:val="Normal"/>
+    <w:link w:val="Heading1Char"/>
+    <w:uiPriority w:val="9"/>
+    <w:qFormat/>
+    <w:rsid w:val="00B44590"/>
+    <w:pPr>
+      <w:spacing w:before="100" w:beforeAutospacing="1"/>
+      <w:outlineLvl w:val="0"/>
+    </w:pPr>
+    <w:rPr>
+      <w:rFonts w:ascii="Times New Roman" w:eastAsia="Times New Roman" w:hAnsi="Times New Roman" w:cs="Times New Roman"/>
+      <w:b/>
+      <w:bCs/>
+      <w:kern w:val="36"/>
+      <w:sz w:val="48"/>
+      <w:szCs w:val="48"/>
+    </w:rPr>
+  </w:style>
   <w:style w:type="character" w:default="1" w:styleId="DefaultParagraphFont">
     <w:name w:val="Default Paragraph Font"/>
     <w:uiPriority w:val="1"/>
@@ -2879,6 +3456,40 @@
       <w:sz w:val="16"/>
       <w:szCs w:val="16"/>
     </w:rPr>
+  </w:style>
+  <w:style w:type="character" w:customStyle="1" w:styleId="Heading1Char">
+    <w:name w:val="Heading 1 Char"/>
+    <w:basedOn w:val="DefaultParagraphFont"/>
+    <w:link w:val="Heading1"/>
+    <w:uiPriority w:val="9"/>
+    <w:rsid w:val="00B44590"/>
+    <w:rPr>
+      <w:rFonts w:ascii="Times New Roman" w:eastAsia="Times New Roman" w:hAnsi="Times New Roman" w:cs="Times New Roman"/>
+      <w:b/>
+      <w:bCs/>
+      <w:kern w:val="36"/>
+      <w:sz w:val="48"/>
+      <w:szCs w:val="48"/>
+    </w:rPr>
+  </w:style>
+  <w:style w:type="paragraph" w:styleId="NormalWeb">
+    <w:name w:val="Normal (Web)"/>
+    <w:basedOn w:val="Normal"/>
+    <w:uiPriority w:val="99"/>
+    <w:semiHidden/>
+    <w:unhideWhenUsed/>
+    <w:rsid w:val="00B44590"/>
+    <w:pPr>
+      <w:spacing w:before="100" w:beforeAutospacing="1"/>
+    </w:pPr>
+    <w:rPr>
+      <w:rFonts w:ascii="Times New Roman" w:eastAsia="Times New Roman" w:hAnsi="Times New Roman" w:cs="Times New Roman"/>
+    </w:rPr>
+  </w:style>
+  <w:style w:type="character" w:customStyle="1" w:styleId="apple-converted-space">
+    <w:name w:val="apple-converted-space"/>
+    <w:basedOn w:val="DefaultParagraphFont"/>
+    <w:rsid w:val="00B44590"/>
   </w:style>
 </w:styles>
 </file>
@@ -3138,7 +3749,7 @@
   <a:extraClrSchemeLst/>
   <a:extLst>
     <a:ext uri="{05A4C25C-085E-4340-85A3-A5531E510DB2}">
-      <thm15:themeFamily xmlns:thm15="http://schemas.microsoft.com/office/thememl/2012/main" xmlns="" name="Office Theme" id="{62F939B6-93AF-4DB8-9C6B-D6C7DFDC589F}" vid="{4A3C46E8-61CC-4603-A589-7422A47A8E4A}"/>
+      <thm15:themeFamily xmlns="" xmlns:thm15="http://schemas.microsoft.com/office/thememl/2012/main" name="Office Theme" id="{62F939B6-93AF-4DB8-9C6B-D6C7DFDC589F}" vid="{4A3C46E8-61CC-4603-A589-7422A47A8E4A}"/>
     </a:ext>
   </a:extLst>
 </a:theme>

</xml_diff>

<commit_message>
added code for loops
</commit_message>
<xml_diff>
--- a/OOPS Concepts.docx
+++ b/OOPS Concepts.docx
@@ -1428,7 +1428,7 @@
                     <a:blip r:embed="rId5">
                       <a:extLst>
                         <a:ext uri="{28A0092B-C50C-407E-A947-70E740481C1C}">
-                          <a14:useLocalDpi xmlns="" xmlns:wpc="http://schemas.microsoft.com/office/word/2010/wordprocessingCanvas" xmlns:mo="http://schemas.microsoft.com/office/mac/office/2008/main" xmlns:mc="http://schemas.openxmlformats.org/markup-compatibility/2006" xmlns:mv="urn:schemas-microsoft-com:mac:vml" xmlns:o="urn:schemas-microsoft-com:office:office" xmlns:v="urn:schemas-microsoft-com:vml" xmlns:wp14="http://schemas.microsoft.com/office/word/2010/wordprocessingDrawing" xmlns:w10="urn:schemas-microsoft-com:office:word" xmlns:w="http://schemas.openxmlformats.org/wordprocessingml/2006/main" xmlns:w14="http://schemas.microsoft.com/office/word/2010/wordml" xmlns:w15="http://schemas.microsoft.com/office/word/2012/wordml" xmlns:wpg="http://schemas.microsoft.com/office/word/2010/wordprocessingGroup" xmlns:wpi="http://schemas.microsoft.com/office/word/2010/wordprocessingInk" xmlns:wps="http://schemas.microsoft.com/office/word/2010/wordprocessingShape" xmlns:a14="http://schemas.microsoft.com/office/drawing/2010/main" val="0"/>
+                          <a14:useLocalDpi xmlns:a14="http://schemas.microsoft.com/office/drawing/2010/main" xmlns:wps="http://schemas.microsoft.com/office/word/2010/wordprocessingShape" xmlns:wpi="http://schemas.microsoft.com/office/word/2010/wordprocessingInk" xmlns:wpg="http://schemas.microsoft.com/office/word/2010/wordprocessingGroup" xmlns:w15="http://schemas.microsoft.com/office/word/2012/wordml" xmlns:w14="http://schemas.microsoft.com/office/word/2010/wordml" xmlns:w="http://schemas.openxmlformats.org/wordprocessingml/2006/main" xmlns:w10="urn:schemas-microsoft-com:office:word" xmlns:wp14="http://schemas.microsoft.com/office/word/2010/wordprocessingDrawing" xmlns:v="urn:schemas-microsoft-com:vml" xmlns:o="urn:schemas-microsoft-com:office:office" xmlns:mv="urn:schemas-microsoft-com:mac:vml" xmlns:mc="http://schemas.openxmlformats.org/markup-compatibility/2006" xmlns:mo="http://schemas.microsoft.com/office/mac/office/2008/main" xmlns:wpc="http://schemas.microsoft.com/office/word/2010/wordprocessingCanvas" xmlns="" val="0"/>
                         </a:ext>
                       </a:extLst>
                     </a:blip>
@@ -4239,7 +4239,35 @@
           <w:rFonts w:eastAsia="Times New Roman" w:cstheme="minorHAnsi"/>
           <w:color w:val="000000"/>
         </w:rPr>
-        <w:t>if condition is true.</w:t>
+        <w:t xml:space="preserve">if </w:t>
+      </w:r>
+      <w:r>
+        <w:rPr>
+          <w:rFonts w:eastAsia="Times New Roman" w:cstheme="minorHAnsi"/>
+          <w:color w:val="000000"/>
+        </w:rPr>
+        <w:t xml:space="preserve">the </w:t>
+      </w:r>
+      <w:r>
+        <w:rPr>
+          <w:rFonts w:eastAsia="Times New Roman" w:cstheme="minorHAnsi"/>
+          <w:color w:val="000000"/>
+        </w:rPr>
+        <w:t>condition</w:t>
+      </w:r>
+      <w:r>
+        <w:rPr>
+          <w:rFonts w:eastAsia="Times New Roman" w:cstheme="minorHAnsi"/>
+          <w:color w:val="000000"/>
+        </w:rPr>
+        <w:t xml:space="preserve"> in while()</w:t>
+      </w:r>
+      <w:r>
+        <w:rPr>
+          <w:rFonts w:eastAsia="Times New Roman" w:cstheme="minorHAnsi"/>
+          <w:color w:val="000000"/>
+        </w:rPr>
+        <w:t xml:space="preserve"> is true.</w:t>
       </w:r>
     </w:p>
     <w:p>
@@ -4455,7 +4483,21 @@
           <w:rFonts w:eastAsia="Times New Roman" w:cstheme="minorHAnsi"/>
           <w:color w:val="000000"/>
         </w:rPr>
-        <w:t xml:space="preserve">In while loop initially it checks the condition. if condition is true then only while loop is executed. </w:t>
+        <w:t>In while loop initially it checks the condition.</w:t>
+      </w:r>
+      <w:r>
+        <w:rPr>
+          <w:rFonts w:eastAsia="Times New Roman" w:cstheme="minorHAnsi"/>
+          <w:color w:val="000000"/>
+        </w:rPr>
+        <w:t xml:space="preserve"> </w:t>
+      </w:r>
+      <w:r>
+        <w:rPr>
+          <w:rFonts w:eastAsia="Times New Roman" w:cstheme="minorHAnsi"/>
+          <w:color w:val="000000"/>
+        </w:rPr>
+        <w:t xml:space="preserve"> if condition is true then only while loop is executed. </w:t>
       </w:r>
     </w:p>
     <w:p>
@@ -5099,6 +5141,149 @@
           <w:color w:val="000000"/>
         </w:rPr>
       </w:pPr>
+    </w:p>
+    <w:p>
+      <w:pPr>
+        <w:shd w:val="clear" w:color="auto" w:fill="FFFFFF"/>
+        <w:ind w:left="360"/>
+        <w:jc w:val="both"/>
+        <w:rPr>
+          <w:rFonts w:eastAsia="Times New Roman" w:cstheme="minorHAnsi"/>
+          <w:color w:val="000000"/>
+        </w:rPr>
+      </w:pPr>
+      <w:r>
+        <w:rPr>
+          <w:rFonts w:eastAsia="Times New Roman" w:cstheme="minorHAnsi"/>
+          <w:b/>
+          <w:color w:val="000000"/>
+        </w:rPr>
+        <w:t>For-each loop:</w:t>
+      </w:r>
+      <w:r>
+        <w:rPr>
+          <w:rFonts w:eastAsia="Times New Roman" w:cstheme="minorHAnsi"/>
+          <w:color w:val="000000"/>
+        </w:rPr>
+        <w:t xml:space="preserve"> generally for-each loop is used to execute array or collection of values. </w:t>
+      </w:r>
+    </w:p>
+    <w:p>
+      <w:pPr>
+        <w:shd w:val="clear" w:color="auto" w:fill="FFFFFF"/>
+        <w:ind w:left="360"/>
+        <w:jc w:val="both"/>
+        <w:rPr>
+          <w:rFonts w:eastAsia="Times New Roman" w:cstheme="minorHAnsi"/>
+          <w:color w:val="000000"/>
+          <w:highlight w:val="yellow"/>
+        </w:rPr>
+      </w:pPr>
+      <w:r>
+        <w:rPr>
+          <w:rFonts w:eastAsia="Times New Roman" w:cstheme="minorHAnsi"/>
+          <w:color w:val="000000"/>
+          <w:highlight w:val="yellow"/>
+        </w:rPr>
+        <w:t>Syntax:</w:t>
+      </w:r>
+    </w:p>
+    <w:p>
+      <w:pPr>
+        <w:shd w:val="clear" w:color="auto" w:fill="FFFFFF"/>
+        <w:ind w:left="360"/>
+        <w:jc w:val="both"/>
+        <w:rPr>
+          <w:rFonts w:eastAsia="Times New Roman" w:cstheme="minorHAnsi"/>
+          <w:color w:val="000000"/>
+          <w:highlight w:val="yellow"/>
+        </w:rPr>
+      </w:pPr>
+      <w:r>
+        <w:rPr>
+          <w:rFonts w:eastAsia="Times New Roman" w:cstheme="minorHAnsi"/>
+          <w:color w:val="000000"/>
+          <w:highlight w:val="yellow"/>
+        </w:rPr>
+        <w:t>Int a[]={1,2,3,4};</w:t>
+      </w:r>
+    </w:p>
+    <w:p>
+      <w:pPr>
+        <w:shd w:val="clear" w:color="auto" w:fill="FFFFFF"/>
+        <w:ind w:left="360"/>
+        <w:jc w:val="both"/>
+        <w:rPr>
+          <w:rFonts w:eastAsia="Times New Roman" w:cstheme="minorHAnsi"/>
+          <w:color w:val="000000"/>
+          <w:highlight w:val="yellow"/>
+        </w:rPr>
+      </w:pPr>
+      <w:r>
+        <w:rPr>
+          <w:rFonts w:eastAsia="Times New Roman" w:cstheme="minorHAnsi"/>
+          <w:color w:val="000000"/>
+          <w:highlight w:val="yellow"/>
+        </w:rPr>
+        <w:t>For(int I:a){</w:t>
+      </w:r>
+    </w:p>
+    <w:p>
+      <w:pPr>
+        <w:shd w:val="clear" w:color="auto" w:fill="FFFFFF"/>
+        <w:ind w:left="360"/>
+        <w:jc w:val="both"/>
+        <w:rPr>
+          <w:rFonts w:eastAsia="Times New Roman" w:cstheme="minorHAnsi"/>
+          <w:color w:val="000000"/>
+          <w:highlight w:val="yellow"/>
+        </w:rPr>
+      </w:pPr>
+      <w:r>
+        <w:rPr>
+          <w:rFonts w:eastAsia="Times New Roman" w:cstheme="minorHAnsi"/>
+          <w:color w:val="000000"/>
+          <w:highlight w:val="yellow"/>
+        </w:rPr>
+        <w:t>Syso(i) ;</w:t>
+      </w:r>
+    </w:p>
+    <w:p>
+      <w:pPr>
+        <w:shd w:val="clear" w:color="auto" w:fill="FFFFFF"/>
+        <w:ind w:left="360"/>
+        <w:jc w:val="both"/>
+        <w:rPr>
+          <w:rFonts w:eastAsia="Times New Roman" w:cstheme="minorHAnsi"/>
+          <w:color w:val="000000"/>
+        </w:rPr>
+      </w:pPr>
+      <w:r>
+        <w:rPr>
+          <w:rFonts w:eastAsia="Times New Roman" w:cstheme="minorHAnsi"/>
+          <w:color w:val="000000"/>
+          <w:highlight w:val="yellow"/>
+        </w:rPr>
+        <w:t>}</w:t>
+      </w:r>
+    </w:p>
+    <w:p>
+      <w:pPr>
+        <w:shd w:val="clear" w:color="auto" w:fill="FFFFFF"/>
+        <w:ind w:left="360"/>
+        <w:jc w:val="both"/>
+        <w:rPr>
+          <w:rFonts w:eastAsia="Times New Roman" w:cstheme="minorHAnsi"/>
+          <w:color w:val="000000"/>
+        </w:rPr>
+      </w:pPr>
+      <w:r>
+        <w:rPr>
+          <w:rFonts w:eastAsia="Times New Roman" w:cstheme="minorHAnsi"/>
+          <w:color w:val="000000"/>
+        </w:rPr>
+        <w:t>In the above syntax, “i” refers each element in the array(a).</w:t>
+      </w:r>
     </w:p>
     <w:p>
       <w:pPr>
@@ -6451,7 +6636,7 @@
   <a:extraClrSchemeLst/>
   <a:extLst>
     <a:ext uri="{05A4C25C-085E-4340-85A3-A5531E510DB2}">
-      <thm15:themeFamily xmlns="" xmlns:thm15="http://schemas.microsoft.com/office/thememl/2012/main" name="Office Theme" id="{62F939B6-93AF-4DB8-9C6B-D6C7DFDC589F}" vid="{4A3C46E8-61CC-4603-A589-7422A47A8E4A}"/>
+      <thm15:themeFamily xmlns:thm15="http://schemas.microsoft.com/office/thememl/2012/main" xmlns="" name="Office Theme" id="{62F939B6-93AF-4DB8-9C6B-D6C7DFDC589F}" vid="{4A3C46E8-61CC-4603-A589-7422A47A8E4A}"/>
     </a:ext>
   </a:extLst>
 </a:theme>

</xml_diff>

<commit_message>
added code for java.util.Scanner
</commit_message>
<xml_diff>
--- a/OOPS Concepts.docx
+++ b/OOPS Concepts.docx
@@ -1425,10 +1425,10 @@
                     </pic:cNvPicPr>
                   </pic:nvPicPr>
                   <pic:blipFill>
-                    <a:blip r:embed="rId5">
+                    <a:blip r:embed="rId7">
                       <a:extLst>
                         <a:ext uri="{28A0092B-C50C-407E-A947-70E740481C1C}">
-                          <a14:useLocalDpi xmlns:a14="http://schemas.microsoft.com/office/drawing/2010/main" xmlns:wps="http://schemas.microsoft.com/office/word/2010/wordprocessingShape" xmlns:wpi="http://schemas.microsoft.com/office/word/2010/wordprocessingInk" xmlns:wpg="http://schemas.microsoft.com/office/word/2010/wordprocessingGroup" xmlns:w15="http://schemas.microsoft.com/office/word/2012/wordml" xmlns:w14="http://schemas.microsoft.com/office/word/2010/wordml" xmlns:w="http://schemas.openxmlformats.org/wordprocessingml/2006/main" xmlns:w10="urn:schemas-microsoft-com:office:word" xmlns:wp14="http://schemas.microsoft.com/office/word/2010/wordprocessingDrawing" xmlns:v="urn:schemas-microsoft-com:vml" xmlns:o="urn:schemas-microsoft-com:office:office" xmlns:mv="urn:schemas-microsoft-com:mac:vml" xmlns:mc="http://schemas.openxmlformats.org/markup-compatibility/2006" xmlns:mo="http://schemas.microsoft.com/office/mac/office/2008/main" xmlns:wpc="http://schemas.microsoft.com/office/word/2010/wordprocessingCanvas" xmlns="" val="0"/>
+                          <a14:useLocalDpi xmlns="" xmlns:wpc="http://schemas.microsoft.com/office/word/2010/wordprocessingCanvas" xmlns:mo="http://schemas.microsoft.com/office/mac/office/2008/main" xmlns:mc="http://schemas.openxmlformats.org/markup-compatibility/2006" xmlns:mv="urn:schemas-microsoft-com:mac:vml" xmlns:o="urn:schemas-microsoft-com:office:office" xmlns:v="urn:schemas-microsoft-com:vml" xmlns:wp14="http://schemas.microsoft.com/office/word/2010/wordprocessingDrawing" xmlns:w10="urn:schemas-microsoft-com:office:word" xmlns:w="http://schemas.openxmlformats.org/wordprocessingml/2006/main" xmlns:w14="http://schemas.microsoft.com/office/word/2010/wordml" xmlns:w15="http://schemas.microsoft.com/office/word/2012/wordml" xmlns:wpg="http://schemas.microsoft.com/office/word/2010/wordprocessingGroup" xmlns:wpi="http://schemas.microsoft.com/office/word/2010/wordprocessingInk" xmlns:wps="http://schemas.microsoft.com/office/word/2010/wordprocessingShape" xmlns:a14="http://schemas.microsoft.com/office/drawing/2010/main" val="0"/>
                         </a:ext>
                       </a:extLst>
                     </a:blip>
@@ -5293,88 +5293,510 @@
         <w:rPr>
           <w:rFonts w:eastAsia="Times New Roman" w:cstheme="minorHAnsi"/>
           <w:color w:val="000000"/>
-          <w:highlight w:val="yellow"/>
-        </w:rPr>
-      </w:pPr>
-    </w:p>
-    <w:p>
-      <w:pPr>
-        <w:shd w:val="clear" w:color="auto" w:fill="FFFFFF"/>
-        <w:ind w:left="360"/>
-        <w:jc w:val="both"/>
-        <w:rPr>
-          <w:rFonts w:eastAsia="Times New Roman" w:cstheme="minorHAnsi"/>
-          <w:color w:val="000000"/>
-          <w:highlight w:val="yellow"/>
-        </w:rPr>
-      </w:pPr>
-    </w:p>
-    <w:p>
-      <w:pPr>
-        <w:shd w:val="clear" w:color="auto" w:fill="FFFFFF"/>
-        <w:ind w:left="360"/>
-        <w:jc w:val="both"/>
-        <w:rPr>
-          <w:rFonts w:eastAsia="Times New Roman" w:cstheme="minorHAnsi"/>
-          <w:color w:val="000000"/>
-          <w:highlight w:val="yellow"/>
-        </w:rPr>
-      </w:pPr>
-    </w:p>
-    <w:p>
-      <w:pPr>
-        <w:shd w:val="clear" w:color="auto" w:fill="FFFFFF"/>
-        <w:ind w:left="360"/>
-        <w:jc w:val="both"/>
-        <w:rPr>
-          <w:rFonts w:eastAsia="Times New Roman" w:cstheme="minorHAnsi"/>
-          <w:color w:val="000000"/>
-        </w:rPr>
-      </w:pPr>
-    </w:p>
-    <w:p>
-      <w:pPr>
-        <w:shd w:val="clear" w:color="auto" w:fill="FFFFFF"/>
-        <w:ind w:left="360"/>
-        <w:jc w:val="both"/>
-        <w:rPr>
-          <w:rFonts w:eastAsia="Times New Roman" w:cstheme="minorHAnsi"/>
-          <w:color w:val="000000"/>
-        </w:rPr>
-      </w:pPr>
-    </w:p>
-    <w:p>
-      <w:pPr>
-        <w:shd w:val="clear" w:color="auto" w:fill="FFFFFF"/>
-        <w:ind w:left="360"/>
-        <w:jc w:val="both"/>
-        <w:rPr>
-          <w:rFonts w:eastAsia="Times New Roman" w:cstheme="minorHAnsi"/>
-          <w:color w:val="000000"/>
-        </w:rPr>
-      </w:pPr>
-    </w:p>
-    <w:p>
-      <w:pPr>
-        <w:shd w:val="clear" w:color="auto" w:fill="FFFFFF"/>
-        <w:ind w:left="360"/>
-        <w:jc w:val="both"/>
-        <w:rPr>
-          <w:rFonts w:eastAsia="Times New Roman" w:cstheme="minorHAnsi"/>
-          <w:color w:val="000000"/>
-        </w:rPr>
-      </w:pPr>
-    </w:p>
-    <w:p>
-      <w:pPr>
-        <w:shd w:val="clear" w:color="auto" w:fill="FFFFFF"/>
-        <w:ind w:left="360"/>
-        <w:jc w:val="both"/>
-        <w:rPr>
-          <w:rFonts w:eastAsia="Times New Roman" w:cstheme="minorHAnsi"/>
-          <w:color w:val="000000"/>
-        </w:rPr>
-      </w:pPr>
+        </w:rPr>
+      </w:pPr>
+      <w:r>
+        <w:rPr>
+          <w:rFonts w:eastAsia="Times New Roman" w:cstheme="minorHAnsi"/>
+          <w:b/>
+          <w:color w:val="000000"/>
+        </w:rPr>
+        <w:t>Java.util.Scanner:</w:t>
+      </w:r>
+      <w:r>
+        <w:rPr>
+          <w:rFonts w:eastAsia="Times New Roman" w:cstheme="minorHAnsi"/>
+          <w:color w:val="000000"/>
+        </w:rPr>
+        <w:t xml:space="preserve"> it is a class which is used to read all types of</w:t>
+      </w:r>
+      <w:r>
+        <w:rPr>
+          <w:rFonts w:eastAsia="Times New Roman" w:cstheme="minorHAnsi"/>
+          <w:color w:val="000000"/>
+        </w:rPr>
+        <w:t xml:space="preserve"> values from console at runtime.</w:t>
+      </w:r>
+    </w:p>
+    <w:p>
+      <w:pPr>
+        <w:shd w:val="clear" w:color="auto" w:fill="FFFFFF"/>
+        <w:ind w:left="360"/>
+        <w:jc w:val="both"/>
+        <w:rPr>
+          <w:rFonts w:eastAsia="Times New Roman" w:cstheme="minorHAnsi"/>
+          <w:color w:val="000000"/>
+          <w:highlight w:val="yellow"/>
+        </w:rPr>
+      </w:pPr>
+    </w:p>
+    <w:p>
+      <w:pPr>
+        <w:shd w:val="clear" w:color="auto" w:fill="FFFFFF"/>
+        <w:ind w:left="360"/>
+        <w:jc w:val="both"/>
+        <w:rPr>
+          <w:rFonts w:eastAsia="Times New Roman" w:cstheme="minorHAnsi"/>
+          <w:color w:val="000000"/>
+        </w:rPr>
+      </w:pPr>
+      <w:r>
+        <w:rPr>
+          <w:rFonts w:eastAsia="Times New Roman" w:cstheme="minorHAnsi"/>
+          <w:b/>
+          <w:color w:val="000000"/>
+        </w:rPr>
+        <w:t>Exception Handling:</w:t>
+      </w:r>
+      <w:r>
+        <w:rPr>
+          <w:rFonts w:eastAsia="Times New Roman" w:cstheme="minorHAnsi"/>
+          <w:b/>
+          <w:color w:val="000000"/>
+        </w:rPr>
+        <w:t xml:space="preserve"> </w:t>
+      </w:r>
+      <w:r>
+        <w:rPr>
+          <w:rFonts w:eastAsia="Times New Roman" w:cstheme="minorHAnsi"/>
+          <w:color w:val="000000"/>
+        </w:rPr>
+        <w:t>in java</w:t>
+      </w:r>
+      <w:r>
+        <w:rPr>
+          <w:rFonts w:eastAsia="Times New Roman" w:cstheme="minorHAnsi"/>
+          <w:b/>
+          <w:color w:val="000000"/>
+        </w:rPr>
+        <w:t xml:space="preserve"> </w:t>
+      </w:r>
+      <w:r>
+        <w:rPr>
+          <w:rFonts w:eastAsia="Times New Roman" w:cstheme="minorHAnsi"/>
+          <w:color w:val="000000"/>
+        </w:rPr>
+        <w:t>we</w:t>
+      </w:r>
+      <w:r>
+        <w:rPr>
+          <w:rFonts w:eastAsia="Times New Roman" w:cstheme="minorHAnsi"/>
+          <w:color w:val="000000"/>
+        </w:rPr>
+        <w:t xml:space="preserve"> have 2 types of exceptions </w:t>
+      </w:r>
+    </w:p>
+    <w:p>
+      <w:pPr>
+        <w:pStyle w:val="ListParagraph"/>
+        <w:numPr>
+          <w:ilvl w:val="0"/>
+          <w:numId w:val="7"/>
+        </w:numPr>
+        <w:shd w:val="clear" w:color="auto" w:fill="FFFFFF"/>
+        <w:jc w:val="both"/>
+        <w:rPr>
+          <w:rFonts w:eastAsia="Times New Roman" w:cstheme="minorHAnsi"/>
+          <w:color w:val="000000"/>
+        </w:rPr>
+      </w:pPr>
+      <w:r>
+        <w:rPr>
+          <w:rFonts w:eastAsia="Times New Roman" w:cstheme="minorHAnsi"/>
+          <w:color w:val="000000"/>
+        </w:rPr>
+        <w:t>Java.lang.Error</w:t>
+      </w:r>
+      <w:r>
+        <w:rPr>
+          <w:rFonts w:eastAsia="Times New Roman" w:cstheme="minorHAnsi"/>
+          <w:color w:val="000000"/>
+        </w:rPr>
+        <w:t xml:space="preserve"> </w:t>
+      </w:r>
+      <w:r>
+        <w:rPr>
+          <w:rFonts w:eastAsia="Times New Roman" w:cstheme="minorHAnsi"/>
+          <w:color w:val="000000"/>
+        </w:rPr>
+        <w:t>: we cannot handle this exceptions in java.</w:t>
+      </w:r>
+    </w:p>
+    <w:p>
+      <w:pPr>
+        <w:pStyle w:val="ListParagraph"/>
+        <w:numPr>
+          <w:ilvl w:val="0"/>
+          <w:numId w:val="7"/>
+        </w:numPr>
+        <w:shd w:val="clear" w:color="auto" w:fill="FFFFFF"/>
+        <w:jc w:val="both"/>
+        <w:rPr>
+          <w:rFonts w:eastAsia="Times New Roman" w:cstheme="minorHAnsi"/>
+          <w:color w:val="000000"/>
+        </w:rPr>
+      </w:pPr>
+      <w:r>
+        <w:rPr>
+          <w:rFonts w:eastAsia="Times New Roman" w:cstheme="minorHAnsi"/>
+          <w:color w:val="000000"/>
+        </w:rPr>
+        <w:t>Java.</w:t>
+      </w:r>
+      <w:r>
+        <w:rPr>
+          <w:rFonts w:eastAsia="Times New Roman" w:cstheme="minorHAnsi"/>
+          <w:color w:val="000000"/>
+        </w:rPr>
+        <w:t>lang.Exception: we can  handle this exceptions in java.</w:t>
+      </w:r>
+    </w:p>
+    <w:p>
+      <w:pPr>
+        <w:pStyle w:val="ListParagraph"/>
+        <w:shd w:val="clear" w:color="auto" w:fill="FFFFFF"/>
+        <w:jc w:val="both"/>
+        <w:rPr>
+          <w:rFonts w:eastAsia="Times New Roman" w:cstheme="minorHAnsi"/>
+          <w:color w:val="000000"/>
+        </w:rPr>
+      </w:pPr>
+    </w:p>
+    <w:p>
+      <w:pPr>
+        <w:pStyle w:val="ListParagraph"/>
+        <w:shd w:val="clear" w:color="auto" w:fill="FFFFFF"/>
+        <w:jc w:val="both"/>
+        <w:rPr>
+          <w:rFonts w:eastAsia="Times New Roman" w:cstheme="minorHAnsi"/>
+          <w:color w:val="000000"/>
+        </w:rPr>
+      </w:pPr>
+      <w:r>
+        <w:rPr>
+          <w:rFonts w:eastAsia="Times New Roman" w:cstheme="minorHAnsi"/>
+          <w:color w:val="000000"/>
+        </w:rPr>
+        <w:t>For all the exceptions java.lang.Throwable is the super class</w:t>
+      </w:r>
+    </w:p>
+    <w:p>
+      <w:pPr>
+        <w:pStyle w:val="ListParagraph"/>
+        <w:shd w:val="clear" w:color="auto" w:fill="FFFFFF"/>
+        <w:jc w:val="both"/>
+        <w:rPr>
+          <w:rFonts w:eastAsia="Times New Roman" w:cstheme="minorHAnsi"/>
+          <w:color w:val="000000"/>
+        </w:rPr>
+      </w:pPr>
+      <w:r>
+        <w:rPr>
+          <w:rFonts w:eastAsia="Times New Roman" w:cstheme="minorHAnsi"/>
+          <w:color w:val="000000"/>
+        </w:rPr>
+        <w:t xml:space="preserve">Java.lang.Exception is categorized into 2 types </w:t>
+      </w:r>
+    </w:p>
+    <w:p>
+      <w:pPr>
+        <w:pStyle w:val="ListParagraph"/>
+        <w:numPr>
+          <w:ilvl w:val="0"/>
+          <w:numId w:val="8"/>
+        </w:numPr>
+        <w:shd w:val="clear" w:color="auto" w:fill="FFFFFF"/>
+        <w:jc w:val="both"/>
+        <w:rPr>
+          <w:rFonts w:eastAsia="Times New Roman" w:cstheme="minorHAnsi"/>
+          <w:color w:val="000000"/>
+        </w:rPr>
+      </w:pPr>
+      <w:r>
+        <w:rPr>
+          <w:rFonts w:eastAsia="Times New Roman" w:cstheme="minorHAnsi"/>
+          <w:color w:val="000000"/>
+        </w:rPr>
+        <w:t>Compiletime errors(java.lang.Exception).</w:t>
+      </w:r>
+    </w:p>
+    <w:p>
+      <w:pPr>
+        <w:pStyle w:val="ListParagraph"/>
+        <w:numPr>
+          <w:ilvl w:val="0"/>
+          <w:numId w:val="8"/>
+        </w:numPr>
+        <w:shd w:val="clear" w:color="auto" w:fill="FFFFFF"/>
+        <w:jc w:val="both"/>
+        <w:rPr>
+          <w:rFonts w:eastAsia="Times New Roman" w:cstheme="minorHAnsi"/>
+          <w:color w:val="000000"/>
+        </w:rPr>
+      </w:pPr>
+      <w:r>
+        <w:rPr>
+          <w:rFonts w:eastAsia="Times New Roman" w:cstheme="minorHAnsi"/>
+          <w:color w:val="000000"/>
+        </w:rPr>
+        <w:t>Runtime errors(java.lang.RuntimeException)</w:t>
+      </w:r>
+    </w:p>
+    <w:p>
+      <w:pPr>
+        <w:shd w:val="clear" w:color="auto" w:fill="FFFFFF"/>
+        <w:ind w:left="720"/>
+        <w:jc w:val="both"/>
+        <w:rPr>
+          <w:rFonts w:eastAsia="Times New Roman" w:cstheme="minorHAnsi"/>
+          <w:color w:val="000000"/>
+        </w:rPr>
+      </w:pPr>
+      <w:r>
+        <w:rPr>
+          <w:rFonts w:eastAsia="Times New Roman" w:cstheme="minorHAnsi"/>
+          <w:color w:val="000000"/>
+        </w:rPr>
+        <w:lastRenderedPageBreak/>
+        <w:t>Here RuntimeException is the subclass of java.lang.Exception</w:t>
+      </w:r>
+    </w:p>
+    <w:p>
+      <w:pPr>
+        <w:shd w:val="clear" w:color="auto" w:fill="FFFFFF"/>
+        <w:ind w:left="360"/>
+        <w:jc w:val="both"/>
+        <w:rPr>
+          <w:rFonts w:eastAsia="Times New Roman" w:cstheme="minorHAnsi"/>
+          <w:color w:val="000000"/>
+        </w:rPr>
+      </w:pPr>
+    </w:p>
+    <w:p>
+      <w:pPr>
+        <w:shd w:val="clear" w:color="auto" w:fill="FFFFFF"/>
+        <w:jc w:val="both"/>
+        <w:rPr>
+          <w:rFonts w:eastAsia="Times New Roman" w:cstheme="minorHAnsi"/>
+          <w:color w:val="000000"/>
+        </w:rPr>
+      </w:pPr>
+    </w:p>
+    <w:p>
+      <w:pPr>
+        <w:tabs>
+          <w:tab w:val="left" w:pos="915"/>
+        </w:tabs>
+        <w:rPr>
+          <w:rFonts w:eastAsia="Times New Roman" w:cstheme="minorHAnsi"/>
+          <w:color w:val="000000"/>
+        </w:rPr>
+      </w:pPr>
+      <w:r>
+        <w:rPr>
+          <w:rFonts w:eastAsia="Times New Roman" w:cstheme="minorHAnsi"/>
+        </w:rPr>
+        <w:tab/>
+      </w:r>
+      <w:r>
+        <w:rPr>
+          <w:rFonts w:eastAsia="Times New Roman" w:cstheme="minorHAnsi"/>
+          <w:noProof/>
+          <w:color w:val="000000"/>
+        </w:rPr>
+        <w:drawing>
+          <wp:inline distT="0" distB="0" distL="0" distR="0">
+            <wp:extent cx="5915025" cy="4305300"/>
+            <wp:effectExtent l="19050" t="0" r="9525" b="0"/>
+            <wp:docPr id="4" name="Picture 3" descr="C:\Users\Srinivas\Desktop\png;base64669bf411b9dbea2c.png"/>
+            <wp:cNvGraphicFramePr>
+              <a:graphicFrameLocks xmlns:a="http://schemas.openxmlformats.org/drawingml/2006/main" noChangeAspect="1"/>
+            </wp:cNvGraphicFramePr>
+            <a:graphic xmlns:a="http://schemas.openxmlformats.org/drawingml/2006/main">
+              <a:graphicData uri="http://schemas.openxmlformats.org/drawingml/2006/picture">
+                <pic:pic xmlns:pic="http://schemas.openxmlformats.org/drawingml/2006/picture">
+                  <pic:nvPicPr>
+                    <pic:cNvPr id="0" name="Picture 3" descr="C:\Users\Srinivas\Desktop\png;base64669bf411b9dbea2c.png"/>
+                    <pic:cNvPicPr>
+                      <a:picLocks noChangeAspect="1" noChangeArrowheads="1"/>
+                    </pic:cNvPicPr>
+                  </pic:nvPicPr>
+                  <pic:blipFill>
+                    <a:blip r:embed="rId8"/>
+                    <a:srcRect/>
+                    <a:stretch>
+                      <a:fillRect/>
+                    </a:stretch>
+                  </pic:blipFill>
+                  <pic:spPr bwMode="auto">
+                    <a:xfrm>
+                      <a:off x="0" y="0"/>
+                      <a:ext cx="5915025" cy="4305300"/>
+                    </a:xfrm>
+                    <a:prstGeom prst="rect">
+                      <a:avLst/>
+                    </a:prstGeom>
+                    <a:noFill/>
+                    <a:ln w="9525">
+                      <a:noFill/>
+                      <a:miter lim="800000"/>
+                      <a:headEnd/>
+                      <a:tailEnd/>
+                    </a:ln>
+                  </pic:spPr>
+                </pic:pic>
+              </a:graphicData>
+            </a:graphic>
+          </wp:inline>
+        </w:drawing>
+      </w:r>
+    </w:p>
+    <w:p>
+      <w:pPr>
+        <w:tabs>
+          <w:tab w:val="left" w:pos="1005"/>
+        </w:tabs>
+        <w:rPr>
+          <w:rFonts w:eastAsia="Times New Roman" w:cstheme="minorHAnsi"/>
+        </w:rPr>
+      </w:pPr>
+    </w:p>
+    <w:p>
+      <w:pPr>
+        <w:tabs>
+          <w:tab w:val="left" w:pos="1005"/>
+        </w:tabs>
+        <w:rPr>
+          <w:rFonts w:eastAsia="Times New Roman" w:cstheme="minorHAnsi"/>
+        </w:rPr>
+      </w:pPr>
+    </w:p>
+    <w:p>
+      <w:pPr>
+        <w:shd w:val="clear" w:color="auto" w:fill="FFFFFF"/>
+        <w:ind w:left="360"/>
+        <w:jc w:val="both"/>
+        <w:rPr>
+          <w:rFonts w:eastAsia="Times New Roman" w:cstheme="minorHAnsi"/>
+          <w:color w:val="000000"/>
+        </w:rPr>
+      </w:pPr>
+      <w:r>
+        <w:rPr>
+          <w:rFonts w:eastAsia="Times New Roman" w:cstheme="minorHAnsi"/>
+          <w:noProof/>
+          <w:color w:val="000000"/>
+        </w:rPr>
+        <w:lastRenderedPageBreak/>
+        <w:drawing>
+          <wp:inline distT="0" distB="0" distL="0" distR="0">
+            <wp:extent cx="6105525" cy="3705225"/>
+            <wp:effectExtent l="19050" t="0" r="9525" b="0"/>
+            <wp:docPr id="3" name="Picture 2" descr="C:\Users\Srinivas\Desktop\ExceptionClassHierarchy.png"/>
+            <wp:cNvGraphicFramePr>
+              <a:graphicFrameLocks xmlns:a="http://schemas.openxmlformats.org/drawingml/2006/main" noChangeAspect="1"/>
+            </wp:cNvGraphicFramePr>
+            <a:graphic xmlns:a="http://schemas.openxmlformats.org/drawingml/2006/main">
+              <a:graphicData uri="http://schemas.openxmlformats.org/drawingml/2006/picture">
+                <pic:pic xmlns:pic="http://schemas.openxmlformats.org/drawingml/2006/picture">
+                  <pic:nvPicPr>
+                    <pic:cNvPr id="0" name="Picture 2" descr="C:\Users\Srinivas\Desktop\ExceptionClassHierarchy.png"/>
+                    <pic:cNvPicPr>
+                      <a:picLocks noChangeAspect="1" noChangeArrowheads="1"/>
+                    </pic:cNvPicPr>
+                  </pic:nvPicPr>
+                  <pic:blipFill>
+                    <a:blip r:embed="rId9" cstate="print"/>
+                    <a:srcRect/>
+                    <a:stretch>
+                      <a:fillRect/>
+                    </a:stretch>
+                  </pic:blipFill>
+                  <pic:spPr bwMode="auto">
+                    <a:xfrm>
+                      <a:off x="0" y="0"/>
+                      <a:ext cx="6105525" cy="3705225"/>
+                    </a:xfrm>
+                    <a:prstGeom prst="rect">
+                      <a:avLst/>
+                    </a:prstGeom>
+                    <a:noFill/>
+                    <a:ln w="9525">
+                      <a:noFill/>
+                      <a:miter lim="800000"/>
+                      <a:headEnd/>
+                      <a:tailEnd/>
+                    </a:ln>
+                  </pic:spPr>
+                </pic:pic>
+              </a:graphicData>
+            </a:graphic>
+          </wp:inline>
+        </w:drawing>
+      </w:r>
+    </w:p>
+    <w:p>
+      <w:pPr>
+        <w:shd w:val="clear" w:color="auto" w:fill="FFFFFF"/>
+        <w:ind w:left="360"/>
+        <w:jc w:val="both"/>
+        <w:rPr>
+          <w:rFonts w:eastAsia="Times New Roman" w:cstheme="minorHAnsi"/>
+          <w:color w:val="000000"/>
+        </w:rPr>
+      </w:pPr>
+      <w:r>
+        <w:rPr>
+          <w:rFonts w:eastAsia="Times New Roman" w:cstheme="minorHAnsi"/>
+          <w:noProof/>
+          <w:color w:val="000000"/>
+        </w:rPr>
+        <w:drawing>
+          <wp:inline distT="0" distB="0" distL="0" distR="0">
+            <wp:extent cx="6115050" cy="3790950"/>
+            <wp:effectExtent l="0" t="0" r="0" b="0"/>
+            <wp:docPr id="2" name="Picture 1" descr="C:\Users\Srinivas\Desktop\ExceptionHierarchy2.png"/>
+            <wp:cNvGraphicFramePr>
+              <a:graphicFrameLocks xmlns:a="http://schemas.openxmlformats.org/drawingml/2006/main" noChangeAspect="1"/>
+            </wp:cNvGraphicFramePr>
+            <a:graphic xmlns:a="http://schemas.openxmlformats.org/drawingml/2006/main">
+              <a:graphicData uri="http://schemas.openxmlformats.org/drawingml/2006/picture">
+                <pic:pic xmlns:pic="http://schemas.openxmlformats.org/drawingml/2006/picture">
+                  <pic:nvPicPr>
+                    <pic:cNvPr id="0" name="Picture 1" descr="C:\Users\Srinivas\Desktop\ExceptionHierarchy2.png"/>
+                    <pic:cNvPicPr>
+                      <a:picLocks noChangeAspect="1" noChangeArrowheads="1"/>
+                    </pic:cNvPicPr>
+                  </pic:nvPicPr>
+                  <pic:blipFill>
+                    <a:blip r:embed="rId10"/>
+                    <a:srcRect/>
+                    <a:stretch>
+                      <a:fillRect/>
+                    </a:stretch>
+                  </pic:blipFill>
+                  <pic:spPr bwMode="auto">
+                    <a:xfrm>
+                      <a:off x="0" y="0"/>
+                      <a:ext cx="6115050" cy="3790950"/>
+                    </a:xfrm>
+                    <a:prstGeom prst="rect">
+                      <a:avLst/>
+                    </a:prstGeom>
+                    <a:noFill/>
+                    <a:ln w="9525">
+                      <a:noFill/>
+                      <a:miter lim="800000"/>
+                      <a:headEnd/>
+                      <a:tailEnd/>
+                    </a:ln>
+                  </pic:spPr>
+                </pic:pic>
+              </a:graphicData>
+            </a:graphic>
+          </wp:inline>
+        </w:drawing>
+      </w:r>
     </w:p>
     <w:p>
       <w:pPr>
@@ -5504,6 +5926,56 @@
     </w:sectPr>
   </w:body>
 </w:document>
+</file>
+
+<file path=word/endnotes.xml><?xml version="1.0" encoding="utf-8"?>
+<w:endnotes xmlns:ve="http://schemas.openxmlformats.org/markup-compatibility/2006" xmlns:o="urn:schemas-microsoft-com:office:office" xmlns:r="http://schemas.openxmlformats.org/officeDocument/2006/relationships" xmlns:m="http://schemas.openxmlformats.org/officeDocument/2006/math" xmlns:v="urn:schemas-microsoft-com:vml" xmlns:wp="http://schemas.openxmlformats.org/drawingml/2006/wordprocessingDrawing" xmlns:w10="urn:schemas-microsoft-com:office:word" xmlns:w="http://schemas.openxmlformats.org/wordprocessingml/2006/main" xmlns:wne="http://schemas.microsoft.com/office/word/2006/wordml">
+  <w:endnote w:type="separator" w:id="0">
+    <w:p>
+      <w:pPr>
+        <w:spacing w:after="0"/>
+      </w:pPr>
+      <w:r>
+        <w:separator/>
+      </w:r>
+    </w:p>
+  </w:endnote>
+  <w:endnote w:type="continuationSeparator" w:id="1">
+    <w:p>
+      <w:pPr>
+        <w:spacing w:after="0"/>
+      </w:pPr>
+      <w:r>
+        <w:continuationSeparator/>
+      </w:r>
+    </w:p>
+  </w:endnote>
+</w:endnotes>
+</file>
+
+<file path=word/footnotes.xml><?xml version="1.0" encoding="utf-8"?>
+<w:footnotes xmlns:ve="http://schemas.openxmlformats.org/markup-compatibility/2006" xmlns:o="urn:schemas-microsoft-com:office:office" xmlns:r="http://schemas.openxmlformats.org/officeDocument/2006/relationships" xmlns:m="http://schemas.openxmlformats.org/officeDocument/2006/math" xmlns:v="urn:schemas-microsoft-com:vml" xmlns:wp="http://schemas.openxmlformats.org/drawingml/2006/wordprocessingDrawing" xmlns:w10="urn:schemas-microsoft-com:office:word" xmlns:w="http://schemas.openxmlformats.org/wordprocessingml/2006/main" xmlns:wne="http://schemas.microsoft.com/office/word/2006/wordml">
+  <w:footnote w:type="separator" w:id="0">
+    <w:p>
+      <w:pPr>
+        <w:spacing w:after="0"/>
+      </w:pPr>
+      <w:r>
+        <w:separator/>
+      </w:r>
+    </w:p>
+  </w:footnote>
+  <w:footnote w:type="continuationSeparator" w:id="1">
+    <w:p>
+      <w:pPr>
+        <w:spacing w:after="0"/>
+      </w:pPr>
+      <w:r>
+        <w:continuationSeparator/>
+      </w:r>
+    </w:p>
+  </w:footnote>
+</w:footnotes>
 </file>
 
 <file path=word/numbering.xml><?xml version="1.0" encoding="utf-8"?>
@@ -6041,6 +6513,185 @@
       <w:lvlJc w:val="right"/>
       <w:pPr>
         <w:ind w:left="6480" w:hanging="180"/>
+      </w:pPr>
+    </w:lvl>
+  </w:abstractNum>
+  <w:abstractNum w:abstractNumId="6">
+    <w:nsid w:val="74DB52AA"/>
+    <w:multiLevelType w:val="hybridMultilevel"/>
+    <w:tmpl w:val="C374B526"/>
+    <w:lvl w:ilvl="0" w:tplc="C408F9E8">
+      <w:start w:val="1"/>
+      <w:numFmt w:val="decimal"/>
+      <w:lvlText w:val="%1."/>
+      <w:lvlJc w:val="left"/>
+      <w:pPr>
+        <w:ind w:left="720" w:hanging="360"/>
+      </w:pPr>
+      <w:rPr>
+        <w:rFonts w:hint="default"/>
+        <w:b/>
+      </w:rPr>
+    </w:lvl>
+    <w:lvl w:ilvl="1" w:tplc="04090019" w:tentative="1">
+      <w:start w:val="1"/>
+      <w:numFmt w:val="lowerLetter"/>
+      <w:lvlText w:val="%2."/>
+      <w:lvlJc w:val="left"/>
+      <w:pPr>
+        <w:ind w:left="1440" w:hanging="360"/>
+      </w:pPr>
+    </w:lvl>
+    <w:lvl w:ilvl="2" w:tplc="0409001B" w:tentative="1">
+      <w:start w:val="1"/>
+      <w:numFmt w:val="lowerRoman"/>
+      <w:lvlText w:val="%3."/>
+      <w:lvlJc w:val="right"/>
+      <w:pPr>
+        <w:ind w:left="2160" w:hanging="180"/>
+      </w:pPr>
+    </w:lvl>
+    <w:lvl w:ilvl="3" w:tplc="0409000F" w:tentative="1">
+      <w:start w:val="1"/>
+      <w:numFmt w:val="decimal"/>
+      <w:lvlText w:val="%4."/>
+      <w:lvlJc w:val="left"/>
+      <w:pPr>
+        <w:ind w:left="2880" w:hanging="360"/>
+      </w:pPr>
+    </w:lvl>
+    <w:lvl w:ilvl="4" w:tplc="04090019" w:tentative="1">
+      <w:start w:val="1"/>
+      <w:numFmt w:val="lowerLetter"/>
+      <w:lvlText w:val="%5."/>
+      <w:lvlJc w:val="left"/>
+      <w:pPr>
+        <w:ind w:left="3600" w:hanging="360"/>
+      </w:pPr>
+    </w:lvl>
+    <w:lvl w:ilvl="5" w:tplc="0409001B" w:tentative="1">
+      <w:start w:val="1"/>
+      <w:numFmt w:val="lowerRoman"/>
+      <w:lvlText w:val="%6."/>
+      <w:lvlJc w:val="right"/>
+      <w:pPr>
+        <w:ind w:left="4320" w:hanging="180"/>
+      </w:pPr>
+    </w:lvl>
+    <w:lvl w:ilvl="6" w:tplc="0409000F" w:tentative="1">
+      <w:start w:val="1"/>
+      <w:numFmt w:val="decimal"/>
+      <w:lvlText w:val="%7."/>
+      <w:lvlJc w:val="left"/>
+      <w:pPr>
+        <w:ind w:left="5040" w:hanging="360"/>
+      </w:pPr>
+    </w:lvl>
+    <w:lvl w:ilvl="7" w:tplc="04090019" w:tentative="1">
+      <w:start w:val="1"/>
+      <w:numFmt w:val="lowerLetter"/>
+      <w:lvlText w:val="%8."/>
+      <w:lvlJc w:val="left"/>
+      <w:pPr>
+        <w:ind w:left="5760" w:hanging="360"/>
+      </w:pPr>
+    </w:lvl>
+    <w:lvl w:ilvl="8" w:tplc="0409001B" w:tentative="1">
+      <w:start w:val="1"/>
+      <w:numFmt w:val="lowerRoman"/>
+      <w:lvlText w:val="%9."/>
+      <w:lvlJc w:val="right"/>
+      <w:pPr>
+        <w:ind w:left="6480" w:hanging="180"/>
+      </w:pPr>
+    </w:lvl>
+  </w:abstractNum>
+  <w:abstractNum w:abstractNumId="7">
+    <w:nsid w:val="7C5A62EA"/>
+    <w:multiLevelType w:val="hybridMultilevel"/>
+    <w:tmpl w:val="5DA4F3FC"/>
+    <w:lvl w:ilvl="0" w:tplc="31A86482">
+      <w:start w:val="1"/>
+      <w:numFmt w:val="lowerLetter"/>
+      <w:lvlText w:val="%1."/>
+      <w:lvlJc w:val="left"/>
+      <w:pPr>
+        <w:ind w:left="1080" w:hanging="360"/>
+      </w:pPr>
+      <w:rPr>
+        <w:rFonts w:hint="default"/>
+      </w:rPr>
+    </w:lvl>
+    <w:lvl w:ilvl="1" w:tplc="04090019" w:tentative="1">
+      <w:start w:val="1"/>
+      <w:numFmt w:val="lowerLetter"/>
+      <w:lvlText w:val="%2."/>
+      <w:lvlJc w:val="left"/>
+      <w:pPr>
+        <w:ind w:left="1800" w:hanging="360"/>
+      </w:pPr>
+    </w:lvl>
+    <w:lvl w:ilvl="2" w:tplc="0409001B" w:tentative="1">
+      <w:start w:val="1"/>
+      <w:numFmt w:val="lowerRoman"/>
+      <w:lvlText w:val="%3."/>
+      <w:lvlJc w:val="right"/>
+      <w:pPr>
+        <w:ind w:left="2520" w:hanging="180"/>
+      </w:pPr>
+    </w:lvl>
+    <w:lvl w:ilvl="3" w:tplc="0409000F" w:tentative="1">
+      <w:start w:val="1"/>
+      <w:numFmt w:val="decimal"/>
+      <w:lvlText w:val="%4."/>
+      <w:lvlJc w:val="left"/>
+      <w:pPr>
+        <w:ind w:left="3240" w:hanging="360"/>
+      </w:pPr>
+    </w:lvl>
+    <w:lvl w:ilvl="4" w:tplc="04090019" w:tentative="1">
+      <w:start w:val="1"/>
+      <w:numFmt w:val="lowerLetter"/>
+      <w:lvlText w:val="%5."/>
+      <w:lvlJc w:val="left"/>
+      <w:pPr>
+        <w:ind w:left="3960" w:hanging="360"/>
+      </w:pPr>
+    </w:lvl>
+    <w:lvl w:ilvl="5" w:tplc="0409001B" w:tentative="1">
+      <w:start w:val="1"/>
+      <w:numFmt w:val="lowerRoman"/>
+      <w:lvlText w:val="%6."/>
+      <w:lvlJc w:val="right"/>
+      <w:pPr>
+        <w:ind w:left="4680" w:hanging="180"/>
+      </w:pPr>
+    </w:lvl>
+    <w:lvl w:ilvl="6" w:tplc="0409000F" w:tentative="1">
+      <w:start w:val="1"/>
+      <w:numFmt w:val="decimal"/>
+      <w:lvlText w:val="%7."/>
+      <w:lvlJc w:val="left"/>
+      <w:pPr>
+        <w:ind w:left="5400" w:hanging="360"/>
+      </w:pPr>
+    </w:lvl>
+    <w:lvl w:ilvl="7" w:tplc="04090019" w:tentative="1">
+      <w:start w:val="1"/>
+      <w:numFmt w:val="lowerLetter"/>
+      <w:lvlText w:val="%8."/>
+      <w:lvlJc w:val="left"/>
+      <w:pPr>
+        <w:ind w:left="6120" w:hanging="360"/>
+      </w:pPr>
+    </w:lvl>
+    <w:lvl w:ilvl="8" w:tplc="0409001B" w:tentative="1">
+      <w:start w:val="1"/>
+      <w:numFmt w:val="lowerRoman"/>
+      <w:lvlText w:val="%9."/>
+      <w:lvlJc w:val="right"/>
+      <w:pPr>
+        <w:ind w:left="6840" w:hanging="180"/>
       </w:pPr>
     </w:lvl>
   </w:abstractNum>
@@ -6061,6 +6712,12 @@
   </w:num>
   <w:num w:numId="6">
     <w:abstractNumId w:val="1"/>
+  </w:num>
+  <w:num w:numId="7">
+    <w:abstractNumId w:val="6"/>
+  </w:num>
+  <w:num w:numId="8">
+    <w:abstractNumId w:val="7"/>
   </w:num>
 </w:numbering>
 </file>
@@ -6378,6 +7035,54 @@
       <w:spacing w:after="0"/>
     </w:pPr>
   </w:style>
+  <w:style w:type="paragraph" w:styleId="Header">
+    <w:name w:val="header"/>
+    <w:basedOn w:val="Normal"/>
+    <w:link w:val="HeaderChar"/>
+    <w:uiPriority w:val="99"/>
+    <w:semiHidden/>
+    <w:unhideWhenUsed/>
+    <w:rsid w:val="00E82C78"/>
+    <w:pPr>
+      <w:tabs>
+        <w:tab w:val="center" w:pos="4680"/>
+        <w:tab w:val="right" w:pos="9360"/>
+      </w:tabs>
+      <w:spacing w:after="0"/>
+    </w:pPr>
+  </w:style>
+  <w:style w:type="character" w:customStyle="1" w:styleId="HeaderChar">
+    <w:name w:val="Header Char"/>
+    <w:basedOn w:val="DefaultParagraphFont"/>
+    <w:link w:val="Header"/>
+    <w:uiPriority w:val="99"/>
+    <w:semiHidden/>
+    <w:rsid w:val="00E82C78"/>
+  </w:style>
+  <w:style w:type="paragraph" w:styleId="Footer">
+    <w:name w:val="footer"/>
+    <w:basedOn w:val="Normal"/>
+    <w:link w:val="FooterChar"/>
+    <w:uiPriority w:val="99"/>
+    <w:semiHidden/>
+    <w:unhideWhenUsed/>
+    <w:rsid w:val="00E82C78"/>
+    <w:pPr>
+      <w:tabs>
+        <w:tab w:val="center" w:pos="4680"/>
+        <w:tab w:val="right" w:pos="9360"/>
+      </w:tabs>
+      <w:spacing w:after="0"/>
+    </w:pPr>
+  </w:style>
+  <w:style w:type="character" w:customStyle="1" w:styleId="FooterChar">
+    <w:name w:val="Footer Char"/>
+    <w:basedOn w:val="DefaultParagraphFont"/>
+    <w:link w:val="Footer"/>
+    <w:uiPriority w:val="99"/>
+    <w:semiHidden/>
+    <w:rsid w:val="00E82C78"/>
+  </w:style>
 </w:styles>
 </file>
 
@@ -6636,7 +7341,7 @@
   <a:extraClrSchemeLst/>
   <a:extLst>
     <a:ext uri="{05A4C25C-085E-4340-85A3-A5531E510DB2}">
-      <thm15:themeFamily xmlns:thm15="http://schemas.microsoft.com/office/thememl/2012/main" xmlns="" name="Office Theme" id="{62F939B6-93AF-4DB8-9C6B-D6C7DFDC589F}" vid="{4A3C46E8-61CC-4603-A589-7422A47A8E4A}"/>
+      <thm15:themeFamily xmlns="" xmlns:thm15="http://schemas.microsoft.com/office/thememl/2012/main" name="Office Theme" id="{62F939B6-93AF-4DB8-9C6B-D6C7DFDC589F}" vid="{4A3C46E8-61CC-4603-A589-7422A47A8E4A}"/>
     </a:ext>
   </a:extLst>
 </a:theme>

</xml_diff>

<commit_message>
added code for arithmatic exception
</commit_message>
<xml_diff>
--- a/OOPS Concepts.docx
+++ b/OOPS Concepts.docx
@@ -13,7 +13,19 @@
         <w:rPr>
           <w:rFonts w:cstheme="minorHAnsi"/>
         </w:rPr>
-        <w:t xml:space="preserve">OOPS Concepts:- </w:t>
+        <w:t>OOPS Conc</w:t>
+      </w:r>
+      <w:r>
+        <w:rPr>
+          <w:rFonts w:cstheme="minorHAnsi"/>
+        </w:rPr>
+        <w:t xml:space="preserve"> </w:t>
+      </w:r>
+      <w:r>
+        <w:rPr>
+          <w:rFonts w:cstheme="minorHAnsi"/>
+        </w:rPr>
+        <w:t xml:space="preserve">epts:- </w:t>
       </w:r>
     </w:p>
     <w:p>
@@ -905,7 +917,31 @@
         <w:rPr>
           <w:rFonts w:cstheme="minorHAnsi"/>
         </w:rPr>
-        <w:t xml:space="preserve"> We use interfaces and abstract classes with abstract methods . by looking at this abstract methods we don’t know how it was implemented, because these methods are overridden in it</w:t>
+        <w:t xml:space="preserve"> We</w:t>
+      </w:r>
+      <w:r>
+        <w:rPr>
+          <w:rFonts w:cstheme="minorHAnsi"/>
+        </w:rPr>
+        <w:t xml:space="preserve"> can </w:t>
+      </w:r>
+      <w:r>
+        <w:rPr>
+          <w:rFonts w:cstheme="minorHAnsi"/>
+        </w:rPr>
+        <w:t xml:space="preserve"> use</w:t>
+      </w:r>
+      <w:r>
+        <w:rPr>
+          <w:rFonts w:cstheme="minorHAnsi"/>
+        </w:rPr>
+        <w:t xml:space="preserve"> this feature an  </w:t>
+      </w:r>
+      <w:r>
+        <w:rPr>
+          <w:rFonts w:cstheme="minorHAnsi"/>
+        </w:rPr>
+        <w:t xml:space="preserve"> interfaces and abstract classes with abstract methods . by looking at this abstract methods we don’t know how it was implemented, because these methods are overridden in it</w:t>
       </w:r>
       <w:r>
         <w:rPr>
@@ -1760,7 +1796,7 @@
                     <a:blip r:embed="rId7">
                       <a:extLst>
                         <a:ext uri="{28A0092B-C50C-407E-A947-70E740481C1C}">
-                          <a14:useLocalDpi xmlns="" xmlns:wpc="http://schemas.microsoft.com/office/word/2010/wordprocessingCanvas" xmlns:mo="http://schemas.microsoft.com/office/mac/office/2008/main" xmlns:mc="http://schemas.openxmlformats.org/markup-compatibility/2006" xmlns:mv="urn:schemas-microsoft-com:mac:vml" xmlns:o="urn:schemas-microsoft-com:office:office" xmlns:v="urn:schemas-microsoft-com:vml" xmlns:wp14="http://schemas.microsoft.com/office/word/2010/wordprocessingDrawing" xmlns:w10="urn:schemas-microsoft-com:office:word" xmlns:w="http://schemas.openxmlformats.org/wordprocessingml/2006/main" xmlns:w14="http://schemas.microsoft.com/office/word/2010/wordml" xmlns:w15="http://schemas.microsoft.com/office/word/2012/wordml" xmlns:wpg="http://schemas.microsoft.com/office/word/2010/wordprocessingGroup" xmlns:wpi="http://schemas.microsoft.com/office/word/2010/wordprocessingInk" xmlns:wps="http://schemas.microsoft.com/office/word/2010/wordprocessingShape" xmlns:a14="http://schemas.microsoft.com/office/drawing/2010/main" val="0"/>
+                          <a14:useLocalDpi xmlns:a14="http://schemas.microsoft.com/office/drawing/2010/main" xmlns:wps="http://schemas.microsoft.com/office/word/2010/wordprocessingShape" xmlns:wpi="http://schemas.microsoft.com/office/word/2010/wordprocessingInk" xmlns:wpg="http://schemas.microsoft.com/office/word/2010/wordprocessingGroup" xmlns:w15="http://schemas.microsoft.com/office/word/2012/wordml" xmlns:w14="http://schemas.microsoft.com/office/word/2010/wordml" xmlns:w="http://schemas.openxmlformats.org/wordprocessingml/2006/main" xmlns:w10="urn:schemas-microsoft-com:office:word" xmlns:wp14="http://schemas.microsoft.com/office/word/2010/wordprocessingDrawing" xmlns:v="urn:schemas-microsoft-com:vml" xmlns:o="urn:schemas-microsoft-com:office:office" xmlns:mv="urn:schemas-microsoft-com:mac:vml" xmlns:mc="http://schemas.openxmlformats.org/markup-compatibility/2006" xmlns:mo="http://schemas.microsoft.com/office/mac/office/2008/main" xmlns:wpc="http://schemas.microsoft.com/office/word/2010/wordprocessingCanvas" xmlns="" val="0"/>
                         </a:ext>
                       </a:extLst>
                     </a:blip>
@@ -2122,8 +2158,59 @@
       <w:r>
         <w:rPr>
           <w:rFonts w:cstheme="minorHAnsi"/>
-        </w:rPr>
-        <w:t>Method Over Riding:-  It can be Achieved using Inheritance concept</w:t>
+          <w:b/>
+        </w:rPr>
+        <w:t>Method Over</w:t>
+      </w:r>
+      <w:r>
+        <w:rPr>
+          <w:rFonts w:cstheme="minorHAnsi"/>
+          <w:b/>
+        </w:rPr>
+        <w:t>Riding</w:t>
+      </w:r>
+      <w:r>
+        <w:rPr>
+          <w:rFonts w:cstheme="minorHAnsi"/>
+          <w:b/>
+        </w:rPr>
+        <w:t xml:space="preserve"> </w:t>
+      </w:r>
+      <w:r>
+        <w:rPr>
+          <w:rFonts w:cstheme="minorHAnsi"/>
+        </w:rPr>
+        <w:t>means</w:t>
+      </w:r>
+      <w:r>
+        <w:rPr>
+          <w:rFonts w:cstheme="minorHAnsi"/>
+        </w:rPr>
+        <w:t xml:space="preserve"> </w:t>
+      </w:r>
+      <w:r>
+        <w:rPr>
+          <w:rFonts w:cstheme="minorHAnsi"/>
+        </w:rPr>
+        <w:t xml:space="preserve"> </w:t>
+      </w:r>
+      <w:r>
+        <w:rPr>
+          <w:rFonts w:cstheme="minorHAnsi"/>
+        </w:rPr>
+        <w:t xml:space="preserve"> redefining body of a method .</w:t>
+      </w:r>
+      <w:r>
+        <w:rPr>
+          <w:rFonts w:cstheme="minorHAnsi"/>
+        </w:rPr>
+        <w:t>It can be Achieved using Inheritance concept</w:t>
+      </w:r>
+      <w:r>
+        <w:rPr>
+          <w:rFonts w:cstheme="minorHAnsi"/>
+        </w:rPr>
+        <w:t>.</w:t>
       </w:r>
     </w:p>
     <w:p>
@@ -2187,7 +2274,13 @@
         <w:rPr>
           <w:rFonts w:cstheme="minorHAnsi"/>
         </w:rPr>
-        <w:t>How did u achieved in u r project?</w:t>
+        <w:t xml:space="preserve">How did u achieve </w:t>
+      </w:r>
+      <w:r>
+        <w:rPr>
+          <w:rFonts w:cstheme="minorHAnsi"/>
+        </w:rPr>
+        <w:t>in u r project?</w:t>
       </w:r>
     </w:p>
     <w:p>
@@ -2215,6 +2308,12 @@
         </w:rPr>
         <w:t xml:space="preserve">. we have 2 types polymorphism </w:t>
       </w:r>
+      <w:r>
+        <w:rPr>
+          <w:rFonts w:cstheme="minorHAnsi"/>
+        </w:rPr>
+        <w:t>.</w:t>
+      </w:r>
     </w:p>
     <w:p>
       <w:pPr>
@@ -2245,22 +2344,6 @@
           <w:rFonts w:cstheme="minorHAnsi"/>
         </w:rPr>
       </w:pPr>
-    </w:p>
-    <w:p>
-      <w:pPr>
-        <w:jc w:val="both"/>
-        <w:rPr>
-          <w:rFonts w:cstheme="minorHAnsi"/>
-        </w:rPr>
-      </w:pPr>
-    </w:p>
-    <w:p>
-      <w:pPr>
-        <w:jc w:val="both"/>
-        <w:rPr>
-          <w:rFonts w:cstheme="minorHAnsi"/>
-        </w:rPr>
-      </w:pPr>
       <w:r>
         <w:rPr>
           <w:rFonts w:cstheme="minorHAnsi"/>
@@ -2282,19 +2365,23 @@
           <w:rFonts w:cstheme="minorHAnsi"/>
         </w:rPr>
       </w:pPr>
-    </w:p>
-    <w:p>
-      <w:pPr>
-        <w:jc w:val="both"/>
-        <w:rPr>
-          <w:rFonts w:cstheme="minorHAnsi"/>
-        </w:rPr>
-      </w:pPr>
-      <w:r>
-        <w:rPr>
-          <w:rFonts w:cstheme="minorHAnsi"/>
-        </w:rPr>
-        <w:t>Constructor is used for Allocating Memory for the Class.</w:t>
+      <w:r>
+        <w:rPr>
+          <w:rFonts w:cstheme="minorHAnsi"/>
+        </w:rPr>
+        <w:t xml:space="preserve">Constructor is used for Allocating Memory for the </w:t>
+      </w:r>
+      <w:r>
+        <w:rPr>
+          <w:rFonts w:cstheme="minorHAnsi"/>
+        </w:rPr>
+        <w:t xml:space="preserve">variables and methods of </w:t>
+      </w:r>
+      <w:r>
+        <w:rPr>
+          <w:rFonts w:cstheme="minorHAnsi"/>
+        </w:rPr>
+        <w:t>Class.</w:t>
       </w:r>
     </w:p>
     <w:p>
@@ -2327,7 +2414,6 @@
         <w:rPr>
           <w:rFonts w:cstheme="minorHAnsi"/>
         </w:rPr>
-        <w:lastRenderedPageBreak/>
         <w:t>Constructor name should be exactly same as ClassName(CaseSensitive)</w:t>
       </w:r>
     </w:p>
@@ -2376,6 +2462,7 @@
         <w:rPr>
           <w:rFonts w:cstheme="minorHAnsi"/>
         </w:rPr>
+        <w:lastRenderedPageBreak/>
         <w:t>Class can Have Default Constructor &amp; OverLoaded Constructor</w:t>
       </w:r>
       <w:r>
@@ -2537,7 +2624,125 @@
         <w:jc w:val="both"/>
         <w:rPr>
           <w:rFonts w:cstheme="minorHAnsi"/>
-          <w:b/>
+        </w:rPr>
+      </w:pPr>
+      <w:r>
+        <w:rPr>
+          <w:rFonts w:cstheme="minorHAnsi"/>
+        </w:rPr>
+        <w:t>Q) What is the use of constructor ?</w:t>
+      </w:r>
+      <w:r>
+        <w:rPr>
+          <w:rFonts w:cstheme="minorHAnsi"/>
+        </w:rPr>
+        <w:t xml:space="preserve"> </w:t>
+      </w:r>
+    </w:p>
+    <w:p>
+      <w:pPr>
+        <w:ind w:left="360"/>
+        <w:jc w:val="both"/>
+        <w:rPr>
+          <w:rFonts w:cstheme="minorHAnsi"/>
+        </w:rPr>
+      </w:pPr>
+      <w:r>
+        <w:rPr>
+          <w:rFonts w:cstheme="minorHAnsi"/>
+        </w:rPr>
+        <w:t xml:space="preserve">Constructor is used for Allocating Memory for the </w:t>
+      </w:r>
+      <w:r>
+        <w:rPr>
+          <w:rFonts w:cstheme="minorHAnsi"/>
+        </w:rPr>
+        <w:t xml:space="preserve">variables and methods of </w:t>
+      </w:r>
+      <w:r>
+        <w:rPr>
+          <w:rFonts w:cstheme="minorHAnsi"/>
+        </w:rPr>
+        <w:t>Class.</w:t>
+      </w:r>
+    </w:p>
+    <w:p>
+      <w:pPr>
+        <w:ind w:left="360"/>
+        <w:jc w:val="both"/>
+        <w:rPr>
+          <w:rFonts w:cstheme="minorHAnsi"/>
+        </w:rPr>
+      </w:pPr>
+      <w:r>
+        <w:rPr>
+          <w:rFonts w:cstheme="minorHAnsi"/>
+        </w:rPr>
+        <w:t>Q) in how many ways we can assign values to private variable in class?</w:t>
+      </w:r>
+    </w:p>
+    <w:p>
+      <w:pPr>
+        <w:ind w:left="360"/>
+        <w:jc w:val="both"/>
+        <w:rPr>
+          <w:rFonts w:cstheme="minorHAnsi"/>
+        </w:rPr>
+      </w:pPr>
+      <w:r>
+        <w:rPr>
+          <w:rFonts w:cstheme="minorHAnsi"/>
+        </w:rPr>
+        <w:t>A) 2 ways {using setter methods, using constructor }</w:t>
+      </w:r>
+    </w:p>
+    <w:p>
+      <w:pPr>
+        <w:ind w:left="360"/>
+        <w:jc w:val="both"/>
+        <w:rPr>
+          <w:rFonts w:cstheme="minorHAnsi"/>
+        </w:rPr>
+      </w:pPr>
+      <w:r>
+        <w:rPr>
+          <w:rFonts w:cstheme="minorHAnsi"/>
+        </w:rPr>
+        <w:t xml:space="preserve">It depends on the requirement  to choose constructor approach </w:t>
+      </w:r>
+      <w:r>
+        <w:rPr>
+          <w:rFonts w:cstheme="minorHAnsi"/>
+        </w:rPr>
+        <w:t xml:space="preserve">or </w:t>
+      </w:r>
+      <w:r>
+        <w:rPr>
+          <w:rFonts w:cstheme="minorHAnsi"/>
+        </w:rPr>
+        <w:t>setter methods approach.</w:t>
+      </w:r>
+    </w:p>
+    <w:p>
+      <w:pPr>
+        <w:ind w:left="360"/>
+        <w:jc w:val="both"/>
+        <w:rPr>
+          <w:rFonts w:cstheme="minorHAnsi"/>
+        </w:rPr>
+      </w:pPr>
+      <w:r>
+        <w:rPr>
+          <w:rFonts w:cstheme="minorHAnsi"/>
+        </w:rPr>
+        <w:t xml:space="preserve">Note: check the execution flow of constructors in inheritance. </w:t>
+      </w:r>
+    </w:p>
+    <w:p>
+      <w:pPr>
+        <w:jc w:val="both"/>
+        <w:rPr>
+          <w:rFonts w:cstheme="minorHAnsi"/>
         </w:rPr>
       </w:pPr>
       <w:r>
@@ -2559,6 +2764,42 @@
         <w:rPr>
           <w:rFonts w:cstheme="minorHAnsi"/>
         </w:rPr>
+        <w:t>in java</w:t>
+      </w:r>
+      <w:r>
+        <w:rPr>
+          <w:rFonts w:cstheme="minorHAnsi"/>
+        </w:rPr>
+        <w:t>, Static means one time memory allocation per jvm.</w:t>
+      </w:r>
+      <w:r>
+        <w:rPr>
+          <w:rFonts w:cstheme="minorHAnsi"/>
+        </w:rPr>
+        <w:t xml:space="preserve"> </w:t>
+      </w:r>
+      <w:r>
+        <w:rPr>
+          <w:rFonts w:cstheme="minorHAnsi"/>
+        </w:rPr>
+        <w:t>JVM Allocates memory for static variables Static methods &amp; static blocks at compile time</w:t>
+      </w:r>
+      <w:r>
+        <w:rPr>
+          <w:rFonts w:cstheme="minorHAnsi"/>
+        </w:rPr>
+        <w:t>.</w:t>
+      </w:r>
+      <w:r>
+        <w:rPr>
+          <w:rFonts w:cstheme="minorHAnsi"/>
+        </w:rPr>
+        <w:t xml:space="preserve"> </w:t>
+      </w:r>
+      <w:r>
+        <w:rPr>
+          <w:rFonts w:cstheme="minorHAnsi"/>
+        </w:rPr>
         <w:t xml:space="preserve">Static is a Keyword which is used at Variable level &amp; method level but not at the Class Level. Which means class can contain static variables </w:t>
       </w:r>
       <w:r>
@@ -2573,6 +2814,12 @@
         </w:rPr>
         <w:t>Static methods &amp; static blocks also.</w:t>
       </w:r>
+      <w:r>
+        <w:rPr>
+          <w:rFonts w:cstheme="minorHAnsi"/>
+        </w:rPr>
+        <w:t xml:space="preserve"> </w:t>
+      </w:r>
     </w:p>
     <w:p>
       <w:pPr>
@@ -2601,6 +2848,7 @@
         <w:rPr>
           <w:rFonts w:cstheme="minorHAnsi"/>
         </w:rPr>
+        <w:lastRenderedPageBreak/>
         <w:t>If we try to access these with objects name it does not give any compile time or run time error.</w:t>
       </w:r>
       <w:r>
@@ -2682,7 +2930,6 @@
         <w:rPr>
           <w:rFonts w:cstheme="minorHAnsi"/>
         </w:rPr>
-        <w:lastRenderedPageBreak/>
         <w:t>All the Static Blocks in the order</w:t>
       </w:r>
     </w:p>
@@ -2802,6 +3049,138 @@
           <w:rFonts w:cstheme="minorHAnsi"/>
         </w:rPr>
       </w:pPr>
+      <w:r>
+        <w:rPr>
+          <w:rFonts w:cstheme="minorHAnsi"/>
+        </w:rPr>
+        <w:t xml:space="preserve">Q) what is the use of static in java? </w:t>
+      </w:r>
+    </w:p>
+    <w:p>
+      <w:pPr>
+        <w:jc w:val="both"/>
+        <w:rPr>
+          <w:rFonts w:cstheme="minorHAnsi"/>
+        </w:rPr>
+      </w:pPr>
+      <w:r>
+        <w:rPr>
+          <w:rFonts w:cstheme="minorHAnsi"/>
+        </w:rPr>
+        <w:t xml:space="preserve">A) </w:t>
+      </w:r>
+      <w:r>
+        <w:rPr>
+          <w:rFonts w:cstheme="minorHAnsi"/>
+        </w:rPr>
+        <w:t>in java</w:t>
+      </w:r>
+      <w:r>
+        <w:rPr>
+          <w:rFonts w:cstheme="minorHAnsi"/>
+        </w:rPr>
+        <w:t>, Static means one time memory allocation per jvm.</w:t>
+      </w:r>
+      <w:r>
+        <w:rPr>
+          <w:rFonts w:cstheme="minorHAnsi"/>
+        </w:rPr>
+        <w:t xml:space="preserve"> </w:t>
+      </w:r>
+      <w:r>
+        <w:rPr>
+          <w:rFonts w:cstheme="minorHAnsi"/>
+        </w:rPr>
+        <w:t>JVM Allocates memory for static variables Static methods &amp; static blocks at compile time</w:t>
+      </w:r>
+      <w:r>
+        <w:rPr>
+          <w:rFonts w:cstheme="minorHAnsi"/>
+        </w:rPr>
+        <w:t>. We cannot add  static at class level</w:t>
+      </w:r>
+      <w:r>
+        <w:rPr>
+          <w:rFonts w:cstheme="minorHAnsi"/>
+        </w:rPr>
+        <w:t>.</w:t>
+      </w:r>
+      <w:r>
+        <w:rPr>
+          <w:rFonts w:cstheme="minorHAnsi"/>
+        </w:rPr>
+        <w:t xml:space="preserve"> </w:t>
+      </w:r>
+      <w:r>
+        <w:rPr>
+          <w:rFonts w:cstheme="minorHAnsi"/>
+        </w:rPr>
+        <w:t>if we add, It  will  gives compilation time error.</w:t>
+      </w:r>
+    </w:p>
+    <w:p>
+      <w:pPr>
+        <w:jc w:val="both"/>
+        <w:rPr>
+          <w:rFonts w:cstheme="minorHAnsi"/>
+        </w:rPr>
+      </w:pPr>
+      <w:r>
+        <w:rPr>
+          <w:rFonts w:cstheme="minorHAnsi"/>
+        </w:rPr>
+        <w:t>Q) can we override static methods? What happens if we add same method of super class in its sub class as static and non static, why?</w:t>
+      </w:r>
+    </w:p>
+    <w:p>
+      <w:pPr>
+        <w:jc w:val="both"/>
+        <w:rPr>
+          <w:rFonts w:cstheme="minorHAnsi"/>
+          <w:b/>
+        </w:rPr>
+      </w:pPr>
+      <w:r>
+        <w:rPr>
+          <w:rFonts w:cstheme="minorHAnsi"/>
+        </w:rPr>
+        <w:t xml:space="preserve">A) no. if we add same method of super class in its sub class as static, it will not give any error. it will be treated as separate method of </w:t>
+      </w:r>
+      <w:r>
+        <w:rPr>
+          <w:rFonts w:cstheme="minorHAnsi"/>
+          <w:b/>
+        </w:rPr>
+        <w:t>sub class</w:t>
+      </w:r>
+      <w:r>
+        <w:rPr>
+          <w:rFonts w:cstheme="minorHAnsi"/>
+          <w:b/>
+        </w:rPr>
+        <w:t>.</w:t>
+      </w:r>
+    </w:p>
+    <w:p>
+      <w:pPr>
+        <w:jc w:val="both"/>
+        <w:rPr>
+          <w:rFonts w:cstheme="minorHAnsi"/>
+        </w:rPr>
+      </w:pPr>
+      <w:r>
+        <w:rPr>
+          <w:rFonts w:cstheme="minorHAnsi"/>
+          <w:b/>
+        </w:rPr>
+        <w:t xml:space="preserve"> </w:t>
+      </w:r>
+      <w:r>
+        <w:rPr>
+          <w:rFonts w:cstheme="minorHAnsi"/>
+        </w:rPr>
+        <w:t>if we add same method of super class in its sub class as non static, it gives compilation error because, static methods are class level methods, which means methods are loaded at compilation time. But in method overriding memory will be allocated for methods at runtime.</w:t>
+      </w:r>
     </w:p>
     <w:p>
       <w:pPr>
@@ -2830,21 +3209,46 @@
         <w:rPr>
           <w:rFonts w:cstheme="minorHAnsi"/>
         </w:rPr>
-        <w:t xml:space="preserve"> is a Keyword which is used at Variable level &amp; method level  &amp; Class Level . In a Class if a variable is declared as Final the value will not be changed once it is assigned.</w:t>
-      </w:r>
-    </w:p>
-    <w:p>
-      <w:pPr>
-        <w:ind w:left="360"/>
-        <w:jc w:val="both"/>
-        <w:rPr>
-          <w:rFonts w:cstheme="minorHAnsi"/>
-        </w:rPr>
-      </w:pPr>
-      <w:r>
-        <w:rPr>
-          <w:rFonts w:cstheme="minorHAnsi"/>
-        </w:rPr>
+        <w:t xml:space="preserve"> is a Keyword</w:t>
+      </w:r>
+      <w:r>
+        <w:rPr>
+          <w:rFonts w:cstheme="minorHAnsi"/>
+        </w:rPr>
+        <w:t>, it is used to create constants</w:t>
+      </w:r>
+      <w:r>
+        <w:rPr>
+          <w:rFonts w:cstheme="minorHAnsi"/>
+        </w:rPr>
+        <w:t xml:space="preserve"> </w:t>
+      </w:r>
+      <w:r>
+        <w:rPr>
+          <w:rFonts w:cstheme="minorHAnsi"/>
+        </w:rPr>
+        <w:t>and it</w:t>
+      </w:r>
+      <w:r>
+        <w:rPr>
+          <w:rFonts w:cstheme="minorHAnsi"/>
+        </w:rPr>
+        <w:t xml:space="preserve"> is used at Variable level &amp; method level  &amp; Class Level . In a Class if a variable is declared as Final the value will not be changed once it is assigned.</w:t>
+      </w:r>
+    </w:p>
+    <w:p>
+      <w:pPr>
+        <w:ind w:left="360"/>
+        <w:jc w:val="both"/>
+        <w:rPr>
+          <w:rFonts w:cstheme="minorHAnsi"/>
+        </w:rPr>
+      </w:pPr>
+      <w:r>
+        <w:rPr>
+          <w:rFonts w:cstheme="minorHAnsi"/>
+        </w:rPr>
+        <w:lastRenderedPageBreak/>
         <w:t xml:space="preserve">We can not assign final variable multiple times as below </w:t>
       </w:r>
     </w:p>
@@ -2996,6 +3400,198 @@
           <w:rFonts w:cstheme="minorHAnsi"/>
         </w:rPr>
       </w:pPr>
+      <w:r>
+        <w:rPr>
+          <w:rFonts w:cstheme="minorHAnsi"/>
+        </w:rPr>
+        <w:t>Q) what is final, why final methods cannot be overridden?</w:t>
+      </w:r>
+    </w:p>
+    <w:p>
+      <w:pPr>
+        <w:jc w:val="both"/>
+        <w:rPr>
+          <w:rFonts w:cstheme="minorHAnsi"/>
+        </w:rPr>
+      </w:pPr>
+      <w:r>
+        <w:rPr>
+          <w:rFonts w:cstheme="minorHAnsi"/>
+        </w:rPr>
+        <w:t>A)</w:t>
+      </w:r>
+      <w:r>
+        <w:rPr>
+          <w:rFonts w:cstheme="minorHAnsi"/>
+        </w:rPr>
+        <w:t xml:space="preserve"> </w:t>
+      </w:r>
+      <w:r>
+        <w:rPr>
+          <w:rFonts w:cstheme="minorHAnsi"/>
+        </w:rPr>
+        <w:t xml:space="preserve">final </w:t>
+      </w:r>
+      <w:r>
+        <w:rPr>
+          <w:rFonts w:cstheme="minorHAnsi"/>
+        </w:rPr>
+        <w:t>is a Keyword</w:t>
+      </w:r>
+      <w:r>
+        <w:rPr>
+          <w:rFonts w:cstheme="minorHAnsi"/>
+        </w:rPr>
+        <w:t>, it is used to create constants</w:t>
+      </w:r>
+      <w:r>
+        <w:rPr>
+          <w:rFonts w:cstheme="minorHAnsi"/>
+        </w:rPr>
+        <w:t xml:space="preserve"> </w:t>
+      </w:r>
+      <w:r>
+        <w:rPr>
+          <w:rFonts w:cstheme="minorHAnsi"/>
+        </w:rPr>
+        <w:t>and it</w:t>
+      </w:r>
+      <w:r>
+        <w:rPr>
+          <w:rFonts w:cstheme="minorHAnsi"/>
+        </w:rPr>
+        <w:t xml:space="preserve"> is used at Variable level &amp; method level  &amp; Class Level . In a Class if a variable is declared as Final the value will not be changed once it is assigned.</w:t>
+      </w:r>
+    </w:p>
+    <w:p>
+      <w:pPr>
+        <w:jc w:val="both"/>
+        <w:rPr>
+          <w:rFonts w:cstheme="minorHAnsi"/>
+        </w:rPr>
+      </w:pPr>
+      <w:r>
+        <w:rPr>
+          <w:rFonts w:cstheme="minorHAnsi"/>
+        </w:rPr>
+        <w:t>If we override final methods, it will give compilation error.</w:t>
+      </w:r>
+      <w:r>
+        <w:rPr>
+          <w:rFonts w:cstheme="minorHAnsi"/>
+        </w:rPr>
+        <w:t xml:space="preserve"> Because </w:t>
+      </w:r>
+      <w:r>
+        <w:rPr>
+          <w:rFonts w:cstheme="minorHAnsi"/>
+        </w:rPr>
+        <w:t xml:space="preserve"> Method overriding </w:t>
+      </w:r>
+      <w:r>
+        <w:rPr>
+          <w:rFonts w:cstheme="minorHAnsi"/>
+        </w:rPr>
+        <w:t xml:space="preserve">means </w:t>
+      </w:r>
+      <w:r>
+        <w:rPr>
+          <w:rFonts w:cstheme="minorHAnsi"/>
+        </w:rPr>
+        <w:t xml:space="preserve"> </w:t>
+      </w:r>
+      <w:r>
+        <w:rPr>
+          <w:rFonts w:cstheme="minorHAnsi"/>
+        </w:rPr>
+        <w:t xml:space="preserve"> redefining body of a method .</w:t>
+      </w:r>
+      <w:r>
+        <w:rPr>
+          <w:rFonts w:cstheme="minorHAnsi"/>
+        </w:rPr>
+        <w:t xml:space="preserve"> </w:t>
+      </w:r>
+      <w:r>
+        <w:rPr>
+          <w:rFonts w:cstheme="minorHAnsi"/>
+        </w:rPr>
+        <w:t>but if we declare a method as final</w:t>
+      </w:r>
+      <w:r>
+        <w:rPr>
+          <w:rFonts w:cstheme="minorHAnsi"/>
+        </w:rPr>
+        <w:t>, we cannot redefine the body.</w:t>
+      </w:r>
+      <w:r>
+        <w:rPr>
+          <w:rFonts w:cstheme="minorHAnsi"/>
+        </w:rPr>
+        <w:t xml:space="preserve"> </w:t>
+      </w:r>
+    </w:p>
+    <w:p>
+      <w:pPr>
+        <w:jc w:val="both"/>
+        <w:rPr>
+          <w:rFonts w:cstheme="minorHAnsi"/>
+        </w:rPr>
+      </w:pPr>
+      <w:r>
+        <w:rPr>
+          <w:rFonts w:cstheme="minorHAnsi"/>
+        </w:rPr>
+        <w:t>Q) what are the rules for final class ?</w:t>
+      </w:r>
+    </w:p>
+    <w:p>
+      <w:pPr>
+        <w:jc w:val="both"/>
+        <w:rPr>
+          <w:rFonts w:cstheme="minorHAnsi"/>
+        </w:rPr>
+      </w:pPr>
+      <w:r>
+        <w:rPr>
+          <w:rFonts w:cstheme="minorHAnsi"/>
+        </w:rPr>
+        <w:t>A) we cannot make final class as super class to any other class. It means final class doesnot have sub classes. But final class can extend any other class</w:t>
+      </w:r>
+      <w:r>
+        <w:rPr>
+          <w:rFonts w:cstheme="minorHAnsi"/>
+        </w:rPr>
+        <w:t>(it can be normal class, abstract class, or interface)</w:t>
+      </w:r>
+      <w:r>
+        <w:rPr>
+          <w:rFonts w:cstheme="minorHAnsi"/>
+        </w:rPr>
+        <w:t>.</w:t>
+      </w:r>
+      <w:r>
+        <w:rPr>
+          <w:rFonts w:cstheme="minorHAnsi"/>
+        </w:rPr>
+        <w:t xml:space="preserve"> </w:t>
+      </w:r>
+    </w:p>
+    <w:p>
+      <w:pPr>
+        <w:jc w:val="both"/>
+        <w:rPr>
+          <w:rFonts w:cstheme="minorHAnsi"/>
+        </w:rPr>
+      </w:pPr>
+    </w:p>
+    <w:p>
+      <w:pPr>
+        <w:jc w:val="both"/>
+        <w:rPr>
+          <w:rFonts w:cstheme="minorHAnsi"/>
+        </w:rPr>
+      </w:pPr>
     </w:p>
     <w:p>
       <w:pPr>
@@ -3204,54 +3800,93 @@
         <w:rPr>
           <w:rFonts w:cstheme="minorHAnsi"/>
         </w:rPr>
+        <w:t>Generally</w:t>
+      </w:r>
+      <w:r>
+        <w:rPr>
+          <w:rFonts w:cstheme="minorHAnsi"/>
+          <w:b/>
+        </w:rPr>
+        <w:t xml:space="preserve">  super()  </w:t>
+      </w:r>
+      <w:r>
+        <w:rPr>
+          <w:rFonts w:cstheme="minorHAnsi"/>
+        </w:rPr>
+        <w:t>is used as first statement in a constructor otherwise it will give compile time error</w:t>
+      </w:r>
+    </w:p>
+    <w:p>
+      <w:pPr>
+        <w:jc w:val="both"/>
+        <w:rPr>
+          <w:rFonts w:cstheme="minorHAnsi"/>
+        </w:rPr>
+      </w:pPr>
+      <w:r>
+        <w:rPr>
+          <w:rFonts w:cstheme="minorHAnsi"/>
+          <w:b/>
+        </w:rPr>
         <w:lastRenderedPageBreak/>
-        <w:t>Generally</w:t>
-      </w:r>
+        <w:t xml:space="preserve">Note </w:t>
+      </w:r>
+      <w:r>
+        <w:rPr>
+          <w:rFonts w:cstheme="minorHAnsi"/>
+        </w:rPr>
+        <w:t>:</w:t>
+      </w:r>
+      <w:r>
+        <w:rPr>
+          <w:rFonts w:cstheme="minorHAnsi"/>
+        </w:rPr>
+        <w:t xml:space="preserve">in </w:t>
+      </w:r>
+      <w:r>
+        <w:rPr>
+          <w:rFonts w:cstheme="minorHAnsi"/>
+        </w:rPr>
+        <w:t>constructor we can add either this() or super() but not both.</w:t>
+      </w:r>
+    </w:p>
+    <w:p>
+      <w:pPr>
+        <w:jc w:val="both"/>
+        <w:rPr>
+          <w:rFonts w:cstheme="minorHAnsi"/>
+          <w:color w:val="000000"/>
+        </w:rPr>
+      </w:pPr>
       <w:r>
         <w:rPr>
           <w:rFonts w:cstheme="minorHAnsi"/>
           <w:b/>
-        </w:rPr>
-        <w:t xml:space="preserve">  super()  </w:t>
-      </w:r>
-      <w:r>
-        <w:rPr>
-          <w:rFonts w:cstheme="minorHAnsi"/>
-        </w:rPr>
-        <w:t>is used as first statement in a constructor otherwise it will give compile time error</w:t>
-      </w:r>
-    </w:p>
-    <w:p>
-      <w:pPr>
-        <w:jc w:val="both"/>
-        <w:rPr>
-          <w:rFonts w:cstheme="minorHAnsi"/>
-        </w:rPr>
-      </w:pPr>
+          <w:color w:val="000000"/>
+        </w:rPr>
+        <w:t xml:space="preserve">Access specifiers:  </w:t>
+      </w:r>
+      <w:r>
+        <w:rPr>
+          <w:rFonts w:cstheme="minorHAnsi"/>
+          <w:color w:val="000000"/>
+        </w:rPr>
+        <w:t>we have</w:t>
+      </w:r>
       <w:r>
         <w:rPr>
           <w:rFonts w:cstheme="minorHAnsi"/>
           <w:b/>
-        </w:rPr>
-        <w:t xml:space="preserve">Note </w:t>
-      </w:r>
-      <w:r>
-        <w:rPr>
-          <w:rFonts w:cstheme="minorHAnsi"/>
-        </w:rPr>
-        <w:t>:</w:t>
-      </w:r>
-      <w:r>
-        <w:rPr>
-          <w:rFonts w:cstheme="minorHAnsi"/>
-        </w:rPr>
-        <w:t xml:space="preserve">in </w:t>
-      </w:r>
-      <w:r>
-        <w:rPr>
-          <w:rFonts w:cstheme="minorHAnsi"/>
-        </w:rPr>
-        <w:t>constructor we can add either this() or super() but not both.</w:t>
+          <w:color w:val="000000"/>
+        </w:rPr>
+        <w:t xml:space="preserve">  </w:t>
+      </w:r>
+      <w:r>
+        <w:rPr>
+          <w:rFonts w:cstheme="minorHAnsi"/>
+          <w:color w:val="000000"/>
+        </w:rPr>
+        <w:t xml:space="preserve">4 types of access specifiers in java which is used  at  variable level  method level ,constructor level and class level </w:t>
       </w:r>
     </w:p>
     <w:p>
@@ -3268,29 +3903,73 @@
           <w:b/>
           <w:color w:val="000000"/>
         </w:rPr>
-        <w:t xml:space="preserve">Access specifiers:  </w:t>
-      </w:r>
-      <w:r>
-        <w:rPr>
-          <w:rFonts w:cstheme="minorHAnsi"/>
-          <w:color w:val="000000"/>
-        </w:rPr>
-        <w:t>we have</w:t>
-      </w:r>
+        <w:t>Private</w:t>
+      </w:r>
+      <w:r>
+        <w:rPr>
+          <w:rFonts w:cstheme="minorHAnsi"/>
+          <w:color w:val="000000"/>
+        </w:rPr>
+        <w:t xml:space="preserve">: access only inside the class </w:t>
+      </w:r>
+    </w:p>
+    <w:p>
+      <w:pPr>
+        <w:jc w:val="both"/>
+        <w:rPr>
+          <w:rFonts w:cstheme="minorHAnsi"/>
+          <w:color w:val="000000"/>
+        </w:rPr>
+      </w:pPr>
       <w:r>
         <w:rPr>
           <w:rFonts w:cstheme="minorHAnsi"/>
           <w:b/>
           <w:color w:val="000000"/>
         </w:rPr>
-        <w:t xml:space="preserve">  </w:t>
-      </w:r>
-      <w:r>
-        <w:rPr>
-          <w:rFonts w:cstheme="minorHAnsi"/>
-          <w:color w:val="000000"/>
-        </w:rPr>
-        <w:t xml:space="preserve">4 types of access specifiers in java which is used  at  variable level  method level ,constructor level and class level </w:t>
+        <w:t>Defau</w:t>
+      </w:r>
+      <w:r>
+        <w:rPr>
+          <w:rFonts w:cstheme="minorHAnsi"/>
+          <w:color w:val="000000"/>
+        </w:rPr>
+        <w:t xml:space="preserve">lt: if we </w:t>
+      </w:r>
+      <w:r>
+        <w:rPr>
+          <w:rFonts w:cstheme="minorHAnsi"/>
+          <w:color w:val="000000"/>
+        </w:rPr>
+        <w:t>don’t</w:t>
+      </w:r>
+      <w:r>
+        <w:rPr>
+          <w:rFonts w:cstheme="minorHAnsi"/>
+          <w:color w:val="000000"/>
+        </w:rPr>
+        <w:t xml:space="preserve"> give any access specifier it will be treated as default. This is package level specifier that means we can access any variable or method of a class</w:t>
+      </w:r>
+      <w:r>
+        <w:rPr>
+          <w:rFonts w:cstheme="minorHAnsi"/>
+          <w:color w:val="000000"/>
+        </w:rPr>
+        <w:t xml:space="preserve">  p1.A(p1 is package ) </w:t>
+      </w:r>
+      <w:r>
+        <w:rPr>
+          <w:rFonts w:cstheme="minorHAnsi"/>
+          <w:color w:val="000000"/>
+        </w:rPr>
+        <w:t xml:space="preserve"> in any class inside the package</w:t>
+      </w:r>
+      <w:r>
+        <w:rPr>
+          <w:rFonts w:cstheme="minorHAnsi"/>
+          <w:color w:val="000000"/>
+        </w:rPr>
+        <w:t xml:space="preserve"> p1</w:t>
       </w:r>
     </w:p>
     <w:p>
@@ -3307,14 +3986,79 @@
           <w:b/>
           <w:color w:val="000000"/>
         </w:rPr>
-        <w:t>Private</w:t>
-      </w:r>
-      <w:r>
-        <w:rPr>
-          <w:rFonts w:cstheme="minorHAnsi"/>
-          <w:color w:val="000000"/>
-        </w:rPr>
-        <w:t xml:space="preserve">: access only inside the class </w:t>
+        <w:t>Protected</w:t>
+      </w:r>
+      <w:r>
+        <w:rPr>
+          <w:rFonts w:cstheme="minorHAnsi"/>
+          <w:color w:val="000000"/>
+        </w:rPr>
+        <w:t>: we can access a variable of a class  p1.A(p1 is package ) in any of the</w:t>
+      </w:r>
+      <w:r>
+        <w:rPr>
+          <w:rFonts w:cstheme="minorHAnsi"/>
+          <w:color w:val="000000"/>
+        </w:rPr>
+        <w:t xml:space="preserve"> class inside the package p1 ,</w:t>
+      </w:r>
+      <w:r>
+        <w:rPr>
+          <w:rFonts w:cstheme="minorHAnsi"/>
+          <w:color w:val="000000"/>
+        </w:rPr>
+        <w:t xml:space="preserve"> any</w:t>
+      </w:r>
+      <w:r>
+        <w:rPr>
+          <w:rFonts w:cstheme="minorHAnsi"/>
+          <w:color w:val="000000"/>
+        </w:rPr>
+        <w:t xml:space="preserve"> of</w:t>
+      </w:r>
+      <w:r>
+        <w:rPr>
+          <w:rFonts w:cstheme="minorHAnsi"/>
+          <w:color w:val="000000"/>
+        </w:rPr>
+        <w:t xml:space="preserve"> it</w:t>
+      </w:r>
+      <w:r>
+        <w:rPr>
+          <w:rFonts w:cstheme="minorHAnsi"/>
+          <w:color w:val="000000"/>
+        </w:rPr>
+        <w:t>s</w:t>
+      </w:r>
+      <w:r>
+        <w:rPr>
+          <w:rFonts w:cstheme="minorHAnsi"/>
+          <w:color w:val="000000"/>
+        </w:rPr>
+        <w:t xml:space="preserve"> sub packages class(p1.p2.B)</w:t>
+      </w:r>
+      <w:r>
+        <w:rPr>
+          <w:rFonts w:cstheme="minorHAnsi"/>
+          <w:color w:val="000000"/>
+        </w:rPr>
+        <w:t>and any other package classes(p3.C) with extends keyword. that means class(B or C) has to extend the protected Variable Class(A).</w:t>
+      </w:r>
+    </w:p>
+    <w:p>
+      <w:pPr>
+        <w:jc w:val="both"/>
+        <w:rPr>
+          <w:rFonts w:cstheme="minorHAnsi"/>
+          <w:color w:val="000000"/>
+        </w:rPr>
+      </w:pPr>
+      <w:r>
+        <w:rPr>
+          <w:rFonts w:cstheme="minorHAnsi"/>
+          <w:color w:val="000000"/>
+        </w:rPr>
+        <w:t>If we access protected variables in outside of the class with object name it will give compilation error.</w:t>
       </w:r>
     </w:p>
     <w:p>
@@ -3331,49 +4075,14 @@
           <w:b/>
           <w:color w:val="000000"/>
         </w:rPr>
-        <w:t>Defau</w:t>
-      </w:r>
-      <w:r>
-        <w:rPr>
-          <w:rFonts w:cstheme="minorHAnsi"/>
-          <w:color w:val="000000"/>
-        </w:rPr>
-        <w:t xml:space="preserve">lt: if we </w:t>
-      </w:r>
-      <w:r>
-        <w:rPr>
-          <w:rFonts w:cstheme="minorHAnsi"/>
-          <w:color w:val="000000"/>
-        </w:rPr>
-        <w:t>don’t</w:t>
-      </w:r>
-      <w:r>
-        <w:rPr>
-          <w:rFonts w:cstheme="minorHAnsi"/>
-          <w:color w:val="000000"/>
-        </w:rPr>
-        <w:t xml:space="preserve"> give any access specifier it will be treated as default. This is package level specifier that means we can access any variable or method of a class</w:t>
-      </w:r>
-      <w:r>
-        <w:rPr>
-          <w:rFonts w:cstheme="minorHAnsi"/>
-          <w:color w:val="000000"/>
-        </w:rPr>
-        <w:t xml:space="preserve">  p1.A(p1 is package ) </w:t>
-      </w:r>
-      <w:r>
-        <w:rPr>
-          <w:rFonts w:cstheme="minorHAnsi"/>
-          <w:color w:val="000000"/>
-        </w:rPr>
-        <w:t xml:space="preserve"> in any class inside the package</w:t>
-      </w:r>
-      <w:r>
-        <w:rPr>
-          <w:rFonts w:cstheme="minorHAnsi"/>
-          <w:color w:val="000000"/>
-        </w:rPr>
-        <w:t xml:space="preserve"> p1</w:t>
+        <w:t>Public:</w:t>
+      </w:r>
+      <w:r>
+        <w:rPr>
+          <w:rFonts w:cstheme="minorHAnsi"/>
+          <w:color w:val="000000"/>
+        </w:rPr>
+        <w:t xml:space="preserve"> we can access public variables or methods in any other class of any package </w:t>
       </w:r>
     </w:p>
     <w:p>
@@ -3399,80 +4108,189 @@
           <w:b/>
           <w:color w:val="000000"/>
         </w:rPr>
-        <w:t>Protected</w:t>
-      </w:r>
-      <w:r>
-        <w:rPr>
-          <w:rFonts w:cstheme="minorHAnsi"/>
-          <w:color w:val="000000"/>
-        </w:rPr>
-        <w:t>: we can access a variable of a class  p1.A(p1 is package ) in any of the</w:t>
-      </w:r>
-      <w:r>
-        <w:rPr>
-          <w:rFonts w:cstheme="minorHAnsi"/>
-          <w:color w:val="000000"/>
-        </w:rPr>
-        <w:t xml:space="preserve"> class inside the package p1 ,</w:t>
-      </w:r>
-      <w:r>
-        <w:rPr>
-          <w:rFonts w:cstheme="minorHAnsi"/>
-          <w:color w:val="000000"/>
-        </w:rPr>
-        <w:t xml:space="preserve"> any</w:t>
-      </w:r>
-      <w:r>
-        <w:rPr>
-          <w:rFonts w:cstheme="minorHAnsi"/>
-          <w:color w:val="000000"/>
-        </w:rPr>
-        <w:t xml:space="preserve"> of</w:t>
-      </w:r>
-      <w:r>
-        <w:rPr>
-          <w:rFonts w:cstheme="minorHAnsi"/>
-          <w:color w:val="000000"/>
-        </w:rPr>
-        <w:t xml:space="preserve"> it</w:t>
-      </w:r>
-      <w:r>
-        <w:rPr>
-          <w:rFonts w:cstheme="minorHAnsi"/>
-          <w:color w:val="000000"/>
-        </w:rPr>
-        <w:t>s</w:t>
-      </w:r>
-      <w:r>
-        <w:rPr>
-          <w:rFonts w:cstheme="minorHAnsi"/>
-          <w:color w:val="000000"/>
-        </w:rPr>
-        <w:t xml:space="preserve"> sub packages class(p1.p2.B)</w:t>
-      </w:r>
-      <w:r>
-        <w:rPr>
-          <w:rFonts w:cstheme="minorHAnsi"/>
-          <w:color w:val="000000"/>
-        </w:rPr>
-        <w:t>and any other package classes(p3.C) with extends keyword. that means class(B or C) has to extend the protected Variable Class(A).</w:t>
-      </w:r>
-    </w:p>
-    <w:p>
-      <w:pPr>
-        <w:jc w:val="both"/>
-        <w:rPr>
-          <w:rFonts w:cstheme="minorHAnsi"/>
-          <w:color w:val="000000"/>
-        </w:rPr>
-      </w:pPr>
-      <w:r>
-        <w:rPr>
-          <w:rFonts w:cstheme="minorHAnsi"/>
-          <w:color w:val="000000"/>
-        </w:rPr>
-        <w:t>If we access protected variables in outside of the class with object name it will give compilation error.</w:t>
-      </w:r>
+        <w:t xml:space="preserve">Wrapper Classes: </w:t>
+      </w:r>
+      <w:r>
+        <w:rPr>
+          <w:rFonts w:cstheme="minorHAnsi"/>
+          <w:color w:val="000000"/>
+        </w:rPr>
+        <w:t xml:space="preserve">in java we have primitive data types and wrapper Classes also </w:t>
+      </w:r>
+      <w:r>
+        <w:rPr>
+          <w:rFonts w:cstheme="minorHAnsi"/>
+          <w:color w:val="000000"/>
+        </w:rPr>
+        <w:t>.</w:t>
+      </w:r>
+      <w:r>
+        <w:rPr>
+          <w:rFonts w:cstheme="minorHAnsi"/>
+          <w:color w:val="000000"/>
+        </w:rPr>
+        <w:t xml:space="preserve">java supports user defined variables </w:t>
+      </w:r>
+      <w:r>
+        <w:rPr>
+          <w:rFonts w:cstheme="minorHAnsi"/>
+          <w:color w:val="000000"/>
+        </w:rPr>
+        <w:t>.</w:t>
+      </w:r>
+    </w:p>
+    <w:p>
+      <w:pPr>
+        <w:jc w:val="both"/>
+        <w:rPr>
+          <w:rFonts w:cstheme="minorHAnsi"/>
+          <w:color w:val="000000"/>
+        </w:rPr>
+      </w:pPr>
+      <w:r>
+        <w:rPr>
+          <w:rFonts w:cstheme="minorHAnsi"/>
+          <w:color w:val="000000"/>
+        </w:rPr>
+        <w:t>We can convert primitive data types to wrapper classes and vice versa</w:t>
+      </w:r>
+    </w:p>
+    <w:p>
+      <w:pPr>
+        <w:jc w:val="both"/>
+        <w:rPr>
+          <w:rFonts w:cstheme="minorHAnsi"/>
+          <w:color w:val="000000"/>
+        </w:rPr>
+      </w:pPr>
+      <w:r>
+        <w:rPr>
+          <w:rFonts w:cstheme="minorHAnsi"/>
+          <w:color w:val="000000"/>
+        </w:rPr>
+        <w:t>Using wrapper classes we can achieve 100% object orientation in java.</w:t>
+      </w:r>
+    </w:p>
+    <w:p>
+      <w:pPr>
+        <w:jc w:val="both"/>
+        <w:rPr>
+          <w:rFonts w:cstheme="minorHAnsi"/>
+          <w:color w:val="000000"/>
+        </w:rPr>
+      </w:pPr>
+      <w:r>
+        <w:rPr>
+          <w:rFonts w:cstheme="minorHAnsi"/>
+          <w:color w:val="000000"/>
+        </w:rPr>
+        <w:t xml:space="preserve">Examples: int ,char , boolean  ,float etc.. are primitives </w:t>
+      </w:r>
+    </w:p>
+    <w:p>
+      <w:pPr>
+        <w:jc w:val="both"/>
+        <w:rPr>
+          <w:rFonts w:cstheme="minorHAnsi"/>
+          <w:color w:val="000000"/>
+        </w:rPr>
+      </w:pPr>
+      <w:r>
+        <w:rPr>
+          <w:rFonts w:cstheme="minorHAnsi"/>
+          <w:color w:val="000000"/>
+        </w:rPr>
+        <w:t xml:space="preserve">                   Integer,Character ,Boolean,Float  etc….are WrapperClasses</w:t>
+      </w:r>
+    </w:p>
+    <w:p>
+      <w:pPr>
+        <w:jc w:val="both"/>
+        <w:rPr>
+          <w:rFonts w:cstheme="minorHAnsi"/>
+          <w:color w:val="000000"/>
+        </w:rPr>
+      </w:pPr>
+      <w:r>
+        <w:rPr>
+          <w:rFonts w:cstheme="minorHAnsi"/>
+          <w:color w:val="000000"/>
+        </w:rPr>
+        <w:t>Class A{}</w:t>
+      </w:r>
+    </w:p>
+    <w:p>
+      <w:pPr>
+        <w:jc w:val="both"/>
+        <w:rPr>
+          <w:rFonts w:cstheme="minorHAnsi"/>
+          <w:color w:val="000000"/>
+        </w:rPr>
+      </w:pPr>
+      <w:r>
+        <w:rPr>
+          <w:rFonts w:cstheme="minorHAnsi"/>
+          <w:color w:val="000000"/>
+        </w:rPr>
+        <w:t xml:space="preserve">A a1;// here a1 is user defined variable  </w:t>
+      </w:r>
+    </w:p>
+    <w:p>
+      <w:pPr>
+        <w:jc w:val="both"/>
+        <w:rPr>
+          <w:rFonts w:cstheme="minorHAnsi"/>
+          <w:color w:val="000000"/>
+        </w:rPr>
+      </w:pPr>
+      <w:r>
+        <w:rPr>
+          <w:rFonts w:cstheme="minorHAnsi"/>
+          <w:color w:val="000000"/>
+        </w:rPr>
+        <w:t xml:space="preserve">By default primitive data types contain some default value </w:t>
+      </w:r>
+    </w:p>
+    <w:p>
+      <w:pPr>
+        <w:jc w:val="both"/>
+        <w:rPr>
+          <w:rFonts w:cstheme="minorHAnsi"/>
+          <w:color w:val="000000"/>
+        </w:rPr>
+      </w:pPr>
+      <w:r>
+        <w:rPr>
+          <w:rFonts w:cstheme="minorHAnsi"/>
+          <w:color w:val="000000"/>
+        </w:rPr>
+        <w:t>Int (0)  , boolean (false) ,float (0.0f)</w:t>
+      </w:r>
+    </w:p>
+    <w:p>
+      <w:pPr>
+        <w:jc w:val="both"/>
+        <w:rPr>
+          <w:rFonts w:cstheme="minorHAnsi"/>
+          <w:color w:val="000000"/>
+        </w:rPr>
+      </w:pPr>
+      <w:r>
+        <w:rPr>
+          <w:rFonts w:cstheme="minorHAnsi"/>
+          <w:color w:val="000000"/>
+        </w:rPr>
+        <w:t>By default all wrapper class, String and user defined class  values are “null”.</w:t>
+      </w:r>
+    </w:p>
+    <w:p>
+      <w:pPr>
+        <w:jc w:val="both"/>
+        <w:rPr>
+          <w:rFonts w:cstheme="minorHAnsi"/>
+          <w:color w:val="000000"/>
+        </w:rPr>
+      </w:pPr>
     </w:p>
     <w:p>
       <w:pPr>
@@ -3488,253 +4306,22 @@
           <w:b/>
           <w:color w:val="000000"/>
         </w:rPr>
-        <w:t>Public:</w:t>
-      </w:r>
-      <w:r>
-        <w:rPr>
-          <w:rFonts w:cstheme="minorHAnsi"/>
-          <w:color w:val="000000"/>
-        </w:rPr>
-        <w:t xml:space="preserve"> we can access public variables or methods in any other class of any package </w:t>
-      </w:r>
-    </w:p>
-    <w:p>
-      <w:pPr>
-        <w:jc w:val="both"/>
-        <w:rPr>
-          <w:rFonts w:cstheme="minorHAnsi"/>
-          <w:color w:val="000000"/>
-        </w:rPr>
-      </w:pPr>
-    </w:p>
-    <w:p>
-      <w:pPr>
-        <w:jc w:val="both"/>
-        <w:rPr>
-          <w:rFonts w:cstheme="minorHAnsi"/>
-          <w:color w:val="000000"/>
-        </w:rPr>
-      </w:pPr>
+        <w:lastRenderedPageBreak/>
+        <w:t xml:space="preserve">Note: </w:t>
+      </w:r>
+      <w:r>
+        <w:rPr>
+          <w:rFonts w:cstheme="minorHAnsi"/>
+          <w:color w:val="000000"/>
+        </w:rPr>
+        <w:t xml:space="preserve">in java Class if we want to exit at any time we use </w:t>
+      </w:r>
       <w:r>
         <w:rPr>
           <w:rFonts w:cstheme="minorHAnsi"/>
           <w:b/>
           <w:color w:val="000000"/>
         </w:rPr>
-        <w:t xml:space="preserve">Wrapper Classes: </w:t>
-      </w:r>
-      <w:r>
-        <w:rPr>
-          <w:rFonts w:cstheme="minorHAnsi"/>
-          <w:color w:val="000000"/>
-        </w:rPr>
-        <w:t xml:space="preserve">in java we have primitive data types and wrapper Classes also </w:t>
-      </w:r>
-      <w:r>
-        <w:rPr>
-          <w:rFonts w:cstheme="minorHAnsi"/>
-          <w:color w:val="000000"/>
-        </w:rPr>
-        <w:t>.</w:t>
-      </w:r>
-      <w:r>
-        <w:rPr>
-          <w:rFonts w:cstheme="minorHAnsi"/>
-          <w:color w:val="000000"/>
-        </w:rPr>
-        <w:t xml:space="preserve">java supports user defined variables </w:t>
-      </w:r>
-      <w:r>
-        <w:rPr>
-          <w:rFonts w:cstheme="minorHAnsi"/>
-          <w:color w:val="000000"/>
-        </w:rPr>
-        <w:t>.</w:t>
-      </w:r>
-    </w:p>
-    <w:p>
-      <w:pPr>
-        <w:jc w:val="both"/>
-        <w:rPr>
-          <w:rFonts w:cstheme="minorHAnsi"/>
-          <w:color w:val="000000"/>
-        </w:rPr>
-      </w:pPr>
-      <w:r>
-        <w:rPr>
-          <w:rFonts w:cstheme="minorHAnsi"/>
-          <w:color w:val="000000"/>
-        </w:rPr>
-        <w:t>We can convert primitive data types to wrapper classes and vice versa</w:t>
-      </w:r>
-    </w:p>
-    <w:p>
-      <w:pPr>
-        <w:jc w:val="both"/>
-        <w:rPr>
-          <w:rFonts w:cstheme="minorHAnsi"/>
-          <w:color w:val="000000"/>
-        </w:rPr>
-      </w:pPr>
-      <w:r>
-        <w:rPr>
-          <w:rFonts w:cstheme="minorHAnsi"/>
-          <w:color w:val="000000"/>
-        </w:rPr>
-        <w:t>Using wrapper classes we can achieve 100% object orientation in java.</w:t>
-      </w:r>
-    </w:p>
-    <w:p>
-      <w:pPr>
-        <w:jc w:val="both"/>
-        <w:rPr>
-          <w:rFonts w:cstheme="minorHAnsi"/>
-          <w:color w:val="000000"/>
-        </w:rPr>
-      </w:pPr>
-      <w:r>
-        <w:rPr>
-          <w:rFonts w:cstheme="minorHAnsi"/>
-          <w:color w:val="000000"/>
-        </w:rPr>
-        <w:t xml:space="preserve">Examples: int ,char , boolean  ,float etc.. are primitives </w:t>
-      </w:r>
-    </w:p>
-    <w:p>
-      <w:pPr>
-        <w:jc w:val="both"/>
-        <w:rPr>
-          <w:rFonts w:cstheme="minorHAnsi"/>
-          <w:color w:val="000000"/>
-        </w:rPr>
-      </w:pPr>
-      <w:r>
-        <w:rPr>
-          <w:rFonts w:cstheme="minorHAnsi"/>
-          <w:color w:val="000000"/>
-        </w:rPr>
-        <w:t xml:space="preserve">                   Integer,Character ,Boolean,Float  etc….are WrapperClasses</w:t>
-      </w:r>
-    </w:p>
-    <w:p>
-      <w:pPr>
-        <w:jc w:val="both"/>
-        <w:rPr>
-          <w:rFonts w:cstheme="minorHAnsi"/>
-          <w:color w:val="000000"/>
-        </w:rPr>
-      </w:pPr>
-      <w:r>
-        <w:rPr>
-          <w:rFonts w:cstheme="minorHAnsi"/>
-          <w:color w:val="000000"/>
-        </w:rPr>
-        <w:t>Class A{}</w:t>
-      </w:r>
-    </w:p>
-    <w:p>
-      <w:pPr>
-        <w:jc w:val="both"/>
-        <w:rPr>
-          <w:rFonts w:cstheme="minorHAnsi"/>
-          <w:color w:val="000000"/>
-        </w:rPr>
-      </w:pPr>
-      <w:r>
-        <w:rPr>
-          <w:rFonts w:cstheme="minorHAnsi"/>
-          <w:color w:val="000000"/>
-        </w:rPr>
-        <w:t xml:space="preserve">A a1;// here a1 is user defined variable  </w:t>
-      </w:r>
-    </w:p>
-    <w:p>
-      <w:pPr>
-        <w:jc w:val="both"/>
-        <w:rPr>
-          <w:rFonts w:cstheme="minorHAnsi"/>
-          <w:color w:val="000000"/>
-        </w:rPr>
-      </w:pPr>
-      <w:r>
-        <w:rPr>
-          <w:rFonts w:cstheme="minorHAnsi"/>
-          <w:color w:val="000000"/>
-        </w:rPr>
-        <w:t xml:space="preserve">By default primitive data types contain some default value </w:t>
-      </w:r>
-    </w:p>
-    <w:p>
-      <w:pPr>
-        <w:jc w:val="both"/>
-        <w:rPr>
-          <w:rFonts w:cstheme="minorHAnsi"/>
-          <w:color w:val="000000"/>
-        </w:rPr>
-      </w:pPr>
-      <w:r>
-        <w:rPr>
-          <w:rFonts w:cstheme="minorHAnsi"/>
-          <w:color w:val="000000"/>
-        </w:rPr>
-        <w:t>Int (0)  , boolean (false) ,float (0.0f)</w:t>
-      </w:r>
-    </w:p>
-    <w:p>
-      <w:pPr>
-        <w:jc w:val="both"/>
-        <w:rPr>
-          <w:rFonts w:cstheme="minorHAnsi"/>
-          <w:color w:val="000000"/>
-        </w:rPr>
-      </w:pPr>
-      <w:r>
-        <w:rPr>
-          <w:rFonts w:cstheme="minorHAnsi"/>
-          <w:color w:val="000000"/>
-        </w:rPr>
-        <w:lastRenderedPageBreak/>
-        <w:t>By default all wrapper class, String and user defined class  values are “null”.</w:t>
-      </w:r>
-    </w:p>
-    <w:p>
-      <w:pPr>
-        <w:jc w:val="both"/>
-        <w:rPr>
-          <w:rFonts w:cstheme="minorHAnsi"/>
-          <w:color w:val="000000"/>
-        </w:rPr>
-      </w:pPr>
-    </w:p>
-    <w:p>
-      <w:pPr>
-        <w:jc w:val="both"/>
-        <w:rPr>
-          <w:rFonts w:cstheme="minorHAnsi"/>
-          <w:color w:val="000000"/>
-        </w:rPr>
-      </w:pPr>
-      <w:r>
-        <w:rPr>
-          <w:rFonts w:cstheme="minorHAnsi"/>
-          <w:b/>
-          <w:color w:val="000000"/>
-        </w:rPr>
-        <w:t xml:space="preserve">Note: </w:t>
-      </w:r>
-      <w:r>
-        <w:rPr>
-          <w:rFonts w:cstheme="minorHAnsi"/>
-          <w:color w:val="000000"/>
-        </w:rPr>
-        <w:t xml:space="preserve">in java Class if we want to exit at any time we use </w:t>
-      </w:r>
-      <w:r>
-        <w:rPr>
-          <w:rFonts w:cstheme="minorHAnsi"/>
-          <w:b/>
-          <w:color w:val="000000"/>
-        </w:rPr>
         <w:t xml:space="preserve">System.exit(0). </w:t>
       </w:r>
       <w:r>
@@ -3753,6 +4340,29 @@
           <w:color w:val="000000"/>
         </w:rPr>
       </w:pPr>
+      <w:r>
+        <w:rPr>
+          <w:rFonts w:cstheme="minorHAnsi"/>
+          <w:color w:val="000000"/>
+        </w:rPr>
+        <w:t>Q) what is Boxing , AutoBoxing  And unboxing</w:t>
+      </w:r>
+    </w:p>
+    <w:p>
+      <w:pPr>
+        <w:jc w:val="both"/>
+        <w:rPr>
+          <w:rFonts w:cstheme="minorHAnsi"/>
+          <w:color w:val="000000"/>
+        </w:rPr>
+      </w:pPr>
+      <w:r>
+        <w:rPr>
+          <w:rFonts w:cstheme="minorHAnsi"/>
+          <w:color w:val="000000"/>
+        </w:rPr>
+        <w:t xml:space="preserve">A) Boxing , AutoBoxing  both are same </w:t>
+      </w:r>
     </w:p>
     <w:p>
       <w:pPr>
@@ -4133,6 +4743,26 @@
           <w:color w:val="000000"/>
           <w:highlight w:val="yellow"/>
         </w:rPr>
+        <w:t>}</w:t>
+      </w:r>
+    </w:p>
+    <w:p>
+      <w:pPr>
+        <w:shd w:val="clear" w:color="auto" w:fill="FFFFFF"/>
+        <w:ind w:left="360" w:firstLine="360"/>
+        <w:jc w:val="both"/>
+        <w:rPr>
+          <w:rFonts w:eastAsia="Times New Roman" w:cstheme="minorHAnsi"/>
+          <w:color w:val="000000"/>
+          <w:highlight w:val="yellow"/>
+        </w:rPr>
+      </w:pPr>
+      <w:r>
+        <w:rPr>
+          <w:rFonts w:eastAsia="Times New Roman" w:cstheme="minorHAnsi"/>
+          <w:color w:val="000000"/>
+          <w:highlight w:val="yellow"/>
+        </w:rPr>
         <w:lastRenderedPageBreak/>
         <w:t>}</w:t>
       </w:r>
@@ -4154,37 +4784,262 @@
           <w:color w:val="000000"/>
           <w:highlight w:val="yellow"/>
         </w:rPr>
+        <w:t>Block of statements</w:t>
+      </w:r>
+    </w:p>
+    <w:p>
+      <w:pPr>
+        <w:shd w:val="clear" w:color="auto" w:fill="FFFFFF"/>
+        <w:ind w:left="360"/>
+        <w:jc w:val="both"/>
+        <w:rPr>
+          <w:rFonts w:eastAsia="Times New Roman" w:cstheme="minorHAnsi"/>
+          <w:color w:val="000000"/>
+        </w:rPr>
+      </w:pPr>
+      <w:r>
+        <w:rPr>
+          <w:rFonts w:eastAsia="Times New Roman" w:cstheme="minorHAnsi"/>
+          <w:color w:val="000000"/>
+          <w:highlight w:val="yellow"/>
+        </w:rPr>
         <w:t>}</w:t>
       </w:r>
     </w:p>
     <w:p>
       <w:pPr>
         <w:shd w:val="clear" w:color="auto" w:fill="FFFFFF"/>
-        <w:ind w:left="360" w:firstLine="360"/>
-        <w:jc w:val="both"/>
-        <w:rPr>
-          <w:rFonts w:eastAsia="Times New Roman" w:cstheme="minorHAnsi"/>
-          <w:color w:val="000000"/>
-          <w:highlight w:val="yellow"/>
-        </w:rPr>
-      </w:pPr>
-      <w:r>
-        <w:rPr>
-          <w:rFonts w:eastAsia="Times New Roman" w:cstheme="minorHAnsi"/>
-          <w:color w:val="000000"/>
-          <w:highlight w:val="yellow"/>
-        </w:rPr>
-        <w:t>Block of statements</w:t>
-      </w:r>
-    </w:p>
-    <w:p>
-      <w:pPr>
-        <w:shd w:val="clear" w:color="auto" w:fill="FFFFFF"/>
-        <w:ind w:left="360"/>
-        <w:jc w:val="both"/>
-        <w:rPr>
-          <w:rFonts w:eastAsia="Times New Roman" w:cstheme="minorHAnsi"/>
-          <w:color w:val="000000"/>
+        <w:ind w:left="360"/>
+        <w:jc w:val="both"/>
+        <w:rPr>
+          <w:rFonts w:eastAsia="Times New Roman" w:cstheme="minorHAnsi"/>
+          <w:color w:val="000000"/>
+        </w:rPr>
+      </w:pPr>
+      <w:r>
+        <w:rPr>
+          <w:rFonts w:eastAsia="Times New Roman" w:cstheme="minorHAnsi"/>
+          <w:color w:val="000000"/>
+        </w:rPr>
+        <w:t>In the above syntax</w:t>
+      </w:r>
+      <w:r>
+        <w:rPr>
+          <w:rFonts w:eastAsia="Times New Roman" w:cstheme="minorHAnsi"/>
+          <w:color w:val="000000"/>
+        </w:rPr>
+        <w:t>,</w:t>
+      </w:r>
+      <w:r>
+        <w:rPr>
+          <w:rFonts w:eastAsia="Times New Roman" w:cstheme="minorHAnsi"/>
+          <w:color w:val="000000"/>
+        </w:rPr>
+        <w:t xml:space="preserve"> once if block is executed</w:t>
+      </w:r>
+      <w:r>
+        <w:rPr>
+          <w:rFonts w:eastAsia="Times New Roman" w:cstheme="minorHAnsi"/>
+          <w:color w:val="000000"/>
+        </w:rPr>
+        <w:t>,</w:t>
+      </w:r>
+      <w:r>
+        <w:rPr>
+          <w:rFonts w:eastAsia="Times New Roman" w:cstheme="minorHAnsi"/>
+          <w:color w:val="000000"/>
+        </w:rPr>
+        <w:t xml:space="preserve"> control will come out of inner for loop, but outer for loop will be executed as it is</w:t>
+      </w:r>
+      <w:r>
+        <w:rPr>
+          <w:rFonts w:eastAsia="Times New Roman" w:cstheme="minorHAnsi"/>
+          <w:color w:val="000000"/>
+        </w:rPr>
+        <w:t>.</w:t>
+      </w:r>
+    </w:p>
+    <w:p>
+      <w:pPr>
+        <w:shd w:val="clear" w:color="auto" w:fill="FFFFFF"/>
+        <w:ind w:left="360"/>
+        <w:jc w:val="both"/>
+        <w:rPr>
+          <w:rFonts w:eastAsia="Times New Roman" w:cstheme="minorHAnsi"/>
+          <w:color w:val="000000"/>
+        </w:rPr>
+      </w:pPr>
+      <w:r>
+        <w:rPr>
+          <w:rFonts w:eastAsia="Times New Roman" w:cstheme="minorHAnsi"/>
+          <w:b/>
+          <w:color w:val="000000"/>
+          <w:u w:val="single"/>
+        </w:rPr>
+        <w:t>Return</w:t>
+      </w:r>
+      <w:r>
+        <w:rPr>
+          <w:rFonts w:eastAsia="Times New Roman" w:cstheme="minorHAnsi"/>
+          <w:b/>
+          <w:color w:val="000000"/>
+          <w:u w:val="single"/>
+        </w:rPr>
+        <w:t xml:space="preserve"> : </w:t>
+      </w:r>
+      <w:r>
+        <w:rPr>
+          <w:rFonts w:eastAsia="Times New Roman" w:cstheme="minorHAnsi"/>
+          <w:color w:val="000000"/>
+        </w:rPr>
+        <w:t>generally return is used in side methods</w:t>
+      </w:r>
+      <w:r>
+        <w:rPr>
+          <w:rFonts w:eastAsia="Times New Roman" w:cstheme="minorHAnsi"/>
+          <w:color w:val="000000"/>
+        </w:rPr>
+        <w:t>.</w:t>
+      </w:r>
+      <w:r>
+        <w:rPr>
+          <w:rFonts w:eastAsia="Times New Roman" w:cstheme="minorHAnsi"/>
+          <w:color w:val="000000"/>
+        </w:rPr>
+        <w:t xml:space="preserve"> it is used for </w:t>
+      </w:r>
+      <w:r>
+        <w:rPr>
+          <w:rFonts w:eastAsia="Times New Roman" w:cstheme="minorHAnsi"/>
+          <w:color w:val="000000"/>
+        </w:rPr>
+        <w:t>returning</w:t>
+      </w:r>
+      <w:r>
+        <w:rPr>
+          <w:rFonts w:eastAsia="Times New Roman" w:cstheme="minorHAnsi"/>
+          <w:color w:val="000000"/>
+        </w:rPr>
+        <w:t xml:space="preserve"> a value from the method</w:t>
+      </w:r>
+      <w:r>
+        <w:rPr>
+          <w:rFonts w:eastAsia="Times New Roman" w:cstheme="minorHAnsi"/>
+          <w:color w:val="000000"/>
+        </w:rPr>
+        <w:t>.</w:t>
+      </w:r>
+      <w:r>
+        <w:rPr>
+          <w:rFonts w:eastAsia="Times New Roman" w:cstheme="minorHAnsi"/>
+          <w:color w:val="000000"/>
+        </w:rPr>
+        <w:t xml:space="preserve"> it means once return statement is executed in side a method at any place</w:t>
+      </w:r>
+      <w:r>
+        <w:rPr>
+          <w:rFonts w:eastAsia="Times New Roman" w:cstheme="minorHAnsi"/>
+          <w:color w:val="000000"/>
+        </w:rPr>
+        <w:t>,</w:t>
+      </w:r>
+      <w:r>
+        <w:rPr>
+          <w:rFonts w:eastAsia="Times New Roman" w:cstheme="minorHAnsi"/>
+          <w:color w:val="000000"/>
+        </w:rPr>
+        <w:t xml:space="preserve"> control will come out of the method.</w:t>
+      </w:r>
+    </w:p>
+    <w:p>
+      <w:pPr>
+        <w:shd w:val="clear" w:color="auto" w:fill="FFFFFF"/>
+        <w:ind w:left="360"/>
+        <w:jc w:val="both"/>
+        <w:rPr>
+          <w:rFonts w:eastAsia="Times New Roman" w:cstheme="minorHAnsi"/>
+          <w:color w:val="000000"/>
+          <w:highlight w:val="yellow"/>
+        </w:rPr>
+      </w:pPr>
+      <w:r>
+        <w:rPr>
+          <w:rFonts w:eastAsia="Times New Roman" w:cstheme="minorHAnsi"/>
+          <w:color w:val="000000"/>
+          <w:highlight w:val="yellow"/>
+        </w:rPr>
+        <w:t>Void m1(){</w:t>
+      </w:r>
+    </w:p>
+    <w:p>
+      <w:pPr>
+        <w:shd w:val="clear" w:color="auto" w:fill="FFFFFF"/>
+        <w:ind w:left="360"/>
+        <w:jc w:val="both"/>
+        <w:rPr>
+          <w:rFonts w:eastAsia="Times New Roman" w:cstheme="minorHAnsi"/>
+          <w:color w:val="000000"/>
+          <w:highlight w:val="yellow"/>
+        </w:rPr>
+      </w:pPr>
+      <w:r>
+        <w:rPr>
+          <w:rFonts w:eastAsia="Times New Roman" w:cstheme="minorHAnsi"/>
+          <w:color w:val="000000"/>
+          <w:highlight w:val="yellow"/>
+        </w:rPr>
+        <w:t>for(){</w:t>
+      </w:r>
+    </w:p>
+    <w:p>
+      <w:pPr>
+        <w:shd w:val="clear" w:color="auto" w:fill="FFFFFF"/>
+        <w:ind w:left="360"/>
+        <w:jc w:val="both"/>
+        <w:rPr>
+          <w:rFonts w:eastAsia="Times New Roman" w:cstheme="minorHAnsi"/>
+          <w:color w:val="000000"/>
+          <w:highlight w:val="yellow"/>
+        </w:rPr>
+      </w:pPr>
+      <w:r>
+        <w:rPr>
+          <w:rFonts w:eastAsia="Times New Roman" w:cstheme="minorHAnsi"/>
+          <w:color w:val="000000"/>
+          <w:highlight w:val="yellow"/>
+        </w:rPr>
+        <w:t>If(condition){</w:t>
+      </w:r>
+    </w:p>
+    <w:p>
+      <w:pPr>
+        <w:shd w:val="clear" w:color="auto" w:fill="FFFFFF"/>
+        <w:ind w:left="360"/>
+        <w:jc w:val="both"/>
+        <w:rPr>
+          <w:rFonts w:eastAsia="Times New Roman" w:cstheme="minorHAnsi"/>
+          <w:color w:val="000000"/>
+          <w:highlight w:val="yellow"/>
+        </w:rPr>
+      </w:pPr>
+      <w:r>
+        <w:rPr>
+          <w:rFonts w:eastAsia="Times New Roman" w:cstheme="minorHAnsi"/>
+          <w:color w:val="000000"/>
+          <w:highlight w:val="yellow"/>
+        </w:rPr>
+        <w:t>Return;</w:t>
+      </w:r>
+    </w:p>
+    <w:p>
+      <w:pPr>
+        <w:shd w:val="clear" w:color="auto" w:fill="FFFFFF"/>
+        <w:ind w:left="360"/>
+        <w:jc w:val="both"/>
+        <w:rPr>
+          <w:rFonts w:eastAsia="Times New Roman" w:cstheme="minorHAnsi"/>
+          <w:color w:val="000000"/>
+          <w:highlight w:val="yellow"/>
         </w:rPr>
       </w:pPr>
       <w:r>
@@ -4204,61 +5059,117 @@
         <w:rPr>
           <w:rFonts w:eastAsia="Times New Roman" w:cstheme="minorHAnsi"/>
           <w:color w:val="000000"/>
-        </w:rPr>
-      </w:pPr>
-      <w:r>
-        <w:rPr>
-          <w:rFonts w:eastAsia="Times New Roman" w:cstheme="minorHAnsi"/>
-          <w:color w:val="000000"/>
-        </w:rPr>
-        <w:t>In the above syntax</w:t>
-      </w:r>
-      <w:r>
-        <w:rPr>
-          <w:rFonts w:eastAsia="Times New Roman" w:cstheme="minorHAnsi"/>
-          <w:color w:val="000000"/>
-        </w:rPr>
-        <w:t>,</w:t>
-      </w:r>
-      <w:r>
-        <w:rPr>
-          <w:rFonts w:eastAsia="Times New Roman" w:cstheme="minorHAnsi"/>
-          <w:color w:val="000000"/>
-        </w:rPr>
-        <w:t xml:space="preserve"> once if block is executed</w:t>
-      </w:r>
-      <w:r>
-        <w:rPr>
-          <w:rFonts w:eastAsia="Times New Roman" w:cstheme="minorHAnsi"/>
-          <w:color w:val="000000"/>
-        </w:rPr>
-        <w:t>,</w:t>
-      </w:r>
-      <w:r>
-        <w:rPr>
-          <w:rFonts w:eastAsia="Times New Roman" w:cstheme="minorHAnsi"/>
-          <w:color w:val="000000"/>
-        </w:rPr>
-        <w:t xml:space="preserve"> control will come out of inner for loop, but outer for loop will be executed as it is</w:t>
-      </w:r>
-      <w:r>
-        <w:rPr>
-          <w:rFonts w:eastAsia="Times New Roman" w:cstheme="minorHAnsi"/>
-          <w:color w:val="000000"/>
-        </w:rPr>
-        <w:t>.</w:t>
-      </w:r>
-    </w:p>
-    <w:p>
-      <w:pPr>
-        <w:shd w:val="clear" w:color="auto" w:fill="FFFFFF"/>
-        <w:ind w:left="360"/>
-        <w:jc w:val="both"/>
-        <w:rPr>
-          <w:rFonts w:eastAsia="Times New Roman" w:cstheme="minorHAnsi"/>
-          <w:color w:val="000000"/>
-        </w:rPr>
-      </w:pPr>
+          <w:highlight w:val="yellow"/>
+        </w:rPr>
+      </w:pPr>
+      <w:r>
+        <w:rPr>
+          <w:rFonts w:eastAsia="Times New Roman" w:cstheme="minorHAnsi"/>
+          <w:color w:val="000000"/>
+          <w:highlight w:val="yellow"/>
+        </w:rPr>
+        <w:t>}</w:t>
+      </w:r>
+    </w:p>
+    <w:p>
+      <w:pPr>
+        <w:shd w:val="clear" w:color="auto" w:fill="FFFFFF"/>
+        <w:ind w:left="360"/>
+        <w:jc w:val="both"/>
+        <w:rPr>
+          <w:rFonts w:eastAsia="Times New Roman" w:cstheme="minorHAnsi"/>
+          <w:color w:val="000000"/>
+          <w:highlight w:val="yellow"/>
+        </w:rPr>
+      </w:pPr>
+      <w:r>
+        <w:rPr>
+          <w:rFonts w:eastAsia="Times New Roman" w:cstheme="minorHAnsi"/>
+          <w:color w:val="000000"/>
+          <w:highlight w:val="yellow"/>
+        </w:rPr>
+        <w:t>//some stmt to be executed</w:t>
+      </w:r>
+    </w:p>
+    <w:p>
+      <w:pPr>
+        <w:shd w:val="clear" w:color="auto" w:fill="FFFFFF"/>
+        <w:ind w:left="360"/>
+        <w:jc w:val="both"/>
+        <w:rPr>
+          <w:rFonts w:eastAsia="Times New Roman" w:cstheme="minorHAnsi"/>
+          <w:color w:val="000000"/>
+        </w:rPr>
+      </w:pPr>
+      <w:r>
+        <w:rPr>
+          <w:rFonts w:eastAsia="Times New Roman" w:cstheme="minorHAnsi"/>
+          <w:color w:val="000000"/>
+          <w:highlight w:val="yellow"/>
+        </w:rPr>
+        <w:t>}</w:t>
+      </w:r>
+    </w:p>
+    <w:p>
+      <w:pPr>
+        <w:shd w:val="clear" w:color="auto" w:fill="FFFFFF"/>
+        <w:ind w:left="360"/>
+        <w:jc w:val="both"/>
+        <w:rPr>
+          <w:rFonts w:eastAsia="Times New Roman" w:cstheme="minorHAnsi"/>
+          <w:color w:val="000000"/>
+        </w:rPr>
+      </w:pPr>
+      <w:r>
+        <w:rPr>
+          <w:rFonts w:eastAsia="Times New Roman" w:cstheme="minorHAnsi"/>
+          <w:color w:val="000000"/>
+        </w:rPr>
+        <w:t>In the above syntax when if condition satisfied, return statement will be executed. Control will come out of the method.</w:t>
+      </w:r>
+    </w:p>
+    <w:p>
+      <w:pPr>
+        <w:shd w:val="clear" w:color="auto" w:fill="FFFFFF"/>
+        <w:ind w:left="360"/>
+        <w:jc w:val="both"/>
+        <w:rPr>
+          <w:rFonts w:eastAsia="Times New Roman" w:cstheme="minorHAnsi"/>
+          <w:color w:val="000000"/>
+        </w:rPr>
+      </w:pPr>
+      <w:r>
+        <w:rPr>
+          <w:rFonts w:eastAsia="Times New Roman" w:cstheme="minorHAnsi"/>
+          <w:color w:val="000000"/>
+        </w:rPr>
+        <w:t>Q) what is the use of break and return statements?</w:t>
+      </w:r>
+    </w:p>
+    <w:p>
+      <w:pPr>
+        <w:shd w:val="clear" w:color="auto" w:fill="FFFFFF"/>
+        <w:ind w:left="360"/>
+        <w:jc w:val="both"/>
+        <w:rPr>
+          <w:rFonts w:eastAsia="Times New Roman" w:cstheme="minorHAnsi"/>
+          <w:color w:val="000000"/>
+        </w:rPr>
+      </w:pPr>
+      <w:r>
+        <w:rPr>
+          <w:rFonts w:eastAsia="Times New Roman" w:cstheme="minorHAnsi"/>
+          <w:color w:val="000000"/>
+        </w:rPr>
+        <w:t xml:space="preserve">A) </w:t>
+      </w:r>
+      <w:r>
+        <w:rPr>
+          <w:rFonts w:eastAsia="Times New Roman" w:cstheme="minorHAnsi"/>
+          <w:color w:val="000000"/>
+        </w:rPr>
+        <w:t>generally</w:t>
+      </w:r>
       <w:r>
         <w:rPr>
           <w:rFonts w:eastAsia="Times New Roman" w:cstheme="minorHAnsi"/>
@@ -4266,257 +5177,55 @@
           <w:color w:val="000000"/>
           <w:u w:val="single"/>
         </w:rPr>
-        <w:t>Return</w:t>
-      </w:r>
-      <w:r>
-        <w:rPr>
-          <w:rFonts w:eastAsia="Times New Roman" w:cstheme="minorHAnsi"/>
-          <w:b/>
-          <w:color w:val="000000"/>
-          <w:u w:val="single"/>
-        </w:rPr>
-        <w:t xml:space="preserve"> : </w:t>
-      </w:r>
-      <w:r>
-        <w:rPr>
-          <w:rFonts w:eastAsia="Times New Roman" w:cstheme="minorHAnsi"/>
-          <w:color w:val="000000"/>
-        </w:rPr>
-        <w:t>generally return is used in side methods</w:t>
-      </w:r>
-      <w:r>
-        <w:rPr>
-          <w:rFonts w:eastAsia="Times New Roman" w:cstheme="minorHAnsi"/>
-          <w:color w:val="000000"/>
-        </w:rPr>
-        <w:t>.</w:t>
-      </w:r>
-      <w:r>
-        <w:rPr>
-          <w:rFonts w:eastAsia="Times New Roman" w:cstheme="minorHAnsi"/>
-          <w:color w:val="000000"/>
-        </w:rPr>
-        <w:t xml:space="preserve"> it is used for </w:t>
-      </w:r>
-      <w:r>
-        <w:rPr>
-          <w:rFonts w:eastAsia="Times New Roman" w:cstheme="minorHAnsi"/>
-          <w:color w:val="000000"/>
-        </w:rPr>
-        <w:t>returning</w:t>
-      </w:r>
-      <w:r>
-        <w:rPr>
-          <w:rFonts w:eastAsia="Times New Roman" w:cstheme="minorHAnsi"/>
-          <w:color w:val="000000"/>
-        </w:rPr>
-        <w:t xml:space="preserve"> a value from the method</w:t>
-      </w:r>
-      <w:r>
-        <w:rPr>
-          <w:rFonts w:eastAsia="Times New Roman" w:cstheme="minorHAnsi"/>
-          <w:color w:val="000000"/>
-        </w:rPr>
-        <w:t>.</w:t>
-      </w:r>
-      <w:r>
-        <w:rPr>
-          <w:rFonts w:eastAsia="Times New Roman" w:cstheme="minorHAnsi"/>
-          <w:color w:val="000000"/>
-        </w:rPr>
-        <w:t xml:space="preserve"> it means once return statement is executed in side a method at any place</w:t>
-      </w:r>
-      <w:r>
-        <w:rPr>
-          <w:rFonts w:eastAsia="Times New Roman" w:cstheme="minorHAnsi"/>
-          <w:color w:val="000000"/>
-        </w:rPr>
-        <w:t>,</w:t>
-      </w:r>
-      <w:r>
-        <w:rPr>
-          <w:rFonts w:eastAsia="Times New Roman" w:cstheme="minorHAnsi"/>
-          <w:color w:val="000000"/>
-        </w:rPr>
-        <w:t xml:space="preserve"> control will come out of the method.</w:t>
-      </w:r>
-    </w:p>
-    <w:p>
-      <w:pPr>
-        <w:shd w:val="clear" w:color="auto" w:fill="FFFFFF"/>
-        <w:ind w:left="360"/>
-        <w:jc w:val="both"/>
-        <w:rPr>
-          <w:rFonts w:eastAsia="Times New Roman" w:cstheme="minorHAnsi"/>
-          <w:color w:val="000000"/>
-          <w:highlight w:val="yellow"/>
-        </w:rPr>
-      </w:pPr>
-      <w:r>
-        <w:rPr>
-          <w:rFonts w:eastAsia="Times New Roman" w:cstheme="minorHAnsi"/>
-          <w:color w:val="000000"/>
-          <w:highlight w:val="yellow"/>
-        </w:rPr>
-        <w:t>Void m1(){</w:t>
-      </w:r>
-    </w:p>
-    <w:p>
-      <w:pPr>
-        <w:shd w:val="clear" w:color="auto" w:fill="FFFFFF"/>
-        <w:ind w:left="360"/>
-        <w:jc w:val="both"/>
-        <w:rPr>
-          <w:rFonts w:eastAsia="Times New Roman" w:cstheme="minorHAnsi"/>
-          <w:color w:val="000000"/>
-          <w:highlight w:val="yellow"/>
-        </w:rPr>
-      </w:pPr>
-      <w:r>
-        <w:rPr>
-          <w:rFonts w:eastAsia="Times New Roman" w:cstheme="minorHAnsi"/>
-          <w:color w:val="000000"/>
-          <w:highlight w:val="yellow"/>
-        </w:rPr>
-        <w:t>for(){</w:t>
-      </w:r>
-    </w:p>
-    <w:p>
-      <w:pPr>
-        <w:shd w:val="clear" w:color="auto" w:fill="FFFFFF"/>
-        <w:ind w:left="360"/>
-        <w:jc w:val="both"/>
-        <w:rPr>
-          <w:rFonts w:eastAsia="Times New Roman" w:cstheme="minorHAnsi"/>
-          <w:color w:val="000000"/>
-          <w:highlight w:val="yellow"/>
-        </w:rPr>
-      </w:pPr>
-      <w:r>
-        <w:rPr>
-          <w:rFonts w:eastAsia="Times New Roman" w:cstheme="minorHAnsi"/>
-          <w:color w:val="000000"/>
-          <w:highlight w:val="yellow"/>
-        </w:rPr>
-        <w:t>If(condition){</w:t>
-      </w:r>
-    </w:p>
-    <w:p>
-      <w:pPr>
-        <w:shd w:val="clear" w:color="auto" w:fill="FFFFFF"/>
-        <w:ind w:left="360"/>
-        <w:jc w:val="both"/>
-        <w:rPr>
-          <w:rFonts w:eastAsia="Times New Roman" w:cstheme="minorHAnsi"/>
-          <w:color w:val="000000"/>
-          <w:highlight w:val="yellow"/>
-        </w:rPr>
-      </w:pPr>
-      <w:r>
-        <w:rPr>
-          <w:rFonts w:eastAsia="Times New Roman" w:cstheme="minorHAnsi"/>
-          <w:color w:val="000000"/>
-          <w:highlight w:val="yellow"/>
-        </w:rPr>
-        <w:t>Return;</w:t>
-      </w:r>
-    </w:p>
-    <w:p>
-      <w:pPr>
-        <w:shd w:val="clear" w:color="auto" w:fill="FFFFFF"/>
-        <w:ind w:left="360"/>
-        <w:jc w:val="both"/>
-        <w:rPr>
-          <w:rFonts w:eastAsia="Times New Roman" w:cstheme="minorHAnsi"/>
-          <w:color w:val="000000"/>
-          <w:highlight w:val="yellow"/>
-        </w:rPr>
-      </w:pPr>
-      <w:r>
-        <w:rPr>
-          <w:rFonts w:eastAsia="Times New Roman" w:cstheme="minorHAnsi"/>
-          <w:color w:val="000000"/>
-          <w:highlight w:val="yellow"/>
-        </w:rPr>
-        <w:t>}</w:t>
-      </w:r>
-    </w:p>
-    <w:p>
-      <w:pPr>
-        <w:shd w:val="clear" w:color="auto" w:fill="FFFFFF"/>
-        <w:ind w:left="360"/>
-        <w:jc w:val="both"/>
-        <w:rPr>
-          <w:rFonts w:eastAsia="Times New Roman" w:cstheme="minorHAnsi"/>
-          <w:color w:val="000000"/>
-          <w:highlight w:val="yellow"/>
-        </w:rPr>
-      </w:pPr>
-      <w:r>
-        <w:rPr>
-          <w:rFonts w:eastAsia="Times New Roman" w:cstheme="minorHAnsi"/>
-          <w:color w:val="000000"/>
-          <w:highlight w:val="yellow"/>
-        </w:rPr>
-        <w:t>}</w:t>
-      </w:r>
-    </w:p>
-    <w:p>
-      <w:pPr>
-        <w:shd w:val="clear" w:color="auto" w:fill="FFFFFF"/>
-        <w:ind w:left="360"/>
-        <w:jc w:val="both"/>
-        <w:rPr>
-          <w:rFonts w:eastAsia="Times New Roman" w:cstheme="minorHAnsi"/>
-          <w:color w:val="000000"/>
-          <w:highlight w:val="yellow"/>
-        </w:rPr>
-      </w:pPr>
-      <w:r>
-        <w:rPr>
-          <w:rFonts w:eastAsia="Times New Roman" w:cstheme="minorHAnsi"/>
-          <w:color w:val="000000"/>
-          <w:highlight w:val="yellow"/>
-        </w:rPr>
-        <w:t>//some stmt to be executed</w:t>
-      </w:r>
-    </w:p>
-    <w:p>
-      <w:pPr>
-        <w:shd w:val="clear" w:color="auto" w:fill="FFFFFF"/>
-        <w:ind w:left="360"/>
-        <w:jc w:val="both"/>
-        <w:rPr>
-          <w:rFonts w:eastAsia="Times New Roman" w:cstheme="minorHAnsi"/>
-          <w:color w:val="000000"/>
-        </w:rPr>
-      </w:pPr>
-      <w:r>
-        <w:rPr>
-          <w:rFonts w:eastAsia="Times New Roman" w:cstheme="minorHAnsi"/>
-          <w:color w:val="000000"/>
-          <w:highlight w:val="yellow"/>
-        </w:rPr>
-        <w:t>}</w:t>
-      </w:r>
-    </w:p>
-    <w:p>
-      <w:pPr>
-        <w:shd w:val="clear" w:color="auto" w:fill="FFFFFF"/>
-        <w:ind w:left="360"/>
-        <w:jc w:val="both"/>
-        <w:rPr>
-          <w:rFonts w:eastAsia="Times New Roman" w:cstheme="minorHAnsi"/>
-          <w:color w:val="000000"/>
-        </w:rPr>
-      </w:pPr>
-      <w:r>
-        <w:rPr>
-          <w:rFonts w:eastAsia="Times New Roman" w:cstheme="minorHAnsi"/>
-          <w:color w:val="000000"/>
-        </w:rPr>
-        <w:t>In the above syntax when if condition satisfied, return statement will be executed. Control will come out of the method.</w:t>
-      </w:r>
+        <w:t xml:space="preserve"> </w:t>
+      </w:r>
+      <w:r>
+        <w:rPr>
+          <w:rFonts w:eastAsia="Times New Roman" w:cstheme="minorHAnsi"/>
+          <w:color w:val="000000"/>
+        </w:rPr>
+        <w:t>break is used inside the loops or conditional statements. Once break is executed, control will come out of the loop.</w:t>
+      </w:r>
+    </w:p>
+    <w:p>
+      <w:pPr>
+        <w:shd w:val="clear" w:color="auto" w:fill="FFFFFF"/>
+        <w:ind w:left="360"/>
+        <w:jc w:val="both"/>
+        <w:rPr>
+          <w:rFonts w:eastAsia="Times New Roman" w:cstheme="minorHAnsi"/>
+          <w:color w:val="000000"/>
+        </w:rPr>
+      </w:pPr>
+      <w:r>
+        <w:rPr>
+          <w:rFonts w:eastAsia="Times New Roman" w:cstheme="minorHAnsi"/>
+          <w:color w:val="000000"/>
+        </w:rPr>
+        <w:t>Return is used for returning a value from the method. it means once return statement is executed in side a method at any place, control will come out of the method.</w:t>
+      </w:r>
+    </w:p>
+    <w:p>
+      <w:pPr>
+        <w:shd w:val="clear" w:color="auto" w:fill="FFFFFF"/>
+        <w:ind w:left="360"/>
+        <w:jc w:val="both"/>
+        <w:rPr>
+          <w:rFonts w:eastAsia="Times New Roman" w:cstheme="minorHAnsi"/>
+          <w:color w:val="000000"/>
+        </w:rPr>
+      </w:pPr>
+    </w:p>
+    <w:p>
+      <w:pPr>
+        <w:shd w:val="clear" w:color="auto" w:fill="FFFFFF"/>
+        <w:ind w:left="360"/>
+        <w:jc w:val="both"/>
+        <w:rPr>
+          <w:rFonts w:eastAsia="Times New Roman" w:cstheme="minorHAnsi"/>
+          <w:color w:val="000000"/>
+        </w:rPr>
+      </w:pPr>
     </w:p>
     <w:p>
       <w:pPr>
@@ -4575,6 +5284,7 @@
           <w:color w:val="000000"/>
           <w:u w:val="single"/>
         </w:rPr>
+        <w:lastRenderedPageBreak/>
         <w:t>while</w:t>
       </w:r>
       <w:r>
@@ -4693,7 +5403,6 @@
           <w:color w:val="000000"/>
           <w:highlight w:val="yellow"/>
         </w:rPr>
-        <w:lastRenderedPageBreak/>
         <w:t>Statements to be executed</w:t>
       </w:r>
     </w:p>
@@ -5036,6 +5745,13 @@
           <w:rFonts w:eastAsia="Times New Roman" w:cstheme="minorHAnsi"/>
           <w:color w:val="000000"/>
         </w:rPr>
+        <w:t xml:space="preserve">Q) </w:t>
+      </w:r>
+      <w:r>
+        <w:rPr>
+          <w:rFonts w:eastAsia="Times New Roman" w:cstheme="minorHAnsi"/>
+          <w:color w:val="000000"/>
+        </w:rPr>
         <w:t>Deference b/w while and do while</w:t>
       </w:r>
     </w:p>
@@ -5054,6 +5770,13 @@
           <w:rFonts w:eastAsia="Times New Roman" w:cstheme="minorHAnsi"/>
           <w:color w:val="000000"/>
         </w:rPr>
+        <w:t xml:space="preserve">A) </w:t>
+      </w:r>
+      <w:r>
+        <w:rPr>
+          <w:rFonts w:eastAsia="Times New Roman" w:cstheme="minorHAnsi"/>
+          <w:color w:val="000000"/>
+        </w:rPr>
         <w:t>In while loop initially it checks the condition.</w:t>
       </w:r>
       <w:r>
@@ -5116,9 +5839,24 @@
       <w:r>
         <w:rPr>
           <w:rFonts w:eastAsia="Times New Roman" w:cstheme="minorHAnsi"/>
-          <w:color w:val="000000"/>
-        </w:rPr>
-        <w:t xml:space="preserve">note :   </w:t>
+          <w:b/>
+          <w:color w:val="000000"/>
+        </w:rPr>
+        <w:t>note</w:t>
+      </w:r>
+      <w:r>
+        <w:rPr>
+          <w:rFonts w:eastAsia="Times New Roman" w:cstheme="minorHAnsi"/>
+          <w:color w:val="000000"/>
+        </w:rPr>
+        <w:t xml:space="preserve"> :</w:t>
+      </w:r>
+      <w:r>
+        <w:rPr>
+          <w:rFonts w:eastAsia="Times New Roman" w:cstheme="minorHAnsi"/>
+          <w:color w:val="000000"/>
+        </w:rPr>
+        <w:t xml:space="preserve">   </w:t>
       </w:r>
       <w:r>
         <w:rPr>
@@ -5200,6 +5938,7 @@
           <w:rFonts w:eastAsia="Times New Roman" w:cstheme="minorHAnsi"/>
           <w:color w:val="000000"/>
         </w:rPr>
+        <w:lastRenderedPageBreak/>
         <w:t>For loop</w:t>
       </w:r>
       <w:r>
@@ -5285,19 +6024,562 @@
           <w:color w:val="000000"/>
           <w:highlight w:val="yellow"/>
         </w:rPr>
+        <w:t>Statements to be executed</w:t>
+      </w:r>
+    </w:p>
+    <w:p>
+      <w:pPr>
+        <w:shd w:val="clear" w:color="auto" w:fill="FFFFFF"/>
+        <w:ind w:left="360"/>
+        <w:jc w:val="both"/>
+        <w:rPr>
+          <w:rFonts w:eastAsia="Times New Roman" w:cstheme="minorHAnsi"/>
+          <w:color w:val="000000"/>
+          <w:highlight w:val="yellow"/>
+        </w:rPr>
+      </w:pPr>
+      <w:r>
+        <w:rPr>
+          <w:rFonts w:eastAsia="Times New Roman" w:cstheme="minorHAnsi"/>
+          <w:color w:val="000000"/>
+          <w:highlight w:val="yellow"/>
+        </w:rPr>
+        <w:t>}</w:t>
+      </w:r>
+    </w:p>
+    <w:p>
+      <w:pPr>
+        <w:shd w:val="clear" w:color="auto" w:fill="FFFFFF"/>
+        <w:ind w:left="360"/>
+        <w:jc w:val="both"/>
+        <w:rPr>
+          <w:rFonts w:eastAsia="Times New Roman" w:cstheme="minorHAnsi"/>
+          <w:color w:val="000000"/>
+          <w:highlight w:val="yellow"/>
+        </w:rPr>
+      </w:pPr>
+      <w:r>
+        <w:rPr>
+          <w:rFonts w:eastAsia="Times New Roman" w:cstheme="minorHAnsi"/>
+          <w:color w:val="000000"/>
+          <w:highlight w:val="yellow"/>
+        </w:rPr>
+        <w:t>Or</w:t>
+      </w:r>
+    </w:p>
+    <w:p>
+      <w:pPr>
+        <w:shd w:val="clear" w:color="auto" w:fill="FFFFFF"/>
+        <w:ind w:left="360"/>
+        <w:jc w:val="both"/>
+        <w:rPr>
+          <w:rFonts w:eastAsia="Times New Roman" w:cstheme="minorHAnsi"/>
+          <w:color w:val="000000"/>
+          <w:highlight w:val="yellow"/>
+        </w:rPr>
+      </w:pPr>
+      <w:r>
+        <w:rPr>
+          <w:rFonts w:eastAsia="Times New Roman" w:cstheme="minorHAnsi"/>
+          <w:color w:val="000000"/>
+          <w:highlight w:val="yellow"/>
+        </w:rPr>
+        <w:t>&lt;</w:t>
+      </w:r>
+      <w:r>
+        <w:rPr>
+          <w:rFonts w:eastAsia="Times New Roman" w:cstheme="minorHAnsi"/>
+          <w:color w:val="000000"/>
+          <w:highlight w:val="yellow"/>
+        </w:rPr>
+        <w:t>initialization</w:t>
+      </w:r>
+      <w:r>
+        <w:rPr>
+          <w:rFonts w:eastAsia="Times New Roman" w:cstheme="minorHAnsi"/>
+          <w:color w:val="000000"/>
+          <w:highlight w:val="yellow"/>
+        </w:rPr>
+        <w:t>&gt;</w:t>
+      </w:r>
+    </w:p>
+    <w:p>
+      <w:pPr>
+        <w:shd w:val="clear" w:color="auto" w:fill="FFFFFF"/>
+        <w:ind w:left="360"/>
+        <w:jc w:val="both"/>
+        <w:rPr>
+          <w:rFonts w:eastAsia="Times New Roman" w:cstheme="minorHAnsi"/>
+          <w:color w:val="000000"/>
+          <w:highlight w:val="yellow"/>
+        </w:rPr>
+      </w:pPr>
+      <w:r>
+        <w:rPr>
+          <w:rFonts w:eastAsia="Times New Roman" w:cstheme="minorHAnsi"/>
+          <w:color w:val="000000"/>
+          <w:highlight w:val="yellow"/>
+        </w:rPr>
+        <w:t>For(</w:t>
+      </w:r>
+      <w:r>
+        <w:rPr>
+          <w:rFonts w:eastAsia="Times New Roman" w:cstheme="minorHAnsi"/>
+          <w:color w:val="000000"/>
+          <w:highlight w:val="yellow"/>
+        </w:rPr>
+        <w:t>;</w:t>
+      </w:r>
+      <w:r>
+        <w:rPr>
+          <w:rFonts w:eastAsia="Times New Roman" w:cstheme="minorHAnsi"/>
+          <w:color w:val="000000"/>
+          <w:highlight w:val="yellow"/>
+        </w:rPr>
+        <w:t>condition ;){</w:t>
+      </w:r>
+    </w:p>
+    <w:p>
+      <w:pPr>
+        <w:shd w:val="clear" w:color="auto" w:fill="FFFFFF"/>
+        <w:ind w:left="360"/>
+        <w:jc w:val="both"/>
+        <w:rPr>
+          <w:rFonts w:eastAsia="Times New Roman" w:cstheme="minorHAnsi"/>
+          <w:color w:val="000000"/>
+          <w:highlight w:val="yellow"/>
+        </w:rPr>
+      </w:pPr>
+      <w:r>
+        <w:rPr>
+          <w:rFonts w:eastAsia="Times New Roman" w:cstheme="minorHAnsi"/>
+          <w:color w:val="000000"/>
+          <w:highlight w:val="yellow"/>
+        </w:rPr>
+        <w:t>Statements to be executed</w:t>
+      </w:r>
+    </w:p>
+    <w:p>
+      <w:pPr>
+        <w:shd w:val="clear" w:color="auto" w:fill="FFFFFF"/>
+        <w:ind w:left="360"/>
+        <w:jc w:val="both"/>
+        <w:rPr>
+          <w:rFonts w:eastAsia="Times New Roman" w:cstheme="minorHAnsi"/>
+          <w:color w:val="000000"/>
+          <w:highlight w:val="yellow"/>
+        </w:rPr>
+      </w:pPr>
+      <w:r>
+        <w:rPr>
+          <w:rFonts w:eastAsia="Times New Roman" w:cstheme="minorHAnsi"/>
+          <w:color w:val="000000"/>
+          <w:highlight w:val="yellow"/>
+        </w:rPr>
+        <w:t>&lt;increment / decrement of variable &gt;</w:t>
+      </w:r>
+    </w:p>
+    <w:p>
+      <w:pPr>
+        <w:shd w:val="clear" w:color="auto" w:fill="FFFFFF"/>
+        <w:ind w:left="360"/>
+        <w:jc w:val="both"/>
+        <w:rPr>
+          <w:rFonts w:eastAsia="Times New Roman" w:cstheme="minorHAnsi"/>
+          <w:color w:val="000000"/>
+          <w:highlight w:val="yellow"/>
+        </w:rPr>
+      </w:pPr>
+      <w:r>
+        <w:rPr>
+          <w:rFonts w:eastAsia="Times New Roman" w:cstheme="minorHAnsi"/>
+          <w:color w:val="000000"/>
+          <w:highlight w:val="yellow"/>
+        </w:rPr>
+        <w:t>Statements to be executed</w:t>
+      </w:r>
+    </w:p>
+    <w:p>
+      <w:pPr>
+        <w:shd w:val="clear" w:color="auto" w:fill="FFFFFF"/>
+        <w:jc w:val="both"/>
+        <w:rPr>
+          <w:rFonts w:eastAsia="Times New Roman" w:cstheme="minorHAnsi"/>
+          <w:color w:val="000000"/>
+          <w:highlight w:val="yellow"/>
+        </w:rPr>
+      </w:pPr>
+      <w:r>
+        <w:rPr>
+          <w:rFonts w:eastAsia="Times New Roman" w:cstheme="minorHAnsi"/>
+          <w:color w:val="000000"/>
+          <w:highlight w:val="yellow"/>
+        </w:rPr>
+        <w:t>}</w:t>
+      </w:r>
+    </w:p>
+    <w:p>
+      <w:pPr>
+        <w:shd w:val="clear" w:color="auto" w:fill="FFFFFF"/>
+        <w:ind w:left="360"/>
+        <w:jc w:val="both"/>
+        <w:rPr>
+          <w:rFonts w:eastAsia="Times New Roman" w:cstheme="minorHAnsi"/>
+          <w:color w:val="000000"/>
+          <w:highlight w:val="yellow"/>
+        </w:rPr>
+      </w:pPr>
+    </w:p>
+    <w:p>
+      <w:pPr>
+        <w:shd w:val="clear" w:color="auto" w:fill="FFFFFF"/>
+        <w:ind w:left="360"/>
+        <w:jc w:val="both"/>
+        <w:rPr>
+          <w:rFonts w:eastAsia="Times New Roman" w:cstheme="minorHAnsi"/>
+          <w:color w:val="000000"/>
+        </w:rPr>
+      </w:pPr>
+      <w:r>
+        <w:rPr>
+          <w:rFonts w:eastAsia="Times New Roman" w:cstheme="minorHAnsi"/>
+          <w:color w:val="000000"/>
+        </w:rPr>
+        <w:t>For loop execution</w:t>
+      </w:r>
+    </w:p>
+    <w:p>
+      <w:pPr>
+        <w:shd w:val="clear" w:color="auto" w:fill="FFFFFF"/>
+        <w:ind w:left="360"/>
+        <w:jc w:val="both"/>
+        <w:rPr>
+          <w:rFonts w:eastAsia="Times New Roman" w:cstheme="minorHAnsi"/>
+          <w:color w:val="000000"/>
+        </w:rPr>
+      </w:pPr>
+      <w:r>
+        <w:rPr>
+          <w:rFonts w:eastAsia="Times New Roman" w:cstheme="minorHAnsi"/>
+          <w:color w:val="000000"/>
+        </w:rPr>
+        <w:t>In for loop</w:t>
+      </w:r>
+      <w:r>
+        <w:rPr>
+          <w:rFonts w:eastAsia="Times New Roman" w:cstheme="minorHAnsi"/>
+          <w:color w:val="000000"/>
+        </w:rPr>
+        <w:t>,</w:t>
+      </w:r>
+    </w:p>
+    <w:p>
+      <w:pPr>
+        <w:shd w:val="clear" w:color="auto" w:fill="FFFFFF"/>
+        <w:ind w:left="360"/>
+        <w:jc w:val="both"/>
+        <w:rPr>
+          <w:rFonts w:eastAsia="Times New Roman" w:cstheme="minorHAnsi"/>
+          <w:color w:val="000000"/>
+        </w:rPr>
+      </w:pPr>
+      <w:r>
+        <w:rPr>
+          <w:rFonts w:eastAsia="Times New Roman" w:cstheme="minorHAnsi"/>
+          <w:color w:val="000000"/>
+        </w:rPr>
+        <w:t>Step1 :</w:t>
+      </w:r>
+      <w:r>
+        <w:rPr>
+          <w:rFonts w:eastAsia="Times New Roman" w:cstheme="minorHAnsi"/>
+          <w:color w:val="000000"/>
+        </w:rPr>
+        <w:t xml:space="preserve"> variable will be initialized, </w:t>
+      </w:r>
+    </w:p>
+    <w:p>
+      <w:pPr>
+        <w:shd w:val="clear" w:color="auto" w:fill="FFFFFF"/>
+        <w:ind w:left="360"/>
+        <w:jc w:val="both"/>
+        <w:rPr>
+          <w:rFonts w:eastAsia="Times New Roman" w:cstheme="minorHAnsi"/>
+          <w:color w:val="000000"/>
+        </w:rPr>
+      </w:pPr>
+      <w:r>
+        <w:rPr>
+          <w:rFonts w:eastAsia="Times New Roman" w:cstheme="minorHAnsi"/>
+          <w:color w:val="000000"/>
+        </w:rPr>
+        <w:t>Step 2 :</w:t>
+      </w:r>
+      <w:r>
+        <w:rPr>
+          <w:rFonts w:eastAsia="Times New Roman" w:cstheme="minorHAnsi"/>
+          <w:color w:val="000000"/>
+        </w:rPr>
+        <w:t>condition will be checked.</w:t>
+      </w:r>
+    </w:p>
+    <w:p>
+      <w:pPr>
+        <w:shd w:val="clear" w:color="auto" w:fill="FFFFFF"/>
+        <w:ind w:left="360"/>
+        <w:jc w:val="both"/>
+        <w:rPr>
+          <w:rFonts w:eastAsia="Times New Roman" w:cstheme="minorHAnsi"/>
+          <w:color w:val="000000"/>
+        </w:rPr>
+      </w:pPr>
+      <w:r>
+        <w:rPr>
+          <w:rFonts w:eastAsia="Times New Roman" w:cstheme="minorHAnsi"/>
+          <w:color w:val="000000"/>
+        </w:rPr>
+        <w:t>Step 3:</w:t>
+      </w:r>
+      <w:r>
+        <w:rPr>
+          <w:rFonts w:eastAsia="Times New Roman" w:cstheme="minorHAnsi"/>
+          <w:color w:val="000000"/>
+        </w:rPr>
+        <w:t xml:space="preserve"> If condition is true</w:t>
+      </w:r>
+      <w:r>
+        <w:rPr>
+          <w:rFonts w:eastAsia="Times New Roman" w:cstheme="minorHAnsi"/>
+          <w:color w:val="000000"/>
+        </w:rPr>
+        <w:t>,</w:t>
+      </w:r>
+      <w:r>
+        <w:rPr>
+          <w:rFonts w:eastAsia="Times New Roman" w:cstheme="minorHAnsi"/>
+          <w:color w:val="000000"/>
+        </w:rPr>
+        <w:t xml:space="preserve"> loop w</w:t>
+      </w:r>
+      <w:r>
+        <w:rPr>
+          <w:rFonts w:eastAsia="Times New Roman" w:cstheme="minorHAnsi"/>
+          <w:color w:val="000000"/>
+        </w:rPr>
+        <w:t>ill</w:t>
+      </w:r>
+      <w:r>
+        <w:rPr>
+          <w:rFonts w:eastAsia="Times New Roman" w:cstheme="minorHAnsi"/>
+          <w:color w:val="000000"/>
+        </w:rPr>
+        <w:t xml:space="preserve"> be executed.</w:t>
+      </w:r>
+    </w:p>
+    <w:p>
+      <w:pPr>
+        <w:shd w:val="clear" w:color="auto" w:fill="FFFFFF"/>
+        <w:ind w:left="360"/>
+        <w:jc w:val="both"/>
+        <w:rPr>
+          <w:rFonts w:eastAsia="Times New Roman" w:cstheme="minorHAnsi"/>
+          <w:color w:val="000000"/>
+        </w:rPr>
+      </w:pPr>
+      <w:r>
+        <w:rPr>
+          <w:rFonts w:eastAsia="Times New Roman" w:cstheme="minorHAnsi"/>
+          <w:color w:val="000000"/>
+        </w:rPr>
+        <w:t>Step 4 :</w:t>
+      </w:r>
+      <w:r>
+        <w:rPr>
+          <w:rFonts w:eastAsia="Times New Roman" w:cstheme="minorHAnsi"/>
+          <w:color w:val="000000"/>
+        </w:rPr>
+        <w:t xml:space="preserve"> After loop is executed, increment/decrement operation performed</w:t>
+      </w:r>
+      <w:r>
+        <w:rPr>
+          <w:rFonts w:eastAsia="Times New Roman" w:cstheme="minorHAnsi"/>
+          <w:color w:val="000000"/>
+        </w:rPr>
+        <w:t>.</w:t>
+      </w:r>
+    </w:p>
+    <w:p>
+      <w:pPr>
+        <w:shd w:val="clear" w:color="auto" w:fill="FFFFFF"/>
+        <w:ind w:left="360"/>
+        <w:jc w:val="both"/>
+        <w:rPr>
+          <w:rFonts w:eastAsia="Times New Roman" w:cstheme="minorHAnsi"/>
+          <w:color w:val="000000"/>
+        </w:rPr>
+      </w:pPr>
+      <w:r>
+        <w:rPr>
+          <w:rFonts w:eastAsia="Times New Roman" w:cstheme="minorHAnsi"/>
+          <w:color w:val="000000"/>
+        </w:rPr>
+        <w:t>Step 5: in step4 operation, variable holds the</w:t>
+      </w:r>
+      <w:r>
+        <w:rPr>
+          <w:rFonts w:eastAsia="Times New Roman" w:cstheme="minorHAnsi"/>
+          <w:color w:val="000000"/>
+        </w:rPr>
+        <w:t xml:space="preserve"> </w:t>
+      </w:r>
+      <w:r>
+        <w:rPr>
+          <w:rFonts w:eastAsia="Times New Roman" w:cstheme="minorHAnsi"/>
+          <w:color w:val="000000"/>
+        </w:rPr>
+        <w:t>increment/decrement</w:t>
+      </w:r>
+      <w:r>
+        <w:rPr>
+          <w:rFonts w:eastAsia="Times New Roman" w:cstheme="minorHAnsi"/>
+          <w:color w:val="000000"/>
+        </w:rPr>
+        <w:t xml:space="preserve"> value. With this value step2,step3,step4 will be  performed until step 2 fails</w:t>
+      </w:r>
+      <w:r>
+        <w:rPr>
+          <w:rFonts w:eastAsia="Times New Roman" w:cstheme="minorHAnsi"/>
+          <w:color w:val="000000"/>
+        </w:rPr>
+        <w:t>(condition is false)</w:t>
+      </w:r>
+    </w:p>
+    <w:p>
+      <w:pPr>
+        <w:shd w:val="clear" w:color="auto" w:fill="FFFFFF"/>
+        <w:ind w:left="360"/>
+        <w:jc w:val="both"/>
+        <w:rPr>
+          <w:rFonts w:eastAsia="Times New Roman" w:cstheme="minorHAnsi"/>
+          <w:color w:val="000000"/>
+        </w:rPr>
+      </w:pPr>
+    </w:p>
+    <w:p>
+      <w:pPr>
+        <w:shd w:val="clear" w:color="auto" w:fill="FFFFFF"/>
+        <w:ind w:left="360"/>
+        <w:jc w:val="both"/>
+        <w:rPr>
+          <w:rFonts w:eastAsia="Times New Roman" w:cstheme="minorHAnsi"/>
+          <w:color w:val="000000"/>
+        </w:rPr>
+      </w:pPr>
+      <w:r>
+        <w:rPr>
+          <w:rFonts w:eastAsia="Times New Roman" w:cstheme="minorHAnsi"/>
+          <w:b/>
+          <w:color w:val="000000"/>
+        </w:rPr>
         <w:lastRenderedPageBreak/>
-        <w:t>Statements to be executed</w:t>
-      </w:r>
-    </w:p>
-    <w:p>
-      <w:pPr>
-        <w:shd w:val="clear" w:color="auto" w:fill="FFFFFF"/>
-        <w:ind w:left="360"/>
-        <w:jc w:val="both"/>
-        <w:rPr>
-          <w:rFonts w:eastAsia="Times New Roman" w:cstheme="minorHAnsi"/>
-          <w:color w:val="000000"/>
-          <w:highlight w:val="yellow"/>
+        <w:t>For-each loop:</w:t>
+      </w:r>
+      <w:r>
+        <w:rPr>
+          <w:rFonts w:eastAsia="Times New Roman" w:cstheme="minorHAnsi"/>
+          <w:color w:val="000000"/>
+        </w:rPr>
+        <w:t xml:space="preserve"> generally for-each loop is used to execute array or collection of values. </w:t>
+      </w:r>
+    </w:p>
+    <w:p>
+      <w:pPr>
+        <w:shd w:val="clear" w:color="auto" w:fill="FFFFFF"/>
+        <w:ind w:left="360"/>
+        <w:jc w:val="both"/>
+        <w:rPr>
+          <w:rFonts w:eastAsia="Times New Roman" w:cstheme="minorHAnsi"/>
+          <w:color w:val="000000"/>
+          <w:highlight w:val="yellow"/>
+        </w:rPr>
+      </w:pPr>
+      <w:r>
+        <w:rPr>
+          <w:rFonts w:eastAsia="Times New Roman" w:cstheme="minorHAnsi"/>
+          <w:color w:val="000000"/>
+          <w:highlight w:val="yellow"/>
+        </w:rPr>
+        <w:t>Syntax:</w:t>
+      </w:r>
+    </w:p>
+    <w:p>
+      <w:pPr>
+        <w:shd w:val="clear" w:color="auto" w:fill="FFFFFF"/>
+        <w:ind w:left="360"/>
+        <w:jc w:val="both"/>
+        <w:rPr>
+          <w:rFonts w:eastAsia="Times New Roman" w:cstheme="minorHAnsi"/>
+          <w:color w:val="000000"/>
+          <w:highlight w:val="yellow"/>
+        </w:rPr>
+      </w:pPr>
+      <w:r>
+        <w:rPr>
+          <w:rFonts w:eastAsia="Times New Roman" w:cstheme="minorHAnsi"/>
+          <w:color w:val="000000"/>
+          <w:highlight w:val="yellow"/>
+        </w:rPr>
+        <w:t>Int a[]={1,2,3,4};</w:t>
+      </w:r>
+    </w:p>
+    <w:p>
+      <w:pPr>
+        <w:shd w:val="clear" w:color="auto" w:fill="FFFFFF"/>
+        <w:ind w:left="360"/>
+        <w:jc w:val="both"/>
+        <w:rPr>
+          <w:rFonts w:eastAsia="Times New Roman" w:cstheme="minorHAnsi"/>
+          <w:color w:val="000000"/>
+          <w:highlight w:val="yellow"/>
+        </w:rPr>
+      </w:pPr>
+      <w:r>
+        <w:rPr>
+          <w:rFonts w:eastAsia="Times New Roman" w:cstheme="minorHAnsi"/>
+          <w:color w:val="000000"/>
+          <w:highlight w:val="yellow"/>
+        </w:rPr>
+        <w:t>For(int I:a){</w:t>
+      </w:r>
+    </w:p>
+    <w:p>
+      <w:pPr>
+        <w:shd w:val="clear" w:color="auto" w:fill="FFFFFF"/>
+        <w:ind w:left="360"/>
+        <w:jc w:val="both"/>
+        <w:rPr>
+          <w:rFonts w:eastAsia="Times New Roman" w:cstheme="minorHAnsi"/>
+          <w:color w:val="000000"/>
+          <w:highlight w:val="yellow"/>
+        </w:rPr>
+      </w:pPr>
+      <w:r>
+        <w:rPr>
+          <w:rFonts w:eastAsia="Times New Roman" w:cstheme="minorHAnsi"/>
+          <w:color w:val="000000"/>
+          <w:highlight w:val="yellow"/>
+        </w:rPr>
+        <w:t>Syso(i) ;</w:t>
+      </w:r>
+    </w:p>
+    <w:p>
+      <w:pPr>
+        <w:shd w:val="clear" w:color="auto" w:fill="FFFFFF"/>
+        <w:ind w:left="360"/>
+        <w:jc w:val="both"/>
+        <w:rPr>
+          <w:rFonts w:eastAsia="Times New Roman" w:cstheme="minorHAnsi"/>
+          <w:color w:val="000000"/>
         </w:rPr>
       </w:pPr>
       <w:r>
@@ -5317,350 +6599,81 @@
         <w:rPr>
           <w:rFonts w:eastAsia="Times New Roman" w:cstheme="minorHAnsi"/>
           <w:color w:val="000000"/>
-          <w:highlight w:val="yellow"/>
-        </w:rPr>
-      </w:pPr>
-      <w:r>
-        <w:rPr>
-          <w:rFonts w:eastAsia="Times New Roman" w:cstheme="minorHAnsi"/>
-          <w:color w:val="000000"/>
-          <w:highlight w:val="yellow"/>
-        </w:rPr>
-        <w:t>Or</w:t>
-      </w:r>
-    </w:p>
-    <w:p>
-      <w:pPr>
-        <w:shd w:val="clear" w:color="auto" w:fill="FFFFFF"/>
-        <w:ind w:left="360"/>
-        <w:jc w:val="both"/>
-        <w:rPr>
-          <w:rFonts w:eastAsia="Times New Roman" w:cstheme="minorHAnsi"/>
-          <w:color w:val="000000"/>
-          <w:highlight w:val="yellow"/>
-        </w:rPr>
-      </w:pPr>
-      <w:r>
-        <w:rPr>
-          <w:rFonts w:eastAsia="Times New Roman" w:cstheme="minorHAnsi"/>
-          <w:color w:val="000000"/>
-          <w:highlight w:val="yellow"/>
-        </w:rPr>
-        <w:t>&lt;</w:t>
-      </w:r>
-      <w:r>
-        <w:rPr>
-          <w:rFonts w:eastAsia="Times New Roman" w:cstheme="minorHAnsi"/>
-          <w:color w:val="000000"/>
-          <w:highlight w:val="yellow"/>
-        </w:rPr>
-        <w:t>initialization</w:t>
-      </w:r>
-      <w:r>
-        <w:rPr>
-          <w:rFonts w:eastAsia="Times New Roman" w:cstheme="minorHAnsi"/>
-          <w:color w:val="000000"/>
-          <w:highlight w:val="yellow"/>
-        </w:rPr>
-        <w:t>&gt;</w:t>
-      </w:r>
-    </w:p>
-    <w:p>
-      <w:pPr>
-        <w:shd w:val="clear" w:color="auto" w:fill="FFFFFF"/>
-        <w:ind w:left="360"/>
-        <w:jc w:val="both"/>
-        <w:rPr>
-          <w:rFonts w:eastAsia="Times New Roman" w:cstheme="minorHAnsi"/>
-          <w:color w:val="000000"/>
-          <w:highlight w:val="yellow"/>
-        </w:rPr>
-      </w:pPr>
-      <w:r>
-        <w:rPr>
-          <w:rFonts w:eastAsia="Times New Roman" w:cstheme="minorHAnsi"/>
-          <w:color w:val="000000"/>
-          <w:highlight w:val="yellow"/>
-        </w:rPr>
-        <w:t>For(</w:t>
-      </w:r>
-      <w:r>
-        <w:rPr>
-          <w:rFonts w:eastAsia="Times New Roman" w:cstheme="minorHAnsi"/>
-          <w:color w:val="000000"/>
-          <w:highlight w:val="yellow"/>
-        </w:rPr>
-        <w:t>;</w:t>
-      </w:r>
-      <w:r>
-        <w:rPr>
-          <w:rFonts w:eastAsia="Times New Roman" w:cstheme="minorHAnsi"/>
-          <w:color w:val="000000"/>
-          <w:highlight w:val="yellow"/>
-        </w:rPr>
-        <w:t>condition ;){</w:t>
-      </w:r>
-    </w:p>
-    <w:p>
-      <w:pPr>
-        <w:shd w:val="clear" w:color="auto" w:fill="FFFFFF"/>
-        <w:ind w:left="360"/>
-        <w:jc w:val="both"/>
-        <w:rPr>
-          <w:rFonts w:eastAsia="Times New Roman" w:cstheme="minorHAnsi"/>
-          <w:color w:val="000000"/>
-          <w:highlight w:val="yellow"/>
-        </w:rPr>
-      </w:pPr>
-      <w:r>
-        <w:rPr>
-          <w:rFonts w:eastAsia="Times New Roman" w:cstheme="minorHAnsi"/>
-          <w:color w:val="000000"/>
-          <w:highlight w:val="yellow"/>
-        </w:rPr>
-        <w:t>Statements to be executed</w:t>
-      </w:r>
-    </w:p>
-    <w:p>
-      <w:pPr>
-        <w:shd w:val="clear" w:color="auto" w:fill="FFFFFF"/>
-        <w:ind w:left="360"/>
-        <w:jc w:val="both"/>
-        <w:rPr>
-          <w:rFonts w:eastAsia="Times New Roman" w:cstheme="minorHAnsi"/>
-          <w:color w:val="000000"/>
-          <w:highlight w:val="yellow"/>
-        </w:rPr>
-      </w:pPr>
-      <w:r>
-        <w:rPr>
-          <w:rFonts w:eastAsia="Times New Roman" w:cstheme="minorHAnsi"/>
-          <w:color w:val="000000"/>
-          <w:highlight w:val="yellow"/>
-        </w:rPr>
-        <w:t>&lt;increment / decrement of variable &gt;</w:t>
-      </w:r>
-    </w:p>
-    <w:p>
-      <w:pPr>
-        <w:shd w:val="clear" w:color="auto" w:fill="FFFFFF"/>
-        <w:ind w:left="360"/>
-        <w:jc w:val="both"/>
-        <w:rPr>
-          <w:rFonts w:eastAsia="Times New Roman" w:cstheme="minorHAnsi"/>
-          <w:color w:val="000000"/>
-          <w:highlight w:val="yellow"/>
-        </w:rPr>
-      </w:pPr>
-      <w:r>
-        <w:rPr>
-          <w:rFonts w:eastAsia="Times New Roman" w:cstheme="minorHAnsi"/>
-          <w:color w:val="000000"/>
-          <w:highlight w:val="yellow"/>
-        </w:rPr>
-        <w:t>Statements to be executed</w:t>
-      </w:r>
-    </w:p>
-    <w:p>
-      <w:pPr>
-        <w:shd w:val="clear" w:color="auto" w:fill="FFFFFF"/>
-        <w:jc w:val="both"/>
-        <w:rPr>
-          <w:rFonts w:eastAsia="Times New Roman" w:cstheme="minorHAnsi"/>
-          <w:color w:val="000000"/>
-          <w:highlight w:val="yellow"/>
-        </w:rPr>
-      </w:pPr>
-      <w:r>
-        <w:rPr>
-          <w:rFonts w:eastAsia="Times New Roman" w:cstheme="minorHAnsi"/>
-          <w:color w:val="000000"/>
-          <w:highlight w:val="yellow"/>
-        </w:rPr>
-        <w:t>}</w:t>
-      </w:r>
-    </w:p>
-    <w:p>
-      <w:pPr>
-        <w:shd w:val="clear" w:color="auto" w:fill="FFFFFF"/>
-        <w:ind w:left="360"/>
-        <w:jc w:val="both"/>
-        <w:rPr>
-          <w:rFonts w:eastAsia="Times New Roman" w:cstheme="minorHAnsi"/>
-          <w:color w:val="000000"/>
-          <w:highlight w:val="yellow"/>
-        </w:rPr>
-      </w:pPr>
-    </w:p>
-    <w:p>
-      <w:pPr>
-        <w:shd w:val="clear" w:color="auto" w:fill="FFFFFF"/>
-        <w:ind w:left="360"/>
-        <w:jc w:val="both"/>
-        <w:rPr>
-          <w:rFonts w:eastAsia="Times New Roman" w:cstheme="minorHAnsi"/>
-          <w:color w:val="000000"/>
-        </w:rPr>
-      </w:pPr>
-      <w:r>
-        <w:rPr>
-          <w:rFonts w:eastAsia="Times New Roman" w:cstheme="minorHAnsi"/>
-          <w:color w:val="000000"/>
-        </w:rPr>
-        <w:t>For loop execution</w:t>
-      </w:r>
-    </w:p>
-    <w:p>
-      <w:pPr>
-        <w:shd w:val="clear" w:color="auto" w:fill="FFFFFF"/>
-        <w:ind w:left="360"/>
-        <w:jc w:val="both"/>
-        <w:rPr>
-          <w:rFonts w:eastAsia="Times New Roman" w:cstheme="minorHAnsi"/>
-          <w:color w:val="000000"/>
-        </w:rPr>
-      </w:pPr>
-      <w:r>
-        <w:rPr>
-          <w:rFonts w:eastAsia="Times New Roman" w:cstheme="minorHAnsi"/>
-          <w:color w:val="000000"/>
-        </w:rPr>
-        <w:t>In for loop</w:t>
-      </w:r>
-      <w:r>
-        <w:rPr>
-          <w:rFonts w:eastAsia="Times New Roman" w:cstheme="minorHAnsi"/>
-          <w:color w:val="000000"/>
-        </w:rPr>
-        <w:t>,</w:t>
-      </w:r>
-    </w:p>
-    <w:p>
-      <w:pPr>
-        <w:shd w:val="clear" w:color="auto" w:fill="FFFFFF"/>
-        <w:ind w:left="360"/>
-        <w:jc w:val="both"/>
-        <w:rPr>
-          <w:rFonts w:eastAsia="Times New Roman" w:cstheme="minorHAnsi"/>
-          <w:color w:val="000000"/>
-        </w:rPr>
-      </w:pPr>
-      <w:r>
-        <w:rPr>
-          <w:rFonts w:eastAsia="Times New Roman" w:cstheme="minorHAnsi"/>
-          <w:color w:val="000000"/>
-        </w:rPr>
-        <w:t>Step1 :</w:t>
-      </w:r>
-      <w:r>
-        <w:rPr>
-          <w:rFonts w:eastAsia="Times New Roman" w:cstheme="minorHAnsi"/>
-          <w:color w:val="000000"/>
-        </w:rPr>
-        <w:t xml:space="preserve"> variable will be initialized, </w:t>
-      </w:r>
-    </w:p>
-    <w:p>
-      <w:pPr>
-        <w:shd w:val="clear" w:color="auto" w:fill="FFFFFF"/>
-        <w:ind w:left="360"/>
-        <w:jc w:val="both"/>
-        <w:rPr>
-          <w:rFonts w:eastAsia="Times New Roman" w:cstheme="minorHAnsi"/>
-          <w:color w:val="000000"/>
-        </w:rPr>
-      </w:pPr>
-      <w:r>
-        <w:rPr>
-          <w:rFonts w:eastAsia="Times New Roman" w:cstheme="minorHAnsi"/>
-          <w:color w:val="000000"/>
-        </w:rPr>
-        <w:t>Step 2 :</w:t>
-      </w:r>
-      <w:r>
-        <w:rPr>
-          <w:rFonts w:eastAsia="Times New Roman" w:cstheme="minorHAnsi"/>
-          <w:color w:val="000000"/>
-        </w:rPr>
-        <w:t>condition will be checked.</w:t>
-      </w:r>
-    </w:p>
-    <w:p>
-      <w:pPr>
-        <w:shd w:val="clear" w:color="auto" w:fill="FFFFFF"/>
-        <w:ind w:left="360"/>
-        <w:jc w:val="both"/>
-        <w:rPr>
-          <w:rFonts w:eastAsia="Times New Roman" w:cstheme="minorHAnsi"/>
-          <w:color w:val="000000"/>
-        </w:rPr>
-      </w:pPr>
-      <w:r>
-        <w:rPr>
-          <w:rFonts w:eastAsia="Times New Roman" w:cstheme="minorHAnsi"/>
-          <w:color w:val="000000"/>
-        </w:rPr>
-        <w:t>Step 3:</w:t>
-      </w:r>
-      <w:r>
-        <w:rPr>
-          <w:rFonts w:eastAsia="Times New Roman" w:cstheme="minorHAnsi"/>
-          <w:color w:val="000000"/>
-        </w:rPr>
-        <w:t xml:space="preserve"> If condition is true</w:t>
-      </w:r>
-      <w:r>
-        <w:rPr>
-          <w:rFonts w:eastAsia="Times New Roman" w:cstheme="minorHAnsi"/>
-          <w:color w:val="000000"/>
-        </w:rPr>
-        <w:t>,</w:t>
-      </w:r>
-      <w:r>
-        <w:rPr>
-          <w:rFonts w:eastAsia="Times New Roman" w:cstheme="minorHAnsi"/>
-          <w:color w:val="000000"/>
-        </w:rPr>
-        <w:t xml:space="preserve"> loop w</w:t>
-      </w:r>
-      <w:r>
-        <w:rPr>
-          <w:rFonts w:eastAsia="Times New Roman" w:cstheme="minorHAnsi"/>
-          <w:color w:val="000000"/>
-        </w:rPr>
-        <w:t>ill</w:t>
-      </w:r>
-      <w:r>
-        <w:rPr>
-          <w:rFonts w:eastAsia="Times New Roman" w:cstheme="minorHAnsi"/>
-          <w:color w:val="000000"/>
-        </w:rPr>
-        <w:t xml:space="preserve"> be executed.</w:t>
-      </w:r>
-    </w:p>
-    <w:p>
-      <w:pPr>
-        <w:shd w:val="clear" w:color="auto" w:fill="FFFFFF"/>
-        <w:ind w:left="360"/>
-        <w:jc w:val="both"/>
-        <w:rPr>
-          <w:rFonts w:eastAsia="Times New Roman" w:cstheme="minorHAnsi"/>
-          <w:color w:val="000000"/>
-        </w:rPr>
-      </w:pPr>
-      <w:r>
-        <w:rPr>
-          <w:rFonts w:eastAsia="Times New Roman" w:cstheme="minorHAnsi"/>
-          <w:color w:val="000000"/>
-        </w:rPr>
-        <w:t>Step 4 :</w:t>
-      </w:r>
-      <w:r>
-        <w:rPr>
-          <w:rFonts w:eastAsia="Times New Roman" w:cstheme="minorHAnsi"/>
-          <w:color w:val="000000"/>
-        </w:rPr>
-        <w:t xml:space="preserve"> After loop is executed, increment/decrement operation performed</w:t>
+        </w:rPr>
+      </w:pPr>
+      <w:r>
+        <w:rPr>
+          <w:rFonts w:eastAsia="Times New Roman" w:cstheme="minorHAnsi"/>
+          <w:color w:val="000000"/>
+        </w:rPr>
+        <w:t>In the above syntax, “i” refers each element in the array(a).</w:t>
+      </w:r>
+    </w:p>
+    <w:p>
+      <w:pPr>
+        <w:shd w:val="clear" w:color="auto" w:fill="FFFFFF"/>
+        <w:ind w:left="360"/>
+        <w:jc w:val="both"/>
+        <w:rPr>
+          <w:rFonts w:eastAsia="Times New Roman" w:cstheme="minorHAnsi"/>
+          <w:color w:val="000000"/>
+        </w:rPr>
+      </w:pPr>
+      <w:r>
+        <w:rPr>
+          <w:rFonts w:eastAsia="Times New Roman" w:cstheme="minorHAnsi"/>
+          <w:b/>
+          <w:color w:val="000000"/>
+        </w:rPr>
+        <w:t>Java.util.Scanner:</w:t>
+      </w:r>
+      <w:r>
+        <w:rPr>
+          <w:rFonts w:eastAsia="Times New Roman" w:cstheme="minorHAnsi"/>
+          <w:color w:val="000000"/>
+        </w:rPr>
+        <w:t xml:space="preserve"> it is a class which is used to read all types of</w:t>
+      </w:r>
+      <w:r>
+        <w:rPr>
+          <w:rFonts w:eastAsia="Times New Roman" w:cstheme="minorHAnsi"/>
+          <w:color w:val="000000"/>
+        </w:rPr>
+        <w:t xml:space="preserve"> values from console at runtime.</w:t>
+      </w:r>
+    </w:p>
+    <w:p>
+      <w:pPr>
+        <w:shd w:val="clear" w:color="auto" w:fill="FFFFFF"/>
+        <w:ind w:left="360"/>
+        <w:jc w:val="both"/>
+        <w:rPr>
+          <w:rFonts w:eastAsia="Times New Roman" w:cstheme="minorHAnsi"/>
+          <w:color w:val="000000"/>
+        </w:rPr>
+      </w:pPr>
+      <w:r>
+        <w:rPr>
+          <w:rFonts w:eastAsia="Times New Roman" w:cstheme="minorHAnsi"/>
+          <w:b/>
+          <w:color w:val="000000"/>
+        </w:rPr>
+        <w:t>Exception Handling:</w:t>
+      </w:r>
+      <w:r>
+        <w:rPr>
+          <w:rFonts w:eastAsia="Times New Roman" w:cstheme="minorHAnsi"/>
+          <w:b/>
+          <w:color w:val="000000"/>
+        </w:rPr>
+        <w:t xml:space="preserve"> </w:t>
+      </w:r>
+      <w:r>
+        <w:rPr>
+          <w:rFonts w:eastAsia="Times New Roman" w:cstheme="minorHAnsi"/>
+          <w:color w:val="000000"/>
+        </w:rPr>
+        <w:t xml:space="preserve">in java, Exception is a class which is super class for compile time and runtime errors. And Exception is sub class for Throwable </w:t>
       </w:r>
       <w:r>
         <w:rPr>
@@ -5683,13 +6696,7 @@
       <w:r>
         <w:rPr>
           <w:rFonts w:eastAsia="Times New Roman" w:cstheme="minorHAnsi"/>
-          <w:color w:val="000000"/>
-        </w:rPr>
-        <w:t>Step 5: in step4 operation, variable holds the</w:t>
-      </w:r>
-      <w:r>
-        <w:rPr>
-          <w:rFonts w:eastAsia="Times New Roman" w:cstheme="minorHAnsi"/>
+          <w:b/>
           <w:color w:val="000000"/>
         </w:rPr>
         <w:t xml:space="preserve"> </w:t>
@@ -5699,247 +6706,14 @@
           <w:rFonts w:eastAsia="Times New Roman" w:cstheme="minorHAnsi"/>
           <w:color w:val="000000"/>
         </w:rPr>
-        <w:t>increment/decrement</w:t>
-      </w:r>
-      <w:r>
-        <w:rPr>
-          <w:rFonts w:eastAsia="Times New Roman" w:cstheme="minorHAnsi"/>
-          <w:color w:val="000000"/>
-        </w:rPr>
-        <w:t xml:space="preserve"> value. With this value step2,step3,step4 will be  performed until step 2 fails</w:t>
-      </w:r>
-      <w:r>
-        <w:rPr>
-          <w:rFonts w:eastAsia="Times New Roman" w:cstheme="minorHAnsi"/>
-          <w:color w:val="000000"/>
-        </w:rPr>
-        <w:t>(condition is false)</w:t>
-      </w:r>
-    </w:p>
-    <w:p>
-      <w:pPr>
-        <w:shd w:val="clear" w:color="auto" w:fill="FFFFFF"/>
-        <w:ind w:left="360"/>
-        <w:jc w:val="both"/>
-        <w:rPr>
-          <w:rFonts w:eastAsia="Times New Roman" w:cstheme="minorHAnsi"/>
-          <w:color w:val="000000"/>
-        </w:rPr>
-      </w:pPr>
-    </w:p>
-    <w:p>
-      <w:pPr>
-        <w:shd w:val="clear" w:color="auto" w:fill="FFFFFF"/>
-        <w:ind w:left="360"/>
-        <w:jc w:val="both"/>
-        <w:rPr>
-          <w:rFonts w:eastAsia="Times New Roman" w:cstheme="minorHAnsi"/>
-          <w:color w:val="000000"/>
-        </w:rPr>
-      </w:pPr>
+        <w:t>in java</w:t>
+      </w:r>
       <w:r>
         <w:rPr>
           <w:rFonts w:eastAsia="Times New Roman" w:cstheme="minorHAnsi"/>
           <w:b/>
           <w:color w:val="000000"/>
         </w:rPr>
-        <w:t>For-each loop:</w:t>
-      </w:r>
-      <w:r>
-        <w:rPr>
-          <w:rFonts w:eastAsia="Times New Roman" w:cstheme="minorHAnsi"/>
-          <w:color w:val="000000"/>
-        </w:rPr>
-        <w:t xml:space="preserve"> generally for-each loop is used to execute array or collection of values. </w:t>
-      </w:r>
-    </w:p>
-    <w:p>
-      <w:pPr>
-        <w:shd w:val="clear" w:color="auto" w:fill="FFFFFF"/>
-        <w:ind w:left="360"/>
-        <w:jc w:val="both"/>
-        <w:rPr>
-          <w:rFonts w:eastAsia="Times New Roman" w:cstheme="minorHAnsi"/>
-          <w:color w:val="000000"/>
-          <w:highlight w:val="yellow"/>
-        </w:rPr>
-      </w:pPr>
-      <w:r>
-        <w:rPr>
-          <w:rFonts w:eastAsia="Times New Roman" w:cstheme="minorHAnsi"/>
-          <w:color w:val="000000"/>
-          <w:highlight w:val="yellow"/>
-        </w:rPr>
-        <w:t>Syntax:</w:t>
-      </w:r>
-    </w:p>
-    <w:p>
-      <w:pPr>
-        <w:shd w:val="clear" w:color="auto" w:fill="FFFFFF"/>
-        <w:ind w:left="360"/>
-        <w:jc w:val="both"/>
-        <w:rPr>
-          <w:rFonts w:eastAsia="Times New Roman" w:cstheme="minorHAnsi"/>
-          <w:color w:val="000000"/>
-          <w:highlight w:val="yellow"/>
-        </w:rPr>
-      </w:pPr>
-      <w:r>
-        <w:rPr>
-          <w:rFonts w:eastAsia="Times New Roman" w:cstheme="minorHAnsi"/>
-          <w:color w:val="000000"/>
-          <w:highlight w:val="yellow"/>
-        </w:rPr>
-        <w:t>Int a[]={1,2,3,4};</w:t>
-      </w:r>
-    </w:p>
-    <w:p>
-      <w:pPr>
-        <w:shd w:val="clear" w:color="auto" w:fill="FFFFFF"/>
-        <w:ind w:left="360"/>
-        <w:jc w:val="both"/>
-        <w:rPr>
-          <w:rFonts w:eastAsia="Times New Roman" w:cstheme="minorHAnsi"/>
-          <w:color w:val="000000"/>
-          <w:highlight w:val="yellow"/>
-        </w:rPr>
-      </w:pPr>
-      <w:r>
-        <w:rPr>
-          <w:rFonts w:eastAsia="Times New Roman" w:cstheme="minorHAnsi"/>
-          <w:color w:val="000000"/>
-          <w:highlight w:val="yellow"/>
-        </w:rPr>
-        <w:t>For(int I:a){</w:t>
-      </w:r>
-    </w:p>
-    <w:p>
-      <w:pPr>
-        <w:shd w:val="clear" w:color="auto" w:fill="FFFFFF"/>
-        <w:ind w:left="360"/>
-        <w:jc w:val="both"/>
-        <w:rPr>
-          <w:rFonts w:eastAsia="Times New Roman" w:cstheme="minorHAnsi"/>
-          <w:color w:val="000000"/>
-          <w:highlight w:val="yellow"/>
-        </w:rPr>
-      </w:pPr>
-      <w:r>
-        <w:rPr>
-          <w:rFonts w:eastAsia="Times New Roman" w:cstheme="minorHAnsi"/>
-          <w:color w:val="000000"/>
-          <w:highlight w:val="yellow"/>
-        </w:rPr>
-        <w:lastRenderedPageBreak/>
-        <w:t>Syso(i) ;</w:t>
-      </w:r>
-    </w:p>
-    <w:p>
-      <w:pPr>
-        <w:shd w:val="clear" w:color="auto" w:fill="FFFFFF"/>
-        <w:ind w:left="360"/>
-        <w:jc w:val="both"/>
-        <w:rPr>
-          <w:rFonts w:eastAsia="Times New Roman" w:cstheme="minorHAnsi"/>
-          <w:color w:val="000000"/>
-        </w:rPr>
-      </w:pPr>
-      <w:r>
-        <w:rPr>
-          <w:rFonts w:eastAsia="Times New Roman" w:cstheme="minorHAnsi"/>
-          <w:color w:val="000000"/>
-          <w:highlight w:val="yellow"/>
-        </w:rPr>
-        <w:t>}</w:t>
-      </w:r>
-    </w:p>
-    <w:p>
-      <w:pPr>
-        <w:shd w:val="clear" w:color="auto" w:fill="FFFFFF"/>
-        <w:ind w:left="360"/>
-        <w:jc w:val="both"/>
-        <w:rPr>
-          <w:rFonts w:eastAsia="Times New Roman" w:cstheme="minorHAnsi"/>
-          <w:color w:val="000000"/>
-        </w:rPr>
-      </w:pPr>
-      <w:r>
-        <w:rPr>
-          <w:rFonts w:eastAsia="Times New Roman" w:cstheme="minorHAnsi"/>
-          <w:color w:val="000000"/>
-        </w:rPr>
-        <w:t>In the above syntax, “i” refers each element in the array(a).</w:t>
-      </w:r>
-    </w:p>
-    <w:p>
-      <w:pPr>
-        <w:shd w:val="clear" w:color="auto" w:fill="FFFFFF"/>
-        <w:ind w:left="360"/>
-        <w:jc w:val="both"/>
-        <w:rPr>
-          <w:rFonts w:eastAsia="Times New Roman" w:cstheme="minorHAnsi"/>
-          <w:color w:val="000000"/>
-        </w:rPr>
-      </w:pPr>
-      <w:r>
-        <w:rPr>
-          <w:rFonts w:eastAsia="Times New Roman" w:cstheme="minorHAnsi"/>
-          <w:b/>
-          <w:color w:val="000000"/>
-        </w:rPr>
-        <w:t>Java.util.Scanner:</w:t>
-      </w:r>
-      <w:r>
-        <w:rPr>
-          <w:rFonts w:eastAsia="Times New Roman" w:cstheme="minorHAnsi"/>
-          <w:color w:val="000000"/>
-        </w:rPr>
-        <w:t xml:space="preserve"> it is a class which is used to read all types of</w:t>
-      </w:r>
-      <w:r>
-        <w:rPr>
-          <w:rFonts w:eastAsia="Times New Roman" w:cstheme="minorHAnsi"/>
-          <w:color w:val="000000"/>
-        </w:rPr>
-        <w:t xml:space="preserve"> values from console at runtime.</w:t>
-      </w:r>
-    </w:p>
-    <w:p>
-      <w:pPr>
-        <w:shd w:val="clear" w:color="auto" w:fill="FFFFFF"/>
-        <w:ind w:left="360"/>
-        <w:jc w:val="both"/>
-        <w:rPr>
-          <w:rFonts w:eastAsia="Times New Roman" w:cstheme="minorHAnsi"/>
-          <w:color w:val="000000"/>
-          <w:highlight w:val="yellow"/>
-        </w:rPr>
-      </w:pPr>
-    </w:p>
-    <w:p>
-      <w:pPr>
-        <w:shd w:val="clear" w:color="auto" w:fill="FFFFFF"/>
-        <w:ind w:left="360"/>
-        <w:jc w:val="both"/>
-        <w:rPr>
-          <w:rFonts w:eastAsia="Times New Roman" w:cstheme="minorHAnsi"/>
-          <w:color w:val="000000"/>
-        </w:rPr>
-      </w:pPr>
-      <w:r>
-        <w:rPr>
-          <w:rFonts w:eastAsia="Times New Roman" w:cstheme="minorHAnsi"/>
-          <w:b/>
-          <w:color w:val="000000"/>
-        </w:rPr>
-        <w:t>Exception Handling:</w:t>
-      </w:r>
-      <w:r>
-        <w:rPr>
-          <w:rFonts w:eastAsia="Times New Roman" w:cstheme="minorHAnsi"/>
-          <w:b/>
-          <w:color w:val="000000"/>
-        </w:rPr>
         <w:t xml:space="preserve"> </w:t>
       </w:r>
       <w:r>
@@ -5947,21 +6721,6 @@
           <w:rFonts w:eastAsia="Times New Roman" w:cstheme="minorHAnsi"/>
           <w:color w:val="000000"/>
         </w:rPr>
-        <w:t>in java</w:t>
-      </w:r>
-      <w:r>
-        <w:rPr>
-          <w:rFonts w:eastAsia="Times New Roman" w:cstheme="minorHAnsi"/>
-          <w:b/>
-          <w:color w:val="000000"/>
-        </w:rPr>
-        <w:t xml:space="preserve"> </w:t>
-      </w:r>
-      <w:r>
-        <w:rPr>
-          <w:rFonts w:eastAsia="Times New Roman" w:cstheme="minorHAnsi"/>
-          <w:color w:val="000000"/>
-        </w:rPr>
         <w:t>we</w:t>
       </w:r>
       <w:r>
@@ -5969,7 +6728,7 @@
           <w:rFonts w:eastAsia="Times New Roman" w:cstheme="minorHAnsi"/>
           <w:color w:val="000000"/>
         </w:rPr>
-        <w:t xml:space="preserve"> have 2 types of exceptions </w:t>
+        <w:t xml:space="preserve"> have 2 types of exceptions</w:t>
       </w:r>
     </w:p>
     <w:p>
@@ -6103,7 +6862,14 @@
           <w:rFonts w:eastAsia="Times New Roman" w:cstheme="minorHAnsi"/>
           <w:color w:val="000000"/>
         </w:rPr>
-        <w:t>Compiletime errors(java.lang.Exception).</w:t>
+        <w:t>Compilet</w:t>
+      </w:r>
+      <w:r>
+        <w:rPr>
+          <w:rFonts w:eastAsia="Times New Roman" w:cstheme="minorHAnsi"/>
+          <w:color w:val="000000"/>
+        </w:rPr>
+        <w:t>ime errors(java.lang.Exception) Or checked exceptions .</w:t>
       </w:r>
     </w:p>
     <w:p>
@@ -6127,6 +6893,13 @@
         </w:rPr>
         <w:t>Runtime errors(java.lang.RuntimeException)</w:t>
       </w:r>
+      <w:r>
+        <w:rPr>
+          <w:rFonts w:eastAsia="Times New Roman" w:cstheme="minorHAnsi"/>
+          <w:color w:val="000000"/>
+        </w:rPr>
+        <w:t xml:space="preserve"> Or  unchecked exceptions.</w:t>
+      </w:r>
     </w:p>
     <w:p>
       <w:pPr>
@@ -6153,19 +6926,149 @@
         <w:jc w:val="both"/>
         <w:rPr>
           <w:rFonts w:eastAsia="Times New Roman" w:cstheme="minorHAnsi"/>
-          <w:color w:val="000000"/>
-        </w:rPr>
-      </w:pPr>
-    </w:p>
-    <w:p>
-      <w:pPr>
-        <w:shd w:val="clear" w:color="auto" w:fill="FFFFFF"/>
-        <w:jc w:val="both"/>
-        <w:rPr>
-          <w:rFonts w:eastAsia="Times New Roman" w:cstheme="minorHAnsi"/>
-          <w:color w:val="000000"/>
-        </w:rPr>
-      </w:pPr>
+          <w:b/>
+          <w:color w:val="000000"/>
+        </w:rPr>
+      </w:pPr>
+      <w:r>
+        <w:rPr>
+          <w:rFonts w:eastAsia="Times New Roman" w:cstheme="minorHAnsi"/>
+          <w:b/>
+          <w:color w:val="000000"/>
+        </w:rPr>
+        <w:t>Compile</w:t>
+      </w:r>
+      <w:r>
+        <w:rPr>
+          <w:rFonts w:eastAsia="Times New Roman" w:cstheme="minorHAnsi"/>
+          <w:b/>
+          <w:color w:val="000000"/>
+        </w:rPr>
+        <w:t xml:space="preserve"> </w:t>
+      </w:r>
+      <w:r>
+        <w:rPr>
+          <w:rFonts w:eastAsia="Times New Roman" w:cstheme="minorHAnsi"/>
+          <w:b/>
+          <w:color w:val="000000"/>
+        </w:rPr>
+        <w:t>time error</w:t>
+      </w:r>
+      <w:r>
+        <w:rPr>
+          <w:rFonts w:eastAsia="Times New Roman" w:cstheme="minorHAnsi"/>
+          <w:b/>
+          <w:color w:val="000000"/>
+        </w:rPr>
+        <w:t>s</w:t>
+      </w:r>
+      <w:r>
+        <w:rPr>
+          <w:rFonts w:eastAsia="Times New Roman" w:cstheme="minorHAnsi"/>
+          <w:color w:val="000000"/>
+        </w:rPr>
+        <w:t>:</w:t>
+      </w:r>
+      <w:r>
+        <w:rPr>
+          <w:rFonts w:eastAsia="Times New Roman" w:cstheme="minorHAnsi"/>
+          <w:color w:val="000000"/>
+        </w:rPr>
+        <w:t xml:space="preserve"> Exceptions which o</w:t>
+      </w:r>
+      <w:r>
+        <w:rPr>
+          <w:rFonts w:eastAsia="Times New Roman" w:cstheme="minorHAnsi"/>
+          <w:color w:val="000000"/>
+        </w:rPr>
+        <w:t>ccur at compilation time</w:t>
+      </w:r>
+      <w:r>
+        <w:rPr>
+          <w:rFonts w:eastAsia="Times New Roman" w:cstheme="minorHAnsi"/>
+          <w:color w:val="000000"/>
+        </w:rPr>
+        <w:t xml:space="preserve">. Including </w:t>
+      </w:r>
+      <w:r>
+        <w:rPr>
+          <w:rFonts w:eastAsia="Times New Roman" w:cstheme="minorHAnsi"/>
+          <w:b/>
+          <w:color w:val="000000"/>
+        </w:rPr>
+        <w:t xml:space="preserve"> </w:t>
+      </w:r>
+      <w:r>
+        <w:rPr>
+          <w:rFonts w:eastAsia="Times New Roman" w:cstheme="minorHAnsi"/>
+          <w:color w:val="000000"/>
+        </w:rPr>
+        <w:t>java.lang.E</w:t>
+      </w:r>
+      <w:r>
+        <w:rPr>
+          <w:rFonts w:eastAsia="Times New Roman" w:cstheme="minorHAnsi"/>
+          <w:color w:val="000000"/>
+        </w:rPr>
+        <w:t>xception and it sub classes</w:t>
+      </w:r>
+      <w:r>
+        <w:rPr>
+          <w:rFonts w:eastAsia="Times New Roman" w:cstheme="minorHAnsi"/>
+          <w:color w:val="000000"/>
+        </w:rPr>
+        <w:t xml:space="preserve"> (not java.lang.RuntimeException, and its sub classes) are come under compilation errors. In java we have to handle these exceptions at compilation errors</w:t>
+      </w:r>
+    </w:p>
+    <w:p>
+      <w:pPr>
+        <w:shd w:val="clear" w:color="auto" w:fill="FFFFFF"/>
+        <w:jc w:val="both"/>
+        <w:rPr>
+          <w:rFonts w:eastAsia="Times New Roman" w:cstheme="minorHAnsi"/>
+          <w:color w:val="000000"/>
+        </w:rPr>
+      </w:pPr>
+      <w:r>
+        <w:rPr>
+          <w:rFonts w:eastAsia="Times New Roman" w:cstheme="minorHAnsi"/>
+          <w:b/>
+          <w:color w:val="000000"/>
+        </w:rPr>
+        <w:t>Runtime errors</w:t>
+      </w:r>
+      <w:r>
+        <w:rPr>
+          <w:rFonts w:eastAsia="Times New Roman" w:cstheme="minorHAnsi"/>
+          <w:b/>
+          <w:color w:val="000000"/>
+        </w:rPr>
+        <w:t xml:space="preserve"> : </w:t>
+      </w:r>
+      <w:r>
+        <w:rPr>
+          <w:rFonts w:eastAsia="Times New Roman" w:cstheme="minorHAnsi"/>
+          <w:color w:val="000000"/>
+        </w:rPr>
+        <w:t>Exceptions which occur at execution time(runtime). java.lang.RuntimeException, and its sub classes are come under runtime errors.</w:t>
+      </w:r>
+    </w:p>
+    <w:p>
+      <w:pPr>
+        <w:shd w:val="clear" w:color="auto" w:fill="FFFFFF"/>
+        <w:jc w:val="both"/>
+        <w:rPr>
+          <w:rFonts w:eastAsia="Times New Roman" w:cstheme="minorHAnsi"/>
+          <w:color w:val="000000"/>
+        </w:rPr>
+      </w:pPr>
+      <w:r>
+        <w:rPr>
+          <w:rFonts w:eastAsia="Times New Roman" w:cstheme="minorHAnsi"/>
+          <w:color w:val="000000"/>
+        </w:rPr>
+        <w:t>If we donot handle runtime errors there is no problem at compile time.</w:t>
+      </w:r>
     </w:p>
     <w:p>
       <w:pPr>
@@ -6390,6 +7293,724 @@
         <w:spacing w:before="100" w:beforeAutospacing="1"/>
         <w:ind w:left="360"/>
         <w:contextualSpacing/>
+        <w:jc w:val="both"/>
+        <w:rPr>
+          <w:rFonts w:eastAsia="Times New Roman" w:cstheme="minorHAnsi"/>
+          <w:color w:val="000000"/>
+        </w:rPr>
+      </w:pPr>
+    </w:p>
+    <w:p>
+      <w:pPr>
+        <w:shd w:val="clear" w:color="auto" w:fill="FFFFFF"/>
+        <w:spacing w:before="100" w:beforeAutospacing="1"/>
+        <w:ind w:left="360"/>
+        <w:jc w:val="both"/>
+        <w:rPr>
+          <w:rFonts w:eastAsia="Times New Roman" w:cstheme="minorHAnsi"/>
+          <w:color w:val="000000"/>
+        </w:rPr>
+      </w:pPr>
+    </w:p>
+    <w:p>
+      <w:pPr>
+        <w:shd w:val="clear" w:color="auto" w:fill="FFFFFF"/>
+        <w:spacing w:before="100" w:beforeAutospacing="1"/>
+        <w:ind w:left="360"/>
+        <w:jc w:val="both"/>
+        <w:rPr>
+          <w:rFonts w:eastAsia="Times New Roman" w:cstheme="minorHAnsi"/>
+          <w:color w:val="000000"/>
+        </w:rPr>
+      </w:pPr>
+      <w:r>
+        <w:rPr>
+          <w:rFonts w:eastAsia="Times New Roman" w:cstheme="minorHAnsi"/>
+          <w:color w:val="000000"/>
+        </w:rPr>
+        <w:lastRenderedPageBreak/>
+        <w:t>We handle exceptions using try , catch and finally blocks. We use throw and throws in handling the exceptions.</w:t>
+      </w:r>
+    </w:p>
+    <w:p>
+      <w:pPr>
+        <w:shd w:val="clear" w:color="auto" w:fill="FFFFFF"/>
+        <w:spacing w:before="100" w:beforeAutospacing="1"/>
+        <w:ind w:left="360"/>
+        <w:jc w:val="both"/>
+        <w:rPr>
+          <w:rFonts w:eastAsia="Times New Roman" w:cstheme="minorHAnsi"/>
+          <w:color w:val="000000"/>
+        </w:rPr>
+      </w:pPr>
+      <w:r>
+        <w:rPr>
+          <w:rFonts w:eastAsia="Times New Roman" w:cstheme="minorHAnsi"/>
+          <w:color w:val="000000"/>
+        </w:rPr>
+        <w:t xml:space="preserve">In try block generally we keep </w:t>
+      </w:r>
+      <w:r>
+        <w:rPr>
+          <w:rFonts w:eastAsia="Times New Roman" w:cstheme="minorHAnsi"/>
+          <w:b/>
+          <w:color w:val="000000"/>
+        </w:rPr>
+        <w:t>problematic stmts</w:t>
+      </w:r>
+      <w:r>
+        <w:rPr>
+          <w:rFonts w:eastAsia="Times New Roman" w:cstheme="minorHAnsi"/>
+          <w:color w:val="000000"/>
+        </w:rPr>
+        <w:t xml:space="preserve"> (stmts which can give compile time or runtime errors). After try block we have to write  catch block. If we don’t write catch block it will give compilation error.</w:t>
+      </w:r>
+    </w:p>
+    <w:p>
+      <w:pPr>
+        <w:shd w:val="clear" w:color="auto" w:fill="FFFFFF"/>
+        <w:spacing w:before="100" w:beforeAutospacing="1"/>
+        <w:ind w:left="360"/>
+        <w:jc w:val="both"/>
+        <w:rPr>
+          <w:rFonts w:eastAsia="Times New Roman" w:cstheme="minorHAnsi"/>
+          <w:color w:val="000000"/>
+        </w:rPr>
+      </w:pPr>
+      <w:r>
+        <w:rPr>
+          <w:rFonts w:eastAsia="Times New Roman" w:cstheme="minorHAnsi"/>
+          <w:color w:val="000000"/>
+        </w:rPr>
+        <w:t xml:space="preserve"> if we keep any other stmt b/w try and catch blocks,</w:t>
+      </w:r>
+      <w:r>
+        <w:rPr>
+          <w:rFonts w:eastAsia="Times New Roman" w:cstheme="minorHAnsi"/>
+          <w:color w:val="000000"/>
+        </w:rPr>
+        <w:t xml:space="preserve"> </w:t>
+      </w:r>
+      <w:r>
+        <w:rPr>
+          <w:rFonts w:eastAsia="Times New Roman" w:cstheme="minorHAnsi"/>
+          <w:color w:val="000000"/>
+        </w:rPr>
+        <w:t>it will give compilation error.</w:t>
+      </w:r>
+    </w:p>
+    <w:p>
+      <w:pPr>
+        <w:shd w:val="clear" w:color="auto" w:fill="FFFFFF"/>
+        <w:spacing w:before="100" w:beforeAutospacing="1"/>
+        <w:ind w:left="360"/>
+        <w:jc w:val="both"/>
+        <w:rPr>
+          <w:rFonts w:eastAsia="Times New Roman" w:cstheme="minorHAnsi"/>
+          <w:color w:val="000000"/>
+        </w:rPr>
+      </w:pPr>
+      <w:r>
+        <w:rPr>
+          <w:rFonts w:eastAsia="Times New Roman" w:cstheme="minorHAnsi"/>
+          <w:color w:val="000000"/>
+        </w:rPr>
+        <w:t>In catch block , we try to write some userdefined stmts, when  exception occur. These stmts are used for logging purpose.</w:t>
+      </w:r>
+    </w:p>
+    <w:p>
+      <w:pPr>
+        <w:shd w:val="clear" w:color="auto" w:fill="FFFFFF"/>
+        <w:spacing w:before="100" w:beforeAutospacing="1"/>
+        <w:ind w:left="360"/>
+        <w:jc w:val="both"/>
+        <w:rPr>
+          <w:rFonts w:eastAsia="Times New Roman" w:cstheme="minorHAnsi"/>
+          <w:color w:val="000000"/>
+        </w:rPr>
+      </w:pPr>
+      <w:r>
+        <w:rPr>
+          <w:rFonts w:eastAsia="Times New Roman" w:cstheme="minorHAnsi"/>
+          <w:color w:val="000000"/>
+        </w:rPr>
+        <w:t>Writing finally block is optional. Generally  we use finally block</w:t>
+      </w:r>
+      <w:r>
+        <w:rPr>
+          <w:rFonts w:eastAsia="Times New Roman" w:cstheme="minorHAnsi"/>
+          <w:color w:val="000000"/>
+        </w:rPr>
+        <w:t>,</w:t>
+      </w:r>
+      <w:r>
+        <w:rPr>
+          <w:rFonts w:eastAsia="Times New Roman" w:cstheme="minorHAnsi"/>
+          <w:color w:val="000000"/>
+        </w:rPr>
+        <w:t xml:space="preserve"> if we are dealing with file read/write operations or data base operations. </w:t>
+      </w:r>
+    </w:p>
+    <w:p>
+      <w:pPr>
+        <w:shd w:val="clear" w:color="auto" w:fill="FFFFFF"/>
+        <w:spacing w:before="100" w:beforeAutospacing="1"/>
+        <w:ind w:left="360"/>
+        <w:jc w:val="both"/>
+        <w:rPr>
+          <w:rFonts w:eastAsia="Times New Roman" w:cstheme="minorHAnsi"/>
+          <w:color w:val="000000"/>
+        </w:rPr>
+      </w:pPr>
+      <w:r>
+        <w:rPr>
+          <w:rFonts w:eastAsia="Times New Roman" w:cstheme="minorHAnsi"/>
+          <w:b/>
+          <w:color w:val="000000"/>
+        </w:rPr>
+        <w:t>Throw and Throws</w:t>
+      </w:r>
+      <w:r>
+        <w:rPr>
+          <w:rFonts w:eastAsia="Times New Roman" w:cstheme="minorHAnsi"/>
+          <w:b/>
+          <w:color w:val="000000"/>
+        </w:rPr>
+        <w:t xml:space="preserve">: </w:t>
+      </w:r>
+      <w:r>
+        <w:rPr>
+          <w:rFonts w:eastAsia="Times New Roman" w:cstheme="minorHAnsi"/>
+          <w:color w:val="000000"/>
+        </w:rPr>
+        <w:t>throw and throws are keywords. Generally throw is used inside a method or constructor.</w:t>
+      </w:r>
+    </w:p>
+    <w:p>
+      <w:pPr>
+        <w:shd w:val="clear" w:color="auto" w:fill="FFFFFF"/>
+        <w:spacing w:before="100" w:beforeAutospacing="1"/>
+        <w:ind w:left="360"/>
+        <w:jc w:val="both"/>
+        <w:rPr>
+          <w:rFonts w:eastAsia="Times New Roman" w:cstheme="minorHAnsi"/>
+          <w:color w:val="000000"/>
+        </w:rPr>
+      </w:pPr>
+      <w:r>
+        <w:rPr>
+          <w:rFonts w:eastAsia="Times New Roman" w:cstheme="minorHAnsi"/>
+          <w:b/>
+          <w:color w:val="000000"/>
+        </w:rPr>
+        <w:t>Syntax:</w:t>
+      </w:r>
+      <w:r>
+        <w:rPr>
+          <w:rFonts w:eastAsia="Times New Roman" w:cstheme="minorHAnsi"/>
+          <w:color w:val="000000"/>
+        </w:rPr>
+        <w:t xml:space="preserve"> throw new &lt;exception-class-name&gt;();</w:t>
+      </w:r>
+    </w:p>
+    <w:p>
+      <w:pPr>
+        <w:shd w:val="clear" w:color="auto" w:fill="FFFFFF"/>
+        <w:spacing w:before="100" w:beforeAutospacing="1"/>
+        <w:ind w:left="360"/>
+        <w:jc w:val="both"/>
+        <w:rPr>
+          <w:rFonts w:eastAsia="Times New Roman" w:cstheme="minorHAnsi"/>
+          <w:color w:val="000000"/>
+        </w:rPr>
+      </w:pPr>
+      <w:r>
+        <w:rPr>
+          <w:rFonts w:eastAsia="Times New Roman" w:cstheme="minorHAnsi"/>
+          <w:b/>
+          <w:color w:val="000000"/>
+        </w:rPr>
+        <w:t>Ex</w:t>
+      </w:r>
+      <w:r>
+        <w:rPr>
+          <w:rFonts w:eastAsia="Times New Roman" w:cstheme="minorHAnsi"/>
+          <w:b/>
+          <w:color w:val="000000"/>
+        </w:rPr>
+        <w:t>1</w:t>
+      </w:r>
+      <w:r>
+        <w:rPr>
+          <w:rFonts w:eastAsia="Times New Roman" w:cstheme="minorHAnsi"/>
+          <w:b/>
+          <w:color w:val="000000"/>
+        </w:rPr>
+        <w:t>:</w:t>
+      </w:r>
+      <w:r>
+        <w:rPr>
+          <w:rFonts w:eastAsia="Times New Roman" w:cstheme="minorHAnsi"/>
+          <w:color w:val="000000"/>
+        </w:rPr>
+        <w:t xml:space="preserve"> public void m1(</w:t>
+      </w:r>
+      <w:r>
+        <w:rPr>
+          <w:rFonts w:eastAsia="Times New Roman" w:cstheme="minorHAnsi"/>
+          <w:b/>
+          <w:color w:val="000000"/>
+        </w:rPr>
+        <w:t xml:space="preserve">String s </w:t>
+      </w:r>
+      <w:r>
+        <w:rPr>
+          <w:rFonts w:eastAsia="Times New Roman" w:cstheme="minorHAnsi"/>
+          <w:color w:val="000000"/>
+        </w:rPr>
+        <w:t>)</w:t>
+      </w:r>
+      <w:r>
+        <w:rPr>
+          <w:rFonts w:eastAsia="Times New Roman" w:cstheme="minorHAnsi"/>
+          <w:color w:val="000000"/>
+        </w:rPr>
+        <w:t xml:space="preserve">throws </w:t>
+      </w:r>
+      <w:r>
+        <w:rPr>
+          <w:rFonts w:eastAsia="Times New Roman" w:cstheme="minorHAnsi"/>
+          <w:b/>
+          <w:color w:val="000000"/>
+        </w:rPr>
+        <w:t>Exception</w:t>
+      </w:r>
+      <w:r>
+        <w:rPr>
+          <w:rFonts w:eastAsia="Times New Roman" w:cstheme="minorHAnsi"/>
+          <w:color w:val="000000"/>
+        </w:rPr>
+        <w:t>{</w:t>
+      </w:r>
+    </w:p>
+    <w:p>
+      <w:pPr>
+        <w:shd w:val="clear" w:color="auto" w:fill="FFFFFF"/>
+        <w:spacing w:before="100" w:beforeAutospacing="1"/>
+        <w:ind w:left="360"/>
+        <w:jc w:val="both"/>
+        <w:rPr>
+          <w:rFonts w:eastAsia="Times New Roman" w:cstheme="minorHAnsi"/>
+          <w:color w:val="000000"/>
+        </w:rPr>
+      </w:pPr>
+      <w:r>
+        <w:rPr>
+          <w:rFonts w:eastAsia="Times New Roman" w:cstheme="minorHAnsi"/>
+          <w:color w:val="000000"/>
+        </w:rPr>
+        <w:t>If(</w:t>
+      </w:r>
+      <w:r>
+        <w:rPr>
+          <w:rFonts w:eastAsia="Times New Roman" w:cstheme="minorHAnsi"/>
+          <w:color w:val="000000"/>
+        </w:rPr>
+        <w:t>!</w:t>
+      </w:r>
+      <w:r>
+        <w:rPr>
+          <w:rFonts w:eastAsia="Times New Roman" w:cstheme="minorHAnsi"/>
+          <w:color w:val="000000"/>
+        </w:rPr>
+        <w:t>s.equals(</w:t>
+      </w:r>
+      <w:r>
+        <w:rPr>
+          <w:rFonts w:eastAsia="Times New Roman" w:cstheme="minorHAnsi"/>
+          <w:color w:val="000000"/>
+        </w:rPr>
+        <w:t>“string1”</w:t>
+      </w:r>
+      <w:r>
+        <w:rPr>
+          <w:rFonts w:eastAsia="Times New Roman" w:cstheme="minorHAnsi"/>
+          <w:color w:val="000000"/>
+        </w:rPr>
+        <w:t>))</w:t>
+      </w:r>
+      <w:r>
+        <w:rPr>
+          <w:rFonts w:eastAsia="Times New Roman" w:cstheme="minorHAnsi"/>
+          <w:color w:val="000000"/>
+        </w:rPr>
+        <w:t>{</w:t>
+      </w:r>
+    </w:p>
+    <w:p>
+      <w:pPr>
+        <w:shd w:val="clear" w:color="auto" w:fill="FFFFFF"/>
+        <w:spacing w:before="100" w:beforeAutospacing="1"/>
+        <w:ind w:left="360"/>
+        <w:jc w:val="both"/>
+        <w:rPr>
+          <w:rFonts w:eastAsia="Times New Roman" w:cstheme="minorHAnsi"/>
+          <w:color w:val="000000"/>
+        </w:rPr>
+      </w:pPr>
+      <w:r>
+        <w:rPr>
+          <w:rFonts w:eastAsia="Times New Roman" w:cstheme="minorHAnsi"/>
+          <w:color w:val="000000"/>
+        </w:rPr>
+        <w:t>//</w:t>
+      </w:r>
+      <w:r>
+        <w:rPr>
+          <w:rFonts w:eastAsia="Times New Roman" w:cstheme="minorHAnsi"/>
+          <w:color w:val="000000"/>
+        </w:rPr>
+        <w:t xml:space="preserve">Throw new </w:t>
+      </w:r>
+      <w:r>
+        <w:rPr>
+          <w:rFonts w:eastAsia="Times New Roman" w:cstheme="minorHAnsi"/>
+          <w:b/>
+          <w:color w:val="000000"/>
+        </w:rPr>
+        <w:t>Exception</w:t>
+      </w:r>
+      <w:r>
+        <w:rPr>
+          <w:rFonts w:eastAsia="Times New Roman" w:cstheme="minorHAnsi"/>
+          <w:color w:val="000000"/>
+        </w:rPr>
+        <w:t>();</w:t>
+      </w:r>
+    </w:p>
+    <w:p>
+      <w:pPr>
+        <w:shd w:val="clear" w:color="auto" w:fill="FFFFFF"/>
+        <w:spacing w:before="100" w:beforeAutospacing="1"/>
+        <w:ind w:left="360"/>
+        <w:jc w:val="both"/>
+        <w:rPr>
+          <w:rFonts w:eastAsia="Times New Roman" w:cstheme="minorHAnsi"/>
+          <w:color w:val="000000"/>
+        </w:rPr>
+      </w:pPr>
+      <w:r>
+        <w:rPr>
+          <w:rFonts w:eastAsia="Times New Roman" w:cstheme="minorHAnsi"/>
+          <w:color w:val="000000"/>
+        </w:rPr>
+        <w:t xml:space="preserve">Throw new </w:t>
+      </w:r>
+      <w:r>
+        <w:rPr>
+          <w:rFonts w:eastAsia="Times New Roman" w:cstheme="minorHAnsi"/>
+          <w:b/>
+          <w:color w:val="000000"/>
+        </w:rPr>
+        <w:t>Exception</w:t>
+      </w:r>
+      <w:r>
+        <w:rPr>
+          <w:rFonts w:eastAsia="Times New Roman" w:cstheme="minorHAnsi"/>
+          <w:color w:val="000000"/>
+        </w:rPr>
+        <w:t>(“input is not matched”);</w:t>
+      </w:r>
+    </w:p>
+    <w:p>
+      <w:pPr>
+        <w:shd w:val="clear" w:color="auto" w:fill="FFFFFF"/>
+        <w:spacing w:before="100" w:beforeAutospacing="1"/>
+        <w:ind w:left="360"/>
+        <w:jc w:val="both"/>
+        <w:rPr>
+          <w:rFonts w:eastAsia="Times New Roman" w:cstheme="minorHAnsi"/>
+          <w:color w:val="000000"/>
+        </w:rPr>
+      </w:pPr>
+      <w:r>
+        <w:rPr>
+          <w:rFonts w:eastAsia="Times New Roman" w:cstheme="minorHAnsi"/>
+          <w:color w:val="000000"/>
+        </w:rPr>
+        <w:t>} }</w:t>
+      </w:r>
+    </w:p>
+    <w:p>
+      <w:pPr>
+        <w:shd w:val="clear" w:color="auto" w:fill="FFFFFF"/>
+        <w:spacing w:before="100" w:beforeAutospacing="1"/>
+        <w:ind w:left="360"/>
+        <w:jc w:val="both"/>
+        <w:rPr>
+          <w:rFonts w:eastAsia="Times New Roman" w:cstheme="minorHAnsi"/>
+          <w:color w:val="000000"/>
+        </w:rPr>
+      </w:pPr>
+      <w:r>
+        <w:rPr>
+          <w:rFonts w:eastAsia="Times New Roman" w:cstheme="minorHAnsi"/>
+          <w:b/>
+          <w:color w:val="000000"/>
+        </w:rPr>
+        <w:t>Ex2:</w:t>
+      </w:r>
+      <w:r>
+        <w:rPr>
+          <w:rFonts w:eastAsia="Times New Roman" w:cstheme="minorHAnsi"/>
+          <w:color w:val="000000"/>
+        </w:rPr>
+        <w:t xml:space="preserve"> public void m2(</w:t>
+      </w:r>
+      <w:r>
+        <w:rPr>
+          <w:rFonts w:eastAsia="Times New Roman" w:cstheme="minorHAnsi"/>
+          <w:b/>
+          <w:color w:val="000000"/>
+        </w:rPr>
+        <w:t xml:space="preserve">String s </w:t>
+      </w:r>
+      <w:r>
+        <w:rPr>
+          <w:rFonts w:eastAsia="Times New Roman" w:cstheme="minorHAnsi"/>
+          <w:color w:val="000000"/>
+        </w:rPr>
+        <w:t>){</w:t>
+      </w:r>
+    </w:p>
+    <w:p>
+      <w:pPr>
+        <w:shd w:val="clear" w:color="auto" w:fill="FFFFFF"/>
+        <w:spacing w:before="100" w:beforeAutospacing="1"/>
+        <w:ind w:left="360"/>
+        <w:jc w:val="both"/>
+        <w:rPr>
+          <w:rFonts w:eastAsia="Times New Roman" w:cstheme="minorHAnsi"/>
+          <w:color w:val="000000"/>
+        </w:rPr>
+      </w:pPr>
+      <w:r>
+        <w:rPr>
+          <w:rFonts w:eastAsia="Times New Roman" w:cstheme="minorHAnsi"/>
+          <w:color w:val="000000"/>
+        </w:rPr>
+        <w:t>If(!s.equals(“string1”)){</w:t>
+      </w:r>
+    </w:p>
+    <w:p>
+      <w:pPr>
+        <w:shd w:val="clear" w:color="auto" w:fill="FFFFFF"/>
+        <w:spacing w:before="100" w:beforeAutospacing="1"/>
+        <w:ind w:left="360"/>
+        <w:jc w:val="both"/>
+        <w:rPr>
+          <w:rFonts w:eastAsia="Times New Roman" w:cstheme="minorHAnsi"/>
+          <w:color w:val="000000"/>
+        </w:rPr>
+      </w:pPr>
+      <w:r>
+        <w:rPr>
+          <w:rFonts w:eastAsia="Times New Roman" w:cstheme="minorHAnsi"/>
+          <w:color w:val="000000"/>
+        </w:rPr>
+        <w:t xml:space="preserve">Throw new </w:t>
+      </w:r>
+      <w:r>
+        <w:rPr>
+          <w:rFonts w:eastAsia="Times New Roman" w:cstheme="minorHAnsi"/>
+          <w:b/>
+          <w:color w:val="000000"/>
+        </w:rPr>
+        <w:t>RunTimeException</w:t>
+      </w:r>
+      <w:r>
+        <w:rPr>
+          <w:rFonts w:eastAsia="Times New Roman" w:cstheme="minorHAnsi"/>
+          <w:color w:val="000000"/>
+        </w:rPr>
+        <w:t>();</w:t>
+      </w:r>
+    </w:p>
+    <w:p>
+      <w:pPr>
+        <w:shd w:val="clear" w:color="auto" w:fill="FFFFFF"/>
+        <w:spacing w:before="100" w:beforeAutospacing="1"/>
+        <w:ind w:left="360"/>
+        <w:jc w:val="both"/>
+        <w:rPr>
+          <w:rFonts w:eastAsia="Times New Roman" w:cstheme="minorHAnsi"/>
+          <w:color w:val="000000"/>
+        </w:rPr>
+      </w:pPr>
+      <w:r>
+        <w:rPr>
+          <w:rFonts w:eastAsia="Times New Roman" w:cstheme="minorHAnsi"/>
+          <w:color w:val="000000"/>
+        </w:rPr>
+        <w:t>} }</w:t>
+      </w:r>
+    </w:p>
+    <w:p>
+      <w:pPr>
+        <w:shd w:val="clear" w:color="auto" w:fill="FFFFFF"/>
+        <w:spacing w:before="100" w:beforeAutospacing="1"/>
+        <w:ind w:left="360"/>
+        <w:jc w:val="both"/>
+        <w:rPr>
+          <w:rFonts w:eastAsia="Times New Roman" w:cstheme="minorHAnsi"/>
+          <w:color w:val="000000"/>
+        </w:rPr>
+      </w:pPr>
+    </w:p>
+    <w:p>
+      <w:pPr>
+        <w:shd w:val="clear" w:color="auto" w:fill="FFFFFF"/>
+        <w:spacing w:before="100" w:beforeAutospacing="1"/>
+        <w:ind w:left="360"/>
+        <w:jc w:val="both"/>
+        <w:rPr>
+          <w:rFonts w:eastAsia="Times New Roman" w:cstheme="minorHAnsi"/>
+          <w:color w:val="000000"/>
+        </w:rPr>
+      </w:pPr>
+      <w:r>
+        <w:rPr>
+          <w:rFonts w:eastAsia="Times New Roman" w:cstheme="minorHAnsi"/>
+          <w:color w:val="000000"/>
+        </w:rPr>
+        <w:t xml:space="preserve">If we compare ex1and ex2, </w:t>
+      </w:r>
+      <w:r>
+        <w:rPr>
+          <w:rFonts w:eastAsia="Times New Roman" w:cstheme="minorHAnsi"/>
+          <w:color w:val="000000"/>
+        </w:rPr>
+        <w:t>ex1</w:t>
+      </w:r>
+      <w:r>
+        <w:rPr>
+          <w:rFonts w:eastAsia="Times New Roman" w:cstheme="minorHAnsi"/>
+          <w:color w:val="000000"/>
+        </w:rPr>
+        <w:t xml:space="preserve"> method m1() (code inside  method m1() ) is throwing compilation error</w:t>
+      </w:r>
+      <w:r>
+        <w:rPr>
+          <w:rFonts w:eastAsia="Times New Roman" w:cstheme="minorHAnsi"/>
+          <w:color w:val="000000"/>
+        </w:rPr>
+        <w:t>,</w:t>
+      </w:r>
+      <w:r>
+        <w:rPr>
+          <w:rFonts w:eastAsia="Times New Roman" w:cstheme="minorHAnsi"/>
+          <w:color w:val="000000"/>
+        </w:rPr>
+        <w:t xml:space="preserve"> we have to handle at compilation time(from where m1() is called).</w:t>
+      </w:r>
+    </w:p>
+    <w:p>
+      <w:pPr>
+        <w:shd w:val="clear" w:color="auto" w:fill="FFFFFF"/>
+        <w:spacing w:before="100" w:beforeAutospacing="1"/>
+        <w:ind w:left="360"/>
+        <w:jc w:val="both"/>
+        <w:rPr>
+          <w:rFonts w:eastAsia="Times New Roman" w:cstheme="minorHAnsi"/>
+          <w:color w:val="000000"/>
+        </w:rPr>
+      </w:pPr>
+      <w:r>
+        <w:rPr>
+          <w:rFonts w:eastAsia="Times New Roman" w:cstheme="minorHAnsi"/>
+          <w:color w:val="000000"/>
+        </w:rPr>
+        <w:t xml:space="preserve"> Ex2 method m2() (code inside  method m2() ) is throwing runtime error, handling these exception is optional.</w:t>
+      </w:r>
+    </w:p>
+    <w:p>
+      <w:pPr>
+        <w:shd w:val="clear" w:color="auto" w:fill="FFFFFF"/>
+        <w:spacing w:before="100" w:beforeAutospacing="1"/>
+        <w:ind w:left="360"/>
+        <w:jc w:val="both"/>
+        <w:rPr>
+          <w:rFonts w:eastAsia="Times New Roman" w:cstheme="minorHAnsi"/>
+          <w:color w:val="000000"/>
+        </w:rPr>
+      </w:pPr>
+      <w:r>
+        <w:rPr>
+          <w:rFonts w:eastAsia="Times New Roman" w:cstheme="minorHAnsi"/>
+          <w:color w:val="000000"/>
+        </w:rPr>
+        <w:lastRenderedPageBreak/>
+        <w:t xml:space="preserve">Generally we use </w:t>
+      </w:r>
+      <w:r>
+        <w:rPr>
+          <w:rFonts w:eastAsia="Times New Roman" w:cstheme="minorHAnsi"/>
+          <w:b/>
+          <w:color w:val="000000"/>
+        </w:rPr>
+        <w:t>throw</w:t>
+      </w:r>
+      <w:r>
+        <w:rPr>
+          <w:rFonts w:eastAsia="Times New Roman" w:cstheme="minorHAnsi"/>
+          <w:color w:val="000000"/>
+        </w:rPr>
+        <w:t xml:space="preserve"> for user defined exceptions.</w:t>
+      </w:r>
+    </w:p>
+    <w:p>
+      <w:pPr>
+        <w:shd w:val="clear" w:color="auto" w:fill="FFFFFF"/>
+        <w:spacing w:before="100" w:beforeAutospacing="1"/>
+        <w:ind w:left="360"/>
+        <w:jc w:val="both"/>
+        <w:rPr>
+          <w:rFonts w:eastAsia="Times New Roman" w:cstheme="minorHAnsi"/>
+          <w:color w:val="000000"/>
+        </w:rPr>
+      </w:pPr>
+      <w:r>
+        <w:rPr>
+          <w:rFonts w:eastAsia="Times New Roman" w:cstheme="minorHAnsi"/>
+          <w:color w:val="000000"/>
+        </w:rPr>
+        <w:t>In java we use both predefined exceptions(exceptions which are provided by jvm). And user defined exceptions(which are provided by user).</w:t>
+      </w:r>
+    </w:p>
+    <w:p>
+      <w:pPr>
+        <w:shd w:val="clear" w:color="auto" w:fill="FFFFFF"/>
+        <w:spacing w:before="100" w:beforeAutospacing="1"/>
+        <w:ind w:left="360"/>
+        <w:jc w:val="both"/>
+        <w:rPr>
+          <w:rFonts w:eastAsia="Times New Roman" w:cstheme="minorHAnsi"/>
+          <w:color w:val="000000"/>
+        </w:rPr>
+      </w:pPr>
+      <w:r>
+        <w:rPr>
+          <w:rFonts w:eastAsia="Times New Roman" w:cstheme="minorHAnsi"/>
+          <w:color w:val="000000"/>
+        </w:rPr>
+        <w:t>User defined exception:</w:t>
+      </w:r>
+    </w:p>
+    <w:p>
+      <w:pPr>
+        <w:shd w:val="clear" w:color="auto" w:fill="FFFFFF"/>
+        <w:spacing w:before="100" w:beforeAutospacing="1"/>
+        <w:ind w:left="360"/>
         <w:jc w:val="both"/>
         <w:rPr>
           <w:rFonts w:eastAsia="Times New Roman" w:cstheme="minorHAnsi"/>
@@ -7927,7 +9548,7 @@
   <a:extraClrSchemeLst/>
   <a:extLst>
     <a:ext uri="{05A4C25C-085E-4340-85A3-A5531E510DB2}">
-      <thm15:themeFamily xmlns="" xmlns:thm15="http://schemas.microsoft.com/office/thememl/2012/main" name="Office Theme" id="{62F939B6-93AF-4DB8-9C6B-D6C7DFDC589F}" vid="{4A3C46E8-61CC-4603-A589-7422A47A8E4A}"/>
+      <thm15:themeFamily xmlns:thm15="http://schemas.microsoft.com/office/thememl/2012/main" xmlns="" name="Office Theme" id="{62F939B6-93AF-4DB8-9C6B-D6C7DFDC589F}" vid="{4A3C46E8-61CC-4603-A589-7422A47A8E4A}"/>
     </a:ext>
   </a:extLst>
 </a:theme>

</xml_diff>

<commit_message>
added code for divided by zero
</commit_message>
<xml_diff>
--- a/OOPS Concepts.docx
+++ b/OOPS Concepts.docx
@@ -1796,7 +1796,7 @@
                     <a:blip r:embed="rId7">
                       <a:extLst>
                         <a:ext uri="{28A0092B-C50C-407E-A947-70E740481C1C}">
-                          <a14:useLocalDpi xmlns:a14="http://schemas.microsoft.com/office/drawing/2010/main" xmlns:wps="http://schemas.microsoft.com/office/word/2010/wordprocessingShape" xmlns:wpi="http://schemas.microsoft.com/office/word/2010/wordprocessingInk" xmlns:wpg="http://schemas.microsoft.com/office/word/2010/wordprocessingGroup" xmlns:w15="http://schemas.microsoft.com/office/word/2012/wordml" xmlns:w14="http://schemas.microsoft.com/office/word/2010/wordml" xmlns:w="http://schemas.openxmlformats.org/wordprocessingml/2006/main" xmlns:w10="urn:schemas-microsoft-com:office:word" xmlns:wp14="http://schemas.microsoft.com/office/word/2010/wordprocessingDrawing" xmlns:v="urn:schemas-microsoft-com:vml" xmlns:o="urn:schemas-microsoft-com:office:office" xmlns:mv="urn:schemas-microsoft-com:mac:vml" xmlns:mc="http://schemas.openxmlformats.org/markup-compatibility/2006" xmlns:mo="http://schemas.microsoft.com/office/mac/office/2008/main" xmlns:wpc="http://schemas.microsoft.com/office/word/2010/wordprocessingCanvas" xmlns="" val="0"/>
+                          <a14:useLocalDpi xmlns="" xmlns:wpc="http://schemas.microsoft.com/office/word/2010/wordprocessingCanvas" xmlns:mo="http://schemas.microsoft.com/office/mac/office/2008/main" xmlns:mc="http://schemas.openxmlformats.org/markup-compatibility/2006" xmlns:mv="urn:schemas-microsoft-com:mac:vml" xmlns:o="urn:schemas-microsoft-com:office:office" xmlns:v="urn:schemas-microsoft-com:vml" xmlns:wp14="http://schemas.microsoft.com/office/word/2010/wordprocessingDrawing" xmlns:w10="urn:schemas-microsoft-com:office:word" xmlns:w="http://schemas.openxmlformats.org/wordprocessingml/2006/main" xmlns:w14="http://schemas.microsoft.com/office/word/2010/wordml" xmlns:w15="http://schemas.microsoft.com/office/word/2012/wordml" xmlns:wpg="http://schemas.microsoft.com/office/word/2010/wordprocessingGroup" xmlns:wpi="http://schemas.microsoft.com/office/word/2010/wordprocessingInk" xmlns:wps="http://schemas.microsoft.com/office/word/2010/wordprocessingShape" xmlns:a14="http://schemas.microsoft.com/office/drawing/2010/main" val="0"/>
                         </a:ext>
                       </a:extLst>
                     </a:blip>
@@ -7453,21 +7453,155 @@
     </w:p>
     <w:p>
       <w:pPr>
+        <w:pStyle w:val="ListParagraph"/>
+        <w:numPr>
+          <w:ilvl w:val="0"/>
+          <w:numId w:val="9"/>
+        </w:numPr>
         <w:shd w:val="clear" w:color="auto" w:fill="FFFFFF"/>
         <w:spacing w:before="100" w:beforeAutospacing="1"/>
-        <w:ind w:left="360"/>
-        <w:jc w:val="both"/>
-        <w:rPr>
-          <w:rFonts w:eastAsia="Times New Roman" w:cstheme="minorHAnsi"/>
-          <w:color w:val="000000"/>
-        </w:rPr>
-      </w:pPr>
+        <w:jc w:val="both"/>
+        <w:rPr>
+          <w:rFonts w:eastAsia="Times New Roman" w:cstheme="minorHAnsi"/>
+          <w:color w:val="000000"/>
+        </w:rPr>
+      </w:pPr>
+      <w:r>
+        <w:rPr>
+          <w:rFonts w:eastAsia="Times New Roman" w:cstheme="minorHAnsi"/>
+          <w:color w:val="000000"/>
+        </w:rPr>
+        <w:t xml:space="preserve">If we write </w:t>
+      </w:r>
       <w:r>
         <w:rPr>
           <w:rFonts w:eastAsia="Times New Roman" w:cstheme="minorHAnsi"/>
           <w:b/>
           <w:color w:val="000000"/>
         </w:rPr>
+        <w:t>return</w:t>
+      </w:r>
+      <w:r>
+        <w:rPr>
+          <w:rFonts w:eastAsia="Times New Roman" w:cstheme="minorHAnsi"/>
+          <w:color w:val="000000"/>
+        </w:rPr>
+        <w:t xml:space="preserve"> stmt in </w:t>
+      </w:r>
+      <w:r>
+        <w:rPr>
+          <w:rFonts w:eastAsia="Times New Roman" w:cstheme="minorHAnsi"/>
+          <w:b/>
+          <w:color w:val="000000"/>
+        </w:rPr>
+        <w:t xml:space="preserve">try block  </w:t>
+      </w:r>
+      <w:r>
+        <w:rPr>
+          <w:rFonts w:eastAsia="Times New Roman" w:cstheme="minorHAnsi"/>
+          <w:color w:val="000000"/>
+        </w:rPr>
+        <w:t xml:space="preserve">and the try block has catch and finally blocks, </w:t>
+      </w:r>
+      <w:r>
+        <w:rPr>
+          <w:rFonts w:eastAsia="Times New Roman" w:cstheme="minorHAnsi"/>
+          <w:color w:val="000000"/>
+        </w:rPr>
+        <w:t>it executes try block first , when control reaches to return stmt it execute finally block. After that control comes to return stmt in try block and exit the method.</w:t>
+      </w:r>
+      <w:r>
+        <w:t xml:space="preserve"> </w:t>
+      </w:r>
+      <w:r>
+        <w:t xml:space="preserve">If we write </w:t>
+      </w:r>
+      <w:r>
+        <w:rPr>
+          <w:b/>
+        </w:rPr>
+        <w:t>System.exit(2);</w:t>
+      </w:r>
+      <w:r>
+        <w:rPr>
+          <w:b/>
+        </w:rPr>
+        <w:t xml:space="preserve"> </w:t>
+      </w:r>
+      <w:r>
+        <w:t xml:space="preserve">in try block, when control reaches this stmt, </w:t>
+      </w:r>
+      <w:r>
+        <w:rPr>
+          <w:rFonts w:eastAsia="Times New Roman" w:cstheme="minorHAnsi"/>
+          <w:color w:val="000000"/>
+        </w:rPr>
+        <w:t>control will come out of jvm.</w:t>
+      </w:r>
+      <w:r>
+        <w:rPr>
+          <w:rFonts w:eastAsia="Times New Roman" w:cstheme="minorHAnsi"/>
+          <w:color w:val="000000"/>
+        </w:rPr>
+        <w:t xml:space="preserve"> </w:t>
+      </w:r>
+      <w:r>
+        <w:rPr>
+          <w:rFonts w:eastAsia="Times New Roman" w:cstheme="minorHAnsi"/>
+          <w:color w:val="000000"/>
+        </w:rPr>
+        <w:t>it will not execute finally block.</w:t>
+      </w:r>
+    </w:p>
+    <w:p>
+      <w:pPr>
+        <w:shd w:val="clear" w:color="auto" w:fill="FFFFFF"/>
+        <w:spacing w:before="100" w:beforeAutospacing="1"/>
+        <w:jc w:val="both"/>
+        <w:rPr>
+          <w:rFonts w:eastAsia="Times New Roman" w:cstheme="minorHAnsi"/>
+          <w:color w:val="000000"/>
+        </w:rPr>
+      </w:pPr>
+      <w:r>
+        <w:rPr>
+          <w:rFonts w:eastAsia="Times New Roman" w:cstheme="minorHAnsi"/>
+          <w:color w:val="000000"/>
+        </w:rPr>
+        <w:t xml:space="preserve">      In java ,after try block we ca</w:t>
+      </w:r>
+      <w:r>
+        <w:rPr>
+          <w:rFonts w:eastAsia="Times New Roman" w:cstheme="minorHAnsi"/>
+          <w:color w:val="000000"/>
+        </w:rPr>
+        <w:t>n write catch or finally blocks.</w:t>
+      </w:r>
+      <w:r>
+        <w:rPr>
+          <w:rFonts w:eastAsia="Times New Roman" w:cstheme="minorHAnsi"/>
+          <w:color w:val="000000"/>
+        </w:rPr>
+        <w:t xml:space="preserve"> But before catch block, only  try block is allowed. </w:t>
+      </w:r>
+    </w:p>
+    <w:p>
+      <w:pPr>
+        <w:shd w:val="clear" w:color="auto" w:fill="FFFFFF"/>
+        <w:spacing w:before="100" w:beforeAutospacing="1"/>
+        <w:ind w:left="360"/>
+        <w:jc w:val="both"/>
+        <w:rPr>
+          <w:rFonts w:eastAsia="Times New Roman" w:cstheme="minorHAnsi"/>
+          <w:color w:val="000000"/>
+        </w:rPr>
+      </w:pPr>
+      <w:r>
+        <w:rPr>
+          <w:rFonts w:eastAsia="Times New Roman" w:cstheme="minorHAnsi"/>
+          <w:b/>
+          <w:color w:val="000000"/>
+        </w:rPr>
         <w:t>Throw and Throws</w:t>
       </w:r>
       <w:r>
@@ -7852,6 +7986,7 @@
           <w:rFonts w:eastAsia="Times New Roman" w:cstheme="minorHAnsi"/>
           <w:color w:val="000000"/>
         </w:rPr>
+        <w:lastRenderedPageBreak/>
         <w:t>} }</w:t>
       </w:r>
     </w:p>
@@ -7949,7 +8084,6 @@
           <w:rFonts w:eastAsia="Times New Roman" w:cstheme="minorHAnsi"/>
           <w:color w:val="000000"/>
         </w:rPr>
-        <w:lastRenderedPageBreak/>
         <w:t xml:space="preserve">Generally we use </w:t>
       </w:r>
       <w:r>
@@ -8188,6 +8322,119 @@
 <file path=word/numbering.xml><?xml version="1.0" encoding="utf-8"?>
 <w:numbering xmlns:ve="http://schemas.openxmlformats.org/markup-compatibility/2006" xmlns:o="urn:schemas-microsoft-com:office:office" xmlns:r="http://schemas.openxmlformats.org/officeDocument/2006/relationships" xmlns:m="http://schemas.openxmlformats.org/officeDocument/2006/math" xmlns:v="urn:schemas-microsoft-com:vml" xmlns:wp="http://schemas.openxmlformats.org/drawingml/2006/wordprocessingDrawing" xmlns:w10="urn:schemas-microsoft-com:office:word" xmlns:w="http://schemas.openxmlformats.org/wordprocessingml/2006/main" xmlns:wne="http://schemas.microsoft.com/office/word/2006/wordml">
   <w:abstractNum w:abstractNumId="0">
+    <w:nsid w:val="05751C8B"/>
+    <w:multiLevelType w:val="hybridMultilevel"/>
+    <w:tmpl w:val="78E8D4FC"/>
+    <w:lvl w:ilvl="0" w:tplc="04090001">
+      <w:start w:val="1"/>
+      <w:numFmt w:val="bullet"/>
+      <w:lvlText w:val=""/>
+      <w:lvlJc w:val="left"/>
+      <w:pPr>
+        <w:ind w:left="1080" w:hanging="360"/>
+      </w:pPr>
+      <w:rPr>
+        <w:rFonts w:ascii="Symbol" w:hAnsi="Symbol" w:hint="default"/>
+      </w:rPr>
+    </w:lvl>
+    <w:lvl w:ilvl="1" w:tplc="04090003" w:tentative="1">
+      <w:start w:val="1"/>
+      <w:numFmt w:val="bullet"/>
+      <w:lvlText w:val="o"/>
+      <w:lvlJc w:val="left"/>
+      <w:pPr>
+        <w:ind w:left="1800" w:hanging="360"/>
+      </w:pPr>
+      <w:rPr>
+        <w:rFonts w:ascii="Courier New" w:hAnsi="Courier New" w:cs="Courier New" w:hint="default"/>
+      </w:rPr>
+    </w:lvl>
+    <w:lvl w:ilvl="2" w:tplc="04090005" w:tentative="1">
+      <w:start w:val="1"/>
+      <w:numFmt w:val="bullet"/>
+      <w:lvlText w:val=""/>
+      <w:lvlJc w:val="left"/>
+      <w:pPr>
+        <w:ind w:left="2520" w:hanging="360"/>
+      </w:pPr>
+      <w:rPr>
+        <w:rFonts w:ascii="Wingdings" w:hAnsi="Wingdings" w:hint="default"/>
+      </w:rPr>
+    </w:lvl>
+    <w:lvl w:ilvl="3" w:tplc="04090001" w:tentative="1">
+      <w:start w:val="1"/>
+      <w:numFmt w:val="bullet"/>
+      <w:lvlText w:val=""/>
+      <w:lvlJc w:val="left"/>
+      <w:pPr>
+        <w:ind w:left="3240" w:hanging="360"/>
+      </w:pPr>
+      <w:rPr>
+        <w:rFonts w:ascii="Symbol" w:hAnsi="Symbol" w:hint="default"/>
+      </w:rPr>
+    </w:lvl>
+    <w:lvl w:ilvl="4" w:tplc="04090003" w:tentative="1">
+      <w:start w:val="1"/>
+      <w:numFmt w:val="bullet"/>
+      <w:lvlText w:val="o"/>
+      <w:lvlJc w:val="left"/>
+      <w:pPr>
+        <w:ind w:left="3960" w:hanging="360"/>
+      </w:pPr>
+      <w:rPr>
+        <w:rFonts w:ascii="Courier New" w:hAnsi="Courier New" w:cs="Courier New" w:hint="default"/>
+      </w:rPr>
+    </w:lvl>
+    <w:lvl w:ilvl="5" w:tplc="04090005" w:tentative="1">
+      <w:start w:val="1"/>
+      <w:numFmt w:val="bullet"/>
+      <w:lvlText w:val=""/>
+      <w:lvlJc w:val="left"/>
+      <w:pPr>
+        <w:ind w:left="4680" w:hanging="360"/>
+      </w:pPr>
+      <w:rPr>
+        <w:rFonts w:ascii="Wingdings" w:hAnsi="Wingdings" w:hint="default"/>
+      </w:rPr>
+    </w:lvl>
+    <w:lvl w:ilvl="6" w:tplc="04090001" w:tentative="1">
+      <w:start w:val="1"/>
+      <w:numFmt w:val="bullet"/>
+      <w:lvlText w:val=""/>
+      <w:lvlJc w:val="left"/>
+      <w:pPr>
+        <w:ind w:left="5400" w:hanging="360"/>
+      </w:pPr>
+      <w:rPr>
+        <w:rFonts w:ascii="Symbol" w:hAnsi="Symbol" w:hint="default"/>
+      </w:rPr>
+    </w:lvl>
+    <w:lvl w:ilvl="7" w:tplc="04090003" w:tentative="1">
+      <w:start w:val="1"/>
+      <w:numFmt w:val="bullet"/>
+      <w:lvlText w:val="o"/>
+      <w:lvlJc w:val="left"/>
+      <w:pPr>
+        <w:ind w:left="6120" w:hanging="360"/>
+      </w:pPr>
+      <w:rPr>
+        <w:rFonts w:ascii="Courier New" w:hAnsi="Courier New" w:cs="Courier New" w:hint="default"/>
+      </w:rPr>
+    </w:lvl>
+    <w:lvl w:ilvl="8" w:tplc="04090005" w:tentative="1">
+      <w:start w:val="1"/>
+      <w:numFmt w:val="bullet"/>
+      <w:lvlText w:val=""/>
+      <w:lvlJc w:val="left"/>
+      <w:pPr>
+        <w:ind w:left="6840" w:hanging="360"/>
+      </w:pPr>
+      <w:rPr>
+        <w:rFonts w:ascii="Wingdings" w:hAnsi="Wingdings" w:hint="default"/>
+      </w:rPr>
+    </w:lvl>
+  </w:abstractNum>
+  <w:abstractNum w:abstractNumId="1">
     <w:nsid w:val="0ABC127B"/>
     <w:multiLevelType w:val="hybridMultilevel"/>
     <w:tmpl w:val="0D723114"/>
@@ -8276,7 +8523,7 @@
       </w:pPr>
     </w:lvl>
   </w:abstractNum>
-  <w:abstractNum w:abstractNumId="1">
+  <w:abstractNum w:abstractNumId="2">
     <w:nsid w:val="27EF4770"/>
     <w:multiLevelType w:val="hybridMultilevel"/>
     <w:tmpl w:val="3462F6A2"/>
@@ -8367,7 +8614,7 @@
       </w:pPr>
     </w:lvl>
   </w:abstractNum>
-  <w:abstractNum w:abstractNumId="2">
+  <w:abstractNum w:abstractNumId="3">
     <w:nsid w:val="444378A6"/>
     <w:multiLevelType w:val="hybridMultilevel"/>
     <w:tmpl w:val="186A107A"/>
@@ -8456,7 +8703,7 @@
       </w:pPr>
     </w:lvl>
   </w:abstractNum>
-  <w:abstractNum w:abstractNumId="3">
+  <w:abstractNum w:abstractNumId="4">
     <w:nsid w:val="64C769B5"/>
     <w:multiLevelType w:val="hybridMultilevel"/>
     <w:tmpl w:val="B60ECCF8"/>
@@ -8545,7 +8792,7 @@
       </w:pPr>
     </w:lvl>
   </w:abstractNum>
-  <w:abstractNum w:abstractNumId="4">
+  <w:abstractNum w:abstractNumId="5">
     <w:nsid w:val="67A45B57"/>
     <w:multiLevelType w:val="hybridMultilevel"/>
     <w:tmpl w:val="C5028734"/>
@@ -8634,7 +8881,7 @@
       </w:pPr>
     </w:lvl>
   </w:abstractNum>
-  <w:abstractNum w:abstractNumId="5">
+  <w:abstractNum w:abstractNumId="6">
     <w:nsid w:val="710642E8"/>
     <w:multiLevelType w:val="hybridMultilevel"/>
     <w:tmpl w:val="511C08A8"/>
@@ -8723,7 +8970,7 @@
       </w:pPr>
     </w:lvl>
   </w:abstractNum>
-  <w:abstractNum w:abstractNumId="6">
+  <w:abstractNum w:abstractNumId="7">
     <w:nsid w:val="74DB52AA"/>
     <w:multiLevelType w:val="hybridMultilevel"/>
     <w:tmpl w:val="C374B526"/>
@@ -8813,7 +9060,7 @@
       </w:pPr>
     </w:lvl>
   </w:abstractNum>
-  <w:abstractNum w:abstractNumId="7">
+  <w:abstractNum w:abstractNumId="8">
     <w:nsid w:val="7C5A62EA"/>
     <w:multiLevelType w:val="hybridMultilevel"/>
     <w:tmpl w:val="5DA4F3FC"/>
@@ -8903,28 +9150,31 @@
     </w:lvl>
   </w:abstractNum>
   <w:num w:numId="1">
+    <w:abstractNumId w:val="3"/>
+  </w:num>
+  <w:num w:numId="2">
+    <w:abstractNumId w:val="5"/>
+  </w:num>
+  <w:num w:numId="3">
+    <w:abstractNumId w:val="1"/>
+  </w:num>
+  <w:num w:numId="4">
+    <w:abstractNumId w:val="6"/>
+  </w:num>
+  <w:num w:numId="5">
+    <w:abstractNumId w:val="4"/>
+  </w:num>
+  <w:num w:numId="6">
     <w:abstractNumId w:val="2"/>
   </w:num>
-  <w:num w:numId="2">
-    <w:abstractNumId w:val="4"/>
-  </w:num>
-  <w:num w:numId="3">
-    <w:abstractNumId w:val="0"/>
-  </w:num>
-  <w:num w:numId="4">
-    <w:abstractNumId w:val="5"/>
-  </w:num>
-  <w:num w:numId="5">
-    <w:abstractNumId w:val="3"/>
-  </w:num>
-  <w:num w:numId="6">
-    <w:abstractNumId w:val="1"/>
-  </w:num>
   <w:num w:numId="7">
-    <w:abstractNumId w:val="6"/>
+    <w:abstractNumId w:val="7"/>
   </w:num>
   <w:num w:numId="8">
-    <w:abstractNumId w:val="7"/>
+    <w:abstractNumId w:val="8"/>
+  </w:num>
+  <w:num w:numId="9">
+    <w:abstractNumId w:val="0"/>
   </w:num>
 </w:numbering>
 </file>
@@ -9548,7 +9798,7 @@
   <a:extraClrSchemeLst/>
   <a:extLst>
     <a:ext uri="{05A4C25C-085E-4340-85A3-A5531E510DB2}">
-      <thm15:themeFamily xmlns:thm15="http://schemas.microsoft.com/office/thememl/2012/main" xmlns="" name="Office Theme" id="{62F939B6-93AF-4DB8-9C6B-D6C7DFDC589F}" vid="{4A3C46E8-61CC-4603-A589-7422A47A8E4A}"/>
+      <thm15:themeFamily xmlns="" xmlns:thm15="http://schemas.microsoft.com/office/thememl/2012/main" name="Office Theme" id="{62F939B6-93AF-4DB8-9C6B-D6C7DFDC589F}" vid="{4A3C46E8-61CC-4603-A589-7422A47A8E4A}"/>
     </a:ext>
   </a:extLst>
 </a:theme>

</xml_diff>

<commit_message>
added code for runtimeException examples
</commit_message>
<xml_diff>
--- a/OOPS Concepts.docx
+++ b/OOPS Concepts.docx
@@ -7453,6 +7453,25 @@
     </w:p>
     <w:p>
       <w:pPr>
+        <w:shd w:val="clear" w:color="auto" w:fill="FFFFFF"/>
+        <w:spacing w:before="100" w:beforeAutospacing="1"/>
+        <w:ind w:left="360"/>
+        <w:jc w:val="both"/>
+        <w:rPr>
+          <w:rFonts w:eastAsia="Times New Roman" w:cstheme="minorHAnsi"/>
+          <w:color w:val="000000"/>
+        </w:rPr>
+      </w:pPr>
+      <w:r>
+        <w:rPr>
+          <w:rFonts w:eastAsia="Times New Roman" w:cstheme="minorHAnsi"/>
+          <w:color w:val="000000"/>
+        </w:rPr>
+        <w:t>Q) explain the execution flow of try, ctch and finally blocks when we return a value from try block and when we write System.exit(); in try block?</w:t>
+      </w:r>
+    </w:p>
+    <w:p>
+      <w:pPr>
         <w:pStyle w:val="ListParagraph"/>
         <w:numPr>
           <w:ilvl w:val="0"/>
@@ -7933,6 +7952,7 @@
           <w:rFonts w:eastAsia="Times New Roman" w:cstheme="minorHAnsi"/>
           <w:color w:val="000000"/>
         </w:rPr>
+        <w:lastRenderedPageBreak/>
         <w:t>If(!s.equals(“string1”)){</w:t>
       </w:r>
     </w:p>
@@ -7986,7 +8006,6 @@
           <w:rFonts w:eastAsia="Times New Roman" w:cstheme="minorHAnsi"/>
           <w:color w:val="000000"/>
         </w:rPr>
-        <w:lastRenderedPageBreak/>
         <w:t>} }</w:t>
       </w:r>
     </w:p>

</xml_diff>

<commit_message>
added code for compiletime Exception example1
</commit_message>
<xml_diff>
--- a/OOPS Concepts.docx
+++ b/OOPS Concepts.docx
@@ -30,11 +30,6 @@
     </w:p>
     <w:p>
       <w:pPr>
-        <w:pStyle w:val="ListParagraph"/>
-        <w:numPr>
-          <w:ilvl w:val="0"/>
-          <w:numId w:val="1"/>
-        </w:numPr>
         <w:jc w:val="both"/>
         <w:rPr>
           <w:rFonts w:cstheme="minorHAnsi"/>
@@ -50,22 +45,34 @@
         <w:rPr>
           <w:rFonts w:cstheme="minorHAnsi"/>
         </w:rPr>
-        <w:t>Wrapping data members &amp; its functions in to a single unit.</w:t>
-      </w:r>
-      <w:r>
-        <w:rPr>
-          <w:rFonts w:cstheme="minorHAnsi"/>
-        </w:rPr>
-        <w:t xml:space="preserve"> Those are called with object of a class.</w:t>
-      </w:r>
-    </w:p>
-    <w:p>
-      <w:pPr>
-        <w:jc w:val="both"/>
-        <w:rPr>
-          <w:rFonts w:cstheme="minorHAnsi"/>
-        </w:rPr>
-      </w:pPr>
+        <w:t>Wrapping data members &amp; its functions in to a single unit</w:t>
+      </w:r>
+      <w:r>
+        <w:rPr>
+          <w:rFonts w:cstheme="minorHAnsi"/>
+        </w:rPr>
+        <w:t>.</w:t>
+      </w:r>
+      <w:r>
+        <w:rPr>
+          <w:rFonts w:cstheme="minorHAnsi"/>
+        </w:rPr>
+        <w:t xml:space="preserve"> We achieve in java using Class. In class we have methods and variables, these are referred by object of a class.</w:t>
+      </w:r>
+    </w:p>
+    <w:p>
+      <w:pPr>
+        <w:jc w:val="both"/>
+        <w:rPr>
+          <w:rFonts w:cstheme="minorHAnsi"/>
+        </w:rPr>
+      </w:pPr>
+      <w:r>
+        <w:rPr>
+          <w:rFonts w:cstheme="minorHAnsi"/>
+        </w:rPr>
+        <w:t xml:space="preserve">If </w:t>
+      </w:r>
       <w:r>
         <w:rPr>
           <w:rFonts w:cstheme="minorHAnsi"/>
@@ -1796,7 +1803,7 @@
                     <a:blip r:embed="rId7">
                       <a:extLst>
                         <a:ext uri="{28A0092B-C50C-407E-A947-70E740481C1C}">
-                          <a14:useLocalDpi xmlns="" xmlns:wpc="http://schemas.microsoft.com/office/word/2010/wordprocessingCanvas" xmlns:mo="http://schemas.microsoft.com/office/mac/office/2008/main" xmlns:mc="http://schemas.openxmlformats.org/markup-compatibility/2006" xmlns:mv="urn:schemas-microsoft-com:mac:vml" xmlns:o="urn:schemas-microsoft-com:office:office" xmlns:v="urn:schemas-microsoft-com:vml" xmlns:wp14="http://schemas.microsoft.com/office/word/2010/wordprocessingDrawing" xmlns:w10="urn:schemas-microsoft-com:office:word" xmlns:w="http://schemas.openxmlformats.org/wordprocessingml/2006/main" xmlns:w14="http://schemas.microsoft.com/office/word/2010/wordml" xmlns:w15="http://schemas.microsoft.com/office/word/2012/wordml" xmlns:wpg="http://schemas.microsoft.com/office/word/2010/wordprocessingGroup" xmlns:wpi="http://schemas.microsoft.com/office/word/2010/wordprocessingInk" xmlns:wps="http://schemas.microsoft.com/office/word/2010/wordprocessingShape" xmlns:a14="http://schemas.microsoft.com/office/drawing/2010/main" val="0"/>
+                          <a14:useLocalDpi xmlns:a14="http://schemas.microsoft.com/office/drawing/2010/main" xmlns:wps="http://schemas.microsoft.com/office/word/2010/wordprocessingShape" xmlns:wpi="http://schemas.microsoft.com/office/word/2010/wordprocessingInk" xmlns:wpg="http://schemas.microsoft.com/office/word/2010/wordprocessingGroup" xmlns:w15="http://schemas.microsoft.com/office/word/2012/wordml" xmlns:w14="http://schemas.microsoft.com/office/word/2010/wordml" xmlns:w="http://schemas.openxmlformats.org/wordprocessingml/2006/main" xmlns:w10="urn:schemas-microsoft-com:office:word" xmlns:wp14="http://schemas.microsoft.com/office/word/2010/wordprocessingDrawing" xmlns:v="urn:schemas-microsoft-com:vml" xmlns:o="urn:schemas-microsoft-com:office:office" xmlns:mv="urn:schemas-microsoft-com:mac:vml" xmlns:mc="http://schemas.openxmlformats.org/markup-compatibility/2006" xmlns:mo="http://schemas.microsoft.com/office/mac/office/2008/main" xmlns:wpc="http://schemas.microsoft.com/office/word/2010/wordprocessingCanvas" xmlns="" val="0"/>
                         </a:ext>
                       </a:extLst>
                     </a:blip>
@@ -9817,7 +9824,7 @@
   <a:extraClrSchemeLst/>
   <a:extLst>
     <a:ext uri="{05A4C25C-085E-4340-85A3-A5531E510DB2}">
-      <thm15:themeFamily xmlns="" xmlns:thm15="http://schemas.microsoft.com/office/thememl/2012/main" name="Office Theme" id="{62F939B6-93AF-4DB8-9C6B-D6C7DFDC589F}" vid="{4A3C46E8-61CC-4603-A589-7422A47A8E4A}"/>
+      <thm15:themeFamily xmlns:thm15="http://schemas.microsoft.com/office/thememl/2012/main" xmlns="" name="Office Theme" id="{62F939B6-93AF-4DB8-9C6B-D6C7DFDC589F}" vid="{4A3C46E8-61CC-4603-A589-7422A47A8E4A}"/>
     </a:ext>
   </a:extLst>
 </a:theme>

</xml_diff>

<commit_message>
added code for userdefined,commonexception
</commit_message>
<xml_diff>
--- a/OOPS Concepts.docx
+++ b/OOPS Concepts.docx
@@ -1803,7 +1803,7 @@
                     <a:blip r:embed="rId7">
                       <a:extLst>
                         <a:ext uri="{28A0092B-C50C-407E-A947-70E740481C1C}">
-                          <a14:useLocalDpi xmlns:a14="http://schemas.microsoft.com/office/drawing/2010/main" xmlns:wps="http://schemas.microsoft.com/office/word/2010/wordprocessingShape" xmlns:wpi="http://schemas.microsoft.com/office/word/2010/wordprocessingInk" xmlns:wpg="http://schemas.microsoft.com/office/word/2010/wordprocessingGroup" xmlns:w15="http://schemas.microsoft.com/office/word/2012/wordml" xmlns:w14="http://schemas.microsoft.com/office/word/2010/wordml" xmlns:w="http://schemas.openxmlformats.org/wordprocessingml/2006/main" xmlns:w10="urn:schemas-microsoft-com:office:word" xmlns:wp14="http://schemas.microsoft.com/office/word/2010/wordprocessingDrawing" xmlns:v="urn:schemas-microsoft-com:vml" xmlns:o="urn:schemas-microsoft-com:office:office" xmlns:mv="urn:schemas-microsoft-com:mac:vml" xmlns:mc="http://schemas.openxmlformats.org/markup-compatibility/2006" xmlns:mo="http://schemas.microsoft.com/office/mac/office/2008/main" xmlns:wpc="http://schemas.microsoft.com/office/word/2010/wordprocessingCanvas" xmlns="" val="0"/>
+                          <a14:useLocalDpi xmlns="" xmlns:wpc="http://schemas.microsoft.com/office/word/2010/wordprocessingCanvas" xmlns:mo="http://schemas.microsoft.com/office/mac/office/2008/main" xmlns:mc="http://schemas.openxmlformats.org/markup-compatibility/2006" xmlns:mv="urn:schemas-microsoft-com:mac:vml" xmlns:o="urn:schemas-microsoft-com:office:office" xmlns:v="urn:schemas-microsoft-com:vml" xmlns:wp14="http://schemas.microsoft.com/office/word/2010/wordprocessingDrawing" xmlns:w10="urn:schemas-microsoft-com:office:word" xmlns:w="http://schemas.openxmlformats.org/wordprocessingml/2006/main" xmlns:w14="http://schemas.microsoft.com/office/word/2010/wordml" xmlns:w15="http://schemas.microsoft.com/office/word/2012/wordml" xmlns:wpg="http://schemas.microsoft.com/office/word/2010/wordprocessingGroup" xmlns:wpi="http://schemas.microsoft.com/office/word/2010/wordprocessingInk" xmlns:wps="http://schemas.microsoft.com/office/word/2010/wordprocessingShape" xmlns:a14="http://schemas.microsoft.com/office/drawing/2010/main" val="0"/>
                         </a:ext>
                       </a:extLst>
                     </a:blip>
@@ -8163,7 +8163,666 @@
           <w:rFonts w:eastAsia="Times New Roman" w:cstheme="minorHAnsi"/>
           <w:color w:val="000000"/>
         </w:rPr>
+        <w:t>If a piece of code is throwing runtime exception it will not be visible at compile time. Handling runtime exceptions(using try –catch blocks) is not a good practice.</w:t>
+      </w:r>
+    </w:p>
+    <w:p>
+      <w:pPr>
+        <w:shd w:val="clear" w:color="auto" w:fill="FFFFFF"/>
+        <w:spacing w:before="100" w:beforeAutospacing="1"/>
+        <w:ind w:left="360"/>
+        <w:jc w:val="both"/>
+        <w:rPr>
+          <w:rFonts w:eastAsia="Times New Roman" w:cstheme="minorHAnsi"/>
+          <w:color w:val="000000"/>
+        </w:rPr>
+      </w:pPr>
+      <w:r>
+        <w:rPr>
+          <w:rFonts w:eastAsia="Times New Roman" w:cstheme="minorHAnsi"/>
+          <w:color w:val="000000"/>
+        </w:rPr>
+        <w:t>A try block  can  be followed by one or more catch blocks. So once Exception occur in try block , the catch blocks will be executed sequentially. The catch blocks order is from child exception class to parent exception class.</w:t>
+      </w:r>
+      <w:r>
+        <w:rPr>
+          <w:rFonts w:eastAsia="Times New Roman" w:cstheme="minorHAnsi"/>
+          <w:color w:val="000000"/>
+        </w:rPr>
+        <w:t xml:space="preserve"> if the order is changed it throws compile time error.</w:t>
+      </w:r>
+    </w:p>
+    <w:p>
+      <w:pPr>
+        <w:shd w:val="clear" w:color="auto" w:fill="FFFFFF"/>
+        <w:spacing w:before="100" w:beforeAutospacing="1"/>
+        <w:ind w:left="360"/>
+        <w:jc w:val="both"/>
+        <w:rPr>
+          <w:rFonts w:eastAsia="Times New Roman" w:cstheme="minorHAnsi"/>
+          <w:color w:val="000000"/>
+        </w:rPr>
+      </w:pPr>
+      <w:r>
+        <w:rPr>
+          <w:rFonts w:eastAsia="Times New Roman" w:cstheme="minorHAnsi"/>
+          <w:color w:val="000000"/>
+        </w:rPr>
+        <w:t>Q) difference b/w throw and throws?</w:t>
+      </w:r>
+    </w:p>
+    <w:p>
+      <w:pPr>
+        <w:shd w:val="clear" w:color="auto" w:fill="FFFFFF"/>
+        <w:spacing w:before="100" w:beforeAutospacing="1"/>
+        <w:jc w:val="both"/>
+        <w:rPr>
+          <w:rFonts w:eastAsia="Times New Roman" w:cstheme="minorHAnsi"/>
+          <w:color w:val="000000"/>
+        </w:rPr>
+      </w:pPr>
+      <w:r>
+        <w:rPr>
+          <w:rFonts w:eastAsia="Times New Roman" w:cstheme="minorHAnsi"/>
+          <w:color w:val="000000"/>
+        </w:rPr>
+        <w:t xml:space="preserve">      </w:t>
+      </w:r>
+    </w:p>
+    <w:tbl>
+      <w:tblPr>
+        <w:tblStyle w:val="TableGrid"/>
+        <w:tblW w:w="0" w:type="auto"/>
+        <w:tblLook w:val="04A0"/>
+      </w:tblPr>
+      <w:tblGrid>
+        <w:gridCol w:w="4788"/>
+        <w:gridCol w:w="4788"/>
+      </w:tblGrid>
+      <w:tr>
+        <w:tc>
+          <w:tcPr>
+            <w:tcW w:w="4788" w:type="dxa"/>
+          </w:tcPr>
+          <w:p>
+            <w:pPr>
+              <w:spacing w:before="100" w:beforeAutospacing="1"/>
+              <w:jc w:val="both"/>
+              <w:rPr>
+                <w:rFonts w:eastAsia="Times New Roman" w:cstheme="minorHAnsi"/>
+                <w:b/>
+                <w:color w:val="000000"/>
+              </w:rPr>
+            </w:pPr>
+            <w:r>
+              <w:rPr>
+                <w:rFonts w:eastAsia="Times New Roman" w:cstheme="minorHAnsi"/>
+                <w:b/>
+                <w:color w:val="000000"/>
+              </w:rPr>
+              <w:t xml:space="preserve">                    throw</w:t>
+            </w:r>
+          </w:p>
+        </w:tc>
+        <w:tc>
+          <w:tcPr>
+            <w:tcW w:w="4788" w:type="dxa"/>
+          </w:tcPr>
+          <w:p>
+            <w:pPr>
+              <w:spacing w:before="100" w:beforeAutospacing="1"/>
+              <w:jc w:val="both"/>
+              <w:rPr>
+                <w:rFonts w:eastAsia="Times New Roman" w:cstheme="minorHAnsi"/>
+                <w:b/>
+                <w:color w:val="000000"/>
+              </w:rPr>
+            </w:pPr>
+            <w:r>
+              <w:rPr>
+                <w:rFonts w:eastAsia="Times New Roman" w:cstheme="minorHAnsi"/>
+                <w:color w:val="000000"/>
+              </w:rPr>
+              <w:t xml:space="preserve">                     </w:t>
+            </w:r>
+            <w:r>
+              <w:rPr>
+                <w:rFonts w:eastAsia="Times New Roman" w:cstheme="minorHAnsi"/>
+                <w:b/>
+                <w:color w:val="000000"/>
+              </w:rPr>
+              <w:t xml:space="preserve"> throws</w:t>
+            </w:r>
+          </w:p>
+        </w:tc>
+      </w:tr>
+      <w:tr>
+        <w:tc>
+          <w:tcPr>
+            <w:tcW w:w="4788" w:type="dxa"/>
+          </w:tcPr>
+          <w:p>
+            <w:pPr>
+              <w:spacing w:before="100" w:beforeAutospacing="1"/>
+              <w:jc w:val="both"/>
+              <w:rPr>
+                <w:rFonts w:eastAsia="Times New Roman" w:cstheme="minorHAnsi"/>
+                <w:color w:val="000000"/>
+              </w:rPr>
+            </w:pPr>
+            <w:r>
+              <w:rPr>
+                <w:rFonts w:eastAsia="Times New Roman" w:cstheme="minorHAnsi"/>
+                <w:color w:val="000000"/>
+              </w:rPr>
+              <w:t>Throw is used inside a method.</w:t>
+            </w:r>
+          </w:p>
+        </w:tc>
+        <w:tc>
+          <w:tcPr>
+            <w:tcW w:w="4788" w:type="dxa"/>
+          </w:tcPr>
+          <w:p>
+            <w:pPr>
+              <w:spacing w:before="100" w:beforeAutospacing="1"/>
+              <w:jc w:val="both"/>
+              <w:rPr>
+                <w:rFonts w:eastAsia="Times New Roman" w:cstheme="minorHAnsi"/>
+                <w:color w:val="000000"/>
+              </w:rPr>
+            </w:pPr>
+            <w:r>
+              <w:rPr>
+                <w:rFonts w:eastAsia="Times New Roman" w:cstheme="minorHAnsi"/>
+                <w:color w:val="000000"/>
+              </w:rPr>
+              <w:t>Throws is used at method heading.</w:t>
+            </w:r>
+          </w:p>
+        </w:tc>
+      </w:tr>
+      <w:tr>
+        <w:tc>
+          <w:tcPr>
+            <w:tcW w:w="4788" w:type="dxa"/>
+          </w:tcPr>
+          <w:p>
+            <w:pPr>
+              <w:spacing w:before="100" w:beforeAutospacing="1"/>
+              <w:rPr>
+                <w:rFonts w:eastAsia="Times New Roman" w:cstheme="minorHAnsi"/>
+                <w:color w:val="000000"/>
+              </w:rPr>
+            </w:pPr>
+            <w:r>
+              <w:rPr>
+                <w:rFonts w:eastAsia="Times New Roman" w:cstheme="minorHAnsi"/>
+                <w:color w:val="000000"/>
+              </w:rPr>
+              <w:t>Syntax: throw new Exception(“Exception”);</w:t>
+            </w:r>
+          </w:p>
+        </w:tc>
+        <w:tc>
+          <w:tcPr>
+            <w:tcW w:w="4788" w:type="dxa"/>
+          </w:tcPr>
+          <w:p>
+            <w:pPr>
+              <w:spacing w:before="100" w:beforeAutospacing="1"/>
+              <w:jc w:val="both"/>
+              <w:rPr>
+                <w:rFonts w:eastAsia="Times New Roman" w:cstheme="minorHAnsi"/>
+                <w:color w:val="000000"/>
+              </w:rPr>
+            </w:pPr>
+            <w:r>
+              <w:rPr>
+                <w:rFonts w:eastAsia="Times New Roman" w:cstheme="minorHAnsi"/>
+                <w:color w:val="000000"/>
+              </w:rPr>
+              <w:t>Syntax: public void m1() throws Exception, IOException{                                             //method body</w:t>
+            </w:r>
+          </w:p>
+          <w:p>
+            <w:pPr>
+              <w:spacing w:before="100" w:beforeAutospacing="1"/>
+              <w:jc w:val="both"/>
+              <w:rPr>
+                <w:rFonts w:eastAsia="Times New Roman" w:cstheme="minorHAnsi"/>
+                <w:color w:val="000000"/>
+              </w:rPr>
+            </w:pPr>
+            <w:r>
+              <w:rPr>
+                <w:rFonts w:eastAsia="Times New Roman" w:cstheme="minorHAnsi"/>
+                <w:color w:val="000000"/>
+              </w:rPr>
+              <w:t>}</w:t>
+            </w:r>
+          </w:p>
+        </w:tc>
+      </w:tr>
+      <w:tr>
+        <w:tc>
+          <w:tcPr>
+            <w:tcW w:w="4788" w:type="dxa"/>
+          </w:tcPr>
+          <w:p>
+            <w:pPr>
+              <w:spacing w:before="100" w:beforeAutospacing="1"/>
+              <w:jc w:val="both"/>
+              <w:rPr>
+                <w:rFonts w:eastAsia="Times New Roman" w:cstheme="minorHAnsi"/>
+                <w:color w:val="000000"/>
+              </w:rPr>
+            </w:pPr>
+            <w:r>
+              <w:rPr>
+                <w:rFonts w:eastAsia="Times New Roman" w:cstheme="minorHAnsi"/>
+                <w:color w:val="000000"/>
+              </w:rPr>
+              <w:t>We can throw exception in constructor.</w:t>
+            </w:r>
+          </w:p>
+        </w:tc>
+        <w:tc>
+          <w:tcPr>
+            <w:tcW w:w="4788" w:type="dxa"/>
+          </w:tcPr>
+          <w:p>
+            <w:pPr>
+              <w:spacing w:before="100" w:beforeAutospacing="1"/>
+              <w:jc w:val="both"/>
+              <w:rPr>
+                <w:rFonts w:eastAsia="Times New Roman" w:cstheme="minorHAnsi"/>
+                <w:color w:val="000000"/>
+              </w:rPr>
+            </w:pPr>
+            <w:r>
+              <w:rPr>
+                <w:rFonts w:eastAsia="Times New Roman" w:cstheme="minorHAnsi"/>
+                <w:color w:val="000000"/>
+              </w:rPr>
+              <w:t>We can write exception at constructor header level using throws.</w:t>
+            </w:r>
+          </w:p>
+        </w:tc>
+      </w:tr>
+      <w:tr>
+        <w:tc>
+          <w:tcPr>
+            <w:tcW w:w="4788" w:type="dxa"/>
+          </w:tcPr>
+          <w:p>
+            <w:pPr>
+              <w:spacing w:before="100" w:beforeAutospacing="1"/>
+              <w:jc w:val="both"/>
+              <w:rPr>
+                <w:rFonts w:eastAsia="Times New Roman" w:cstheme="minorHAnsi"/>
+                <w:color w:val="000000"/>
+              </w:rPr>
+            </w:pPr>
+          </w:p>
+        </w:tc>
+        <w:tc>
+          <w:tcPr>
+            <w:tcW w:w="4788" w:type="dxa"/>
+          </w:tcPr>
+          <w:p>
+            <w:pPr>
+              <w:spacing w:before="100" w:beforeAutospacing="1"/>
+              <w:jc w:val="both"/>
+              <w:rPr>
+                <w:rFonts w:eastAsia="Times New Roman" w:cstheme="minorHAnsi"/>
+                <w:color w:val="000000"/>
+              </w:rPr>
+            </w:pPr>
+          </w:p>
+        </w:tc>
+      </w:tr>
+      <w:tr>
+        <w:tc>
+          <w:tcPr>
+            <w:tcW w:w="4788" w:type="dxa"/>
+          </w:tcPr>
+          <w:p>
+            <w:pPr>
+              <w:spacing w:before="100" w:beforeAutospacing="1"/>
+              <w:jc w:val="both"/>
+              <w:rPr>
+                <w:rFonts w:eastAsia="Times New Roman" w:cstheme="minorHAnsi"/>
+                <w:color w:val="000000"/>
+              </w:rPr>
+            </w:pPr>
+          </w:p>
+        </w:tc>
+        <w:tc>
+          <w:tcPr>
+            <w:tcW w:w="4788" w:type="dxa"/>
+          </w:tcPr>
+          <w:p>
+            <w:pPr>
+              <w:spacing w:before="100" w:beforeAutospacing="1"/>
+              <w:jc w:val="both"/>
+              <w:rPr>
+                <w:rFonts w:eastAsia="Times New Roman" w:cstheme="minorHAnsi"/>
+                <w:color w:val="000000"/>
+              </w:rPr>
+            </w:pPr>
+          </w:p>
+        </w:tc>
+      </w:tr>
+    </w:tbl>
+    <w:p>
+      <w:pPr>
+        <w:shd w:val="clear" w:color="auto" w:fill="FFFFFF"/>
+        <w:spacing w:before="100" w:beforeAutospacing="1"/>
+        <w:jc w:val="both"/>
+        <w:rPr>
+          <w:rFonts w:eastAsia="Times New Roman" w:cstheme="minorHAnsi"/>
+          <w:color w:val="000000"/>
+        </w:rPr>
+      </w:pPr>
+    </w:p>
+    <w:p>
+      <w:pPr>
+        <w:shd w:val="clear" w:color="auto" w:fill="FFFFFF"/>
+        <w:spacing w:before="100" w:beforeAutospacing="1"/>
+        <w:ind w:left="360"/>
+        <w:jc w:val="both"/>
+        <w:rPr>
+          <w:rFonts w:eastAsia="Times New Roman" w:cstheme="minorHAnsi"/>
+          <w:color w:val="000000"/>
+        </w:rPr>
+      </w:pPr>
+      <w:r>
+        <w:rPr>
+          <w:rFonts w:eastAsia="Times New Roman" w:cstheme="minorHAnsi"/>
+          <w:color w:val="000000"/>
+        </w:rPr>
+        <w:lastRenderedPageBreak/>
+        <w:t>If a method</w:t>
+      </w:r>
+      <w:r>
+        <w:rPr>
+          <w:rFonts w:eastAsia="Times New Roman" w:cstheme="minorHAnsi"/>
+          <w:b/>
+          <w:color w:val="000000"/>
+        </w:rPr>
+        <w:t xml:space="preserve"> </w:t>
+      </w:r>
+      <w:r>
+        <w:rPr>
+          <w:rFonts w:eastAsia="Times New Roman" w:cstheme="minorHAnsi"/>
+          <w:color w:val="000000"/>
+        </w:rPr>
+        <w:t xml:space="preserve"> throw any compile time error inside a method, we will write the exception name at method heading level beside throws. Example is </w:t>
+      </w:r>
+    </w:p>
+    <w:p>
+      <w:pPr>
+        <w:shd w:val="clear" w:color="auto" w:fill="FFFFFF"/>
+        <w:spacing w:before="100" w:beforeAutospacing="1"/>
+        <w:ind w:left="360"/>
+        <w:jc w:val="both"/>
+        <w:rPr>
+          <w:rFonts w:eastAsia="Times New Roman" w:cstheme="minorHAnsi"/>
+          <w:color w:val="000000"/>
+          <w:highlight w:val="yellow"/>
+        </w:rPr>
+      </w:pPr>
+      <w:r>
+        <w:rPr>
+          <w:rFonts w:eastAsia="Times New Roman" w:cstheme="minorHAnsi"/>
+          <w:color w:val="000000"/>
+          <w:highlight w:val="yellow"/>
+        </w:rPr>
+        <w:t>Class A{</w:t>
+      </w:r>
+    </w:p>
+    <w:p>
+      <w:pPr>
+        <w:shd w:val="clear" w:color="auto" w:fill="FFFFFF"/>
+        <w:spacing w:before="100" w:beforeAutospacing="1"/>
+        <w:ind w:left="360"/>
+        <w:jc w:val="both"/>
+        <w:rPr>
+          <w:rFonts w:eastAsia="Times New Roman" w:cstheme="minorHAnsi"/>
+          <w:color w:val="000000"/>
+          <w:highlight w:val="yellow"/>
+        </w:rPr>
+      </w:pPr>
+      <w:r>
+        <w:rPr>
+          <w:rFonts w:eastAsia="Times New Roman" w:cstheme="minorHAnsi"/>
+          <w:color w:val="000000"/>
+          <w:highlight w:val="yellow"/>
+        </w:rPr>
+        <w:t>Public void m1() throws Exception{</w:t>
+      </w:r>
+    </w:p>
+    <w:p>
+      <w:pPr>
+        <w:shd w:val="clear" w:color="auto" w:fill="FFFFFF"/>
+        <w:spacing w:before="100" w:beforeAutospacing="1"/>
+        <w:ind w:left="360"/>
+        <w:jc w:val="both"/>
+        <w:rPr>
+          <w:rFonts w:eastAsia="Times New Roman" w:cstheme="minorHAnsi"/>
+          <w:color w:val="000000"/>
+          <w:highlight w:val="yellow"/>
+        </w:rPr>
+      </w:pPr>
+      <w:r>
+        <w:rPr>
+          <w:rFonts w:eastAsia="Times New Roman" w:cstheme="minorHAnsi"/>
+          <w:color w:val="000000"/>
+          <w:highlight w:val="yellow"/>
+        </w:rPr>
+        <w:t>Try{</w:t>
+      </w:r>
+    </w:p>
+    <w:p>
+      <w:pPr>
+        <w:shd w:val="clear" w:color="auto" w:fill="FFFFFF"/>
+        <w:spacing w:before="100" w:beforeAutospacing="1"/>
+        <w:ind w:left="360"/>
+        <w:jc w:val="both"/>
+        <w:rPr>
+          <w:rFonts w:eastAsia="Times New Roman" w:cstheme="minorHAnsi"/>
+          <w:color w:val="000000"/>
+          <w:highlight w:val="yellow"/>
+        </w:rPr>
+      </w:pPr>
+      <w:r>
+        <w:rPr>
+          <w:rFonts w:eastAsia="Times New Roman" w:cstheme="minorHAnsi"/>
+          <w:color w:val="000000"/>
+          <w:highlight w:val="yellow"/>
+        </w:rPr>
+        <w:t>//method stmts</w:t>
+      </w:r>
+    </w:p>
+    <w:p>
+      <w:pPr>
+        <w:shd w:val="clear" w:color="auto" w:fill="FFFFFF"/>
+        <w:spacing w:before="100" w:beforeAutospacing="1"/>
+        <w:ind w:left="360"/>
+        <w:jc w:val="both"/>
+        <w:rPr>
+          <w:rFonts w:eastAsia="Times New Roman" w:cstheme="minorHAnsi"/>
+          <w:color w:val="000000"/>
+          <w:highlight w:val="yellow"/>
+        </w:rPr>
+      </w:pPr>
+      <w:r>
+        <w:rPr>
+          <w:rFonts w:eastAsia="Times New Roman" w:cstheme="minorHAnsi"/>
+          <w:color w:val="000000"/>
+          <w:highlight w:val="yellow"/>
+        </w:rPr>
+        <w:t>}catch(IOException e) {</w:t>
+      </w:r>
+    </w:p>
+    <w:p>
+      <w:pPr>
+        <w:shd w:val="clear" w:color="auto" w:fill="FFFFFF"/>
+        <w:spacing w:before="100" w:beforeAutospacing="1"/>
+        <w:ind w:left="360"/>
+        <w:jc w:val="both"/>
+        <w:rPr>
+          <w:rFonts w:eastAsia="Times New Roman" w:cstheme="minorHAnsi"/>
+          <w:color w:val="000000"/>
+          <w:highlight w:val="yellow"/>
+        </w:rPr>
+      </w:pPr>
+      <w:r>
+        <w:rPr>
+          <w:rFonts w:eastAsia="Times New Roman" w:cstheme="minorHAnsi"/>
+          <w:color w:val="000000"/>
+          <w:highlight w:val="yellow"/>
+        </w:rPr>
+        <w:t>Throw new Exception();</w:t>
+      </w:r>
+    </w:p>
+    <w:p>
+      <w:pPr>
+        <w:shd w:val="clear" w:color="auto" w:fill="FFFFFF"/>
+        <w:spacing w:before="100" w:beforeAutospacing="1"/>
+        <w:ind w:left="360"/>
+        <w:jc w:val="both"/>
+        <w:rPr>
+          <w:rFonts w:eastAsia="Times New Roman" w:cstheme="minorHAnsi"/>
+          <w:color w:val="000000"/>
+        </w:rPr>
+      </w:pPr>
+      <w:r>
+        <w:rPr>
+          <w:rFonts w:eastAsia="Times New Roman" w:cstheme="minorHAnsi"/>
+          <w:color w:val="000000"/>
+          <w:highlight w:val="yellow"/>
+        </w:rPr>
+        <w:t>} } }</w:t>
+      </w:r>
+    </w:p>
+    <w:p>
+      <w:pPr>
+        <w:shd w:val="clear" w:color="auto" w:fill="FFFFFF"/>
+        <w:spacing w:before="100" w:beforeAutospacing="1"/>
+        <w:ind w:left="360"/>
+        <w:jc w:val="both"/>
+        <w:rPr>
+          <w:rFonts w:eastAsia="Times New Roman" w:cstheme="minorHAnsi"/>
+          <w:color w:val="000000"/>
+        </w:rPr>
+      </w:pPr>
+    </w:p>
+    <w:p>
+      <w:pPr>
+        <w:shd w:val="clear" w:color="auto" w:fill="FFFFFF"/>
+        <w:spacing w:before="100" w:beforeAutospacing="1"/>
+        <w:ind w:left="360"/>
+        <w:jc w:val="both"/>
+        <w:rPr>
+          <w:rFonts w:eastAsia="Times New Roman" w:cstheme="minorHAnsi"/>
+          <w:color w:val="000000"/>
+        </w:rPr>
+      </w:pPr>
+      <w:r>
+        <w:rPr>
+          <w:rFonts w:eastAsia="Times New Roman" w:cstheme="minorHAnsi"/>
+          <w:color w:val="000000"/>
+        </w:rPr>
+        <w:t xml:space="preserve">If we write any stmt after throwing exception(using </w:t>
+      </w:r>
+      <w:r>
+        <w:rPr>
+          <w:rFonts w:eastAsia="Times New Roman" w:cstheme="minorHAnsi"/>
+          <w:b/>
+          <w:color w:val="000000"/>
+        </w:rPr>
+        <w:t>throw</w:t>
+      </w:r>
+      <w:r>
+        <w:rPr>
+          <w:rFonts w:eastAsia="Times New Roman" w:cstheme="minorHAnsi"/>
+          <w:color w:val="000000"/>
+        </w:rPr>
+        <w:t xml:space="preserve"> key word) inside a method we can not write any other stmt including return. It gives compilation error (unreachable error).</w:t>
+      </w:r>
+    </w:p>
+    <w:p>
+      <w:pPr>
+        <w:shd w:val="clear" w:color="auto" w:fill="FFFFFF"/>
+        <w:spacing w:before="100" w:beforeAutospacing="1"/>
+        <w:ind w:left="360"/>
+        <w:jc w:val="both"/>
+        <w:rPr>
+          <w:rFonts w:eastAsia="Times New Roman" w:cstheme="minorHAnsi"/>
+          <w:color w:val="000000"/>
+        </w:rPr>
+      </w:pPr>
+      <w:r>
+        <w:rPr>
+          <w:rFonts w:eastAsia="Times New Roman" w:cstheme="minorHAnsi"/>
+          <w:color w:val="000000"/>
+        </w:rPr>
+        <w:t>If a method or constructor is throwing exception, where ever  we are calling the method or constructor all the places we have to handle by throwing the exception again or using try –catch block.</w:t>
+      </w:r>
+    </w:p>
+    <w:p>
+      <w:pPr>
+        <w:shd w:val="clear" w:color="auto" w:fill="FFFFFF"/>
+        <w:spacing w:before="100" w:beforeAutospacing="1"/>
+        <w:ind w:left="360"/>
+        <w:jc w:val="both"/>
+        <w:rPr>
+          <w:rFonts w:eastAsia="Times New Roman" w:cstheme="minorHAnsi"/>
+          <w:color w:val="000000"/>
+        </w:rPr>
+      </w:pPr>
+      <w:r>
+        <w:rPr>
+          <w:rFonts w:eastAsia="Times New Roman" w:cstheme="minorHAnsi"/>
+          <w:color w:val="000000"/>
+        </w:rPr>
+        <w:t>Static or instance blocks can not throw exception. If static or instance block code is throwing compilation error, we have to handle the exception using try-catch.</w:t>
+      </w:r>
+    </w:p>
+    <w:p>
+      <w:pPr>
+        <w:shd w:val="clear" w:color="auto" w:fill="FFFFFF"/>
+        <w:spacing w:before="100" w:beforeAutospacing="1"/>
+        <w:jc w:val="both"/>
+        <w:rPr>
+          <w:rFonts w:eastAsia="Times New Roman" w:cstheme="minorHAnsi"/>
+          <w:color w:val="000000"/>
+        </w:rPr>
+      </w:pPr>
+      <w:r>
+        <w:rPr>
+          <w:rFonts w:eastAsia="Times New Roman" w:cstheme="minorHAnsi"/>
+          <w:color w:val="000000"/>
+        </w:rPr>
+        <w:t xml:space="preserve">      </w:t>
+      </w:r>
+      <w:r>
+        <w:rPr>
+          <w:rFonts w:eastAsia="Times New Roman" w:cstheme="minorHAnsi"/>
+          <w:b/>
+          <w:color w:val="000000"/>
+        </w:rPr>
         <w:t>User defined exception:</w:t>
+      </w:r>
+      <w:r>
+        <w:rPr>
+          <w:rFonts w:eastAsia="Times New Roman" w:cstheme="minorHAnsi"/>
+          <w:b/>
+          <w:color w:val="000000"/>
+        </w:rPr>
+        <w:t xml:space="preserve"> </w:t>
       </w:r>
     </w:p>
     <w:p>
@@ -9824,7 +10483,7 @@
   <a:extraClrSchemeLst/>
   <a:extLst>
     <a:ext uri="{05A4C25C-085E-4340-85A3-A5531E510DB2}">
-      <thm15:themeFamily xmlns:thm15="http://schemas.microsoft.com/office/thememl/2012/main" xmlns="" name="Office Theme" id="{62F939B6-93AF-4DB8-9C6B-D6C7DFDC589F}" vid="{4A3C46E8-61CC-4603-A589-7422A47A8E4A}"/>
+      <thm15:themeFamily xmlns="" xmlns:thm15="http://schemas.microsoft.com/office/thememl/2012/main" name="Office Theme" id="{62F939B6-93AF-4DB8-9C6B-D6C7DFDC589F}" vid="{4A3C46E8-61CC-4603-A589-7422A47A8E4A}"/>
     </a:ext>
   </a:extLst>
 </a:theme>

</xml_diff>

<commit_message>
code added for runtime,Tostring(),logical porgrams,serializable,cloneable interface
</commit_message>
<xml_diff>
--- a/OOPS Concepts.docx
+++ b/OOPS Concepts.docx
@@ -7474,7 +7474,21 @@
           <w:rFonts w:eastAsia="Times New Roman" w:cstheme="minorHAnsi"/>
           <w:color w:val="000000"/>
         </w:rPr>
-        <w:t>Q) explain the execution flow of try, ctch and finally blocks when we return a value from try block and when we write System.exit(); in try block?</w:t>
+        <w:t>Q) explain the execution flow of try, c</w:t>
+      </w:r>
+      <w:r>
+        <w:rPr>
+          <w:rFonts w:eastAsia="Times New Roman" w:cstheme="minorHAnsi"/>
+          <w:color w:val="000000"/>
+        </w:rPr>
+        <w:t>a</w:t>
+      </w:r>
+      <w:r>
+        <w:rPr>
+          <w:rFonts w:eastAsia="Times New Roman" w:cstheme="minorHAnsi"/>
+          <w:color w:val="000000"/>
+        </w:rPr>
+        <w:t>tch and finally blocks when we return a value from try block and when we write System.exit(); in try block?</w:t>
       </w:r>
     </w:p>
     <w:p>
@@ -8260,7 +8274,23 @@
                 <w:b/>
                 <w:color w:val="000000"/>
               </w:rPr>
-              <w:t xml:space="preserve">                    throw</w:t>
+              <w:t xml:space="preserve">                    </w:t>
+            </w:r>
+            <w:r>
+              <w:rPr>
+                <w:rFonts w:eastAsia="Times New Roman" w:cstheme="minorHAnsi"/>
+                <w:b/>
+                <w:color w:val="000000"/>
+              </w:rPr>
+              <w:t>T</w:t>
+            </w:r>
+            <w:r>
+              <w:rPr>
+                <w:rFonts w:eastAsia="Times New Roman" w:cstheme="minorHAnsi"/>
+                <w:b/>
+                <w:color w:val="000000"/>
+              </w:rPr>
+              <w:t>hrow</w:t>
             </w:r>
           </w:p>
         </w:tc>
@@ -8824,18 +8854,87 @@
         </w:rPr>
         <w:t xml:space="preserve"> </w:t>
       </w:r>
+      <w:r>
+        <w:rPr>
+          <w:rFonts w:eastAsia="Times New Roman" w:cstheme="minorHAnsi"/>
+          <w:color w:val="000000"/>
+        </w:rPr>
+        <w:t>user defined excepti</w:t>
+      </w:r>
+      <w:r>
+        <w:rPr>
+          <w:rFonts w:eastAsia="Times New Roman" w:cstheme="minorHAnsi"/>
+          <w:color w:val="000000"/>
+        </w:rPr>
+        <w:t>on is a normal class, but it sh</w:t>
+      </w:r>
+      <w:r>
+        <w:rPr>
+          <w:rFonts w:eastAsia="Times New Roman" w:cstheme="minorHAnsi"/>
+          <w:color w:val="000000"/>
+        </w:rPr>
+        <w:t>ou</w:t>
+      </w:r>
+      <w:r>
+        <w:rPr>
+          <w:rFonts w:eastAsia="Times New Roman" w:cstheme="minorHAnsi"/>
+          <w:color w:val="000000"/>
+        </w:rPr>
+        <w:t>l</w:t>
+      </w:r>
+      <w:r>
+        <w:rPr>
+          <w:rFonts w:eastAsia="Times New Roman" w:cstheme="minorHAnsi"/>
+          <w:color w:val="000000"/>
+        </w:rPr>
+        <w:t xml:space="preserve">d have </w:t>
+      </w:r>
+      <w:r>
+        <w:rPr>
+          <w:rFonts w:eastAsia="Times New Roman" w:cstheme="minorHAnsi"/>
+          <w:color w:val="000000"/>
+        </w:rPr>
+        <w:t xml:space="preserve">the </w:t>
+      </w:r>
+      <w:r>
+        <w:rPr>
+          <w:rFonts w:eastAsia="Times New Roman" w:cstheme="minorHAnsi"/>
+          <w:color w:val="000000"/>
+        </w:rPr>
+        <w:t xml:space="preserve">          </w:t>
+      </w:r>
+      <w:r>
+        <w:rPr>
+          <w:rFonts w:eastAsia="Times New Roman" w:cstheme="minorHAnsi"/>
+          <w:color w:val="000000"/>
+        </w:rPr>
+        <w:t>below condition</w:t>
+      </w:r>
+      <w:r>
+        <w:rPr>
+          <w:rFonts w:eastAsia="Times New Roman" w:cstheme="minorHAnsi"/>
+          <w:color w:val="000000"/>
+        </w:rPr>
+        <w:t>.</w:t>
+      </w:r>
     </w:p>
     <w:p>
       <w:pPr>
         <w:shd w:val="clear" w:color="auto" w:fill="FFFFFF"/>
         <w:spacing w:before="100" w:beforeAutospacing="1"/>
-        <w:ind w:left="360"/>
-        <w:jc w:val="both"/>
-        <w:rPr>
-          <w:rFonts w:eastAsia="Times New Roman" w:cstheme="minorHAnsi"/>
-          <w:color w:val="000000"/>
-        </w:rPr>
-      </w:pPr>
+        <w:jc w:val="both"/>
+        <w:rPr>
+          <w:rFonts w:eastAsia="Times New Roman" w:cstheme="minorHAnsi"/>
+          <w:color w:val="000000"/>
+        </w:rPr>
+      </w:pPr>
+      <w:r>
+        <w:rPr>
+          <w:rFonts w:eastAsia="Times New Roman" w:cstheme="minorHAnsi"/>
+          <w:color w:val="000000"/>
+        </w:rPr>
+        <w:t>The class should extend checked(Exception) or unchecked(RuntimeException) exception class.</w:t>
+      </w:r>
     </w:p>
     <w:p>
       <w:pPr>
@@ -8846,8 +8945,17 @@
         <w:rPr>
           <w:rFonts w:eastAsia="Times New Roman" w:cstheme="minorHAnsi"/>
           <w:color w:val="000000"/>
-        </w:rPr>
-      </w:pPr>
+          <w:highlight w:val="yellow"/>
+        </w:rPr>
+      </w:pPr>
+      <w:r>
+        <w:rPr>
+          <w:rFonts w:eastAsia="Times New Roman" w:cstheme="minorHAnsi"/>
+          <w:color w:val="000000"/>
+          <w:highlight w:val="yellow"/>
+        </w:rPr>
+        <w:t>Class C1 extends Exception{</w:t>
+      </w:r>
     </w:p>
     <w:p>
       <w:pPr>
@@ -8860,6 +8968,599 @@
           <w:color w:val="000000"/>
         </w:rPr>
       </w:pPr>
+      <w:r>
+        <w:rPr>
+          <w:rFonts w:eastAsia="Times New Roman" w:cstheme="minorHAnsi"/>
+          <w:color w:val="000000"/>
+          <w:highlight w:val="yellow"/>
+        </w:rPr>
+        <w:t>}</w:t>
+      </w:r>
+    </w:p>
+    <w:p>
+      <w:pPr>
+        <w:shd w:val="clear" w:color="auto" w:fill="FFFFFF"/>
+        <w:spacing w:before="100" w:beforeAutospacing="1"/>
+        <w:ind w:left="360"/>
+        <w:jc w:val="both"/>
+        <w:rPr>
+          <w:rFonts w:ascii="Arial" w:hAnsi="Arial" w:cs="Arial"/>
+          <w:color w:val="000000"/>
+          <w:sz w:val="22"/>
+          <w:szCs w:val="22"/>
+        </w:rPr>
+      </w:pPr>
+      <w:r>
+        <w:rPr>
+          <w:rFonts w:ascii="Arial" w:hAnsi="Arial" w:cs="Arial"/>
+          <w:color w:val="000000"/>
+          <w:sz w:val="22"/>
+          <w:szCs w:val="22"/>
+        </w:rPr>
+        <w:t>Q) What are the Differences b/w final, finalize,finally?</w:t>
+      </w:r>
+    </w:p>
+    <w:p>
+      <w:pPr>
+        <w:shd w:val="clear" w:color="auto" w:fill="FFFFFF"/>
+        <w:spacing w:before="100" w:beforeAutospacing="1"/>
+        <w:ind w:left="360"/>
+        <w:jc w:val="both"/>
+        <w:rPr>
+          <w:rFonts w:eastAsia="Times New Roman" w:cstheme="minorHAnsi"/>
+          <w:color w:val="000000"/>
+        </w:rPr>
+      </w:pPr>
+      <w:r>
+        <w:rPr>
+          <w:rFonts w:eastAsia="Times New Roman" w:cstheme="minorHAnsi"/>
+          <w:color w:val="000000"/>
+        </w:rPr>
+        <w:t xml:space="preserve">A) </w:t>
+      </w:r>
+      <w:r>
+        <w:rPr>
+          <w:rFonts w:eastAsia="Times New Roman" w:cstheme="minorHAnsi"/>
+          <w:b/>
+          <w:color w:val="000000"/>
+        </w:rPr>
+        <w:t>final</w:t>
+      </w:r>
+      <w:r>
+        <w:rPr>
+          <w:rFonts w:eastAsia="Times New Roman" w:cstheme="minorHAnsi"/>
+          <w:color w:val="000000"/>
+        </w:rPr>
+        <w:t xml:space="preserve"> is a keyword and it is used to create constants. </w:t>
+      </w:r>
+      <w:r>
+        <w:rPr>
+          <w:rFonts w:eastAsia="Times New Roman" w:cstheme="minorHAnsi"/>
+          <w:b/>
+          <w:color w:val="000000"/>
+        </w:rPr>
+        <w:t>Finally</w:t>
+      </w:r>
+      <w:r>
+        <w:rPr>
+          <w:rFonts w:eastAsia="Times New Roman" w:cstheme="minorHAnsi"/>
+          <w:b/>
+          <w:color w:val="000000"/>
+        </w:rPr>
+        <w:t xml:space="preserve"> </w:t>
+      </w:r>
+      <w:r>
+        <w:rPr>
+          <w:rFonts w:eastAsia="Times New Roman" w:cstheme="minorHAnsi"/>
+          <w:color w:val="000000"/>
+        </w:rPr>
+        <w:t>is a block</w:t>
+      </w:r>
+      <w:r>
+        <w:rPr>
+          <w:rFonts w:eastAsia="Times New Roman" w:cstheme="minorHAnsi"/>
+          <w:color w:val="000000"/>
+        </w:rPr>
+        <w:t xml:space="preserve"> it is used in Exception scenarios. It means the stmts in finally block will be executed even if exception occur in try or catch blocks.  </w:t>
+      </w:r>
+      <w:r>
+        <w:rPr>
+          <w:rFonts w:eastAsia="Times New Roman" w:cstheme="minorHAnsi"/>
+          <w:b/>
+          <w:color w:val="000000"/>
+        </w:rPr>
+        <w:t>Finalize</w:t>
+      </w:r>
+      <w:r>
+        <w:rPr>
+          <w:rFonts w:eastAsia="Times New Roman" w:cstheme="minorHAnsi"/>
+          <w:color w:val="000000"/>
+        </w:rPr>
+        <w:t xml:space="preserve"> is</w:t>
+      </w:r>
+      <w:r>
+        <w:rPr>
+          <w:rFonts w:eastAsia="Times New Roman" w:cstheme="minorHAnsi"/>
+          <w:color w:val="000000"/>
+        </w:rPr>
+        <w:t xml:space="preserve"> a</w:t>
+      </w:r>
+      <w:r>
+        <w:rPr>
+          <w:rFonts w:eastAsia="Times New Roman" w:cstheme="minorHAnsi"/>
+          <w:b/>
+          <w:color w:val="000000"/>
+        </w:rPr>
+        <w:t xml:space="preserve"> </w:t>
+      </w:r>
+      <w:r>
+        <w:rPr>
+          <w:rFonts w:eastAsia="Times New Roman" w:cstheme="minorHAnsi"/>
+          <w:color w:val="000000"/>
+        </w:rPr>
+        <w:t xml:space="preserve">method in Object class and it is used in garbage collection process. </w:t>
+      </w:r>
+    </w:p>
+    <w:p>
+      <w:pPr>
+        <w:shd w:val="clear" w:color="auto" w:fill="FFFFFF"/>
+        <w:spacing w:before="100" w:beforeAutospacing="1"/>
+        <w:ind w:left="360"/>
+        <w:jc w:val="both"/>
+        <w:rPr>
+          <w:rFonts w:eastAsia="Times New Roman" w:cstheme="minorHAnsi"/>
+          <w:color w:val="000000"/>
+        </w:rPr>
+      </w:pPr>
+      <w:r>
+        <w:rPr>
+          <w:rFonts w:eastAsia="Times New Roman" w:cstheme="minorHAnsi"/>
+          <w:color w:val="000000"/>
+        </w:rPr>
+        <w:lastRenderedPageBreak/>
+        <w:t>Q) what is marker interface, Why we use it?</w:t>
+      </w:r>
+    </w:p>
+    <w:p>
+      <w:pPr>
+        <w:shd w:val="clear" w:color="auto" w:fill="FFFFFF"/>
+        <w:spacing w:before="100" w:beforeAutospacing="1"/>
+        <w:ind w:left="360"/>
+        <w:jc w:val="both"/>
+        <w:rPr>
+          <w:rFonts w:eastAsia="Times New Roman" w:cstheme="minorHAnsi"/>
+          <w:color w:val="000000"/>
+        </w:rPr>
+      </w:pPr>
+      <w:r>
+        <w:rPr>
+          <w:rFonts w:cstheme="minorHAnsi"/>
+          <w:color w:val="000000"/>
+          <w:shd w:val="clear" w:color="auto" w:fill="FFFFFF"/>
+        </w:rPr>
+        <w:t xml:space="preserve">A) </w:t>
+      </w:r>
+      <w:r>
+        <w:rPr>
+          <w:rFonts w:cstheme="minorHAnsi"/>
+          <w:color w:val="000000"/>
+          <w:shd w:val="clear" w:color="auto" w:fill="FFFFFF"/>
+        </w:rPr>
+        <w:t>Marker Interface in</w:t>
+      </w:r>
+      <w:r>
+        <w:rPr>
+          <w:rFonts w:cstheme="minorHAnsi"/>
+          <w:color w:val="000000"/>
+          <w:shd w:val="clear" w:color="auto" w:fill="FFFFFF"/>
+        </w:rPr>
+        <w:t xml:space="preserve"> </w:t>
+      </w:r>
+      <w:r>
+        <w:rPr>
+          <w:rFonts w:cstheme="minorHAnsi"/>
+          <w:color w:val="000000"/>
+          <w:shd w:val="clear" w:color="auto" w:fill="FFFFFF"/>
+        </w:rPr>
+        <w:t xml:space="preserve"> java is an</w:t>
+      </w:r>
+      <w:r>
+        <w:rPr>
+          <w:rFonts w:cstheme="minorHAnsi"/>
+          <w:color w:val="000000"/>
+          <w:shd w:val="clear" w:color="auto" w:fill="FFFFFF"/>
+        </w:rPr>
+        <w:t xml:space="preserve"> empty </w:t>
+      </w:r>
+      <w:r>
+        <w:rPr>
+          <w:rFonts w:cstheme="minorHAnsi"/>
+          <w:color w:val="000000"/>
+          <w:shd w:val="clear" w:color="auto" w:fill="FFFFFF"/>
+        </w:rPr>
+        <w:t xml:space="preserve"> interface</w:t>
+      </w:r>
+      <w:r>
+        <w:rPr>
+          <w:rFonts w:cstheme="minorHAnsi"/>
+          <w:color w:val="000000"/>
+          <w:shd w:val="clear" w:color="auto" w:fill="FFFFFF"/>
+        </w:rPr>
+        <w:t xml:space="preserve">. It means interface does not have constants and methods. </w:t>
+      </w:r>
+      <w:r>
+        <w:rPr>
+          <w:rFonts w:cstheme="minorHAnsi"/>
+          <w:color w:val="000000"/>
+          <w:shd w:val="clear" w:color="auto" w:fill="FFFFFF"/>
+        </w:rPr>
+        <w:t xml:space="preserve"> It </w:t>
+      </w:r>
+      <w:r>
+        <w:rPr>
+          <w:rFonts w:cstheme="minorHAnsi"/>
+          <w:color w:val="000000"/>
+          <w:shd w:val="clear" w:color="auto" w:fill="FFFFFF"/>
+        </w:rPr>
+        <w:t xml:space="preserve"> tells the </w:t>
+      </w:r>
+      <w:r>
+        <w:rPr>
+          <w:rFonts w:cstheme="minorHAnsi"/>
+          <w:color w:val="000000"/>
+          <w:shd w:val="clear" w:color="auto" w:fill="FFFFFF"/>
+        </w:rPr>
+        <w:t xml:space="preserve">JVM that the class implementing </w:t>
+      </w:r>
+      <w:r>
+        <w:rPr>
+          <w:rFonts w:cstheme="minorHAnsi"/>
+          <w:color w:val="000000"/>
+          <w:shd w:val="clear" w:color="auto" w:fill="FFFFFF"/>
+        </w:rPr>
+        <w:t xml:space="preserve">marker interface will have some special behavior. Examples </w:t>
+      </w:r>
+      <w:r>
+        <w:rPr>
+          <w:rFonts w:cstheme="minorHAnsi"/>
+          <w:b/>
+          <w:color w:val="000000"/>
+          <w:shd w:val="clear" w:color="auto" w:fill="FFFFFF"/>
+        </w:rPr>
+        <w:t>Cloneable , Serializable</w:t>
+      </w:r>
+      <w:r>
+        <w:rPr>
+          <w:rFonts w:cstheme="minorHAnsi"/>
+          <w:b/>
+          <w:color w:val="000000"/>
+          <w:shd w:val="clear" w:color="auto" w:fill="FFFFFF"/>
+        </w:rPr>
+        <w:t>.</w:t>
+      </w:r>
+    </w:p>
+    <w:p>
+      <w:pPr>
+        <w:shd w:val="clear" w:color="auto" w:fill="FFFFFF"/>
+        <w:spacing w:before="100" w:beforeAutospacing="1"/>
+        <w:ind w:left="360"/>
+        <w:jc w:val="both"/>
+        <w:rPr>
+          <w:rFonts w:cstheme="minorHAnsi"/>
+          <w:b/>
+          <w:color w:val="000000"/>
+          <w:shd w:val="clear" w:color="auto" w:fill="FFFFFF"/>
+        </w:rPr>
+      </w:pPr>
+      <w:r>
+        <w:rPr>
+          <w:rFonts w:cstheme="minorHAnsi"/>
+          <w:b/>
+          <w:color w:val="000000"/>
+          <w:shd w:val="clear" w:color="auto" w:fill="FFFFFF"/>
+        </w:rPr>
+        <w:t>Serializable</w:t>
+      </w:r>
+      <w:r>
+        <w:rPr>
+          <w:rFonts w:cstheme="minorHAnsi"/>
+          <w:b/>
+          <w:color w:val="000000"/>
+          <w:shd w:val="clear" w:color="auto" w:fill="FFFFFF"/>
+        </w:rPr>
+        <w:t xml:space="preserve">: </w:t>
+      </w:r>
+      <w:r>
+        <w:rPr>
+          <w:rFonts w:cstheme="minorHAnsi"/>
+          <w:color w:val="000000"/>
+          <w:shd w:val="clear" w:color="auto" w:fill="FFFFFF"/>
+        </w:rPr>
+        <w:t xml:space="preserve">if a class is implementing serializable </w:t>
+      </w:r>
+      <w:r>
+        <w:rPr>
+          <w:rFonts w:cstheme="minorHAnsi"/>
+          <w:color w:val="000000"/>
+          <w:shd w:val="clear" w:color="auto" w:fill="FFFFFF"/>
+        </w:rPr>
+        <w:t xml:space="preserve">interface, </w:t>
+      </w:r>
+      <w:r>
+        <w:rPr>
+          <w:rFonts w:cstheme="minorHAnsi"/>
+          <w:color w:val="000000"/>
+          <w:shd w:val="clear" w:color="auto" w:fill="FFFFFF"/>
+        </w:rPr>
+        <w:t xml:space="preserve">The serializable interface provides a mechanism of object serialization where an object </w:t>
+      </w:r>
+      <w:r>
+        <w:rPr>
+          <w:rFonts w:cstheme="minorHAnsi"/>
+          <w:color w:val="000000"/>
+          <w:shd w:val="clear" w:color="auto" w:fill="FFFFFF"/>
+        </w:rPr>
+        <w:t xml:space="preserve">is represented as a sequence of bytes. Object </w:t>
+      </w:r>
+      <w:r>
+        <w:rPr>
+          <w:rFonts w:cstheme="minorHAnsi"/>
+          <w:color w:val="000000"/>
+          <w:shd w:val="clear" w:color="auto" w:fill="FFFFFF"/>
+        </w:rPr>
+        <w:t>seria</w:t>
+      </w:r>
+      <w:r>
+        <w:rPr>
+          <w:rFonts w:cstheme="minorHAnsi"/>
+          <w:color w:val="000000"/>
+          <w:shd w:val="clear" w:color="auto" w:fill="FFFFFF"/>
+        </w:rPr>
+        <w:t>lization writes the object into</w:t>
+      </w:r>
+      <w:r>
+        <w:rPr>
+          <w:rFonts w:cstheme="minorHAnsi"/>
+          <w:color w:val="000000"/>
+          <w:shd w:val="clear" w:color="auto" w:fill="FFFFFF"/>
+        </w:rPr>
+        <w:t>stream.</w:t>
+      </w:r>
+      <w:r>
+        <w:rPr>
+          <w:rFonts w:cstheme="minorHAnsi"/>
+          <w:color w:val="000000"/>
+        </w:rPr>
+        <w:br/>
+      </w:r>
+      <w:r>
+        <w:rPr>
+          <w:rFonts w:cstheme="minorHAnsi"/>
+          <w:color w:val="000000"/>
+        </w:rPr>
+        <w:br/>
+      </w:r>
+      <w:r>
+        <w:rPr>
+          <w:rFonts w:cstheme="minorHAnsi"/>
+          <w:color w:val="000000"/>
+          <w:shd w:val="clear" w:color="auto" w:fill="FFFFFF"/>
+        </w:rPr>
+        <w:t>it means the class can be transfer through FTP</w:t>
+      </w:r>
+      <w:r>
+        <w:rPr>
+          <w:rFonts w:cstheme="minorHAnsi"/>
+          <w:color w:val="000000"/>
+          <w:shd w:val="clear" w:color="auto" w:fill="FFFFFF"/>
+        </w:rPr>
+        <w:t>(eg: we can write the class into a file and we can read the object from the file )</w:t>
+      </w:r>
+      <w:r>
+        <w:rPr>
+          <w:rFonts w:cstheme="minorHAnsi"/>
+          <w:b/>
+          <w:color w:val="000000"/>
+          <w:shd w:val="clear" w:color="auto" w:fill="FFFFFF"/>
+        </w:rPr>
+        <w:t>.</w:t>
+      </w:r>
+    </w:p>
+    <w:p>
+      <w:pPr>
+        <w:shd w:val="clear" w:color="auto" w:fill="FFFFFF"/>
+        <w:spacing w:before="100" w:beforeAutospacing="1"/>
+        <w:ind w:left="360"/>
+        <w:jc w:val="both"/>
+        <w:rPr>
+          <w:rFonts w:cstheme="minorHAnsi"/>
+          <w:b/>
+          <w:color w:val="000000"/>
+          <w:shd w:val="clear" w:color="auto" w:fill="FFFFFF"/>
+        </w:rPr>
+      </w:pPr>
+      <w:r>
+        <w:rPr>
+          <w:rFonts w:cstheme="minorHAnsi"/>
+          <w:color w:val="000000"/>
+          <w:shd w:val="clear" w:color="auto" w:fill="FFFFFF"/>
+        </w:rPr>
+        <w:t>If we do not implement serializable interface and if we try to write the object to a file, it will throw runtime error(</w:t>
+      </w:r>
+      <w:r>
+        <w:rPr>
+          <w:rFonts w:ascii="Consolas" w:hAnsi="Consolas" w:cs="Consolas"/>
+          <w:color w:val="0066CC"/>
+          <w:sz w:val="20"/>
+          <w:szCs w:val="20"/>
+          <w:u w:val="single"/>
+        </w:rPr>
+        <w:t>java.io.NotSerializableException</w:t>
+      </w:r>
+      <w:r>
+        <w:rPr>
+          <w:rFonts w:cstheme="minorHAnsi"/>
+          <w:b/>
+          <w:color w:val="000000"/>
+          <w:shd w:val="clear" w:color="auto" w:fill="FFFFFF"/>
+        </w:rPr>
+        <w:t>).</w:t>
+      </w:r>
+    </w:p>
+    <w:p>
+      <w:pPr>
+        <w:shd w:val="clear" w:color="auto" w:fill="FFFFFF"/>
+        <w:spacing w:before="100" w:beforeAutospacing="1"/>
+        <w:ind w:left="360"/>
+        <w:jc w:val="both"/>
+        <w:rPr>
+          <w:rFonts w:cstheme="minorHAnsi"/>
+          <w:color w:val="000000"/>
+          <w:shd w:val="clear" w:color="auto" w:fill="FFFFFF"/>
+        </w:rPr>
+      </w:pPr>
+      <w:r>
+        <w:rPr>
+          <w:rFonts w:cstheme="minorHAnsi"/>
+          <w:b/>
+          <w:color w:val="000000"/>
+          <w:shd w:val="clear" w:color="auto" w:fill="FFFFFF"/>
+        </w:rPr>
+        <w:t>Cloneable</w:t>
+      </w:r>
+      <w:r>
+        <w:rPr>
+          <w:rFonts w:cstheme="minorHAnsi"/>
+          <w:b/>
+          <w:color w:val="000000"/>
+          <w:shd w:val="clear" w:color="auto" w:fill="FFFFFF"/>
+        </w:rPr>
+        <w:t>:</w:t>
+      </w:r>
+      <w:r>
+        <w:rPr>
+          <w:rFonts w:cstheme="minorHAnsi"/>
+          <w:b/>
+          <w:color w:val="000000"/>
+          <w:shd w:val="clear" w:color="auto" w:fill="FFFFFF"/>
+        </w:rPr>
+        <w:t xml:space="preserve"> </w:t>
+      </w:r>
+      <w:r>
+        <w:rPr>
+          <w:rFonts w:cstheme="minorHAnsi"/>
+          <w:color w:val="000000"/>
+          <w:shd w:val="clear" w:color="auto" w:fill="FFFFFF"/>
+        </w:rPr>
+        <w:t xml:space="preserve">if a class </w:t>
+      </w:r>
+      <w:r>
+        <w:rPr>
+          <w:rFonts w:cstheme="minorHAnsi"/>
+          <w:color w:val="000000"/>
+          <w:shd w:val="clear" w:color="auto" w:fill="FFFFFF"/>
+        </w:rPr>
+        <w:t>implements  C</w:t>
+      </w:r>
+      <w:r>
+        <w:rPr>
+          <w:rFonts w:cstheme="minorHAnsi"/>
+          <w:color w:val="000000"/>
+          <w:shd w:val="clear" w:color="auto" w:fill="FFFFFF"/>
+        </w:rPr>
+        <w:t xml:space="preserve">loneable interface, </w:t>
+      </w:r>
+      <w:r>
+        <w:rPr>
+          <w:rFonts w:cstheme="minorHAnsi"/>
+          <w:color w:val="000000"/>
+          <w:shd w:val="clear" w:color="auto" w:fill="FFFFFF"/>
+        </w:rPr>
+        <w:t xml:space="preserve">we can </w:t>
+      </w:r>
+      <w:r>
+        <w:rPr>
+          <w:rFonts w:cstheme="minorHAnsi"/>
+          <w:color w:val="000000"/>
+          <w:shd w:val="clear" w:color="auto" w:fill="FFFFFF"/>
+        </w:rPr>
+        <w:t>create the clone of an object</w:t>
+      </w:r>
+      <w:r>
+        <w:rPr>
+          <w:rFonts w:cstheme="minorHAnsi"/>
+          <w:color w:val="000000"/>
+          <w:shd w:val="clear" w:color="auto" w:fill="FFFFFF"/>
+        </w:rPr>
+        <w:t>(it means it will create a copy of object )</w:t>
+      </w:r>
+      <w:r>
+        <w:rPr>
+          <w:rFonts w:cstheme="minorHAnsi"/>
+          <w:color w:val="000000"/>
+          <w:shd w:val="clear" w:color="auto" w:fill="FFFFFF"/>
+        </w:rPr>
+        <w:t xml:space="preserve">. In order to get the clone of an object, it is required to type casted into its appropriate type. If a class is not implementing the cloneable interface, and we try to clone that object we get a CloneNotSupportedException . </w:t>
+      </w:r>
+    </w:p>
+    <w:p>
+      <w:pPr>
+        <w:shd w:val="clear" w:color="auto" w:fill="FFFFFF"/>
+        <w:spacing w:before="100" w:beforeAutospacing="1"/>
+        <w:ind w:left="360"/>
+        <w:jc w:val="both"/>
+        <w:rPr>
+          <w:rFonts w:cstheme="minorHAnsi"/>
+          <w:color w:val="000000"/>
+          <w:shd w:val="clear" w:color="auto" w:fill="FFFFFF"/>
+        </w:rPr>
+      </w:pPr>
+      <w:r>
+        <w:rPr>
+          <w:rFonts w:cstheme="minorHAnsi"/>
+          <w:color w:val="000000"/>
+          <w:shd w:val="clear" w:color="auto" w:fill="FFFFFF"/>
+        </w:rPr>
+        <w:t xml:space="preserve"> We have to override clone() in our class. When we are calling java.lang.Object.clone() (super.clone ) in the overridden clone(), it may throw checked exception (</w:t>
+      </w:r>
+      <w:r>
+        <w:rPr>
+          <w:rFonts w:ascii="Consolas" w:hAnsi="Consolas" w:cs="Consolas"/>
+          <w:color w:val="000000"/>
+          <w:sz w:val="20"/>
+          <w:szCs w:val="20"/>
+        </w:rPr>
+        <w:t>CloneNotSupportedException</w:t>
+      </w:r>
+      <w:r>
+        <w:rPr>
+          <w:rFonts w:cstheme="minorHAnsi"/>
+          <w:color w:val="000000"/>
+          <w:shd w:val="clear" w:color="auto" w:fill="FFFFFF"/>
+        </w:rPr>
+        <w:t xml:space="preserve">). </w:t>
+      </w:r>
+    </w:p>
+    <w:p>
+      <w:pPr>
+        <w:shd w:val="clear" w:color="auto" w:fill="FFFFFF"/>
+        <w:spacing w:before="100" w:beforeAutospacing="1"/>
+        <w:ind w:left="360"/>
+        <w:jc w:val="both"/>
+        <w:rPr>
+          <w:rFonts w:cstheme="minorHAnsi"/>
+          <w:color w:val="000000"/>
+          <w:shd w:val="clear" w:color="auto" w:fill="FFFFFF"/>
+        </w:rPr>
+      </w:pPr>
+      <w:r>
+        <w:rPr>
+          <w:rFonts w:cstheme="minorHAnsi"/>
+          <w:color w:val="000000"/>
+          <w:shd w:val="clear" w:color="auto" w:fill="FFFFFF"/>
+        </w:rPr>
+        <w:t>We have to typecast the clone() to our own class.</w:t>
+      </w:r>
     </w:p>
     <w:p>
       <w:pPr>
@@ -10225,6 +10926,18 @@
     <w:semiHidden/>
     <w:rsid w:val="00E82C78"/>
   </w:style>
+  <w:style w:type="character" w:styleId="Hyperlink">
+    <w:name w:val="Hyperlink"/>
+    <w:basedOn w:val="DefaultParagraphFont"/>
+    <w:uiPriority w:val="99"/>
+    <w:semiHidden/>
+    <w:unhideWhenUsed/>
+    <w:rsid w:val="0085010C"/>
+    <w:rPr>
+      <w:color w:val="0000FF"/>
+      <w:u w:val="single"/>
+    </w:rPr>
+  </w:style>
 </w:styles>
 </file>
 

</xml_diff>

<commit_message>
code added for prime number,sigleton Example
</commit_message>
<xml_diff>
--- a/OOPS Concepts.docx
+++ b/OOPS Concepts.docx
@@ -1803,7 +1803,7 @@
                     <a:blip r:embed="rId7">
                       <a:extLst>
                         <a:ext uri="{28A0092B-C50C-407E-A947-70E740481C1C}">
-                          <a14:useLocalDpi xmlns="" xmlns:wpc="http://schemas.microsoft.com/office/word/2010/wordprocessingCanvas" xmlns:mo="http://schemas.microsoft.com/office/mac/office/2008/main" xmlns:mc="http://schemas.openxmlformats.org/markup-compatibility/2006" xmlns:mv="urn:schemas-microsoft-com:mac:vml" xmlns:o="urn:schemas-microsoft-com:office:office" xmlns:v="urn:schemas-microsoft-com:vml" xmlns:wp14="http://schemas.microsoft.com/office/word/2010/wordprocessingDrawing" xmlns:w10="urn:schemas-microsoft-com:office:word" xmlns:w="http://schemas.openxmlformats.org/wordprocessingml/2006/main" xmlns:w14="http://schemas.microsoft.com/office/word/2010/wordml" xmlns:w15="http://schemas.microsoft.com/office/word/2012/wordml" xmlns:wpg="http://schemas.microsoft.com/office/word/2010/wordprocessingGroup" xmlns:wpi="http://schemas.microsoft.com/office/word/2010/wordprocessingInk" xmlns:wps="http://schemas.microsoft.com/office/word/2010/wordprocessingShape" xmlns:a14="http://schemas.microsoft.com/office/drawing/2010/main" val="0"/>
+                          <a14:useLocalDpi xmlns:a14="http://schemas.microsoft.com/office/drawing/2010/main" xmlns:wps="http://schemas.microsoft.com/office/word/2010/wordprocessingShape" xmlns:wpi="http://schemas.microsoft.com/office/word/2010/wordprocessingInk" xmlns:wpg="http://schemas.microsoft.com/office/word/2010/wordprocessingGroup" xmlns:w15="http://schemas.microsoft.com/office/word/2012/wordml" xmlns:w14="http://schemas.microsoft.com/office/word/2010/wordml" xmlns:w="http://schemas.openxmlformats.org/wordprocessingml/2006/main" xmlns:w10="urn:schemas-microsoft-com:office:word" xmlns:wp14="http://schemas.microsoft.com/office/word/2010/wordprocessingDrawing" xmlns:v="urn:schemas-microsoft-com:vml" xmlns:o="urn:schemas-microsoft-com:office:office" xmlns:mv="urn:schemas-microsoft-com:mac:vml" xmlns:mc="http://schemas.openxmlformats.org/markup-compatibility/2006" xmlns:mo="http://schemas.microsoft.com/office/mac/office/2008/main" xmlns:wpc="http://schemas.microsoft.com/office/word/2010/wordprocessingCanvas" xmlns="" val="0"/>
                         </a:ext>
                       </a:extLst>
                     </a:blip>
@@ -8557,37 +8557,17 @@
       </w:pPr>
     </w:p>
     <w:p>
-      <w:pPr>
-        <w:shd w:val="clear" w:color="auto" w:fill="FFFFFF"/>
-        <w:spacing w:before="100" w:beforeAutospacing="1"/>
-        <w:ind w:left="360"/>
-        <w:jc w:val="both"/>
-        <w:rPr>
-          <w:rFonts w:eastAsia="Times New Roman" w:cstheme="minorHAnsi"/>
-          <w:color w:val="000000"/>
-        </w:rPr>
-      </w:pPr>
-      <w:r>
-        <w:rPr>
-          <w:rFonts w:eastAsia="Times New Roman" w:cstheme="minorHAnsi"/>
-          <w:color w:val="000000"/>
-        </w:rPr>
+      <w:r>
         <w:lastRenderedPageBreak/>
         <w:t>If a method</w:t>
       </w:r>
       <w:r>
         <w:rPr>
-          <w:rFonts w:eastAsia="Times New Roman" w:cstheme="minorHAnsi"/>
-          <w:b/>
-          <w:color w:val="000000"/>
+          <w:b/>
         </w:rPr>
         <w:t xml:space="preserve"> </w:t>
       </w:r>
       <w:r>
-        <w:rPr>
-          <w:rFonts w:eastAsia="Times New Roman" w:cstheme="minorHAnsi"/>
-          <w:color w:val="000000"/>
-        </w:rPr>
         <w:t xml:space="preserve"> throw any compile time error inside a method, we will write the exception name at method heading level beside throws. Example is </w:t>
       </w:r>
     </w:p>
@@ -8635,20 +8615,12 @@
     </w:p>
     <w:p>
       <w:pPr>
-        <w:shd w:val="clear" w:color="auto" w:fill="FFFFFF"/>
-        <w:spacing w:before="100" w:beforeAutospacing="1"/>
-        <w:ind w:left="360"/>
-        <w:jc w:val="both"/>
-        <w:rPr>
-          <w:rFonts w:eastAsia="Times New Roman" w:cstheme="minorHAnsi"/>
-          <w:color w:val="000000"/>
-          <w:highlight w:val="yellow"/>
-        </w:rPr>
-      </w:pPr>
-      <w:r>
-        <w:rPr>
-          <w:rFonts w:eastAsia="Times New Roman" w:cstheme="minorHAnsi"/>
-          <w:color w:val="000000"/>
+        <w:rPr>
+          <w:highlight w:val="yellow"/>
+        </w:rPr>
+      </w:pPr>
+      <w:r>
+        <w:rPr>
           <w:highlight w:val="yellow"/>
         </w:rPr>
         <w:t>Try{</w:t>
@@ -10744,6 +10716,30 @@
       <w:kern w:val="36"/>
       <w:sz w:val="48"/>
       <w:szCs w:val="48"/>
+    </w:rPr>
+  </w:style>
+  <w:style w:type="paragraph" w:styleId="Heading2">
+    <w:name w:val="heading 2"/>
+    <w:basedOn w:val="Normal"/>
+    <w:next w:val="Normal"/>
+    <w:link w:val="Heading2Char"/>
+    <w:uiPriority w:val="9"/>
+    <w:unhideWhenUsed/>
+    <w:qFormat/>
+    <w:rsid w:val="0060579F"/>
+    <w:pPr>
+      <w:keepNext/>
+      <w:keepLines/>
+      <w:spacing w:before="200" w:after="0"/>
+      <w:outlineLvl w:val="1"/>
+    </w:pPr>
+    <w:rPr>
+      <w:rFonts w:asciiTheme="majorHAnsi" w:eastAsiaTheme="majorEastAsia" w:hAnsiTheme="majorHAnsi" w:cstheme="majorBidi"/>
+      <w:b/>
+      <w:bCs/>
+      <w:color w:val="5B9BD5" w:themeColor="accent1"/>
+      <w:sz w:val="26"/>
+      <w:szCs w:val="26"/>
     </w:rPr>
   </w:style>
   <w:style w:type="character" w:default="1" w:styleId="DefaultParagraphFont">
@@ -10936,6 +10932,21 @@
     <w:rPr>
       <w:color w:val="0000FF"/>
       <w:u w:val="single"/>
+    </w:rPr>
+  </w:style>
+  <w:style w:type="character" w:customStyle="1" w:styleId="Heading2Char">
+    <w:name w:val="Heading 2 Char"/>
+    <w:basedOn w:val="DefaultParagraphFont"/>
+    <w:link w:val="Heading2"/>
+    <w:uiPriority w:val="9"/>
+    <w:rsid w:val="0060579F"/>
+    <w:rPr>
+      <w:rFonts w:asciiTheme="majorHAnsi" w:eastAsiaTheme="majorEastAsia" w:hAnsiTheme="majorHAnsi" w:cstheme="majorBidi"/>
+      <w:b/>
+      <w:bCs/>
+      <w:color w:val="5B9BD5" w:themeColor="accent1"/>
+      <w:sz w:val="26"/>
+      <w:szCs w:val="26"/>
     </w:rPr>
   </w:style>
 </w:styles>
@@ -11196,7 +11207,7 @@
   <a:extraClrSchemeLst/>
   <a:extLst>
     <a:ext uri="{05A4C25C-085E-4340-85A3-A5531E510DB2}">
-      <thm15:themeFamily xmlns="" xmlns:thm15="http://schemas.microsoft.com/office/thememl/2012/main" name="Office Theme" id="{62F939B6-93AF-4DB8-9C6B-D6C7DFDC589F}" vid="{4A3C46E8-61CC-4603-A589-7422A47A8E4A}"/>
+      <thm15:themeFamily xmlns:thm15="http://schemas.microsoft.com/office/thememl/2012/main" xmlns="" name="Office Theme" id="{62F939B6-93AF-4DB8-9C6B-D6C7DFDC589F}" vid="{4A3C46E8-61CC-4603-A589-7422A47A8E4A}"/>
     </a:ext>
   </a:extLst>
 </a:theme>

</xml_diff>

<commit_message>
code added for logical programs and String Examples
</commit_message>
<xml_diff>
--- a/OOPS Concepts.docx
+++ b/OOPS Concepts.docx
@@ -1803,7 +1803,7 @@
                     <a:blip r:embed="rId7">
                       <a:extLst>
                         <a:ext uri="{28A0092B-C50C-407E-A947-70E740481C1C}">
-                          <a14:useLocalDpi xmlns:a14="http://schemas.microsoft.com/office/drawing/2010/main" xmlns:wps="http://schemas.microsoft.com/office/word/2010/wordprocessingShape" xmlns:wpi="http://schemas.microsoft.com/office/word/2010/wordprocessingInk" xmlns:wpg="http://schemas.microsoft.com/office/word/2010/wordprocessingGroup" xmlns:w15="http://schemas.microsoft.com/office/word/2012/wordml" xmlns:w14="http://schemas.microsoft.com/office/word/2010/wordml" xmlns:w="http://schemas.openxmlformats.org/wordprocessingml/2006/main" xmlns:w10="urn:schemas-microsoft-com:office:word" xmlns:wp14="http://schemas.microsoft.com/office/word/2010/wordprocessingDrawing" xmlns:v="urn:schemas-microsoft-com:vml" xmlns:o="urn:schemas-microsoft-com:office:office" xmlns:mv="urn:schemas-microsoft-com:mac:vml" xmlns:mc="http://schemas.openxmlformats.org/markup-compatibility/2006" xmlns:mo="http://schemas.microsoft.com/office/mac/office/2008/main" xmlns:wpc="http://schemas.microsoft.com/office/word/2010/wordprocessingCanvas" xmlns="" val="0"/>
+                          <a14:useLocalDpi xmlns="" xmlns:wpc="http://schemas.microsoft.com/office/word/2010/wordprocessingCanvas" xmlns:mo="http://schemas.microsoft.com/office/mac/office/2008/main" xmlns:mc="http://schemas.openxmlformats.org/markup-compatibility/2006" xmlns:mv="urn:schemas-microsoft-com:mac:vml" xmlns:o="urn:schemas-microsoft-com:office:office" xmlns:v="urn:schemas-microsoft-com:vml" xmlns:wp14="http://schemas.microsoft.com/office/word/2010/wordprocessingDrawing" xmlns:w10="urn:schemas-microsoft-com:office:word" xmlns:w="http://schemas.openxmlformats.org/wordprocessingml/2006/main" xmlns:w14="http://schemas.microsoft.com/office/word/2010/wordml" xmlns:w15="http://schemas.microsoft.com/office/word/2012/wordml" xmlns:wpg="http://schemas.microsoft.com/office/word/2010/wordprocessingGroup" xmlns:wpi="http://schemas.microsoft.com/office/word/2010/wordprocessingInk" xmlns:wps="http://schemas.microsoft.com/office/word/2010/wordprocessingShape" xmlns:a14="http://schemas.microsoft.com/office/drawing/2010/main" val="0"/>
                         </a:ext>
                       </a:extLst>
                     </a:blip>
@@ -9554,15 +9554,868 @@
           <w:color w:val="000000"/>
         </w:rPr>
       </w:pPr>
-    </w:p>
-    <w:p>
-      <w:pPr>
-        <w:jc w:val="both"/>
-        <w:rPr>
-          <w:rFonts w:cstheme="minorHAnsi"/>
-          <w:color w:val="000000"/>
-        </w:rPr>
-      </w:pPr>
+      <w:r>
+        <w:rPr>
+          <w:rFonts w:cstheme="minorHAnsi"/>
+          <w:color w:val="000000"/>
+        </w:rPr>
+        <w:t>Factorial: product of a number from 1 to it self.</w:t>
+      </w:r>
+    </w:p>
+    <w:p>
+      <w:pPr>
+        <w:jc w:val="both"/>
+        <w:rPr>
+          <w:rFonts w:cstheme="minorHAnsi"/>
+          <w:color w:val="000000"/>
+        </w:rPr>
+      </w:pPr>
+      <w:r>
+        <w:rPr>
+          <w:rFonts w:cstheme="minorHAnsi"/>
+          <w:color w:val="000000"/>
+        </w:rPr>
+        <w:t>5!=5*4*3*2*1</w:t>
+      </w:r>
+    </w:p>
+    <w:p>
+      <w:pPr>
+        <w:jc w:val="both"/>
+        <w:rPr>
+          <w:rFonts w:cstheme="minorHAnsi"/>
+          <w:color w:val="000000"/>
+        </w:rPr>
+      </w:pPr>
+      <w:r>
+        <w:rPr>
+          <w:rFonts w:cstheme="minorHAnsi"/>
+          <w:color w:val="000000"/>
+        </w:rPr>
+        <w:t>Palindrome: reverse of a number or word(String) equals to the same.</w:t>
+      </w:r>
+    </w:p>
+    <w:p>
+      <w:pPr>
+        <w:jc w:val="both"/>
+        <w:rPr>
+          <w:rFonts w:cstheme="minorHAnsi"/>
+          <w:color w:val="000000"/>
+        </w:rPr>
+      </w:pPr>
+      <w:r>
+        <w:rPr>
+          <w:rFonts w:cstheme="minorHAnsi"/>
+          <w:color w:val="000000"/>
+        </w:rPr>
+        <w:t>1441,12121,madam,amma.</w:t>
+      </w:r>
+    </w:p>
+    <w:p>
+      <w:pPr>
+        <w:jc w:val="both"/>
+        <w:rPr>
+          <w:rFonts w:cstheme="minorHAnsi"/>
+          <w:color w:val="000000"/>
+        </w:rPr>
+      </w:pPr>
+      <w:r>
+        <w:rPr>
+          <w:rFonts w:cstheme="minorHAnsi"/>
+          <w:color w:val="000000"/>
+        </w:rPr>
+        <w:t>Armstrong: a number should be equals to the sum of the cube values of the digits.</w:t>
+      </w:r>
+    </w:p>
+    <w:p>
+      <w:pPr>
+        <w:jc w:val="both"/>
+        <w:rPr>
+          <w:rFonts w:cstheme="minorHAnsi"/>
+          <w:color w:val="000000"/>
+        </w:rPr>
+      </w:pPr>
+      <w:r>
+        <w:rPr>
+          <w:rFonts w:cstheme="minorHAnsi"/>
+          <w:color w:val="000000"/>
+        </w:rPr>
+        <w:t>153= (1*1*1)+(5*5*5)+(3*3*3)</w:t>
+      </w:r>
+    </w:p>
+    <w:p>
+      <w:pPr>
+        <w:jc w:val="both"/>
+        <w:rPr>
+          <w:rFonts w:cstheme="minorHAnsi"/>
+          <w:color w:val="000000"/>
+        </w:rPr>
+      </w:pPr>
+      <w:r>
+        <w:rPr>
+          <w:rFonts w:cstheme="minorHAnsi"/>
+          <w:color w:val="000000"/>
+        </w:rPr>
+        <w:t>Prime number: prime  number is divisible by 1 and it  self (not by any other number). Prime numbers starts from 2.</w:t>
+      </w:r>
+    </w:p>
+    <w:p>
+      <w:pPr>
+        <w:jc w:val="both"/>
+        <w:rPr>
+          <w:rFonts w:cstheme="minorHAnsi"/>
+          <w:color w:val="000000"/>
+        </w:rPr>
+      </w:pPr>
+      <w:r>
+        <w:rPr>
+          <w:rFonts w:cstheme="minorHAnsi"/>
+          <w:color w:val="000000"/>
+        </w:rPr>
+        <w:lastRenderedPageBreak/>
+        <w:t>2,3,5,7,11,13,17,19,23,etc..</w:t>
+      </w:r>
+    </w:p>
+    <w:p>
+      <w:pPr>
+        <w:jc w:val="both"/>
+        <w:rPr>
+          <w:rFonts w:cstheme="minorHAnsi"/>
+          <w:color w:val="000000"/>
+        </w:rPr>
+      </w:pPr>
+      <w:r>
+        <w:rPr>
+          <w:rFonts w:cstheme="minorHAnsi"/>
+          <w:color w:val="000000"/>
+        </w:rPr>
+        <w:t>Fibonacci series: it starts from 0,1.  Next digit will be equals to the sum of the 2 left side numbers.</w:t>
+      </w:r>
+    </w:p>
+    <w:p>
+      <w:pPr>
+        <w:jc w:val="both"/>
+        <w:rPr>
+          <w:rFonts w:cstheme="minorHAnsi"/>
+          <w:color w:val="000000"/>
+        </w:rPr>
+      </w:pPr>
+      <w:r>
+        <w:rPr>
+          <w:rFonts w:cstheme="minorHAnsi"/>
+          <w:color w:val="000000"/>
+        </w:rPr>
+        <w:t>Eg: 0,1,1,2,3,5,8,13,21,34,55 etc…</w:t>
+      </w:r>
+    </w:p>
+    <w:p>
+      <w:pPr>
+        <w:jc w:val="both"/>
+        <w:rPr>
+          <w:rFonts w:cstheme="minorHAnsi"/>
+          <w:color w:val="000000"/>
+        </w:rPr>
+      </w:pPr>
+      <w:r>
+        <w:rPr>
+          <w:rFonts w:cstheme="minorHAnsi"/>
+          <w:b/>
+          <w:color w:val="000000"/>
+        </w:rPr>
+        <w:t>Factory method :</w:t>
+      </w:r>
+      <w:r>
+        <w:rPr>
+          <w:rFonts w:cstheme="minorHAnsi"/>
+          <w:color w:val="000000"/>
+        </w:rPr>
+        <w:t xml:space="preserve"> it is used to provide objects. In java we have static and instance factory methods.</w:t>
+      </w:r>
+    </w:p>
+    <w:p>
+      <w:pPr>
+        <w:jc w:val="both"/>
+        <w:rPr>
+          <w:rFonts w:cstheme="minorHAnsi"/>
+          <w:color w:val="000000"/>
+        </w:rPr>
+      </w:pPr>
+      <w:r>
+        <w:rPr>
+          <w:rFonts w:cstheme="minorHAnsi"/>
+          <w:b/>
+          <w:color w:val="000000"/>
+        </w:rPr>
+        <w:t xml:space="preserve">Singleton class: </w:t>
+      </w:r>
+      <w:r>
+        <w:rPr>
+          <w:rFonts w:cstheme="minorHAnsi"/>
+          <w:color w:val="000000"/>
+        </w:rPr>
+        <w:t>Singleton is a design pattern it is used to create only one object per jvm. We can achieve singleton with a static factory method and a private constructor.</w:t>
+      </w:r>
+    </w:p>
+    <w:p>
+      <w:pPr>
+        <w:jc w:val="both"/>
+        <w:rPr>
+          <w:rFonts w:cstheme="minorHAnsi"/>
+          <w:color w:val="000000"/>
+        </w:rPr>
+      </w:pPr>
+    </w:p>
+    <w:p>
+      <w:pPr>
+        <w:jc w:val="both"/>
+        <w:rPr>
+          <w:rFonts w:cstheme="minorHAnsi"/>
+          <w:color w:val="000000"/>
+        </w:rPr>
+      </w:pPr>
+      <w:r>
+        <w:rPr>
+          <w:rFonts w:cstheme="minorHAnsi"/>
+          <w:b/>
+          <w:color w:val="000000"/>
+        </w:rPr>
+        <w:t>String,StringBuffer,StringBuilder</w:t>
+      </w:r>
+      <w:r>
+        <w:rPr>
+          <w:rFonts w:cstheme="minorHAnsi"/>
+          <w:b/>
+          <w:color w:val="000000"/>
+        </w:rPr>
+        <w:t xml:space="preserve"> : </w:t>
+      </w:r>
+      <w:r>
+        <w:rPr>
+          <w:rFonts w:cstheme="minorHAnsi"/>
+          <w:color w:val="000000"/>
+        </w:rPr>
+        <w:t>in java String is immutable. Which means once the value is assign to a String can not append another String</w:t>
+      </w:r>
+      <w:r>
+        <w:rPr>
+          <w:rFonts w:cstheme="minorHAnsi"/>
+          <w:color w:val="000000"/>
+        </w:rPr>
+        <w:t xml:space="preserve"> for the same memory</w:t>
+      </w:r>
+      <w:r>
+        <w:rPr>
+          <w:rFonts w:cstheme="minorHAnsi"/>
+          <w:color w:val="000000"/>
+        </w:rPr>
+        <w:t>. If we append another String, it will be stored in new memory.</w:t>
+      </w:r>
+      <w:r>
+        <w:rPr>
+          <w:rFonts w:cstheme="minorHAnsi"/>
+          <w:color w:val="000000"/>
+        </w:rPr>
+        <w:t xml:space="preserve"> </w:t>
+      </w:r>
+    </w:p>
+    <w:p>
+      <w:pPr>
+        <w:jc w:val="both"/>
+        <w:rPr>
+          <w:rFonts w:cstheme="minorHAnsi"/>
+          <w:color w:val="000000"/>
+        </w:rPr>
+      </w:pPr>
+      <w:r>
+        <w:rPr>
+          <w:rFonts w:cstheme="minorHAnsi"/>
+          <w:color w:val="000000"/>
+        </w:rPr>
+        <w:t>To over come String immutability StringBuffer,StringBuilder are used</w:t>
+      </w:r>
+      <w:r>
+        <w:rPr>
+          <w:rFonts w:cstheme="minorHAnsi"/>
+          <w:color w:val="000000"/>
+        </w:rPr>
+        <w:t>.</w:t>
+      </w:r>
+    </w:p>
+    <w:tbl>
+      <w:tblPr>
+        <w:tblStyle w:val="TableGrid"/>
+        <w:tblW w:w="0" w:type="auto"/>
+        <w:tblLook w:val="04A0"/>
+      </w:tblPr>
+      <w:tblGrid>
+        <w:gridCol w:w="4968"/>
+        <w:gridCol w:w="4590"/>
+      </w:tblGrid>
+      <w:tr>
+        <w:tc>
+          <w:tcPr>
+            <w:tcW w:w="4968" w:type="dxa"/>
+          </w:tcPr>
+          <w:p>
+            <w:pPr>
+              <w:jc w:val="both"/>
+              <w:rPr>
+                <w:rFonts w:cstheme="minorHAnsi"/>
+                <w:color w:val="000000"/>
+              </w:rPr>
+            </w:pPr>
+            <w:r>
+              <w:rPr>
+                <w:rFonts w:cstheme="minorHAnsi"/>
+                <w:b/>
+                <w:color w:val="000000"/>
+              </w:rPr>
+              <w:t xml:space="preserve">           </w:t>
+            </w:r>
+            <w:r>
+              <w:rPr>
+                <w:rFonts w:cstheme="minorHAnsi"/>
+                <w:b/>
+                <w:color w:val="000000"/>
+              </w:rPr>
+              <w:t>StringBuffer</w:t>
+            </w:r>
+          </w:p>
+        </w:tc>
+        <w:tc>
+          <w:tcPr>
+            <w:tcW w:w="4590" w:type="dxa"/>
+          </w:tcPr>
+          <w:p>
+            <w:pPr>
+              <w:jc w:val="both"/>
+              <w:rPr>
+                <w:rFonts w:cstheme="minorHAnsi"/>
+                <w:color w:val="000000"/>
+              </w:rPr>
+            </w:pPr>
+            <w:r>
+              <w:rPr>
+                <w:rFonts w:cstheme="minorHAnsi"/>
+                <w:b/>
+                <w:color w:val="000000"/>
+              </w:rPr>
+              <w:t xml:space="preserve">          </w:t>
+            </w:r>
+            <w:r>
+              <w:rPr>
+                <w:rFonts w:cstheme="minorHAnsi"/>
+                <w:b/>
+                <w:color w:val="000000"/>
+              </w:rPr>
+              <w:t>StringBuilder</w:t>
+            </w:r>
+          </w:p>
+        </w:tc>
+      </w:tr>
+      <w:tr>
+        <w:tc>
+          <w:tcPr>
+            <w:tcW w:w="4968" w:type="dxa"/>
+          </w:tcPr>
+          <w:p>
+            <w:pPr>
+              <w:jc w:val="both"/>
+              <w:rPr>
+                <w:rFonts w:cstheme="minorHAnsi"/>
+                <w:color w:val="000000"/>
+              </w:rPr>
+            </w:pPr>
+            <w:r>
+              <w:rPr>
+                <w:rFonts w:ascii="Verdana" w:hAnsi="Verdana"/>
+                <w:color w:val="000000"/>
+                <w:sz w:val="20"/>
+                <w:szCs w:val="20"/>
+                <w:shd w:val="clear" w:color="auto" w:fill="FFFFFF"/>
+              </w:rPr>
+              <w:t>StringBuffer is</w:t>
+            </w:r>
+            <w:r>
+              <w:rPr>
+                <w:rStyle w:val="apple-converted-space"/>
+                <w:rFonts w:ascii="Verdana" w:hAnsi="Verdana"/>
+                <w:color w:val="000000"/>
+                <w:sz w:val="20"/>
+                <w:szCs w:val="20"/>
+                <w:shd w:val="clear" w:color="auto" w:fill="FFFFFF"/>
+              </w:rPr>
+              <w:t> </w:t>
+            </w:r>
+            <w:r>
+              <w:rPr>
+                <w:rStyle w:val="Emphasis"/>
+                <w:rFonts w:ascii="Verdana" w:hAnsi="Verdana"/>
+                <w:color w:val="000000"/>
+                <w:sz w:val="20"/>
+                <w:szCs w:val="20"/>
+                <w:shd w:val="clear" w:color="auto" w:fill="FFFFFF"/>
+              </w:rPr>
+              <w:t>synchronized</w:t>
+            </w:r>
+            <w:r>
+              <w:rPr>
+                <w:rStyle w:val="apple-converted-space"/>
+                <w:rFonts w:ascii="Verdana" w:hAnsi="Verdana"/>
+                <w:color w:val="000000"/>
+                <w:sz w:val="20"/>
+                <w:szCs w:val="20"/>
+                <w:shd w:val="clear" w:color="auto" w:fill="FFFFFF"/>
+              </w:rPr>
+              <w:t> </w:t>
+            </w:r>
+            <w:r>
+              <w:rPr>
+                <w:rFonts w:ascii="Verdana" w:hAnsi="Verdana"/>
+                <w:color w:val="000000"/>
+                <w:sz w:val="20"/>
+                <w:szCs w:val="20"/>
+                <w:shd w:val="clear" w:color="auto" w:fill="FFFFFF"/>
+              </w:rPr>
+              <w:t>i.e. thread safe. It means two threads can't call the methods of StringBuffer simultaneously.</w:t>
+            </w:r>
+          </w:p>
+        </w:tc>
+        <w:tc>
+          <w:tcPr>
+            <w:tcW w:w="4590" w:type="dxa"/>
+          </w:tcPr>
+          <w:p>
+            <w:pPr>
+              <w:jc w:val="both"/>
+              <w:rPr>
+                <w:rFonts w:ascii="Verdana" w:hAnsi="Verdana"/>
+                <w:color w:val="000000"/>
+                <w:sz w:val="20"/>
+                <w:szCs w:val="20"/>
+                <w:shd w:val="clear" w:color="auto" w:fill="FFFFFF"/>
+              </w:rPr>
+            </w:pPr>
+            <w:r>
+              <w:rPr>
+                <w:rFonts w:ascii="Verdana" w:hAnsi="Verdana"/>
+                <w:color w:val="000000"/>
+                <w:sz w:val="20"/>
+                <w:szCs w:val="20"/>
+                <w:shd w:val="clear" w:color="auto" w:fill="FFFFFF"/>
+              </w:rPr>
+              <w:t>StringBuilder is</w:t>
+            </w:r>
+            <w:r>
+              <w:rPr>
+                <w:rStyle w:val="apple-converted-space"/>
+                <w:rFonts w:ascii="Verdana" w:hAnsi="Verdana"/>
+                <w:color w:val="000000"/>
+                <w:sz w:val="20"/>
+                <w:szCs w:val="20"/>
+                <w:shd w:val="clear" w:color="auto" w:fill="FFFFFF"/>
+              </w:rPr>
+              <w:t> </w:t>
+            </w:r>
+            <w:r>
+              <w:rPr>
+                <w:rStyle w:val="Emphasis"/>
+                <w:rFonts w:ascii="Verdana" w:hAnsi="Verdana"/>
+                <w:color w:val="000000"/>
+                <w:sz w:val="20"/>
+                <w:szCs w:val="20"/>
+                <w:shd w:val="clear" w:color="auto" w:fill="FFFFFF"/>
+              </w:rPr>
+              <w:t>non-synchronized</w:t>
+            </w:r>
+            <w:r>
+              <w:rPr>
+                <w:rStyle w:val="apple-converted-space"/>
+                <w:rFonts w:ascii="Verdana" w:hAnsi="Verdana"/>
+                <w:color w:val="000000"/>
+                <w:sz w:val="20"/>
+                <w:szCs w:val="20"/>
+                <w:shd w:val="clear" w:color="auto" w:fill="FFFFFF"/>
+              </w:rPr>
+              <w:t> </w:t>
+            </w:r>
+            <w:r>
+              <w:rPr>
+                <w:rFonts w:ascii="Verdana" w:hAnsi="Verdana"/>
+                <w:color w:val="000000"/>
+                <w:sz w:val="20"/>
+                <w:szCs w:val="20"/>
+                <w:shd w:val="clear" w:color="auto" w:fill="FFFFFF"/>
+              </w:rPr>
+              <w:t>i.e. not thread safe. It means two threads can call the methods of StringBuilder simultaneously.</w:t>
+            </w:r>
+          </w:p>
+          <w:p>
+            <w:pPr>
+              <w:jc w:val="both"/>
+              <w:rPr>
+                <w:rFonts w:cstheme="minorHAnsi"/>
+                <w:color w:val="000000"/>
+              </w:rPr>
+            </w:pPr>
+          </w:p>
+        </w:tc>
+      </w:tr>
+      <w:tr>
+        <w:tc>
+          <w:tcPr>
+            <w:tcW w:w="4968" w:type="dxa"/>
+          </w:tcPr>
+          <w:p>
+            <w:pPr>
+              <w:jc w:val="both"/>
+              <w:rPr>
+                <w:rFonts w:cstheme="minorHAnsi"/>
+                <w:color w:val="000000"/>
+              </w:rPr>
+            </w:pPr>
+            <w:r>
+              <w:rPr>
+                <w:rFonts w:ascii="Verdana" w:hAnsi="Verdana"/>
+                <w:color w:val="000000"/>
+                <w:sz w:val="20"/>
+                <w:szCs w:val="20"/>
+                <w:shd w:val="clear" w:color="auto" w:fill="F6FFE1"/>
+              </w:rPr>
+              <w:t>StringBuffer is</w:t>
+            </w:r>
+            <w:r>
+              <w:rPr>
+                <w:rStyle w:val="apple-converted-space"/>
+                <w:rFonts w:ascii="Verdana" w:hAnsi="Verdana"/>
+                <w:color w:val="000000"/>
+                <w:sz w:val="20"/>
+                <w:szCs w:val="20"/>
+                <w:shd w:val="clear" w:color="auto" w:fill="F6FFE1"/>
+              </w:rPr>
+              <w:t> </w:t>
+            </w:r>
+            <w:r>
+              <w:rPr>
+                <w:rStyle w:val="Emphasis"/>
+                <w:rFonts w:ascii="Verdana" w:hAnsi="Verdana"/>
+                <w:color w:val="000000"/>
+                <w:sz w:val="20"/>
+                <w:szCs w:val="20"/>
+                <w:shd w:val="clear" w:color="auto" w:fill="F6FFE1"/>
+              </w:rPr>
+              <w:t>less efficient</w:t>
+            </w:r>
+            <w:r>
+              <w:rPr>
+                <w:rStyle w:val="apple-converted-space"/>
+                <w:rFonts w:ascii="Verdana" w:hAnsi="Verdana"/>
+                <w:color w:val="000000"/>
+                <w:sz w:val="20"/>
+                <w:szCs w:val="20"/>
+                <w:shd w:val="clear" w:color="auto" w:fill="F6FFE1"/>
+              </w:rPr>
+              <w:t> </w:t>
+            </w:r>
+            <w:r>
+              <w:rPr>
+                <w:rFonts w:ascii="Verdana" w:hAnsi="Verdana"/>
+                <w:color w:val="000000"/>
+                <w:sz w:val="20"/>
+                <w:szCs w:val="20"/>
+                <w:shd w:val="clear" w:color="auto" w:fill="F6FFE1"/>
+              </w:rPr>
+              <w:t>than StringBuilder.</w:t>
+            </w:r>
+          </w:p>
+        </w:tc>
+        <w:tc>
+          <w:tcPr>
+            <w:tcW w:w="4590" w:type="dxa"/>
+          </w:tcPr>
+          <w:p>
+            <w:pPr>
+              <w:jc w:val="both"/>
+              <w:rPr>
+                <w:rFonts w:cstheme="minorHAnsi"/>
+                <w:color w:val="000000"/>
+              </w:rPr>
+            </w:pPr>
+            <w:r>
+              <w:rPr>
+                <w:rFonts w:ascii="Verdana" w:hAnsi="Verdana"/>
+                <w:color w:val="000000"/>
+                <w:sz w:val="20"/>
+                <w:szCs w:val="20"/>
+                <w:shd w:val="clear" w:color="auto" w:fill="F6FFE1"/>
+              </w:rPr>
+              <w:t>StringBuilder is</w:t>
+            </w:r>
+            <w:r>
+              <w:rPr>
+                <w:rStyle w:val="apple-converted-space"/>
+                <w:rFonts w:ascii="Verdana" w:hAnsi="Verdana"/>
+                <w:color w:val="000000"/>
+                <w:sz w:val="20"/>
+                <w:szCs w:val="20"/>
+                <w:shd w:val="clear" w:color="auto" w:fill="F6FFE1"/>
+              </w:rPr>
+              <w:t> </w:t>
+            </w:r>
+            <w:r>
+              <w:rPr>
+                <w:rStyle w:val="Emphasis"/>
+                <w:rFonts w:ascii="Verdana" w:hAnsi="Verdana"/>
+                <w:color w:val="000000"/>
+                <w:sz w:val="20"/>
+                <w:szCs w:val="20"/>
+                <w:shd w:val="clear" w:color="auto" w:fill="F6FFE1"/>
+              </w:rPr>
+              <w:t>more efficient</w:t>
+            </w:r>
+            <w:r>
+              <w:rPr>
+                <w:rStyle w:val="apple-converted-space"/>
+                <w:rFonts w:ascii="Verdana" w:hAnsi="Verdana"/>
+                <w:color w:val="000000"/>
+                <w:sz w:val="20"/>
+                <w:szCs w:val="20"/>
+                <w:shd w:val="clear" w:color="auto" w:fill="F6FFE1"/>
+              </w:rPr>
+              <w:t> </w:t>
+            </w:r>
+            <w:r>
+              <w:rPr>
+                <w:rFonts w:ascii="Verdana" w:hAnsi="Verdana"/>
+                <w:color w:val="000000"/>
+                <w:sz w:val="20"/>
+                <w:szCs w:val="20"/>
+                <w:shd w:val="clear" w:color="auto" w:fill="F6FFE1"/>
+              </w:rPr>
+              <w:t>than StringBuffer.</w:t>
+            </w:r>
+          </w:p>
+        </w:tc>
+      </w:tr>
+    </w:tbl>
+    <w:p>
+      <w:pPr>
+        <w:jc w:val="both"/>
+        <w:rPr>
+          <w:rFonts w:cstheme="minorHAnsi"/>
+          <w:color w:val="000000"/>
+        </w:rPr>
+      </w:pPr>
+    </w:p>
+    <w:p>
+      <w:pPr>
+        <w:jc w:val="both"/>
+        <w:rPr>
+          <w:rFonts w:cstheme="minorHAnsi"/>
+          <w:color w:val="000000"/>
+        </w:rPr>
+      </w:pPr>
+      <w:r>
+        <w:rPr>
+          <w:rFonts w:cstheme="minorHAnsi"/>
+          <w:b/>
+          <w:color w:val="000000"/>
+        </w:rPr>
+        <w:t xml:space="preserve">.equals(): </w:t>
+      </w:r>
+      <w:r>
+        <w:rPr>
+          <w:rFonts w:cstheme="minorHAnsi"/>
+          <w:color w:val="000000"/>
+        </w:rPr>
+        <w:t xml:space="preserve"> it verifies Strings value only.</w:t>
+      </w:r>
+      <w:r>
+        <w:rPr>
+          <w:rFonts w:cstheme="minorHAnsi"/>
+          <w:color w:val="000000"/>
+        </w:rPr>
+        <w:t xml:space="preserve"> It is used to verify  2 objects.</w:t>
+      </w:r>
+    </w:p>
+    <w:p>
+      <w:pPr>
+        <w:jc w:val="both"/>
+        <w:rPr>
+          <w:rFonts w:cstheme="minorHAnsi"/>
+          <w:color w:val="000000"/>
+        </w:rPr>
+      </w:pPr>
+      <w:r>
+        <w:rPr>
+          <w:rFonts w:cstheme="minorHAnsi"/>
+          <w:b/>
+          <w:color w:val="000000"/>
+        </w:rPr>
+        <w:t>“==”:</w:t>
+      </w:r>
+      <w:r>
+        <w:rPr>
+          <w:rFonts w:cstheme="minorHAnsi"/>
+          <w:color w:val="000000"/>
+        </w:rPr>
+        <w:t xml:space="preserve"> it verifies Strings value and memory.</w:t>
+      </w:r>
+    </w:p>
+    <w:p>
+      <w:pPr>
+        <w:jc w:val="both"/>
+        <w:rPr>
+          <w:rFonts w:cstheme="minorHAnsi"/>
+          <w:b/>
+          <w:color w:val="000000"/>
+        </w:rPr>
+      </w:pPr>
+      <w:r>
+        <w:rPr>
+          <w:rFonts w:cstheme="minorHAnsi"/>
+          <w:b/>
+          <w:color w:val="000000"/>
+        </w:rPr>
+        <w:t>StringTokenizer:</w:t>
+      </w:r>
+      <w:r>
+        <w:rPr>
+          <w:rFonts w:cstheme="minorHAnsi"/>
+          <w:b/>
+          <w:color w:val="000000"/>
+        </w:rPr>
+        <w:t xml:space="preserve"> </w:t>
+      </w:r>
+      <w:r>
+        <w:rPr>
+          <w:rFonts w:ascii="Verdana" w:hAnsi="Verdana"/>
+          <w:color w:val="000000"/>
+          <w:sz w:val="20"/>
+          <w:szCs w:val="20"/>
+          <w:shd w:val="clear" w:color="auto" w:fill="FFFFFF"/>
+        </w:rPr>
+        <w:t>The</w:t>
+      </w:r>
+      <w:r>
+        <w:rPr>
+          <w:rStyle w:val="apple-converted-space"/>
+          <w:rFonts w:ascii="Verdana" w:hAnsi="Verdana"/>
+          <w:color w:val="000000"/>
+          <w:sz w:val="20"/>
+          <w:szCs w:val="20"/>
+          <w:shd w:val="clear" w:color="auto" w:fill="FFFFFF"/>
+        </w:rPr>
+        <w:t> </w:t>
+      </w:r>
+      <w:r>
+        <w:rPr>
+          <w:rFonts w:ascii="Verdana" w:hAnsi="Verdana"/>
+          <w:b/>
+          <w:bCs/>
+          <w:color w:val="000000"/>
+          <w:sz w:val="20"/>
+          <w:szCs w:val="20"/>
+          <w:shd w:val="clear" w:color="auto" w:fill="FFFFFF"/>
+        </w:rPr>
+        <w:t>java.util.StringTokenizer</w:t>
+      </w:r>
+      <w:r>
+        <w:rPr>
+          <w:rStyle w:val="apple-converted-space"/>
+          <w:rFonts w:ascii="Verdana" w:hAnsi="Verdana"/>
+          <w:color w:val="000000"/>
+          <w:sz w:val="20"/>
+          <w:szCs w:val="20"/>
+          <w:shd w:val="clear" w:color="auto" w:fill="FFFFFF"/>
+        </w:rPr>
+        <w:t> </w:t>
+      </w:r>
+      <w:r>
+        <w:rPr>
+          <w:rFonts w:ascii="Verdana" w:hAnsi="Verdana"/>
+          <w:color w:val="000000"/>
+          <w:sz w:val="20"/>
+          <w:szCs w:val="20"/>
+          <w:shd w:val="clear" w:color="auto" w:fill="FFFFFF"/>
+        </w:rPr>
+        <w:t>class allows you to break a string into tokens</w:t>
+      </w:r>
+      <w:r>
+        <w:rPr>
+          <w:rFonts w:ascii="Verdana" w:hAnsi="Verdana"/>
+          <w:color w:val="000000"/>
+          <w:sz w:val="20"/>
+          <w:szCs w:val="20"/>
+          <w:shd w:val="clear" w:color="auto" w:fill="FFFFFF"/>
+        </w:rPr>
+        <w:t>(small Strings)</w:t>
+      </w:r>
+      <w:r>
+        <w:rPr>
+          <w:rFonts w:ascii="Verdana" w:hAnsi="Verdana"/>
+          <w:color w:val="000000"/>
+          <w:sz w:val="20"/>
+          <w:szCs w:val="20"/>
+          <w:shd w:val="clear" w:color="auto" w:fill="FFFFFF"/>
+        </w:rPr>
+        <w:t>. It is simple way to break string.</w:t>
+      </w:r>
+      <w:r>
+        <w:rPr>
+          <w:rFonts w:ascii="Verdana" w:hAnsi="Verdana"/>
+          <w:color w:val="000000"/>
+          <w:sz w:val="20"/>
+          <w:szCs w:val="20"/>
+          <w:shd w:val="clear" w:color="auto" w:fill="FFFFFF"/>
+        </w:rPr>
+        <w:t xml:space="preserve"> To implement this we will create 2 arg constructor for </w:t>
+      </w:r>
+      <w:r>
+        <w:rPr>
+          <w:rFonts w:cstheme="minorHAnsi"/>
+          <w:b/>
+          <w:color w:val="000000"/>
+        </w:rPr>
+        <w:t>StringTokenizer</w:t>
+      </w:r>
+      <w:r>
+        <w:rPr>
+          <w:rFonts w:cstheme="minorHAnsi"/>
+          <w:b/>
+          <w:color w:val="000000"/>
+        </w:rPr>
+        <w:t xml:space="preserve"> class.</w:t>
+      </w:r>
+    </w:p>
+    <w:p>
+      <w:pPr>
+        <w:jc w:val="both"/>
+        <w:rPr>
+          <w:rFonts w:cstheme="minorHAnsi"/>
+          <w:color w:val="000000"/>
+        </w:rPr>
+      </w:pPr>
+      <w:r>
+        <w:rPr>
+          <w:rFonts w:cstheme="minorHAnsi"/>
+          <w:color w:val="000000"/>
+        </w:rPr>
+        <w:t xml:space="preserve">StringTokenizer stringTokenizer = new </w:t>
+      </w:r>
+      <w:r>
+        <w:rPr>
+          <w:rFonts w:cstheme="minorHAnsi"/>
+          <w:color w:val="000000"/>
+        </w:rPr>
+        <w:t xml:space="preserve"> </w:t>
+      </w:r>
+      <w:r>
+        <w:rPr>
+          <w:rFonts w:cstheme="minorHAnsi"/>
+          <w:color w:val="000000"/>
+        </w:rPr>
+        <w:t>StringTokenizer(String s1, String delim)</w:t>
+      </w:r>
     </w:p>
     <w:p>
       <w:pPr>
@@ -10949,6 +11802,17 @@
       <w:szCs w:val="26"/>
     </w:rPr>
   </w:style>
+  <w:style w:type="character" w:styleId="Emphasis">
+    <w:name w:val="Emphasis"/>
+    <w:basedOn w:val="DefaultParagraphFont"/>
+    <w:uiPriority w:val="20"/>
+    <w:qFormat/>
+    <w:rsid w:val="007F3B70"/>
+    <w:rPr>
+      <w:i/>
+      <w:iCs/>
+    </w:rPr>
+  </w:style>
 </w:styles>
 </file>
 
@@ -11207,7 +12071,7 @@
   <a:extraClrSchemeLst/>
   <a:extLst>
     <a:ext uri="{05A4C25C-085E-4340-85A3-A5531E510DB2}">
-      <thm15:themeFamily xmlns:thm15="http://schemas.microsoft.com/office/thememl/2012/main" xmlns="" name="Office Theme" id="{62F939B6-93AF-4DB8-9C6B-D6C7DFDC589F}" vid="{4A3C46E8-61CC-4603-A589-7422A47A8E4A}"/>
+      <thm15:themeFamily xmlns="" xmlns:thm15="http://schemas.microsoft.com/office/thememl/2012/main" name="Office Theme" id="{62F939B6-93AF-4DB8-9C6B-D6C7DFDC589F}" vid="{4A3C46E8-61CC-4603-A589-7422A47A8E4A}"/>
     </a:ext>
   </a:extLst>
 </a:theme>

</xml_diff>

<commit_message>
code added for collection
</commit_message>
<xml_diff>
--- a/OOPS Concepts.docx
+++ b/OOPS Concepts.docx
@@ -13,19 +13,7 @@
         <w:rPr>
           <w:rFonts w:cstheme="minorHAnsi"/>
         </w:rPr>
-        <w:t>OOPS Conc</w:t>
-      </w:r>
-      <w:r>
-        <w:rPr>
-          <w:rFonts w:cstheme="minorHAnsi"/>
-        </w:rPr>
-        <w:t xml:space="preserve"> </w:t>
-      </w:r>
-      <w:r>
-        <w:rPr>
-          <w:rFonts w:cstheme="minorHAnsi"/>
-        </w:rPr>
-        <w:t xml:space="preserve">epts:- </w:t>
+        <w:t xml:space="preserve">OOPS Concepts:- </w:t>
       </w:r>
     </w:p>
     <w:p>
@@ -9715,6 +9703,15 @@
           <w:color w:val="000000"/>
         </w:rPr>
       </w:pPr>
+    </w:p>
+    <w:p>
+      <w:pPr>
+        <w:jc w:val="both"/>
+        <w:rPr>
+          <w:rFonts w:cstheme="minorHAnsi"/>
+          <w:color w:val="000000"/>
+        </w:rPr>
+      </w:pPr>
       <w:r>
         <w:rPr>
           <w:rFonts w:cstheme="minorHAnsi"/>
@@ -9742,6 +9739,30 @@
       <w:r>
         <w:rPr>
           <w:rFonts w:cstheme="minorHAnsi"/>
+          <w:color w:val="000000"/>
+        </w:rPr>
+        <w:t>Q) What is singleton and how can we achieve?</w:t>
+      </w:r>
+    </w:p>
+    <w:p>
+      <w:pPr>
+        <w:jc w:val="both"/>
+        <w:rPr>
+          <w:rFonts w:cstheme="minorHAnsi"/>
+          <w:color w:val="000000"/>
+        </w:rPr>
+      </w:pPr>
+      <w:r>
+        <w:rPr>
+          <w:rFonts w:cstheme="minorHAnsi"/>
+          <w:b/>
+          <w:color w:val="000000"/>
+        </w:rPr>
+        <w:t xml:space="preserve">A) </w:t>
+      </w:r>
+      <w:r>
+        <w:rPr>
+          <w:rFonts w:cstheme="minorHAnsi"/>
           <w:b/>
           <w:color w:val="000000"/>
         </w:rPr>
@@ -9763,6 +9784,85 @@
           <w:color w:val="000000"/>
         </w:rPr>
       </w:pPr>
+      <w:r>
+        <w:rPr>
+          <w:rFonts w:cstheme="minorHAnsi"/>
+          <w:color w:val="000000"/>
+        </w:rPr>
+        <w:t>Q) what is String immutability in java?</w:t>
+      </w:r>
+    </w:p>
+    <w:p>
+      <w:pPr>
+        <w:jc w:val="both"/>
+        <w:rPr>
+          <w:rFonts w:cstheme="minorHAnsi"/>
+          <w:color w:val="000000"/>
+        </w:rPr>
+      </w:pPr>
+      <w:r>
+        <w:rPr>
+          <w:rFonts w:cstheme="minorHAnsi"/>
+          <w:color w:val="000000"/>
+        </w:rPr>
+        <w:t>A) String  immutability means once the value is assign to a String</w:t>
+      </w:r>
+      <w:r>
+        <w:rPr>
+          <w:rFonts w:cstheme="minorHAnsi"/>
+          <w:color w:val="000000"/>
+        </w:rPr>
+        <w:t xml:space="preserve">, the value of the memory </w:t>
+      </w:r>
+      <w:r>
+        <w:rPr>
+          <w:rFonts w:cstheme="minorHAnsi"/>
+          <w:color w:val="000000"/>
+        </w:rPr>
+        <w:t xml:space="preserve"> can not</w:t>
+      </w:r>
+      <w:r>
+        <w:rPr>
+          <w:rFonts w:cstheme="minorHAnsi"/>
+          <w:color w:val="000000"/>
+        </w:rPr>
+        <w:t xml:space="preserve"> be changed. it means once we assigned a value to String and we can not</w:t>
+      </w:r>
+      <w:r>
+        <w:rPr>
+          <w:rFonts w:cstheme="minorHAnsi"/>
+          <w:color w:val="000000"/>
+        </w:rPr>
+        <w:t xml:space="preserve"> append another String for the same memory</w:t>
+      </w:r>
+      <w:r>
+        <w:rPr>
+          <w:rFonts w:cstheme="minorHAnsi"/>
+          <w:color w:val="000000"/>
+        </w:rPr>
+        <w:t>. If</w:t>
+      </w:r>
+      <w:r>
+        <w:rPr>
+          <w:rFonts w:cstheme="minorHAnsi"/>
+          <w:color w:val="000000"/>
+        </w:rPr>
+        <w:t xml:space="preserve"> we append another String, </w:t>
+      </w:r>
+      <w:r>
+        <w:rPr>
+          <w:rFonts w:cstheme="minorHAnsi"/>
+          <w:color w:val="000000"/>
+        </w:rPr>
+        <w:t xml:space="preserve">it will be stored in new memory,but it will not override the existing value. </w:t>
+      </w:r>
+      <w:r>
+        <w:rPr>
+          <w:rFonts w:cstheme="minorHAnsi"/>
+          <w:color w:val="000000"/>
+        </w:rPr>
+        <w:t xml:space="preserve"> </w:t>
+      </w:r>
     </w:p>
     <w:p>
       <w:pPr>
@@ -9838,6 +9938,22 @@
           <w:color w:val="000000"/>
         </w:rPr>
         <w:t>.</w:t>
+      </w:r>
+    </w:p>
+    <w:p>
+      <w:pPr>
+        <w:jc w:val="both"/>
+        <w:rPr>
+          <w:rFonts w:cstheme="minorHAnsi"/>
+          <w:color w:val="000000"/>
+        </w:rPr>
+      </w:pPr>
+      <w:r>
+        <w:rPr>
+          <w:rFonts w:cstheme="minorHAnsi"/>
+          <w:color w:val="000000"/>
+        </w:rPr>
+        <w:t>Q) Difference b/w StringBuffer,StringBuilder?</w:t>
       </w:r>
     </w:p>
     <w:tbl>
@@ -10214,6 +10330,32 @@
           <w:color w:val="000000"/>
         </w:rPr>
       </w:pPr>
+    </w:p>
+    <w:p>
+      <w:pPr>
+        <w:jc w:val="both"/>
+        <w:rPr>
+          <w:rFonts w:cstheme="minorHAnsi"/>
+          <w:color w:val="000000"/>
+        </w:rPr>
+      </w:pPr>
+      <w:r>
+        <w:rPr>
+          <w:rFonts w:cstheme="minorHAnsi"/>
+          <w:color w:val="000000"/>
+        </w:rPr>
+        <w:lastRenderedPageBreak/>
+        <w:t>Q) difference b/w  .equals()and == operator?</w:t>
+      </w:r>
+    </w:p>
+    <w:p>
+      <w:pPr>
+        <w:jc w:val="both"/>
+        <w:rPr>
+          <w:rFonts w:cstheme="minorHAnsi"/>
+          <w:color w:val="000000"/>
+        </w:rPr>
+      </w:pPr>
       <w:r>
         <w:rPr>
           <w:rFonts w:cstheme="minorHAnsi"/>
@@ -10259,6 +10401,22 @@
           <w:color w:val="000000"/>
         </w:rPr>
         <w:t xml:space="preserve"> it verifies Strings value and memory.</w:t>
+      </w:r>
+    </w:p>
+    <w:p>
+      <w:pPr>
+        <w:jc w:val="both"/>
+        <w:rPr>
+          <w:rFonts w:cstheme="minorHAnsi"/>
+          <w:color w:val="000000"/>
+        </w:rPr>
+      </w:pPr>
+      <w:r>
+        <w:rPr>
+          <w:rFonts w:cstheme="minorHAnsi"/>
+          <w:color w:val="000000"/>
+        </w:rPr>
+        <w:t>Q) What is StringTokenizer?</w:t>
       </w:r>
     </w:p>
     <w:p>
@@ -10368,7 +10526,27 @@
           <w:szCs w:val="20"/>
           <w:shd w:val="clear" w:color="auto" w:fill="FFFFFF"/>
         </w:rPr>
-        <w:t xml:space="preserve"> To implement this we will create 2 arg constructor for </w:t>
+        <w:t xml:space="preserve"> To implement this we will create 2 arg constru</w:t>
+      </w:r>
+      <w:r>
+        <w:rPr>
+          <w:rFonts w:ascii="Verdana" w:hAnsi="Verdana"/>
+          <w:color w:val="000000"/>
+          <w:sz w:val="20"/>
+          <w:szCs w:val="20"/>
+          <w:shd w:val="clear" w:color="auto" w:fill="FFFFFF"/>
+        </w:rPr>
+        <w:t>1</w:t>
+      </w:r>
+      <w:r>
+        <w:rPr>
+          <w:rFonts w:ascii="Verdana" w:hAnsi="Verdana"/>
+          <w:color w:val="000000"/>
+          <w:sz w:val="20"/>
+          <w:szCs w:val="20"/>
+          <w:shd w:val="clear" w:color="auto" w:fill="FFFFFF"/>
+        </w:rPr>
+        <w:t xml:space="preserve">ctor for </w:t>
       </w:r>
       <w:r>
         <w:rPr>
@@ -10425,6 +10603,1193 @@
           <w:color w:val="000000"/>
         </w:rPr>
       </w:pPr>
+    </w:p>
+    <w:p>
+      <w:pPr>
+        <w:jc w:val="both"/>
+        <w:rPr>
+          <w:rFonts w:cstheme="minorHAnsi"/>
+          <w:b/>
+          <w:color w:val="000000"/>
+        </w:rPr>
+      </w:pPr>
+      <w:r>
+        <w:rPr>
+          <w:rFonts w:cstheme="minorHAnsi"/>
+          <w:color w:val="000000"/>
+        </w:rPr>
+        <w:t xml:space="preserve"> </w:t>
+      </w:r>
+      <w:r>
+        <w:rPr>
+          <w:rFonts w:cstheme="minorHAnsi"/>
+          <w:b/>
+          <w:color w:val="000000"/>
+        </w:rPr>
+        <w:t>Collection</w:t>
+      </w:r>
+      <w:r>
+        <w:rPr>
+          <w:rFonts w:cstheme="minorHAnsi"/>
+          <w:b/>
+          <w:color w:val="000000"/>
+        </w:rPr>
+        <w:t xml:space="preserve"> </w:t>
+      </w:r>
+      <w:r>
+        <w:rPr>
+          <w:rFonts w:cstheme="minorHAnsi"/>
+          <w:b/>
+          <w:color w:val="000000"/>
+        </w:rPr>
+        <w:t>Fream</w:t>
+      </w:r>
+      <w:r>
+        <w:rPr>
+          <w:rFonts w:cstheme="minorHAnsi"/>
+          <w:b/>
+          <w:color w:val="000000"/>
+        </w:rPr>
+        <w:t xml:space="preserve">ework </w:t>
+      </w:r>
+      <w:r>
+        <w:rPr>
+          <w:rFonts w:cstheme="minorHAnsi"/>
+          <w:b/>
+          <w:color w:val="000000"/>
+        </w:rPr>
+        <w:t>:</w:t>
+      </w:r>
+    </w:p>
+    <w:p>
+      <w:pPr>
+        <w:jc w:val="both"/>
+        <w:rPr>
+          <w:rFonts w:cstheme="minorHAnsi"/>
+          <w:b/>
+          <w:color w:val="000000"/>
+        </w:rPr>
+      </w:pPr>
+      <w:r>
+        <w:rPr>
+          <w:noProof/>
+        </w:rPr>
+        <w:drawing>
+          <wp:inline distT="0" distB="0" distL="0" distR="0">
+            <wp:extent cx="5943600" cy="4956135"/>
+            <wp:effectExtent l="19050" t="0" r="0" b="0"/>
+            <wp:docPr id="5" name="Picture 1" descr="Image result for collections in java"/>
+            <wp:cNvGraphicFramePr>
+              <a:graphicFrameLocks xmlns:a="http://schemas.openxmlformats.org/drawingml/2006/main" noChangeAspect="1"/>
+            </wp:cNvGraphicFramePr>
+            <a:graphic xmlns:a="http://schemas.openxmlformats.org/drawingml/2006/main">
+              <a:graphicData uri="http://schemas.openxmlformats.org/drawingml/2006/picture">
+                <pic:pic xmlns:pic="http://schemas.openxmlformats.org/drawingml/2006/picture">
+                  <pic:nvPicPr>
+                    <pic:cNvPr id="0" name="Picture 1" descr="Image result for collections in java"/>
+                    <pic:cNvPicPr>
+                      <a:picLocks noChangeAspect="1" noChangeArrowheads="1"/>
+                    </pic:cNvPicPr>
+                  </pic:nvPicPr>
+                  <pic:blipFill>
+                    <a:blip r:embed="rId11"/>
+                    <a:srcRect/>
+                    <a:stretch>
+                      <a:fillRect/>
+                    </a:stretch>
+                  </pic:blipFill>
+                  <pic:spPr bwMode="auto">
+                    <a:xfrm>
+                      <a:off x="0" y="0"/>
+                      <a:ext cx="5943600" cy="4956135"/>
+                    </a:xfrm>
+                    <a:prstGeom prst="rect">
+                      <a:avLst/>
+                    </a:prstGeom>
+                    <a:noFill/>
+                    <a:ln w="9525">
+                      <a:noFill/>
+                      <a:miter lim="800000"/>
+                      <a:headEnd/>
+                      <a:tailEnd/>
+                    </a:ln>
+                  </pic:spPr>
+                </pic:pic>
+              </a:graphicData>
+            </a:graphic>
+          </wp:inline>
+        </w:drawing>
+      </w:r>
+    </w:p>
+    <w:p>
+      <w:pPr>
+        <w:jc w:val="both"/>
+        <w:rPr>
+          <w:rFonts w:cstheme="minorHAnsi"/>
+          <w:color w:val="000000"/>
+        </w:rPr>
+      </w:pPr>
+      <w:r>
+        <w:rPr>
+          <w:rFonts w:cstheme="minorHAnsi"/>
+          <w:color w:val="000000"/>
+        </w:rPr>
+        <w:lastRenderedPageBreak/>
+        <w:t xml:space="preserve">In collections we can store 1-dimention elements and 2-dimentional elements . By looking at the above diagram </w:t>
+      </w:r>
+      <w:r>
+        <w:rPr>
+          <w:rFonts w:cstheme="minorHAnsi"/>
+          <w:b/>
+          <w:color w:val="000000"/>
+        </w:rPr>
+        <w:t>C</w:t>
+      </w:r>
+      <w:r>
+        <w:rPr>
+          <w:rFonts w:cstheme="minorHAnsi"/>
+          <w:b/>
+          <w:color w:val="000000"/>
+        </w:rPr>
+        <w:t>ollection</w:t>
+      </w:r>
+      <w:r>
+        <w:rPr>
+          <w:rFonts w:cstheme="minorHAnsi"/>
+          <w:b/>
+          <w:color w:val="000000"/>
+        </w:rPr>
+        <w:t xml:space="preserve"> </w:t>
+      </w:r>
+      <w:r>
+        <w:rPr>
+          <w:rFonts w:cstheme="minorHAnsi"/>
+          <w:color w:val="000000"/>
+        </w:rPr>
+        <w:t>and its hierarchy</w:t>
+      </w:r>
+      <w:r>
+        <w:rPr>
+          <w:rFonts w:cstheme="minorHAnsi"/>
+          <w:color w:val="000000"/>
+        </w:rPr>
+        <w:t xml:space="preserve"> is used for 1-dimentional elements</w:t>
+      </w:r>
+      <w:r>
+        <w:rPr>
+          <w:rFonts w:cstheme="minorHAnsi"/>
+          <w:color w:val="000000"/>
+        </w:rPr>
+        <w:t>(starts from index 0)</w:t>
+      </w:r>
+      <w:r>
+        <w:rPr>
+          <w:rFonts w:cstheme="minorHAnsi"/>
+          <w:color w:val="000000"/>
+        </w:rPr>
+        <w:t xml:space="preserve"> and </w:t>
+      </w:r>
+      <w:r>
+        <w:rPr>
+          <w:rFonts w:cstheme="minorHAnsi"/>
+          <w:b/>
+          <w:color w:val="000000"/>
+        </w:rPr>
+        <w:t>Map</w:t>
+      </w:r>
+      <w:r>
+        <w:rPr>
+          <w:rFonts w:cstheme="minorHAnsi"/>
+          <w:b/>
+          <w:color w:val="000000"/>
+        </w:rPr>
+        <w:t xml:space="preserve">  </w:t>
+      </w:r>
+      <w:r>
+        <w:rPr>
+          <w:rFonts w:cstheme="minorHAnsi"/>
+          <w:color w:val="000000"/>
+        </w:rPr>
+        <w:t>and its hierarchy</w:t>
+      </w:r>
+      <w:r>
+        <w:rPr>
+          <w:rFonts w:cstheme="minorHAnsi"/>
+          <w:color w:val="000000"/>
+        </w:rPr>
+        <w:t xml:space="preserve"> is used for 2-dimentional elements</w:t>
+      </w:r>
+      <w:r>
+        <w:rPr>
+          <w:rFonts w:cstheme="minorHAnsi"/>
+          <w:color w:val="000000"/>
+        </w:rPr>
+        <w:t>(kay-value pairs).</w:t>
+      </w:r>
+    </w:p>
+    <w:p>
+      <w:pPr>
+        <w:jc w:val="both"/>
+        <w:rPr>
+          <w:rFonts w:cstheme="minorHAnsi"/>
+          <w:color w:val="000000"/>
+        </w:rPr>
+      </w:pPr>
+      <w:r>
+        <w:rPr>
+          <w:rFonts w:cstheme="minorHAnsi"/>
+          <w:color w:val="000000"/>
+        </w:rPr>
+        <w:t>Collections support heterogeneous data(we can add any type{int, char, float, Boolean, String, wrapper Classes, userdefined classes} of data). To overcome this  We can create generic collections from java1.5.</w:t>
+      </w:r>
+    </w:p>
+    <w:p>
+      <w:pPr>
+        <w:jc w:val="both"/>
+        <w:rPr>
+          <w:rFonts w:cstheme="minorHAnsi"/>
+          <w:color w:val="000000"/>
+        </w:rPr>
+      </w:pPr>
+      <w:r>
+        <w:rPr>
+          <w:rFonts w:cstheme="minorHAnsi"/>
+          <w:color w:val="000000"/>
+        </w:rPr>
+        <w:t xml:space="preserve">Generic collections will support only Class type data, not Premitives </w:t>
+      </w:r>
+    </w:p>
+    <w:p>
+      <w:pPr>
+        <w:jc w:val="both"/>
+        <w:rPr>
+          <w:rFonts w:cstheme="minorHAnsi"/>
+          <w:color w:val="000000"/>
+          <w:highlight w:val="yellow"/>
+        </w:rPr>
+      </w:pPr>
+      <w:r>
+        <w:rPr>
+          <w:rFonts w:cstheme="minorHAnsi"/>
+          <w:color w:val="000000"/>
+          <w:highlight w:val="yellow"/>
+        </w:rPr>
+        <w:t>Collection&lt;int&gt; // wrong. it gives compilation error.</w:t>
+      </w:r>
+    </w:p>
+    <w:p>
+      <w:pPr>
+        <w:jc w:val="both"/>
+        <w:rPr>
+          <w:rFonts w:cstheme="minorHAnsi"/>
+          <w:color w:val="000000"/>
+        </w:rPr>
+      </w:pPr>
+      <w:r>
+        <w:rPr>
+          <w:rFonts w:cstheme="minorHAnsi"/>
+          <w:color w:val="000000"/>
+          <w:highlight w:val="yellow"/>
+        </w:rPr>
+        <w:t>Collection&lt;Integer&gt; // correct</w:t>
+      </w:r>
+    </w:p>
+    <w:p>
+      <w:pPr>
+        <w:jc w:val="both"/>
+        <w:rPr>
+          <w:rFonts w:cstheme="minorHAnsi"/>
+          <w:color w:val="000000"/>
+        </w:rPr>
+      </w:pPr>
+      <w:r>
+        <w:rPr>
+          <w:rFonts w:cstheme="minorHAnsi"/>
+          <w:color w:val="000000"/>
+        </w:rPr>
+        <w:t>Q) difference b/w List and Set?</w:t>
+      </w:r>
+    </w:p>
+    <w:tbl>
+      <w:tblPr>
+        <w:tblStyle w:val="TableGrid"/>
+        <w:tblW w:w="0" w:type="auto"/>
+        <w:tblLook w:val="04A0"/>
+      </w:tblPr>
+      <w:tblGrid>
+        <w:gridCol w:w="4364"/>
+        <w:gridCol w:w="5212"/>
+      </w:tblGrid>
+      <w:tr>
+        <w:tc>
+          <w:tcPr>
+            <w:tcW w:w="4788" w:type="dxa"/>
+          </w:tcPr>
+          <w:p>
+            <w:pPr>
+              <w:jc w:val="both"/>
+              <w:rPr>
+                <w:rFonts w:cstheme="minorHAnsi"/>
+                <w:b/>
+                <w:color w:val="000000"/>
+              </w:rPr>
+            </w:pPr>
+            <w:r>
+              <w:rPr>
+                <w:rFonts w:cstheme="minorHAnsi"/>
+                <w:color w:val="000000"/>
+              </w:rPr>
+              <w:t xml:space="preserve">                               </w:t>
+            </w:r>
+            <w:r>
+              <w:rPr>
+                <w:rFonts w:cstheme="minorHAnsi"/>
+                <w:b/>
+                <w:color w:val="000000"/>
+              </w:rPr>
+              <w:t>List</w:t>
+            </w:r>
+          </w:p>
+        </w:tc>
+        <w:tc>
+          <w:tcPr>
+            <w:tcW w:w="4788" w:type="dxa"/>
+          </w:tcPr>
+          <w:p>
+            <w:pPr>
+              <w:jc w:val="both"/>
+              <w:rPr>
+                <w:rFonts w:cstheme="minorHAnsi"/>
+                <w:b/>
+                <w:color w:val="000000"/>
+              </w:rPr>
+            </w:pPr>
+            <w:r>
+              <w:rPr>
+                <w:rFonts w:cstheme="minorHAnsi"/>
+                <w:b/>
+                <w:color w:val="000000"/>
+              </w:rPr>
+              <w:t xml:space="preserve">                                  Set</w:t>
+            </w:r>
+          </w:p>
+        </w:tc>
+      </w:tr>
+      <w:tr>
+        <w:tc>
+          <w:tcPr>
+            <w:tcW w:w="4788" w:type="dxa"/>
+          </w:tcPr>
+          <w:p>
+            <w:pPr>
+              <w:jc w:val="both"/>
+              <w:rPr>
+                <w:rFonts w:cstheme="minorHAnsi"/>
+                <w:color w:val="000000"/>
+              </w:rPr>
+            </w:pPr>
+            <w:r>
+              <w:rPr>
+                <w:rFonts w:cstheme="minorHAnsi"/>
+                <w:color w:val="000000"/>
+              </w:rPr>
+              <w:t xml:space="preserve">List allows duplicate values  </w:t>
+            </w:r>
+          </w:p>
+        </w:tc>
+        <w:tc>
+          <w:tcPr>
+            <w:tcW w:w="4788" w:type="dxa"/>
+          </w:tcPr>
+          <w:p>
+            <w:pPr>
+              <w:jc w:val="both"/>
+              <w:rPr>
+                <w:rFonts w:cstheme="minorHAnsi"/>
+                <w:color w:val="000000"/>
+              </w:rPr>
+            </w:pPr>
+            <w:r>
+              <w:rPr>
+                <w:rFonts w:cstheme="minorHAnsi"/>
+                <w:color w:val="000000"/>
+              </w:rPr>
+              <w:t xml:space="preserve"> Set allows unique values </w:t>
+            </w:r>
+          </w:p>
+        </w:tc>
+      </w:tr>
+      <w:tr>
+        <w:tc>
+          <w:tcPr>
+            <w:tcW w:w="4788" w:type="dxa"/>
+          </w:tcPr>
+          <w:p>
+            <w:pPr>
+              <w:jc w:val="both"/>
+              <w:rPr>
+                <w:rFonts w:cstheme="minorHAnsi"/>
+                <w:color w:val="000000"/>
+              </w:rPr>
+            </w:pPr>
+            <w:r>
+              <w:rPr>
+                <w:rFonts w:cstheme="minorHAnsi"/>
+                <w:color w:val="000000"/>
+              </w:rPr>
+              <w:t>List preserves insertion order (it inserts elements in the order we insert. New element will be added at the end). List inserts elements in</w:t>
+            </w:r>
+            <w:r>
+              <w:rPr>
+                <w:rFonts w:cstheme="minorHAnsi"/>
+                <w:color w:val="000000"/>
+              </w:rPr>
+              <w:t xml:space="preserve"> linear</w:t>
+            </w:r>
+            <w:r>
+              <w:rPr>
+                <w:rFonts w:cstheme="minorHAnsi"/>
+                <w:color w:val="000000"/>
+              </w:rPr>
+              <w:t xml:space="preserve"> order.</w:t>
+            </w:r>
+          </w:p>
+        </w:tc>
+        <w:tc>
+          <w:tcPr>
+            <w:tcW w:w="4788" w:type="dxa"/>
+          </w:tcPr>
+          <w:p>
+            <w:pPr>
+              <w:jc w:val="both"/>
+              <w:rPr>
+                <w:rFonts w:cstheme="minorHAnsi"/>
+                <w:color w:val="000000"/>
+              </w:rPr>
+            </w:pPr>
+            <w:r>
+              <w:rPr>
+                <w:rFonts w:cstheme="minorHAnsi"/>
+                <w:color w:val="000000"/>
+              </w:rPr>
+              <w:t xml:space="preserve">Set does not preserve insertion order(it inserts values in random order following by hash mechanism.) Set inserts elements in random order. </w:t>
+            </w:r>
+          </w:p>
+        </w:tc>
+      </w:tr>
+      <w:tr>
+        <w:tc>
+          <w:tcPr>
+            <w:tcW w:w="4788" w:type="dxa"/>
+          </w:tcPr>
+          <w:p>
+            <w:pPr>
+              <w:jc w:val="both"/>
+              <w:rPr>
+                <w:rFonts w:cstheme="minorHAnsi"/>
+                <w:color w:val="000000"/>
+              </w:rPr>
+            </w:pPr>
+            <w:r>
+              <w:rPr>
+                <w:rFonts w:cstheme="minorHAnsi"/>
+                <w:color w:val="000000"/>
+              </w:rPr>
+              <w:t xml:space="preserve">We can add any number of null values. add() returns Boolean value(true). </w:t>
+            </w:r>
+          </w:p>
+        </w:tc>
+        <w:tc>
+          <w:tcPr>
+            <w:tcW w:w="4788" w:type="dxa"/>
+          </w:tcPr>
+          <w:p>
+            <w:pPr>
+              <w:jc w:val="both"/>
+              <w:rPr>
+                <w:rFonts w:cstheme="minorHAnsi"/>
+                <w:color w:val="000000"/>
+              </w:rPr>
+            </w:pPr>
+            <w:r>
+              <w:rPr>
+                <w:rFonts w:cstheme="minorHAnsi"/>
+                <w:color w:val="000000"/>
+              </w:rPr>
+              <w:t>We can add only one null value. If we add more than one null values or duplicate values, it overrides old value with new  value . Set add() returns Boolean value (false).</w:t>
+            </w:r>
+          </w:p>
+        </w:tc>
+      </w:tr>
+      <w:tr>
+        <w:tc>
+          <w:tcPr>
+            <w:tcW w:w="4788" w:type="dxa"/>
+          </w:tcPr>
+          <w:p>
+            <w:pPr>
+              <w:jc w:val="both"/>
+              <w:rPr>
+                <w:rFonts w:cstheme="minorHAnsi"/>
+                <w:color w:val="000000"/>
+              </w:rPr>
+            </w:pPr>
+            <w:r>
+              <w:rPr>
+                <w:rStyle w:val="apple-converted-space"/>
+                <w:rFonts w:cstheme="minorHAnsi"/>
+                <w:color w:val="222426"/>
+                <w:shd w:val="clear" w:color="auto" w:fill="FFFFFF"/>
+              </w:rPr>
+              <w:t> </w:t>
+            </w:r>
+            <w:r>
+              <w:rPr>
+                <w:rFonts w:cstheme="minorHAnsi"/>
+                <w:color w:val="222426"/>
+                <w:shd w:val="clear" w:color="auto" w:fill="FFFFFF"/>
+              </w:rPr>
+              <w:t>List implementations:</w:t>
+            </w:r>
+            <w:r>
+              <w:rPr>
+                <w:rStyle w:val="apple-converted-space"/>
+                <w:rFonts w:cstheme="minorHAnsi"/>
+                <w:color w:val="222426"/>
+                <w:shd w:val="clear" w:color="auto" w:fill="FFFFFF"/>
+              </w:rPr>
+              <w:t> </w:t>
+            </w:r>
+            <w:hyperlink r:id="rId12" w:tgtFrame="_blank" w:tooltip="ArrayList in java with example programs – Collections Framework" w:history="1">
+              <w:r>
+                <w:rPr>
+                  <w:rStyle w:val="Hyperlink"/>
+                  <w:rFonts w:cstheme="minorHAnsi"/>
+                  <w:bCs/>
+                  <w:color w:val="auto"/>
+                  <w:shd w:val="clear" w:color="auto" w:fill="FFFFFF"/>
+                </w:rPr>
+                <w:t>ArrayList</w:t>
+              </w:r>
+            </w:hyperlink>
+            <w:r>
+              <w:rPr>
+                <w:rFonts w:cstheme="minorHAnsi"/>
+                <w:shd w:val="clear" w:color="auto" w:fill="FFFFFF"/>
+              </w:rPr>
+              <w:t>,</w:t>
+            </w:r>
+            <w:r>
+              <w:rPr>
+                <w:rStyle w:val="apple-converted-space"/>
+                <w:rFonts w:cstheme="minorHAnsi"/>
+                <w:shd w:val="clear" w:color="auto" w:fill="FFFFFF"/>
+              </w:rPr>
+              <w:t> Vector,</w:t>
+            </w:r>
+            <w:hyperlink r:id="rId13" w:tgtFrame="_blank" w:tooltip="LinkedList in Java with Example" w:history="1">
+              <w:r>
+                <w:rPr>
+                  <w:rStyle w:val="Hyperlink"/>
+                  <w:rFonts w:cstheme="minorHAnsi"/>
+                  <w:bCs/>
+                  <w:color w:val="auto"/>
+                  <w:shd w:val="clear" w:color="auto" w:fill="FFFFFF"/>
+                </w:rPr>
+                <w:t>LinkedList</w:t>
+              </w:r>
+            </w:hyperlink>
+            <w:r>
+              <w:rPr>
+                <w:rStyle w:val="apple-converted-space"/>
+                <w:rFonts w:cstheme="minorHAnsi"/>
+                <w:color w:val="222426"/>
+                <w:shd w:val="clear" w:color="auto" w:fill="FFFFFF"/>
+              </w:rPr>
+              <w:t> </w:t>
+            </w:r>
+          </w:p>
+        </w:tc>
+        <w:tc>
+          <w:tcPr>
+            <w:tcW w:w="4788" w:type="dxa"/>
+          </w:tcPr>
+          <w:p>
+            <w:pPr>
+              <w:jc w:val="both"/>
+              <w:rPr>
+                <w:rFonts w:cstheme="minorHAnsi"/>
+              </w:rPr>
+            </w:pPr>
+            <w:r>
+              <w:rPr>
+                <w:rFonts w:cstheme="minorHAnsi"/>
+                <w:shd w:val="clear" w:color="auto" w:fill="FFFFFF"/>
+              </w:rPr>
+              <w:t>Set implementations:</w:t>
+            </w:r>
+            <w:r>
+              <w:rPr>
+                <w:rStyle w:val="apple-converted-space"/>
+                <w:rFonts w:cstheme="minorHAnsi"/>
+                <w:shd w:val="clear" w:color="auto" w:fill="FFFFFF"/>
+              </w:rPr>
+              <w:t> </w:t>
+            </w:r>
+            <w:hyperlink r:id="rId14" w:tgtFrame="_blank" w:tooltip="HashSet Class in Java with example" w:history="1">
+              <w:r>
+                <w:rPr>
+                  <w:rStyle w:val="Hyperlink"/>
+                  <w:rFonts w:cstheme="minorHAnsi"/>
+                  <w:bCs/>
+                  <w:color w:val="auto"/>
+                  <w:shd w:val="clear" w:color="auto" w:fill="FFFFFF"/>
+                </w:rPr>
+                <w:t>HashSet</w:t>
+              </w:r>
+            </w:hyperlink>
+            <w:r>
+              <w:rPr>
+                <w:rFonts w:cstheme="minorHAnsi"/>
+                <w:shd w:val="clear" w:color="auto" w:fill="FFFFFF"/>
+              </w:rPr>
+              <w:t>,</w:t>
+            </w:r>
+            <w:r>
+              <w:rPr>
+                <w:rStyle w:val="apple-converted-space"/>
+                <w:rFonts w:cstheme="minorHAnsi"/>
+                <w:shd w:val="clear" w:color="auto" w:fill="FFFFFF"/>
+              </w:rPr>
+              <w:t> </w:t>
+            </w:r>
+            <w:hyperlink r:id="rId15" w:tgtFrame="_blank" w:tooltip="LinkedHashSet Class in Java with Example" w:history="1">
+              <w:r>
+                <w:rPr>
+                  <w:rStyle w:val="Hyperlink"/>
+                  <w:rFonts w:cstheme="minorHAnsi"/>
+                  <w:bCs/>
+                  <w:color w:val="auto"/>
+                  <w:shd w:val="clear" w:color="auto" w:fill="FFFFFF"/>
+                </w:rPr>
+                <w:t>LinkedHashSet</w:t>
+              </w:r>
+            </w:hyperlink>
+            <w:r>
+              <w:rPr>
+                <w:rFonts w:cstheme="minorHAnsi"/>
+                <w:shd w:val="clear" w:color="auto" w:fill="FFFFFF"/>
+              </w:rPr>
+              <w:t>,</w:t>
+            </w:r>
+            <w:r>
+              <w:rPr>
+                <w:rStyle w:val="apple-converted-space"/>
+                <w:rFonts w:cstheme="minorHAnsi"/>
+                <w:shd w:val="clear" w:color="auto" w:fill="FFFFFF"/>
+              </w:rPr>
+              <w:t> </w:t>
+            </w:r>
+            <w:hyperlink r:id="rId16" w:tgtFrame="_blank" w:tooltip="TreeSet Class in Java with example" w:history="1">
+              <w:r>
+                <w:rPr>
+                  <w:rStyle w:val="Hyperlink"/>
+                  <w:rFonts w:cstheme="minorHAnsi"/>
+                  <w:bCs/>
+                  <w:color w:val="auto"/>
+                  <w:shd w:val="clear" w:color="auto" w:fill="FFFFFF"/>
+                </w:rPr>
+                <w:t>TreeSet</w:t>
+              </w:r>
+            </w:hyperlink>
+            <w:r>
+              <w:rPr>
+                <w:rStyle w:val="apple-converted-space"/>
+                <w:rFonts w:cstheme="minorHAnsi"/>
+                <w:shd w:val="clear" w:color="auto" w:fill="FFFFFF"/>
+              </w:rPr>
+              <w:t> </w:t>
+            </w:r>
+            <w:r>
+              <w:rPr>
+                <w:rFonts w:cstheme="minorHAnsi"/>
+                <w:shd w:val="clear" w:color="auto" w:fill="FFFFFF"/>
+              </w:rPr>
+              <w:t>etc.</w:t>
+            </w:r>
+          </w:p>
+        </w:tc>
+      </w:tr>
+      <w:tr>
+        <w:tc>
+          <w:tcPr>
+            <w:tcW w:w="4788" w:type="dxa"/>
+          </w:tcPr>
+          <w:p>
+            <w:pPr>
+              <w:jc w:val="both"/>
+              <w:rPr>
+                <w:rStyle w:val="apple-converted-space"/>
+                <w:rFonts w:cstheme="minorHAnsi"/>
+                <w:shd w:val="clear" w:color="auto" w:fill="FFFFFF"/>
+              </w:rPr>
+            </w:pPr>
+            <w:r>
+              <w:rPr>
+                <w:rStyle w:val="apple-converted-space"/>
+                <w:rFonts w:cstheme="minorHAnsi"/>
+                <w:shd w:val="clear" w:color="auto" w:fill="FFFFFF"/>
+              </w:rPr>
+              <w:t xml:space="preserve">Iterator and ListIterator are used to traverse List. Iterator suppots forward direction, </w:t>
+            </w:r>
+            <w:r>
+              <w:rPr>
+                <w:rStyle w:val="apple-converted-space"/>
+                <w:rFonts w:cstheme="minorHAnsi"/>
+                <w:shd w:val="clear" w:color="auto" w:fill="FFFFFF"/>
+              </w:rPr>
+              <w:t> </w:t>
+            </w:r>
+            <w:hyperlink r:id="rId17" w:tgtFrame="_blank" w:tooltip="ListIterator in Java with examples" w:history="1">
+              <w:r>
+                <w:rPr>
+                  <w:rStyle w:val="Hyperlink"/>
+                  <w:rFonts w:cstheme="minorHAnsi"/>
+                  <w:bCs/>
+                  <w:color w:val="auto"/>
+                  <w:shd w:val="clear" w:color="auto" w:fill="FFFFFF"/>
+                </w:rPr>
+                <w:t>ListIterator</w:t>
+              </w:r>
+            </w:hyperlink>
+            <w:r>
+              <w:rPr>
+                <w:rStyle w:val="apple-converted-space"/>
+                <w:rFonts w:cstheme="minorHAnsi"/>
+                <w:shd w:val="clear" w:color="auto" w:fill="FFFFFF"/>
+              </w:rPr>
+              <w:t> </w:t>
+            </w:r>
+            <w:r>
+              <w:rPr>
+                <w:rFonts w:cstheme="minorHAnsi"/>
+                <w:shd w:val="clear" w:color="auto" w:fill="FFFFFF"/>
+              </w:rPr>
+              <w:t>can be used to traverse a List in both the directions(forward and backward)</w:t>
+            </w:r>
+            <w:r>
+              <w:rPr>
+                <w:rStyle w:val="apple-converted-space"/>
+                <w:rFonts w:cstheme="minorHAnsi"/>
+                <w:shd w:val="clear" w:color="auto" w:fill="FFFFFF"/>
+              </w:rPr>
+              <w:t> </w:t>
+            </w:r>
+          </w:p>
+        </w:tc>
+        <w:tc>
+          <w:tcPr>
+            <w:tcW w:w="4788" w:type="dxa"/>
+          </w:tcPr>
+          <w:p>
+            <w:pPr>
+              <w:jc w:val="both"/>
+              <w:rPr>
+                <w:rFonts w:cstheme="minorHAnsi"/>
+                <w:shd w:val="clear" w:color="auto" w:fill="FFFFFF"/>
+              </w:rPr>
+            </w:pPr>
+            <w:r>
+              <w:rPr>
+                <w:rFonts w:cstheme="minorHAnsi"/>
+                <w:shd w:val="clear" w:color="auto" w:fill="FFFFFF"/>
+              </w:rPr>
+              <w:t>We can use Iterator only to traverse Set.</w:t>
+            </w:r>
+          </w:p>
+        </w:tc>
+      </w:tr>
+    </w:tbl>
+    <w:p>
+      <w:pPr>
+        <w:jc w:val="both"/>
+        <w:rPr>
+          <w:rFonts w:cstheme="minorHAnsi"/>
+          <w:color w:val="000000"/>
+        </w:rPr>
+      </w:pPr>
+    </w:p>
+    <w:p>
+      <w:pPr>
+        <w:jc w:val="both"/>
+        <w:rPr>
+          <w:rFonts w:cstheme="minorHAnsi"/>
+          <w:color w:val="000000"/>
+        </w:rPr>
+      </w:pPr>
+      <w:r>
+        <w:rPr>
+          <w:rFonts w:cstheme="minorHAnsi"/>
+          <w:color w:val="000000"/>
+        </w:rPr>
+        <w:t>Q)how to add, delete, retrieve elements in List?</w:t>
+      </w:r>
+    </w:p>
+    <w:p>
+      <w:pPr>
+        <w:jc w:val="both"/>
+        <w:rPr>
+          <w:rFonts w:cstheme="minorHAnsi"/>
+          <w:color w:val="000000"/>
+        </w:rPr>
+      </w:pPr>
+      <w:r>
+        <w:rPr>
+          <w:rFonts w:cstheme="minorHAnsi"/>
+          <w:color w:val="000000"/>
+        </w:rPr>
+        <w:t>Q)how to add, delete, retrieve elements in Set?</w:t>
+      </w:r>
+    </w:p>
+    <w:p>
+      <w:pPr>
+        <w:jc w:val="both"/>
+        <w:rPr>
+          <w:rFonts w:cstheme="minorHAnsi"/>
+          <w:color w:val="000000"/>
+        </w:rPr>
+      </w:pPr>
+      <w:r>
+        <w:rPr>
+          <w:rFonts w:cstheme="minorHAnsi"/>
+          <w:color w:val="000000"/>
+        </w:rPr>
+        <w:t>Q) List and Set are sub interfaces of Collection. but why we do not have get(int index) in Set, why it is present in List?</w:t>
+      </w:r>
+    </w:p>
+    <w:p>
+      <w:pPr>
+        <w:jc w:val="both"/>
+        <w:rPr>
+          <w:rFonts w:cstheme="minorHAnsi"/>
+          <w:color w:val="000000"/>
+        </w:rPr>
+      </w:pPr>
+      <w:r>
+        <w:rPr>
+          <w:rFonts w:cstheme="minorHAnsi"/>
+          <w:color w:val="000000"/>
+        </w:rPr>
+        <w:t>Q) difference b/w ArrayList and Vector ?</w:t>
+      </w:r>
+    </w:p>
+    <w:p>
+      <w:pPr>
+        <w:jc w:val="both"/>
+        <w:rPr>
+          <w:rFonts w:cstheme="minorHAnsi"/>
+          <w:color w:val="000000"/>
+        </w:rPr>
+      </w:pPr>
+      <w:r>
+        <w:rPr>
+          <w:rFonts w:cstheme="minorHAnsi"/>
+          <w:color w:val="000000"/>
+        </w:rPr>
+        <w:lastRenderedPageBreak/>
+        <w:t>Q) difference b/w ArrayList and LinkedList, when we use these two classes?</w:t>
+      </w:r>
+    </w:p>
+    <w:p>
+      <w:pPr>
+        <w:jc w:val="both"/>
+        <w:rPr>
+          <w:rFonts w:cstheme="minorHAnsi"/>
+          <w:color w:val="000000"/>
+        </w:rPr>
+      </w:pPr>
+      <w:r>
+        <w:rPr>
+          <w:rFonts w:cstheme="minorHAnsi"/>
+          <w:color w:val="000000"/>
+        </w:rPr>
+        <w:t>Q) difference b/w</w:t>
+      </w:r>
+      <w:r>
+        <w:rPr>
+          <w:rFonts w:cstheme="minorHAnsi"/>
+          <w:color w:val="000000"/>
+        </w:rPr>
+        <w:t xml:space="preserve"> HashSet and SortedSet? difference b/w HashSet and TreeSet?</w:t>
+      </w:r>
+    </w:p>
+    <w:p>
+      <w:pPr>
+        <w:jc w:val="both"/>
+        <w:rPr>
+          <w:rFonts w:cstheme="minorHAnsi"/>
+          <w:color w:val="000000"/>
+        </w:rPr>
+      </w:pPr>
+      <w:r>
+        <w:rPr>
+          <w:rFonts w:cstheme="minorHAnsi"/>
+          <w:color w:val="000000"/>
+        </w:rPr>
+        <w:t>Q) difference b/w HashSet and LinkedHashSet?</w:t>
+      </w:r>
+    </w:p>
+    <w:p>
+      <w:pPr>
+        <w:jc w:val="both"/>
+        <w:rPr>
+          <w:rFonts w:cstheme="minorHAnsi"/>
+          <w:color w:val="000000"/>
+        </w:rPr>
+      </w:pPr>
+      <w:r>
+        <w:rPr>
+          <w:rFonts w:cstheme="minorHAnsi"/>
+          <w:color w:val="000000"/>
+        </w:rPr>
+        <w:t>Q) how many null values we can store in ArrayList,HashSet?</w:t>
+      </w:r>
+    </w:p>
+    <w:p>
+      <w:pPr>
+        <w:jc w:val="both"/>
+        <w:rPr>
+          <w:rFonts w:cstheme="minorHAnsi"/>
+          <w:color w:val="000000"/>
+        </w:rPr>
+      </w:pPr>
+      <w:r>
+        <w:rPr>
+          <w:rFonts w:cstheme="minorHAnsi"/>
+          <w:color w:val="000000"/>
+        </w:rPr>
+        <w:t>Q) how many null values we can store in TreeSet or SortedSet?</w:t>
+      </w:r>
+    </w:p>
+    <w:p>
+      <w:pPr>
+        <w:jc w:val="both"/>
+        <w:rPr>
+          <w:rFonts w:cstheme="minorHAnsi"/>
+          <w:color w:val="000000"/>
+        </w:rPr>
+      </w:pPr>
+      <w:r>
+        <w:rPr>
+          <w:rFonts w:cstheme="minorHAnsi"/>
+          <w:color w:val="000000"/>
+        </w:rPr>
+        <w:t xml:space="preserve">Q) how to add, delete,find elements in List and Set? </w:t>
+      </w:r>
+    </w:p>
+    <w:p>
+      <w:pPr>
+        <w:jc w:val="both"/>
+        <w:rPr>
+          <w:rFonts w:cstheme="minorHAnsi"/>
+          <w:color w:val="000000"/>
+        </w:rPr>
+      </w:pPr>
+      <w:r>
+        <w:rPr>
+          <w:rFonts w:cstheme="minorHAnsi"/>
+          <w:color w:val="000000"/>
+        </w:rPr>
+        <w:t>Q) what happends if we update or delete an element in List while inserting or retrieving elements?</w:t>
+      </w:r>
+    </w:p>
+    <w:p>
+      <w:pPr>
+        <w:jc w:val="both"/>
+        <w:rPr>
+          <w:rFonts w:cstheme="minorHAnsi"/>
+          <w:color w:val="000000"/>
+        </w:rPr>
+      </w:pPr>
+      <w:r>
+        <w:rPr>
+          <w:rFonts w:cstheme="minorHAnsi"/>
+          <w:color w:val="000000"/>
+        </w:rPr>
+        <w:t>Q) how HashSet is implemented (or) internal implementation of HashSet (or)</w:t>
+      </w:r>
+      <w:r>
+        <w:rPr>
+          <w:rFonts w:cstheme="minorHAnsi"/>
+          <w:color w:val="000000"/>
+        </w:rPr>
+        <w:t xml:space="preserve"> how Set will store unique elements</w:t>
+      </w:r>
+    </w:p>
+    <w:p>
+      <w:pPr>
+        <w:jc w:val="both"/>
+        <w:rPr>
+          <w:rFonts w:cstheme="minorHAnsi"/>
+          <w:color w:val="000000"/>
+        </w:rPr>
+      </w:pPr>
+      <w:r>
+        <w:rPr>
+          <w:rFonts w:cstheme="minorHAnsi"/>
+          <w:color w:val="000000"/>
+        </w:rPr>
+        <w:t>Q) difference ,similarity b/w Collection and Map?</w:t>
+      </w:r>
+    </w:p>
+    <w:p>
+      <w:pPr>
+        <w:jc w:val="both"/>
+        <w:rPr>
+          <w:rFonts w:cstheme="minorHAnsi"/>
+          <w:color w:val="000000"/>
+        </w:rPr>
+      </w:pPr>
+      <w:r>
+        <w:rPr>
+          <w:rFonts w:cstheme="minorHAnsi"/>
+          <w:color w:val="000000"/>
+        </w:rPr>
+        <w:t xml:space="preserve">Q)how can insert values in Map why we do not have add() in Map (or) why put() in Map , why not add() ? </w:t>
+      </w:r>
+    </w:p>
+    <w:p>
+      <w:pPr>
+        <w:jc w:val="both"/>
+        <w:rPr>
+          <w:rFonts w:cstheme="minorHAnsi"/>
+          <w:color w:val="000000"/>
+        </w:rPr>
+      </w:pPr>
+      <w:r>
+        <w:rPr>
+          <w:rFonts w:cstheme="minorHAnsi"/>
+          <w:color w:val="000000"/>
+        </w:rPr>
+        <w:t xml:space="preserve">Q) difference b/w HashMap and SortedMap? </w:t>
+      </w:r>
+      <w:r>
+        <w:rPr>
+          <w:rFonts w:cstheme="minorHAnsi"/>
+          <w:color w:val="000000"/>
+        </w:rPr>
+        <w:t xml:space="preserve"> </w:t>
+      </w:r>
+    </w:p>
+    <w:p>
+      <w:pPr>
+        <w:jc w:val="both"/>
+        <w:rPr>
+          <w:rFonts w:cstheme="minorHAnsi"/>
+          <w:color w:val="000000"/>
+        </w:rPr>
+      </w:pPr>
+      <w:r>
+        <w:rPr>
+          <w:rFonts w:cstheme="minorHAnsi"/>
+          <w:color w:val="000000"/>
+        </w:rPr>
+        <w:t>Q) difference b/w HashMap and LinkedHashMap?</w:t>
+      </w:r>
+    </w:p>
+    <w:p>
+      <w:pPr>
+        <w:jc w:val="both"/>
+        <w:rPr>
+          <w:rFonts w:cstheme="minorHAnsi"/>
+          <w:color w:val="000000"/>
+        </w:rPr>
+      </w:pPr>
+      <w:r>
+        <w:rPr>
+          <w:rFonts w:cstheme="minorHAnsi"/>
+          <w:color w:val="000000"/>
+        </w:rPr>
+        <w:t>Q) what is java.util.Map.Entry ?</w:t>
+      </w:r>
+    </w:p>
+    <w:p>
+      <w:pPr>
+        <w:jc w:val="both"/>
+        <w:rPr>
+          <w:rFonts w:cstheme="minorHAnsi"/>
+          <w:color w:val="000000"/>
+        </w:rPr>
+      </w:pPr>
+      <w:r>
+        <w:rPr>
+          <w:rFonts w:cstheme="minorHAnsi"/>
+          <w:color w:val="000000"/>
+        </w:rPr>
+        <w:t>Q) how many null keys and values are allowed in HashMap ,what happens if we add more than one null key or null value?</w:t>
+      </w:r>
+    </w:p>
+    <w:p>
+      <w:pPr>
+        <w:jc w:val="both"/>
+        <w:rPr>
+          <w:rFonts w:cstheme="minorHAnsi"/>
+          <w:color w:val="000000"/>
+        </w:rPr>
+      </w:pPr>
+      <w:r>
+        <w:rPr>
+          <w:rFonts w:cstheme="minorHAnsi"/>
+          <w:color w:val="000000"/>
+        </w:rPr>
+        <w:t>Q) how many null keys and values are allowed in TreeMap ,</w:t>
+      </w:r>
+      <w:r>
+        <w:rPr>
+          <w:rFonts w:cstheme="minorHAnsi"/>
+          <w:color w:val="000000"/>
+        </w:rPr>
+        <w:t xml:space="preserve"> </w:t>
+      </w:r>
+      <w:r>
+        <w:rPr>
+          <w:rFonts w:cstheme="minorHAnsi"/>
+          <w:color w:val="000000"/>
+        </w:rPr>
+        <w:t>what happens if we add more than one null key or null value?</w:t>
+      </w:r>
+    </w:p>
+    <w:p>
+      <w:pPr>
+        <w:jc w:val="both"/>
+        <w:rPr>
+          <w:rFonts w:cstheme="minorHAnsi"/>
+          <w:color w:val="000000"/>
+        </w:rPr>
+      </w:pPr>
+      <w:r>
+        <w:rPr>
+          <w:rFonts w:cstheme="minorHAnsi"/>
+          <w:color w:val="000000"/>
+        </w:rPr>
+        <w:t>Q) how many null keys and values are allowed in HashTable , what happens if we add more than one null key or null value?</w:t>
+      </w:r>
+    </w:p>
+    <w:p>
+      <w:pPr>
+        <w:jc w:val="both"/>
+        <w:rPr>
+          <w:rFonts w:cstheme="minorHAnsi"/>
+          <w:color w:val="000000"/>
+        </w:rPr>
+      </w:pPr>
+      <w:r>
+        <w:rPr>
+          <w:rFonts w:cstheme="minorHAnsi"/>
+          <w:color w:val="000000"/>
+        </w:rPr>
+        <w:t>Q) in how many ways Map can be iterated?</w:t>
+      </w:r>
     </w:p>
     <w:p>
       <w:pPr>

</xml_diff>

<commit_message>
code added for collection Examples,userdefindExceptions,other,String Examples
</commit_message>
<xml_diff>
--- a/OOPS Concepts.docx
+++ b/OOPS Concepts.docx
@@ -10907,6 +10907,38 @@
           <w:rFonts w:cstheme="minorHAnsi"/>
           <w:color w:val="000000"/>
         </w:rPr>
+        <w:t>Q) Why we use collections in java?</w:t>
+      </w:r>
+    </w:p>
+    <w:p>
+      <w:pPr>
+        <w:jc w:val="both"/>
+        <w:rPr>
+          <w:rFonts w:cstheme="minorHAnsi"/>
+          <w:color w:val="000000"/>
+        </w:rPr>
+      </w:pPr>
+      <w:r>
+        <w:rPr>
+          <w:rFonts w:cstheme="minorHAnsi"/>
+          <w:color w:val="000000"/>
+        </w:rPr>
+        <w:t xml:space="preserve">A) in java arrays has a fixed size. so if we give more size to an array and store less no of values, memory will be wasted. If we give less size and store more values(more than array size) it will throw ArrayIndexOutOfBoundsException. To overcome this problem java interduced collections which increases the size dynamically. </w:t>
+      </w:r>
+    </w:p>
+    <w:p>
+      <w:pPr>
+        <w:jc w:val="both"/>
+        <w:rPr>
+          <w:rFonts w:cstheme="minorHAnsi"/>
+          <w:color w:val="000000"/>
+        </w:rPr>
+      </w:pPr>
+      <w:r>
+        <w:rPr>
+          <w:rFonts w:cstheme="minorHAnsi"/>
+          <w:color w:val="000000"/>
+        </w:rPr>
         <w:t>Q) difference b/w List and Set?</w:t>
       </w:r>
     </w:p>
@@ -11116,7 +11148,21 @@
                 <w:rFonts w:cstheme="minorHAnsi"/>
                 <w:color w:val="000000"/>
               </w:rPr>
-              <w:t>We can add only one null value. If we add more than one null values or duplicate values, it overrides old value with new  value . Set add() returns Boolean value (false).</w:t>
+              <w:t xml:space="preserve">We can add only one null value. If we add more than one null values or duplicate values, it overrides old value with new  value . </w:t>
+            </w:r>
+            <w:r>
+              <w:rPr>
+                <w:rFonts w:cstheme="minorHAnsi"/>
+                <w:color w:val="000000"/>
+              </w:rPr>
+              <w:t xml:space="preserve">here </w:t>
+            </w:r>
+            <w:r>
+              <w:rPr>
+                <w:rFonts w:cstheme="minorHAnsi"/>
+                <w:color w:val="000000"/>
+              </w:rPr>
+              <w:t>Set add() returns Boolean value (false).</w:t>
             </w:r>
           </w:p>
         </w:tc>
@@ -11427,6 +11473,1080 @@
           <w:color w:val="000000"/>
         </w:rPr>
       </w:pPr>
+    </w:p>
+    <w:p>
+      <w:pPr>
+        <w:jc w:val="both"/>
+        <w:rPr>
+          <w:rFonts w:cstheme="minorHAnsi"/>
+          <w:color w:val="000000"/>
+        </w:rPr>
+      </w:pPr>
+      <w:r>
+        <w:rPr>
+          <w:rFonts w:cstheme="minorHAnsi"/>
+          <w:color w:val="000000"/>
+        </w:rPr>
+        <w:lastRenderedPageBreak/>
+        <w:t>Q) methods in List And Set?</w:t>
+      </w:r>
+    </w:p>
+    <w:tbl>
+      <w:tblPr>
+        <w:tblStyle w:val="TableGrid"/>
+        <w:tblW w:w="0" w:type="auto"/>
+        <w:tblLook w:val="04A0"/>
+      </w:tblPr>
+      <w:tblGrid>
+        <w:gridCol w:w="1998"/>
+        <w:gridCol w:w="3780"/>
+        <w:gridCol w:w="3798"/>
+      </w:tblGrid>
+      <w:tr>
+        <w:tc>
+          <w:tcPr>
+            <w:tcW w:w="1998" w:type="dxa"/>
+          </w:tcPr>
+          <w:p>
+            <w:pPr>
+              <w:jc w:val="both"/>
+              <w:rPr>
+                <w:rFonts w:cstheme="minorHAnsi"/>
+                <w:b/>
+                <w:color w:val="000000"/>
+              </w:rPr>
+            </w:pPr>
+            <w:r>
+              <w:rPr>
+                <w:rFonts w:cstheme="minorHAnsi"/>
+                <w:b/>
+                <w:color w:val="000000"/>
+              </w:rPr>
+              <w:t xml:space="preserve">           method</w:t>
+            </w:r>
+          </w:p>
+        </w:tc>
+        <w:tc>
+          <w:tcPr>
+            <w:tcW w:w="3780" w:type="dxa"/>
+          </w:tcPr>
+          <w:p>
+            <w:pPr>
+              <w:jc w:val="both"/>
+              <w:rPr>
+                <w:rFonts w:cstheme="minorHAnsi"/>
+                <w:b/>
+                <w:color w:val="000000"/>
+              </w:rPr>
+            </w:pPr>
+            <w:r>
+              <w:rPr>
+                <w:rFonts w:cstheme="minorHAnsi"/>
+                <w:b/>
+                <w:color w:val="000000"/>
+              </w:rPr>
+              <w:t xml:space="preserve">                     List </w:t>
+            </w:r>
+          </w:p>
+        </w:tc>
+        <w:tc>
+          <w:tcPr>
+            <w:tcW w:w="3798" w:type="dxa"/>
+          </w:tcPr>
+          <w:p>
+            <w:pPr>
+              <w:jc w:val="both"/>
+              <w:rPr>
+                <w:rFonts w:cstheme="minorHAnsi"/>
+                <w:b/>
+                <w:color w:val="000000"/>
+              </w:rPr>
+            </w:pPr>
+            <w:r>
+              <w:rPr>
+                <w:rFonts w:cstheme="minorHAnsi"/>
+                <w:b/>
+                <w:color w:val="000000"/>
+              </w:rPr>
+              <w:t xml:space="preserve">                     Set</w:t>
+            </w:r>
+          </w:p>
+        </w:tc>
+      </w:tr>
+      <w:tr>
+        <w:tc>
+          <w:tcPr>
+            <w:tcW w:w="1998" w:type="dxa"/>
+          </w:tcPr>
+          <w:p>
+            <w:pPr>
+              <w:jc w:val="both"/>
+              <w:rPr>
+                <w:rFonts w:cstheme="minorHAnsi"/>
+                <w:color w:val="000000"/>
+              </w:rPr>
+            </w:pPr>
+            <w:r>
+              <w:rPr>
+                <w:rFonts w:cstheme="minorHAnsi"/>
+                <w:color w:val="000000"/>
+              </w:rPr>
+              <w:t xml:space="preserve">          Int size()</w:t>
+            </w:r>
+          </w:p>
+        </w:tc>
+        <w:tc>
+          <w:tcPr>
+            <w:tcW w:w="3780" w:type="dxa"/>
+          </w:tcPr>
+          <w:p>
+            <w:pPr>
+              <w:jc w:val="both"/>
+              <w:rPr>
+                <w:rFonts w:cstheme="minorHAnsi"/>
+                <w:color w:val="000000"/>
+              </w:rPr>
+            </w:pPr>
+            <w:r>
+              <w:rPr>
+                <w:rFonts w:cstheme="minorHAnsi"/>
+                <w:color w:val="000000"/>
+              </w:rPr>
+              <w:t>It comes from Collection. It gives size of the List</w:t>
+            </w:r>
+          </w:p>
+        </w:tc>
+        <w:tc>
+          <w:tcPr>
+            <w:tcW w:w="3798" w:type="dxa"/>
+          </w:tcPr>
+          <w:p>
+            <w:pPr>
+              <w:jc w:val="both"/>
+              <w:rPr>
+                <w:rFonts w:cstheme="minorHAnsi"/>
+                <w:color w:val="000000"/>
+              </w:rPr>
+            </w:pPr>
+            <w:r>
+              <w:rPr>
+                <w:rFonts w:cstheme="minorHAnsi"/>
+                <w:color w:val="000000"/>
+              </w:rPr>
+              <w:t>It comes from Collection. It gives size of the Set</w:t>
+            </w:r>
+          </w:p>
+        </w:tc>
+      </w:tr>
+      <w:tr>
+        <w:tc>
+          <w:tcPr>
+            <w:tcW w:w="1998" w:type="dxa"/>
+          </w:tcPr>
+          <w:p>
+            <w:pPr>
+              <w:jc w:val="both"/>
+              <w:rPr>
+                <w:rFonts w:cstheme="minorHAnsi"/>
+                <w:color w:val="000000"/>
+              </w:rPr>
+            </w:pPr>
+            <w:r>
+              <w:rPr>
+                <w:rFonts w:cstheme="minorHAnsi"/>
+                <w:color w:val="000000"/>
+              </w:rPr>
+              <w:t>boolean isEmpty();</w:t>
+            </w:r>
+          </w:p>
+        </w:tc>
+        <w:tc>
+          <w:tcPr>
+            <w:tcW w:w="3780" w:type="dxa"/>
+          </w:tcPr>
+          <w:p>
+            <w:pPr>
+              <w:jc w:val="both"/>
+              <w:rPr>
+                <w:rFonts w:cstheme="minorHAnsi"/>
+                <w:color w:val="000000"/>
+              </w:rPr>
+            </w:pPr>
+            <w:r>
+              <w:rPr>
+                <w:rFonts w:cstheme="minorHAnsi"/>
+                <w:color w:val="000000"/>
+              </w:rPr>
+              <w:t xml:space="preserve">It comes from Collection. It returns </w:t>
+            </w:r>
+            <w:r>
+              <w:rPr>
+                <w:rFonts w:cstheme="minorHAnsi"/>
+                <w:b/>
+                <w:color w:val="000000"/>
+              </w:rPr>
+              <w:t>true</w:t>
+            </w:r>
+            <w:r>
+              <w:rPr>
+                <w:rFonts w:cstheme="minorHAnsi"/>
+                <w:b/>
+                <w:color w:val="000000"/>
+              </w:rPr>
+              <w:t xml:space="preserve"> </w:t>
+            </w:r>
+            <w:r>
+              <w:rPr>
+                <w:rFonts w:cstheme="minorHAnsi"/>
+                <w:color w:val="000000"/>
+              </w:rPr>
+              <w:t>if L</w:t>
+            </w:r>
+            <w:r>
+              <w:rPr>
+                <w:rFonts w:cstheme="minorHAnsi"/>
+                <w:color w:val="000000"/>
+              </w:rPr>
+              <w:t>ist is empty</w:t>
+            </w:r>
+            <w:r>
+              <w:rPr>
+                <w:rFonts w:cstheme="minorHAnsi"/>
+                <w:color w:val="000000"/>
+              </w:rPr>
+              <w:t xml:space="preserve"> </w:t>
+            </w:r>
+          </w:p>
+        </w:tc>
+        <w:tc>
+          <w:tcPr>
+            <w:tcW w:w="3798" w:type="dxa"/>
+          </w:tcPr>
+          <w:p>
+            <w:pPr>
+              <w:jc w:val="both"/>
+              <w:rPr>
+                <w:rFonts w:cstheme="minorHAnsi"/>
+                <w:color w:val="000000"/>
+              </w:rPr>
+            </w:pPr>
+            <w:r>
+              <w:rPr>
+                <w:rFonts w:cstheme="minorHAnsi"/>
+                <w:color w:val="000000"/>
+              </w:rPr>
+              <w:t xml:space="preserve">It comes from Collection. It returns </w:t>
+            </w:r>
+            <w:r>
+              <w:rPr>
+                <w:rFonts w:cstheme="minorHAnsi"/>
+                <w:b/>
+                <w:color w:val="000000"/>
+              </w:rPr>
+              <w:t>true</w:t>
+            </w:r>
+            <w:r>
+              <w:rPr>
+                <w:rFonts w:cstheme="minorHAnsi"/>
+                <w:b/>
+                <w:color w:val="000000"/>
+              </w:rPr>
+              <w:t xml:space="preserve"> </w:t>
+            </w:r>
+            <w:r>
+              <w:rPr>
+                <w:rFonts w:cstheme="minorHAnsi"/>
+                <w:color w:val="000000"/>
+              </w:rPr>
+              <w:t>if Set</w:t>
+            </w:r>
+            <w:r>
+              <w:rPr>
+                <w:rFonts w:cstheme="minorHAnsi"/>
+                <w:color w:val="000000"/>
+              </w:rPr>
+              <w:t xml:space="preserve"> is empty</w:t>
+            </w:r>
+          </w:p>
+        </w:tc>
+      </w:tr>
+      <w:tr>
+        <w:tc>
+          <w:tcPr>
+            <w:tcW w:w="1998" w:type="dxa"/>
+          </w:tcPr>
+          <w:p>
+            <w:pPr>
+              <w:jc w:val="both"/>
+              <w:rPr>
+                <w:rFonts w:cstheme="minorHAnsi"/>
+                <w:color w:val="000000"/>
+              </w:rPr>
+            </w:pPr>
+            <w:r>
+              <w:rPr>
+                <w:rFonts w:cstheme="minorHAnsi"/>
+                <w:color w:val="000000"/>
+              </w:rPr>
+              <w:t>boolean contains(Object o);</w:t>
+            </w:r>
+          </w:p>
+        </w:tc>
+        <w:tc>
+          <w:tcPr>
+            <w:tcW w:w="3780" w:type="dxa"/>
+          </w:tcPr>
+          <w:p>
+            <w:pPr>
+              <w:jc w:val="both"/>
+              <w:rPr>
+                <w:rFonts w:cstheme="minorHAnsi"/>
+                <w:color w:val="000000"/>
+              </w:rPr>
+            </w:pPr>
+            <w:r>
+              <w:rPr>
+                <w:rFonts w:cstheme="minorHAnsi"/>
+                <w:color w:val="000000"/>
+              </w:rPr>
+              <w:t xml:space="preserve">It comes from Collection. It returns </w:t>
+            </w:r>
+            <w:r>
+              <w:rPr>
+                <w:rFonts w:cstheme="minorHAnsi"/>
+                <w:b/>
+                <w:color w:val="000000"/>
+              </w:rPr>
+              <w:t>true</w:t>
+            </w:r>
+            <w:r>
+              <w:rPr>
+                <w:rFonts w:cstheme="minorHAnsi"/>
+                <w:b/>
+                <w:color w:val="000000"/>
+              </w:rPr>
+              <w:t xml:space="preserve"> </w:t>
+            </w:r>
+            <w:r>
+              <w:rPr>
+                <w:rFonts w:cstheme="minorHAnsi"/>
+                <w:color w:val="000000"/>
+              </w:rPr>
+              <w:t>if L</w:t>
+            </w:r>
+            <w:r>
+              <w:rPr>
+                <w:rFonts w:cstheme="minorHAnsi"/>
+                <w:color w:val="000000"/>
+              </w:rPr>
+              <w:t xml:space="preserve">ist </w:t>
+            </w:r>
+            <w:r>
+              <w:rPr>
+                <w:rFonts w:cstheme="minorHAnsi"/>
+                <w:color w:val="000000"/>
+              </w:rPr>
+              <w:t>contains specific element.(it searches the given element in the List)</w:t>
+            </w:r>
+          </w:p>
+        </w:tc>
+        <w:tc>
+          <w:tcPr>
+            <w:tcW w:w="3798" w:type="dxa"/>
+          </w:tcPr>
+          <w:p>
+            <w:pPr>
+              <w:jc w:val="both"/>
+              <w:rPr>
+                <w:rFonts w:cstheme="minorHAnsi"/>
+                <w:color w:val="000000"/>
+              </w:rPr>
+            </w:pPr>
+            <w:r>
+              <w:rPr>
+                <w:rFonts w:cstheme="minorHAnsi"/>
+                <w:color w:val="000000"/>
+              </w:rPr>
+              <w:t xml:space="preserve">It comes from Collection. It returns </w:t>
+            </w:r>
+            <w:r>
+              <w:rPr>
+                <w:rFonts w:cstheme="minorHAnsi"/>
+                <w:b/>
+                <w:color w:val="000000"/>
+              </w:rPr>
+              <w:t>true</w:t>
+            </w:r>
+            <w:r>
+              <w:rPr>
+                <w:rFonts w:cstheme="minorHAnsi"/>
+                <w:b/>
+                <w:color w:val="000000"/>
+              </w:rPr>
+              <w:t xml:space="preserve"> </w:t>
+            </w:r>
+            <w:r>
+              <w:rPr>
+                <w:rFonts w:cstheme="minorHAnsi"/>
+                <w:color w:val="000000"/>
+              </w:rPr>
+              <w:t>if Set</w:t>
+            </w:r>
+            <w:r>
+              <w:rPr>
+                <w:rFonts w:cstheme="minorHAnsi"/>
+                <w:color w:val="000000"/>
+              </w:rPr>
+              <w:t xml:space="preserve"> </w:t>
+            </w:r>
+            <w:r>
+              <w:rPr>
+                <w:rFonts w:cstheme="minorHAnsi"/>
+                <w:color w:val="000000"/>
+              </w:rPr>
+              <w:t>contains specific element.(it searches the given element in the Set)</w:t>
+            </w:r>
+          </w:p>
+        </w:tc>
+      </w:tr>
+      <w:tr>
+        <w:tc>
+          <w:tcPr>
+            <w:tcW w:w="1998" w:type="dxa"/>
+          </w:tcPr>
+          <w:p>
+            <w:pPr>
+              <w:jc w:val="both"/>
+              <w:rPr>
+                <w:rFonts w:cstheme="minorHAnsi"/>
+                <w:color w:val="000000"/>
+              </w:rPr>
+            </w:pPr>
+            <w:r>
+              <w:rPr>
+                <w:rFonts w:cstheme="minorHAnsi"/>
+                <w:color w:val="000000"/>
+              </w:rPr>
+              <w:t>Iterator&lt;E&gt; iterator();</w:t>
+            </w:r>
+          </w:p>
+        </w:tc>
+        <w:tc>
+          <w:tcPr>
+            <w:tcW w:w="3780" w:type="dxa"/>
+          </w:tcPr>
+          <w:p>
+            <w:pPr>
+              <w:jc w:val="both"/>
+              <w:rPr>
+                <w:rFonts w:cstheme="minorHAnsi"/>
+                <w:color w:val="000000"/>
+              </w:rPr>
+            </w:pPr>
+            <w:r>
+              <w:rPr>
+                <w:rFonts w:cstheme="minorHAnsi"/>
+                <w:color w:val="000000"/>
+              </w:rPr>
+              <w:t>It comes from Collection. It prepar</w:t>
+            </w:r>
+            <w:r>
+              <w:rPr>
+                <w:rFonts w:cstheme="minorHAnsi"/>
+                <w:color w:val="000000"/>
+              </w:rPr>
+              <w:t>e</w:t>
+            </w:r>
+            <w:r>
+              <w:rPr>
+                <w:rFonts w:cstheme="minorHAnsi"/>
+                <w:color w:val="000000"/>
+              </w:rPr>
+              <w:t>s the List to iterate</w:t>
+            </w:r>
+            <w:r>
+              <w:rPr>
+                <w:rFonts w:cstheme="minorHAnsi"/>
+                <w:color w:val="000000"/>
+              </w:rPr>
+              <w:t xml:space="preserve"> in forward direction</w:t>
+            </w:r>
+            <w:r>
+              <w:rPr>
+                <w:rFonts w:cstheme="minorHAnsi"/>
+                <w:color w:val="000000"/>
+              </w:rPr>
+              <w:t>.</w:t>
+            </w:r>
+          </w:p>
+        </w:tc>
+        <w:tc>
+          <w:tcPr>
+            <w:tcW w:w="3798" w:type="dxa"/>
+          </w:tcPr>
+          <w:p>
+            <w:pPr>
+              <w:jc w:val="both"/>
+              <w:rPr>
+                <w:rFonts w:cstheme="minorHAnsi"/>
+                <w:color w:val="000000"/>
+              </w:rPr>
+            </w:pPr>
+            <w:r>
+              <w:rPr>
+                <w:rFonts w:cstheme="minorHAnsi"/>
+                <w:color w:val="000000"/>
+              </w:rPr>
+              <w:t>It comes from Collection. It prepar</w:t>
+            </w:r>
+            <w:r>
+              <w:rPr>
+                <w:rFonts w:cstheme="minorHAnsi"/>
+                <w:color w:val="000000"/>
+              </w:rPr>
+              <w:t>e</w:t>
+            </w:r>
+            <w:r>
+              <w:rPr>
+                <w:rFonts w:cstheme="minorHAnsi"/>
+                <w:color w:val="000000"/>
+              </w:rPr>
+              <w:t>s the Set to iterate</w:t>
+            </w:r>
+            <w:r>
+              <w:rPr>
+                <w:rFonts w:cstheme="minorHAnsi"/>
+                <w:color w:val="000000"/>
+              </w:rPr>
+              <w:t xml:space="preserve"> in forward direction</w:t>
+            </w:r>
+            <w:r>
+              <w:rPr>
+                <w:rFonts w:cstheme="minorHAnsi"/>
+                <w:color w:val="000000"/>
+              </w:rPr>
+              <w:t>.</w:t>
+            </w:r>
+          </w:p>
+        </w:tc>
+      </w:tr>
+      <w:tr>
+        <w:tc>
+          <w:tcPr>
+            <w:tcW w:w="1998" w:type="dxa"/>
+          </w:tcPr>
+          <w:p>
+            <w:pPr>
+              <w:jc w:val="both"/>
+              <w:rPr>
+                <w:rFonts w:cstheme="minorHAnsi"/>
+                <w:color w:val="000000"/>
+              </w:rPr>
+            </w:pPr>
+            <w:r>
+              <w:rPr>
+                <w:rFonts w:cstheme="minorHAnsi"/>
+                <w:color w:val="000000"/>
+              </w:rPr>
+              <w:t>Object[] toArray();</w:t>
+            </w:r>
+          </w:p>
+        </w:tc>
+        <w:tc>
+          <w:tcPr>
+            <w:tcW w:w="3780" w:type="dxa"/>
+          </w:tcPr>
+          <w:p>
+            <w:pPr>
+              <w:jc w:val="both"/>
+              <w:rPr>
+                <w:rFonts w:cstheme="minorHAnsi"/>
+                <w:color w:val="000000"/>
+              </w:rPr>
+            </w:pPr>
+            <w:r>
+              <w:rPr>
+                <w:rFonts w:cstheme="minorHAnsi"/>
+                <w:color w:val="000000"/>
+              </w:rPr>
+              <w:t>It comes from Collection. It converts List to Array.</w:t>
+            </w:r>
+          </w:p>
+        </w:tc>
+        <w:tc>
+          <w:tcPr>
+            <w:tcW w:w="3798" w:type="dxa"/>
+          </w:tcPr>
+          <w:p>
+            <w:pPr>
+              <w:jc w:val="both"/>
+              <w:rPr>
+                <w:rFonts w:cstheme="minorHAnsi"/>
+                <w:color w:val="000000"/>
+              </w:rPr>
+            </w:pPr>
+            <w:r>
+              <w:rPr>
+                <w:rFonts w:cstheme="minorHAnsi"/>
+                <w:color w:val="000000"/>
+              </w:rPr>
+              <w:t>It comes from Collection. It converts Set to Array.</w:t>
+            </w:r>
+          </w:p>
+        </w:tc>
+      </w:tr>
+      <w:tr>
+        <w:tc>
+          <w:tcPr>
+            <w:tcW w:w="1998" w:type="dxa"/>
+          </w:tcPr>
+          <w:p>
+            <w:pPr>
+              <w:jc w:val="both"/>
+              <w:rPr>
+                <w:rFonts w:cstheme="minorHAnsi"/>
+                <w:color w:val="000000"/>
+              </w:rPr>
+            </w:pPr>
+            <w:r>
+              <w:rPr>
+                <w:rFonts w:cstheme="minorHAnsi"/>
+                <w:color w:val="000000"/>
+              </w:rPr>
+              <w:t>boolean add(E e);</w:t>
+            </w:r>
+          </w:p>
+        </w:tc>
+        <w:tc>
+          <w:tcPr>
+            <w:tcW w:w="3780" w:type="dxa"/>
+          </w:tcPr>
+          <w:p>
+            <w:pPr>
+              <w:jc w:val="both"/>
+              <w:rPr>
+                <w:rFonts w:cstheme="minorHAnsi"/>
+                <w:color w:val="000000"/>
+              </w:rPr>
+            </w:pPr>
+            <w:r>
+              <w:rPr>
+                <w:rFonts w:cstheme="minorHAnsi"/>
+                <w:color w:val="000000"/>
+              </w:rPr>
+              <w:t>It comes from Collection. It is used to add the element. it returns true  if the element is added.</w:t>
+            </w:r>
+          </w:p>
+        </w:tc>
+        <w:tc>
+          <w:tcPr>
+            <w:tcW w:w="3798" w:type="dxa"/>
+          </w:tcPr>
+          <w:p>
+            <w:pPr>
+              <w:jc w:val="both"/>
+              <w:rPr>
+                <w:rFonts w:cstheme="minorHAnsi"/>
+                <w:color w:val="000000"/>
+              </w:rPr>
+            </w:pPr>
+            <w:r>
+              <w:rPr>
+                <w:rFonts w:cstheme="minorHAnsi"/>
+                <w:color w:val="000000"/>
+              </w:rPr>
+              <w:t>It comes from Collection. It is used to add the element. it returns true  if the element is added.</w:t>
+            </w:r>
+          </w:p>
+        </w:tc>
+      </w:tr>
+      <w:tr>
+        <w:tc>
+          <w:tcPr>
+            <w:tcW w:w="1998" w:type="dxa"/>
+          </w:tcPr>
+          <w:p>
+            <w:pPr>
+              <w:jc w:val="both"/>
+              <w:rPr>
+                <w:rFonts w:cstheme="minorHAnsi"/>
+                <w:color w:val="000000"/>
+              </w:rPr>
+            </w:pPr>
+            <w:r>
+              <w:rPr>
+                <w:rFonts w:cstheme="minorHAnsi"/>
+                <w:color w:val="000000"/>
+              </w:rPr>
+              <w:t xml:space="preserve">  boolean remove(Object o);</w:t>
+            </w:r>
+          </w:p>
+        </w:tc>
+        <w:tc>
+          <w:tcPr>
+            <w:tcW w:w="3780" w:type="dxa"/>
+          </w:tcPr>
+          <w:p>
+            <w:pPr>
+              <w:jc w:val="both"/>
+              <w:rPr>
+                <w:rFonts w:cstheme="minorHAnsi"/>
+                <w:color w:val="000000"/>
+              </w:rPr>
+            </w:pPr>
+            <w:r>
+              <w:rPr>
+                <w:rFonts w:cstheme="minorHAnsi"/>
+                <w:color w:val="000000"/>
+              </w:rPr>
+              <w:t>It comes from Collection. It is used to remove the element from the List.</w:t>
+            </w:r>
+            <w:r>
+              <w:rPr>
+                <w:rFonts w:cstheme="minorHAnsi"/>
+                <w:color w:val="000000"/>
+              </w:rPr>
+              <w:t xml:space="preserve"> </w:t>
+            </w:r>
+            <w:r>
+              <w:rPr>
+                <w:rFonts w:cstheme="minorHAnsi"/>
+                <w:color w:val="000000"/>
+              </w:rPr>
+              <w:t xml:space="preserve">it returns true if the element is present in List and </w:t>
+            </w:r>
+            <w:r>
+              <w:rPr>
+                <w:rFonts w:cstheme="minorHAnsi"/>
+                <w:color w:val="000000"/>
+              </w:rPr>
+              <w:t>it is removed.</w:t>
+            </w:r>
+          </w:p>
+        </w:tc>
+        <w:tc>
+          <w:tcPr>
+            <w:tcW w:w="3798" w:type="dxa"/>
+          </w:tcPr>
+          <w:p>
+            <w:pPr>
+              <w:jc w:val="both"/>
+              <w:rPr>
+                <w:rFonts w:cstheme="minorHAnsi"/>
+                <w:color w:val="000000"/>
+              </w:rPr>
+            </w:pPr>
+            <w:r>
+              <w:rPr>
+                <w:rFonts w:cstheme="minorHAnsi"/>
+                <w:color w:val="000000"/>
+              </w:rPr>
+              <w:t>It comes from Collection. It is used to remove the element from the Set. it returns true if the element is present in Set and it is removed.</w:t>
+            </w:r>
+          </w:p>
+        </w:tc>
+      </w:tr>
+      <w:tr>
+        <w:tc>
+          <w:tcPr>
+            <w:tcW w:w="1998" w:type="dxa"/>
+          </w:tcPr>
+          <w:p>
+            <w:pPr>
+              <w:jc w:val="both"/>
+              <w:rPr>
+                <w:rFonts w:cstheme="minorHAnsi"/>
+                <w:color w:val="000000"/>
+              </w:rPr>
+            </w:pPr>
+            <w:r>
+              <w:rPr>
+                <w:rFonts w:cstheme="minorHAnsi"/>
+                <w:color w:val="000000"/>
+              </w:rPr>
+              <w:t>void clear();</w:t>
+            </w:r>
+          </w:p>
+        </w:tc>
+        <w:tc>
+          <w:tcPr>
+            <w:tcW w:w="3780" w:type="dxa"/>
+          </w:tcPr>
+          <w:p>
+            <w:pPr>
+              <w:jc w:val="both"/>
+              <w:rPr>
+                <w:rFonts w:cstheme="minorHAnsi"/>
+                <w:color w:val="000000"/>
+              </w:rPr>
+            </w:pPr>
+            <w:r>
+              <w:rPr>
+                <w:rFonts w:cstheme="minorHAnsi"/>
+                <w:color w:val="000000"/>
+              </w:rPr>
+              <w:t>It comes from Collection. It is used to remove all elements from List.</w:t>
+            </w:r>
+          </w:p>
+        </w:tc>
+        <w:tc>
+          <w:tcPr>
+            <w:tcW w:w="3798" w:type="dxa"/>
+          </w:tcPr>
+          <w:p>
+            <w:pPr>
+              <w:jc w:val="both"/>
+              <w:rPr>
+                <w:rFonts w:cstheme="minorHAnsi"/>
+                <w:color w:val="000000"/>
+              </w:rPr>
+            </w:pPr>
+            <w:r>
+              <w:rPr>
+                <w:rFonts w:cstheme="minorHAnsi"/>
+                <w:color w:val="000000"/>
+              </w:rPr>
+              <w:t>It comes from Collection. It is used to remove all elements from Set.</w:t>
+            </w:r>
+          </w:p>
+        </w:tc>
+      </w:tr>
+      <w:tr>
+        <w:tc>
+          <w:tcPr>
+            <w:tcW w:w="1998" w:type="dxa"/>
+          </w:tcPr>
+          <w:p>
+            <w:pPr>
+              <w:jc w:val="both"/>
+              <w:rPr>
+                <w:rFonts w:cstheme="minorHAnsi"/>
+                <w:color w:val="000000"/>
+              </w:rPr>
+            </w:pPr>
+            <w:r>
+              <w:rPr>
+                <w:rFonts w:cstheme="minorHAnsi"/>
+                <w:color w:val="000000"/>
+              </w:rPr>
+              <w:t>E get(int index);</w:t>
+            </w:r>
+          </w:p>
+        </w:tc>
+        <w:tc>
+          <w:tcPr>
+            <w:tcW w:w="3780" w:type="dxa"/>
+          </w:tcPr>
+          <w:p>
+            <w:pPr>
+              <w:jc w:val="both"/>
+              <w:rPr>
+                <w:rFonts w:cstheme="minorHAnsi"/>
+                <w:color w:val="000000"/>
+              </w:rPr>
+            </w:pPr>
+            <w:r>
+              <w:rPr>
+                <w:rFonts w:cstheme="minorHAnsi"/>
+                <w:color w:val="000000"/>
+              </w:rPr>
+              <w:t>It is a method of List. It returns elements based on index.</w:t>
+            </w:r>
+          </w:p>
+        </w:tc>
+        <w:tc>
+          <w:tcPr>
+            <w:tcW w:w="3798" w:type="dxa"/>
+          </w:tcPr>
+          <w:p>
+            <w:pPr>
+              <w:jc w:val="both"/>
+              <w:rPr>
+                <w:rFonts w:cstheme="minorHAnsi"/>
+                <w:color w:val="000000"/>
+              </w:rPr>
+            </w:pPr>
+            <w:r>
+              <w:rPr>
+                <w:rFonts w:cstheme="minorHAnsi"/>
+                <w:color w:val="000000"/>
+              </w:rPr>
+              <w:t>Set does not have this method.</w:t>
+            </w:r>
+            <w:r>
+              <w:rPr>
+                <w:rFonts w:cstheme="minorHAnsi"/>
+                <w:color w:val="000000"/>
+              </w:rPr>
+              <w:t xml:space="preserve"> Because Set inserts elements in random order. so we don’t know which element is present in which index.</w:t>
+            </w:r>
+          </w:p>
+        </w:tc>
+      </w:tr>
+      <w:tr>
+        <w:tc>
+          <w:tcPr>
+            <w:tcW w:w="1998" w:type="dxa"/>
+          </w:tcPr>
+          <w:p>
+            <w:pPr>
+              <w:jc w:val="both"/>
+              <w:rPr>
+                <w:rFonts w:cstheme="minorHAnsi"/>
+                <w:color w:val="000000"/>
+              </w:rPr>
+            </w:pPr>
+            <w:r>
+              <w:rPr>
+                <w:rFonts w:cstheme="minorHAnsi"/>
+                <w:color w:val="000000"/>
+              </w:rPr>
+              <w:t>E remove(int index);</w:t>
+            </w:r>
+          </w:p>
+        </w:tc>
+        <w:tc>
+          <w:tcPr>
+            <w:tcW w:w="3780" w:type="dxa"/>
+          </w:tcPr>
+          <w:p>
+            <w:pPr>
+              <w:jc w:val="both"/>
+              <w:rPr>
+                <w:rFonts w:cstheme="minorHAnsi"/>
+                <w:color w:val="000000"/>
+              </w:rPr>
+            </w:pPr>
+            <w:r>
+              <w:rPr>
+                <w:rFonts w:cstheme="minorHAnsi"/>
+                <w:color w:val="000000"/>
+              </w:rPr>
+              <w:t>It is a method of List. It is used to remove element based on index.</w:t>
+            </w:r>
+          </w:p>
+        </w:tc>
+        <w:tc>
+          <w:tcPr>
+            <w:tcW w:w="3798" w:type="dxa"/>
+          </w:tcPr>
+          <w:p>
+            <w:pPr>
+              <w:jc w:val="both"/>
+              <w:rPr>
+                <w:rFonts w:cstheme="minorHAnsi"/>
+                <w:color w:val="000000"/>
+              </w:rPr>
+            </w:pPr>
+            <w:r>
+              <w:rPr>
+                <w:rFonts w:cstheme="minorHAnsi"/>
+                <w:color w:val="000000"/>
+              </w:rPr>
+              <w:t>Set does not have this method.</w:t>
+            </w:r>
+            <w:r>
+              <w:rPr>
+                <w:rFonts w:cstheme="minorHAnsi"/>
+                <w:color w:val="000000"/>
+              </w:rPr>
+              <w:t xml:space="preserve"> Because Set inserts elements in random order. so we don’t know which element is present in which index.</w:t>
+            </w:r>
+          </w:p>
+        </w:tc>
+      </w:tr>
+      <w:tr>
+        <w:tc>
+          <w:tcPr>
+            <w:tcW w:w="1998" w:type="dxa"/>
+          </w:tcPr>
+          <w:p>
+            <w:pPr>
+              <w:jc w:val="both"/>
+              <w:rPr>
+                <w:rFonts w:cstheme="minorHAnsi"/>
+                <w:color w:val="000000"/>
+              </w:rPr>
+            </w:pPr>
+            <w:r>
+              <w:rPr>
+                <w:rFonts w:cstheme="minorHAnsi"/>
+                <w:color w:val="000000"/>
+              </w:rPr>
+              <w:t xml:space="preserve">  ListIterator&lt;E&gt; listIterator();</w:t>
+            </w:r>
+          </w:p>
+        </w:tc>
+        <w:tc>
+          <w:tcPr>
+            <w:tcW w:w="3780" w:type="dxa"/>
+          </w:tcPr>
+          <w:p>
+            <w:pPr>
+              <w:jc w:val="both"/>
+              <w:rPr>
+                <w:rFonts w:cstheme="minorHAnsi"/>
+                <w:color w:val="000000"/>
+              </w:rPr>
+            </w:pPr>
+            <w:r>
+              <w:rPr>
+                <w:rFonts w:cstheme="minorHAnsi"/>
+                <w:color w:val="000000"/>
+              </w:rPr>
+              <w:t>It is a method of List. It prepare the List to iterate in both forward and backward directions.</w:t>
+            </w:r>
+          </w:p>
+        </w:tc>
+        <w:tc>
+          <w:tcPr>
+            <w:tcW w:w="3798" w:type="dxa"/>
+          </w:tcPr>
+          <w:p>
+            <w:pPr>
+              <w:jc w:val="both"/>
+              <w:rPr>
+                <w:rFonts w:cstheme="minorHAnsi"/>
+                <w:color w:val="000000"/>
+              </w:rPr>
+            </w:pPr>
+            <w:r>
+              <w:rPr>
+                <w:rFonts w:cstheme="minorHAnsi"/>
+                <w:color w:val="000000"/>
+              </w:rPr>
+              <w:t>Set does not have this method.</w:t>
+            </w:r>
+          </w:p>
+        </w:tc>
+      </w:tr>
+    </w:tbl>
+    <w:p>
+      <w:pPr>
+        <w:jc w:val="both"/>
+        <w:rPr>
+          <w:rFonts w:cstheme="minorHAnsi"/>
+          <w:color w:val="000000"/>
+        </w:rPr>
+      </w:pPr>
+    </w:p>
+    <w:p>
+      <w:pPr>
+        <w:jc w:val="both"/>
+        <w:rPr>
+          <w:rFonts w:cstheme="minorHAnsi"/>
+          <w:color w:val="000000"/>
+        </w:rPr>
+      </w:pPr>
+    </w:p>
+    <w:p>
+      <w:pPr>
+        <w:jc w:val="both"/>
+        <w:rPr>
+          <w:rFonts w:cstheme="minorHAnsi"/>
+          <w:color w:val="000000"/>
+        </w:rPr>
+      </w:pPr>
       <w:r>
         <w:rPr>
           <w:rFonts w:cstheme="minorHAnsi"/>
@@ -11448,6 +12568,7 @@
           <w:rFonts w:cstheme="minorHAnsi"/>
           <w:color w:val="000000"/>
         </w:rPr>
+        <w:lastRenderedPageBreak/>
         <w:t>Q)how to add, delete, retrieve elements in Set?</w:t>
       </w:r>
     </w:p>
@@ -11496,298 +12617,298 @@
           <w:rFonts w:cstheme="minorHAnsi"/>
           <w:color w:val="000000"/>
         </w:rPr>
+        <w:t>Q) difference b/w ArrayList and LinkedList, when we use these two classes?</w:t>
+      </w:r>
+    </w:p>
+    <w:p>
+      <w:pPr>
+        <w:jc w:val="both"/>
+        <w:rPr>
+          <w:rFonts w:cstheme="minorHAnsi"/>
+          <w:color w:val="000000"/>
+        </w:rPr>
+      </w:pPr>
+      <w:r>
+        <w:rPr>
+          <w:rFonts w:cstheme="minorHAnsi"/>
+          <w:color w:val="000000"/>
+        </w:rPr>
+        <w:t>Q) difference b/w</w:t>
+      </w:r>
+      <w:r>
+        <w:rPr>
+          <w:rFonts w:cstheme="minorHAnsi"/>
+          <w:color w:val="000000"/>
+        </w:rPr>
+        <w:t xml:space="preserve"> HashSet and SortedSet? difference b/w HashSet and TreeSet?</w:t>
+      </w:r>
+    </w:p>
+    <w:p>
+      <w:pPr>
+        <w:jc w:val="both"/>
+        <w:rPr>
+          <w:rFonts w:cstheme="minorHAnsi"/>
+          <w:color w:val="000000"/>
+        </w:rPr>
+      </w:pPr>
+      <w:r>
+        <w:rPr>
+          <w:rFonts w:cstheme="minorHAnsi"/>
+          <w:color w:val="000000"/>
+        </w:rPr>
+        <w:t>Q) difference b/w HashSet and LinkedHashSet?</w:t>
+      </w:r>
+    </w:p>
+    <w:p>
+      <w:pPr>
+        <w:jc w:val="both"/>
+        <w:rPr>
+          <w:rFonts w:cstheme="minorHAnsi"/>
+          <w:color w:val="000000"/>
+        </w:rPr>
+      </w:pPr>
+      <w:r>
+        <w:rPr>
+          <w:rFonts w:cstheme="minorHAnsi"/>
+          <w:color w:val="000000"/>
+        </w:rPr>
+        <w:t>Q) how many null values we can store in ArrayList,HashSet?</w:t>
+      </w:r>
+    </w:p>
+    <w:p>
+      <w:pPr>
+        <w:jc w:val="both"/>
+        <w:rPr>
+          <w:rFonts w:cstheme="minorHAnsi"/>
+          <w:color w:val="000000"/>
+        </w:rPr>
+      </w:pPr>
+      <w:r>
+        <w:rPr>
+          <w:rFonts w:cstheme="minorHAnsi"/>
+          <w:color w:val="000000"/>
+        </w:rPr>
+        <w:t>Q) how many null values we can store in TreeSet or SortedSet?</w:t>
+      </w:r>
+    </w:p>
+    <w:p>
+      <w:pPr>
+        <w:jc w:val="both"/>
+        <w:rPr>
+          <w:rFonts w:cstheme="minorHAnsi"/>
+          <w:color w:val="000000"/>
+        </w:rPr>
+      </w:pPr>
+      <w:r>
+        <w:rPr>
+          <w:rFonts w:cstheme="minorHAnsi"/>
+          <w:color w:val="000000"/>
+        </w:rPr>
+        <w:t xml:space="preserve">Q) how to add, delete,find elements in List and Set? </w:t>
+      </w:r>
+    </w:p>
+    <w:p>
+      <w:pPr>
+        <w:jc w:val="both"/>
+        <w:rPr>
+          <w:rFonts w:cstheme="minorHAnsi"/>
+          <w:color w:val="000000"/>
+        </w:rPr>
+      </w:pPr>
+      <w:r>
+        <w:rPr>
+          <w:rFonts w:cstheme="minorHAnsi"/>
+          <w:color w:val="000000"/>
+        </w:rPr>
+        <w:t>Q) what happends if we update or delete an element in List while inserting or retrieving elements?</w:t>
+      </w:r>
+    </w:p>
+    <w:p>
+      <w:pPr>
+        <w:jc w:val="both"/>
+        <w:rPr>
+          <w:rFonts w:cstheme="minorHAnsi"/>
+          <w:color w:val="000000"/>
+        </w:rPr>
+      </w:pPr>
+      <w:r>
+        <w:rPr>
+          <w:rFonts w:cstheme="minorHAnsi"/>
+          <w:color w:val="000000"/>
+        </w:rPr>
+        <w:t>Q) how HashSet is implemented (or) internal implementation of HashSet (or)</w:t>
+      </w:r>
+      <w:r>
+        <w:rPr>
+          <w:rFonts w:cstheme="minorHAnsi"/>
+          <w:color w:val="000000"/>
+        </w:rPr>
+        <w:t xml:space="preserve"> how Set will store unique elements</w:t>
+      </w:r>
+    </w:p>
+    <w:p>
+      <w:pPr>
+        <w:jc w:val="both"/>
+        <w:rPr>
+          <w:rFonts w:cstheme="minorHAnsi"/>
+          <w:color w:val="000000"/>
+        </w:rPr>
+      </w:pPr>
+      <w:r>
+        <w:rPr>
+          <w:rFonts w:cstheme="minorHAnsi"/>
+          <w:color w:val="000000"/>
+        </w:rPr>
+        <w:t>Q) difference ,similarity b/w Collection and Map?</w:t>
+      </w:r>
+    </w:p>
+    <w:p>
+      <w:pPr>
+        <w:jc w:val="both"/>
+        <w:rPr>
+          <w:rFonts w:cstheme="minorHAnsi"/>
+          <w:color w:val="000000"/>
+        </w:rPr>
+      </w:pPr>
+      <w:r>
+        <w:rPr>
+          <w:rFonts w:cstheme="minorHAnsi"/>
+          <w:color w:val="000000"/>
+        </w:rPr>
+        <w:t xml:space="preserve">Q)how can insert values in Map why we do not have add() in Map (or) why put() in Map , why not add() ? </w:t>
+      </w:r>
+    </w:p>
+    <w:p>
+      <w:pPr>
+        <w:jc w:val="both"/>
+        <w:rPr>
+          <w:rFonts w:cstheme="minorHAnsi"/>
+          <w:color w:val="000000"/>
+        </w:rPr>
+      </w:pPr>
+      <w:r>
+        <w:rPr>
+          <w:rFonts w:cstheme="minorHAnsi"/>
+          <w:color w:val="000000"/>
+        </w:rPr>
+        <w:t xml:space="preserve">Q) difference b/w HashMap and SortedMap? </w:t>
+      </w:r>
+      <w:r>
+        <w:rPr>
+          <w:rFonts w:cstheme="minorHAnsi"/>
+          <w:color w:val="000000"/>
+        </w:rPr>
+        <w:t xml:space="preserve"> </w:t>
+      </w:r>
+    </w:p>
+    <w:p>
+      <w:pPr>
+        <w:jc w:val="both"/>
+        <w:rPr>
+          <w:rFonts w:cstheme="minorHAnsi"/>
+          <w:color w:val="000000"/>
+        </w:rPr>
+      </w:pPr>
+      <w:r>
+        <w:rPr>
+          <w:rFonts w:cstheme="minorHAnsi"/>
+          <w:color w:val="000000"/>
+        </w:rPr>
+        <w:t>Q) difference b/w HashMap and LinkedHashMap?</w:t>
+      </w:r>
+    </w:p>
+    <w:p>
+      <w:pPr>
+        <w:jc w:val="both"/>
+        <w:rPr>
+          <w:rFonts w:cstheme="minorHAnsi"/>
+          <w:color w:val="000000"/>
+        </w:rPr>
+      </w:pPr>
+      <w:r>
+        <w:rPr>
+          <w:rFonts w:cstheme="minorHAnsi"/>
+          <w:color w:val="000000"/>
+        </w:rPr>
+        <w:t>Q) what is java.util.Map.Entry ?</w:t>
+      </w:r>
+    </w:p>
+    <w:p>
+      <w:pPr>
+        <w:jc w:val="both"/>
+        <w:rPr>
+          <w:rFonts w:cstheme="minorHAnsi"/>
+          <w:color w:val="000000"/>
+        </w:rPr>
+      </w:pPr>
+      <w:r>
+        <w:rPr>
+          <w:rFonts w:cstheme="minorHAnsi"/>
+          <w:color w:val="000000"/>
+        </w:rPr>
+        <w:t>Q) how many null keys and values are allowed in HashMap ,what happens if we add more than one null key or null value?</w:t>
+      </w:r>
+    </w:p>
+    <w:p>
+      <w:pPr>
+        <w:jc w:val="both"/>
+        <w:rPr>
+          <w:rFonts w:cstheme="minorHAnsi"/>
+          <w:color w:val="000000"/>
+        </w:rPr>
+      </w:pPr>
+      <w:r>
+        <w:rPr>
+          <w:rFonts w:cstheme="minorHAnsi"/>
+          <w:color w:val="000000"/>
+        </w:rPr>
+        <w:t>Q) how many null keys and values are allowed in TreeMap ,</w:t>
+      </w:r>
+      <w:r>
+        <w:rPr>
+          <w:rFonts w:cstheme="minorHAnsi"/>
+          <w:color w:val="000000"/>
+        </w:rPr>
+        <w:t xml:space="preserve"> </w:t>
+      </w:r>
+      <w:r>
+        <w:rPr>
+          <w:rFonts w:cstheme="minorHAnsi"/>
+          <w:color w:val="000000"/>
+        </w:rPr>
+        <w:t>what happens if we add more than one null key or null value?</w:t>
+      </w:r>
+    </w:p>
+    <w:p>
+      <w:pPr>
+        <w:jc w:val="both"/>
+        <w:rPr>
+          <w:rFonts w:cstheme="minorHAnsi"/>
+          <w:color w:val="000000"/>
+        </w:rPr>
+      </w:pPr>
+      <w:r>
+        <w:rPr>
+          <w:rFonts w:cstheme="minorHAnsi"/>
+          <w:color w:val="000000"/>
+        </w:rPr>
+        <w:t>Q) how many null keys and values are allowed in HashTable , what happens if we add more than one null key or null value?</w:t>
+      </w:r>
+    </w:p>
+    <w:p>
+      <w:pPr>
+        <w:jc w:val="both"/>
+        <w:rPr>
+          <w:rFonts w:cstheme="minorHAnsi"/>
+          <w:color w:val="000000"/>
+        </w:rPr>
+      </w:pPr>
+      <w:r>
+        <w:rPr>
+          <w:rFonts w:cstheme="minorHAnsi"/>
+          <w:color w:val="000000"/>
+        </w:rPr>
         <w:lastRenderedPageBreak/>
-        <w:t>Q) difference b/w ArrayList and LinkedList, when we use these two classes?</w:t>
-      </w:r>
-    </w:p>
-    <w:p>
-      <w:pPr>
-        <w:jc w:val="both"/>
-        <w:rPr>
-          <w:rFonts w:cstheme="minorHAnsi"/>
-          <w:color w:val="000000"/>
-        </w:rPr>
-      </w:pPr>
-      <w:r>
-        <w:rPr>
-          <w:rFonts w:cstheme="minorHAnsi"/>
-          <w:color w:val="000000"/>
-        </w:rPr>
-        <w:t>Q) difference b/w</w:t>
-      </w:r>
-      <w:r>
-        <w:rPr>
-          <w:rFonts w:cstheme="minorHAnsi"/>
-          <w:color w:val="000000"/>
-        </w:rPr>
-        <w:t xml:space="preserve"> HashSet and SortedSet? difference b/w HashSet and TreeSet?</w:t>
-      </w:r>
-    </w:p>
-    <w:p>
-      <w:pPr>
-        <w:jc w:val="both"/>
-        <w:rPr>
-          <w:rFonts w:cstheme="minorHAnsi"/>
-          <w:color w:val="000000"/>
-        </w:rPr>
-      </w:pPr>
-      <w:r>
-        <w:rPr>
-          <w:rFonts w:cstheme="minorHAnsi"/>
-          <w:color w:val="000000"/>
-        </w:rPr>
-        <w:t>Q) difference b/w HashSet and LinkedHashSet?</w:t>
-      </w:r>
-    </w:p>
-    <w:p>
-      <w:pPr>
-        <w:jc w:val="both"/>
-        <w:rPr>
-          <w:rFonts w:cstheme="minorHAnsi"/>
-          <w:color w:val="000000"/>
-        </w:rPr>
-      </w:pPr>
-      <w:r>
-        <w:rPr>
-          <w:rFonts w:cstheme="minorHAnsi"/>
-          <w:color w:val="000000"/>
-        </w:rPr>
-        <w:t>Q) how many null values we can store in ArrayList,HashSet?</w:t>
-      </w:r>
-    </w:p>
-    <w:p>
-      <w:pPr>
-        <w:jc w:val="both"/>
-        <w:rPr>
-          <w:rFonts w:cstheme="minorHAnsi"/>
-          <w:color w:val="000000"/>
-        </w:rPr>
-      </w:pPr>
-      <w:r>
-        <w:rPr>
-          <w:rFonts w:cstheme="minorHAnsi"/>
-          <w:color w:val="000000"/>
-        </w:rPr>
-        <w:t>Q) how many null values we can store in TreeSet or SortedSet?</w:t>
-      </w:r>
-    </w:p>
-    <w:p>
-      <w:pPr>
-        <w:jc w:val="both"/>
-        <w:rPr>
-          <w:rFonts w:cstheme="minorHAnsi"/>
-          <w:color w:val="000000"/>
-        </w:rPr>
-      </w:pPr>
-      <w:r>
-        <w:rPr>
-          <w:rFonts w:cstheme="minorHAnsi"/>
-          <w:color w:val="000000"/>
-        </w:rPr>
-        <w:t xml:space="preserve">Q) how to add, delete,find elements in List and Set? </w:t>
-      </w:r>
-    </w:p>
-    <w:p>
-      <w:pPr>
-        <w:jc w:val="both"/>
-        <w:rPr>
-          <w:rFonts w:cstheme="minorHAnsi"/>
-          <w:color w:val="000000"/>
-        </w:rPr>
-      </w:pPr>
-      <w:r>
-        <w:rPr>
-          <w:rFonts w:cstheme="minorHAnsi"/>
-          <w:color w:val="000000"/>
-        </w:rPr>
-        <w:t>Q) what happends if we update or delete an element in List while inserting or retrieving elements?</w:t>
-      </w:r>
-    </w:p>
-    <w:p>
-      <w:pPr>
-        <w:jc w:val="both"/>
-        <w:rPr>
-          <w:rFonts w:cstheme="minorHAnsi"/>
-          <w:color w:val="000000"/>
-        </w:rPr>
-      </w:pPr>
-      <w:r>
-        <w:rPr>
-          <w:rFonts w:cstheme="minorHAnsi"/>
-          <w:color w:val="000000"/>
-        </w:rPr>
-        <w:t>Q) how HashSet is implemented (or) internal implementation of HashSet (or)</w:t>
-      </w:r>
-      <w:r>
-        <w:rPr>
-          <w:rFonts w:cstheme="minorHAnsi"/>
-          <w:color w:val="000000"/>
-        </w:rPr>
-        <w:t xml:space="preserve"> how Set will store unique elements</w:t>
-      </w:r>
-    </w:p>
-    <w:p>
-      <w:pPr>
-        <w:jc w:val="both"/>
-        <w:rPr>
-          <w:rFonts w:cstheme="minorHAnsi"/>
-          <w:color w:val="000000"/>
-        </w:rPr>
-      </w:pPr>
-      <w:r>
-        <w:rPr>
-          <w:rFonts w:cstheme="minorHAnsi"/>
-          <w:color w:val="000000"/>
-        </w:rPr>
-        <w:t>Q) difference ,similarity b/w Collection and Map?</w:t>
-      </w:r>
-    </w:p>
-    <w:p>
-      <w:pPr>
-        <w:jc w:val="both"/>
-        <w:rPr>
-          <w:rFonts w:cstheme="minorHAnsi"/>
-          <w:color w:val="000000"/>
-        </w:rPr>
-      </w:pPr>
-      <w:r>
-        <w:rPr>
-          <w:rFonts w:cstheme="minorHAnsi"/>
-          <w:color w:val="000000"/>
-        </w:rPr>
-        <w:t xml:space="preserve">Q)how can insert values in Map why we do not have add() in Map (or) why put() in Map , why not add() ? </w:t>
-      </w:r>
-    </w:p>
-    <w:p>
-      <w:pPr>
-        <w:jc w:val="both"/>
-        <w:rPr>
-          <w:rFonts w:cstheme="minorHAnsi"/>
-          <w:color w:val="000000"/>
-        </w:rPr>
-      </w:pPr>
-      <w:r>
-        <w:rPr>
-          <w:rFonts w:cstheme="minorHAnsi"/>
-          <w:color w:val="000000"/>
-        </w:rPr>
-        <w:t xml:space="preserve">Q) difference b/w HashMap and SortedMap? </w:t>
-      </w:r>
-      <w:r>
-        <w:rPr>
-          <w:rFonts w:cstheme="minorHAnsi"/>
-          <w:color w:val="000000"/>
-        </w:rPr>
-        <w:t xml:space="preserve"> </w:t>
-      </w:r>
-    </w:p>
-    <w:p>
-      <w:pPr>
-        <w:jc w:val="both"/>
-        <w:rPr>
-          <w:rFonts w:cstheme="minorHAnsi"/>
-          <w:color w:val="000000"/>
-        </w:rPr>
-      </w:pPr>
-      <w:r>
-        <w:rPr>
-          <w:rFonts w:cstheme="minorHAnsi"/>
-          <w:color w:val="000000"/>
-        </w:rPr>
-        <w:t>Q) difference b/w HashMap and LinkedHashMap?</w:t>
-      </w:r>
-    </w:p>
-    <w:p>
-      <w:pPr>
-        <w:jc w:val="both"/>
-        <w:rPr>
-          <w:rFonts w:cstheme="minorHAnsi"/>
-          <w:color w:val="000000"/>
-        </w:rPr>
-      </w:pPr>
-      <w:r>
-        <w:rPr>
-          <w:rFonts w:cstheme="minorHAnsi"/>
-          <w:color w:val="000000"/>
-        </w:rPr>
-        <w:t>Q) what is java.util.Map.Entry ?</w:t>
-      </w:r>
-    </w:p>
-    <w:p>
-      <w:pPr>
-        <w:jc w:val="both"/>
-        <w:rPr>
-          <w:rFonts w:cstheme="minorHAnsi"/>
-          <w:color w:val="000000"/>
-        </w:rPr>
-      </w:pPr>
-      <w:r>
-        <w:rPr>
-          <w:rFonts w:cstheme="minorHAnsi"/>
-          <w:color w:val="000000"/>
-        </w:rPr>
-        <w:t>Q) how many null keys and values are allowed in HashMap ,what happens if we add more than one null key or null value?</w:t>
-      </w:r>
-    </w:p>
-    <w:p>
-      <w:pPr>
-        <w:jc w:val="both"/>
-        <w:rPr>
-          <w:rFonts w:cstheme="minorHAnsi"/>
-          <w:color w:val="000000"/>
-        </w:rPr>
-      </w:pPr>
-      <w:r>
-        <w:rPr>
-          <w:rFonts w:cstheme="minorHAnsi"/>
-          <w:color w:val="000000"/>
-        </w:rPr>
-        <w:t>Q) how many null keys and values are allowed in TreeMap ,</w:t>
-      </w:r>
-      <w:r>
-        <w:rPr>
-          <w:rFonts w:cstheme="minorHAnsi"/>
-          <w:color w:val="000000"/>
-        </w:rPr>
-        <w:t xml:space="preserve"> </w:t>
-      </w:r>
-      <w:r>
-        <w:rPr>
-          <w:rFonts w:cstheme="minorHAnsi"/>
-          <w:color w:val="000000"/>
-        </w:rPr>
-        <w:t>what happens if we add more than one null key or null value?</w:t>
-      </w:r>
-    </w:p>
-    <w:p>
-      <w:pPr>
-        <w:jc w:val="both"/>
-        <w:rPr>
-          <w:rFonts w:cstheme="minorHAnsi"/>
-          <w:color w:val="000000"/>
-        </w:rPr>
-      </w:pPr>
-      <w:r>
-        <w:rPr>
-          <w:rFonts w:cstheme="minorHAnsi"/>
-          <w:color w:val="000000"/>
-        </w:rPr>
-        <w:t>Q) how many null keys and values are allowed in HashTable , what happens if we add more than one null key or null value?</w:t>
-      </w:r>
-    </w:p>
-    <w:p>
-      <w:pPr>
-        <w:jc w:val="both"/>
-        <w:rPr>
-          <w:rFonts w:cstheme="minorHAnsi"/>
-          <w:color w:val="000000"/>
-        </w:rPr>
-      </w:pPr>
-      <w:r>
-        <w:rPr>
-          <w:rFonts w:cstheme="minorHAnsi"/>
-          <w:color w:val="000000"/>
-        </w:rPr>
         <w:t>Q) in how many ways Map can be iterated?</w:t>
       </w:r>
     </w:p>

</xml_diff>

<commit_message>
code added for collections
</commit_message>
<xml_diff>
--- a/OOPS Concepts.docx
+++ b/OOPS Concepts.docx
@@ -1791,7 +1791,7 @@
                     <a:blip r:embed="rId7">
                       <a:extLst>
                         <a:ext uri="{28A0092B-C50C-407E-A947-70E740481C1C}">
-                          <a14:useLocalDpi xmlns="" xmlns:wpc="http://schemas.microsoft.com/office/word/2010/wordprocessingCanvas" xmlns:mo="http://schemas.microsoft.com/office/mac/office/2008/main" xmlns:mc="http://schemas.openxmlformats.org/markup-compatibility/2006" xmlns:mv="urn:schemas-microsoft-com:mac:vml" xmlns:o="urn:schemas-microsoft-com:office:office" xmlns:v="urn:schemas-microsoft-com:vml" xmlns:wp14="http://schemas.microsoft.com/office/word/2010/wordprocessingDrawing" xmlns:w10="urn:schemas-microsoft-com:office:word" xmlns:w="http://schemas.openxmlformats.org/wordprocessingml/2006/main" xmlns:w14="http://schemas.microsoft.com/office/word/2010/wordml" xmlns:w15="http://schemas.microsoft.com/office/word/2012/wordml" xmlns:wpg="http://schemas.microsoft.com/office/word/2010/wordprocessingGroup" xmlns:wpi="http://schemas.microsoft.com/office/word/2010/wordprocessingInk" xmlns:wps="http://schemas.microsoft.com/office/word/2010/wordprocessingShape" xmlns:a14="http://schemas.microsoft.com/office/drawing/2010/main" val="0"/>
+                          <a14:useLocalDpi xmlns:a14="http://schemas.microsoft.com/office/drawing/2010/main" xmlns:wps="http://schemas.microsoft.com/office/word/2010/wordprocessingShape" xmlns:wpi="http://schemas.microsoft.com/office/word/2010/wordprocessingInk" xmlns:wpg="http://schemas.microsoft.com/office/word/2010/wordprocessingGroup" xmlns:w15="http://schemas.microsoft.com/office/word/2012/wordml" xmlns:w14="http://schemas.microsoft.com/office/word/2010/wordml" xmlns:w="http://schemas.openxmlformats.org/wordprocessingml/2006/main" xmlns:w10="urn:schemas-microsoft-com:office:word" xmlns:wp14="http://schemas.microsoft.com/office/word/2010/wordprocessingDrawing" xmlns:v="urn:schemas-microsoft-com:vml" xmlns:o="urn:schemas-microsoft-com:office:office" xmlns:mv="urn:schemas-microsoft-com:mac:vml" xmlns:mc="http://schemas.openxmlformats.org/markup-compatibility/2006" xmlns:mo="http://schemas.microsoft.com/office/mac/office/2008/main" xmlns:wpc="http://schemas.microsoft.com/office/word/2010/wordprocessingCanvas" xmlns="" val="0"/>
                         </a:ext>
                       </a:extLst>
                     </a:blip>
@@ -3377,7 +3377,19 @@
         <w:rPr>
           <w:rFonts w:cstheme="minorHAnsi"/>
         </w:rPr>
-        <w:t xml:space="preserve"> extend final class. </w:t>
+        <w:t xml:space="preserve"> extend</w:t>
+      </w:r>
+      <w:r>
+        <w:rPr>
+          <w:rFonts w:cstheme="minorHAnsi"/>
+        </w:rPr>
+        <w:t xml:space="preserve"> by</w:t>
+      </w:r>
+      <w:r>
+        <w:rPr>
+          <w:rFonts w:cstheme="minorHAnsi"/>
+        </w:rPr>
+        <w:t xml:space="preserve"> final class. </w:t>
       </w:r>
       <w:bookmarkStart w:id="0" w:name="_GoBack"/>
       <w:bookmarkEnd w:id="0"/>
@@ -10840,7 +10852,28 @@
           <w:rFonts w:cstheme="minorHAnsi"/>
           <w:color w:val="000000"/>
         </w:rPr>
-        <w:t>Collections support heterogeneous data(we can add any type{int, char, float, Boolean, String, wrapper Classes, userdefined classes} of data). To overcome this  We can create generic collections from java1.5.</w:t>
+        <w:t xml:space="preserve">Array is used to store homogeneous data but, </w:t>
+      </w:r>
+      <w:r>
+        <w:rPr>
+          <w:rFonts w:cstheme="minorHAnsi"/>
+          <w:color w:val="000000"/>
+        </w:rPr>
+        <w:t>Collections support</w:t>
+      </w:r>
+      <w:r>
+        <w:rPr>
+          <w:rFonts w:cstheme="minorHAnsi"/>
+          <w:color w:val="000000"/>
+        </w:rPr>
+        <w:t xml:space="preserve"> both homogeneous and </w:t>
+      </w:r>
+      <w:r>
+        <w:rPr>
+          <w:rFonts w:cstheme="minorHAnsi"/>
+          <w:color w:val="000000"/>
+        </w:rPr>
+        <w:t xml:space="preserve"> heterogeneous data(we can add any type{int, char, float, Boolean, String, wrapper Classes, userdefined classes} of data). To overcome this  We can create generic collections from java1.5.</w:t>
       </w:r>
     </w:p>
     <w:p>
@@ -11148,7 +11181,21 @@
                 <w:rFonts w:cstheme="minorHAnsi"/>
                 <w:color w:val="000000"/>
               </w:rPr>
-              <w:t xml:space="preserve">We can add only one null value. If we add more than one null values or duplicate values, it overrides old value with new  value . </w:t>
+              <w:t xml:space="preserve">We can add only one null value. If we add more than one null values or duplicate values, it </w:t>
+            </w:r>
+            <w:r>
+              <w:rPr>
+                <w:rFonts w:cstheme="minorHAnsi"/>
+                <w:color w:val="000000"/>
+              </w:rPr>
+              <w:t xml:space="preserve">skips adding of duplicate value. But it will not override </w:t>
+            </w:r>
+            <w:r>
+              <w:rPr>
+                <w:rFonts w:cstheme="minorHAnsi"/>
+                <w:color w:val="000000"/>
+              </w:rPr>
+              <w:t xml:space="preserve"> old value with new  value . </w:t>
             </w:r>
             <w:r>
               <w:rPr>
@@ -11487,7 +11534,6 @@
           <w:rFonts w:cstheme="minorHAnsi"/>
           <w:color w:val="000000"/>
         </w:rPr>
-        <w:lastRenderedPageBreak/>
         <w:t>Q) methods in List And Set?</w:t>
       </w:r>
     </w:p>
@@ -12547,6 +12593,15 @@
           <w:color w:val="000000"/>
         </w:rPr>
       </w:pPr>
+    </w:p>
+    <w:p>
+      <w:pPr>
+        <w:jc w:val="both"/>
+        <w:rPr>
+          <w:rFonts w:cstheme="minorHAnsi"/>
+          <w:color w:val="000000"/>
+        </w:rPr>
+      </w:pPr>
       <w:r>
         <w:rPr>
           <w:rFonts w:cstheme="minorHAnsi"/>
@@ -12568,157 +12623,2504 @@
           <w:rFonts w:cstheme="minorHAnsi"/>
           <w:color w:val="000000"/>
         </w:rPr>
+        <w:t xml:space="preserve">A) add(E  e) is used to </w:t>
+      </w:r>
+      <w:r>
+        <w:rPr>
+          <w:rFonts w:cstheme="minorHAnsi"/>
+          <w:b/>
+          <w:color w:val="000000"/>
+        </w:rPr>
+        <w:t>add</w:t>
+      </w:r>
+      <w:r>
+        <w:rPr>
+          <w:rFonts w:cstheme="minorHAnsi"/>
+          <w:color w:val="000000"/>
+        </w:rPr>
+        <w:t xml:space="preserve"> elements. Remove(int index) is used to </w:t>
+      </w:r>
+      <w:r>
+        <w:rPr>
+          <w:rFonts w:cstheme="minorHAnsi"/>
+          <w:b/>
+          <w:color w:val="000000"/>
+        </w:rPr>
+        <w:t>remove element at index</w:t>
+      </w:r>
+      <w:r>
+        <w:rPr>
+          <w:rFonts w:cstheme="minorHAnsi"/>
+          <w:color w:val="000000"/>
+        </w:rPr>
+        <w:t xml:space="preserve"> position. Remove(Object o) is used to </w:t>
+      </w:r>
+      <w:r>
+        <w:rPr>
+          <w:rFonts w:cstheme="minorHAnsi"/>
+          <w:b/>
+          <w:color w:val="000000"/>
+        </w:rPr>
+        <w:t>remove element if it is present</w:t>
+      </w:r>
+      <w:r>
+        <w:rPr>
+          <w:rFonts w:cstheme="minorHAnsi"/>
+          <w:color w:val="000000"/>
+        </w:rPr>
+        <w:t xml:space="preserve">. Clear() is used for </w:t>
+      </w:r>
+      <w:r>
+        <w:rPr>
+          <w:rFonts w:cstheme="minorHAnsi"/>
+          <w:b/>
+          <w:color w:val="000000"/>
+        </w:rPr>
+        <w:t>removing all the elements</w:t>
+      </w:r>
+      <w:r>
+        <w:rPr>
+          <w:rFonts w:cstheme="minorHAnsi"/>
+          <w:color w:val="000000"/>
+        </w:rPr>
+        <w:t xml:space="preserve"> from the list. If we want to retrieve a single element,  we use get(int index)</w:t>
+      </w:r>
+      <w:r>
+        <w:rPr>
+          <w:rFonts w:cstheme="minorHAnsi"/>
+          <w:color w:val="000000"/>
+        </w:rPr>
+        <w:t>.</w:t>
+      </w:r>
+      <w:r>
+        <w:rPr>
+          <w:rFonts w:cstheme="minorHAnsi"/>
+          <w:color w:val="000000"/>
+        </w:rPr>
+        <w:t xml:space="preserve"> We can retrieve List elements using </w:t>
+      </w:r>
+      <w:r>
+        <w:rPr>
+          <w:rFonts w:cstheme="minorHAnsi"/>
+          <w:b/>
+          <w:color w:val="000000"/>
+        </w:rPr>
+        <w:t>formal-for-loop, for-each-loop,</w:t>
+      </w:r>
+      <w:r>
+        <w:rPr>
+          <w:rFonts w:cstheme="minorHAnsi"/>
+          <w:color w:val="000000"/>
+        </w:rPr>
+        <w:t xml:space="preserve"> using </w:t>
+      </w:r>
+      <w:r>
+        <w:rPr>
+          <w:rFonts w:cstheme="minorHAnsi"/>
+          <w:b/>
+          <w:color w:val="000000"/>
+        </w:rPr>
+        <w:t>Iterator</w:t>
+      </w:r>
+      <w:r>
+        <w:rPr>
+          <w:rFonts w:cstheme="minorHAnsi"/>
+          <w:color w:val="000000"/>
+        </w:rPr>
+        <w:t xml:space="preserve"> to travel in forward direction, using </w:t>
+      </w:r>
+      <w:r>
+        <w:rPr>
+          <w:rFonts w:cstheme="minorHAnsi"/>
+          <w:b/>
+          <w:color w:val="000000"/>
+        </w:rPr>
+        <w:t>ListIterator</w:t>
+      </w:r>
+      <w:r>
+        <w:rPr>
+          <w:rFonts w:cstheme="minorHAnsi"/>
+          <w:color w:val="000000"/>
+        </w:rPr>
+        <w:t xml:space="preserve"> to travel in forward and backward directions.</w:t>
+      </w:r>
+    </w:p>
+    <w:p>
+      <w:pPr>
+        <w:jc w:val="both"/>
+        <w:rPr>
+          <w:rFonts w:cstheme="minorHAnsi"/>
+          <w:color w:val="000000"/>
+        </w:rPr>
+      </w:pPr>
+      <w:r>
+        <w:rPr>
+          <w:rFonts w:cstheme="minorHAnsi"/>
+          <w:color w:val="000000"/>
+        </w:rPr>
+        <w:t>Q)how to add, delete, retrieve elements in Set?</w:t>
+      </w:r>
+    </w:p>
+    <w:p>
+      <w:pPr>
+        <w:jc w:val="both"/>
+        <w:rPr>
+          <w:rFonts w:cstheme="minorHAnsi"/>
+          <w:color w:val="000000"/>
+        </w:rPr>
+      </w:pPr>
+      <w:r>
+        <w:rPr>
+          <w:rFonts w:cstheme="minorHAnsi"/>
+          <w:color w:val="000000"/>
+        </w:rPr>
+        <w:t xml:space="preserve">A) add(E  e) is used to </w:t>
+      </w:r>
+      <w:r>
+        <w:rPr>
+          <w:rFonts w:cstheme="minorHAnsi"/>
+          <w:b/>
+          <w:color w:val="000000"/>
+        </w:rPr>
+        <w:t>add</w:t>
+      </w:r>
+      <w:r>
+        <w:rPr>
+          <w:rFonts w:cstheme="minorHAnsi"/>
+          <w:color w:val="000000"/>
+        </w:rPr>
+        <w:t xml:space="preserve"> elements. Remove(Object o) is used to </w:t>
+      </w:r>
+      <w:r>
+        <w:rPr>
+          <w:rFonts w:cstheme="minorHAnsi"/>
+          <w:b/>
+          <w:color w:val="000000"/>
+        </w:rPr>
+        <w:t>remove element if it is present</w:t>
+      </w:r>
+      <w:r>
+        <w:rPr>
+          <w:rFonts w:cstheme="minorHAnsi"/>
+          <w:color w:val="000000"/>
+        </w:rPr>
+        <w:t xml:space="preserve">. Clear() is used for </w:t>
+      </w:r>
+      <w:r>
+        <w:rPr>
+          <w:rFonts w:cstheme="minorHAnsi"/>
+          <w:b/>
+          <w:color w:val="000000"/>
+        </w:rPr>
+        <w:t>removing all the elements</w:t>
+      </w:r>
+      <w:r>
+        <w:rPr>
+          <w:rFonts w:cstheme="minorHAnsi"/>
+          <w:color w:val="000000"/>
+        </w:rPr>
+        <w:t xml:space="preserve"> fr</w:t>
+      </w:r>
+      <w:r>
+        <w:rPr>
+          <w:rFonts w:cstheme="minorHAnsi"/>
+          <w:color w:val="000000"/>
+        </w:rPr>
+        <w:t xml:space="preserve">om the Set.  We can retrieve Set </w:t>
+      </w:r>
+      <w:r>
+        <w:rPr>
+          <w:rFonts w:cstheme="minorHAnsi"/>
+          <w:color w:val="000000"/>
+        </w:rPr>
+        <w:t xml:space="preserve">elements using </w:t>
+      </w:r>
+      <w:r>
+        <w:rPr>
+          <w:rFonts w:cstheme="minorHAnsi"/>
+          <w:b/>
+          <w:color w:val="000000"/>
+        </w:rPr>
+        <w:t>for-each-loop,</w:t>
+      </w:r>
+      <w:r>
+        <w:rPr>
+          <w:rFonts w:cstheme="minorHAnsi"/>
+          <w:color w:val="000000"/>
+        </w:rPr>
+        <w:t xml:space="preserve"> using </w:t>
+      </w:r>
+      <w:r>
+        <w:rPr>
+          <w:rFonts w:cstheme="minorHAnsi"/>
+          <w:b/>
+          <w:color w:val="000000"/>
+        </w:rPr>
+        <w:t>Iterator</w:t>
+      </w:r>
+      <w:r>
+        <w:rPr>
+          <w:rFonts w:cstheme="minorHAnsi"/>
+          <w:color w:val="000000"/>
+        </w:rPr>
+        <w:t xml:space="preserve"> to travel in forward direction</w:t>
+      </w:r>
+      <w:r>
+        <w:rPr>
+          <w:rFonts w:cstheme="minorHAnsi"/>
+          <w:color w:val="000000"/>
+        </w:rPr>
+        <w:t>.</w:t>
+      </w:r>
+    </w:p>
+    <w:p>
+      <w:pPr>
+        <w:jc w:val="both"/>
+        <w:rPr>
+          <w:rFonts w:cstheme="minorHAnsi"/>
+          <w:color w:val="000000"/>
+        </w:rPr>
+      </w:pPr>
+      <w:r>
+        <w:rPr>
+          <w:rFonts w:cstheme="minorHAnsi"/>
+          <w:color w:val="000000"/>
+        </w:rPr>
+        <w:t>Q) List and Set are sub interfaces of Collection. but why we do not have get(int index) in Set, why it is present in List?</w:t>
+      </w:r>
+    </w:p>
+    <w:p>
+      <w:pPr>
+        <w:jc w:val="both"/>
+        <w:rPr>
+          <w:rFonts w:cstheme="minorHAnsi"/>
+          <w:color w:val="000000"/>
+        </w:rPr>
+      </w:pPr>
+      <w:r>
+        <w:rPr>
+          <w:rFonts w:cstheme="minorHAnsi"/>
+          <w:color w:val="000000"/>
+        </w:rPr>
+        <w:t>A) get(int index ) is not present in Collection interface. It is introduced in List.</w:t>
+      </w:r>
+    </w:p>
+    <w:p>
+      <w:pPr>
+        <w:jc w:val="both"/>
+        <w:rPr>
+          <w:rFonts w:cstheme="minorHAnsi"/>
+          <w:color w:val="000000"/>
+        </w:rPr>
+      </w:pPr>
+      <w:r>
+        <w:rPr>
+          <w:rFonts w:cstheme="minorHAnsi"/>
+          <w:color w:val="000000"/>
+        </w:rPr>
+        <w:t>Q) difference b/w ArrayList and Vector ?</w:t>
+      </w:r>
+    </w:p>
+    <w:tbl>
+      <w:tblPr>
+        <w:tblStyle w:val="TableGrid"/>
+        <w:tblW w:w="0" w:type="auto"/>
+        <w:tblLook w:val="04A0"/>
+      </w:tblPr>
+      <w:tblGrid>
+        <w:gridCol w:w="4788"/>
+        <w:gridCol w:w="4788"/>
+      </w:tblGrid>
+      <w:tr>
+        <w:tc>
+          <w:tcPr>
+            <w:tcW w:w="4788" w:type="dxa"/>
+          </w:tcPr>
+          <w:p>
+            <w:pPr>
+              <w:jc w:val="both"/>
+              <w:rPr>
+                <w:rFonts w:cstheme="minorHAnsi"/>
+                <w:b/>
+                <w:color w:val="000000"/>
+              </w:rPr>
+            </w:pPr>
+            <w:r>
+              <w:rPr>
+                <w:rFonts w:cstheme="minorHAnsi"/>
+                <w:color w:val="000000"/>
+              </w:rPr>
+              <w:t xml:space="preserve">                         </w:t>
+            </w:r>
+            <w:r>
+              <w:rPr>
+                <w:rFonts w:cstheme="minorHAnsi"/>
+                <w:b/>
+                <w:color w:val="000000"/>
+              </w:rPr>
+              <w:t>ArrayList</w:t>
+            </w:r>
+          </w:p>
+        </w:tc>
+        <w:tc>
+          <w:tcPr>
+            <w:tcW w:w="4788" w:type="dxa"/>
+          </w:tcPr>
+          <w:p>
+            <w:pPr>
+              <w:jc w:val="both"/>
+              <w:rPr>
+                <w:rFonts w:cstheme="minorHAnsi"/>
+                <w:b/>
+                <w:color w:val="000000"/>
+              </w:rPr>
+            </w:pPr>
+            <w:r>
+              <w:rPr>
+                <w:rFonts w:cstheme="minorHAnsi"/>
+                <w:color w:val="000000"/>
+              </w:rPr>
+              <w:t xml:space="preserve">                                </w:t>
+            </w:r>
+            <w:r>
+              <w:rPr>
+                <w:rFonts w:cstheme="minorHAnsi"/>
+                <w:b/>
+                <w:color w:val="000000"/>
+              </w:rPr>
+              <w:t>Vector</w:t>
+            </w:r>
+          </w:p>
+        </w:tc>
+      </w:tr>
+      <w:tr>
+        <w:tc>
+          <w:tcPr>
+            <w:tcW w:w="4788" w:type="dxa"/>
+          </w:tcPr>
+          <w:p>
+            <w:pPr>
+              <w:jc w:val="both"/>
+              <w:rPr>
+                <w:rFonts w:cstheme="minorHAnsi"/>
+                <w:color w:val="000000"/>
+              </w:rPr>
+            </w:pPr>
+            <w:r>
+              <w:rPr>
+                <w:rStyle w:val="apple-converted-space"/>
+                <w:rFonts w:ascii="Verdana" w:hAnsi="Verdana"/>
+                <w:color w:val="000000"/>
+                <w:sz w:val="20"/>
+                <w:szCs w:val="20"/>
+                <w:shd w:val="clear" w:color="auto" w:fill="FFFFFF"/>
+              </w:rPr>
+              <w:t> </w:t>
+            </w:r>
+            <w:r>
+              <w:rPr>
+                <w:rFonts w:ascii="Verdana" w:hAnsi="Verdana"/>
+                <w:color w:val="000000"/>
+                <w:sz w:val="20"/>
+                <w:szCs w:val="20"/>
+                <w:shd w:val="clear" w:color="auto" w:fill="FFFFFF"/>
+              </w:rPr>
+              <w:t xml:space="preserve">ArrayList </w:t>
+            </w:r>
+            <w:r>
+              <w:rPr>
+                <w:rFonts w:ascii="Verdana" w:hAnsi="Verdana"/>
+                <w:color w:val="000000"/>
+                <w:sz w:val="20"/>
+                <w:szCs w:val="20"/>
+                <w:shd w:val="clear" w:color="auto" w:fill="FFFFFF"/>
+              </w:rPr>
+              <w:t>methods are</w:t>
+            </w:r>
+            <w:r>
+              <w:rPr>
+                <w:rStyle w:val="apple-converted-space"/>
+                <w:rFonts w:ascii="Verdana" w:hAnsi="Verdana"/>
+                <w:color w:val="000000"/>
+                <w:sz w:val="20"/>
+                <w:szCs w:val="20"/>
+                <w:shd w:val="clear" w:color="auto" w:fill="FFFFFF"/>
+              </w:rPr>
+              <w:t> </w:t>
+            </w:r>
+            <w:r>
+              <w:rPr>
+                <w:rStyle w:val="Strong"/>
+                <w:rFonts w:ascii="Verdana" w:hAnsi="Verdana"/>
+                <w:color w:val="000000"/>
+                <w:sz w:val="20"/>
+                <w:szCs w:val="20"/>
+                <w:shd w:val="clear" w:color="auto" w:fill="FFFFFF"/>
+              </w:rPr>
+              <w:t>not synchronized</w:t>
+            </w:r>
+            <w:r>
+              <w:rPr>
+                <w:rFonts w:ascii="Verdana" w:hAnsi="Verdana"/>
+                <w:color w:val="000000"/>
+                <w:sz w:val="20"/>
+                <w:szCs w:val="20"/>
+                <w:shd w:val="clear" w:color="auto" w:fill="FFFFFF"/>
+              </w:rPr>
+              <w:t>.</w:t>
+            </w:r>
+          </w:p>
+        </w:tc>
+        <w:tc>
+          <w:tcPr>
+            <w:tcW w:w="4788" w:type="dxa"/>
+          </w:tcPr>
+          <w:p>
+            <w:pPr>
+              <w:jc w:val="both"/>
+              <w:rPr>
+                <w:rFonts w:cstheme="minorHAnsi"/>
+                <w:color w:val="000000"/>
+              </w:rPr>
+            </w:pPr>
+            <w:r>
+              <w:rPr>
+                <w:rFonts w:cstheme="minorHAnsi"/>
+                <w:color w:val="000000"/>
+              </w:rPr>
+              <w:t>Few methods(</w:t>
+            </w:r>
+            <w:r>
+              <w:rPr>
+                <w:rFonts w:cstheme="minorHAnsi"/>
+                <w:color w:val="000000"/>
+              </w:rPr>
+              <w:t xml:space="preserve">eg: </w:t>
+            </w:r>
+            <w:r>
+              <w:rPr>
+                <w:rFonts w:cstheme="minorHAnsi"/>
+                <w:color w:val="000000"/>
+              </w:rPr>
+              <w:t xml:space="preserve">add(), get()) of Vector are </w:t>
+            </w:r>
+            <w:r>
+              <w:rPr>
+                <w:rFonts w:cstheme="minorHAnsi"/>
+                <w:b/>
+                <w:color w:val="000000"/>
+              </w:rPr>
+              <w:t>Synchronized</w:t>
+            </w:r>
+            <w:r>
+              <w:rPr>
+                <w:rFonts w:cstheme="minorHAnsi"/>
+                <w:color w:val="000000"/>
+              </w:rPr>
+              <w:t>.</w:t>
+            </w:r>
+          </w:p>
+        </w:tc>
+      </w:tr>
+      <w:tr>
+        <w:tc>
+          <w:tcPr>
+            <w:tcW w:w="4788" w:type="dxa"/>
+          </w:tcPr>
+          <w:p>
+            <w:pPr>
+              <w:jc w:val="both"/>
+              <w:rPr>
+                <w:rFonts w:cstheme="minorHAnsi"/>
+                <w:color w:val="000000"/>
+              </w:rPr>
+            </w:pPr>
+            <w:r>
+              <w:rPr>
+                <w:rStyle w:val="apple-converted-space"/>
+                <w:rFonts w:ascii="Verdana" w:hAnsi="Verdana"/>
+                <w:color w:val="000000"/>
+                <w:sz w:val="20"/>
+                <w:szCs w:val="20"/>
+                <w:shd w:val="clear" w:color="auto" w:fill="F6FFE1"/>
+              </w:rPr>
+              <w:t>Default capacity is [</w:t>
+            </w:r>
+            <w:r>
+              <w:rPr>
+                <w:rStyle w:val="apple-converted-space"/>
+                <w:rFonts w:ascii="Verdana" w:hAnsi="Verdana"/>
+                <w:color w:val="000000"/>
+                <w:sz w:val="20"/>
+                <w:szCs w:val="20"/>
+                <w:shd w:val="clear" w:color="auto" w:fill="F6FFE1"/>
+              </w:rPr>
+              <w:t>1</w:t>
+            </w:r>
+            <w:r>
+              <w:rPr>
+                <w:rStyle w:val="apple-converted-space"/>
+                <w:rFonts w:ascii="Verdana" w:hAnsi="Verdana"/>
+                <w:color w:val="000000"/>
+                <w:sz w:val="20"/>
+                <w:szCs w:val="20"/>
+                <w:shd w:val="clear" w:color="auto" w:fill="F6FFE1"/>
+              </w:rPr>
+              <w:t>0]</w:t>
+            </w:r>
+            <w:r>
+              <w:rPr>
+                <w:rStyle w:val="apple-converted-space"/>
+                <w:rFonts w:ascii="Verdana" w:hAnsi="Verdana"/>
+                <w:color w:val="000000"/>
+                <w:sz w:val="20"/>
+                <w:szCs w:val="20"/>
+                <w:shd w:val="clear" w:color="auto" w:fill="F6FFE1"/>
+              </w:rPr>
+              <w:t> </w:t>
+            </w:r>
+            <w:r>
+              <w:rPr>
+                <w:rFonts w:ascii="Verdana" w:hAnsi="Verdana"/>
+                <w:color w:val="000000"/>
+                <w:sz w:val="20"/>
+                <w:szCs w:val="20"/>
+                <w:shd w:val="clear" w:color="auto" w:fill="F6FFE1"/>
+              </w:rPr>
+              <w:t>ArrayList</w:t>
+            </w:r>
+            <w:r>
+              <w:rPr>
+                <w:rStyle w:val="apple-converted-space"/>
+                <w:rFonts w:ascii="Verdana" w:hAnsi="Verdana"/>
+                <w:color w:val="000000"/>
+                <w:sz w:val="20"/>
+                <w:szCs w:val="20"/>
+                <w:shd w:val="clear" w:color="auto" w:fill="F6FFE1"/>
+              </w:rPr>
+              <w:t> </w:t>
+            </w:r>
+            <w:r>
+              <w:rPr>
+                <w:rStyle w:val="Strong"/>
+                <w:rFonts w:ascii="Verdana" w:hAnsi="Verdana"/>
+                <w:color w:val="000000"/>
+                <w:sz w:val="20"/>
+                <w:szCs w:val="20"/>
+                <w:shd w:val="clear" w:color="auto" w:fill="F6FFE1"/>
+              </w:rPr>
+              <w:t>increments 50%</w:t>
+            </w:r>
+            <w:r>
+              <w:rPr>
+                <w:rStyle w:val="apple-converted-space"/>
+                <w:rFonts w:ascii="Verdana" w:hAnsi="Verdana"/>
+                <w:color w:val="000000"/>
+                <w:sz w:val="20"/>
+                <w:szCs w:val="20"/>
+                <w:shd w:val="clear" w:color="auto" w:fill="F6FFE1"/>
+              </w:rPr>
+              <w:t> </w:t>
+            </w:r>
+            <w:r>
+              <w:rPr>
+                <w:rFonts w:ascii="Verdana" w:hAnsi="Verdana"/>
+                <w:color w:val="000000"/>
+                <w:sz w:val="20"/>
+                <w:szCs w:val="20"/>
+                <w:shd w:val="clear" w:color="auto" w:fill="F6FFE1"/>
+              </w:rPr>
+              <w:t>of current array size if number of element exceeds from its capacity.</w:t>
+            </w:r>
+          </w:p>
+        </w:tc>
+        <w:tc>
+          <w:tcPr>
+            <w:tcW w:w="4788" w:type="dxa"/>
+          </w:tcPr>
+          <w:p>
+            <w:pPr>
+              <w:jc w:val="both"/>
+              <w:rPr>
+                <w:rFonts w:cstheme="minorHAnsi"/>
+                <w:color w:val="000000"/>
+              </w:rPr>
+            </w:pPr>
+            <w:r>
+              <w:rPr>
+                <w:rStyle w:val="apple-converted-space"/>
+                <w:rFonts w:ascii="Verdana" w:hAnsi="Verdana"/>
+                <w:color w:val="000000"/>
+                <w:sz w:val="20"/>
+                <w:szCs w:val="20"/>
+                <w:shd w:val="clear" w:color="auto" w:fill="F6FFE1"/>
+              </w:rPr>
+              <w:t>Default capacity is [10]. </w:t>
+            </w:r>
+            <w:r>
+              <w:rPr>
+                <w:rFonts w:ascii="Verdana" w:hAnsi="Verdana"/>
+                <w:color w:val="000000"/>
+                <w:sz w:val="20"/>
+                <w:szCs w:val="20"/>
+                <w:shd w:val="clear" w:color="auto" w:fill="F6FFE1"/>
+              </w:rPr>
+              <w:t>Vector</w:t>
+            </w:r>
+            <w:r>
+              <w:rPr>
+                <w:rStyle w:val="apple-converted-space"/>
+                <w:rFonts w:ascii="Verdana" w:hAnsi="Verdana"/>
+                <w:color w:val="000000"/>
+                <w:sz w:val="20"/>
+                <w:szCs w:val="20"/>
+                <w:shd w:val="clear" w:color="auto" w:fill="F6FFE1"/>
+              </w:rPr>
+              <w:t> </w:t>
+            </w:r>
+            <w:r>
+              <w:rPr>
+                <w:rStyle w:val="Strong"/>
+                <w:rFonts w:ascii="Verdana" w:hAnsi="Verdana"/>
+                <w:color w:val="000000"/>
+                <w:sz w:val="20"/>
+                <w:szCs w:val="20"/>
+                <w:shd w:val="clear" w:color="auto" w:fill="F6FFE1"/>
+              </w:rPr>
+              <w:t>increments 100%</w:t>
+            </w:r>
+            <w:r>
+              <w:rPr>
+                <w:rStyle w:val="apple-converted-space"/>
+                <w:rFonts w:ascii="Verdana" w:hAnsi="Verdana"/>
+                <w:color w:val="000000"/>
+                <w:sz w:val="20"/>
+                <w:szCs w:val="20"/>
+                <w:shd w:val="clear" w:color="auto" w:fill="F6FFE1"/>
+              </w:rPr>
+              <w:t> </w:t>
+            </w:r>
+            <w:r>
+              <w:rPr>
+                <w:rFonts w:ascii="Verdana" w:hAnsi="Verdana"/>
+                <w:color w:val="000000"/>
+                <w:sz w:val="20"/>
+                <w:szCs w:val="20"/>
+                <w:shd w:val="clear" w:color="auto" w:fill="F6FFE1"/>
+              </w:rPr>
+              <w:t>means doubles the array size if total number of element exceeds than its capacity.</w:t>
+            </w:r>
+          </w:p>
+        </w:tc>
+      </w:tr>
+      <w:tr>
+        <w:tc>
+          <w:tcPr>
+            <w:tcW w:w="4788" w:type="dxa"/>
+          </w:tcPr>
+          <w:p>
+            <w:pPr>
+              <w:jc w:val="both"/>
+              <w:rPr>
+                <w:rFonts w:cstheme="minorHAnsi"/>
+                <w:color w:val="000000"/>
+              </w:rPr>
+            </w:pPr>
+            <w:r>
+              <w:rPr>
+                <w:rFonts w:ascii="Verdana" w:hAnsi="Verdana"/>
+                <w:color w:val="000000"/>
+                <w:sz w:val="20"/>
+                <w:szCs w:val="20"/>
+                <w:shd w:val="clear" w:color="auto" w:fill="FFFFFF"/>
+              </w:rPr>
+              <w:t>ArrayList is</w:t>
+            </w:r>
+            <w:r>
+              <w:rPr>
+                <w:rStyle w:val="apple-converted-space"/>
+                <w:rFonts w:ascii="Verdana" w:hAnsi="Verdana"/>
+                <w:color w:val="000000"/>
+                <w:sz w:val="20"/>
+                <w:szCs w:val="20"/>
+                <w:shd w:val="clear" w:color="auto" w:fill="FFFFFF"/>
+              </w:rPr>
+              <w:t> </w:t>
+            </w:r>
+            <w:r>
+              <w:rPr>
+                <w:rStyle w:val="Strong"/>
+                <w:rFonts w:ascii="Verdana" w:hAnsi="Verdana"/>
+                <w:color w:val="000000"/>
+                <w:sz w:val="20"/>
+                <w:szCs w:val="20"/>
+                <w:shd w:val="clear" w:color="auto" w:fill="FFFFFF"/>
+              </w:rPr>
+              <w:t>not a legacy</w:t>
+            </w:r>
+            <w:r>
+              <w:rPr>
+                <w:rStyle w:val="apple-converted-space"/>
+                <w:rFonts w:ascii="Verdana" w:hAnsi="Verdana"/>
+                <w:color w:val="000000"/>
+                <w:sz w:val="20"/>
+                <w:szCs w:val="20"/>
+                <w:shd w:val="clear" w:color="auto" w:fill="FFFFFF"/>
+              </w:rPr>
+              <w:t> </w:t>
+            </w:r>
+            <w:r>
+              <w:rPr>
+                <w:rFonts w:ascii="Verdana" w:hAnsi="Verdana"/>
+                <w:color w:val="000000"/>
+                <w:sz w:val="20"/>
+                <w:szCs w:val="20"/>
+                <w:shd w:val="clear" w:color="auto" w:fill="FFFFFF"/>
+              </w:rPr>
+              <w:t>class, it is introduced in JDK 1.2.</w:t>
+            </w:r>
+          </w:p>
+        </w:tc>
+        <w:tc>
+          <w:tcPr>
+            <w:tcW w:w="4788" w:type="dxa"/>
+          </w:tcPr>
+          <w:p>
+            <w:pPr>
+              <w:jc w:val="both"/>
+              <w:rPr>
+                <w:rFonts w:cstheme="minorHAnsi"/>
+                <w:color w:val="000000"/>
+              </w:rPr>
+            </w:pPr>
+            <w:r>
+              <w:rPr>
+                <w:rFonts w:ascii="Verdana" w:hAnsi="Verdana"/>
+                <w:color w:val="000000"/>
+                <w:sz w:val="20"/>
+                <w:szCs w:val="20"/>
+                <w:shd w:val="clear" w:color="auto" w:fill="FFFFFF"/>
+              </w:rPr>
+              <w:t>Vector is a</w:t>
+            </w:r>
+            <w:r>
+              <w:rPr>
+                <w:rStyle w:val="apple-converted-space"/>
+                <w:rFonts w:ascii="Verdana" w:hAnsi="Verdana"/>
+                <w:color w:val="000000"/>
+                <w:sz w:val="20"/>
+                <w:szCs w:val="20"/>
+                <w:shd w:val="clear" w:color="auto" w:fill="FFFFFF"/>
+              </w:rPr>
+              <w:t> </w:t>
+            </w:r>
+            <w:r>
+              <w:rPr>
+                <w:rStyle w:val="Strong"/>
+                <w:rFonts w:ascii="Verdana" w:hAnsi="Verdana"/>
+                <w:color w:val="000000"/>
+                <w:sz w:val="20"/>
+                <w:szCs w:val="20"/>
+                <w:shd w:val="clear" w:color="auto" w:fill="FFFFFF"/>
+              </w:rPr>
+              <w:t>legacy</w:t>
+            </w:r>
+            <w:r>
+              <w:rPr>
+                <w:rStyle w:val="apple-converted-space"/>
+                <w:rFonts w:ascii="Verdana" w:hAnsi="Verdana"/>
+                <w:color w:val="000000"/>
+                <w:sz w:val="20"/>
+                <w:szCs w:val="20"/>
+                <w:shd w:val="clear" w:color="auto" w:fill="FFFFFF"/>
+              </w:rPr>
+              <w:t> </w:t>
+            </w:r>
+            <w:r>
+              <w:rPr>
+                <w:rFonts w:ascii="Verdana" w:hAnsi="Verdana"/>
+                <w:color w:val="000000"/>
+                <w:sz w:val="20"/>
+                <w:szCs w:val="20"/>
+                <w:shd w:val="clear" w:color="auto" w:fill="FFFFFF"/>
+              </w:rPr>
+              <w:t>class.</w:t>
+            </w:r>
+          </w:p>
+        </w:tc>
+      </w:tr>
+      <w:tr>
+        <w:tc>
+          <w:tcPr>
+            <w:tcW w:w="4788" w:type="dxa"/>
+          </w:tcPr>
+          <w:p>
+            <w:pPr>
+              <w:jc w:val="both"/>
+              <w:rPr>
+                <w:rFonts w:cstheme="minorHAnsi"/>
+                <w:color w:val="000000"/>
+              </w:rPr>
+            </w:pPr>
+            <w:r>
+              <w:rPr>
+                <w:rFonts w:ascii="Verdana" w:hAnsi="Verdana"/>
+                <w:color w:val="000000"/>
+                <w:sz w:val="20"/>
+                <w:szCs w:val="20"/>
+                <w:shd w:val="clear" w:color="auto" w:fill="F6FFE1"/>
+              </w:rPr>
+              <w:t>ArrayList is</w:t>
+            </w:r>
+            <w:r>
+              <w:rPr>
+                <w:rStyle w:val="apple-converted-space"/>
+                <w:rFonts w:ascii="Verdana" w:hAnsi="Verdana"/>
+                <w:color w:val="000000"/>
+                <w:sz w:val="20"/>
+                <w:szCs w:val="20"/>
+                <w:shd w:val="clear" w:color="auto" w:fill="F6FFE1"/>
+              </w:rPr>
+              <w:t> </w:t>
+            </w:r>
+            <w:r>
+              <w:rPr>
+                <w:rStyle w:val="Strong"/>
+                <w:rFonts w:ascii="Verdana" w:hAnsi="Verdana"/>
+                <w:color w:val="000000"/>
+                <w:sz w:val="20"/>
+                <w:szCs w:val="20"/>
+                <w:shd w:val="clear" w:color="auto" w:fill="F6FFE1"/>
+              </w:rPr>
+              <w:t>fast</w:t>
+            </w:r>
+            <w:r>
+              <w:rPr>
+                <w:rStyle w:val="apple-converted-space"/>
+                <w:rFonts w:ascii="Verdana" w:hAnsi="Verdana"/>
+                <w:color w:val="000000"/>
+                <w:sz w:val="20"/>
+                <w:szCs w:val="20"/>
+                <w:shd w:val="clear" w:color="auto" w:fill="F6FFE1"/>
+              </w:rPr>
+              <w:t> </w:t>
+            </w:r>
+            <w:r>
+              <w:rPr>
+                <w:rFonts w:ascii="Verdana" w:hAnsi="Verdana"/>
+                <w:color w:val="000000"/>
+                <w:sz w:val="20"/>
+                <w:szCs w:val="20"/>
+                <w:shd w:val="clear" w:color="auto" w:fill="F6FFE1"/>
+              </w:rPr>
+              <w:t>because it is non-synchronized.</w:t>
+            </w:r>
+          </w:p>
+        </w:tc>
+        <w:tc>
+          <w:tcPr>
+            <w:tcW w:w="4788" w:type="dxa"/>
+          </w:tcPr>
+          <w:p>
+            <w:pPr>
+              <w:jc w:val="both"/>
+              <w:rPr>
+                <w:rFonts w:cstheme="minorHAnsi"/>
+                <w:color w:val="000000"/>
+              </w:rPr>
+            </w:pPr>
+            <w:r>
+              <w:rPr>
+                <w:rFonts w:ascii="Verdana" w:hAnsi="Verdana"/>
+                <w:color w:val="000000"/>
+                <w:sz w:val="20"/>
+                <w:szCs w:val="20"/>
+                <w:shd w:val="clear" w:color="auto" w:fill="F6FFE1"/>
+              </w:rPr>
+              <w:t>Vector is</w:t>
+            </w:r>
+            <w:r>
+              <w:rPr>
+                <w:rStyle w:val="apple-converted-space"/>
+                <w:rFonts w:ascii="Verdana" w:hAnsi="Verdana"/>
+                <w:color w:val="000000"/>
+                <w:sz w:val="20"/>
+                <w:szCs w:val="20"/>
+                <w:shd w:val="clear" w:color="auto" w:fill="F6FFE1"/>
+              </w:rPr>
+              <w:t> </w:t>
+            </w:r>
+            <w:r>
+              <w:rPr>
+                <w:rStyle w:val="Strong"/>
+                <w:rFonts w:ascii="Verdana" w:hAnsi="Verdana"/>
+                <w:color w:val="000000"/>
+                <w:sz w:val="20"/>
+                <w:szCs w:val="20"/>
+                <w:shd w:val="clear" w:color="auto" w:fill="F6FFE1"/>
+              </w:rPr>
+              <w:t>slow</w:t>
+            </w:r>
+            <w:r>
+              <w:rPr>
+                <w:rStyle w:val="apple-converted-space"/>
+                <w:rFonts w:ascii="Verdana" w:hAnsi="Verdana"/>
+                <w:color w:val="000000"/>
+                <w:sz w:val="20"/>
+                <w:szCs w:val="20"/>
+                <w:shd w:val="clear" w:color="auto" w:fill="F6FFE1"/>
+              </w:rPr>
+              <w:t> </w:t>
+            </w:r>
+            <w:r>
+              <w:rPr>
+                <w:rFonts w:ascii="Verdana" w:hAnsi="Verdana"/>
+                <w:color w:val="000000"/>
+                <w:sz w:val="20"/>
+                <w:szCs w:val="20"/>
+                <w:shd w:val="clear" w:color="auto" w:fill="F6FFE1"/>
+              </w:rPr>
+              <w:t>because it is synchronized i.e. in multithreading environment, it will hold the other threads in runnable or non-runnable state until current thread releases the lock of object.</w:t>
+            </w:r>
+          </w:p>
+        </w:tc>
+      </w:tr>
+      <w:tr>
+        <w:tc>
+          <w:tcPr>
+            <w:tcW w:w="4788" w:type="dxa"/>
+          </w:tcPr>
+          <w:p>
+            <w:pPr>
+              <w:tabs>
+                <w:tab w:val="left" w:pos="1590"/>
+              </w:tabs>
+              <w:jc w:val="both"/>
+              <w:rPr>
+                <w:rFonts w:cstheme="minorHAnsi"/>
+                <w:color w:val="000000"/>
+              </w:rPr>
+            </w:pPr>
+            <w:r>
+              <w:rPr>
+                <w:rFonts w:ascii="Verdana" w:hAnsi="Verdana"/>
+                <w:color w:val="000000"/>
+                <w:sz w:val="20"/>
+                <w:szCs w:val="20"/>
+                <w:shd w:val="clear" w:color="auto" w:fill="FFFFFF"/>
+              </w:rPr>
+              <w:t>ArrayList uses</w:t>
+            </w:r>
+            <w:r>
+              <w:rPr>
+                <w:rStyle w:val="apple-converted-space"/>
+                <w:rFonts w:ascii="Verdana" w:hAnsi="Verdana"/>
+                <w:color w:val="000000"/>
+                <w:sz w:val="20"/>
+                <w:szCs w:val="20"/>
+                <w:shd w:val="clear" w:color="auto" w:fill="FFFFFF"/>
+              </w:rPr>
+              <w:t> </w:t>
+            </w:r>
+            <w:r>
+              <w:rPr>
+                <w:rStyle w:val="Strong"/>
+                <w:rFonts w:ascii="Verdana" w:hAnsi="Verdana"/>
+                <w:color w:val="000000"/>
+                <w:sz w:val="20"/>
+                <w:szCs w:val="20"/>
+                <w:shd w:val="clear" w:color="auto" w:fill="FFFFFF"/>
+              </w:rPr>
+              <w:t>Iterator</w:t>
+            </w:r>
+            <w:r>
+              <w:rPr>
+                <w:rStyle w:val="apple-converted-space"/>
+                <w:rFonts w:ascii="Verdana" w:hAnsi="Verdana"/>
+                <w:color w:val="000000"/>
+                <w:sz w:val="20"/>
+                <w:szCs w:val="20"/>
+                <w:shd w:val="clear" w:color="auto" w:fill="FFFFFF"/>
+              </w:rPr>
+              <w:t> </w:t>
+            </w:r>
+            <w:r>
+              <w:rPr>
+                <w:rFonts w:ascii="Verdana" w:hAnsi="Verdana"/>
+                <w:color w:val="000000"/>
+                <w:sz w:val="20"/>
+                <w:szCs w:val="20"/>
+                <w:shd w:val="clear" w:color="auto" w:fill="FFFFFF"/>
+              </w:rPr>
+              <w:t>interface to traverse the elements.</w:t>
+            </w:r>
+          </w:p>
+        </w:tc>
+        <w:tc>
+          <w:tcPr>
+            <w:tcW w:w="4788" w:type="dxa"/>
+          </w:tcPr>
+          <w:p>
+            <w:pPr>
+              <w:jc w:val="both"/>
+              <w:rPr>
+                <w:rFonts w:cstheme="minorHAnsi"/>
+                <w:color w:val="000000"/>
+              </w:rPr>
+            </w:pPr>
+            <w:r>
+              <w:rPr>
+                <w:rFonts w:ascii="Verdana" w:hAnsi="Verdana"/>
+                <w:color w:val="000000"/>
+                <w:sz w:val="20"/>
+                <w:szCs w:val="20"/>
+                <w:shd w:val="clear" w:color="auto" w:fill="FFFFFF"/>
+              </w:rPr>
+              <w:t>Vector uses</w:t>
+            </w:r>
+            <w:r>
+              <w:rPr>
+                <w:rStyle w:val="apple-converted-space"/>
+                <w:rFonts w:ascii="Verdana" w:hAnsi="Verdana"/>
+                <w:color w:val="000000"/>
+                <w:sz w:val="20"/>
+                <w:szCs w:val="20"/>
+                <w:shd w:val="clear" w:color="auto" w:fill="FFFFFF"/>
+              </w:rPr>
+              <w:t> </w:t>
+            </w:r>
+            <w:r>
+              <w:rPr>
+                <w:rStyle w:val="Strong"/>
+                <w:rFonts w:ascii="Verdana" w:hAnsi="Verdana"/>
+                <w:color w:val="000000"/>
+                <w:sz w:val="20"/>
+                <w:szCs w:val="20"/>
+                <w:shd w:val="clear" w:color="auto" w:fill="FFFFFF"/>
+              </w:rPr>
+              <w:t>Enumeration</w:t>
+            </w:r>
+            <w:r>
+              <w:rPr>
+                <w:rStyle w:val="apple-converted-space"/>
+                <w:rFonts w:ascii="Verdana" w:hAnsi="Verdana"/>
+                <w:color w:val="000000"/>
+                <w:sz w:val="20"/>
+                <w:szCs w:val="20"/>
+                <w:shd w:val="clear" w:color="auto" w:fill="FFFFFF"/>
+              </w:rPr>
+              <w:t> </w:t>
+            </w:r>
+            <w:r>
+              <w:rPr>
+                <w:rFonts w:ascii="Verdana" w:hAnsi="Verdana"/>
+                <w:color w:val="000000"/>
+                <w:sz w:val="20"/>
+                <w:szCs w:val="20"/>
+                <w:shd w:val="clear" w:color="auto" w:fill="FFFFFF"/>
+              </w:rPr>
+              <w:t>interface to traverse the elements. But it can use Iterator also.</w:t>
+            </w:r>
+          </w:p>
+        </w:tc>
+      </w:tr>
+    </w:tbl>
+    <w:p>
+      <w:pPr>
+        <w:jc w:val="both"/>
+        <w:rPr>
+          <w:rFonts w:cstheme="minorHAnsi"/>
+          <w:color w:val="000000"/>
+        </w:rPr>
+      </w:pPr>
+      <w:r>
+        <w:rPr>
+          <w:rFonts w:cstheme="minorHAnsi"/>
+          <w:color w:val="000000"/>
+        </w:rPr>
+        <w:t>Q) difference b/w ArrayList and LinkedList, when we use these two classes?</w:t>
+      </w:r>
+    </w:p>
+    <w:tbl>
+      <w:tblPr>
+        <w:tblStyle w:val="TableGrid"/>
+        <w:tblW w:w="0" w:type="auto"/>
+        <w:tblLook w:val="04A0"/>
+      </w:tblPr>
+      <w:tblGrid>
+        <w:gridCol w:w="4788"/>
+        <w:gridCol w:w="4788"/>
+      </w:tblGrid>
+      <w:tr>
+        <w:tc>
+          <w:tcPr>
+            <w:tcW w:w="4788" w:type="dxa"/>
+          </w:tcPr>
+          <w:p>
+            <w:pPr>
+              <w:jc w:val="both"/>
+              <w:rPr>
+                <w:rFonts w:cstheme="minorHAnsi"/>
+                <w:b/>
+                <w:color w:val="000000"/>
+              </w:rPr>
+            </w:pPr>
+            <w:r>
+              <w:rPr>
+                <w:rFonts w:cstheme="minorHAnsi"/>
+                <w:color w:val="000000"/>
+              </w:rPr>
+              <w:t xml:space="preserve">                        </w:t>
+            </w:r>
+            <w:r>
+              <w:rPr>
+                <w:rFonts w:cstheme="minorHAnsi"/>
+                <w:b/>
+                <w:color w:val="000000"/>
+              </w:rPr>
+              <w:t>ArrayList</w:t>
+            </w:r>
+          </w:p>
+        </w:tc>
+        <w:tc>
+          <w:tcPr>
+            <w:tcW w:w="4788" w:type="dxa"/>
+          </w:tcPr>
+          <w:p>
+            <w:pPr>
+              <w:jc w:val="both"/>
+              <w:rPr>
+                <w:rFonts w:cstheme="minorHAnsi"/>
+                <w:b/>
+                <w:color w:val="000000"/>
+              </w:rPr>
+            </w:pPr>
+            <w:r>
+              <w:rPr>
+                <w:rFonts w:cstheme="minorHAnsi"/>
+                <w:color w:val="000000"/>
+              </w:rPr>
+              <w:t xml:space="preserve">                      </w:t>
+            </w:r>
+            <w:r>
+              <w:rPr>
+                <w:rFonts w:cstheme="minorHAnsi"/>
+                <w:b/>
+                <w:color w:val="000000"/>
+              </w:rPr>
+              <w:t>LinkedList</w:t>
+            </w:r>
+          </w:p>
+        </w:tc>
+      </w:tr>
+      <w:tr>
+        <w:tc>
+          <w:tcPr>
+            <w:tcW w:w="4788" w:type="dxa"/>
+          </w:tcPr>
+          <w:p>
+            <w:pPr>
+              <w:jc w:val="both"/>
+              <w:rPr>
+                <w:rFonts w:ascii="Verdana" w:hAnsi="Verdana"/>
+                <w:color w:val="000000"/>
+                <w:sz w:val="20"/>
+                <w:szCs w:val="20"/>
+                <w:shd w:val="clear" w:color="auto" w:fill="F6FFE1"/>
+              </w:rPr>
+            </w:pPr>
+            <w:r>
+              <w:rPr>
+                <w:rFonts w:ascii="Verdana" w:hAnsi="Verdana"/>
+                <w:color w:val="000000"/>
+                <w:sz w:val="20"/>
+                <w:szCs w:val="20"/>
+                <w:shd w:val="clear" w:color="auto" w:fill="F6FFE1"/>
+              </w:rPr>
+              <w:t>Manipulation with ArrayList is</w:t>
+            </w:r>
+            <w:r>
+              <w:rPr>
+                <w:rStyle w:val="apple-converted-space"/>
+                <w:rFonts w:ascii="Verdana" w:hAnsi="Verdana"/>
+                <w:color w:val="000000"/>
+                <w:sz w:val="20"/>
+                <w:szCs w:val="20"/>
+                <w:shd w:val="clear" w:color="auto" w:fill="F6FFE1"/>
+              </w:rPr>
+              <w:t> </w:t>
+            </w:r>
+            <w:r>
+              <w:rPr>
+                <w:rStyle w:val="Strong"/>
+                <w:rFonts w:ascii="Verdana" w:hAnsi="Verdana"/>
+                <w:color w:val="000000"/>
+                <w:sz w:val="20"/>
+                <w:szCs w:val="20"/>
+                <w:shd w:val="clear" w:color="auto" w:fill="F6FFE1"/>
+              </w:rPr>
+              <w:t>slow</w:t>
+            </w:r>
+            <w:r>
+              <w:rPr>
+                <w:rStyle w:val="apple-converted-space"/>
+                <w:rFonts w:ascii="Verdana" w:hAnsi="Verdana"/>
+                <w:color w:val="000000"/>
+                <w:sz w:val="20"/>
+                <w:szCs w:val="20"/>
+                <w:shd w:val="clear" w:color="auto" w:fill="F6FFE1"/>
+              </w:rPr>
+              <w:t> </w:t>
+            </w:r>
+            <w:r>
+              <w:rPr>
+                <w:rFonts w:ascii="Verdana" w:hAnsi="Verdana"/>
+                <w:color w:val="000000"/>
+                <w:sz w:val="20"/>
+                <w:szCs w:val="20"/>
+                <w:shd w:val="clear" w:color="auto" w:fill="F6FFE1"/>
+              </w:rPr>
+              <w:t>because it internally uses array. If any element is removed from the array, all the bits are shifted in memory. ArrayList is</w:t>
+            </w:r>
+            <w:r>
+              <w:rPr>
+                <w:rStyle w:val="apple-converted-space"/>
+                <w:rFonts w:ascii="Verdana" w:hAnsi="Verdana"/>
+                <w:color w:val="000000"/>
+                <w:sz w:val="20"/>
+                <w:szCs w:val="20"/>
+                <w:shd w:val="clear" w:color="auto" w:fill="F6FFE1"/>
+              </w:rPr>
+              <w:t> </w:t>
+            </w:r>
+            <w:r>
+              <w:rPr>
+                <w:rStyle w:val="Strong"/>
+                <w:rFonts w:ascii="Verdana" w:hAnsi="Verdana"/>
+                <w:color w:val="000000"/>
+                <w:sz w:val="20"/>
+                <w:szCs w:val="20"/>
+                <w:shd w:val="clear" w:color="auto" w:fill="F6FFE1"/>
+              </w:rPr>
+              <w:t xml:space="preserve">better for </w:t>
+            </w:r>
+            <w:r>
+              <w:rPr>
+                <w:rStyle w:val="Strong"/>
+                <w:rFonts w:ascii="Verdana" w:hAnsi="Verdana"/>
+                <w:color w:val="000000"/>
+                <w:sz w:val="20"/>
+                <w:szCs w:val="20"/>
+                <w:shd w:val="clear" w:color="auto" w:fill="F6FFE1"/>
+              </w:rPr>
+              <w:lastRenderedPageBreak/>
+              <w:t>storing and accessing</w:t>
+            </w:r>
+            <w:r>
+              <w:rPr>
+                <w:rStyle w:val="apple-converted-space"/>
+                <w:rFonts w:ascii="Verdana" w:hAnsi="Verdana"/>
+                <w:color w:val="000000"/>
+                <w:sz w:val="20"/>
+                <w:szCs w:val="20"/>
+                <w:shd w:val="clear" w:color="auto" w:fill="F6FFE1"/>
+              </w:rPr>
+              <w:t> </w:t>
+            </w:r>
+            <w:r>
+              <w:rPr>
+                <w:rFonts w:ascii="Verdana" w:hAnsi="Verdana"/>
+                <w:color w:val="000000"/>
+                <w:sz w:val="20"/>
+                <w:szCs w:val="20"/>
+                <w:shd w:val="clear" w:color="auto" w:fill="F6FFE1"/>
+              </w:rPr>
+              <w:t>data.</w:t>
+            </w:r>
+          </w:p>
+          <w:p>
+            <w:pPr>
+              <w:jc w:val="both"/>
+              <w:rPr>
+                <w:rFonts w:cstheme="minorHAnsi"/>
+                <w:color w:val="000000"/>
+              </w:rPr>
+            </w:pPr>
+          </w:p>
+        </w:tc>
+        <w:tc>
+          <w:tcPr>
+            <w:tcW w:w="4788" w:type="dxa"/>
+          </w:tcPr>
+          <w:p>
+            <w:pPr>
+              <w:jc w:val="both"/>
+              <w:rPr>
+                <w:rFonts w:cstheme="minorHAnsi"/>
+                <w:color w:val="000000"/>
+              </w:rPr>
+            </w:pPr>
+            <w:r>
+              <w:rPr>
+                <w:rFonts w:ascii="Verdana" w:hAnsi="Verdana"/>
+                <w:color w:val="000000"/>
+                <w:sz w:val="20"/>
+                <w:szCs w:val="20"/>
+                <w:shd w:val="clear" w:color="auto" w:fill="F6FFE1"/>
+              </w:rPr>
+              <w:lastRenderedPageBreak/>
+              <w:t>Manipulation with LinkedList is</w:t>
+            </w:r>
+            <w:r>
+              <w:rPr>
+                <w:rStyle w:val="apple-converted-space"/>
+                <w:rFonts w:ascii="Verdana" w:hAnsi="Verdana"/>
+                <w:color w:val="000000"/>
+                <w:sz w:val="20"/>
+                <w:szCs w:val="20"/>
+                <w:shd w:val="clear" w:color="auto" w:fill="F6FFE1"/>
+              </w:rPr>
+              <w:t> </w:t>
+            </w:r>
+            <w:r>
+              <w:rPr>
+                <w:rStyle w:val="Strong"/>
+                <w:rFonts w:ascii="Verdana" w:hAnsi="Verdana"/>
+                <w:color w:val="000000"/>
+                <w:sz w:val="20"/>
+                <w:szCs w:val="20"/>
+                <w:shd w:val="clear" w:color="auto" w:fill="F6FFE1"/>
+              </w:rPr>
+              <w:t>faster</w:t>
+            </w:r>
+            <w:r>
+              <w:rPr>
+                <w:rStyle w:val="apple-converted-space"/>
+                <w:rFonts w:ascii="Verdana" w:hAnsi="Verdana"/>
+                <w:color w:val="000000"/>
+                <w:sz w:val="20"/>
+                <w:szCs w:val="20"/>
+                <w:shd w:val="clear" w:color="auto" w:fill="F6FFE1"/>
+              </w:rPr>
+              <w:t> </w:t>
+            </w:r>
+            <w:r>
+              <w:rPr>
+                <w:rFonts w:ascii="Verdana" w:hAnsi="Verdana"/>
+                <w:color w:val="000000"/>
+                <w:sz w:val="20"/>
+                <w:szCs w:val="20"/>
+                <w:shd w:val="clear" w:color="auto" w:fill="F6FFE1"/>
+              </w:rPr>
+              <w:t>than ArrayList because it uses doubly linked list so no bit shifting is required in memory. LinkedList is</w:t>
+            </w:r>
+            <w:r>
+              <w:rPr>
+                <w:rStyle w:val="apple-converted-space"/>
+                <w:rFonts w:ascii="Verdana" w:hAnsi="Verdana"/>
+                <w:color w:val="000000"/>
+                <w:sz w:val="20"/>
+                <w:szCs w:val="20"/>
+                <w:shd w:val="clear" w:color="auto" w:fill="F6FFE1"/>
+              </w:rPr>
+              <w:t> </w:t>
+            </w:r>
+            <w:r>
+              <w:rPr>
+                <w:rStyle w:val="Strong"/>
+                <w:rFonts w:ascii="Verdana" w:hAnsi="Verdana"/>
+                <w:color w:val="000000"/>
+                <w:sz w:val="20"/>
+                <w:szCs w:val="20"/>
+                <w:shd w:val="clear" w:color="auto" w:fill="F6FFE1"/>
+              </w:rPr>
+              <w:t>better for manipulating</w:t>
+            </w:r>
+            <w:r>
+              <w:rPr>
+                <w:rStyle w:val="apple-converted-space"/>
+                <w:rFonts w:ascii="Verdana" w:hAnsi="Verdana"/>
+                <w:color w:val="000000"/>
+                <w:sz w:val="20"/>
+                <w:szCs w:val="20"/>
+                <w:shd w:val="clear" w:color="auto" w:fill="F6FFE1"/>
+              </w:rPr>
+              <w:t> </w:t>
+            </w:r>
+            <w:r>
+              <w:rPr>
+                <w:rFonts w:ascii="Verdana" w:hAnsi="Verdana"/>
+                <w:color w:val="000000"/>
+                <w:sz w:val="20"/>
+                <w:szCs w:val="20"/>
+                <w:shd w:val="clear" w:color="auto" w:fill="F6FFE1"/>
+              </w:rPr>
+              <w:t>data.</w:t>
+            </w:r>
+          </w:p>
+        </w:tc>
+      </w:tr>
+      <w:tr>
+        <w:tc>
+          <w:tcPr>
+            <w:tcW w:w="4788" w:type="dxa"/>
+          </w:tcPr>
+          <w:p>
+            <w:pPr>
+              <w:jc w:val="both"/>
+              <w:rPr>
+                <w:rFonts w:cstheme="minorHAnsi"/>
+                <w:color w:val="000000"/>
+              </w:rPr>
+            </w:pPr>
+            <w:r>
+              <w:rPr>
+                <w:rFonts w:ascii="Verdana" w:hAnsi="Verdana"/>
+                <w:color w:val="000000"/>
+                <w:sz w:val="20"/>
+                <w:szCs w:val="20"/>
+                <w:shd w:val="clear" w:color="auto" w:fill="FFFFFF"/>
+              </w:rPr>
+              <w:lastRenderedPageBreak/>
+              <w:t>ArrayList class can</w:t>
+            </w:r>
+            <w:r>
+              <w:rPr>
+                <w:rStyle w:val="apple-converted-space"/>
+                <w:rFonts w:ascii="Verdana" w:hAnsi="Verdana"/>
+                <w:color w:val="000000"/>
+                <w:sz w:val="20"/>
+                <w:szCs w:val="20"/>
+                <w:shd w:val="clear" w:color="auto" w:fill="FFFFFF"/>
+              </w:rPr>
+              <w:t> </w:t>
+            </w:r>
+            <w:r>
+              <w:rPr>
+                <w:rStyle w:val="Strong"/>
+                <w:rFonts w:ascii="Verdana" w:hAnsi="Verdana"/>
+                <w:color w:val="000000"/>
+                <w:sz w:val="20"/>
+                <w:szCs w:val="20"/>
+                <w:shd w:val="clear" w:color="auto" w:fill="FFFFFF"/>
+              </w:rPr>
+              <w:t>act as a list</w:t>
+            </w:r>
+            <w:r>
+              <w:rPr>
+                <w:rStyle w:val="apple-converted-space"/>
+                <w:rFonts w:ascii="Verdana" w:hAnsi="Verdana"/>
+                <w:color w:val="000000"/>
+                <w:sz w:val="20"/>
+                <w:szCs w:val="20"/>
+                <w:shd w:val="clear" w:color="auto" w:fill="FFFFFF"/>
+              </w:rPr>
+              <w:t> </w:t>
+            </w:r>
+            <w:r>
+              <w:rPr>
+                <w:rFonts w:ascii="Verdana" w:hAnsi="Verdana"/>
+                <w:color w:val="000000"/>
+                <w:sz w:val="20"/>
+                <w:szCs w:val="20"/>
+                <w:shd w:val="clear" w:color="auto" w:fill="FFFFFF"/>
+              </w:rPr>
+              <w:t>only because it implements List only.</w:t>
+            </w:r>
+          </w:p>
+        </w:tc>
+        <w:tc>
+          <w:tcPr>
+            <w:tcW w:w="4788" w:type="dxa"/>
+          </w:tcPr>
+          <w:p>
+            <w:pPr>
+              <w:jc w:val="both"/>
+              <w:rPr>
+                <w:rFonts w:cstheme="minorHAnsi"/>
+                <w:color w:val="000000"/>
+              </w:rPr>
+            </w:pPr>
+            <w:r>
+              <w:rPr>
+                <w:rFonts w:ascii="Verdana" w:hAnsi="Verdana"/>
+                <w:color w:val="000000"/>
+                <w:sz w:val="20"/>
+                <w:szCs w:val="20"/>
+                <w:shd w:val="clear" w:color="auto" w:fill="FFFFFF"/>
+              </w:rPr>
+              <w:t>LinkedList class can</w:t>
+            </w:r>
+            <w:r>
+              <w:rPr>
+                <w:rStyle w:val="apple-converted-space"/>
+                <w:rFonts w:ascii="Verdana" w:hAnsi="Verdana"/>
+                <w:color w:val="000000"/>
+                <w:sz w:val="20"/>
+                <w:szCs w:val="20"/>
+                <w:shd w:val="clear" w:color="auto" w:fill="FFFFFF"/>
+              </w:rPr>
+              <w:t> </w:t>
+            </w:r>
+            <w:r>
+              <w:rPr>
+                <w:rStyle w:val="Strong"/>
+                <w:rFonts w:ascii="Verdana" w:hAnsi="Verdana"/>
+                <w:color w:val="000000"/>
+                <w:sz w:val="20"/>
+                <w:szCs w:val="20"/>
+                <w:shd w:val="clear" w:color="auto" w:fill="FFFFFF"/>
+              </w:rPr>
+              <w:t>act as a list and queue</w:t>
+            </w:r>
+            <w:r>
+              <w:rPr>
+                <w:rStyle w:val="apple-converted-space"/>
+                <w:rFonts w:ascii="Verdana" w:hAnsi="Verdana"/>
+                <w:color w:val="000000"/>
+                <w:sz w:val="20"/>
+                <w:szCs w:val="20"/>
+                <w:shd w:val="clear" w:color="auto" w:fill="FFFFFF"/>
+              </w:rPr>
+              <w:t> </w:t>
+            </w:r>
+            <w:r>
+              <w:rPr>
+                <w:rFonts w:ascii="Verdana" w:hAnsi="Verdana"/>
+                <w:color w:val="000000"/>
+                <w:sz w:val="20"/>
+                <w:szCs w:val="20"/>
+                <w:shd w:val="clear" w:color="auto" w:fill="FFFFFF"/>
+              </w:rPr>
+              <w:t>both because it implements List and Deque interfaces.</w:t>
+            </w:r>
+          </w:p>
+        </w:tc>
+      </w:tr>
+      <w:tr>
+        <w:tc>
+          <w:tcPr>
+            <w:tcW w:w="4788" w:type="dxa"/>
+          </w:tcPr>
+          <w:p>
+            <w:pPr>
+              <w:jc w:val="both"/>
+              <w:rPr>
+                <w:rFonts w:cstheme="minorHAnsi"/>
+                <w:color w:val="000000"/>
+              </w:rPr>
+            </w:pPr>
+            <w:r>
+              <w:rPr>
+                <w:rFonts w:ascii="Verdana" w:hAnsi="Verdana"/>
+                <w:color w:val="000000"/>
+                <w:sz w:val="20"/>
+                <w:szCs w:val="20"/>
+                <w:shd w:val="clear" w:color="auto" w:fill="FFFFFF"/>
+              </w:rPr>
+              <w:t>ArrayList internally uses</w:t>
+            </w:r>
+            <w:r>
+              <w:rPr>
+                <w:rStyle w:val="apple-converted-space"/>
+                <w:rFonts w:ascii="Verdana" w:hAnsi="Verdana"/>
+                <w:color w:val="000000"/>
+                <w:sz w:val="20"/>
+                <w:szCs w:val="20"/>
+                <w:shd w:val="clear" w:color="auto" w:fill="FFFFFF"/>
+              </w:rPr>
+              <w:t> </w:t>
+            </w:r>
+            <w:r>
+              <w:rPr>
+                <w:rStyle w:val="Strong"/>
+                <w:rFonts w:ascii="Verdana" w:hAnsi="Verdana"/>
+                <w:color w:val="000000"/>
+                <w:sz w:val="20"/>
+                <w:szCs w:val="20"/>
+                <w:shd w:val="clear" w:color="auto" w:fill="FFFFFF"/>
+              </w:rPr>
+              <w:t>dynamic array</w:t>
+            </w:r>
+            <w:r>
+              <w:rPr>
+                <w:rStyle w:val="apple-converted-space"/>
+                <w:rFonts w:ascii="Verdana" w:hAnsi="Verdana"/>
+                <w:color w:val="000000"/>
+                <w:sz w:val="20"/>
+                <w:szCs w:val="20"/>
+                <w:shd w:val="clear" w:color="auto" w:fill="FFFFFF"/>
+              </w:rPr>
+              <w:t> </w:t>
+            </w:r>
+            <w:r>
+              <w:rPr>
+                <w:rFonts w:ascii="Verdana" w:hAnsi="Verdana"/>
+                <w:color w:val="000000"/>
+                <w:sz w:val="20"/>
+                <w:szCs w:val="20"/>
+                <w:shd w:val="clear" w:color="auto" w:fill="FFFFFF"/>
+              </w:rPr>
+              <w:t>to store the elements.</w:t>
+            </w:r>
+          </w:p>
+        </w:tc>
+        <w:tc>
+          <w:tcPr>
+            <w:tcW w:w="4788" w:type="dxa"/>
+          </w:tcPr>
+          <w:p>
+            <w:pPr>
+              <w:jc w:val="both"/>
+              <w:rPr>
+                <w:rFonts w:cstheme="minorHAnsi"/>
+                <w:color w:val="000000"/>
+              </w:rPr>
+            </w:pPr>
+            <w:r>
+              <w:rPr>
+                <w:rFonts w:ascii="Verdana" w:hAnsi="Verdana"/>
+                <w:color w:val="000000"/>
+                <w:sz w:val="20"/>
+                <w:szCs w:val="20"/>
+                <w:shd w:val="clear" w:color="auto" w:fill="FFFFFF"/>
+              </w:rPr>
+              <w:t>LinkedList internally uses</w:t>
+            </w:r>
+            <w:r>
+              <w:rPr>
+                <w:rStyle w:val="apple-converted-space"/>
+                <w:rFonts w:ascii="Verdana" w:hAnsi="Verdana"/>
+                <w:color w:val="000000"/>
+                <w:sz w:val="20"/>
+                <w:szCs w:val="20"/>
+                <w:shd w:val="clear" w:color="auto" w:fill="FFFFFF"/>
+              </w:rPr>
+              <w:t> </w:t>
+            </w:r>
+            <w:r>
+              <w:rPr>
+                <w:rStyle w:val="Strong"/>
+                <w:rFonts w:ascii="Verdana" w:hAnsi="Verdana"/>
+                <w:color w:val="000000"/>
+                <w:sz w:val="20"/>
+                <w:szCs w:val="20"/>
+                <w:shd w:val="clear" w:color="auto" w:fill="FFFFFF"/>
+              </w:rPr>
+              <w:t>doubly linked list</w:t>
+            </w:r>
+            <w:r>
+              <w:rPr>
+                <w:rStyle w:val="apple-converted-space"/>
+                <w:rFonts w:ascii="Verdana" w:hAnsi="Verdana"/>
+                <w:color w:val="000000"/>
+                <w:sz w:val="20"/>
+                <w:szCs w:val="20"/>
+                <w:shd w:val="clear" w:color="auto" w:fill="FFFFFF"/>
+              </w:rPr>
+              <w:t> </w:t>
+            </w:r>
+            <w:r>
+              <w:rPr>
+                <w:rFonts w:ascii="Verdana" w:hAnsi="Verdana"/>
+                <w:color w:val="000000"/>
+                <w:sz w:val="20"/>
+                <w:szCs w:val="20"/>
+                <w:shd w:val="clear" w:color="auto" w:fill="FFFFFF"/>
+              </w:rPr>
+              <w:t>to store the elements.</w:t>
+            </w:r>
+          </w:p>
+        </w:tc>
+      </w:tr>
+    </w:tbl>
+    <w:p>
+      <w:pPr>
+        <w:jc w:val="both"/>
+        <w:rPr>
+          <w:rFonts w:cstheme="minorHAnsi"/>
+          <w:color w:val="000000"/>
+        </w:rPr>
+      </w:pPr>
+    </w:p>
+    <w:p>
+      <w:pPr>
+        <w:jc w:val="both"/>
+        <w:rPr>
+          <w:rFonts w:cstheme="minorHAnsi"/>
+          <w:color w:val="000000"/>
+        </w:rPr>
+      </w:pPr>
+      <w:r>
+        <w:rPr>
+          <w:rFonts w:cstheme="minorHAnsi"/>
+          <w:color w:val="000000"/>
+        </w:rPr>
+        <w:t>Q) difference b/w</w:t>
+      </w:r>
+      <w:r>
+        <w:rPr>
+          <w:rFonts w:cstheme="minorHAnsi"/>
+          <w:color w:val="000000"/>
+        </w:rPr>
+        <w:t xml:space="preserve"> HashSet and SortedSet? difference b/w HashSet and TreeSet?</w:t>
+      </w:r>
+    </w:p>
+    <w:tbl>
+      <w:tblPr>
+        <w:tblStyle w:val="TableGrid"/>
+        <w:tblW w:w="0" w:type="auto"/>
+        <w:tblLook w:val="04A0"/>
+      </w:tblPr>
+      <w:tblGrid>
+        <w:gridCol w:w="4788"/>
+        <w:gridCol w:w="4788"/>
+      </w:tblGrid>
+      <w:tr>
+        <w:tc>
+          <w:tcPr>
+            <w:tcW w:w="4788" w:type="dxa"/>
+          </w:tcPr>
+          <w:p>
+            <w:pPr>
+              <w:jc w:val="both"/>
+              <w:rPr>
+                <w:rFonts w:cstheme="minorHAnsi"/>
+                <w:b/>
+                <w:color w:val="000000"/>
+              </w:rPr>
+            </w:pPr>
+            <w:r>
+              <w:rPr>
+                <w:rFonts w:cstheme="minorHAnsi"/>
+                <w:b/>
+                <w:color w:val="000000"/>
+              </w:rPr>
+              <w:t xml:space="preserve">                         HashSet</w:t>
+            </w:r>
+          </w:p>
+        </w:tc>
+        <w:tc>
+          <w:tcPr>
+            <w:tcW w:w="4788" w:type="dxa"/>
+          </w:tcPr>
+          <w:p>
+            <w:pPr>
+              <w:jc w:val="both"/>
+              <w:rPr>
+                <w:rFonts w:cstheme="minorHAnsi"/>
+                <w:b/>
+                <w:color w:val="000000"/>
+              </w:rPr>
+            </w:pPr>
+            <w:r>
+              <w:rPr>
+                <w:rFonts w:cstheme="minorHAnsi"/>
+                <w:color w:val="000000"/>
+              </w:rPr>
+              <w:t xml:space="preserve">                    </w:t>
+            </w:r>
+            <w:r>
+              <w:rPr>
+                <w:rFonts w:cstheme="minorHAnsi"/>
+                <w:b/>
+                <w:color w:val="000000"/>
+              </w:rPr>
+              <w:t>SortedSet (or) TreeSet</w:t>
+            </w:r>
+          </w:p>
+        </w:tc>
+      </w:tr>
+      <w:tr>
+        <w:tc>
+          <w:tcPr>
+            <w:tcW w:w="4788" w:type="dxa"/>
+          </w:tcPr>
+          <w:p>
+            <w:pPr>
+              <w:jc w:val="both"/>
+              <w:rPr>
+                <w:rFonts w:cstheme="minorHAnsi"/>
+                <w:color w:val="000000"/>
+              </w:rPr>
+            </w:pPr>
+            <w:r>
+              <w:rPr>
+                <w:rFonts w:cstheme="minorHAnsi"/>
+                <w:color w:val="000000"/>
+              </w:rPr>
+              <w:t>HashSet  store elements in random order.</w:t>
+            </w:r>
+          </w:p>
+        </w:tc>
+        <w:tc>
+          <w:tcPr>
+            <w:tcW w:w="4788" w:type="dxa"/>
+          </w:tcPr>
+          <w:p>
+            <w:pPr>
+              <w:jc w:val="both"/>
+              <w:rPr>
+                <w:rFonts w:cstheme="minorHAnsi"/>
+                <w:color w:val="000000"/>
+              </w:rPr>
+            </w:pPr>
+            <w:r>
+              <w:rPr>
+                <w:rFonts w:cstheme="minorHAnsi"/>
+                <w:color w:val="000000"/>
+              </w:rPr>
+              <w:t>SortedSet store elements in sorted order(by default ascending order).</w:t>
+            </w:r>
+          </w:p>
+        </w:tc>
+      </w:tr>
+      <w:tr>
+        <w:tc>
+          <w:tcPr>
+            <w:tcW w:w="4788" w:type="dxa"/>
+          </w:tcPr>
+          <w:p>
+            <w:pPr>
+              <w:jc w:val="both"/>
+              <w:rPr>
+                <w:rFonts w:cstheme="minorHAnsi"/>
+                <w:color w:val="000000"/>
+              </w:rPr>
+            </w:pPr>
+            <w:r>
+              <w:rPr>
+                <w:rFonts w:cstheme="minorHAnsi"/>
+                <w:color w:val="000000"/>
+              </w:rPr>
+              <w:t>HashSet allows one null value.</w:t>
+            </w:r>
+          </w:p>
+        </w:tc>
+        <w:tc>
+          <w:tcPr>
+            <w:tcW w:w="4788" w:type="dxa"/>
+          </w:tcPr>
+          <w:p>
+            <w:pPr>
+              <w:jc w:val="both"/>
+              <w:rPr>
+                <w:rFonts w:cstheme="minorHAnsi"/>
+                <w:color w:val="000000"/>
+              </w:rPr>
+            </w:pPr>
+            <w:r>
+              <w:rPr>
+                <w:rFonts w:cstheme="minorHAnsi"/>
+                <w:color w:val="000000"/>
+              </w:rPr>
+              <w:t xml:space="preserve">SortedSet does not allow null value. If we add null value, it throws </w:t>
+            </w:r>
+            <w:r>
+              <w:rPr>
+                <w:rFonts w:cstheme="minorHAnsi"/>
+                <w:b/>
+                <w:color w:val="000000"/>
+              </w:rPr>
+              <w:t>NullPointerException</w:t>
+            </w:r>
+            <w:r>
+              <w:rPr>
+                <w:rFonts w:cstheme="minorHAnsi"/>
+                <w:b/>
+                <w:color w:val="000000"/>
+              </w:rPr>
+              <w:t xml:space="preserve">. </w:t>
+            </w:r>
+          </w:p>
+        </w:tc>
+      </w:tr>
+      <w:tr>
+        <w:tc>
+          <w:tcPr>
+            <w:tcW w:w="4788" w:type="dxa"/>
+          </w:tcPr>
+          <w:p>
+            <w:pPr>
+              <w:jc w:val="both"/>
+              <w:rPr>
+                <w:rFonts w:cstheme="minorHAnsi"/>
+                <w:color w:val="000000"/>
+              </w:rPr>
+            </w:pPr>
+          </w:p>
+        </w:tc>
+        <w:tc>
+          <w:tcPr>
+            <w:tcW w:w="4788" w:type="dxa"/>
+          </w:tcPr>
+          <w:p>
+            <w:pPr>
+              <w:jc w:val="both"/>
+              <w:rPr>
+                <w:rFonts w:cstheme="minorHAnsi"/>
+                <w:color w:val="000000"/>
+              </w:rPr>
+            </w:pPr>
+          </w:p>
+        </w:tc>
+      </w:tr>
+    </w:tbl>
+    <w:p>
+      <w:pPr>
+        <w:jc w:val="both"/>
+        <w:rPr>
+          <w:rFonts w:cstheme="minorHAnsi"/>
+          <w:color w:val="000000"/>
+        </w:rPr>
+      </w:pPr>
+    </w:p>
+    <w:p>
+      <w:pPr>
+        <w:jc w:val="both"/>
+        <w:rPr>
+          <w:rFonts w:cstheme="minorHAnsi"/>
+          <w:color w:val="000000"/>
+        </w:rPr>
+      </w:pPr>
+      <w:r>
+        <w:rPr>
+          <w:rFonts w:cstheme="minorHAnsi"/>
+          <w:color w:val="000000"/>
+        </w:rPr>
+        <w:t>Q) difference b/w HashSet and LinkedHashSet?</w:t>
+      </w:r>
+    </w:p>
+    <w:p>
+      <w:pPr>
+        <w:jc w:val="both"/>
+        <w:rPr>
+          <w:rFonts w:cstheme="minorHAnsi"/>
+          <w:color w:val="000000"/>
+        </w:rPr>
+      </w:pPr>
+      <w:r>
+        <w:rPr>
+          <w:rFonts w:cstheme="minorHAnsi"/>
+          <w:color w:val="000000"/>
+        </w:rPr>
+        <w:t xml:space="preserve">Both </w:t>
+      </w:r>
+      <w:r>
+        <w:rPr>
+          <w:rFonts w:cstheme="minorHAnsi"/>
+          <w:color w:val="000000"/>
+        </w:rPr>
+        <w:t>HashSet</w:t>
+      </w:r>
+      <w:r>
+        <w:rPr>
+          <w:rFonts w:cstheme="minorHAnsi"/>
+          <w:color w:val="000000"/>
+        </w:rPr>
+        <w:t xml:space="preserve"> and</w:t>
+      </w:r>
+      <w:r>
+        <w:rPr>
+          <w:rFonts w:cstheme="minorHAnsi"/>
+          <w:color w:val="000000"/>
+        </w:rPr>
+        <w:t xml:space="preserve"> </w:t>
+      </w:r>
+      <w:r>
+        <w:rPr>
+          <w:rFonts w:cstheme="minorHAnsi"/>
+          <w:color w:val="000000"/>
+        </w:rPr>
+        <w:t xml:space="preserve"> LinkedHashSet allow </w:t>
+      </w:r>
+      <w:r>
+        <w:rPr>
+          <w:rFonts w:cstheme="minorHAnsi"/>
+          <w:color w:val="000000"/>
+        </w:rPr>
+        <w:t>one null value.</w:t>
+      </w:r>
+      <w:r>
+        <w:rPr>
+          <w:rFonts w:cstheme="minorHAnsi"/>
+          <w:color w:val="000000"/>
+        </w:rPr>
+        <w:t xml:space="preserve"> And  both store unique values.</w:t>
+      </w:r>
+    </w:p>
+    <w:tbl>
+      <w:tblPr>
+        <w:tblStyle w:val="TableGrid"/>
+        <w:tblW w:w="0" w:type="auto"/>
+        <w:tblLook w:val="04A0"/>
+      </w:tblPr>
+      <w:tblGrid>
+        <w:gridCol w:w="4788"/>
+        <w:gridCol w:w="4788"/>
+      </w:tblGrid>
+      <w:tr>
+        <w:tc>
+          <w:tcPr>
+            <w:tcW w:w="4788" w:type="dxa"/>
+          </w:tcPr>
+          <w:p>
+            <w:pPr>
+              <w:jc w:val="both"/>
+              <w:rPr>
+                <w:rFonts w:cstheme="minorHAnsi"/>
+                <w:b/>
+                <w:color w:val="000000"/>
+              </w:rPr>
+            </w:pPr>
+            <w:r>
+              <w:rPr>
+                <w:rFonts w:cstheme="minorHAnsi"/>
+                <w:b/>
+                <w:color w:val="000000"/>
+              </w:rPr>
+              <w:t xml:space="preserve">                         HashSet</w:t>
+            </w:r>
+          </w:p>
+        </w:tc>
+        <w:tc>
+          <w:tcPr>
+            <w:tcW w:w="4788" w:type="dxa"/>
+          </w:tcPr>
+          <w:p>
+            <w:pPr>
+              <w:jc w:val="both"/>
+              <w:rPr>
+                <w:rFonts w:cstheme="minorHAnsi"/>
+                <w:b/>
+                <w:color w:val="000000"/>
+              </w:rPr>
+            </w:pPr>
+            <w:r>
+              <w:rPr>
+                <w:rFonts w:cstheme="minorHAnsi"/>
+                <w:color w:val="000000"/>
+              </w:rPr>
+              <w:t xml:space="preserve">              </w:t>
+            </w:r>
+            <w:r>
+              <w:rPr>
+                <w:rFonts w:cstheme="minorHAnsi"/>
+                <w:b/>
+                <w:color w:val="000000"/>
+              </w:rPr>
+              <w:t xml:space="preserve">   </w:t>
+            </w:r>
+            <w:r>
+              <w:rPr>
+                <w:rFonts w:cstheme="minorHAnsi"/>
+                <w:b/>
+                <w:color w:val="000000"/>
+              </w:rPr>
+              <w:t>LinkedHashSet</w:t>
+            </w:r>
+          </w:p>
+        </w:tc>
+      </w:tr>
+      <w:tr>
+        <w:tc>
+          <w:tcPr>
+            <w:tcW w:w="4788" w:type="dxa"/>
+          </w:tcPr>
+          <w:p>
+            <w:pPr>
+              <w:jc w:val="both"/>
+              <w:rPr>
+                <w:rFonts w:cstheme="minorHAnsi"/>
+                <w:color w:val="000000"/>
+              </w:rPr>
+            </w:pPr>
+            <w:r>
+              <w:rPr>
+                <w:rFonts w:cstheme="minorHAnsi"/>
+                <w:color w:val="000000"/>
+              </w:rPr>
+              <w:t>HashSet  store elements in random order.</w:t>
+            </w:r>
+          </w:p>
+        </w:tc>
+        <w:tc>
+          <w:tcPr>
+            <w:tcW w:w="4788" w:type="dxa"/>
+          </w:tcPr>
+          <w:p>
+            <w:pPr>
+              <w:jc w:val="both"/>
+              <w:rPr>
+                <w:rFonts w:cstheme="minorHAnsi"/>
+                <w:color w:val="000000"/>
+              </w:rPr>
+            </w:pPr>
+            <w:r>
+              <w:rPr>
+                <w:rFonts w:cstheme="minorHAnsi"/>
+                <w:color w:val="000000"/>
+              </w:rPr>
+              <w:t>LinkedHashSet</w:t>
+            </w:r>
+            <w:r>
+              <w:rPr>
+                <w:rFonts w:cstheme="minorHAnsi"/>
+                <w:color w:val="000000"/>
+              </w:rPr>
+              <w:t xml:space="preserve"> is the sub class of HashSet and it</w:t>
+            </w:r>
+            <w:r>
+              <w:rPr>
+                <w:rFonts w:cstheme="minorHAnsi"/>
+                <w:color w:val="000000"/>
+              </w:rPr>
+              <w:t xml:space="preserve"> store elements in </w:t>
+            </w:r>
+            <w:r>
+              <w:rPr>
+                <w:rFonts w:cstheme="minorHAnsi"/>
+                <w:color w:val="000000"/>
+              </w:rPr>
+              <w:t>the order how the elements are inserted.</w:t>
+            </w:r>
+          </w:p>
+        </w:tc>
+      </w:tr>
+    </w:tbl>
+    <w:p>
+      <w:pPr>
+        <w:jc w:val="both"/>
+        <w:rPr>
+          <w:rFonts w:cstheme="minorHAnsi"/>
+          <w:color w:val="000000"/>
+        </w:rPr>
+      </w:pPr>
+    </w:p>
+    <w:p>
+      <w:pPr>
+        <w:jc w:val="both"/>
+        <w:rPr>
+          <w:rFonts w:cstheme="minorHAnsi"/>
+          <w:color w:val="000000"/>
+        </w:rPr>
+      </w:pPr>
+      <w:r>
+        <w:rPr>
+          <w:rFonts w:cstheme="minorHAnsi"/>
+          <w:color w:val="000000"/>
+        </w:rPr>
+        <w:t>Q) how many null values we can store in ArrayList,HashSet?</w:t>
+      </w:r>
+    </w:p>
+    <w:p>
+      <w:pPr>
+        <w:jc w:val="both"/>
+        <w:rPr>
+          <w:rFonts w:cstheme="minorHAnsi"/>
+          <w:color w:val="000000"/>
+        </w:rPr>
+      </w:pPr>
+      <w:r>
+        <w:rPr>
+          <w:rFonts w:cstheme="minorHAnsi"/>
+          <w:color w:val="000000"/>
+        </w:rPr>
+        <w:t>We can add multiple null values in ArrayList. And we can add only one null value in HashSet.</w:t>
+      </w:r>
+    </w:p>
+    <w:p>
+      <w:pPr>
+        <w:jc w:val="both"/>
+        <w:rPr>
+          <w:rFonts w:cstheme="minorHAnsi"/>
+          <w:color w:val="000000"/>
+        </w:rPr>
+      </w:pPr>
+      <w:r>
+        <w:rPr>
+          <w:rFonts w:cstheme="minorHAnsi"/>
+          <w:color w:val="000000"/>
+        </w:rPr>
+        <w:t>Q) how many null values we can store in TreeSet or SortedSet?</w:t>
+      </w:r>
+    </w:p>
+    <w:p>
+      <w:pPr>
+        <w:jc w:val="both"/>
+        <w:rPr>
+          <w:rFonts w:cstheme="minorHAnsi"/>
+          <w:color w:val="000000"/>
+        </w:rPr>
+      </w:pPr>
+      <w:r>
+        <w:rPr>
+          <w:rFonts w:cstheme="minorHAnsi"/>
+          <w:color w:val="000000"/>
+        </w:rPr>
+        <w:t xml:space="preserve">SortedSet </w:t>
+      </w:r>
+      <w:r>
+        <w:rPr>
+          <w:rFonts w:cstheme="minorHAnsi"/>
+          <w:color w:val="000000"/>
+        </w:rPr>
+        <w:t xml:space="preserve">(or) TreeSet </w:t>
+      </w:r>
+      <w:r>
+        <w:rPr>
+          <w:rFonts w:cstheme="minorHAnsi"/>
+          <w:color w:val="000000"/>
+        </w:rPr>
+        <w:t xml:space="preserve">does not allow null value. If we add null value, it throws </w:t>
+      </w:r>
+      <w:r>
+        <w:rPr>
+          <w:rFonts w:cstheme="minorHAnsi"/>
+          <w:b/>
+          <w:color w:val="000000"/>
+        </w:rPr>
+        <w:t>NullPointerException</w:t>
+      </w:r>
+    </w:p>
+    <w:p>
+      <w:pPr>
+        <w:jc w:val="both"/>
+        <w:rPr>
+          <w:rFonts w:cstheme="minorHAnsi"/>
+          <w:color w:val="000000"/>
+        </w:rPr>
+      </w:pPr>
+      <w:r>
+        <w:rPr>
+          <w:rFonts w:cstheme="minorHAnsi"/>
+          <w:color w:val="000000"/>
+        </w:rPr>
+        <w:t xml:space="preserve">Q) how to add, delete, retrieve </w:t>
+      </w:r>
+      <w:r>
+        <w:rPr>
+          <w:rFonts w:cstheme="minorHAnsi"/>
+          <w:color w:val="000000"/>
+        </w:rPr>
+        <w:t xml:space="preserve"> elements in List and Set</w:t>
+      </w:r>
+      <w:r>
+        <w:rPr>
+          <w:rFonts w:cstheme="minorHAnsi"/>
+          <w:color w:val="000000"/>
+        </w:rPr>
+        <w:t>,how to get an element from List or Set</w:t>
+      </w:r>
+      <w:r>
+        <w:rPr>
+          <w:rFonts w:cstheme="minorHAnsi"/>
+          <w:color w:val="000000"/>
+        </w:rPr>
+        <w:t xml:space="preserve">? </w:t>
+      </w:r>
+    </w:p>
+    <w:p>
+      <w:pPr>
+        <w:jc w:val="both"/>
+        <w:rPr>
+          <w:rFonts w:cstheme="minorHAnsi"/>
+          <w:color w:val="000000"/>
+        </w:rPr>
+      </w:pPr>
+      <w:r>
+        <w:rPr>
+          <w:rFonts w:cstheme="minorHAnsi"/>
+          <w:b/>
+          <w:color w:val="000000"/>
+        </w:rPr>
+        <w:t>Add()</w:t>
+      </w:r>
+      <w:r>
+        <w:rPr>
+          <w:rFonts w:cstheme="minorHAnsi"/>
+          <w:b/>
+          <w:color w:val="000000"/>
+        </w:rPr>
+        <w:t xml:space="preserve">: </w:t>
+      </w:r>
+      <w:r>
+        <w:rPr>
+          <w:rFonts w:cstheme="minorHAnsi"/>
+          <w:color w:val="000000"/>
+        </w:rPr>
+        <w:t xml:space="preserve"> in List we can add element in 2 types. add(E e)</w:t>
+      </w:r>
+      <w:r>
+        <w:rPr>
+          <w:rFonts w:cstheme="minorHAnsi"/>
+          <w:color w:val="000000"/>
+        </w:rPr>
+        <w:t xml:space="preserve"> </w:t>
+      </w:r>
+      <w:r>
+        <w:rPr>
+          <w:rFonts w:cstheme="minorHAnsi"/>
+          <w:color w:val="000000"/>
+        </w:rPr>
+        <w:t>,add(int index , E e) . in Set we can add element using add(E e).</w:t>
+      </w:r>
+    </w:p>
+    <w:p>
+      <w:pPr>
+        <w:jc w:val="both"/>
+        <w:rPr>
+          <w:rFonts w:cstheme="minorHAnsi"/>
+          <w:b/>
+          <w:color w:val="000000"/>
+        </w:rPr>
+      </w:pPr>
+      <w:r>
+        <w:rPr>
+          <w:rFonts w:cstheme="minorHAnsi"/>
+          <w:b/>
+          <w:color w:val="000000"/>
+        </w:rPr>
         <w:lastRenderedPageBreak/>
-        <w:t>Q)how to add, delete, retrieve elements in Set?</w:t>
-      </w:r>
-    </w:p>
-    <w:p>
-      <w:pPr>
-        <w:jc w:val="both"/>
-        <w:rPr>
-          <w:rFonts w:cstheme="minorHAnsi"/>
-          <w:color w:val="000000"/>
-        </w:rPr>
-      </w:pPr>
-      <w:r>
-        <w:rPr>
-          <w:rFonts w:cstheme="minorHAnsi"/>
-          <w:color w:val="000000"/>
-        </w:rPr>
-        <w:t>Q) List and Set are sub interfaces of Collection. but why we do not have get(int index) in Set, why it is present in List?</w:t>
-      </w:r>
-    </w:p>
-    <w:p>
-      <w:pPr>
-        <w:jc w:val="both"/>
-        <w:rPr>
-          <w:rFonts w:cstheme="minorHAnsi"/>
-          <w:color w:val="000000"/>
-        </w:rPr>
-      </w:pPr>
-      <w:r>
-        <w:rPr>
-          <w:rFonts w:cstheme="minorHAnsi"/>
-          <w:color w:val="000000"/>
-        </w:rPr>
-        <w:t>Q) difference b/w ArrayList and Vector ?</w:t>
-      </w:r>
-    </w:p>
-    <w:p>
-      <w:pPr>
-        <w:jc w:val="both"/>
-        <w:rPr>
-          <w:rFonts w:cstheme="minorHAnsi"/>
-          <w:color w:val="000000"/>
-        </w:rPr>
-      </w:pPr>
-      <w:r>
-        <w:rPr>
-          <w:rFonts w:cstheme="minorHAnsi"/>
-          <w:color w:val="000000"/>
-        </w:rPr>
-        <w:t>Q) difference b/w ArrayList and LinkedList, when we use these two classes?</w:t>
-      </w:r>
-    </w:p>
-    <w:p>
-      <w:pPr>
-        <w:jc w:val="both"/>
-        <w:rPr>
-          <w:rFonts w:cstheme="minorHAnsi"/>
-          <w:color w:val="000000"/>
-        </w:rPr>
-      </w:pPr>
-      <w:r>
-        <w:rPr>
-          <w:rFonts w:cstheme="minorHAnsi"/>
-          <w:color w:val="000000"/>
-        </w:rPr>
-        <w:t>Q) difference b/w</w:t>
-      </w:r>
-      <w:r>
-        <w:rPr>
-          <w:rFonts w:cstheme="minorHAnsi"/>
-          <w:color w:val="000000"/>
-        </w:rPr>
-        <w:t xml:space="preserve"> HashSet and SortedSet? difference b/w HashSet and TreeSet?</w:t>
-      </w:r>
-    </w:p>
-    <w:p>
-      <w:pPr>
-        <w:jc w:val="both"/>
-        <w:rPr>
-          <w:rFonts w:cstheme="minorHAnsi"/>
-          <w:color w:val="000000"/>
-        </w:rPr>
-      </w:pPr>
-      <w:r>
-        <w:rPr>
-          <w:rFonts w:cstheme="minorHAnsi"/>
-          <w:color w:val="000000"/>
-        </w:rPr>
-        <w:t>Q) difference b/w HashSet and LinkedHashSet?</w:t>
-      </w:r>
-    </w:p>
-    <w:p>
-      <w:pPr>
-        <w:jc w:val="both"/>
-        <w:rPr>
-          <w:rFonts w:cstheme="minorHAnsi"/>
-          <w:color w:val="000000"/>
-        </w:rPr>
-      </w:pPr>
-      <w:r>
-        <w:rPr>
-          <w:rFonts w:cstheme="minorHAnsi"/>
-          <w:color w:val="000000"/>
-        </w:rPr>
-        <w:t>Q) how many null values we can store in ArrayList,HashSet?</w:t>
-      </w:r>
-    </w:p>
-    <w:p>
-      <w:pPr>
-        <w:jc w:val="both"/>
-        <w:rPr>
-          <w:rFonts w:cstheme="minorHAnsi"/>
-          <w:color w:val="000000"/>
-        </w:rPr>
-      </w:pPr>
-      <w:r>
-        <w:rPr>
-          <w:rFonts w:cstheme="minorHAnsi"/>
-          <w:color w:val="000000"/>
-        </w:rPr>
-        <w:t>Q) how many null values we can store in TreeSet or SortedSet?</w:t>
-      </w:r>
-    </w:p>
-    <w:p>
-      <w:pPr>
-        <w:jc w:val="both"/>
-        <w:rPr>
-          <w:rFonts w:cstheme="minorHAnsi"/>
-          <w:color w:val="000000"/>
-        </w:rPr>
-      </w:pPr>
-      <w:r>
-        <w:rPr>
-          <w:rFonts w:cstheme="minorHAnsi"/>
-          <w:color w:val="000000"/>
-        </w:rPr>
-        <w:t xml:space="preserve">Q) how to add, delete,find elements in List and Set? </w:t>
-      </w:r>
-    </w:p>
-    <w:p>
-      <w:pPr>
-        <w:jc w:val="both"/>
-        <w:rPr>
-          <w:rFonts w:cstheme="minorHAnsi"/>
-          <w:color w:val="000000"/>
-        </w:rPr>
-      </w:pPr>
-      <w:r>
-        <w:rPr>
-          <w:rFonts w:cstheme="minorHAnsi"/>
-          <w:color w:val="000000"/>
+        <w:t>Delete():</w:t>
+      </w:r>
+      <w:r>
+        <w:rPr>
+          <w:rFonts w:cstheme="minorHAnsi"/>
+          <w:color w:val="000000"/>
+        </w:rPr>
+        <w:t>in List we can delete element in 2 types. remove(Object e)</w:t>
+      </w:r>
+      <w:r>
+        <w:rPr>
+          <w:rFonts w:cstheme="minorHAnsi"/>
+          <w:color w:val="000000"/>
+        </w:rPr>
+        <w:t xml:space="preserve"> </w:t>
+      </w:r>
+      <w:r>
+        <w:rPr>
+          <w:rFonts w:cstheme="minorHAnsi"/>
+          <w:color w:val="000000"/>
+        </w:rPr>
+        <w:t>,remove(int index ) . in Set we can remove element using remove(Object e).</w:t>
+      </w:r>
+    </w:p>
+    <w:p>
+      <w:pPr>
+        <w:jc w:val="both"/>
+        <w:rPr>
+          <w:rFonts w:cstheme="minorHAnsi"/>
+          <w:color w:val="000000"/>
+        </w:rPr>
+      </w:pPr>
+      <w:r>
+        <w:rPr>
+          <w:rFonts w:cstheme="minorHAnsi"/>
+          <w:b/>
+          <w:color w:val="000000"/>
+        </w:rPr>
+        <w:t>Retrieve elements:</w:t>
+      </w:r>
+      <w:r>
+        <w:rPr>
+          <w:rFonts w:cstheme="minorHAnsi"/>
+          <w:b/>
+          <w:color w:val="000000"/>
+        </w:rPr>
+        <w:t xml:space="preserve"> </w:t>
+      </w:r>
+      <w:r>
+        <w:rPr>
+          <w:rFonts w:cstheme="minorHAnsi"/>
+          <w:color w:val="000000"/>
+        </w:rPr>
+        <w:t>we can retrieve List elements in 4 types , using formal-for-loop, for-each-loop, Iterator,</w:t>
+      </w:r>
+      <w:r>
+        <w:rPr>
+          <w:rFonts w:cstheme="minorHAnsi"/>
+          <w:color w:val="000000"/>
+        </w:rPr>
+        <w:t>ListIterator. we can retrieve Set elements in 2 types , using for-each-loop, Iterator.</w:t>
+      </w:r>
+    </w:p>
+    <w:p>
+      <w:pPr>
+        <w:jc w:val="both"/>
+        <w:rPr>
+          <w:rFonts w:cstheme="minorHAnsi"/>
+          <w:color w:val="000000"/>
+        </w:rPr>
+      </w:pPr>
+      <w:r>
+        <w:rPr>
+          <w:rFonts w:cstheme="minorHAnsi"/>
+          <w:color w:val="000000"/>
+        </w:rPr>
+        <w:t xml:space="preserve">In List, Using </w:t>
+      </w:r>
+      <w:r>
+        <w:rPr>
+          <w:rFonts w:cstheme="minorHAnsi"/>
+          <w:b/>
+          <w:color w:val="000000"/>
+        </w:rPr>
+        <w:t>get(int index)</w:t>
+      </w:r>
+      <w:r>
+        <w:rPr>
+          <w:rFonts w:cstheme="minorHAnsi"/>
+          <w:b/>
+          <w:color w:val="000000"/>
+        </w:rPr>
+        <w:t xml:space="preserve"> </w:t>
+      </w:r>
+      <w:r>
+        <w:rPr>
+          <w:rFonts w:cstheme="minorHAnsi"/>
+          <w:color w:val="000000"/>
+        </w:rPr>
+        <w:t>we can get</w:t>
+      </w:r>
+      <w:r>
+        <w:rPr>
+          <w:rFonts w:cstheme="minorHAnsi"/>
+          <w:color w:val="000000"/>
+        </w:rPr>
+        <w:t xml:space="preserve"> element of given index. In Set we donot have </w:t>
+      </w:r>
+      <w:r>
+        <w:rPr>
+          <w:rFonts w:cstheme="minorHAnsi"/>
+          <w:b/>
+          <w:color w:val="000000"/>
+        </w:rPr>
+        <w:t>get()</w:t>
+      </w:r>
+      <w:r>
+        <w:rPr>
+          <w:rFonts w:cstheme="minorHAnsi"/>
+          <w:b/>
+          <w:color w:val="000000"/>
+        </w:rPr>
+        <w:t>.</w:t>
+      </w:r>
+    </w:p>
+    <w:p>
+      <w:pPr>
+        <w:jc w:val="both"/>
+        <w:rPr>
+          <w:rFonts w:cstheme="minorHAnsi"/>
+          <w:color w:val="000000"/>
+          <w:highlight w:val="yellow"/>
+        </w:rPr>
+      </w:pPr>
+      <w:r>
+        <w:rPr>
+          <w:rFonts w:cstheme="minorHAnsi"/>
+          <w:color w:val="000000"/>
+          <w:highlight w:val="yellow"/>
         </w:rPr>
         <w:t>Q) what happends if we update or delete an element in List while inserting or retrieving elements?</w:t>
       </w:r>
@@ -12735,6 +15137,7 @@
         <w:rPr>
           <w:rFonts w:cstheme="minorHAnsi"/>
           <w:color w:val="000000"/>
+          <w:highlight w:val="yellow"/>
         </w:rPr>
         <w:t>Q) how HashSet is implemented (or) internal implementation of HashSet (or)</w:t>
       </w:r>
@@ -12742,6 +15145,7 @@
         <w:rPr>
           <w:rFonts w:cstheme="minorHAnsi"/>
           <w:color w:val="000000"/>
+          <w:highlight w:val="yellow"/>
         </w:rPr>
         <w:t xml:space="preserve"> how Set will store unique elements</w:t>
       </w:r>
@@ -12775,6 +15179,144 @@
           <w:rFonts w:cstheme="minorHAnsi"/>
           <w:color w:val="000000"/>
         </w:rPr>
+        <w:t>Both Collection and Map are Interfaces. There is no parent, child relationship b/w these.</w:t>
+      </w:r>
+    </w:p>
+    <w:tbl>
+      <w:tblPr>
+        <w:tblStyle w:val="TableGrid"/>
+        <w:tblW w:w="0" w:type="auto"/>
+        <w:tblLook w:val="04A0"/>
+      </w:tblPr>
+      <w:tblGrid>
+        <w:gridCol w:w="4788"/>
+        <w:gridCol w:w="4788"/>
+      </w:tblGrid>
+      <w:tr>
+        <w:tc>
+          <w:tcPr>
+            <w:tcW w:w="4788" w:type="dxa"/>
+          </w:tcPr>
+          <w:p>
+            <w:pPr>
+              <w:tabs>
+                <w:tab w:val="left" w:pos="3195"/>
+              </w:tabs>
+              <w:jc w:val="both"/>
+              <w:rPr>
+                <w:rFonts w:cstheme="minorHAnsi"/>
+                <w:b/>
+                <w:color w:val="000000"/>
+              </w:rPr>
+            </w:pPr>
+            <w:r>
+              <w:rPr>
+                <w:rFonts w:cstheme="minorHAnsi"/>
+                <w:color w:val="000000"/>
+              </w:rPr>
+              <w:t xml:space="preserve">                          </w:t>
+            </w:r>
+            <w:r>
+              <w:rPr>
+                <w:rFonts w:cstheme="minorHAnsi"/>
+                <w:b/>
+                <w:color w:val="000000"/>
+              </w:rPr>
+              <w:t>Collection</w:t>
+            </w:r>
+          </w:p>
+        </w:tc>
+        <w:tc>
+          <w:tcPr>
+            <w:tcW w:w="4788" w:type="dxa"/>
+          </w:tcPr>
+          <w:p>
+            <w:pPr>
+              <w:jc w:val="center"/>
+              <w:rPr>
+                <w:rFonts w:cstheme="minorHAnsi"/>
+                <w:b/>
+                <w:color w:val="000000"/>
+              </w:rPr>
+            </w:pPr>
+            <w:r>
+              <w:rPr>
+                <w:rFonts w:cstheme="minorHAnsi"/>
+                <w:b/>
+                <w:color w:val="000000"/>
+              </w:rPr>
+              <w:t>Map</w:t>
+            </w:r>
+          </w:p>
+        </w:tc>
+      </w:tr>
+      <w:tr>
+        <w:tc>
+          <w:tcPr>
+            <w:tcW w:w="4788" w:type="dxa"/>
+          </w:tcPr>
+          <w:p>
+            <w:pPr>
+              <w:jc w:val="both"/>
+              <w:rPr>
+                <w:rFonts w:cstheme="minorHAnsi"/>
+                <w:color w:val="000000"/>
+              </w:rPr>
+            </w:pPr>
+            <w:r>
+              <w:rPr>
+                <w:rFonts w:cstheme="minorHAnsi"/>
+                <w:color w:val="000000"/>
+              </w:rPr>
+              <w:t>It stores 1-dimentional values. [1,2,3,… etc]</w:t>
+            </w:r>
+          </w:p>
+        </w:tc>
+        <w:tc>
+          <w:tcPr>
+            <w:tcW w:w="4788" w:type="dxa"/>
+          </w:tcPr>
+          <w:p>
+            <w:pPr>
+              <w:jc w:val="both"/>
+              <w:rPr>
+                <w:rFonts w:cstheme="minorHAnsi"/>
+                <w:color w:val="000000"/>
+              </w:rPr>
+            </w:pPr>
+            <w:r>
+              <w:rPr>
+                <w:rFonts w:cstheme="minorHAnsi"/>
+                <w:color w:val="000000"/>
+              </w:rPr>
+              <w:t>It stores 2-dimentional values.[{1,2},{2,2},..etc]we will call Map elements as {key, value } pairs</w:t>
+            </w:r>
+          </w:p>
+        </w:tc>
+      </w:tr>
+    </w:tbl>
+    <w:p>
+      <w:pPr>
+        <w:jc w:val="both"/>
+        <w:rPr>
+          <w:rFonts w:cstheme="minorHAnsi"/>
+          <w:color w:val="000000"/>
+        </w:rPr>
+      </w:pPr>
+    </w:p>
+    <w:p>
+      <w:pPr>
+        <w:jc w:val="both"/>
+        <w:rPr>
+          <w:rFonts w:cstheme="minorHAnsi"/>
+          <w:color w:val="000000"/>
+        </w:rPr>
+      </w:pPr>
+      <w:r>
+        <w:rPr>
+          <w:rFonts w:cstheme="minorHAnsi"/>
+          <w:color w:val="000000"/>
+        </w:rPr>
         <w:t xml:space="preserve">Q)how can insert values in Map why we do not have add() in Map (or) why put() in Map , why not add() ? </w:t>
       </w:r>
     </w:p>
@@ -12791,6 +15333,38 @@
           <w:rFonts w:cstheme="minorHAnsi"/>
           <w:color w:val="000000"/>
         </w:rPr>
+        <w:t>A)Collection has add(E e) for adding elements, Map has put(key,value) for adding entries. there is no parent child relation b/w Map and Collection. That is why add() is not present in Map.</w:t>
+      </w:r>
+    </w:p>
+    <w:p>
+      <w:pPr>
+        <w:jc w:val="both"/>
+        <w:rPr>
+          <w:rFonts w:cstheme="minorHAnsi"/>
+          <w:color w:val="000000"/>
+        </w:rPr>
+      </w:pPr>
+      <w:r>
+        <w:rPr>
+          <w:rFonts w:cstheme="minorHAnsi"/>
+          <w:color w:val="000000"/>
+        </w:rPr>
+        <w:t>Q) explain about Map rules and methods?</w:t>
+      </w:r>
+    </w:p>
+    <w:p>
+      <w:pPr>
+        <w:jc w:val="both"/>
+        <w:rPr>
+          <w:rFonts w:cstheme="minorHAnsi"/>
+          <w:color w:val="000000"/>
+        </w:rPr>
+      </w:pPr>
+      <w:r>
+        <w:rPr>
+          <w:rFonts w:cstheme="minorHAnsi"/>
+          <w:color w:val="000000"/>
+        </w:rPr>
         <w:t xml:space="preserve">Q) difference b/w HashMap and SortedMap? </w:t>
       </w:r>
       <w:r>
@@ -12892,6 +15466,7 @@
           <w:rFonts w:cstheme="minorHAnsi"/>
           <w:color w:val="000000"/>
         </w:rPr>
+        <w:lastRenderedPageBreak/>
         <w:t>Q) how many null keys and values are allowed in HashTable , what happens if we add more than one null key or null value?</w:t>
       </w:r>
     </w:p>
@@ -12908,7 +15483,6 @@
           <w:rFonts w:cstheme="minorHAnsi"/>
           <w:color w:val="000000"/>
         </w:rPr>
-        <w:lastRenderedPageBreak/>
         <w:t>Q) in how many ways Map can be iterated?</w:t>
       </w:r>
     </w:p>
@@ -14299,6 +16873,17 @@
       <w:iCs/>
     </w:rPr>
   </w:style>
+  <w:style w:type="character" w:styleId="Strong">
+    <w:name w:val="Strong"/>
+    <w:basedOn w:val="DefaultParagraphFont"/>
+    <w:uiPriority w:val="22"/>
+    <w:qFormat/>
+    <w:rsid w:val="003E6D6F"/>
+    <w:rPr>
+      <w:b/>
+      <w:bCs/>
+    </w:rPr>
+  </w:style>
 </w:styles>
 </file>
 
@@ -14557,7 +17142,7 @@
   <a:extraClrSchemeLst/>
   <a:extLst>
     <a:ext uri="{05A4C25C-085E-4340-85A3-A5531E510DB2}">
-      <thm15:themeFamily xmlns="" xmlns:thm15="http://schemas.microsoft.com/office/thememl/2012/main" name="Office Theme" id="{62F939B6-93AF-4DB8-9C6B-D6C7DFDC589F}" vid="{4A3C46E8-61CC-4603-A589-7422A47A8E4A}"/>
+      <thm15:themeFamily xmlns:thm15="http://schemas.microsoft.com/office/thememl/2012/main" xmlns="" name="Office Theme" id="{62F939B6-93AF-4DB8-9C6B-D6C7DFDC589F}" vid="{4A3C46E8-61CC-4603-A589-7422A47A8E4A}"/>
     </a:ext>
   </a:extLst>
 </a:theme>

</xml_diff>

<commit_message>
code added for equalhashcode,innerclass,static innerclass,anagram,charcount,stringcount,mapimlimentation
</commit_message>
<xml_diff>
--- a/OOPS Concepts.docx
+++ b/OOPS Concepts.docx
@@ -9745,13 +9745,16 @@
         <w:jc w:val="both"/>
         <w:rPr>
           <w:rFonts w:cstheme="minorHAnsi"/>
-          <w:color w:val="000000"/>
-        </w:rPr>
-      </w:pPr>
-      <w:r>
-        <w:rPr>
-          <w:rFonts w:cstheme="minorHAnsi"/>
-          <w:color w:val="000000"/>
+          <w:b/>
+          <w:color w:val="000000"/>
+        </w:rPr>
+      </w:pPr>
+      <w:r>
+        <w:rPr>
+          <w:rFonts w:cstheme="minorHAnsi"/>
+          <w:b/>
+          <w:color w:val="000000"/>
+          <w:highlight w:val="cyan"/>
         </w:rPr>
         <w:t>Q) What is singleton and how can we achieve?</w:t>
       </w:r>
@@ -9793,13 +9796,16 @@
         <w:jc w:val="both"/>
         <w:rPr>
           <w:rFonts w:cstheme="minorHAnsi"/>
-          <w:color w:val="000000"/>
-        </w:rPr>
-      </w:pPr>
-      <w:r>
-        <w:rPr>
-          <w:rFonts w:cstheme="minorHAnsi"/>
-          <w:color w:val="000000"/>
+          <w:b/>
+          <w:color w:val="000000"/>
+        </w:rPr>
+      </w:pPr>
+      <w:r>
+        <w:rPr>
+          <w:rFonts w:cstheme="minorHAnsi"/>
+          <w:b/>
+          <w:color w:val="000000"/>
+          <w:highlight w:val="cyan"/>
         </w:rPr>
         <w:t>Q) what is String immutability in java?</w:t>
       </w:r>
@@ -9957,13 +9963,16 @@
         <w:jc w:val="both"/>
         <w:rPr>
           <w:rFonts w:cstheme="minorHAnsi"/>
-          <w:color w:val="000000"/>
-        </w:rPr>
-      </w:pPr>
-      <w:r>
-        <w:rPr>
-          <w:rFonts w:cstheme="minorHAnsi"/>
-          <w:color w:val="000000"/>
+          <w:b/>
+          <w:color w:val="000000"/>
+        </w:rPr>
+      </w:pPr>
+      <w:r>
+        <w:rPr>
+          <w:rFonts w:cstheme="minorHAnsi"/>
+          <w:b/>
+          <w:color w:val="000000"/>
+          <w:highlight w:val="cyan"/>
         </w:rPr>
         <w:t>Q) Difference b/w StringBuffer,StringBuilder?</w:t>
       </w:r>
@@ -10355,6 +10364,7 @@
         <w:rPr>
           <w:rFonts w:cstheme="minorHAnsi"/>
           <w:color w:val="000000"/>
+          <w:highlight w:val="cyan"/>
         </w:rPr>
         <w:lastRenderedPageBreak/>
         <w:t>Q) difference b/w  .equals()and == operator?</w:t>
@@ -10420,13 +10430,16 @@
         <w:jc w:val="both"/>
         <w:rPr>
           <w:rFonts w:cstheme="minorHAnsi"/>
-          <w:color w:val="000000"/>
-        </w:rPr>
-      </w:pPr>
-      <w:r>
-        <w:rPr>
-          <w:rFonts w:cstheme="minorHAnsi"/>
-          <w:color w:val="000000"/>
+          <w:b/>
+          <w:color w:val="000000"/>
+        </w:rPr>
+      </w:pPr>
+      <w:r>
+        <w:rPr>
+          <w:rFonts w:cstheme="minorHAnsi"/>
+          <w:b/>
+          <w:color w:val="000000"/>
+          <w:highlight w:val="cyan"/>
         </w:rPr>
         <w:t>Q) What is StringTokenizer?</w:t>
       </w:r>
@@ -10932,13 +10945,16 @@
         <w:jc w:val="both"/>
         <w:rPr>
           <w:rFonts w:cstheme="minorHAnsi"/>
-          <w:color w:val="000000"/>
-        </w:rPr>
-      </w:pPr>
-      <w:r>
-        <w:rPr>
-          <w:rFonts w:cstheme="minorHAnsi"/>
-          <w:color w:val="000000"/>
+          <w:b/>
+          <w:color w:val="000000"/>
+        </w:rPr>
+      </w:pPr>
+      <w:r>
+        <w:rPr>
+          <w:rFonts w:cstheme="minorHAnsi"/>
+          <w:b/>
+          <w:color w:val="000000"/>
+          <w:highlight w:val="cyan"/>
         </w:rPr>
         <w:t>Q) Why we use collections in java?</w:t>
       </w:r>
@@ -10964,13 +10980,16 @@
         <w:jc w:val="both"/>
         <w:rPr>
           <w:rFonts w:cstheme="minorHAnsi"/>
-          <w:color w:val="000000"/>
-        </w:rPr>
-      </w:pPr>
-      <w:r>
-        <w:rPr>
-          <w:rFonts w:cstheme="minorHAnsi"/>
-          <w:color w:val="000000"/>
+          <w:b/>
+          <w:color w:val="000000"/>
+        </w:rPr>
+      </w:pPr>
+      <w:r>
+        <w:rPr>
+          <w:rFonts w:cstheme="minorHAnsi"/>
+          <w:b/>
+          <w:color w:val="000000"/>
+          <w:highlight w:val="cyan"/>
         </w:rPr>
         <w:t>Q) difference b/w List and Set?</w:t>
       </w:r>
@@ -11526,13 +11545,16 @@
         <w:jc w:val="both"/>
         <w:rPr>
           <w:rFonts w:cstheme="minorHAnsi"/>
-          <w:color w:val="000000"/>
-        </w:rPr>
-      </w:pPr>
-      <w:r>
-        <w:rPr>
-          <w:rFonts w:cstheme="minorHAnsi"/>
-          <w:color w:val="000000"/>
+          <w:b/>
+          <w:color w:val="000000"/>
+        </w:rPr>
+      </w:pPr>
+      <w:r>
+        <w:rPr>
+          <w:rFonts w:cstheme="minorHAnsi"/>
+          <w:b/>
+          <w:color w:val="000000"/>
+          <w:highlight w:val="cyan"/>
         </w:rPr>
         <w:t>Q) methods in List And Set?</w:t>
       </w:r>
@@ -12599,13 +12621,16 @@
         <w:jc w:val="both"/>
         <w:rPr>
           <w:rFonts w:cstheme="minorHAnsi"/>
-          <w:color w:val="000000"/>
-        </w:rPr>
-      </w:pPr>
-      <w:r>
-        <w:rPr>
-          <w:rFonts w:cstheme="minorHAnsi"/>
-          <w:color w:val="000000"/>
+          <w:b/>
+          <w:color w:val="000000"/>
+        </w:rPr>
+      </w:pPr>
+      <w:r>
+        <w:rPr>
+          <w:rFonts w:cstheme="minorHAnsi"/>
+          <w:b/>
+          <w:color w:val="000000"/>
+          <w:highlight w:val="cyan"/>
         </w:rPr>
         <w:t>Q)how to add, delete, retrieve elements in List?</w:t>
       </w:r>
@@ -12750,13 +12775,16 @@
         <w:jc w:val="both"/>
         <w:rPr>
           <w:rFonts w:cstheme="minorHAnsi"/>
-          <w:color w:val="000000"/>
-        </w:rPr>
-      </w:pPr>
-      <w:r>
-        <w:rPr>
-          <w:rFonts w:cstheme="minorHAnsi"/>
-          <w:color w:val="000000"/>
+          <w:b/>
+          <w:color w:val="000000"/>
+        </w:rPr>
+      </w:pPr>
+      <w:r>
+        <w:rPr>
+          <w:rFonts w:cstheme="minorHAnsi"/>
+          <w:b/>
+          <w:color w:val="000000"/>
+          <w:highlight w:val="cyan"/>
         </w:rPr>
         <w:t>Q)how to add, delete, retrieve elements in Set?</w:t>
       </w:r>
@@ -12878,13 +12906,16 @@
         <w:jc w:val="both"/>
         <w:rPr>
           <w:rFonts w:cstheme="minorHAnsi"/>
-          <w:color w:val="000000"/>
-        </w:rPr>
-      </w:pPr>
-      <w:r>
-        <w:rPr>
-          <w:rFonts w:cstheme="minorHAnsi"/>
-          <w:color w:val="000000"/>
+          <w:b/>
+          <w:color w:val="000000"/>
+        </w:rPr>
+      </w:pPr>
+      <w:r>
+        <w:rPr>
+          <w:rFonts w:cstheme="minorHAnsi"/>
+          <w:b/>
+          <w:color w:val="000000"/>
+          <w:highlight w:val="cyan"/>
         </w:rPr>
         <w:t>Q) List and Set are sub interfaces of Collection. but why we do not have get(int index) in Set, why it is present in List?</w:t>
       </w:r>
@@ -12910,13 +12941,16 @@
         <w:jc w:val="both"/>
         <w:rPr>
           <w:rFonts w:cstheme="minorHAnsi"/>
-          <w:color w:val="000000"/>
-        </w:rPr>
-      </w:pPr>
-      <w:r>
-        <w:rPr>
-          <w:rFonts w:cstheme="minorHAnsi"/>
-          <w:color w:val="000000"/>
+          <w:b/>
+          <w:color w:val="000000"/>
+        </w:rPr>
+      </w:pPr>
+      <w:r>
+        <w:rPr>
+          <w:rFonts w:cstheme="minorHAnsi"/>
+          <w:b/>
+          <w:color w:val="000000"/>
+          <w:highlight w:val="cyan"/>
         </w:rPr>
         <w:t>Q) difference b/w ArrayList and Vector ?</w:t>
       </w:r>
@@ -13730,13 +13764,16 @@
         <w:jc w:val="both"/>
         <w:rPr>
           <w:rFonts w:cstheme="minorHAnsi"/>
-          <w:color w:val="000000"/>
-        </w:rPr>
-      </w:pPr>
-      <w:r>
-        <w:rPr>
-          <w:rFonts w:cstheme="minorHAnsi"/>
-          <w:color w:val="000000"/>
+          <w:b/>
+          <w:color w:val="000000"/>
+        </w:rPr>
+      </w:pPr>
+      <w:r>
+        <w:rPr>
+          <w:rFonts w:cstheme="minorHAnsi"/>
+          <w:b/>
+          <w:color w:val="000000"/>
+          <w:highlight w:val="cyan"/>
         </w:rPr>
         <w:t>Q) difference b/w ArrayList and LinkedList, when we use these two classes?</w:t>
       </w:r>
@@ -14348,20 +14385,25 @@
         <w:jc w:val="both"/>
         <w:rPr>
           <w:rFonts w:cstheme="minorHAnsi"/>
-          <w:color w:val="000000"/>
-        </w:rPr>
-      </w:pPr>
-      <w:r>
-        <w:rPr>
-          <w:rFonts w:cstheme="minorHAnsi"/>
-          <w:color w:val="000000"/>
+          <w:b/>
+          <w:color w:val="000000"/>
+        </w:rPr>
+      </w:pPr>
+      <w:r>
+        <w:rPr>
+          <w:rFonts w:cstheme="minorHAnsi"/>
+          <w:b/>
+          <w:color w:val="000000"/>
+          <w:highlight w:val="cyan"/>
         </w:rPr>
         <w:t>Q) difference b/w</w:t>
       </w:r>
       <w:r>
         <w:rPr>
           <w:rFonts w:cstheme="minorHAnsi"/>
-          <w:color w:val="000000"/>
+          <w:b/>
+          <w:color w:val="000000"/>
+          <w:highlight w:val="cyan"/>
         </w:rPr>
         <w:t xml:space="preserve"> HashSet and SortedSet? difference b/w HashSet and TreeSet?</w:t>
       </w:r>
@@ -14580,13 +14622,16 @@
         <w:jc w:val="both"/>
         <w:rPr>
           <w:rFonts w:cstheme="minorHAnsi"/>
-          <w:color w:val="000000"/>
-        </w:rPr>
-      </w:pPr>
-      <w:r>
-        <w:rPr>
-          <w:rFonts w:cstheme="minorHAnsi"/>
-          <w:color w:val="000000"/>
+          <w:b/>
+          <w:color w:val="000000"/>
+        </w:rPr>
+      </w:pPr>
+      <w:r>
+        <w:rPr>
+          <w:rFonts w:cstheme="minorHAnsi"/>
+          <w:b/>
+          <w:color w:val="000000"/>
+          <w:highlight w:val="cyan"/>
         </w:rPr>
         <w:t>Q) difference b/w HashSet and LinkedHashSet?</w:t>
       </w:r>
@@ -14604,49 +14649,7 @@
           <w:rFonts w:cstheme="minorHAnsi"/>
           <w:color w:val="000000"/>
         </w:rPr>
-        <w:t xml:space="preserve">Both </w:t>
-      </w:r>
-      <w:r>
-        <w:rPr>
-          <w:rFonts w:cstheme="minorHAnsi"/>
-          <w:color w:val="000000"/>
-        </w:rPr>
-        <w:t>HashSet</w:t>
-      </w:r>
-      <w:r>
-        <w:rPr>
-          <w:rFonts w:cstheme="minorHAnsi"/>
-          <w:color w:val="000000"/>
-        </w:rPr>
-        <w:t xml:space="preserve"> and</w:t>
-      </w:r>
-      <w:r>
-        <w:rPr>
-          <w:rFonts w:cstheme="minorHAnsi"/>
-          <w:color w:val="000000"/>
-        </w:rPr>
-        <w:t xml:space="preserve"> </w:t>
-      </w:r>
-      <w:r>
-        <w:rPr>
-          <w:rFonts w:cstheme="minorHAnsi"/>
-          <w:color w:val="000000"/>
-        </w:rPr>
-        <w:t xml:space="preserve"> LinkedHashSet allow </w:t>
-      </w:r>
-      <w:r>
-        <w:rPr>
-          <w:rFonts w:cstheme="minorHAnsi"/>
-          <w:color w:val="000000"/>
-        </w:rPr>
-        <w:t>one null value.</w:t>
-      </w:r>
-      <w:r>
-        <w:rPr>
-          <w:rFonts w:cstheme="minorHAnsi"/>
-          <w:color w:val="000000"/>
-        </w:rPr>
-        <w:t xml:space="preserve"> And  both store unique values.</w:t>
+        <w:t>Both HashSet and  LinkedHashSet allow one null value. And  both store unique values.</w:t>
       </w:r>
     </w:p>
     <w:tbl>
@@ -14709,15 +14712,7 @@
                 <w:b/>
                 <w:color w:val="000000"/>
               </w:rPr>
-              <w:t xml:space="preserve">   </w:t>
-            </w:r>
-            <w:r>
-              <w:rPr>
-                <w:rFonts w:cstheme="minorHAnsi"/>
-                <w:b/>
-                <w:color w:val="000000"/>
-              </w:rPr>
-              <w:t>LinkedHashSet</w:t>
+              <w:t xml:space="preserve">   LinkedHashSet</w:t>
             </w:r>
           </w:p>
         </w:tc>
@@ -14775,14 +14770,7 @@
                 <w:rFonts w:cstheme="minorHAnsi"/>
                 <w:color w:val="000000"/>
               </w:rPr>
-              <w:t xml:space="preserve"> store elements in </w:t>
-            </w:r>
-            <w:r>
-              <w:rPr>
-                <w:rFonts w:cstheme="minorHAnsi"/>
-                <w:color w:val="000000"/>
-              </w:rPr>
-              <w:t>the order how the elements are inserted.</w:t>
+              <w:t xml:space="preserve"> store elements in the order how the elements are inserted.</w:t>
             </w:r>
           </w:p>
         </w:tc>
@@ -14802,13 +14790,16 @@
         <w:jc w:val="both"/>
         <w:rPr>
           <w:rFonts w:cstheme="minorHAnsi"/>
-          <w:color w:val="000000"/>
-        </w:rPr>
-      </w:pPr>
-      <w:r>
-        <w:rPr>
-          <w:rFonts w:cstheme="minorHAnsi"/>
-          <w:color w:val="000000"/>
+          <w:b/>
+          <w:color w:val="000000"/>
+        </w:rPr>
+      </w:pPr>
+      <w:r>
+        <w:rPr>
+          <w:rFonts w:cstheme="minorHAnsi"/>
+          <w:b/>
+          <w:color w:val="000000"/>
+          <w:highlight w:val="cyan"/>
         </w:rPr>
         <w:t>Q) how many null values we can store in ArrayList,HashSet?</w:t>
       </w:r>
@@ -14834,13 +14825,16 @@
         <w:jc w:val="both"/>
         <w:rPr>
           <w:rFonts w:cstheme="minorHAnsi"/>
-          <w:color w:val="000000"/>
-        </w:rPr>
-      </w:pPr>
-      <w:r>
-        <w:rPr>
-          <w:rFonts w:cstheme="minorHAnsi"/>
-          <w:color w:val="000000"/>
+          <w:b/>
+          <w:color w:val="000000"/>
+        </w:rPr>
+      </w:pPr>
+      <w:r>
+        <w:rPr>
+          <w:rFonts w:cstheme="minorHAnsi"/>
+          <w:b/>
+          <w:color w:val="000000"/>
+          <w:highlight w:val="cyan"/>
         </w:rPr>
         <w:t>Q) how many null values we can store in TreeSet or SortedSet?</w:t>
       </w:r>
@@ -14888,36 +14882,53 @@
         <w:jc w:val="both"/>
         <w:rPr>
           <w:rFonts w:cstheme="minorHAnsi"/>
-          <w:color w:val="000000"/>
-        </w:rPr>
-      </w:pPr>
-      <w:r>
-        <w:rPr>
-          <w:rFonts w:cstheme="minorHAnsi"/>
-          <w:color w:val="000000"/>
+          <w:b/>
+          <w:color w:val="000000"/>
+        </w:rPr>
+      </w:pPr>
+      <w:r>
+        <w:rPr>
+          <w:rFonts w:cstheme="minorHAnsi"/>
+          <w:b/>
+          <w:color w:val="000000"/>
+          <w:highlight w:val="cyan"/>
         </w:rPr>
         <w:t xml:space="preserve">Q) how to add, delete, retrieve </w:t>
       </w:r>
       <w:r>
         <w:rPr>
           <w:rFonts w:cstheme="minorHAnsi"/>
-          <w:color w:val="000000"/>
+          <w:b/>
+          <w:color w:val="000000"/>
+          <w:highlight w:val="cyan"/>
         </w:rPr>
         <w:t xml:space="preserve"> elements in List and Set</w:t>
       </w:r>
       <w:r>
         <w:rPr>
           <w:rFonts w:cstheme="minorHAnsi"/>
-          <w:color w:val="000000"/>
+          <w:b/>
+          <w:color w:val="000000"/>
+          <w:highlight w:val="cyan"/>
         </w:rPr>
         <w:t>,how to get an element from List or Set</w:t>
       </w:r>
       <w:r>
         <w:rPr>
           <w:rFonts w:cstheme="minorHAnsi"/>
-          <w:color w:val="000000"/>
-        </w:rPr>
-        <w:t xml:space="preserve">? </w:t>
+          <w:b/>
+          <w:color w:val="000000"/>
+          <w:highlight w:val="cyan"/>
+        </w:rPr>
+        <w:t>?</w:t>
+      </w:r>
+      <w:r>
+        <w:rPr>
+          <w:rFonts w:cstheme="minorHAnsi"/>
+          <w:b/>
+          <w:color w:val="000000"/>
+        </w:rPr>
+        <w:t xml:space="preserve"> </w:t>
       </w:r>
     </w:p>
     <w:p>
@@ -15112,56 +15123,716 @@
         <w:jc w:val="both"/>
         <w:rPr>
           <w:rFonts w:cstheme="minorHAnsi"/>
-          <w:color w:val="000000"/>
-          <w:highlight w:val="yellow"/>
-        </w:rPr>
-      </w:pPr>
-      <w:r>
-        <w:rPr>
-          <w:rFonts w:cstheme="minorHAnsi"/>
-          <w:color w:val="000000"/>
-          <w:highlight w:val="yellow"/>
-        </w:rPr>
-        <w:t>Q) what happends if we update or delete an element in List while inserting or retrieving elements?</w:t>
-      </w:r>
-    </w:p>
-    <w:p>
-      <w:pPr>
-        <w:jc w:val="both"/>
-        <w:rPr>
-          <w:rFonts w:cstheme="minorHAnsi"/>
-          <w:color w:val="000000"/>
-        </w:rPr>
-      </w:pPr>
-      <w:r>
-        <w:rPr>
-          <w:rFonts w:cstheme="minorHAnsi"/>
-          <w:color w:val="000000"/>
-          <w:highlight w:val="yellow"/>
+          <w:b/>
+          <w:color w:val="000000"/>
+          <w:highlight w:val="cyan"/>
+        </w:rPr>
+      </w:pPr>
+      <w:r>
+        <w:rPr>
+          <w:rFonts w:cstheme="minorHAnsi"/>
+          <w:b/>
+          <w:color w:val="000000"/>
+          <w:highlight w:val="cyan"/>
+        </w:rPr>
+        <w:t xml:space="preserve">Q) what happends if we add </w:t>
+      </w:r>
+      <w:r>
+        <w:rPr>
+          <w:rFonts w:cstheme="minorHAnsi"/>
+          <w:b/>
+          <w:color w:val="000000"/>
+          <w:highlight w:val="cyan"/>
+        </w:rPr>
+        <w:t>or delete an el</w:t>
+      </w:r>
+      <w:r>
+        <w:rPr>
+          <w:rFonts w:cstheme="minorHAnsi"/>
+          <w:b/>
+          <w:color w:val="000000"/>
+          <w:highlight w:val="cyan"/>
+        </w:rPr>
+        <w:t>ement in List while  iterating</w:t>
+      </w:r>
+      <w:r>
+        <w:rPr>
+          <w:rFonts w:cstheme="minorHAnsi"/>
+          <w:b/>
+          <w:color w:val="000000"/>
+          <w:highlight w:val="cyan"/>
+        </w:rPr>
+        <w:t xml:space="preserve"> elements?</w:t>
+      </w:r>
+    </w:p>
+    <w:p>
+      <w:pPr>
+        <w:jc w:val="both"/>
+        <w:rPr>
+          <w:rFonts w:cstheme="minorHAnsi"/>
+        </w:rPr>
+      </w:pPr>
+      <w:r>
+        <w:rPr>
+          <w:rFonts w:cstheme="minorHAnsi"/>
+          <w:color w:val="000000"/>
+        </w:rPr>
+        <w:t xml:space="preserve">While iterating ArrayList , </w:t>
+      </w:r>
+      <w:r>
+        <w:rPr>
+          <w:rFonts w:cstheme="minorHAnsi"/>
+          <w:color w:val="000000"/>
+        </w:rPr>
+        <w:t xml:space="preserve">If we are </w:t>
+      </w:r>
+      <w:r>
+        <w:rPr>
+          <w:rFonts w:cstheme="minorHAnsi"/>
+          <w:color w:val="000000"/>
+        </w:rPr>
+        <w:t xml:space="preserve">trying to add or delete elements  to the List, </w:t>
+      </w:r>
+      <w:r>
+        <w:rPr>
+          <w:rFonts w:cstheme="minorHAnsi"/>
+        </w:rPr>
+        <w:t>it throws java.util.ConcurrentModificationException</w:t>
+      </w:r>
+    </w:p>
+    <w:p>
+      <w:pPr>
+        <w:jc w:val="both"/>
+        <w:rPr>
+          <w:rFonts w:cstheme="minorHAnsi"/>
+          <w:b/>
+          <w:color w:val="000000"/>
+        </w:rPr>
+      </w:pPr>
+      <w:r>
+        <w:rPr>
+          <w:rFonts w:cstheme="minorHAnsi"/>
+          <w:b/>
+          <w:color w:val="000000"/>
+          <w:highlight w:val="cyan"/>
         </w:rPr>
         <w:t>Q) how HashSet is implemented (or) internal implementation of HashSet (or)</w:t>
       </w:r>
       <w:r>
         <w:rPr>
           <w:rFonts w:cstheme="minorHAnsi"/>
-          <w:color w:val="000000"/>
-          <w:highlight w:val="yellow"/>
+          <w:b/>
+          <w:color w:val="000000"/>
+          <w:highlight w:val="cyan"/>
         </w:rPr>
         <w:t xml:space="preserve"> how Set will store unique elements</w:t>
       </w:r>
-    </w:p>
-    <w:p>
-      <w:pPr>
-        <w:jc w:val="both"/>
-        <w:rPr>
-          <w:rFonts w:cstheme="minorHAnsi"/>
-          <w:color w:val="000000"/>
-        </w:rPr>
-      </w:pPr>
-      <w:r>
-        <w:rPr>
-          <w:rFonts w:cstheme="minorHAnsi"/>
-          <w:color w:val="000000"/>
+      <w:r>
+        <w:rPr>
+          <w:rFonts w:cstheme="minorHAnsi"/>
+          <w:b/>
+          <w:color w:val="000000"/>
+          <w:highlight w:val="cyan"/>
+        </w:rPr>
+        <w:t>?</w:t>
+      </w:r>
+    </w:p>
+    <w:p>
+      <w:pPr>
+        <w:jc w:val="both"/>
+        <w:rPr>
+          <w:rFonts w:cstheme="minorHAnsi"/>
+          <w:color w:val="000000"/>
+        </w:rPr>
+      </w:pPr>
+      <w:r>
+        <w:rPr>
+          <w:rFonts w:cstheme="minorHAnsi"/>
+          <w:color w:val="000000"/>
+        </w:rPr>
+        <w:t xml:space="preserve">HashSet internally follows HashMap. It means we create object for HashSet( </w:t>
+      </w:r>
+      <w:r>
+        <w:rPr>
+          <w:rFonts w:cstheme="minorHAnsi"/>
+          <w:b/>
+          <w:color w:val="000000"/>
+        </w:rPr>
+        <w:t>new HashSet();</w:t>
+      </w:r>
+      <w:r>
+        <w:rPr>
+          <w:rFonts w:cstheme="minorHAnsi"/>
+          <w:color w:val="000000"/>
+        </w:rPr>
+        <w:t xml:space="preserve">) it will create HashMap </w:t>
+      </w:r>
+      <w:r>
+        <w:rPr>
+          <w:rFonts w:cstheme="minorHAnsi"/>
+          <w:color w:val="000000"/>
+        </w:rPr>
+        <w:t>(</w:t>
+      </w:r>
+      <w:r>
+        <w:rPr>
+          <w:rFonts w:cstheme="minorHAnsi"/>
+          <w:b/>
+          <w:color w:val="000000"/>
+        </w:rPr>
+        <w:t>new HashMap();</w:t>
+      </w:r>
+      <w:r>
+        <w:rPr>
+          <w:rFonts w:cstheme="minorHAnsi"/>
+          <w:color w:val="000000"/>
+        </w:rPr>
+        <w:t xml:space="preserve">). when we add element </w:t>
+      </w:r>
+      <w:r>
+        <w:rPr>
+          <w:rFonts w:cstheme="minorHAnsi"/>
+          <w:b/>
+          <w:color w:val="000000"/>
+        </w:rPr>
+        <w:t>( add(E e)</w:t>
+      </w:r>
+      <w:r>
+        <w:rPr>
+          <w:rFonts w:cstheme="minorHAnsi"/>
+          <w:b/>
+          <w:color w:val="000000"/>
+        </w:rPr>
+        <w:t>)</w:t>
+      </w:r>
+      <w:r>
+        <w:rPr>
+          <w:rFonts w:cstheme="minorHAnsi"/>
+          <w:color w:val="000000"/>
+        </w:rPr>
+        <w:t xml:space="preserve"> in a HashSet it  calls put(key,value) method of HashMap. It means the elements will be added as key inside the Map and value will be a constant. This value will be same for all keys.</w:t>
+      </w:r>
+    </w:p>
+    <w:p>
+      <w:pPr>
+        <w:rPr>
+          <w:rFonts w:cstheme="minorHAnsi"/>
+          <w:b/>
+          <w:color w:val="000000"/>
+        </w:rPr>
+      </w:pPr>
+      <w:r>
+        <w:rPr>
+          <w:rFonts w:cstheme="minorHAnsi"/>
+          <w:b/>
+          <w:color w:val="000000"/>
+          <w:highlight w:val="cyan"/>
+        </w:rPr>
+        <w:t>Q) How Map will Store unique keys</w:t>
+      </w:r>
+      <w:r>
+        <w:rPr>
+          <w:rFonts w:cstheme="minorHAnsi"/>
+          <w:b/>
+          <w:color w:val="000000"/>
+        </w:rPr>
+        <w:t xml:space="preserve"> </w:t>
+      </w:r>
+      <w:r>
+        <w:rPr>
+          <w:rFonts w:cstheme="minorHAnsi"/>
+          <w:b/>
+          <w:color w:val="000000"/>
+          <w:highlight w:val="cyan"/>
+        </w:rPr>
+        <w:t xml:space="preserve">or </w:t>
+      </w:r>
+      <w:r>
+        <w:rPr>
+          <w:rFonts w:eastAsia="Times New Roman" w:cstheme="minorHAnsi"/>
+          <w:b/>
+          <w:highlight w:val="cyan"/>
+        </w:rPr>
+        <w:t>How get and put method of HashMap work internally".</w:t>
+      </w:r>
+      <w:r>
+        <w:rPr>
+          <w:rFonts w:cstheme="minorHAnsi"/>
+          <w:b/>
+          <w:color w:val="000000"/>
+          <w:highlight w:val="cyan"/>
+        </w:rPr>
+        <w:t>?</w:t>
+      </w:r>
+    </w:p>
+    <w:p>
+      <w:pPr>
+        <w:rPr>
+          <w:rFonts w:eastAsia="Times New Roman" w:cstheme="minorHAnsi"/>
+        </w:rPr>
+      </w:pPr>
+      <w:r>
+        <w:rPr>
+          <w:rFonts w:eastAsia="Times New Roman" w:cstheme="minorHAnsi"/>
+        </w:rPr>
+        <w:t xml:space="preserve">Refer the below links </w:t>
+      </w:r>
+      <w:hyperlink r:id="rId18" w:history="1">
+        <w:r>
+          <w:rPr>
+            <w:rStyle w:val="Hyperlink"/>
+            <w:rFonts w:eastAsia="Times New Roman" w:cstheme="minorHAnsi"/>
+          </w:rPr>
+          <w:t>http://www.java2blog.com/2014/02/how-hashmap-works-in-java.html</w:t>
+        </w:r>
+      </w:hyperlink>
+    </w:p>
+    <w:p>
+      <w:pPr>
+        <w:rPr>
+          <w:rFonts w:eastAsia="Times New Roman" w:cstheme="minorHAnsi"/>
+        </w:rPr>
+      </w:pPr>
+      <w:hyperlink r:id="rId19" w:history="1">
+        <w:r>
+          <w:rPr>
+            <w:rStyle w:val="Hyperlink"/>
+            <w:rFonts w:eastAsia="Times New Roman" w:cstheme="minorHAnsi"/>
+          </w:rPr>
+          <w:t>http://javahungry.blogspot.com/2013/08/hashing-how-hash-map-works-in-java-or.htmls</w:t>
+        </w:r>
+      </w:hyperlink>
+      <w:r>
+        <w:rPr>
+          <w:rFonts w:eastAsia="Times New Roman" w:cstheme="minorHAnsi"/>
+        </w:rPr>
+        <w:t xml:space="preserve"> </w:t>
+      </w:r>
+    </w:p>
+    <w:p>
+      <w:pPr>
+        <w:rPr>
+          <w:rFonts w:eastAsia="Times New Roman" w:cstheme="minorHAnsi"/>
+        </w:rPr>
+      </w:pPr>
+      <w:r>
+        <w:rPr>
+          <w:rFonts w:eastAsia="Times New Roman" w:cstheme="minorHAnsi"/>
+        </w:rPr>
+        <w:t>HashMap has inner class Ent</w:t>
+      </w:r>
+      <w:r>
+        <w:rPr>
+          <w:rFonts w:eastAsia="Times New Roman" w:cstheme="minorHAnsi"/>
+        </w:rPr>
+        <w:t xml:space="preserve">ry which impliments Map.Entry. </w:t>
+      </w:r>
+      <w:r>
+        <w:rPr>
+          <w:rFonts w:eastAsia="Times New Roman" w:cstheme="minorHAnsi"/>
+        </w:rPr>
+        <w:t>the default size of HashMap is 16. And when it reaches 17 th element the size will be increased by 0.75.</w:t>
+      </w:r>
+    </w:p>
+    <w:p>
+      <w:pPr>
+        <w:rPr>
+          <w:rFonts w:eastAsia="Times New Roman" w:cstheme="minorHAnsi"/>
+        </w:rPr>
+      </w:pPr>
+      <w:r>
+        <w:rPr>
+          <w:rFonts w:eastAsia="Times New Roman" w:cstheme="minorHAnsi"/>
+        </w:rPr>
+        <w:t>If we add 17 element HashMap size = 16+(16*</w:t>
+      </w:r>
+      <w:r>
+        <w:rPr>
+          <w:rFonts w:eastAsia="Times New Roman" w:cstheme="minorHAnsi"/>
+        </w:rPr>
+        <w:t>.75</w:t>
+      </w:r>
+      <w:r>
+        <w:rPr>
+          <w:rFonts w:eastAsia="Times New Roman" w:cstheme="minorHAnsi"/>
+        </w:rPr>
+        <w:t>)</w:t>
+      </w:r>
+      <w:r>
+        <w:rPr>
+          <w:rFonts w:eastAsia="Times New Roman" w:cstheme="minorHAnsi"/>
+        </w:rPr>
+        <w:t>=</w:t>
+      </w:r>
+      <w:r>
+        <w:rPr>
+          <w:rFonts w:eastAsia="Times New Roman" w:cstheme="minorHAnsi"/>
+        </w:rPr>
+        <w:t xml:space="preserve"> </w:t>
+      </w:r>
+      <w:r>
+        <w:rPr>
+          <w:rFonts w:eastAsia="Times New Roman" w:cstheme="minorHAnsi"/>
+        </w:rPr>
+        <w:t xml:space="preserve">16+(16*(3/4))=16+12=28. </w:t>
+      </w:r>
+    </w:p>
+    <w:p>
+      <w:pPr>
+        <w:rPr>
+          <w:rFonts w:eastAsia="Times New Roman" w:cstheme="minorHAnsi"/>
+        </w:rPr>
+      </w:pPr>
+      <w:r>
+        <w:rPr>
+          <w:rFonts w:eastAsia="Times New Roman" w:cstheme="minorHAnsi"/>
+        </w:rPr>
+        <w:t>HashMap will create HashMap$Entry table with 16 entries[0 to 15].  Each entry is called as a bucket</w:t>
+      </w:r>
+      <w:r>
+        <w:rPr>
+          <w:rFonts w:eastAsia="Times New Roman" w:cstheme="minorHAnsi"/>
+        </w:rPr>
+        <w:t>. Each bucket has a LinkedList(it is not java.util.LinkedList).</w:t>
+      </w:r>
+    </w:p>
+    <w:p>
+      <w:pPr>
+        <w:rPr>
+          <w:rFonts w:eastAsia="Times New Roman" w:cstheme="minorHAnsi"/>
+        </w:rPr>
+      </w:pPr>
+      <w:r>
+        <w:rPr>
+          <w:rFonts w:eastAsia="Times New Roman" w:cstheme="minorHAnsi"/>
+        </w:rPr>
+        <w:t>If we put entries in HashMap, below operations will be performed.</w:t>
+      </w:r>
+    </w:p>
+    <w:p>
+      <w:pPr>
+        <w:pStyle w:val="ListParagraph"/>
+        <w:numPr>
+          <w:ilvl w:val="0"/>
+          <w:numId w:val="10"/>
+        </w:numPr>
+        <w:rPr>
+          <w:rFonts w:eastAsia="Times New Roman" w:cstheme="minorHAnsi"/>
+        </w:rPr>
+      </w:pPr>
+      <w:r>
+        <w:rPr>
+          <w:rFonts w:eastAsia="Times New Roman" w:cstheme="minorHAnsi"/>
+        </w:rPr>
+        <w:t xml:space="preserve">If we are adding </w:t>
+      </w:r>
+      <w:r>
+        <w:rPr>
+          <w:rFonts w:eastAsia="Times New Roman" w:cstheme="minorHAnsi"/>
+          <w:b/>
+        </w:rPr>
+        <w:t>null</w:t>
+      </w:r>
+      <w:r>
+        <w:rPr>
+          <w:rFonts w:eastAsia="Times New Roman" w:cstheme="minorHAnsi"/>
+        </w:rPr>
+        <w:t xml:space="preserve"> as key Map will store it in 0 th index of table.</w:t>
+      </w:r>
+    </w:p>
+    <w:p>
+      <w:pPr>
+        <w:pStyle w:val="ListParagraph"/>
+        <w:numPr>
+          <w:ilvl w:val="0"/>
+          <w:numId w:val="10"/>
+        </w:numPr>
+        <w:rPr>
+          <w:rFonts w:eastAsia="Times New Roman" w:cstheme="minorHAnsi"/>
+        </w:rPr>
+      </w:pPr>
+      <w:r>
+        <w:rPr>
+          <w:rFonts w:eastAsia="Times New Roman" w:cstheme="minorHAnsi"/>
+        </w:rPr>
+        <w:t>If key is not a null, HashMap will check hashCode() of the key using hash().</w:t>
+      </w:r>
+    </w:p>
+    <w:p>
+      <w:pPr>
+        <w:pStyle w:val="ListParagraph"/>
+        <w:numPr>
+          <w:ilvl w:val="0"/>
+          <w:numId w:val="10"/>
+        </w:numPr>
+        <w:rPr>
+          <w:rFonts w:eastAsia="Times New Roman" w:cstheme="minorHAnsi"/>
+        </w:rPr>
+      </w:pPr>
+      <w:r>
+        <w:rPr>
+          <w:rFonts w:eastAsia="Times New Roman" w:cstheme="minorHAnsi"/>
+        </w:rPr>
+        <w:t>After that it will calculate index of the key using hash value to store the element.</w:t>
+      </w:r>
+    </w:p>
+    <w:p>
+      <w:pPr>
+        <w:pStyle w:val="ListParagraph"/>
+        <w:numPr>
+          <w:ilvl w:val="0"/>
+          <w:numId w:val="10"/>
+        </w:numPr>
+        <w:rPr>
+          <w:rFonts w:eastAsia="Times New Roman" w:cstheme="minorHAnsi"/>
+        </w:rPr>
+      </w:pPr>
+      <w:r>
+        <w:rPr>
+          <w:rFonts w:eastAsia="Times New Roman" w:cstheme="minorHAnsi"/>
+        </w:rPr>
+        <w:lastRenderedPageBreak/>
+        <w:t>Once we get index HashMap will check if any other key is already present in the entry or not. If the entry has already  some keys, it will check each key in the bucket with equals().</w:t>
+      </w:r>
+    </w:p>
+    <w:p>
+      <w:pPr>
+        <w:pStyle w:val="ListParagraph"/>
+        <w:numPr>
+          <w:ilvl w:val="0"/>
+          <w:numId w:val="10"/>
+        </w:numPr>
+        <w:rPr>
+          <w:rFonts w:eastAsia="Times New Roman" w:cstheme="minorHAnsi"/>
+        </w:rPr>
+      </w:pPr>
+      <w:r>
+        <w:rPr>
+          <w:rFonts w:eastAsia="Times New Roman" w:cstheme="minorHAnsi"/>
+        </w:rPr>
+        <w:t>If the key is not matched with any other key it will insert at last position of LinkedList. If key is matched, it will override the entry(key,value) pair.</w:t>
+      </w:r>
+    </w:p>
+    <w:p>
+      <w:pPr>
+        <w:pStyle w:val="ListParagraph"/>
+        <w:numPr>
+          <w:ilvl w:val="0"/>
+          <w:numId w:val="10"/>
+        </w:numPr>
+        <w:rPr>
+          <w:rFonts w:eastAsia="Times New Roman" w:cstheme="minorHAnsi"/>
+        </w:rPr>
+      </w:pPr>
+      <w:r>
+        <w:rPr>
+          <w:rFonts w:eastAsia="Times New Roman" w:cstheme="minorHAnsi"/>
+        </w:rPr>
+        <w:t>There is no logic applied on value</w:t>
+      </w:r>
+      <w:r>
+        <w:rPr>
+          <w:rFonts w:eastAsia="Times New Roman" w:cstheme="minorHAnsi"/>
+        </w:rPr>
+        <w:t xml:space="preserve"> of the HashMap entries</w:t>
+      </w:r>
+      <w:r>
+        <w:rPr>
+          <w:rFonts w:eastAsia="Times New Roman" w:cstheme="minorHAnsi"/>
+        </w:rPr>
+        <w:t>.</w:t>
+      </w:r>
+    </w:p>
+    <w:p>
+      <w:pPr>
+        <w:ind w:left="360"/>
+        <w:rPr>
+          <w:rFonts w:eastAsia="Times New Roman" w:cstheme="minorHAnsi"/>
+        </w:rPr>
+      </w:pPr>
+      <w:r>
+        <w:rPr>
+          <w:rFonts w:eastAsia="Times New Roman" w:cstheme="minorHAnsi"/>
+        </w:rPr>
+        <w:t>If we call get(Object o), below operation will be performed</w:t>
+      </w:r>
+    </w:p>
+    <w:p>
+      <w:pPr>
+        <w:pStyle w:val="ListParagraph"/>
+        <w:numPr>
+          <w:ilvl w:val="0"/>
+          <w:numId w:val="10"/>
+        </w:numPr>
+        <w:rPr>
+          <w:rFonts w:eastAsia="Times New Roman" w:cstheme="minorHAnsi"/>
+        </w:rPr>
+      </w:pPr>
+      <w:r>
+        <w:rPr>
+          <w:rFonts w:eastAsia="Times New Roman" w:cstheme="minorHAnsi"/>
+        </w:rPr>
+        <w:t xml:space="preserve">If we pass </w:t>
+      </w:r>
+      <w:r>
+        <w:rPr>
+          <w:rFonts w:eastAsia="Times New Roman" w:cstheme="minorHAnsi"/>
+          <w:b/>
+        </w:rPr>
+        <w:t>null</w:t>
+      </w:r>
+      <w:r>
+        <w:rPr>
+          <w:rFonts w:eastAsia="Times New Roman" w:cstheme="minorHAnsi"/>
+        </w:rPr>
+        <w:t xml:space="preserve"> as key,it will get value from 0 th index of table. Because HashMap always stores null key at 0 th index.</w:t>
+      </w:r>
+    </w:p>
+    <w:p>
+      <w:pPr>
+        <w:pStyle w:val="ListParagraph"/>
+        <w:numPr>
+          <w:ilvl w:val="0"/>
+          <w:numId w:val="10"/>
+        </w:numPr>
+        <w:rPr>
+          <w:rFonts w:eastAsia="Times New Roman" w:cstheme="minorHAnsi"/>
+        </w:rPr>
+      </w:pPr>
+      <w:r>
+        <w:rPr>
+          <w:rFonts w:eastAsia="Times New Roman" w:cstheme="minorHAnsi"/>
+        </w:rPr>
+        <w:t>If key is not a null, HashMap will check hashCode() of the key using hash().</w:t>
+      </w:r>
+    </w:p>
+    <w:p>
+      <w:pPr>
+        <w:pStyle w:val="ListParagraph"/>
+        <w:numPr>
+          <w:ilvl w:val="0"/>
+          <w:numId w:val="10"/>
+        </w:numPr>
+        <w:rPr>
+          <w:rFonts w:eastAsia="Times New Roman" w:cstheme="minorHAnsi"/>
+        </w:rPr>
+      </w:pPr>
+      <w:r>
+        <w:rPr>
+          <w:rFonts w:eastAsia="Times New Roman" w:cstheme="minorHAnsi"/>
+        </w:rPr>
+        <w:t>After that it will calculate index of the key using hash value to find where the element is stored.</w:t>
+      </w:r>
+    </w:p>
+    <w:p>
+      <w:pPr>
+        <w:pStyle w:val="ListParagraph"/>
+        <w:numPr>
+          <w:ilvl w:val="0"/>
+          <w:numId w:val="10"/>
+        </w:numPr>
+        <w:rPr>
+          <w:rFonts w:eastAsia="Times New Roman" w:cstheme="minorHAnsi"/>
+        </w:rPr>
+      </w:pPr>
+      <w:r>
+        <w:rPr>
+          <w:rFonts w:eastAsia="Times New Roman" w:cstheme="minorHAnsi"/>
+        </w:rPr>
+        <w:t>Once we get index HashMap will check if any other key is already present in the entry or not. If the entry has already  some keys, it will check each key in the bucket with equals().</w:t>
+      </w:r>
+    </w:p>
+    <w:p>
+      <w:pPr>
+        <w:pStyle w:val="ListParagraph"/>
+        <w:numPr>
+          <w:ilvl w:val="0"/>
+          <w:numId w:val="10"/>
+        </w:numPr>
+        <w:rPr>
+          <w:rFonts w:eastAsia="Times New Roman" w:cstheme="minorHAnsi"/>
+        </w:rPr>
+      </w:pPr>
+      <w:r>
+        <w:rPr>
+          <w:rFonts w:eastAsia="Times New Roman" w:cstheme="minorHAnsi"/>
+        </w:rPr>
+        <w:t>If the key is not matched with any other key it will return null value. If key is matched, it will return the value</w:t>
+      </w:r>
+      <w:r>
+        <w:rPr>
+          <w:rFonts w:eastAsia="Times New Roman" w:cstheme="minorHAnsi"/>
+        </w:rPr>
+        <w:t xml:space="preserve"> </w:t>
+      </w:r>
+      <w:r>
+        <w:rPr>
+          <w:rFonts w:eastAsia="Times New Roman" w:cstheme="minorHAnsi"/>
+        </w:rPr>
+        <w:t xml:space="preserve">. </w:t>
+      </w:r>
+    </w:p>
+    <w:p>
+      <w:pPr>
+        <w:pStyle w:val="ListParagraph"/>
+        <w:numPr>
+          <w:ilvl w:val="0"/>
+          <w:numId w:val="10"/>
+        </w:numPr>
+        <w:rPr>
+          <w:rFonts w:eastAsia="Times New Roman" w:cstheme="minorHAnsi"/>
+        </w:rPr>
+      </w:pPr>
+      <w:r>
+        <w:rPr>
+          <w:rFonts w:eastAsia="Times New Roman" w:cstheme="minorHAnsi"/>
+        </w:rPr>
+        <w:t>There is no logic applied on value</w:t>
+      </w:r>
+      <w:r>
+        <w:rPr>
+          <w:rFonts w:eastAsia="Times New Roman" w:cstheme="minorHAnsi"/>
+        </w:rPr>
+        <w:t xml:space="preserve"> of the HashMap entries</w:t>
+      </w:r>
+      <w:r>
+        <w:rPr>
+          <w:rFonts w:eastAsia="Times New Roman" w:cstheme="minorHAnsi"/>
+        </w:rPr>
+        <w:t>.</w:t>
+      </w:r>
+    </w:p>
+    <w:p>
+      <w:pPr>
+        <w:ind w:left="360"/>
+        <w:rPr>
+          <w:rFonts w:eastAsia="Times New Roman" w:cstheme="minorHAnsi"/>
+        </w:rPr>
+      </w:pPr>
+    </w:p>
+    <w:p>
+      <w:pPr>
+        <w:ind w:left="360"/>
+        <w:rPr>
+          <w:rFonts w:eastAsia="Times New Roman" w:cstheme="minorHAnsi"/>
+        </w:rPr>
+      </w:pPr>
+    </w:p>
+    <w:p>
+      <w:pPr>
+        <w:jc w:val="both"/>
+        <w:rPr>
+          <w:rFonts w:cstheme="minorHAnsi"/>
+          <w:b/>
+          <w:color w:val="000000"/>
+        </w:rPr>
+      </w:pPr>
+      <w:r>
+        <w:rPr>
+          <w:rFonts w:cstheme="minorHAnsi"/>
+          <w:b/>
+          <w:color w:val="000000"/>
+          <w:highlight w:val="cyan"/>
         </w:rPr>
         <w:t>Q) difference ,similarity b/w Collection and Map?</w:t>
       </w:r>
@@ -15309,45 +15980,73 @@
         <w:jc w:val="both"/>
         <w:rPr>
           <w:rFonts w:cstheme="minorHAnsi"/>
-          <w:color w:val="000000"/>
-        </w:rPr>
-      </w:pPr>
-      <w:r>
-        <w:rPr>
-          <w:rFonts w:cstheme="minorHAnsi"/>
-          <w:color w:val="000000"/>
-        </w:rPr>
-        <w:t xml:space="preserve">Q)how can insert values in Map why we do not have add() in Map (or) why put() in Map , why not add() ? </w:t>
-      </w:r>
-    </w:p>
-    <w:p>
-      <w:pPr>
-        <w:jc w:val="both"/>
-        <w:rPr>
-          <w:rFonts w:cstheme="minorHAnsi"/>
-          <w:color w:val="000000"/>
-        </w:rPr>
-      </w:pPr>
-      <w:r>
-        <w:rPr>
-          <w:rFonts w:cstheme="minorHAnsi"/>
-          <w:color w:val="000000"/>
-        </w:rPr>
-        <w:t>A)Collection has add(E e) for adding elements, Map has put(key,value) for adding entries. there is no parent child relation b/w Map and Collection. That is why add() is not present in Map.</w:t>
-      </w:r>
-    </w:p>
-    <w:p>
-      <w:pPr>
-        <w:jc w:val="both"/>
-        <w:rPr>
-          <w:rFonts w:cstheme="minorHAnsi"/>
-          <w:color w:val="000000"/>
-        </w:rPr>
-      </w:pPr>
-      <w:r>
-        <w:rPr>
-          <w:rFonts w:cstheme="minorHAnsi"/>
-          <w:color w:val="000000"/>
+          <w:b/>
+          <w:color w:val="000000"/>
+        </w:rPr>
+      </w:pPr>
+      <w:r>
+        <w:rPr>
+          <w:rFonts w:cstheme="minorHAnsi"/>
+          <w:b/>
+          <w:color w:val="000000"/>
+          <w:highlight w:val="cyan"/>
+        </w:rPr>
+        <w:t>Q)how can insert values in Map why we do not have add() in Map (or) why put() in Map , why not add() ?</w:t>
+      </w:r>
+      <w:r>
+        <w:rPr>
+          <w:rFonts w:cstheme="minorHAnsi"/>
+          <w:b/>
+          <w:color w:val="000000"/>
+        </w:rPr>
+        <w:t xml:space="preserve"> </w:t>
+      </w:r>
+    </w:p>
+    <w:p>
+      <w:pPr>
+        <w:jc w:val="both"/>
+        <w:rPr>
+          <w:rFonts w:cstheme="minorHAnsi"/>
+          <w:color w:val="000000"/>
+        </w:rPr>
+      </w:pPr>
+      <w:r>
+        <w:rPr>
+          <w:rFonts w:cstheme="minorHAnsi"/>
+          <w:color w:val="000000"/>
+        </w:rPr>
+        <w:t>A)</w:t>
+      </w:r>
+      <w:r>
+        <w:rPr>
+          <w:rFonts w:cstheme="minorHAnsi"/>
+          <w:color w:val="000000"/>
+        </w:rPr>
+        <w:t xml:space="preserve"> </w:t>
+      </w:r>
+      <w:r>
+        <w:rPr>
+          <w:rFonts w:cstheme="minorHAnsi"/>
+          <w:color w:val="000000"/>
+        </w:rPr>
+        <w:t>Collection has add(E e) for adding elements, Map has put(key,value) for adding entries. there is no parent child relation b/w Map and Collection. That is why add() is not present in Map.</w:t>
+      </w:r>
+    </w:p>
+    <w:p>
+      <w:pPr>
+        <w:jc w:val="both"/>
+        <w:rPr>
+          <w:rFonts w:cstheme="minorHAnsi"/>
+          <w:b/>
+          <w:color w:val="000000"/>
+        </w:rPr>
+      </w:pPr>
+      <w:r>
+        <w:rPr>
+          <w:rFonts w:cstheme="minorHAnsi"/>
+          <w:b/>
+          <w:color w:val="000000"/>
+          <w:highlight w:val="cyan"/>
         </w:rPr>
         <w:t>Q) explain about Map rules and methods?</w:t>
       </w:r>
@@ -15365,28 +16064,1019 @@
           <w:rFonts w:cstheme="minorHAnsi"/>
           <w:color w:val="000000"/>
         </w:rPr>
-        <w:t xml:space="preserve">Q) difference b/w HashMap and SortedMap? </w:t>
-      </w:r>
-      <w:r>
-        <w:rPr>
-          <w:rFonts w:cstheme="minorHAnsi"/>
+        <w:lastRenderedPageBreak/>
+        <w:t xml:space="preserve">Map contains {key,value} pairs. Keys follow </w:t>
+      </w:r>
+      <w:r>
+        <w:rPr>
+          <w:rFonts w:cstheme="minorHAnsi"/>
+          <w:b/>
+          <w:color w:val="000000"/>
+        </w:rPr>
+        <w:t xml:space="preserve">Set </w:t>
+      </w:r>
+      <w:r>
+        <w:rPr>
+          <w:rFonts w:cstheme="minorHAnsi"/>
+          <w:color w:val="000000"/>
+        </w:rPr>
+        <w:t xml:space="preserve">rules and values follow </w:t>
+      </w:r>
+      <w:r>
+        <w:rPr>
+          <w:rFonts w:cstheme="minorHAnsi"/>
+          <w:b/>
+          <w:color w:val="000000"/>
+        </w:rPr>
+        <w:t>Collection or List</w:t>
+      </w:r>
+      <w:r>
+        <w:rPr>
+          <w:rFonts w:cstheme="minorHAnsi"/>
+          <w:b/>
           <w:color w:val="000000"/>
         </w:rPr>
         <w:t xml:space="preserve"> </w:t>
       </w:r>
-    </w:p>
-    <w:p>
-      <w:pPr>
-        <w:jc w:val="both"/>
-        <w:rPr>
-          <w:rFonts w:cstheme="minorHAnsi"/>
-          <w:color w:val="000000"/>
-        </w:rPr>
-      </w:pPr>
-      <w:r>
-        <w:rPr>
-          <w:rFonts w:cstheme="minorHAnsi"/>
-          <w:color w:val="000000"/>
+      <w:r>
+        <w:rPr>
+          <w:rFonts w:cstheme="minorHAnsi"/>
+          <w:color w:val="000000"/>
+        </w:rPr>
+        <w:t>rules.</w:t>
+      </w:r>
+      <w:r>
+        <w:rPr>
+          <w:rFonts w:cstheme="minorHAnsi"/>
+          <w:color w:val="000000"/>
+        </w:rPr>
+        <w:t xml:space="preserve">  It allows 1 null key multiple null values. if we add duplicate  key for more than one time, the latest entry overrides the previous entry.</w:t>
+      </w:r>
+      <w:r>
+        <w:rPr>
+          <w:rFonts w:cstheme="minorHAnsi"/>
+          <w:color w:val="000000"/>
+        </w:rPr>
+        <w:t xml:space="preserve"> </w:t>
+      </w:r>
+      <w:r>
+        <w:rPr>
+          <w:rFonts w:cstheme="minorHAnsi"/>
+          <w:color w:val="000000"/>
+        </w:rPr>
+        <w:t>. Map  always  stores null key entry at  0 th index.</w:t>
+      </w:r>
+      <w:r>
+        <w:rPr>
+          <w:rFonts w:cstheme="minorHAnsi"/>
+          <w:color w:val="000000"/>
+        </w:rPr>
+        <w:t xml:space="preserve"> Map has Entry as inner interface. It refers each {key, value} pair as entry. </w:t>
+      </w:r>
+    </w:p>
+    <w:tbl>
+      <w:tblPr>
+        <w:tblStyle w:val="TableGrid"/>
+        <w:tblW w:w="0" w:type="auto"/>
+        <w:tblLook w:val="04A0"/>
+      </w:tblPr>
+      <w:tblGrid>
+        <w:gridCol w:w="4788"/>
+        <w:gridCol w:w="4788"/>
+      </w:tblGrid>
+      <w:tr>
+        <w:tc>
+          <w:tcPr>
+            <w:tcW w:w="4788" w:type="dxa"/>
+          </w:tcPr>
+          <w:p>
+            <w:pPr>
+              <w:jc w:val="both"/>
+              <w:rPr>
+                <w:rFonts w:cstheme="minorHAnsi"/>
+                <w:b/>
+                <w:color w:val="000000"/>
+              </w:rPr>
+            </w:pPr>
+            <w:r>
+              <w:rPr>
+                <w:rFonts w:cstheme="minorHAnsi"/>
+                <w:b/>
+                <w:color w:val="000000"/>
+              </w:rPr>
+              <w:t xml:space="preserve">                            </w:t>
+            </w:r>
+            <w:r>
+              <w:rPr>
+                <w:rFonts w:cstheme="minorHAnsi"/>
+                <w:b/>
+                <w:color w:val="000000"/>
+              </w:rPr>
+              <w:t>Method</w:t>
+            </w:r>
+          </w:p>
+        </w:tc>
+        <w:tc>
+          <w:tcPr>
+            <w:tcW w:w="4788" w:type="dxa"/>
+          </w:tcPr>
+          <w:p>
+            <w:pPr>
+              <w:jc w:val="both"/>
+              <w:rPr>
+                <w:rFonts w:cstheme="minorHAnsi"/>
+                <w:b/>
+                <w:color w:val="000000"/>
+              </w:rPr>
+            </w:pPr>
+            <w:r>
+              <w:rPr>
+                <w:rFonts w:cstheme="minorHAnsi"/>
+                <w:b/>
+                <w:color w:val="000000"/>
+              </w:rPr>
+              <w:t xml:space="preserve">                          D</w:t>
+            </w:r>
+            <w:r>
+              <w:rPr>
+                <w:rFonts w:cstheme="minorHAnsi"/>
+                <w:b/>
+                <w:color w:val="000000"/>
+              </w:rPr>
+              <w:t>escription</w:t>
+            </w:r>
+          </w:p>
+        </w:tc>
+      </w:tr>
+      <w:tr>
+        <w:tc>
+          <w:tcPr>
+            <w:tcW w:w="4788" w:type="dxa"/>
+          </w:tcPr>
+          <w:p>
+            <w:pPr>
+              <w:jc w:val="both"/>
+              <w:rPr>
+                <w:rFonts w:cstheme="minorHAnsi"/>
+                <w:color w:val="000000"/>
+              </w:rPr>
+            </w:pPr>
+            <w:r>
+              <w:rPr>
+                <w:rFonts w:cstheme="minorHAnsi"/>
+                <w:color w:val="000000"/>
+              </w:rPr>
+              <w:t xml:space="preserve">            int size()</w:t>
+            </w:r>
+          </w:p>
+        </w:tc>
+        <w:tc>
+          <w:tcPr>
+            <w:tcW w:w="4788" w:type="dxa"/>
+          </w:tcPr>
+          <w:p>
+            <w:pPr>
+              <w:jc w:val="both"/>
+              <w:rPr>
+                <w:rFonts w:cstheme="minorHAnsi"/>
+                <w:color w:val="000000"/>
+              </w:rPr>
+            </w:pPr>
+            <w:r>
+              <w:rPr>
+                <w:rFonts w:cstheme="minorHAnsi"/>
+                <w:color w:val="000000"/>
+              </w:rPr>
+              <w:t>It gives size of the Map starting from 1.</w:t>
+            </w:r>
+          </w:p>
+        </w:tc>
+      </w:tr>
+      <w:tr>
+        <w:tc>
+          <w:tcPr>
+            <w:tcW w:w="4788" w:type="dxa"/>
+          </w:tcPr>
+          <w:p>
+            <w:pPr>
+              <w:jc w:val="both"/>
+              <w:rPr>
+                <w:rFonts w:cstheme="minorHAnsi"/>
+                <w:color w:val="000000"/>
+              </w:rPr>
+            </w:pPr>
+            <w:r>
+              <w:rPr>
+                <w:rFonts w:cstheme="minorHAnsi"/>
+                <w:color w:val="000000"/>
+              </w:rPr>
+              <w:t xml:space="preserve">          </w:t>
+            </w:r>
+            <w:r>
+              <w:rPr>
+                <w:rFonts w:cstheme="minorHAnsi"/>
+                <w:color w:val="000000"/>
+              </w:rPr>
+              <w:t>boolean isEmpty();</w:t>
+            </w:r>
+          </w:p>
+        </w:tc>
+        <w:tc>
+          <w:tcPr>
+            <w:tcW w:w="4788" w:type="dxa"/>
+          </w:tcPr>
+          <w:p>
+            <w:pPr>
+              <w:jc w:val="both"/>
+              <w:rPr>
+                <w:rFonts w:cstheme="minorHAnsi"/>
+                <w:color w:val="000000"/>
+              </w:rPr>
+            </w:pPr>
+            <w:r>
+              <w:rPr>
+                <w:rFonts w:cstheme="minorHAnsi"/>
+                <w:color w:val="000000"/>
+              </w:rPr>
+              <w:t>It checks whether Map is empty or not.</w:t>
+            </w:r>
+          </w:p>
+        </w:tc>
+      </w:tr>
+      <w:tr>
+        <w:tc>
+          <w:tcPr>
+            <w:tcW w:w="4788" w:type="dxa"/>
+          </w:tcPr>
+          <w:p>
+            <w:pPr>
+              <w:jc w:val="both"/>
+              <w:rPr>
+                <w:rFonts w:cstheme="minorHAnsi"/>
+                <w:color w:val="000000"/>
+              </w:rPr>
+            </w:pPr>
+            <w:r>
+              <w:rPr>
+                <w:rFonts w:cstheme="minorHAnsi"/>
+                <w:color w:val="000000"/>
+              </w:rPr>
+              <w:t>boolean containsKey(Object key);</w:t>
+            </w:r>
+          </w:p>
+        </w:tc>
+        <w:tc>
+          <w:tcPr>
+            <w:tcW w:w="4788" w:type="dxa"/>
+          </w:tcPr>
+          <w:p>
+            <w:pPr>
+              <w:jc w:val="both"/>
+              <w:rPr>
+                <w:rFonts w:cstheme="minorHAnsi"/>
+                <w:color w:val="000000"/>
+              </w:rPr>
+            </w:pPr>
+            <w:r>
+              <w:rPr>
+                <w:rFonts w:cstheme="minorHAnsi"/>
+                <w:color w:val="000000"/>
+              </w:rPr>
+              <w:t>It returns true if key is present in Map.</w:t>
+            </w:r>
+          </w:p>
+        </w:tc>
+      </w:tr>
+      <w:tr>
+        <w:tc>
+          <w:tcPr>
+            <w:tcW w:w="4788" w:type="dxa"/>
+          </w:tcPr>
+          <w:p>
+            <w:pPr>
+              <w:jc w:val="both"/>
+              <w:rPr>
+                <w:rFonts w:cstheme="minorHAnsi"/>
+                <w:color w:val="000000"/>
+              </w:rPr>
+            </w:pPr>
+            <w:r>
+              <w:rPr>
+                <w:rFonts w:cstheme="minorHAnsi"/>
+                <w:color w:val="000000"/>
+              </w:rPr>
+              <w:t>boolean containsValue(Object value);</w:t>
+            </w:r>
+          </w:p>
+        </w:tc>
+        <w:tc>
+          <w:tcPr>
+            <w:tcW w:w="4788" w:type="dxa"/>
+          </w:tcPr>
+          <w:p>
+            <w:pPr>
+              <w:jc w:val="both"/>
+              <w:rPr>
+                <w:rFonts w:cstheme="minorHAnsi"/>
+                <w:color w:val="000000"/>
+              </w:rPr>
+            </w:pPr>
+            <w:r>
+              <w:rPr>
+                <w:rFonts w:cstheme="minorHAnsi"/>
+                <w:color w:val="000000"/>
+              </w:rPr>
+              <w:t>It returns true if value is present in Map.</w:t>
+            </w:r>
+          </w:p>
+        </w:tc>
+      </w:tr>
+      <w:tr>
+        <w:tc>
+          <w:tcPr>
+            <w:tcW w:w="4788" w:type="dxa"/>
+          </w:tcPr>
+          <w:p>
+            <w:pPr>
+              <w:jc w:val="both"/>
+              <w:rPr>
+                <w:rFonts w:cstheme="minorHAnsi"/>
+                <w:color w:val="000000"/>
+              </w:rPr>
+            </w:pPr>
+            <w:r>
+              <w:rPr>
+                <w:rFonts w:cstheme="minorHAnsi"/>
+                <w:color w:val="000000"/>
+              </w:rPr>
+              <w:t>V get(Object key);</w:t>
+            </w:r>
+          </w:p>
+        </w:tc>
+        <w:tc>
+          <w:tcPr>
+            <w:tcW w:w="4788" w:type="dxa"/>
+          </w:tcPr>
+          <w:p>
+            <w:pPr>
+              <w:jc w:val="both"/>
+              <w:rPr>
+                <w:rFonts w:cstheme="minorHAnsi"/>
+                <w:color w:val="000000"/>
+              </w:rPr>
+            </w:pPr>
+            <w:r>
+              <w:rPr>
+                <w:rFonts w:cstheme="minorHAnsi"/>
+                <w:color w:val="000000"/>
+              </w:rPr>
+              <w:t xml:space="preserve">It returns value of given key, if </w:t>
+            </w:r>
+            <w:r>
+              <w:rPr>
+                <w:rFonts w:cstheme="minorHAnsi"/>
+                <w:color w:val="000000"/>
+              </w:rPr>
+              <w:t xml:space="preserve">the key is not present it returns </w:t>
+            </w:r>
+            <w:r>
+              <w:rPr>
+                <w:rFonts w:cstheme="minorHAnsi"/>
+                <w:b/>
+                <w:color w:val="000000"/>
+              </w:rPr>
+              <w:t>null</w:t>
+            </w:r>
+            <w:r>
+              <w:rPr>
+                <w:rFonts w:cstheme="minorHAnsi"/>
+                <w:b/>
+                <w:color w:val="000000"/>
+              </w:rPr>
+              <w:t>.</w:t>
+            </w:r>
+          </w:p>
+        </w:tc>
+      </w:tr>
+      <w:tr>
+        <w:tc>
+          <w:tcPr>
+            <w:tcW w:w="4788" w:type="dxa"/>
+          </w:tcPr>
+          <w:p>
+            <w:pPr>
+              <w:jc w:val="both"/>
+              <w:rPr>
+                <w:rFonts w:cstheme="minorHAnsi"/>
+                <w:color w:val="000000"/>
+              </w:rPr>
+            </w:pPr>
+            <w:r>
+              <w:rPr>
+                <w:rFonts w:cstheme="minorHAnsi"/>
+                <w:color w:val="000000"/>
+              </w:rPr>
+              <w:t xml:space="preserve">  V put(K key, V value);</w:t>
+            </w:r>
+          </w:p>
+        </w:tc>
+        <w:tc>
+          <w:tcPr>
+            <w:tcW w:w="4788" w:type="dxa"/>
+          </w:tcPr>
+          <w:p>
+            <w:pPr>
+              <w:jc w:val="both"/>
+              <w:rPr>
+                <w:rFonts w:cstheme="minorHAnsi"/>
+                <w:color w:val="000000"/>
+              </w:rPr>
+            </w:pPr>
+            <w:r>
+              <w:rPr>
+                <w:rFonts w:cstheme="minorHAnsi"/>
+                <w:color w:val="000000"/>
+              </w:rPr>
+              <w:t xml:space="preserve">It is used to add {key,value} entry in  Map. It returns value, </w:t>
+            </w:r>
+          </w:p>
+        </w:tc>
+      </w:tr>
+      <w:tr>
+        <w:tc>
+          <w:tcPr>
+            <w:tcW w:w="4788" w:type="dxa"/>
+          </w:tcPr>
+          <w:p>
+            <w:pPr>
+              <w:jc w:val="both"/>
+              <w:rPr>
+                <w:rFonts w:cstheme="minorHAnsi"/>
+                <w:color w:val="000000"/>
+              </w:rPr>
+            </w:pPr>
+            <w:r>
+              <w:rPr>
+                <w:rFonts w:cstheme="minorHAnsi"/>
+                <w:color w:val="000000"/>
+              </w:rPr>
+              <w:t>V remove(Object key);</w:t>
+            </w:r>
+          </w:p>
+        </w:tc>
+        <w:tc>
+          <w:tcPr>
+            <w:tcW w:w="4788" w:type="dxa"/>
+          </w:tcPr>
+          <w:p>
+            <w:pPr>
+              <w:jc w:val="both"/>
+              <w:rPr>
+                <w:rFonts w:cstheme="minorHAnsi"/>
+                <w:color w:val="000000"/>
+              </w:rPr>
+            </w:pPr>
+            <w:r>
+              <w:rPr>
+                <w:rFonts w:cstheme="minorHAnsi"/>
+                <w:color w:val="000000"/>
+              </w:rPr>
+              <w:t xml:space="preserve">It is used to remove  entry of the given key  . It returns value, </w:t>
+            </w:r>
+          </w:p>
+        </w:tc>
+      </w:tr>
+      <w:tr>
+        <w:tc>
+          <w:tcPr>
+            <w:tcW w:w="4788" w:type="dxa"/>
+          </w:tcPr>
+          <w:p>
+            <w:pPr>
+              <w:jc w:val="both"/>
+              <w:rPr>
+                <w:rFonts w:cstheme="minorHAnsi"/>
+                <w:color w:val="000000"/>
+              </w:rPr>
+            </w:pPr>
+            <w:r>
+              <w:rPr>
+                <w:rFonts w:cstheme="minorHAnsi"/>
+                <w:color w:val="000000"/>
+              </w:rPr>
+              <w:t>void clear();</w:t>
+            </w:r>
+          </w:p>
+        </w:tc>
+        <w:tc>
+          <w:tcPr>
+            <w:tcW w:w="4788" w:type="dxa"/>
+          </w:tcPr>
+          <w:p>
+            <w:pPr>
+              <w:jc w:val="both"/>
+              <w:rPr>
+                <w:rFonts w:cstheme="minorHAnsi"/>
+                <w:color w:val="000000"/>
+              </w:rPr>
+            </w:pPr>
+            <w:r>
+              <w:rPr>
+                <w:rFonts w:cstheme="minorHAnsi"/>
+                <w:color w:val="000000"/>
+              </w:rPr>
+              <w:t>It is used to remove all entries from Map.</w:t>
+            </w:r>
+          </w:p>
+        </w:tc>
+      </w:tr>
+      <w:tr>
+        <w:tc>
+          <w:tcPr>
+            <w:tcW w:w="4788" w:type="dxa"/>
+          </w:tcPr>
+          <w:p>
+            <w:pPr>
+              <w:jc w:val="both"/>
+              <w:rPr>
+                <w:rFonts w:cstheme="minorHAnsi"/>
+                <w:color w:val="000000"/>
+              </w:rPr>
+            </w:pPr>
+            <w:r>
+              <w:rPr>
+                <w:rFonts w:cstheme="minorHAnsi"/>
+                <w:color w:val="000000"/>
+              </w:rPr>
+              <w:t xml:space="preserve">  Set&lt;K&gt; keySet();</w:t>
+            </w:r>
+          </w:p>
+        </w:tc>
+        <w:tc>
+          <w:tcPr>
+            <w:tcW w:w="4788" w:type="dxa"/>
+          </w:tcPr>
+          <w:p>
+            <w:pPr>
+              <w:jc w:val="both"/>
+              <w:rPr>
+                <w:rFonts w:cstheme="minorHAnsi"/>
+                <w:color w:val="000000"/>
+              </w:rPr>
+            </w:pPr>
+            <w:r>
+              <w:rPr>
+                <w:rFonts w:cstheme="minorHAnsi"/>
+                <w:color w:val="000000"/>
+              </w:rPr>
+              <w:t>It returns all the keys from Map  as Set.</w:t>
+            </w:r>
+          </w:p>
+        </w:tc>
+      </w:tr>
+      <w:tr>
+        <w:tc>
+          <w:tcPr>
+            <w:tcW w:w="4788" w:type="dxa"/>
+          </w:tcPr>
+          <w:p>
+            <w:pPr>
+              <w:jc w:val="both"/>
+              <w:rPr>
+                <w:rFonts w:cstheme="minorHAnsi"/>
+                <w:color w:val="000000"/>
+              </w:rPr>
+            </w:pPr>
+            <w:r>
+              <w:rPr>
+                <w:rFonts w:cstheme="minorHAnsi"/>
+                <w:color w:val="000000"/>
+              </w:rPr>
+              <w:t xml:space="preserve">  Collection&lt;V&gt; values();</w:t>
+            </w:r>
+          </w:p>
+        </w:tc>
+        <w:tc>
+          <w:tcPr>
+            <w:tcW w:w="4788" w:type="dxa"/>
+          </w:tcPr>
+          <w:p>
+            <w:pPr>
+              <w:jc w:val="both"/>
+              <w:rPr>
+                <w:rFonts w:cstheme="minorHAnsi"/>
+                <w:color w:val="000000"/>
+              </w:rPr>
+            </w:pPr>
+            <w:r>
+              <w:rPr>
+                <w:rFonts w:cstheme="minorHAnsi"/>
+                <w:color w:val="000000"/>
+              </w:rPr>
+              <w:t>It returns all the values</w:t>
+            </w:r>
+            <w:r>
+              <w:rPr>
+                <w:rFonts w:cstheme="minorHAnsi"/>
+                <w:color w:val="000000"/>
+              </w:rPr>
+              <w:t xml:space="preserve"> from Map  as Collection.</w:t>
+            </w:r>
+          </w:p>
+        </w:tc>
+      </w:tr>
+      <w:tr>
+        <w:tc>
+          <w:tcPr>
+            <w:tcW w:w="4788" w:type="dxa"/>
+          </w:tcPr>
+          <w:p>
+            <w:pPr>
+              <w:jc w:val="both"/>
+              <w:rPr>
+                <w:rFonts w:cstheme="minorHAnsi"/>
+                <w:color w:val="000000"/>
+              </w:rPr>
+            </w:pPr>
+            <w:r>
+              <w:rPr>
+                <w:rFonts w:cstheme="minorHAnsi"/>
+                <w:color w:val="000000"/>
+              </w:rPr>
+              <w:t>Set&lt;Map.Entry&lt;K, V&gt;&gt; entrySet();</w:t>
+            </w:r>
+          </w:p>
+        </w:tc>
+        <w:tc>
+          <w:tcPr>
+            <w:tcW w:w="4788" w:type="dxa"/>
+          </w:tcPr>
+          <w:p>
+            <w:pPr>
+              <w:jc w:val="both"/>
+              <w:rPr>
+                <w:rFonts w:cstheme="minorHAnsi"/>
+                <w:color w:val="000000"/>
+              </w:rPr>
+            </w:pPr>
+            <w:r>
+              <w:rPr>
+                <w:rFonts w:cstheme="minorHAnsi"/>
+                <w:color w:val="000000"/>
+              </w:rPr>
+              <w:t>It returns all the entries from Map  as Set.</w:t>
+            </w:r>
+          </w:p>
+        </w:tc>
+      </w:tr>
+      <w:tr>
+        <w:tc>
+          <w:tcPr>
+            <w:tcW w:w="4788" w:type="dxa"/>
+          </w:tcPr>
+          <w:p>
+            <w:pPr>
+              <w:jc w:val="both"/>
+              <w:rPr>
+                <w:rFonts w:cstheme="minorHAnsi"/>
+                <w:color w:val="000000"/>
+              </w:rPr>
+            </w:pPr>
+            <w:r>
+              <w:rPr>
+                <w:rFonts w:cstheme="minorHAnsi"/>
+                <w:color w:val="000000"/>
+              </w:rPr>
+              <w:t xml:space="preserve">  K getKey();  V getValue();</w:t>
+            </w:r>
+          </w:p>
+        </w:tc>
+        <w:tc>
+          <w:tcPr>
+            <w:tcW w:w="4788" w:type="dxa"/>
+          </w:tcPr>
+          <w:p>
+            <w:pPr>
+              <w:jc w:val="both"/>
+              <w:rPr>
+                <w:rFonts w:cstheme="minorHAnsi"/>
+                <w:color w:val="000000"/>
+              </w:rPr>
+            </w:pPr>
+            <w:r>
+              <w:rPr>
+                <w:rFonts w:cstheme="minorHAnsi"/>
+                <w:color w:val="000000"/>
+              </w:rPr>
+              <w:t xml:space="preserve">These are the methods of Map.Entry . getKey() returns key of the entry, </w:t>
+            </w:r>
+            <w:r>
+              <w:rPr>
+                <w:rFonts w:cstheme="minorHAnsi"/>
+                <w:color w:val="000000"/>
+              </w:rPr>
+              <w:t xml:space="preserve">getValue() returns value </w:t>
+            </w:r>
+            <w:r>
+              <w:rPr>
+                <w:rFonts w:cstheme="minorHAnsi"/>
+                <w:color w:val="000000"/>
+              </w:rPr>
+              <w:t>of the entry,</w:t>
+            </w:r>
+          </w:p>
+        </w:tc>
+      </w:tr>
+    </w:tbl>
+    <w:p>
+      <w:pPr>
+        <w:jc w:val="both"/>
+        <w:rPr>
+          <w:rFonts w:cstheme="minorHAnsi"/>
+          <w:color w:val="000000"/>
+        </w:rPr>
+      </w:pPr>
+    </w:p>
+    <w:p>
+      <w:pPr>
+        <w:jc w:val="both"/>
+        <w:rPr>
+          <w:rFonts w:cstheme="minorHAnsi"/>
+          <w:b/>
+          <w:color w:val="000000"/>
+        </w:rPr>
+      </w:pPr>
+      <w:r>
+        <w:rPr>
+          <w:rFonts w:cstheme="minorHAnsi"/>
+          <w:b/>
+          <w:color w:val="000000"/>
+          <w:highlight w:val="cyan"/>
+        </w:rPr>
+        <w:t>Q) difference b/w HashMap and SortedMap?</w:t>
+      </w:r>
+      <w:r>
+        <w:rPr>
+          <w:rFonts w:cstheme="minorHAnsi"/>
+          <w:b/>
+          <w:color w:val="000000"/>
+        </w:rPr>
+        <w:t xml:space="preserve"> </w:t>
+      </w:r>
+      <w:r>
+        <w:rPr>
+          <w:rFonts w:cstheme="minorHAnsi"/>
+          <w:b/>
+          <w:color w:val="000000"/>
+        </w:rPr>
+        <w:t xml:space="preserve"> </w:t>
+      </w:r>
+    </w:p>
+    <w:tbl>
+      <w:tblPr>
+        <w:tblStyle w:val="TableGrid"/>
+        <w:tblW w:w="0" w:type="auto"/>
+        <w:tblLook w:val="04A0"/>
+      </w:tblPr>
+      <w:tblGrid>
+        <w:gridCol w:w="4788"/>
+        <w:gridCol w:w="4788"/>
+      </w:tblGrid>
+      <w:tr>
+        <w:tc>
+          <w:tcPr>
+            <w:tcW w:w="4788" w:type="dxa"/>
+          </w:tcPr>
+          <w:p>
+            <w:pPr>
+              <w:jc w:val="both"/>
+              <w:rPr>
+                <w:rFonts w:cstheme="minorHAnsi"/>
+                <w:b/>
+                <w:color w:val="000000"/>
+              </w:rPr>
+            </w:pPr>
+            <w:r>
+              <w:rPr>
+                <w:rFonts w:cstheme="minorHAnsi"/>
+                <w:b/>
+                <w:color w:val="000000"/>
+              </w:rPr>
+              <w:t xml:space="preserve">                         HashMap</w:t>
+            </w:r>
+          </w:p>
+        </w:tc>
+        <w:tc>
+          <w:tcPr>
+            <w:tcW w:w="4788" w:type="dxa"/>
+          </w:tcPr>
+          <w:p>
+            <w:pPr>
+              <w:jc w:val="both"/>
+              <w:rPr>
+                <w:rFonts w:cstheme="minorHAnsi"/>
+                <w:b/>
+                <w:color w:val="000000"/>
+              </w:rPr>
+            </w:pPr>
+            <w:r>
+              <w:rPr>
+                <w:rFonts w:cstheme="minorHAnsi"/>
+                <w:color w:val="000000"/>
+              </w:rPr>
+              <w:t xml:space="preserve">                    </w:t>
+            </w:r>
+            <w:r>
+              <w:rPr>
+                <w:rFonts w:cstheme="minorHAnsi"/>
+                <w:b/>
+                <w:color w:val="000000"/>
+              </w:rPr>
+              <w:t>SortedMap</w:t>
+            </w:r>
+            <w:r>
+              <w:rPr>
+                <w:rFonts w:cstheme="minorHAnsi"/>
+                <w:b/>
+                <w:color w:val="000000"/>
+              </w:rPr>
+              <w:t xml:space="preserve"> (or) Tree</w:t>
+            </w:r>
+            <w:r>
+              <w:rPr>
+                <w:rFonts w:cstheme="minorHAnsi"/>
+                <w:b/>
+                <w:color w:val="000000"/>
+              </w:rPr>
+              <w:t>Map</w:t>
+            </w:r>
+          </w:p>
+        </w:tc>
+      </w:tr>
+      <w:tr>
+        <w:tc>
+          <w:tcPr>
+            <w:tcW w:w="4788" w:type="dxa"/>
+          </w:tcPr>
+          <w:p>
+            <w:pPr>
+              <w:jc w:val="both"/>
+              <w:rPr>
+                <w:rFonts w:cstheme="minorHAnsi"/>
+                <w:color w:val="000000"/>
+              </w:rPr>
+            </w:pPr>
+            <w:r>
+              <w:rPr>
+                <w:rFonts w:cstheme="minorHAnsi"/>
+                <w:color w:val="000000"/>
+              </w:rPr>
+              <w:t xml:space="preserve">HashMap </w:t>
+            </w:r>
+            <w:r>
+              <w:rPr>
+                <w:rFonts w:cstheme="minorHAnsi"/>
+                <w:color w:val="000000"/>
+              </w:rPr>
+              <w:t xml:space="preserve"> store entries</w:t>
+            </w:r>
+            <w:r>
+              <w:rPr>
+                <w:rFonts w:cstheme="minorHAnsi"/>
+                <w:color w:val="000000"/>
+              </w:rPr>
+              <w:t xml:space="preserve"> in random order based on keys.</w:t>
+            </w:r>
+          </w:p>
+        </w:tc>
+        <w:tc>
+          <w:tcPr>
+            <w:tcW w:w="4788" w:type="dxa"/>
+          </w:tcPr>
+          <w:p>
+            <w:pPr>
+              <w:jc w:val="both"/>
+              <w:rPr>
+                <w:rFonts w:cstheme="minorHAnsi"/>
+                <w:color w:val="000000"/>
+              </w:rPr>
+            </w:pPr>
+            <w:r>
+              <w:rPr>
+                <w:rFonts w:cstheme="minorHAnsi"/>
+                <w:color w:val="000000"/>
+              </w:rPr>
+              <w:t>SortedMap</w:t>
+            </w:r>
+            <w:r>
+              <w:rPr>
+                <w:rFonts w:cstheme="minorHAnsi"/>
+                <w:color w:val="000000"/>
+              </w:rPr>
+              <w:t xml:space="preserve"> store entries</w:t>
+            </w:r>
+            <w:r>
+              <w:rPr>
+                <w:rFonts w:cstheme="minorHAnsi"/>
+                <w:color w:val="000000"/>
+              </w:rPr>
+              <w:t xml:space="preserve"> in sorted order(by default ascending order) based on keys.</w:t>
+            </w:r>
+          </w:p>
+        </w:tc>
+      </w:tr>
+      <w:tr>
+        <w:tc>
+          <w:tcPr>
+            <w:tcW w:w="4788" w:type="dxa"/>
+          </w:tcPr>
+          <w:p>
+            <w:pPr>
+              <w:jc w:val="both"/>
+              <w:rPr>
+                <w:rFonts w:cstheme="minorHAnsi"/>
+                <w:color w:val="000000"/>
+              </w:rPr>
+            </w:pPr>
+            <w:r>
+              <w:rPr>
+                <w:rFonts w:cstheme="minorHAnsi"/>
+                <w:color w:val="000000"/>
+              </w:rPr>
+              <w:t>HashMap allows one null key , multiple null values.</w:t>
+            </w:r>
+          </w:p>
+        </w:tc>
+        <w:tc>
+          <w:tcPr>
+            <w:tcW w:w="4788" w:type="dxa"/>
+          </w:tcPr>
+          <w:p>
+            <w:pPr>
+              <w:jc w:val="both"/>
+              <w:rPr>
+                <w:rFonts w:cstheme="minorHAnsi"/>
+                <w:color w:val="000000"/>
+              </w:rPr>
+            </w:pPr>
+            <w:r>
+              <w:rPr>
+                <w:rFonts w:cstheme="minorHAnsi"/>
+                <w:color w:val="000000"/>
+              </w:rPr>
+              <w:t xml:space="preserve">SortedMap does not allow null key . If we add null key in a entry , it will throws </w:t>
+            </w:r>
+            <w:r>
+              <w:rPr>
+                <w:rFonts w:cstheme="minorHAnsi"/>
+                <w:b/>
+                <w:color w:val="000000"/>
+              </w:rPr>
+              <w:t>NullPointerException</w:t>
+            </w:r>
+            <w:r>
+              <w:rPr>
+                <w:rFonts w:cstheme="minorHAnsi"/>
+                <w:b/>
+                <w:color w:val="000000"/>
+              </w:rPr>
+              <w:t xml:space="preserve">. </w:t>
+            </w:r>
+            <w:r>
+              <w:rPr>
+                <w:rFonts w:cstheme="minorHAnsi"/>
+                <w:color w:val="000000"/>
+              </w:rPr>
+              <w:t>It allows multiple null values</w:t>
+            </w:r>
+          </w:p>
+        </w:tc>
+      </w:tr>
+    </w:tbl>
+    <w:p>
+      <w:pPr>
+        <w:jc w:val="both"/>
+        <w:rPr>
+          <w:rFonts w:cstheme="minorHAnsi"/>
+          <w:color w:val="000000"/>
+        </w:rPr>
+      </w:pPr>
+    </w:p>
+    <w:p>
+      <w:pPr>
+        <w:jc w:val="both"/>
+        <w:rPr>
+          <w:rFonts w:cstheme="minorHAnsi"/>
+          <w:b/>
+          <w:color w:val="000000"/>
+        </w:rPr>
+      </w:pPr>
+      <w:r>
+        <w:rPr>
+          <w:rFonts w:cstheme="minorHAnsi"/>
+          <w:b/>
+          <w:color w:val="000000"/>
+          <w:highlight w:val="cyan"/>
         </w:rPr>
         <w:t>Q) difference b/w HashMap and LinkedHashMap?</w:t>
       </w:r>
@@ -15404,6 +17094,196 @@
           <w:rFonts w:cstheme="minorHAnsi"/>
           <w:color w:val="000000"/>
         </w:rPr>
+        <w:t xml:space="preserve">A) </w:t>
+      </w:r>
+      <w:r>
+        <w:rPr>
+          <w:rFonts w:cstheme="minorHAnsi"/>
+          <w:color w:val="000000"/>
+        </w:rPr>
+        <w:t>Both HashMap and  LinkedHashMap allow one null key in a entry and allow multiple null values. both store unique entries.</w:t>
+      </w:r>
+    </w:p>
+    <w:tbl>
+      <w:tblPr>
+        <w:tblStyle w:val="TableGrid"/>
+        <w:tblW w:w="0" w:type="auto"/>
+        <w:tblLook w:val="04A0"/>
+      </w:tblPr>
+      <w:tblGrid>
+        <w:gridCol w:w="4788"/>
+        <w:gridCol w:w="4788"/>
+      </w:tblGrid>
+      <w:tr>
+        <w:tc>
+          <w:tcPr>
+            <w:tcW w:w="4788" w:type="dxa"/>
+          </w:tcPr>
+          <w:p>
+            <w:pPr>
+              <w:jc w:val="both"/>
+              <w:rPr>
+                <w:rFonts w:cstheme="minorHAnsi"/>
+                <w:b/>
+                <w:color w:val="000000"/>
+              </w:rPr>
+            </w:pPr>
+            <w:r>
+              <w:rPr>
+                <w:rFonts w:cstheme="minorHAnsi"/>
+                <w:b/>
+                <w:color w:val="000000"/>
+              </w:rPr>
+              <w:t xml:space="preserve">                         HashMap</w:t>
+            </w:r>
+          </w:p>
+        </w:tc>
+        <w:tc>
+          <w:tcPr>
+            <w:tcW w:w="4788" w:type="dxa"/>
+          </w:tcPr>
+          <w:p>
+            <w:pPr>
+              <w:jc w:val="both"/>
+              <w:rPr>
+                <w:rFonts w:cstheme="minorHAnsi"/>
+                <w:b/>
+                <w:color w:val="000000"/>
+              </w:rPr>
+            </w:pPr>
+            <w:r>
+              <w:rPr>
+                <w:rFonts w:cstheme="minorHAnsi"/>
+                <w:color w:val="000000"/>
+              </w:rPr>
+              <w:t xml:space="preserve">              </w:t>
+            </w:r>
+            <w:r>
+              <w:rPr>
+                <w:rFonts w:cstheme="minorHAnsi"/>
+                <w:b/>
+                <w:color w:val="000000"/>
+              </w:rPr>
+              <w:t xml:space="preserve">   LinkedHashMap</w:t>
+            </w:r>
+          </w:p>
+        </w:tc>
+      </w:tr>
+      <w:tr>
+        <w:tc>
+          <w:tcPr>
+            <w:tcW w:w="4788" w:type="dxa"/>
+          </w:tcPr>
+          <w:p>
+            <w:pPr>
+              <w:jc w:val="both"/>
+              <w:rPr>
+                <w:rFonts w:cstheme="minorHAnsi"/>
+                <w:color w:val="000000"/>
+              </w:rPr>
+            </w:pPr>
+            <w:r>
+              <w:rPr>
+                <w:rFonts w:cstheme="minorHAnsi"/>
+                <w:color w:val="000000"/>
+              </w:rPr>
+              <w:lastRenderedPageBreak/>
+              <w:t>HashMap  store entries in random order based on keys.</w:t>
+            </w:r>
+          </w:p>
+        </w:tc>
+        <w:tc>
+          <w:tcPr>
+            <w:tcW w:w="4788" w:type="dxa"/>
+          </w:tcPr>
+          <w:p>
+            <w:pPr>
+              <w:jc w:val="both"/>
+              <w:rPr>
+                <w:rFonts w:cstheme="minorHAnsi"/>
+                <w:color w:val="000000"/>
+              </w:rPr>
+            </w:pPr>
+            <w:r>
+              <w:rPr>
+                <w:rFonts w:cstheme="minorHAnsi"/>
+                <w:color w:val="000000"/>
+              </w:rPr>
+              <w:t>LinkedHashMap is the sub class of HashMap and it store entries in the order how the keys are inserted.</w:t>
+            </w:r>
+          </w:p>
+        </w:tc>
+      </w:tr>
+      <w:tr>
+        <w:tc>
+          <w:tcPr>
+            <w:tcW w:w="4788" w:type="dxa"/>
+          </w:tcPr>
+          <w:p>
+            <w:pPr>
+              <w:jc w:val="both"/>
+              <w:rPr>
+                <w:rFonts w:cstheme="minorHAnsi"/>
+                <w:color w:val="000000"/>
+              </w:rPr>
+            </w:pPr>
+            <w:r>
+              <w:rPr>
+                <w:rFonts w:cstheme="minorHAnsi"/>
+                <w:color w:val="000000"/>
+              </w:rPr>
+              <w:t>If a key is duplicated multiple times, HashMap will store the latest entry{key,value}</w:t>
+            </w:r>
+          </w:p>
+        </w:tc>
+        <w:tc>
+          <w:tcPr>
+            <w:tcW w:w="4788" w:type="dxa"/>
+          </w:tcPr>
+          <w:p>
+            <w:pPr>
+              <w:jc w:val="both"/>
+              <w:rPr>
+                <w:rFonts w:cstheme="minorHAnsi"/>
+                <w:color w:val="000000"/>
+              </w:rPr>
+            </w:pPr>
+            <w:r>
+              <w:rPr>
+                <w:rFonts w:cstheme="minorHAnsi"/>
+                <w:color w:val="000000"/>
+              </w:rPr>
+              <w:t>If a key is duplicated multiple times, LinkedHashMap will store the latest entry{key,value}. Here key index will not be changed.</w:t>
+            </w:r>
+          </w:p>
+        </w:tc>
+      </w:tr>
+    </w:tbl>
+    <w:p>
+      <w:pPr>
+        <w:jc w:val="both"/>
+        <w:rPr>
+          <w:rFonts w:cstheme="minorHAnsi"/>
+          <w:color w:val="000000"/>
+        </w:rPr>
+      </w:pPr>
+    </w:p>
+    <w:p>
+      <w:pPr>
+        <w:jc w:val="both"/>
+        <w:rPr>
+          <w:rFonts w:cstheme="minorHAnsi"/>
+          <w:b/>
+          <w:color w:val="000000"/>
+        </w:rPr>
+      </w:pPr>
+      <w:r>
+        <w:rPr>
+          <w:rFonts w:cstheme="minorHAnsi"/>
+          <w:b/>
+          <w:color w:val="000000"/>
+          <w:highlight w:val="cyan"/>
+        </w:rPr>
         <w:t>Q) what is java.util.Map.Entry ?</w:t>
       </w:r>
     </w:p>
@@ -15420,6 +17300,25 @@
           <w:rFonts w:cstheme="minorHAnsi"/>
           <w:color w:val="000000"/>
         </w:rPr>
+        <w:t>A) java.util.Map.Entry is a inner interface of Map. We can not access Entry directly .</w:t>
+      </w:r>
+    </w:p>
+    <w:p>
+      <w:pPr>
+        <w:jc w:val="both"/>
+        <w:rPr>
+          <w:rFonts w:cstheme="minorHAnsi"/>
+          <w:b/>
+          <w:color w:val="000000"/>
+        </w:rPr>
+      </w:pPr>
+      <w:r>
+        <w:rPr>
+          <w:rFonts w:cstheme="minorHAnsi"/>
+          <w:b/>
+          <w:color w:val="000000"/>
+          <w:highlight w:val="cyan"/>
+        </w:rPr>
         <w:t>Q) how many null keys and values are allowed in HashMap ,what happens if we add more than one null key or null value?</w:t>
       </w:r>
     </w:p>
@@ -15436,7 +17335,7 @@
           <w:rFonts w:cstheme="minorHAnsi"/>
           <w:color w:val="000000"/>
         </w:rPr>
-        <w:t>Q) how many null keys and values are allowed in TreeMap ,</w:t>
+        <w:t>A)</w:t>
       </w:r>
       <w:r>
         <w:rPr>
@@ -15450,41 +17349,337 @@
           <w:rFonts w:cstheme="minorHAnsi"/>
           <w:color w:val="000000"/>
         </w:rPr>
-        <w:t>what happens if we add more than one null key or null value?</w:t>
-      </w:r>
-    </w:p>
-    <w:p>
-      <w:pPr>
-        <w:jc w:val="both"/>
-        <w:rPr>
-          <w:rFonts w:cstheme="minorHAnsi"/>
-          <w:color w:val="000000"/>
-        </w:rPr>
-      </w:pPr>
-      <w:r>
-        <w:rPr>
-          <w:rFonts w:cstheme="minorHAnsi"/>
-          <w:color w:val="000000"/>
-        </w:rPr>
-        <w:lastRenderedPageBreak/>
-        <w:t>Q) how many null keys and values are allowed in HashTable , what happens if we add more than one null key or null value?</w:t>
-      </w:r>
-    </w:p>
-    <w:p>
-      <w:pPr>
-        <w:jc w:val="both"/>
-        <w:rPr>
-          <w:rFonts w:cstheme="minorHAnsi"/>
-          <w:color w:val="000000"/>
-        </w:rPr>
-      </w:pPr>
-      <w:r>
-        <w:rPr>
-          <w:rFonts w:cstheme="minorHAnsi"/>
-          <w:color w:val="000000"/>
+        <w:t>It allows 1 null key, multiple null values. if we add duplicate  key for more than one time, the latest entry overrides the previous entry.</w:t>
+      </w:r>
+      <w:r>
+        <w:rPr>
+          <w:rFonts w:cstheme="minorHAnsi"/>
+          <w:color w:val="000000"/>
+        </w:rPr>
+        <w:t xml:space="preserve"> </w:t>
+      </w:r>
+      <w:r>
+        <w:rPr>
+          <w:rFonts w:cstheme="minorHAnsi"/>
+          <w:color w:val="000000"/>
+        </w:rPr>
+        <w:t xml:space="preserve"> Map  always  stores null key entry at  0 th index. </w:t>
+      </w:r>
+    </w:p>
+    <w:p>
+      <w:pPr>
+        <w:jc w:val="both"/>
+        <w:rPr>
+          <w:rFonts w:cstheme="minorHAnsi"/>
+          <w:b/>
+          <w:color w:val="000000"/>
+        </w:rPr>
+      </w:pPr>
+      <w:r>
+        <w:rPr>
+          <w:rFonts w:cstheme="minorHAnsi"/>
+          <w:b/>
+          <w:color w:val="000000"/>
+          <w:highlight w:val="cyan"/>
+        </w:rPr>
+        <w:t xml:space="preserve">Q) how many null keys and values are allowed in TreeMap </w:t>
+      </w:r>
+      <w:r>
+        <w:rPr>
+          <w:rFonts w:cstheme="minorHAnsi"/>
+          <w:b/>
+          <w:color w:val="000000"/>
+          <w:highlight w:val="cyan"/>
+        </w:rPr>
+        <w:t xml:space="preserve"> or SortedMap</w:t>
+      </w:r>
+      <w:r>
+        <w:rPr>
+          <w:rFonts w:cstheme="minorHAnsi"/>
+          <w:b/>
+          <w:color w:val="000000"/>
+          <w:highlight w:val="cyan"/>
+        </w:rPr>
+        <w:t>, what happens if we add more than one null key or null value?</w:t>
+      </w:r>
+    </w:p>
+    <w:p>
+      <w:pPr>
+        <w:jc w:val="both"/>
+        <w:rPr>
+          <w:rFonts w:cstheme="minorHAnsi"/>
+          <w:color w:val="000000"/>
+        </w:rPr>
+      </w:pPr>
+      <w:r>
+        <w:rPr>
+          <w:rFonts w:cstheme="minorHAnsi"/>
+          <w:color w:val="000000"/>
+        </w:rPr>
+        <w:t>A)</w:t>
+      </w:r>
+      <w:r>
+        <w:rPr>
+          <w:rFonts w:cstheme="minorHAnsi"/>
+          <w:color w:val="000000"/>
+        </w:rPr>
+        <w:t xml:space="preserve"> </w:t>
+      </w:r>
+      <w:r>
+        <w:rPr>
+          <w:rFonts w:cstheme="minorHAnsi"/>
+          <w:color w:val="000000"/>
+        </w:rPr>
+        <w:t xml:space="preserve">SortedMap or TreeMap does not allow null key . If we add null key in a entry , it will throws </w:t>
+      </w:r>
+      <w:r>
+        <w:rPr>
+          <w:rFonts w:cstheme="minorHAnsi"/>
+          <w:b/>
+          <w:color w:val="000000"/>
+        </w:rPr>
+        <w:t>NullPointerException</w:t>
+      </w:r>
+      <w:r>
+        <w:rPr>
+          <w:rFonts w:cstheme="minorHAnsi"/>
+          <w:b/>
+          <w:color w:val="000000"/>
+        </w:rPr>
+        <w:t xml:space="preserve">. </w:t>
+      </w:r>
+      <w:r>
+        <w:rPr>
+          <w:rFonts w:cstheme="minorHAnsi"/>
+          <w:color w:val="000000"/>
+        </w:rPr>
+        <w:t>It allows multiple null values</w:t>
+      </w:r>
+    </w:p>
+    <w:p>
+      <w:pPr>
+        <w:jc w:val="both"/>
+        <w:rPr>
+          <w:rFonts w:cstheme="minorHAnsi"/>
+          <w:b/>
+          <w:color w:val="000000"/>
+        </w:rPr>
+      </w:pPr>
+      <w:r>
+        <w:rPr>
+          <w:rFonts w:cstheme="minorHAnsi"/>
+          <w:b/>
+          <w:color w:val="000000"/>
+          <w:highlight w:val="cyan"/>
+        </w:rPr>
+        <w:t xml:space="preserve">Q) </w:t>
+      </w:r>
+      <w:r>
+        <w:rPr>
+          <w:rFonts w:cstheme="minorHAnsi"/>
+          <w:b/>
+          <w:color w:val="000000"/>
+          <w:highlight w:val="cyan"/>
+        </w:rPr>
+        <w:t xml:space="preserve">Hahtable rules? </w:t>
+      </w:r>
+      <w:r>
+        <w:rPr>
+          <w:rFonts w:cstheme="minorHAnsi"/>
+          <w:b/>
+          <w:color w:val="000000"/>
+          <w:highlight w:val="cyan"/>
+        </w:rPr>
+        <w:t>how many null keys and values are allowed in HashTable , what happens if we add more than one null key or null value?</w:t>
+      </w:r>
+    </w:p>
+    <w:p>
+      <w:pPr>
+        <w:jc w:val="both"/>
+        <w:rPr>
+          <w:rFonts w:cstheme="minorHAnsi"/>
+          <w:color w:val="000000"/>
+        </w:rPr>
+      </w:pPr>
+      <w:r>
+        <w:rPr>
+          <w:rFonts w:cstheme="minorHAnsi"/>
+          <w:color w:val="000000"/>
+        </w:rPr>
+        <w:t>A)</w:t>
+      </w:r>
+      <w:r>
+        <w:rPr>
+          <w:rFonts w:cstheme="minorHAnsi"/>
+          <w:color w:val="000000"/>
+        </w:rPr>
+        <w:t>Hashtable is a legacy collection,</w:t>
+      </w:r>
+      <w:r>
+        <w:rPr>
+          <w:rFonts w:cstheme="minorHAnsi"/>
+          <w:color w:val="000000"/>
+        </w:rPr>
+        <w:t xml:space="preserve"> </w:t>
+      </w:r>
+      <w:r>
+        <w:rPr>
+          <w:rFonts w:cstheme="minorHAnsi"/>
+          <w:color w:val="000000"/>
+        </w:rPr>
+        <w:t xml:space="preserve">Hashtable is a sub class Map and it contains {key,value} pairs similar to HashMap. It means it allows unique keys and duplicate values. but  </w:t>
+      </w:r>
+      <w:r>
+        <w:rPr>
+          <w:rFonts w:cstheme="minorHAnsi"/>
+          <w:color w:val="000000"/>
+        </w:rPr>
+        <w:t xml:space="preserve">Hashtable  does not allow null key, null value . If we add null key or null  value  in a entry , it will throws </w:t>
+      </w:r>
+      <w:r>
+        <w:rPr>
+          <w:rFonts w:cstheme="minorHAnsi"/>
+          <w:b/>
+          <w:color w:val="000000"/>
+        </w:rPr>
+        <w:t>NullPointerException</w:t>
+      </w:r>
+      <w:r>
+        <w:rPr>
+          <w:rFonts w:cstheme="minorHAnsi"/>
+          <w:color w:val="000000"/>
+        </w:rPr>
+        <w:t>. In HashTable it will check null value first, later</w:t>
+      </w:r>
+      <w:r>
+        <w:rPr>
+          <w:rFonts w:cstheme="minorHAnsi"/>
+          <w:color w:val="000000"/>
+        </w:rPr>
+        <w:t xml:space="preserve"> it will check null key</w:t>
+      </w:r>
+      <w:r>
+        <w:rPr>
+          <w:rFonts w:cstheme="minorHAnsi"/>
+          <w:color w:val="000000"/>
+        </w:rPr>
+        <w:t xml:space="preserve"> </w:t>
+      </w:r>
+      <w:r>
+        <w:rPr>
+          <w:rFonts w:cstheme="minorHAnsi"/>
+          <w:color w:val="000000"/>
+        </w:rPr>
+        <w:t>.</w:t>
+      </w:r>
+      <w:r>
+        <w:rPr>
+          <w:rFonts w:cstheme="minorHAnsi"/>
+          <w:color w:val="000000"/>
+        </w:rPr>
+        <w:t>many of the methods of Hashtable are synchronized. Due to this it slows the performance.</w:t>
+      </w:r>
+    </w:p>
+    <w:p>
+      <w:pPr>
+        <w:jc w:val="both"/>
+        <w:rPr>
+          <w:rFonts w:cstheme="minorHAnsi"/>
+          <w:b/>
+          <w:color w:val="000000"/>
+        </w:rPr>
+      </w:pPr>
+      <w:r>
+        <w:rPr>
+          <w:rFonts w:cstheme="minorHAnsi"/>
+          <w:b/>
+          <w:color w:val="000000"/>
+          <w:highlight w:val="cyan"/>
         </w:rPr>
         <w:t>Q) in how many ways Map can be iterated?</w:t>
       </w:r>
+    </w:p>
+    <w:p>
+      <w:pPr>
+        <w:jc w:val="both"/>
+        <w:rPr>
+          <w:rFonts w:cstheme="minorHAnsi"/>
+          <w:color w:val="000000"/>
+        </w:rPr>
+      </w:pPr>
+      <w:r>
+        <w:rPr>
+          <w:rFonts w:cstheme="minorHAnsi"/>
+          <w:color w:val="000000"/>
+        </w:rPr>
+        <w:t>A) 4 ways</w:t>
+      </w:r>
+    </w:p>
+    <w:p>
+      <w:pPr>
+        <w:jc w:val="both"/>
+        <w:rPr>
+          <w:rFonts w:cstheme="minorHAnsi"/>
+          <w:color w:val="000000"/>
+        </w:rPr>
+      </w:pPr>
+      <w:r>
+        <w:rPr>
+          <w:rFonts w:cstheme="minorHAnsi"/>
+          <w:color w:val="000000"/>
+        </w:rPr>
+        <w:t xml:space="preserve"> {keySet() using For-each-loop, entrySet() using For-each-loop} {keySet() using Iterator, entrySet() using Iterator}</w:t>
+      </w:r>
+    </w:p>
+    <w:p>
+      <w:pPr>
+        <w:jc w:val="both"/>
+        <w:rPr>
+          <w:rFonts w:cstheme="minorHAnsi"/>
+          <w:color w:val="000000"/>
+        </w:rPr>
+      </w:pPr>
+      <w:r>
+        <w:rPr>
+          <w:rFonts w:cstheme="minorHAnsi"/>
+          <w:color w:val="000000"/>
+        </w:rPr>
+        <w:t>Q) what is use of java.util.Arrays class ?</w:t>
+      </w:r>
+    </w:p>
+    <w:p>
+      <w:pPr>
+        <w:jc w:val="both"/>
+        <w:rPr>
+          <w:rFonts w:cstheme="minorHAnsi"/>
+          <w:color w:val="000000"/>
+        </w:rPr>
+      </w:pPr>
+      <w:r>
+        <w:rPr>
+          <w:rFonts w:cstheme="minorHAnsi"/>
+          <w:color w:val="000000"/>
+        </w:rPr>
+        <w:t>Q) what is use of java.util.Collections class ?</w:t>
+      </w:r>
+    </w:p>
+    <w:p>
+      <w:pPr>
+        <w:jc w:val="both"/>
+        <w:rPr>
+          <w:rFonts w:cstheme="minorHAnsi"/>
+          <w:color w:val="000000"/>
+        </w:rPr>
+      </w:pPr>
+    </w:p>
+    <w:p>
+      <w:pPr>
+        <w:jc w:val="both"/>
+        <w:rPr>
+          <w:rFonts w:cstheme="minorHAnsi"/>
+          <w:color w:val="000000"/>
+        </w:rPr>
+      </w:pPr>
     </w:p>
     <w:p>
       <w:pPr>
@@ -15795,6 +17990,119 @@
     </w:lvl>
   </w:abstractNum>
   <w:abstractNum w:abstractNumId="2">
+    <w:nsid w:val="25BF4078"/>
+    <w:multiLevelType w:val="hybridMultilevel"/>
+    <w:tmpl w:val="D41E0DD0"/>
+    <w:lvl w:ilvl="0" w:tplc="0409000B">
+      <w:start w:val="1"/>
+      <w:numFmt w:val="bullet"/>
+      <w:lvlText w:val=""/>
+      <w:lvlJc w:val="left"/>
+      <w:pPr>
+        <w:ind w:left="720" w:hanging="360"/>
+      </w:pPr>
+      <w:rPr>
+        <w:rFonts w:ascii="Wingdings" w:hAnsi="Wingdings" w:hint="default"/>
+      </w:rPr>
+    </w:lvl>
+    <w:lvl w:ilvl="1" w:tplc="04090003" w:tentative="1">
+      <w:start w:val="1"/>
+      <w:numFmt w:val="bullet"/>
+      <w:lvlText w:val="o"/>
+      <w:lvlJc w:val="left"/>
+      <w:pPr>
+        <w:ind w:left="1440" w:hanging="360"/>
+      </w:pPr>
+      <w:rPr>
+        <w:rFonts w:ascii="Courier New" w:hAnsi="Courier New" w:cs="Courier New" w:hint="default"/>
+      </w:rPr>
+    </w:lvl>
+    <w:lvl w:ilvl="2" w:tplc="04090005" w:tentative="1">
+      <w:start w:val="1"/>
+      <w:numFmt w:val="bullet"/>
+      <w:lvlText w:val=""/>
+      <w:lvlJc w:val="left"/>
+      <w:pPr>
+        <w:ind w:left="2160" w:hanging="360"/>
+      </w:pPr>
+      <w:rPr>
+        <w:rFonts w:ascii="Wingdings" w:hAnsi="Wingdings" w:hint="default"/>
+      </w:rPr>
+    </w:lvl>
+    <w:lvl w:ilvl="3" w:tplc="04090001" w:tentative="1">
+      <w:start w:val="1"/>
+      <w:numFmt w:val="bullet"/>
+      <w:lvlText w:val=""/>
+      <w:lvlJc w:val="left"/>
+      <w:pPr>
+        <w:ind w:left="2880" w:hanging="360"/>
+      </w:pPr>
+      <w:rPr>
+        <w:rFonts w:ascii="Symbol" w:hAnsi="Symbol" w:hint="default"/>
+      </w:rPr>
+    </w:lvl>
+    <w:lvl w:ilvl="4" w:tplc="04090003" w:tentative="1">
+      <w:start w:val="1"/>
+      <w:numFmt w:val="bullet"/>
+      <w:lvlText w:val="o"/>
+      <w:lvlJc w:val="left"/>
+      <w:pPr>
+        <w:ind w:left="3600" w:hanging="360"/>
+      </w:pPr>
+      <w:rPr>
+        <w:rFonts w:ascii="Courier New" w:hAnsi="Courier New" w:cs="Courier New" w:hint="default"/>
+      </w:rPr>
+    </w:lvl>
+    <w:lvl w:ilvl="5" w:tplc="04090005" w:tentative="1">
+      <w:start w:val="1"/>
+      <w:numFmt w:val="bullet"/>
+      <w:lvlText w:val=""/>
+      <w:lvlJc w:val="left"/>
+      <w:pPr>
+        <w:ind w:left="4320" w:hanging="360"/>
+      </w:pPr>
+      <w:rPr>
+        <w:rFonts w:ascii="Wingdings" w:hAnsi="Wingdings" w:hint="default"/>
+      </w:rPr>
+    </w:lvl>
+    <w:lvl w:ilvl="6" w:tplc="04090001" w:tentative="1">
+      <w:start w:val="1"/>
+      <w:numFmt w:val="bullet"/>
+      <w:lvlText w:val=""/>
+      <w:lvlJc w:val="left"/>
+      <w:pPr>
+        <w:ind w:left="5040" w:hanging="360"/>
+      </w:pPr>
+      <w:rPr>
+        <w:rFonts w:ascii="Symbol" w:hAnsi="Symbol" w:hint="default"/>
+      </w:rPr>
+    </w:lvl>
+    <w:lvl w:ilvl="7" w:tplc="04090003" w:tentative="1">
+      <w:start w:val="1"/>
+      <w:numFmt w:val="bullet"/>
+      <w:lvlText w:val="o"/>
+      <w:lvlJc w:val="left"/>
+      <w:pPr>
+        <w:ind w:left="5760" w:hanging="360"/>
+      </w:pPr>
+      <w:rPr>
+        <w:rFonts w:ascii="Courier New" w:hAnsi="Courier New" w:cs="Courier New" w:hint="default"/>
+      </w:rPr>
+    </w:lvl>
+    <w:lvl w:ilvl="8" w:tplc="04090005" w:tentative="1">
+      <w:start w:val="1"/>
+      <w:numFmt w:val="bullet"/>
+      <w:lvlText w:val=""/>
+      <w:lvlJc w:val="left"/>
+      <w:pPr>
+        <w:ind w:left="6480" w:hanging="360"/>
+      </w:pPr>
+      <w:rPr>
+        <w:rFonts w:ascii="Wingdings" w:hAnsi="Wingdings" w:hint="default"/>
+      </w:rPr>
+    </w:lvl>
+  </w:abstractNum>
+  <w:abstractNum w:abstractNumId="3">
     <w:nsid w:val="27EF4770"/>
     <w:multiLevelType w:val="hybridMultilevel"/>
     <w:tmpl w:val="3462F6A2"/>
@@ -15885,7 +18193,7 @@
       </w:pPr>
     </w:lvl>
   </w:abstractNum>
-  <w:abstractNum w:abstractNumId="3">
+  <w:abstractNum w:abstractNumId="4">
     <w:nsid w:val="444378A6"/>
     <w:multiLevelType w:val="hybridMultilevel"/>
     <w:tmpl w:val="186A107A"/>
@@ -15974,7 +18282,7 @@
       </w:pPr>
     </w:lvl>
   </w:abstractNum>
-  <w:abstractNum w:abstractNumId="4">
+  <w:abstractNum w:abstractNumId="5">
     <w:nsid w:val="64C769B5"/>
     <w:multiLevelType w:val="hybridMultilevel"/>
     <w:tmpl w:val="B60ECCF8"/>
@@ -16063,7 +18371,7 @@
       </w:pPr>
     </w:lvl>
   </w:abstractNum>
-  <w:abstractNum w:abstractNumId="5">
+  <w:abstractNum w:abstractNumId="6">
     <w:nsid w:val="67A45B57"/>
     <w:multiLevelType w:val="hybridMultilevel"/>
     <w:tmpl w:val="C5028734"/>
@@ -16152,7 +18460,7 @@
       </w:pPr>
     </w:lvl>
   </w:abstractNum>
-  <w:abstractNum w:abstractNumId="6">
+  <w:abstractNum w:abstractNumId="7">
     <w:nsid w:val="710642E8"/>
     <w:multiLevelType w:val="hybridMultilevel"/>
     <w:tmpl w:val="511C08A8"/>
@@ -16241,7 +18549,7 @@
       </w:pPr>
     </w:lvl>
   </w:abstractNum>
-  <w:abstractNum w:abstractNumId="7">
+  <w:abstractNum w:abstractNumId="8">
     <w:nsid w:val="74DB52AA"/>
     <w:multiLevelType w:val="hybridMultilevel"/>
     <w:tmpl w:val="C374B526"/>
@@ -16331,7 +18639,7 @@
       </w:pPr>
     </w:lvl>
   </w:abstractNum>
-  <w:abstractNum w:abstractNumId="8">
+  <w:abstractNum w:abstractNumId="9">
     <w:nsid w:val="7C5A62EA"/>
     <w:multiLevelType w:val="hybridMultilevel"/>
     <w:tmpl w:val="5DA4F3FC"/>
@@ -16421,31 +18729,34 @@
     </w:lvl>
   </w:abstractNum>
   <w:num w:numId="1">
-    <w:abstractNumId w:val="3"/>
+    <w:abstractNumId w:val="4"/>
   </w:num>
   <w:num w:numId="2">
-    <w:abstractNumId w:val="5"/>
+    <w:abstractNumId w:val="6"/>
   </w:num>
   <w:num w:numId="3">
     <w:abstractNumId w:val="1"/>
   </w:num>
   <w:num w:numId="4">
-    <w:abstractNumId w:val="6"/>
+    <w:abstractNumId w:val="7"/>
   </w:num>
   <w:num w:numId="5">
-    <w:abstractNumId w:val="4"/>
+    <w:abstractNumId w:val="5"/>
   </w:num>
   <w:num w:numId="6">
-    <w:abstractNumId w:val="2"/>
+    <w:abstractNumId w:val="3"/>
   </w:num>
   <w:num w:numId="7">
-    <w:abstractNumId w:val="7"/>
+    <w:abstractNumId w:val="8"/>
   </w:num>
   <w:num w:numId="8">
-    <w:abstractNumId w:val="8"/>
+    <w:abstractNumId w:val="9"/>
   </w:num>
   <w:num w:numId="9">
     <w:abstractNumId w:val="0"/>
+  </w:num>
+  <w:num w:numId="10">
+    <w:abstractNumId w:val="2"/>
   </w:num>
 </w:numbering>
 </file>
@@ -16839,7 +19150,6 @@
     <w:name w:val="Hyperlink"/>
     <w:basedOn w:val="DefaultParagraphFont"/>
     <w:uiPriority w:val="99"/>
-    <w:semiHidden/>
     <w:unhideWhenUsed/>
     <w:rsid w:val="0085010C"/>
     <w:rPr>

</xml_diff>

<commit_message>
code added for anonymous innerclass,methodlocal,interfaces,comparator,comparable
</commit_message>
<xml_diff>
--- a/OOPS Concepts.docx
+++ b/OOPS Concepts.docx
@@ -2331,6 +2331,263 @@
           <w:rFonts w:cstheme="minorHAnsi"/>
         </w:rPr>
       </w:pPr>
+      <w:r>
+        <w:rPr>
+          <w:rFonts w:cstheme="minorHAnsi"/>
+          <w:b/>
+        </w:rPr>
+        <w:t>Annotation</w:t>
+      </w:r>
+      <w:r>
+        <w:rPr>
+          <w:rFonts w:cstheme="minorHAnsi"/>
+          <w:b/>
+        </w:rPr>
+        <w:t xml:space="preserve">: </w:t>
+      </w:r>
+      <w:r>
+        <w:rPr>
+          <w:rFonts w:cstheme="minorHAnsi"/>
+        </w:rPr>
+        <w:t>Annotation is a special type of interface, we can create our own Annotations also</w:t>
+      </w:r>
+      <w:r>
+        <w:rPr>
+          <w:rFonts w:cstheme="minorHAnsi"/>
+        </w:rPr>
+        <w:t>.</w:t>
+      </w:r>
+    </w:p>
+    <w:p>
+      <w:pPr>
+        <w:autoSpaceDE w:val="0"/>
+        <w:autoSpaceDN w:val="0"/>
+        <w:adjustRightInd w:val="0"/>
+        <w:spacing w:after="0" w:afterAutospacing="0"/>
+        <w:rPr>
+          <w:rFonts w:ascii="Consolas" w:hAnsi="Consolas" w:cs="Consolas"/>
+          <w:color w:val="000000"/>
+          <w:sz w:val="20"/>
+          <w:szCs w:val="20"/>
+        </w:rPr>
+      </w:pPr>
+      <w:r>
+        <w:rPr>
+          <w:rFonts w:cstheme="minorHAnsi"/>
+        </w:rPr>
+        <w:t xml:space="preserve">Examples </w:t>
+      </w:r>
+      <w:r>
+        <w:rPr>
+          <w:rFonts w:cstheme="minorHAnsi"/>
+          <w:highlight w:val="yellow"/>
+        </w:rPr>
+        <w:t>:</w:t>
+      </w:r>
+      <w:r>
+        <w:rPr>
+          <w:rFonts w:cstheme="minorHAnsi"/>
+          <w:highlight w:val="yellow"/>
+        </w:rPr>
+        <w:t xml:space="preserve"> </w:t>
+      </w:r>
+      <w:r>
+        <w:rPr>
+          <w:rFonts w:cstheme="minorHAnsi"/>
+          <w:highlight w:val="yellow"/>
+        </w:rPr>
+        <w:t xml:space="preserve"> </w:t>
+      </w:r>
+      <w:r>
+        <w:rPr>
+          <w:rFonts w:ascii="Consolas" w:hAnsi="Consolas" w:cs="Consolas"/>
+          <w:b/>
+          <w:bCs/>
+          <w:color w:val="7F0055"/>
+          <w:sz w:val="20"/>
+          <w:szCs w:val="20"/>
+          <w:highlight w:val="yellow"/>
+        </w:rPr>
+        <w:t>public</w:t>
+      </w:r>
+      <w:r>
+        <w:rPr>
+          <w:rFonts w:ascii="Consolas" w:hAnsi="Consolas" w:cs="Consolas"/>
+          <w:color w:val="000000"/>
+          <w:sz w:val="20"/>
+          <w:szCs w:val="20"/>
+          <w:highlight w:val="yellow"/>
+        </w:rPr>
+        <w:t xml:space="preserve"> </w:t>
+      </w:r>
+      <w:r>
+        <w:rPr>
+          <w:rFonts w:ascii="Consolas" w:hAnsi="Consolas" w:cs="Consolas"/>
+          <w:b/>
+          <w:bCs/>
+          <w:color w:val="7F0055"/>
+          <w:sz w:val="20"/>
+          <w:szCs w:val="20"/>
+          <w:highlight w:val="yellow"/>
+        </w:rPr>
+        <w:t>@interface</w:t>
+      </w:r>
+      <w:r>
+        <w:rPr>
+          <w:rFonts w:ascii="Consolas" w:hAnsi="Consolas" w:cs="Consolas"/>
+          <w:color w:val="000000"/>
+          <w:sz w:val="20"/>
+          <w:szCs w:val="20"/>
+          <w:highlight w:val="yellow"/>
+        </w:rPr>
+        <w:t xml:space="preserve"> </w:t>
+      </w:r>
+      <w:r>
+        <w:rPr>
+          <w:rFonts w:ascii="Consolas" w:hAnsi="Consolas" w:cs="Consolas"/>
+          <w:color w:val="646464"/>
+          <w:sz w:val="20"/>
+          <w:szCs w:val="20"/>
+          <w:highlight w:val="yellow"/>
+        </w:rPr>
+        <w:t>Override</w:t>
+      </w:r>
+      <w:r>
+        <w:rPr>
+          <w:rFonts w:ascii="Consolas" w:hAnsi="Consolas" w:cs="Consolas"/>
+          <w:color w:val="000000"/>
+          <w:sz w:val="20"/>
+          <w:szCs w:val="20"/>
+          <w:highlight w:val="yellow"/>
+        </w:rPr>
+        <w:t xml:space="preserve"> {</w:t>
+      </w:r>
+      <w:r>
+        <w:rPr>
+          <w:rFonts w:ascii="Consolas" w:hAnsi="Consolas" w:cs="Consolas"/>
+          <w:sz w:val="20"/>
+          <w:szCs w:val="20"/>
+          <w:highlight w:val="yellow"/>
+        </w:rPr>
+        <w:t xml:space="preserve">  </w:t>
+      </w:r>
+      <w:r>
+        <w:rPr>
+          <w:rFonts w:ascii="Consolas" w:hAnsi="Consolas" w:cs="Consolas"/>
+          <w:color w:val="000000"/>
+          <w:sz w:val="20"/>
+          <w:szCs w:val="20"/>
+          <w:highlight w:val="yellow"/>
+        </w:rPr>
+        <w:t>}</w:t>
+      </w:r>
+    </w:p>
+    <w:p>
+      <w:pPr>
+        <w:autoSpaceDE w:val="0"/>
+        <w:autoSpaceDN w:val="0"/>
+        <w:adjustRightInd w:val="0"/>
+        <w:spacing w:after="0" w:afterAutospacing="0"/>
+        <w:rPr>
+          <w:rFonts w:ascii="Consolas" w:hAnsi="Consolas" w:cs="Consolas"/>
+          <w:sz w:val="20"/>
+          <w:szCs w:val="20"/>
+        </w:rPr>
+      </w:pPr>
+      <w:r>
+        <w:rPr>
+          <w:rFonts w:ascii="Consolas" w:hAnsi="Consolas" w:cs="Consolas"/>
+          <w:b/>
+          <w:bCs/>
+          <w:color w:val="7F0055"/>
+          <w:sz w:val="20"/>
+          <w:szCs w:val="20"/>
+          <w:highlight w:val="yellow"/>
+        </w:rPr>
+        <w:t>public</w:t>
+      </w:r>
+      <w:r>
+        <w:rPr>
+          <w:rFonts w:ascii="Consolas" w:hAnsi="Consolas" w:cs="Consolas"/>
+          <w:color w:val="000000"/>
+          <w:sz w:val="20"/>
+          <w:szCs w:val="20"/>
+          <w:highlight w:val="yellow"/>
+        </w:rPr>
+        <w:t xml:space="preserve"> </w:t>
+      </w:r>
+      <w:r>
+        <w:rPr>
+          <w:rFonts w:ascii="Consolas" w:hAnsi="Consolas" w:cs="Consolas"/>
+          <w:b/>
+          <w:bCs/>
+          <w:color w:val="7F0055"/>
+          <w:sz w:val="20"/>
+          <w:szCs w:val="20"/>
+          <w:highlight w:val="yellow"/>
+        </w:rPr>
+        <w:t>@interface</w:t>
+      </w:r>
+      <w:r>
+        <w:rPr>
+          <w:rFonts w:ascii="Consolas" w:hAnsi="Consolas" w:cs="Consolas"/>
+          <w:color w:val="000000"/>
+          <w:sz w:val="20"/>
+          <w:szCs w:val="20"/>
+          <w:highlight w:val="yellow"/>
+        </w:rPr>
+        <w:t xml:space="preserve"> </w:t>
+      </w:r>
+      <w:r>
+        <w:rPr>
+          <w:rFonts w:ascii="Consolas" w:hAnsi="Consolas" w:cs="Consolas"/>
+          <w:color w:val="646464"/>
+          <w:sz w:val="20"/>
+          <w:szCs w:val="20"/>
+          <w:highlight w:val="yellow"/>
+        </w:rPr>
+        <w:t>Deprecated</w:t>
+      </w:r>
+      <w:r>
+        <w:rPr>
+          <w:rFonts w:ascii="Consolas" w:hAnsi="Consolas" w:cs="Consolas"/>
+          <w:color w:val="000000"/>
+          <w:sz w:val="20"/>
+          <w:szCs w:val="20"/>
+          <w:highlight w:val="yellow"/>
+        </w:rPr>
+        <w:t xml:space="preserve"> {</w:t>
+      </w:r>
+      <w:r>
+        <w:rPr>
+          <w:rFonts w:ascii="Consolas" w:hAnsi="Consolas" w:cs="Consolas"/>
+          <w:sz w:val="20"/>
+          <w:szCs w:val="20"/>
+        </w:rPr>
+        <w:t xml:space="preserve">  </w:t>
+      </w:r>
+      <w:r>
+        <w:rPr>
+          <w:rFonts w:ascii="Consolas" w:hAnsi="Consolas" w:cs="Consolas"/>
+          <w:color w:val="000000"/>
+          <w:sz w:val="20"/>
+          <w:szCs w:val="20"/>
+        </w:rPr>
+        <w:t>}</w:t>
+      </w:r>
+    </w:p>
+    <w:p>
+      <w:pPr>
+        <w:autoSpaceDE w:val="0"/>
+        <w:autoSpaceDN w:val="0"/>
+        <w:adjustRightInd w:val="0"/>
+        <w:spacing w:after="0" w:afterAutospacing="0"/>
+        <w:rPr>
+          <w:rFonts w:ascii="Consolas" w:hAnsi="Consolas" w:cs="Consolas"/>
+          <w:sz w:val="20"/>
+          <w:szCs w:val="20"/>
+        </w:rPr>
+      </w:pPr>
     </w:p>
     <w:p>
       <w:pPr>
@@ -2428,6 +2685,7 @@
         <w:rPr>
           <w:rFonts w:cstheme="minorHAnsi"/>
         </w:rPr>
+        <w:lastRenderedPageBreak/>
         <w:t>Constructor will not have return type(like void, int, String)</w:t>
       </w:r>
     </w:p>
@@ -2457,20 +2715,378 @@
         <w:rPr>
           <w:rFonts w:cstheme="minorHAnsi"/>
         </w:rPr>
+        <w:t>Class can Have Default Constructor &amp; OverLoaded Constructor</w:t>
+      </w:r>
+      <w:r>
+        <w:rPr>
+          <w:rFonts w:cstheme="minorHAnsi"/>
+        </w:rPr>
+        <w:t>s</w:t>
+      </w:r>
+      <w:r>
+        <w:rPr>
+          <w:rFonts w:cstheme="minorHAnsi"/>
+        </w:rPr>
+        <w:t>.</w:t>
+      </w:r>
+    </w:p>
+    <w:p>
+      <w:pPr>
+        <w:ind w:left="360"/>
+        <w:jc w:val="both"/>
+        <w:rPr>
+          <w:rFonts w:cstheme="minorHAnsi"/>
+        </w:rPr>
+      </w:pPr>
+      <w:r>
+        <w:rPr>
+          <w:rFonts w:cstheme="minorHAnsi"/>
+        </w:rPr>
+        <w:t>For OverLoaded Constructor</w:t>
+      </w:r>
+      <w:r>
+        <w:rPr>
+          <w:rFonts w:cstheme="minorHAnsi"/>
+        </w:rPr>
+        <w:t>,</w:t>
+      </w:r>
+      <w:r>
+        <w:rPr>
+          <w:rFonts w:cstheme="minorHAnsi"/>
+        </w:rPr>
+        <w:t xml:space="preserve"> Signature should be different.(Number of arguments, data types of Arguments, order of the Arguments)</w:t>
+      </w:r>
+    </w:p>
+    <w:p>
+      <w:pPr>
+        <w:ind w:left="360"/>
+        <w:jc w:val="both"/>
+        <w:rPr>
+          <w:rFonts w:cstheme="minorHAnsi"/>
+        </w:rPr>
+      </w:pPr>
+      <w:r>
+        <w:rPr>
+          <w:rFonts w:cstheme="minorHAnsi"/>
+        </w:rPr>
+        <w:t>In a class if we override overloaded constructor(1 or 2 arg constructor) and if we try to call default constructor(creating object with default constructor) it will give compilation error because jvm will not provide default constructor in this case</w:t>
+      </w:r>
+    </w:p>
+    <w:p>
+      <w:pPr>
+        <w:ind w:left="360"/>
+        <w:jc w:val="both"/>
+        <w:rPr>
+          <w:rFonts w:cstheme="minorHAnsi"/>
+        </w:rPr>
+      </w:pPr>
+      <w:r>
+        <w:rPr>
+          <w:rFonts w:cstheme="minorHAnsi"/>
+        </w:rPr>
+        <w:t>We can add return statement inside a constructor it does not give  compile time or runtime error</w:t>
+      </w:r>
+    </w:p>
+    <w:p>
+      <w:pPr>
+        <w:ind w:left="360"/>
+        <w:jc w:val="both"/>
+        <w:rPr>
+          <w:rFonts w:cstheme="minorHAnsi"/>
+          <w:highlight w:val="yellow"/>
+        </w:rPr>
+      </w:pPr>
+      <w:r>
+        <w:rPr>
+          <w:rFonts w:cstheme="minorHAnsi"/>
+          <w:highlight w:val="yellow"/>
+        </w:rPr>
+        <w:t xml:space="preserve">Class  A </w:t>
+      </w:r>
+    </w:p>
+    <w:p>
+      <w:pPr>
+        <w:ind w:left="360"/>
+        <w:jc w:val="both"/>
+        <w:rPr>
+          <w:rFonts w:cstheme="minorHAnsi"/>
+          <w:highlight w:val="yellow"/>
+        </w:rPr>
+      </w:pPr>
+      <w:r>
+        <w:rPr>
+          <w:rFonts w:cstheme="minorHAnsi"/>
+          <w:highlight w:val="yellow"/>
+        </w:rPr>
+        <w:t>A(){</w:t>
+      </w:r>
+    </w:p>
+    <w:p>
+      <w:pPr>
+        <w:ind w:left="360"/>
+        <w:jc w:val="both"/>
+        <w:rPr>
+          <w:rFonts w:cstheme="minorHAnsi"/>
+          <w:highlight w:val="yellow"/>
+        </w:rPr>
+      </w:pPr>
+      <w:r>
+        <w:rPr>
+          <w:rFonts w:cstheme="minorHAnsi"/>
+          <w:highlight w:val="yellow"/>
+        </w:rPr>
+        <w:t>………………….</w:t>
+      </w:r>
+    </w:p>
+    <w:p>
+      <w:pPr>
+        <w:ind w:left="360"/>
+        <w:jc w:val="both"/>
+        <w:rPr>
+          <w:rFonts w:cstheme="minorHAnsi"/>
+          <w:highlight w:val="yellow"/>
+        </w:rPr>
+      </w:pPr>
+      <w:r>
+        <w:rPr>
+          <w:rFonts w:cstheme="minorHAnsi"/>
+          <w:highlight w:val="yellow"/>
+        </w:rPr>
+        <w:t xml:space="preserve"> return;</w:t>
+      </w:r>
+    </w:p>
+    <w:p>
+      <w:pPr>
+        <w:ind w:left="360"/>
+        <w:jc w:val="both"/>
+        <w:rPr>
+          <w:rFonts w:cstheme="minorHAnsi"/>
+        </w:rPr>
+      </w:pPr>
+      <w:r>
+        <w:rPr>
+          <w:rFonts w:cstheme="minorHAnsi"/>
+          <w:highlight w:val="yellow"/>
+        </w:rPr>
+        <w:t>}</w:t>
+      </w:r>
+    </w:p>
+    <w:p>
+      <w:pPr>
+        <w:jc w:val="both"/>
+        <w:rPr>
+          <w:rFonts w:cstheme="minorHAnsi"/>
+        </w:rPr>
+      </w:pPr>
+      <w:r>
+        <w:rPr>
+          <w:rFonts w:cstheme="minorHAnsi"/>
+        </w:rPr>
+        <w:t>Q) What is the use of constructor ?</w:t>
+      </w:r>
+      <w:r>
+        <w:rPr>
+          <w:rFonts w:cstheme="minorHAnsi"/>
+        </w:rPr>
+        <w:t xml:space="preserve"> </w:t>
+      </w:r>
+    </w:p>
+    <w:p>
+      <w:pPr>
+        <w:ind w:left="360"/>
+        <w:jc w:val="both"/>
+        <w:rPr>
+          <w:rFonts w:cstheme="minorHAnsi"/>
+        </w:rPr>
+      </w:pPr>
+      <w:r>
+        <w:rPr>
+          <w:rFonts w:cstheme="minorHAnsi"/>
+        </w:rPr>
+        <w:t xml:space="preserve">Constructor is used for Allocating Memory for the </w:t>
+      </w:r>
+      <w:r>
+        <w:rPr>
+          <w:rFonts w:cstheme="minorHAnsi"/>
+        </w:rPr>
+        <w:t xml:space="preserve">variables and methods of </w:t>
+      </w:r>
+      <w:r>
+        <w:rPr>
+          <w:rFonts w:cstheme="minorHAnsi"/>
+        </w:rPr>
+        <w:t>Class.</w:t>
+      </w:r>
+    </w:p>
+    <w:p>
+      <w:pPr>
+        <w:ind w:left="360"/>
+        <w:jc w:val="both"/>
+        <w:rPr>
+          <w:rFonts w:cstheme="minorHAnsi"/>
+        </w:rPr>
+      </w:pPr>
+      <w:r>
+        <w:rPr>
+          <w:rFonts w:cstheme="minorHAnsi"/>
+        </w:rPr>
+        <w:t>Q) in how many ways we can assign values to private variable in class?</w:t>
+      </w:r>
+    </w:p>
+    <w:p>
+      <w:pPr>
+        <w:ind w:left="360"/>
+        <w:jc w:val="both"/>
+        <w:rPr>
+          <w:rFonts w:cstheme="minorHAnsi"/>
+        </w:rPr>
+      </w:pPr>
+      <w:r>
+        <w:rPr>
+          <w:rFonts w:cstheme="minorHAnsi"/>
+        </w:rPr>
+        <w:t>A) 2 ways {using setter methods, using constructor }</w:t>
+      </w:r>
+    </w:p>
+    <w:p>
+      <w:pPr>
+        <w:ind w:left="360"/>
+        <w:jc w:val="both"/>
+        <w:rPr>
+          <w:rFonts w:cstheme="minorHAnsi"/>
+        </w:rPr>
+      </w:pPr>
+      <w:r>
+        <w:rPr>
+          <w:rFonts w:cstheme="minorHAnsi"/>
+        </w:rPr>
+        <w:t xml:space="preserve">It depends on the requirement  to choose constructor approach </w:t>
+      </w:r>
+      <w:r>
+        <w:rPr>
+          <w:rFonts w:cstheme="minorHAnsi"/>
+        </w:rPr>
+        <w:t xml:space="preserve">or </w:t>
+      </w:r>
+      <w:r>
+        <w:rPr>
+          <w:rFonts w:cstheme="minorHAnsi"/>
+        </w:rPr>
+        <w:t>setter methods approach.</w:t>
+      </w:r>
+    </w:p>
+    <w:p>
+      <w:pPr>
+        <w:ind w:left="360"/>
+        <w:jc w:val="both"/>
+        <w:rPr>
+          <w:rFonts w:cstheme="minorHAnsi"/>
+        </w:rPr>
+      </w:pPr>
+      <w:r>
+        <w:rPr>
+          <w:rFonts w:cstheme="minorHAnsi"/>
+        </w:rPr>
+        <w:t xml:space="preserve">Note: check the execution flow of constructors in inheritance. </w:t>
+      </w:r>
+    </w:p>
+    <w:p>
+      <w:pPr>
+        <w:jc w:val="both"/>
+        <w:rPr>
+          <w:rFonts w:cstheme="minorHAnsi"/>
+        </w:rPr>
+      </w:pPr>
+      <w:r>
+        <w:rPr>
+          <w:rFonts w:cstheme="minorHAnsi"/>
+          <w:b/>
+          <w:i/>
+        </w:rPr>
+        <w:t>Static</w:t>
+      </w:r>
+      <w:r>
+        <w:rPr>
+          <w:rFonts w:cstheme="minorHAnsi"/>
+          <w:b/>
+        </w:rPr>
+        <w:t xml:space="preserve"> :- </w:t>
+      </w:r>
+      <w:r>
+        <w:rPr>
+          <w:rFonts w:cstheme="minorHAnsi"/>
+        </w:rPr>
+        <w:t>in java</w:t>
+      </w:r>
+      <w:r>
+        <w:rPr>
+          <w:rFonts w:cstheme="minorHAnsi"/>
+        </w:rPr>
+        <w:t>, Static means one time memory allocation per jvm.</w:t>
+      </w:r>
+      <w:r>
+        <w:rPr>
+          <w:rFonts w:cstheme="minorHAnsi"/>
+        </w:rPr>
+        <w:t xml:space="preserve"> </w:t>
+      </w:r>
+      <w:r>
+        <w:rPr>
+          <w:rFonts w:cstheme="minorHAnsi"/>
+        </w:rPr>
+        <w:t>JVM Allocates memory for static variables Static methods &amp; static blocks at compile time</w:t>
+      </w:r>
+      <w:r>
+        <w:rPr>
+          <w:rFonts w:cstheme="minorHAnsi"/>
+        </w:rPr>
+        <w:t>.</w:t>
+      </w:r>
+      <w:r>
+        <w:rPr>
+          <w:rFonts w:cstheme="minorHAnsi"/>
+        </w:rPr>
+        <w:t xml:space="preserve"> </w:t>
+      </w:r>
+      <w:r>
+        <w:rPr>
+          <w:rFonts w:cstheme="minorHAnsi"/>
+        </w:rPr>
+        <w:t xml:space="preserve">Static is a Keyword which is used at Variable level &amp; method level but not at the Class Level. Which means class can contain static variables </w:t>
+      </w:r>
+      <w:r>
+        <w:rPr>
+          <w:rFonts w:cstheme="minorHAnsi"/>
+        </w:rPr>
+        <w:t>,</w:t>
+      </w:r>
+      <w:r>
+        <w:rPr>
+          <w:rFonts w:cstheme="minorHAnsi"/>
+        </w:rPr>
+        <w:t>Static methods &amp; static blocks also.</w:t>
+      </w:r>
+      <w:r>
+        <w:rPr>
+          <w:rFonts w:cstheme="minorHAnsi"/>
+        </w:rPr>
+        <w:t xml:space="preserve"> </w:t>
+      </w:r>
+    </w:p>
+    <w:p>
+      <w:pPr>
+        <w:ind w:left="360"/>
+        <w:jc w:val="both"/>
+        <w:rPr>
+          <w:rFonts w:cstheme="minorHAnsi"/>
+        </w:rPr>
+      </w:pPr>
+      <w:r>
+        <w:rPr>
+          <w:rFonts w:cstheme="minorHAnsi"/>
+        </w:rPr>
         <w:lastRenderedPageBreak/>
-        <w:t>Class can Have Default Constructor &amp; OverLoaded Constructor</w:t>
-      </w:r>
-      <w:r>
-        <w:rPr>
-          <w:rFonts w:cstheme="minorHAnsi"/>
-        </w:rPr>
-        <w:t>s</w:t>
-      </w:r>
-      <w:r>
-        <w:rPr>
-          <w:rFonts w:cstheme="minorHAnsi"/>
-        </w:rPr>
-        <w:t>.</w:t>
+        <w:t>JVM Allocates memory for static variables Static methods &amp; static blocks at compile time so that we can access these without creating objects(using Class name, we can access these.)</w:t>
       </w:r>
     </w:p>
     <w:p>
@@ -2485,365 +3101,6 @@
         <w:rPr>
           <w:rFonts w:cstheme="minorHAnsi"/>
         </w:rPr>
-        <w:t>For OverLoaded Constructor</w:t>
-      </w:r>
-      <w:r>
-        <w:rPr>
-          <w:rFonts w:cstheme="minorHAnsi"/>
-        </w:rPr>
-        <w:t>,</w:t>
-      </w:r>
-      <w:r>
-        <w:rPr>
-          <w:rFonts w:cstheme="minorHAnsi"/>
-        </w:rPr>
-        <w:t xml:space="preserve"> Signature should be different.(Number of arguments, data types of Arguments, order of the Arguments)</w:t>
-      </w:r>
-    </w:p>
-    <w:p>
-      <w:pPr>
-        <w:ind w:left="360"/>
-        <w:jc w:val="both"/>
-        <w:rPr>
-          <w:rFonts w:cstheme="minorHAnsi"/>
-        </w:rPr>
-      </w:pPr>
-      <w:r>
-        <w:rPr>
-          <w:rFonts w:cstheme="minorHAnsi"/>
-        </w:rPr>
-        <w:t>In a class if we override overloaded constructor(1 or 2 arg constructor) and if we try to call default constructor(creating object with default constructor) it will give compilation error because jvm will not provide default constructor in this case</w:t>
-      </w:r>
-    </w:p>
-    <w:p>
-      <w:pPr>
-        <w:ind w:left="360"/>
-        <w:jc w:val="both"/>
-        <w:rPr>
-          <w:rFonts w:cstheme="minorHAnsi"/>
-        </w:rPr>
-      </w:pPr>
-      <w:r>
-        <w:rPr>
-          <w:rFonts w:cstheme="minorHAnsi"/>
-        </w:rPr>
-        <w:t>We can add return statement inside a constructor it does not give  compile time or runtime error</w:t>
-      </w:r>
-    </w:p>
-    <w:p>
-      <w:pPr>
-        <w:ind w:left="360"/>
-        <w:jc w:val="both"/>
-        <w:rPr>
-          <w:rFonts w:cstheme="minorHAnsi"/>
-          <w:highlight w:val="yellow"/>
-        </w:rPr>
-      </w:pPr>
-      <w:r>
-        <w:rPr>
-          <w:rFonts w:cstheme="minorHAnsi"/>
-          <w:highlight w:val="yellow"/>
-        </w:rPr>
-        <w:t xml:space="preserve">Class  A </w:t>
-      </w:r>
-    </w:p>
-    <w:p>
-      <w:pPr>
-        <w:ind w:left="360"/>
-        <w:jc w:val="both"/>
-        <w:rPr>
-          <w:rFonts w:cstheme="minorHAnsi"/>
-          <w:highlight w:val="yellow"/>
-        </w:rPr>
-      </w:pPr>
-      <w:r>
-        <w:rPr>
-          <w:rFonts w:cstheme="minorHAnsi"/>
-          <w:highlight w:val="yellow"/>
-        </w:rPr>
-        <w:t>A(){</w:t>
-      </w:r>
-    </w:p>
-    <w:p>
-      <w:pPr>
-        <w:ind w:left="360"/>
-        <w:jc w:val="both"/>
-        <w:rPr>
-          <w:rFonts w:cstheme="minorHAnsi"/>
-          <w:highlight w:val="yellow"/>
-        </w:rPr>
-      </w:pPr>
-      <w:r>
-        <w:rPr>
-          <w:rFonts w:cstheme="minorHAnsi"/>
-          <w:highlight w:val="yellow"/>
-        </w:rPr>
-        <w:t>………………….</w:t>
-      </w:r>
-    </w:p>
-    <w:p>
-      <w:pPr>
-        <w:ind w:left="360"/>
-        <w:jc w:val="both"/>
-        <w:rPr>
-          <w:rFonts w:cstheme="minorHAnsi"/>
-          <w:highlight w:val="yellow"/>
-        </w:rPr>
-      </w:pPr>
-      <w:r>
-        <w:rPr>
-          <w:rFonts w:cstheme="minorHAnsi"/>
-          <w:highlight w:val="yellow"/>
-        </w:rPr>
-        <w:t xml:space="preserve"> return;</w:t>
-      </w:r>
-    </w:p>
-    <w:p>
-      <w:pPr>
-        <w:ind w:left="360"/>
-        <w:jc w:val="both"/>
-        <w:rPr>
-          <w:rFonts w:cstheme="minorHAnsi"/>
-        </w:rPr>
-      </w:pPr>
-      <w:r>
-        <w:rPr>
-          <w:rFonts w:cstheme="minorHAnsi"/>
-          <w:highlight w:val="yellow"/>
-        </w:rPr>
-        <w:t>}</w:t>
-      </w:r>
-    </w:p>
-    <w:p>
-      <w:pPr>
-        <w:jc w:val="both"/>
-        <w:rPr>
-          <w:rFonts w:cstheme="minorHAnsi"/>
-        </w:rPr>
-      </w:pPr>
-      <w:r>
-        <w:rPr>
-          <w:rFonts w:cstheme="minorHAnsi"/>
-        </w:rPr>
-        <w:t>Q) What is the use of constructor ?</w:t>
-      </w:r>
-      <w:r>
-        <w:rPr>
-          <w:rFonts w:cstheme="minorHAnsi"/>
-        </w:rPr>
-        <w:t xml:space="preserve"> </w:t>
-      </w:r>
-    </w:p>
-    <w:p>
-      <w:pPr>
-        <w:ind w:left="360"/>
-        <w:jc w:val="both"/>
-        <w:rPr>
-          <w:rFonts w:cstheme="minorHAnsi"/>
-        </w:rPr>
-      </w:pPr>
-      <w:r>
-        <w:rPr>
-          <w:rFonts w:cstheme="minorHAnsi"/>
-        </w:rPr>
-        <w:t xml:space="preserve">Constructor is used for Allocating Memory for the </w:t>
-      </w:r>
-      <w:r>
-        <w:rPr>
-          <w:rFonts w:cstheme="minorHAnsi"/>
-        </w:rPr>
-        <w:t xml:space="preserve">variables and methods of </w:t>
-      </w:r>
-      <w:r>
-        <w:rPr>
-          <w:rFonts w:cstheme="minorHAnsi"/>
-        </w:rPr>
-        <w:t>Class.</w:t>
-      </w:r>
-    </w:p>
-    <w:p>
-      <w:pPr>
-        <w:ind w:left="360"/>
-        <w:jc w:val="both"/>
-        <w:rPr>
-          <w:rFonts w:cstheme="minorHAnsi"/>
-        </w:rPr>
-      </w:pPr>
-      <w:r>
-        <w:rPr>
-          <w:rFonts w:cstheme="minorHAnsi"/>
-        </w:rPr>
-        <w:t>Q) in how many ways we can assign values to private variable in class?</w:t>
-      </w:r>
-    </w:p>
-    <w:p>
-      <w:pPr>
-        <w:ind w:left="360"/>
-        <w:jc w:val="both"/>
-        <w:rPr>
-          <w:rFonts w:cstheme="minorHAnsi"/>
-        </w:rPr>
-      </w:pPr>
-      <w:r>
-        <w:rPr>
-          <w:rFonts w:cstheme="minorHAnsi"/>
-        </w:rPr>
-        <w:t>A) 2 ways {using setter methods, using constructor }</w:t>
-      </w:r>
-    </w:p>
-    <w:p>
-      <w:pPr>
-        <w:ind w:left="360"/>
-        <w:jc w:val="both"/>
-        <w:rPr>
-          <w:rFonts w:cstheme="minorHAnsi"/>
-        </w:rPr>
-      </w:pPr>
-      <w:r>
-        <w:rPr>
-          <w:rFonts w:cstheme="minorHAnsi"/>
-        </w:rPr>
-        <w:t xml:space="preserve">It depends on the requirement  to choose constructor approach </w:t>
-      </w:r>
-      <w:r>
-        <w:rPr>
-          <w:rFonts w:cstheme="minorHAnsi"/>
-        </w:rPr>
-        <w:t xml:space="preserve">or </w:t>
-      </w:r>
-      <w:r>
-        <w:rPr>
-          <w:rFonts w:cstheme="minorHAnsi"/>
-        </w:rPr>
-        <w:t>setter methods approach.</w:t>
-      </w:r>
-    </w:p>
-    <w:p>
-      <w:pPr>
-        <w:ind w:left="360"/>
-        <w:jc w:val="both"/>
-        <w:rPr>
-          <w:rFonts w:cstheme="minorHAnsi"/>
-        </w:rPr>
-      </w:pPr>
-      <w:r>
-        <w:rPr>
-          <w:rFonts w:cstheme="minorHAnsi"/>
-        </w:rPr>
-        <w:t xml:space="preserve">Note: check the execution flow of constructors in inheritance. </w:t>
-      </w:r>
-    </w:p>
-    <w:p>
-      <w:pPr>
-        <w:jc w:val="both"/>
-        <w:rPr>
-          <w:rFonts w:cstheme="minorHAnsi"/>
-        </w:rPr>
-      </w:pPr>
-      <w:r>
-        <w:rPr>
-          <w:rFonts w:cstheme="minorHAnsi"/>
-          <w:b/>
-          <w:i/>
-        </w:rPr>
-        <w:t>Static</w:t>
-      </w:r>
-      <w:r>
-        <w:rPr>
-          <w:rFonts w:cstheme="minorHAnsi"/>
-          <w:b/>
-        </w:rPr>
-        <w:t xml:space="preserve"> :- </w:t>
-      </w:r>
-      <w:r>
-        <w:rPr>
-          <w:rFonts w:cstheme="minorHAnsi"/>
-        </w:rPr>
-        <w:t>in java</w:t>
-      </w:r>
-      <w:r>
-        <w:rPr>
-          <w:rFonts w:cstheme="minorHAnsi"/>
-        </w:rPr>
-        <w:t>, Static means one time memory allocation per jvm.</w:t>
-      </w:r>
-      <w:r>
-        <w:rPr>
-          <w:rFonts w:cstheme="minorHAnsi"/>
-        </w:rPr>
-        <w:t xml:space="preserve"> </w:t>
-      </w:r>
-      <w:r>
-        <w:rPr>
-          <w:rFonts w:cstheme="minorHAnsi"/>
-        </w:rPr>
-        <w:t>JVM Allocates memory for static variables Static methods &amp; static blocks at compile time</w:t>
-      </w:r>
-      <w:r>
-        <w:rPr>
-          <w:rFonts w:cstheme="minorHAnsi"/>
-        </w:rPr>
-        <w:t>.</w:t>
-      </w:r>
-      <w:r>
-        <w:rPr>
-          <w:rFonts w:cstheme="minorHAnsi"/>
-        </w:rPr>
-        <w:t xml:space="preserve"> </w:t>
-      </w:r>
-      <w:r>
-        <w:rPr>
-          <w:rFonts w:cstheme="minorHAnsi"/>
-        </w:rPr>
-        <w:t xml:space="preserve">Static is a Keyword which is used at Variable level &amp; method level but not at the Class Level. Which means class can contain static variables </w:t>
-      </w:r>
-      <w:r>
-        <w:rPr>
-          <w:rFonts w:cstheme="minorHAnsi"/>
-        </w:rPr>
-        <w:t>,</w:t>
-      </w:r>
-      <w:r>
-        <w:rPr>
-          <w:rFonts w:cstheme="minorHAnsi"/>
-        </w:rPr>
-        <w:t>Static methods &amp; static blocks also.</w:t>
-      </w:r>
-      <w:r>
-        <w:rPr>
-          <w:rFonts w:cstheme="minorHAnsi"/>
-        </w:rPr>
-        <w:t xml:space="preserve"> </w:t>
-      </w:r>
-    </w:p>
-    <w:p>
-      <w:pPr>
-        <w:ind w:left="360"/>
-        <w:jc w:val="both"/>
-        <w:rPr>
-          <w:rFonts w:cstheme="minorHAnsi"/>
-        </w:rPr>
-      </w:pPr>
-      <w:r>
-        <w:rPr>
-          <w:rFonts w:cstheme="minorHAnsi"/>
-        </w:rPr>
-        <w:t>JVM Allocates memory for static variables Static methods &amp; static blocks at compile time so that we can access these without creating objects(using Class name, we can access these.)</w:t>
-      </w:r>
-    </w:p>
-    <w:p>
-      <w:pPr>
-        <w:ind w:left="360"/>
-        <w:jc w:val="both"/>
-        <w:rPr>
-          <w:rFonts w:cstheme="minorHAnsi"/>
-        </w:rPr>
-      </w:pPr>
-      <w:r>
-        <w:rPr>
-          <w:rFonts w:cstheme="minorHAnsi"/>
-        </w:rPr>
-        <w:lastRenderedPageBreak/>
         <w:t>If we try to access these with objects name it does not give any compile time or run time error.</w:t>
       </w:r>
       <w:r>
@@ -3198,6 +3455,7 @@
           <w:b/>
           <w:u w:val="single"/>
         </w:rPr>
+        <w:lastRenderedPageBreak/>
         <w:t>Final</w:t>
       </w:r>
       <w:r>
@@ -3243,7 +3501,6 @@
         <w:rPr>
           <w:rFonts w:cstheme="minorHAnsi"/>
         </w:rPr>
-        <w:lastRenderedPageBreak/>
         <w:t xml:space="preserve">We can not assign final variable multiple times as below </w:t>
       </w:r>
     </w:p>
@@ -3749,6 +4006,7 @@
           <w:b/>
           <w:u w:val="single"/>
         </w:rPr>
+        <w:lastRenderedPageBreak/>
         <w:t xml:space="preserve">super  </w:t>
       </w:r>
       <w:r>
@@ -3835,442 +4093,442 @@
           <w:rFonts w:cstheme="minorHAnsi"/>
           <w:b/>
         </w:rPr>
+        <w:t xml:space="preserve">Note </w:t>
+      </w:r>
+      <w:r>
+        <w:rPr>
+          <w:rFonts w:cstheme="minorHAnsi"/>
+        </w:rPr>
+        <w:t>:</w:t>
+      </w:r>
+      <w:r>
+        <w:rPr>
+          <w:rFonts w:cstheme="minorHAnsi"/>
+        </w:rPr>
+        <w:t xml:space="preserve">in </w:t>
+      </w:r>
+      <w:r>
+        <w:rPr>
+          <w:rFonts w:cstheme="minorHAnsi"/>
+        </w:rPr>
+        <w:t>constructor we can add either this() or super() but not both.</w:t>
+      </w:r>
+    </w:p>
+    <w:p>
+      <w:pPr>
+        <w:jc w:val="both"/>
+        <w:rPr>
+          <w:rFonts w:cstheme="minorHAnsi"/>
+          <w:color w:val="000000"/>
+        </w:rPr>
+      </w:pPr>
+      <w:r>
+        <w:rPr>
+          <w:rFonts w:cstheme="minorHAnsi"/>
+          <w:b/>
+          <w:color w:val="000000"/>
+        </w:rPr>
+        <w:t xml:space="preserve">Access specifiers:  </w:t>
+      </w:r>
+      <w:r>
+        <w:rPr>
+          <w:rFonts w:cstheme="minorHAnsi"/>
+          <w:color w:val="000000"/>
+        </w:rPr>
+        <w:t>we have</w:t>
+      </w:r>
+      <w:r>
+        <w:rPr>
+          <w:rFonts w:cstheme="minorHAnsi"/>
+          <w:b/>
+          <w:color w:val="000000"/>
+        </w:rPr>
+        <w:t xml:space="preserve">  </w:t>
+      </w:r>
+      <w:r>
+        <w:rPr>
+          <w:rFonts w:cstheme="minorHAnsi"/>
+          <w:color w:val="000000"/>
+        </w:rPr>
+        <w:t xml:space="preserve">4 types of access specifiers in java which is used  at  variable level  method level ,constructor level and class level </w:t>
+      </w:r>
+    </w:p>
+    <w:p>
+      <w:pPr>
+        <w:jc w:val="both"/>
+        <w:rPr>
+          <w:rFonts w:cstheme="minorHAnsi"/>
+          <w:color w:val="000000"/>
+        </w:rPr>
+      </w:pPr>
+      <w:r>
+        <w:rPr>
+          <w:rFonts w:cstheme="minorHAnsi"/>
+          <w:b/>
+          <w:color w:val="000000"/>
+        </w:rPr>
+        <w:t>Private</w:t>
+      </w:r>
+      <w:r>
+        <w:rPr>
+          <w:rFonts w:cstheme="minorHAnsi"/>
+          <w:color w:val="000000"/>
+        </w:rPr>
+        <w:t xml:space="preserve">: access only inside the class </w:t>
+      </w:r>
+    </w:p>
+    <w:p>
+      <w:pPr>
+        <w:jc w:val="both"/>
+        <w:rPr>
+          <w:rFonts w:cstheme="minorHAnsi"/>
+          <w:color w:val="000000"/>
+        </w:rPr>
+      </w:pPr>
+      <w:r>
+        <w:rPr>
+          <w:rFonts w:cstheme="minorHAnsi"/>
+          <w:b/>
+          <w:color w:val="000000"/>
+        </w:rPr>
+        <w:t>Defau</w:t>
+      </w:r>
+      <w:r>
+        <w:rPr>
+          <w:rFonts w:cstheme="minorHAnsi"/>
+          <w:color w:val="000000"/>
+        </w:rPr>
+        <w:t xml:space="preserve">lt: if we </w:t>
+      </w:r>
+      <w:r>
+        <w:rPr>
+          <w:rFonts w:cstheme="minorHAnsi"/>
+          <w:color w:val="000000"/>
+        </w:rPr>
+        <w:t>don’t</w:t>
+      </w:r>
+      <w:r>
+        <w:rPr>
+          <w:rFonts w:cstheme="minorHAnsi"/>
+          <w:color w:val="000000"/>
+        </w:rPr>
+        <w:t xml:space="preserve"> give any access specifier it will be treated as default. This is package level specifier that means we can access any variable or method of a class</w:t>
+      </w:r>
+      <w:r>
+        <w:rPr>
+          <w:rFonts w:cstheme="minorHAnsi"/>
+          <w:color w:val="000000"/>
+        </w:rPr>
+        <w:t xml:space="preserve">  p1.A(p1 is package ) </w:t>
+      </w:r>
+      <w:r>
+        <w:rPr>
+          <w:rFonts w:cstheme="minorHAnsi"/>
+          <w:color w:val="000000"/>
+        </w:rPr>
+        <w:t xml:space="preserve"> in any class inside the package</w:t>
+      </w:r>
+      <w:r>
+        <w:rPr>
+          <w:rFonts w:cstheme="minorHAnsi"/>
+          <w:color w:val="000000"/>
+        </w:rPr>
+        <w:t xml:space="preserve"> p1</w:t>
+      </w:r>
+    </w:p>
+    <w:p>
+      <w:pPr>
+        <w:jc w:val="both"/>
+        <w:rPr>
+          <w:rFonts w:cstheme="minorHAnsi"/>
+          <w:color w:val="000000"/>
+        </w:rPr>
+      </w:pPr>
+      <w:r>
+        <w:rPr>
+          <w:rFonts w:cstheme="minorHAnsi"/>
+          <w:b/>
+          <w:color w:val="000000"/>
+        </w:rPr>
+        <w:t>Protected</w:t>
+      </w:r>
+      <w:r>
+        <w:rPr>
+          <w:rFonts w:cstheme="minorHAnsi"/>
+          <w:color w:val="000000"/>
+        </w:rPr>
+        <w:t>: we can access a variable of a class  p1.A(p1 is package ) in any of the</w:t>
+      </w:r>
+      <w:r>
+        <w:rPr>
+          <w:rFonts w:cstheme="minorHAnsi"/>
+          <w:color w:val="000000"/>
+        </w:rPr>
+        <w:t xml:space="preserve"> class inside the package p1 ,</w:t>
+      </w:r>
+      <w:r>
+        <w:rPr>
+          <w:rFonts w:cstheme="minorHAnsi"/>
+          <w:color w:val="000000"/>
+        </w:rPr>
+        <w:t xml:space="preserve"> any</w:t>
+      </w:r>
+      <w:r>
+        <w:rPr>
+          <w:rFonts w:cstheme="minorHAnsi"/>
+          <w:color w:val="000000"/>
+        </w:rPr>
+        <w:t xml:space="preserve"> of</w:t>
+      </w:r>
+      <w:r>
+        <w:rPr>
+          <w:rFonts w:cstheme="minorHAnsi"/>
+          <w:color w:val="000000"/>
+        </w:rPr>
+        <w:t xml:space="preserve"> it</w:t>
+      </w:r>
+      <w:r>
+        <w:rPr>
+          <w:rFonts w:cstheme="minorHAnsi"/>
+          <w:color w:val="000000"/>
+        </w:rPr>
+        <w:t>s</w:t>
+      </w:r>
+      <w:r>
+        <w:rPr>
+          <w:rFonts w:cstheme="minorHAnsi"/>
+          <w:color w:val="000000"/>
+        </w:rPr>
+        <w:t xml:space="preserve"> sub packages class(p1.p2.B)</w:t>
+      </w:r>
+      <w:r>
+        <w:rPr>
+          <w:rFonts w:cstheme="minorHAnsi"/>
+          <w:color w:val="000000"/>
+        </w:rPr>
+        <w:t>and any other package classes(p3.C) with extends keyword. that means class(B or C) has to extend the protected Variable Class(A).</w:t>
+      </w:r>
+    </w:p>
+    <w:p>
+      <w:pPr>
+        <w:jc w:val="both"/>
+        <w:rPr>
+          <w:rFonts w:cstheme="minorHAnsi"/>
+          <w:color w:val="000000"/>
+        </w:rPr>
+      </w:pPr>
+      <w:r>
+        <w:rPr>
+          <w:rFonts w:cstheme="minorHAnsi"/>
+          <w:color w:val="000000"/>
+        </w:rPr>
+        <w:t>If we access protected variables in outside of the class with object name it will give compilation error.</w:t>
+      </w:r>
+    </w:p>
+    <w:p>
+      <w:pPr>
+        <w:jc w:val="both"/>
+        <w:rPr>
+          <w:rFonts w:cstheme="minorHAnsi"/>
+          <w:color w:val="000000"/>
+        </w:rPr>
+      </w:pPr>
+      <w:r>
+        <w:rPr>
+          <w:rFonts w:cstheme="minorHAnsi"/>
+          <w:b/>
+          <w:color w:val="000000"/>
+        </w:rPr>
+        <w:t>Public:</w:t>
+      </w:r>
+      <w:r>
+        <w:rPr>
+          <w:rFonts w:cstheme="minorHAnsi"/>
+          <w:color w:val="000000"/>
+        </w:rPr>
+        <w:t xml:space="preserve"> we can access public variables or methods in any other class of any package </w:t>
+      </w:r>
+    </w:p>
+    <w:p>
+      <w:pPr>
+        <w:jc w:val="both"/>
+        <w:rPr>
+          <w:rFonts w:cstheme="minorHAnsi"/>
+          <w:color w:val="000000"/>
+        </w:rPr>
+      </w:pPr>
+    </w:p>
+    <w:p>
+      <w:pPr>
+        <w:jc w:val="both"/>
+        <w:rPr>
+          <w:rFonts w:cstheme="minorHAnsi"/>
+          <w:color w:val="000000"/>
+        </w:rPr>
+      </w:pPr>
+      <w:r>
+        <w:rPr>
+          <w:rFonts w:cstheme="minorHAnsi"/>
+          <w:b/>
+          <w:color w:val="000000"/>
+        </w:rPr>
+        <w:t xml:space="preserve">Wrapper Classes: </w:t>
+      </w:r>
+      <w:r>
+        <w:rPr>
+          <w:rFonts w:cstheme="minorHAnsi"/>
+          <w:color w:val="000000"/>
+        </w:rPr>
+        <w:t xml:space="preserve">in java we have primitive data types and wrapper Classes also </w:t>
+      </w:r>
+      <w:r>
+        <w:rPr>
+          <w:rFonts w:cstheme="minorHAnsi"/>
+          <w:color w:val="000000"/>
+        </w:rPr>
+        <w:t>.</w:t>
+      </w:r>
+      <w:r>
+        <w:rPr>
+          <w:rFonts w:cstheme="minorHAnsi"/>
+          <w:color w:val="000000"/>
+        </w:rPr>
+        <w:t xml:space="preserve">java supports user defined variables </w:t>
+      </w:r>
+      <w:r>
+        <w:rPr>
+          <w:rFonts w:cstheme="minorHAnsi"/>
+          <w:color w:val="000000"/>
+        </w:rPr>
+        <w:t>.</w:t>
+      </w:r>
+    </w:p>
+    <w:p>
+      <w:pPr>
+        <w:jc w:val="both"/>
+        <w:rPr>
+          <w:rFonts w:cstheme="minorHAnsi"/>
+          <w:color w:val="000000"/>
+        </w:rPr>
+      </w:pPr>
+      <w:r>
+        <w:rPr>
+          <w:rFonts w:cstheme="minorHAnsi"/>
+          <w:color w:val="000000"/>
+        </w:rPr>
+        <w:t>We can convert primitive data types to wrapper classes and vice versa</w:t>
+      </w:r>
+    </w:p>
+    <w:p>
+      <w:pPr>
+        <w:jc w:val="both"/>
+        <w:rPr>
+          <w:rFonts w:cstheme="minorHAnsi"/>
+          <w:color w:val="000000"/>
+        </w:rPr>
+      </w:pPr>
+      <w:r>
+        <w:rPr>
+          <w:rFonts w:cstheme="minorHAnsi"/>
+          <w:color w:val="000000"/>
+        </w:rPr>
+        <w:t>Using wrapper classes we can achieve 100% object orientation in java.</w:t>
+      </w:r>
+    </w:p>
+    <w:p>
+      <w:pPr>
+        <w:jc w:val="both"/>
+        <w:rPr>
+          <w:rFonts w:cstheme="minorHAnsi"/>
+          <w:color w:val="000000"/>
+        </w:rPr>
+      </w:pPr>
+      <w:r>
+        <w:rPr>
+          <w:rFonts w:cstheme="minorHAnsi"/>
+          <w:color w:val="000000"/>
+        </w:rPr>
+        <w:t xml:space="preserve">Examples: int ,char , boolean  ,float etc.. are primitives </w:t>
+      </w:r>
+    </w:p>
+    <w:p>
+      <w:pPr>
+        <w:jc w:val="both"/>
+        <w:rPr>
+          <w:rFonts w:cstheme="minorHAnsi"/>
+          <w:color w:val="000000"/>
+        </w:rPr>
+      </w:pPr>
+      <w:r>
+        <w:rPr>
+          <w:rFonts w:cstheme="minorHAnsi"/>
+          <w:color w:val="000000"/>
+        </w:rPr>
+        <w:t xml:space="preserve">                   Integer,Character ,Boolean,Float  etc….are WrapperClasses</w:t>
+      </w:r>
+    </w:p>
+    <w:p>
+      <w:pPr>
+        <w:jc w:val="both"/>
+        <w:rPr>
+          <w:rFonts w:cstheme="minorHAnsi"/>
+          <w:color w:val="000000"/>
+        </w:rPr>
+      </w:pPr>
+      <w:r>
+        <w:rPr>
+          <w:rFonts w:cstheme="minorHAnsi"/>
+          <w:color w:val="000000"/>
+        </w:rPr>
+        <w:t>Class A{}</w:t>
+      </w:r>
+    </w:p>
+    <w:p>
+      <w:pPr>
+        <w:jc w:val="both"/>
+        <w:rPr>
+          <w:rFonts w:cstheme="minorHAnsi"/>
+          <w:color w:val="000000"/>
+        </w:rPr>
+      </w:pPr>
+      <w:r>
+        <w:rPr>
+          <w:rFonts w:cstheme="minorHAnsi"/>
+          <w:color w:val="000000"/>
+        </w:rPr>
+        <w:t xml:space="preserve">A a1;// here a1 is user defined variable  </w:t>
+      </w:r>
+    </w:p>
+    <w:p>
+      <w:pPr>
+        <w:jc w:val="both"/>
+        <w:rPr>
+          <w:rFonts w:cstheme="minorHAnsi"/>
+          <w:color w:val="000000"/>
+        </w:rPr>
+      </w:pPr>
+      <w:r>
+        <w:rPr>
+          <w:rFonts w:cstheme="minorHAnsi"/>
+          <w:color w:val="000000"/>
+        </w:rPr>
+        <w:t xml:space="preserve">By default primitive data types contain some default value </w:t>
+      </w:r>
+    </w:p>
+    <w:p>
+      <w:pPr>
+        <w:jc w:val="both"/>
+        <w:rPr>
+          <w:rFonts w:cstheme="minorHAnsi"/>
+          <w:color w:val="000000"/>
+        </w:rPr>
+      </w:pPr>
+      <w:r>
+        <w:rPr>
+          <w:rFonts w:cstheme="minorHAnsi"/>
+          <w:color w:val="000000"/>
+        </w:rPr>
         <w:lastRenderedPageBreak/>
-        <w:t xml:space="preserve">Note </w:t>
-      </w:r>
-      <w:r>
-        <w:rPr>
-          <w:rFonts w:cstheme="minorHAnsi"/>
-        </w:rPr>
-        <w:t>:</w:t>
-      </w:r>
-      <w:r>
-        <w:rPr>
-          <w:rFonts w:cstheme="minorHAnsi"/>
-        </w:rPr>
-        <w:t xml:space="preserve">in </w:t>
-      </w:r>
-      <w:r>
-        <w:rPr>
-          <w:rFonts w:cstheme="minorHAnsi"/>
-        </w:rPr>
-        <w:t>constructor we can add either this() or super() but not both.</w:t>
-      </w:r>
-    </w:p>
-    <w:p>
-      <w:pPr>
-        <w:jc w:val="both"/>
-        <w:rPr>
-          <w:rFonts w:cstheme="minorHAnsi"/>
-          <w:color w:val="000000"/>
-        </w:rPr>
-      </w:pPr>
-      <w:r>
-        <w:rPr>
-          <w:rFonts w:cstheme="minorHAnsi"/>
-          <w:b/>
-          <w:color w:val="000000"/>
-        </w:rPr>
-        <w:t xml:space="preserve">Access specifiers:  </w:t>
-      </w:r>
-      <w:r>
-        <w:rPr>
-          <w:rFonts w:cstheme="minorHAnsi"/>
-          <w:color w:val="000000"/>
-        </w:rPr>
-        <w:t>we have</w:t>
-      </w:r>
-      <w:r>
-        <w:rPr>
-          <w:rFonts w:cstheme="minorHAnsi"/>
-          <w:b/>
-          <w:color w:val="000000"/>
-        </w:rPr>
-        <w:t xml:space="preserve">  </w:t>
-      </w:r>
-      <w:r>
-        <w:rPr>
-          <w:rFonts w:cstheme="minorHAnsi"/>
-          <w:color w:val="000000"/>
-        </w:rPr>
-        <w:t xml:space="preserve">4 types of access specifiers in java which is used  at  variable level  method level ,constructor level and class level </w:t>
-      </w:r>
-    </w:p>
-    <w:p>
-      <w:pPr>
-        <w:jc w:val="both"/>
-        <w:rPr>
-          <w:rFonts w:cstheme="minorHAnsi"/>
-          <w:color w:val="000000"/>
-        </w:rPr>
-      </w:pPr>
-      <w:r>
-        <w:rPr>
-          <w:rFonts w:cstheme="minorHAnsi"/>
-          <w:b/>
-          <w:color w:val="000000"/>
-        </w:rPr>
-        <w:t>Private</w:t>
-      </w:r>
-      <w:r>
-        <w:rPr>
-          <w:rFonts w:cstheme="minorHAnsi"/>
-          <w:color w:val="000000"/>
-        </w:rPr>
-        <w:t xml:space="preserve">: access only inside the class </w:t>
-      </w:r>
-    </w:p>
-    <w:p>
-      <w:pPr>
-        <w:jc w:val="both"/>
-        <w:rPr>
-          <w:rFonts w:cstheme="minorHAnsi"/>
-          <w:color w:val="000000"/>
-        </w:rPr>
-      </w:pPr>
-      <w:r>
-        <w:rPr>
-          <w:rFonts w:cstheme="minorHAnsi"/>
-          <w:b/>
-          <w:color w:val="000000"/>
-        </w:rPr>
-        <w:t>Defau</w:t>
-      </w:r>
-      <w:r>
-        <w:rPr>
-          <w:rFonts w:cstheme="minorHAnsi"/>
-          <w:color w:val="000000"/>
-        </w:rPr>
-        <w:t xml:space="preserve">lt: if we </w:t>
-      </w:r>
-      <w:r>
-        <w:rPr>
-          <w:rFonts w:cstheme="minorHAnsi"/>
-          <w:color w:val="000000"/>
-        </w:rPr>
-        <w:t>don’t</w:t>
-      </w:r>
-      <w:r>
-        <w:rPr>
-          <w:rFonts w:cstheme="minorHAnsi"/>
-          <w:color w:val="000000"/>
-        </w:rPr>
-        <w:t xml:space="preserve"> give any access specifier it will be treated as default. This is package level specifier that means we can access any variable or method of a class</w:t>
-      </w:r>
-      <w:r>
-        <w:rPr>
-          <w:rFonts w:cstheme="minorHAnsi"/>
-          <w:color w:val="000000"/>
-        </w:rPr>
-        <w:t xml:space="preserve">  p1.A(p1 is package ) </w:t>
-      </w:r>
-      <w:r>
-        <w:rPr>
-          <w:rFonts w:cstheme="minorHAnsi"/>
-          <w:color w:val="000000"/>
-        </w:rPr>
-        <w:t xml:space="preserve"> in any class inside the package</w:t>
-      </w:r>
-      <w:r>
-        <w:rPr>
-          <w:rFonts w:cstheme="minorHAnsi"/>
-          <w:color w:val="000000"/>
-        </w:rPr>
-        <w:t xml:space="preserve"> p1</w:t>
-      </w:r>
-    </w:p>
-    <w:p>
-      <w:pPr>
-        <w:jc w:val="both"/>
-        <w:rPr>
-          <w:rFonts w:cstheme="minorHAnsi"/>
-          <w:color w:val="000000"/>
-        </w:rPr>
-      </w:pPr>
-      <w:r>
-        <w:rPr>
-          <w:rFonts w:cstheme="minorHAnsi"/>
-          <w:b/>
-          <w:color w:val="000000"/>
-        </w:rPr>
-        <w:t>Protected</w:t>
-      </w:r>
-      <w:r>
-        <w:rPr>
-          <w:rFonts w:cstheme="minorHAnsi"/>
-          <w:color w:val="000000"/>
-        </w:rPr>
-        <w:t>: we can access a variable of a class  p1.A(p1 is package ) in any of the</w:t>
-      </w:r>
-      <w:r>
-        <w:rPr>
-          <w:rFonts w:cstheme="minorHAnsi"/>
-          <w:color w:val="000000"/>
-        </w:rPr>
-        <w:t xml:space="preserve"> class inside the package p1 ,</w:t>
-      </w:r>
-      <w:r>
-        <w:rPr>
-          <w:rFonts w:cstheme="minorHAnsi"/>
-          <w:color w:val="000000"/>
-        </w:rPr>
-        <w:t xml:space="preserve"> any</w:t>
-      </w:r>
-      <w:r>
-        <w:rPr>
-          <w:rFonts w:cstheme="minorHAnsi"/>
-          <w:color w:val="000000"/>
-        </w:rPr>
-        <w:t xml:space="preserve"> of</w:t>
-      </w:r>
-      <w:r>
-        <w:rPr>
-          <w:rFonts w:cstheme="minorHAnsi"/>
-          <w:color w:val="000000"/>
-        </w:rPr>
-        <w:t xml:space="preserve"> it</w:t>
-      </w:r>
-      <w:r>
-        <w:rPr>
-          <w:rFonts w:cstheme="minorHAnsi"/>
-          <w:color w:val="000000"/>
-        </w:rPr>
-        <w:t>s</w:t>
-      </w:r>
-      <w:r>
-        <w:rPr>
-          <w:rFonts w:cstheme="minorHAnsi"/>
-          <w:color w:val="000000"/>
-        </w:rPr>
-        <w:t xml:space="preserve"> sub packages class(p1.p2.B)</w:t>
-      </w:r>
-      <w:r>
-        <w:rPr>
-          <w:rFonts w:cstheme="minorHAnsi"/>
-          <w:color w:val="000000"/>
-        </w:rPr>
-        <w:t>and any other package classes(p3.C) with extends keyword. that means class(B or C) has to extend the protected Variable Class(A).</w:t>
-      </w:r>
-    </w:p>
-    <w:p>
-      <w:pPr>
-        <w:jc w:val="both"/>
-        <w:rPr>
-          <w:rFonts w:cstheme="minorHAnsi"/>
-          <w:color w:val="000000"/>
-        </w:rPr>
-      </w:pPr>
-      <w:r>
-        <w:rPr>
-          <w:rFonts w:cstheme="minorHAnsi"/>
-          <w:color w:val="000000"/>
-        </w:rPr>
-        <w:t>If we access protected variables in outside of the class with object name it will give compilation error.</w:t>
-      </w:r>
-    </w:p>
-    <w:p>
-      <w:pPr>
-        <w:jc w:val="both"/>
-        <w:rPr>
-          <w:rFonts w:cstheme="minorHAnsi"/>
-          <w:color w:val="000000"/>
-        </w:rPr>
-      </w:pPr>
-      <w:r>
-        <w:rPr>
-          <w:rFonts w:cstheme="minorHAnsi"/>
-          <w:b/>
-          <w:color w:val="000000"/>
-        </w:rPr>
-        <w:t>Public:</w:t>
-      </w:r>
-      <w:r>
-        <w:rPr>
-          <w:rFonts w:cstheme="minorHAnsi"/>
-          <w:color w:val="000000"/>
-        </w:rPr>
-        <w:t xml:space="preserve"> we can access public variables or methods in any other class of any package </w:t>
-      </w:r>
-    </w:p>
-    <w:p>
-      <w:pPr>
-        <w:jc w:val="both"/>
-        <w:rPr>
-          <w:rFonts w:cstheme="minorHAnsi"/>
-          <w:color w:val="000000"/>
-        </w:rPr>
-      </w:pPr>
-    </w:p>
-    <w:p>
-      <w:pPr>
-        <w:jc w:val="both"/>
-        <w:rPr>
-          <w:rFonts w:cstheme="minorHAnsi"/>
-          <w:color w:val="000000"/>
-        </w:rPr>
-      </w:pPr>
-      <w:r>
-        <w:rPr>
-          <w:rFonts w:cstheme="minorHAnsi"/>
-          <w:b/>
-          <w:color w:val="000000"/>
-        </w:rPr>
-        <w:t xml:space="preserve">Wrapper Classes: </w:t>
-      </w:r>
-      <w:r>
-        <w:rPr>
-          <w:rFonts w:cstheme="minorHAnsi"/>
-          <w:color w:val="000000"/>
-        </w:rPr>
-        <w:t xml:space="preserve">in java we have primitive data types and wrapper Classes also </w:t>
-      </w:r>
-      <w:r>
-        <w:rPr>
-          <w:rFonts w:cstheme="minorHAnsi"/>
-          <w:color w:val="000000"/>
-        </w:rPr>
-        <w:t>.</w:t>
-      </w:r>
-      <w:r>
-        <w:rPr>
-          <w:rFonts w:cstheme="minorHAnsi"/>
-          <w:color w:val="000000"/>
-        </w:rPr>
-        <w:t xml:space="preserve">java supports user defined variables </w:t>
-      </w:r>
-      <w:r>
-        <w:rPr>
-          <w:rFonts w:cstheme="minorHAnsi"/>
-          <w:color w:val="000000"/>
-        </w:rPr>
-        <w:t>.</w:t>
-      </w:r>
-    </w:p>
-    <w:p>
-      <w:pPr>
-        <w:jc w:val="both"/>
-        <w:rPr>
-          <w:rFonts w:cstheme="minorHAnsi"/>
-          <w:color w:val="000000"/>
-        </w:rPr>
-      </w:pPr>
-      <w:r>
-        <w:rPr>
-          <w:rFonts w:cstheme="minorHAnsi"/>
-          <w:color w:val="000000"/>
-        </w:rPr>
-        <w:t>We can convert primitive data types to wrapper classes and vice versa</w:t>
-      </w:r>
-    </w:p>
-    <w:p>
-      <w:pPr>
-        <w:jc w:val="both"/>
-        <w:rPr>
-          <w:rFonts w:cstheme="minorHAnsi"/>
-          <w:color w:val="000000"/>
-        </w:rPr>
-      </w:pPr>
-      <w:r>
-        <w:rPr>
-          <w:rFonts w:cstheme="minorHAnsi"/>
-          <w:color w:val="000000"/>
-        </w:rPr>
-        <w:t>Using wrapper classes we can achieve 100% object orientation in java.</w:t>
-      </w:r>
-    </w:p>
-    <w:p>
-      <w:pPr>
-        <w:jc w:val="both"/>
-        <w:rPr>
-          <w:rFonts w:cstheme="minorHAnsi"/>
-          <w:color w:val="000000"/>
-        </w:rPr>
-      </w:pPr>
-      <w:r>
-        <w:rPr>
-          <w:rFonts w:cstheme="minorHAnsi"/>
-          <w:color w:val="000000"/>
-        </w:rPr>
-        <w:t xml:space="preserve">Examples: int ,char , boolean  ,float etc.. are primitives </w:t>
-      </w:r>
-    </w:p>
-    <w:p>
-      <w:pPr>
-        <w:jc w:val="both"/>
-        <w:rPr>
-          <w:rFonts w:cstheme="minorHAnsi"/>
-          <w:color w:val="000000"/>
-        </w:rPr>
-      </w:pPr>
-      <w:r>
-        <w:rPr>
-          <w:rFonts w:cstheme="minorHAnsi"/>
-          <w:color w:val="000000"/>
-        </w:rPr>
-        <w:t xml:space="preserve">                   Integer,Character ,Boolean,Float  etc….are WrapperClasses</w:t>
-      </w:r>
-    </w:p>
-    <w:p>
-      <w:pPr>
-        <w:jc w:val="both"/>
-        <w:rPr>
-          <w:rFonts w:cstheme="minorHAnsi"/>
-          <w:color w:val="000000"/>
-        </w:rPr>
-      </w:pPr>
-      <w:r>
-        <w:rPr>
-          <w:rFonts w:cstheme="minorHAnsi"/>
-          <w:color w:val="000000"/>
-        </w:rPr>
-        <w:t>Class A{}</w:t>
-      </w:r>
-    </w:p>
-    <w:p>
-      <w:pPr>
-        <w:jc w:val="both"/>
-        <w:rPr>
-          <w:rFonts w:cstheme="minorHAnsi"/>
-          <w:color w:val="000000"/>
-        </w:rPr>
-      </w:pPr>
-      <w:r>
-        <w:rPr>
-          <w:rFonts w:cstheme="minorHAnsi"/>
-          <w:color w:val="000000"/>
-        </w:rPr>
-        <w:t xml:space="preserve">A a1;// here a1 is user defined variable  </w:t>
-      </w:r>
-    </w:p>
-    <w:p>
-      <w:pPr>
-        <w:jc w:val="both"/>
-        <w:rPr>
-          <w:rFonts w:cstheme="minorHAnsi"/>
-          <w:color w:val="000000"/>
-        </w:rPr>
-      </w:pPr>
-      <w:r>
-        <w:rPr>
-          <w:rFonts w:cstheme="minorHAnsi"/>
-          <w:color w:val="000000"/>
-        </w:rPr>
-        <w:t xml:space="preserve">By default primitive data types contain some default value </w:t>
-      </w:r>
-    </w:p>
-    <w:p>
-      <w:pPr>
-        <w:jc w:val="both"/>
-        <w:rPr>
-          <w:rFonts w:cstheme="minorHAnsi"/>
-          <w:color w:val="000000"/>
-        </w:rPr>
-      </w:pPr>
-      <w:r>
-        <w:rPr>
-          <w:rFonts w:cstheme="minorHAnsi"/>
-          <w:color w:val="000000"/>
-        </w:rPr>
         <w:t>Int (0)  , boolean (false) ,float (0.0f)</w:t>
       </w:r>
     </w:p>
@@ -4313,7 +4571,6 @@
           <w:b/>
           <w:color w:val="000000"/>
         </w:rPr>
-        <w:lastRenderedPageBreak/>
         <w:t xml:space="preserve">Note: </w:t>
       </w:r>
       <w:r>
@@ -4710,6 +4967,7 @@
           <w:color w:val="000000"/>
           <w:highlight w:val="yellow"/>
         </w:rPr>
+        <w:lastRenderedPageBreak/>
         <w:t>If(condition){</w:t>
       </w:r>
     </w:p>
@@ -4770,7 +5028,6 @@
           <w:color w:val="000000"/>
           <w:highlight w:val="yellow"/>
         </w:rPr>
-        <w:lastRenderedPageBreak/>
         <w:t>}</w:t>
       </w:r>
     </w:p>
@@ -5291,7 +5548,6 @@
           <w:color w:val="000000"/>
           <w:u w:val="single"/>
         </w:rPr>
-        <w:lastRenderedPageBreak/>
         <w:t>while</w:t>
       </w:r>
       <w:r>
@@ -5777,6 +6033,7 @@
           <w:rFonts w:eastAsia="Times New Roman" w:cstheme="minorHAnsi"/>
           <w:color w:val="000000"/>
         </w:rPr>
+        <w:lastRenderedPageBreak/>
         <w:t xml:space="preserve">A) </w:t>
       </w:r>
       <w:r>
@@ -5945,7 +6202,6 @@
           <w:rFonts w:eastAsia="Times New Roman" w:cstheme="minorHAnsi"/>
           <w:color w:val="000000"/>
         </w:rPr>
-        <w:lastRenderedPageBreak/>
         <w:t>For loop</w:t>
       </w:r>
       <w:r>
@@ -6345,6 +6601,7 @@
           <w:rFonts w:eastAsia="Times New Roman" w:cstheme="minorHAnsi"/>
           <w:color w:val="000000"/>
         </w:rPr>
+        <w:lastRenderedPageBreak/>
         <w:t>Step 3:</w:t>
       </w:r>
       <w:r>
@@ -6488,7 +6745,6 @@
           <w:b/>
           <w:color w:val="000000"/>
         </w:rPr>
-        <w:lastRenderedPageBreak/>
         <w:t>For-each loop:</w:t>
       </w:r>
       <w:r>
@@ -7024,7 +7280,15 @@
           <w:rFonts w:eastAsia="Times New Roman" w:cstheme="minorHAnsi"/>
           <w:color w:val="000000"/>
         </w:rPr>
-        <w:t xml:space="preserve"> (not java.lang.RuntimeException, and its sub classes) are come under compilation errors. In java we have to handle these exceptions at compilation errors</w:t>
+        <w:t xml:space="preserve"> (not java.lang.RuntimeException, and its sub classes) </w:t>
+      </w:r>
+      <w:r>
+        <w:rPr>
+          <w:rFonts w:eastAsia="Times New Roman" w:cstheme="minorHAnsi"/>
+          <w:color w:val="000000"/>
+        </w:rPr>
+        <w:lastRenderedPageBreak/>
+        <w:t>are come under compilation errors. In java we have to handle these exceptions at compilation errors</w:t>
       </w:r>
     </w:p>
     <w:p>
@@ -7091,7 +7355,6 @@
         <w:rPr>
           <w:rFonts w:eastAsia="Times New Roman" w:cstheme="minorHAnsi"/>
         </w:rPr>
-        <w:lastRenderedPageBreak/>
         <w:tab/>
       </w:r>
       <w:r>
@@ -17660,6 +17923,152 @@
           <w:rFonts w:cstheme="minorHAnsi"/>
           <w:color w:val="000000"/>
         </w:rPr>
+        <w:lastRenderedPageBreak/>
+        <w:t>Arrays is a class which contains private  default constructor and static methods. So we can not create object for Arrays .</w:t>
+      </w:r>
+    </w:p>
+    <w:p>
+      <w:pPr>
+        <w:jc w:val="both"/>
+        <w:rPr>
+          <w:rFonts w:cstheme="minorHAnsi"/>
+          <w:color w:val="000000"/>
+          <w:highlight w:val="yellow"/>
+        </w:rPr>
+      </w:pPr>
+      <w:r>
+        <w:rPr>
+          <w:rFonts w:cstheme="minorHAnsi"/>
+          <w:color w:val="000000"/>
+        </w:rPr>
+        <w:t xml:space="preserve">Methods  </w:t>
+      </w:r>
+      <w:r>
+        <w:rPr>
+          <w:rFonts w:cstheme="minorHAnsi"/>
+          <w:color w:val="000000"/>
+          <w:highlight w:val="yellow"/>
+        </w:rPr>
+        <w:t>1) public static &lt;T&gt; List&lt;T&gt; asList(T... a) {</w:t>
+      </w:r>
+    </w:p>
+    <w:p>
+      <w:pPr>
+        <w:jc w:val="both"/>
+        <w:rPr>
+          <w:rFonts w:cstheme="minorHAnsi"/>
+          <w:color w:val="000000"/>
+          <w:highlight w:val="yellow"/>
+        </w:rPr>
+      </w:pPr>
+      <w:r>
+        <w:rPr>
+          <w:rFonts w:cstheme="minorHAnsi"/>
+          <w:color w:val="000000"/>
+          <w:highlight w:val="yellow"/>
+        </w:rPr>
+        <w:t xml:space="preserve">        return new ArrayList&lt;&gt;(a);</w:t>
+      </w:r>
+    </w:p>
+    <w:p>
+      <w:pPr>
+        <w:jc w:val="both"/>
+        <w:rPr>
+          <w:rFonts w:cstheme="minorHAnsi"/>
+          <w:color w:val="000000"/>
+        </w:rPr>
+      </w:pPr>
+      <w:r>
+        <w:rPr>
+          <w:rFonts w:cstheme="minorHAnsi"/>
+          <w:color w:val="000000"/>
+          <w:highlight w:val="yellow"/>
+        </w:rPr>
+        <w:t xml:space="preserve">    }</w:t>
+      </w:r>
+    </w:p>
+    <w:p>
+      <w:pPr>
+        <w:jc w:val="both"/>
+        <w:rPr>
+          <w:rFonts w:cstheme="minorHAnsi"/>
+          <w:color w:val="000000"/>
+        </w:rPr>
+      </w:pPr>
+      <w:r>
+        <w:rPr>
+          <w:rFonts w:cstheme="minorHAnsi"/>
+          <w:color w:val="000000"/>
+        </w:rPr>
+        <w:t>asList(T… a): this method takes an array of any type(int,char,String,userdefind class ) and returns List.</w:t>
+      </w:r>
+    </w:p>
+    <w:p>
+      <w:pPr>
+        <w:jc w:val="both"/>
+        <w:rPr>
+          <w:rFonts w:cstheme="minorHAnsi"/>
+          <w:color w:val="000000"/>
+        </w:rPr>
+      </w:pPr>
+      <w:r>
+        <w:rPr>
+          <w:rFonts w:cstheme="minorHAnsi"/>
+          <w:color w:val="000000"/>
+        </w:rPr>
+        <w:t>public static void sort(int[] a)</w:t>
+      </w:r>
+      <w:r>
+        <w:rPr>
+          <w:rFonts w:cstheme="minorHAnsi"/>
+          <w:color w:val="000000"/>
+        </w:rPr>
+        <w:t xml:space="preserve"> : sort( ) method accepts an array of any type (int,char,String,userdefind class)  Arrays class has overloaded sort() methods which accepts all data types of array.</w:t>
+      </w:r>
+    </w:p>
+    <w:p>
+      <w:pPr>
+        <w:jc w:val="both"/>
+        <w:rPr>
+          <w:rFonts w:cstheme="minorHAnsi"/>
+          <w:color w:val="000000"/>
+        </w:rPr>
+      </w:pPr>
+      <w:r>
+        <w:rPr>
+          <w:rFonts w:cstheme="minorHAnsi"/>
+          <w:color w:val="000000"/>
+        </w:rPr>
+        <w:t>public static boolean equals(Object[] a, Object[] a2)</w:t>
+      </w:r>
+      <w:r>
+        <w:rPr>
+          <w:rFonts w:cstheme="minorHAnsi"/>
+          <w:color w:val="000000"/>
+        </w:rPr>
+        <w:t xml:space="preserve"> : equals() is used to compare 2 Arrays of any type </w:t>
+      </w:r>
+      <w:r>
+        <w:rPr>
+          <w:rFonts w:cstheme="minorHAnsi"/>
+          <w:color w:val="000000"/>
+        </w:rPr>
+        <w:t>(2  int[],2 char[],2 String[],2 userdefind class [])  Arrays class has overloaded sort() methods which accepts all data types of array.</w:t>
+      </w:r>
+    </w:p>
+    <w:p>
+      <w:pPr>
+        <w:jc w:val="both"/>
+        <w:rPr>
+          <w:rFonts w:cstheme="minorHAnsi"/>
+          <w:color w:val="000000"/>
+        </w:rPr>
+      </w:pPr>
+      <w:r>
+        <w:rPr>
+          <w:rFonts w:cstheme="minorHAnsi"/>
+          <w:color w:val="000000"/>
+        </w:rPr>
         <w:t>Q) what is use of java.util.Collections class ?</w:t>
       </w:r>
     </w:p>
@@ -17668,6 +18077,2494 @@
         <w:jc w:val="both"/>
         <w:rPr>
           <w:rFonts w:cstheme="minorHAnsi"/>
+          <w:color w:val="000000"/>
+        </w:rPr>
+      </w:pPr>
+      <w:r>
+        <w:rPr>
+          <w:rFonts w:cstheme="minorHAnsi"/>
+          <w:color w:val="000000"/>
+        </w:rPr>
+        <w:t xml:space="preserve">Mostly we use Collections class for sorting the list of elements or objects. We can not create object for this because it has private default constructor. It has all static methods. </w:t>
+      </w:r>
+    </w:p>
+    <w:p>
+      <w:pPr>
+        <w:jc w:val="both"/>
+        <w:rPr>
+          <w:rFonts w:cstheme="minorHAnsi"/>
+          <w:b/>
+          <w:color w:val="000000"/>
+        </w:rPr>
+      </w:pPr>
+      <w:r>
+        <w:rPr>
+          <w:rFonts w:cstheme="minorHAnsi"/>
+          <w:b/>
+          <w:color w:val="000000"/>
+        </w:rPr>
+        <w:t>InnerClasses</w:t>
+      </w:r>
+      <w:r>
+        <w:rPr>
+          <w:rFonts w:cstheme="minorHAnsi"/>
+          <w:b/>
+          <w:color w:val="000000"/>
+        </w:rPr>
+        <w:t xml:space="preserve"> / NestedClasses :</w:t>
+      </w:r>
+    </w:p>
+    <w:p>
+      <w:pPr>
+        <w:jc w:val="both"/>
+        <w:rPr>
+          <w:rFonts w:cstheme="minorHAnsi"/>
+          <w:color w:val="000000"/>
+        </w:rPr>
+      </w:pPr>
+      <w:r>
+        <w:rPr>
+          <w:rFonts w:cstheme="minorHAnsi"/>
+          <w:color w:val="000000"/>
+        </w:rPr>
+        <w:t>InnerClass means</w:t>
+      </w:r>
+      <w:r>
+        <w:rPr>
+          <w:rFonts w:cstheme="minorHAnsi"/>
+          <w:color w:val="000000"/>
+        </w:rPr>
+        <w:t xml:space="preserve"> defining a class in another class. </w:t>
+      </w:r>
+    </w:p>
+    <w:p>
+      <w:pPr>
+        <w:jc w:val="both"/>
+        <w:rPr>
+          <w:rFonts w:cstheme="minorHAnsi"/>
+          <w:color w:val="000000"/>
+        </w:rPr>
+      </w:pPr>
+      <w:r>
+        <w:rPr>
+          <w:rFonts w:cstheme="minorHAnsi"/>
+          <w:color w:val="000000"/>
+        </w:rPr>
+        <w:t xml:space="preserve">Types of InnerClasses </w:t>
+      </w:r>
+    </w:p>
+    <w:p>
+      <w:pPr>
+        <w:jc w:val="both"/>
+        <w:rPr>
+          <w:rFonts w:cstheme="minorHAnsi"/>
+          <w:color w:val="000000"/>
+        </w:rPr>
+      </w:pPr>
+      <w:r>
+        <w:rPr>
+          <w:noProof/>
+        </w:rPr>
+        <w:drawing>
+          <wp:inline distT="0" distB="0" distL="0" distR="0">
+            <wp:extent cx="4762500" cy="2524125"/>
+            <wp:effectExtent l="19050" t="0" r="0" b="0"/>
+            <wp:docPr id="6" name="Picture 1" descr="Image result for inner class java"/>
+            <wp:cNvGraphicFramePr>
+              <a:graphicFrameLocks xmlns:a="http://schemas.openxmlformats.org/drawingml/2006/main" noChangeAspect="1"/>
+            </wp:cNvGraphicFramePr>
+            <a:graphic xmlns:a="http://schemas.openxmlformats.org/drawingml/2006/main">
+              <a:graphicData uri="http://schemas.openxmlformats.org/drawingml/2006/picture">
+                <pic:pic xmlns:pic="http://schemas.openxmlformats.org/drawingml/2006/picture">
+                  <pic:nvPicPr>
+                    <pic:cNvPr id="0" name="Picture 1" descr="Image result for inner class java"/>
+                    <pic:cNvPicPr>
+                      <a:picLocks noChangeAspect="1" noChangeArrowheads="1"/>
+                    </pic:cNvPicPr>
+                  </pic:nvPicPr>
+                  <pic:blipFill>
+                    <a:blip r:embed="rId20"/>
+                    <a:srcRect/>
+                    <a:stretch>
+                      <a:fillRect/>
+                    </a:stretch>
+                  </pic:blipFill>
+                  <pic:spPr bwMode="auto">
+                    <a:xfrm>
+                      <a:off x="0" y="0"/>
+                      <a:ext cx="4762500" cy="2524125"/>
+                    </a:xfrm>
+                    <a:prstGeom prst="rect">
+                      <a:avLst/>
+                    </a:prstGeom>
+                    <a:noFill/>
+                    <a:ln w="9525">
+                      <a:noFill/>
+                      <a:miter lim="800000"/>
+                      <a:headEnd/>
+                      <a:tailEnd/>
+                    </a:ln>
+                  </pic:spPr>
+                </pic:pic>
+              </a:graphicData>
+            </a:graphic>
+          </wp:inline>
+        </w:drawing>
+      </w:r>
+    </w:p>
+    <w:p>
+      <w:pPr>
+        <w:jc w:val="both"/>
+        <w:rPr>
+          <w:rFonts w:cstheme="minorHAnsi"/>
+          <w:color w:val="000000"/>
+        </w:rPr>
+      </w:pPr>
+    </w:p>
+    <w:p>
+      <w:pPr>
+        <w:jc w:val="both"/>
+        <w:rPr>
+          <w:rFonts w:cstheme="minorHAnsi"/>
+          <w:color w:val="000000"/>
+        </w:rPr>
+      </w:pPr>
+      <w:r>
+        <w:rPr>
+          <w:rFonts w:cstheme="minorHAnsi"/>
+          <w:color w:val="000000"/>
+        </w:rPr>
+        <w:t>In a class , We can add  instance class</w:t>
+      </w:r>
+      <w:r>
+        <w:rPr>
+          <w:rFonts w:cstheme="minorHAnsi"/>
+          <w:color w:val="000000"/>
+        </w:rPr>
+        <w:t xml:space="preserve"> , static class , interface , interface of static type.</w:t>
+      </w:r>
+    </w:p>
+    <w:p>
+      <w:pPr>
+        <w:jc w:val="both"/>
+        <w:rPr>
+          <w:rFonts w:cstheme="minorHAnsi"/>
+          <w:color w:val="000000"/>
+        </w:rPr>
+      </w:pPr>
+      <w:r>
+        <w:rPr>
+          <w:rFonts w:cstheme="minorHAnsi"/>
+          <w:color w:val="000000"/>
+        </w:rPr>
+        <w:t>In a interface , We can add  instance class , static class , interface , interface of static type.</w:t>
+      </w:r>
+    </w:p>
+    <w:p>
+      <w:pPr>
+        <w:jc w:val="both"/>
+        <w:rPr>
+          <w:rFonts w:cstheme="minorHAnsi"/>
+          <w:color w:val="000000"/>
+        </w:rPr>
+      </w:pPr>
+      <w:r>
+        <w:rPr>
+          <w:rFonts w:cstheme="minorHAnsi"/>
+          <w:b/>
+          <w:color w:val="000000"/>
+        </w:rPr>
+        <w:t>Anonymous InnerClass</w:t>
+      </w:r>
+      <w:r>
+        <w:rPr>
+          <w:rFonts w:cstheme="minorHAnsi"/>
+          <w:color w:val="000000"/>
+        </w:rPr>
+        <w:t xml:space="preserve"> is a temporary class which is created at compilation time.</w:t>
+      </w:r>
+    </w:p>
+    <w:p>
+      <w:pPr>
+        <w:jc w:val="both"/>
+        <w:rPr>
+          <w:rFonts w:cstheme="minorHAnsi"/>
+          <w:color w:val="000000"/>
+        </w:rPr>
+      </w:pPr>
+      <w:r>
+        <w:rPr>
+          <w:rFonts w:cstheme="minorHAnsi"/>
+          <w:color w:val="000000"/>
+        </w:rPr>
+        <w:t xml:space="preserve"> we create Anonymous InnerClass for abstract class and interface.</w:t>
+      </w:r>
+    </w:p>
+    <w:p>
+      <w:pPr>
+        <w:jc w:val="both"/>
+        <w:rPr>
+          <w:rFonts w:cstheme="minorHAnsi"/>
+          <w:b/>
+          <w:color w:val="000000"/>
+        </w:rPr>
+      </w:pPr>
+      <w:r>
+        <w:rPr>
+          <w:rFonts w:cstheme="minorHAnsi"/>
+          <w:b/>
+          <w:color w:val="000000"/>
+        </w:rPr>
+        <w:t>Comparable and Comparator</w:t>
+      </w:r>
+      <w:r>
+        <w:rPr>
+          <w:rFonts w:cstheme="minorHAnsi"/>
+          <w:b/>
+          <w:color w:val="000000"/>
+        </w:rPr>
+        <w:t xml:space="preserve"> :</w:t>
+      </w:r>
+    </w:p>
+    <w:p>
+      <w:pPr>
+        <w:jc w:val="both"/>
+        <w:rPr>
+          <w:rFonts w:cstheme="minorHAnsi"/>
+          <w:b/>
+          <w:color w:val="000000"/>
+        </w:rPr>
+      </w:pPr>
+      <w:r>
+        <w:rPr>
+          <w:rFonts w:cstheme="minorHAnsi"/>
+          <w:b/>
+          <w:color w:val="000000"/>
+        </w:rPr>
+        <w:t>Q) How can you sort collection of objects? Or How can you sort collection of objects based on any argument in the class?</w:t>
+      </w:r>
+    </w:p>
+    <w:p>
+      <w:pPr>
+        <w:jc w:val="both"/>
+        <w:rPr>
+          <w:rFonts w:cstheme="minorHAnsi"/>
+          <w:color w:val="000000"/>
+        </w:rPr>
+      </w:pPr>
+      <w:r>
+        <w:rPr>
+          <w:rFonts w:cstheme="minorHAnsi"/>
+          <w:b/>
+          <w:color w:val="000000"/>
+        </w:rPr>
+        <w:t xml:space="preserve">A) </w:t>
+      </w:r>
+      <w:r>
+        <w:rPr>
+          <w:rFonts w:cstheme="minorHAnsi"/>
+          <w:color w:val="000000"/>
+        </w:rPr>
+        <w:t>we can sort collection of objects using Comparable and Comparator interfaces</w:t>
+      </w:r>
+    </w:p>
+    <w:tbl>
+      <w:tblPr>
+        <w:tblStyle w:val="TableGrid"/>
+        <w:tblW w:w="0" w:type="auto"/>
+        <w:tblLook w:val="04A0"/>
+      </w:tblPr>
+      <w:tblGrid>
+        <w:gridCol w:w="4369"/>
+        <w:gridCol w:w="5207"/>
+      </w:tblGrid>
+      <w:tr>
+        <w:tc>
+          <w:tcPr>
+            <w:tcW w:w="4369" w:type="dxa"/>
+          </w:tcPr>
+          <w:p>
+            <w:pPr>
+              <w:jc w:val="both"/>
+              <w:rPr>
+                <w:rFonts w:cstheme="minorHAnsi"/>
+                <w:b/>
+                <w:color w:val="000000"/>
+              </w:rPr>
+            </w:pPr>
+            <w:r>
+              <w:rPr>
+                <w:rFonts w:cstheme="minorHAnsi"/>
+                <w:b/>
+                <w:color w:val="000000"/>
+              </w:rPr>
+              <w:t>Java.lang.Comparable</w:t>
+            </w:r>
+          </w:p>
+        </w:tc>
+        <w:tc>
+          <w:tcPr>
+            <w:tcW w:w="5207" w:type="dxa"/>
+          </w:tcPr>
+          <w:p>
+            <w:pPr>
+              <w:jc w:val="both"/>
+              <w:rPr>
+                <w:rFonts w:cstheme="minorHAnsi"/>
+                <w:b/>
+                <w:color w:val="000000"/>
+              </w:rPr>
+            </w:pPr>
+            <w:r>
+              <w:rPr>
+                <w:rFonts w:cstheme="minorHAnsi"/>
+                <w:b/>
+                <w:color w:val="000000"/>
+              </w:rPr>
+              <w:t>Java.util.Comparator</w:t>
+            </w:r>
+          </w:p>
+        </w:tc>
+      </w:tr>
+      <w:tr>
+        <w:tc>
+          <w:tcPr>
+            <w:tcW w:w="4369" w:type="dxa"/>
+          </w:tcPr>
+          <w:p>
+            <w:pPr>
+              <w:jc w:val="both"/>
+              <w:rPr>
+                <w:rFonts w:cstheme="minorHAnsi"/>
+                <w:color w:val="000000"/>
+              </w:rPr>
+            </w:pPr>
+            <w:r>
+              <w:rPr>
+                <w:rStyle w:val="apple-converted-space"/>
+                <w:rFonts w:ascii="Verdana" w:hAnsi="Verdana"/>
+                <w:color w:val="000000"/>
+                <w:sz w:val="20"/>
+                <w:szCs w:val="20"/>
+                <w:shd w:val="clear" w:color="auto" w:fill="FFFFFF"/>
+              </w:rPr>
+              <w:t> </w:t>
+            </w:r>
+            <w:r>
+              <w:rPr>
+                <w:rFonts w:ascii="Verdana" w:hAnsi="Verdana"/>
+                <w:color w:val="000000"/>
+                <w:sz w:val="20"/>
+                <w:szCs w:val="20"/>
+                <w:shd w:val="clear" w:color="auto" w:fill="FFFFFF"/>
+              </w:rPr>
+              <w:t>Comparable provides</w:t>
+            </w:r>
+            <w:r>
+              <w:rPr>
+                <w:rStyle w:val="apple-converted-space"/>
+                <w:rFonts w:ascii="Verdana" w:hAnsi="Verdana"/>
+                <w:color w:val="000000"/>
+                <w:sz w:val="20"/>
+                <w:szCs w:val="20"/>
+                <w:shd w:val="clear" w:color="auto" w:fill="FFFFFF"/>
+              </w:rPr>
+              <w:t> </w:t>
+            </w:r>
+            <w:r>
+              <w:rPr>
+                <w:rStyle w:val="Strong"/>
+                <w:rFonts w:ascii="Verdana" w:hAnsi="Verdana"/>
+                <w:color w:val="000000"/>
+                <w:sz w:val="20"/>
+                <w:szCs w:val="20"/>
+                <w:shd w:val="clear" w:color="auto" w:fill="FFFFFF"/>
+              </w:rPr>
+              <w:t>single sorting sequence</w:t>
+            </w:r>
+            <w:r>
+              <w:rPr>
+                <w:rFonts w:ascii="Verdana" w:hAnsi="Verdana"/>
+                <w:color w:val="000000"/>
+                <w:sz w:val="20"/>
+                <w:szCs w:val="20"/>
+                <w:shd w:val="clear" w:color="auto" w:fill="FFFFFF"/>
+              </w:rPr>
+              <w:t>. That means if an Employee has  3 variables(int id, String name, String desg), we can sort the list of Employees</w:t>
+            </w:r>
+            <w:r>
+              <w:rPr>
+                <w:rFonts w:ascii="Verdana" w:hAnsi="Verdana"/>
+                <w:color w:val="000000"/>
+                <w:sz w:val="20"/>
+                <w:szCs w:val="20"/>
+                <w:shd w:val="clear" w:color="auto" w:fill="FFFFFF"/>
+              </w:rPr>
+              <w:t xml:space="preserve">  on the basis of single variable</w:t>
+            </w:r>
+            <w:r>
+              <w:rPr>
+                <w:rFonts w:ascii="Verdana" w:hAnsi="Verdana"/>
+                <w:color w:val="000000"/>
+                <w:sz w:val="20"/>
+                <w:szCs w:val="20"/>
+                <w:shd w:val="clear" w:color="auto" w:fill="FFFFFF"/>
+              </w:rPr>
+              <w:t>(at a time we can apply sorting only on 1 variable).</w:t>
+            </w:r>
+            <w:r>
+              <w:rPr>
+                <w:rFonts w:ascii="Verdana" w:hAnsi="Verdana"/>
+                <w:color w:val="000000"/>
+                <w:sz w:val="20"/>
+                <w:szCs w:val="20"/>
+                <w:shd w:val="clear" w:color="auto" w:fill="FFFFFF"/>
+              </w:rPr>
+              <w:t xml:space="preserve"> If we want to sort based on 2 variables, it will not possible .</w:t>
+            </w:r>
+          </w:p>
+        </w:tc>
+        <w:tc>
+          <w:tcPr>
+            <w:tcW w:w="5207" w:type="dxa"/>
+          </w:tcPr>
+          <w:p>
+            <w:pPr>
+              <w:jc w:val="both"/>
+              <w:rPr>
+                <w:rFonts w:cstheme="minorHAnsi"/>
+                <w:color w:val="000000"/>
+              </w:rPr>
+            </w:pPr>
+            <w:r>
+              <w:rPr>
+                <w:rFonts w:ascii="Verdana" w:hAnsi="Verdana"/>
+                <w:color w:val="000000"/>
+                <w:sz w:val="20"/>
+                <w:szCs w:val="20"/>
+                <w:shd w:val="clear" w:color="auto" w:fill="FFFFFF"/>
+              </w:rPr>
+              <w:t>Comparator provides</w:t>
+            </w:r>
+            <w:r>
+              <w:rPr>
+                <w:rStyle w:val="apple-converted-space"/>
+                <w:rFonts w:ascii="Verdana" w:hAnsi="Verdana"/>
+                <w:color w:val="000000"/>
+                <w:sz w:val="20"/>
+                <w:szCs w:val="20"/>
+                <w:shd w:val="clear" w:color="auto" w:fill="FFFFFF"/>
+              </w:rPr>
+              <w:t> </w:t>
+            </w:r>
+            <w:r>
+              <w:rPr>
+                <w:rStyle w:val="Strong"/>
+                <w:rFonts w:ascii="Verdana" w:hAnsi="Verdana"/>
+                <w:color w:val="000000"/>
+                <w:sz w:val="20"/>
+                <w:szCs w:val="20"/>
+                <w:shd w:val="clear" w:color="auto" w:fill="FFFFFF"/>
+              </w:rPr>
+              <w:t>multiple sorting sequence</w:t>
+            </w:r>
+            <w:r>
+              <w:rPr>
+                <w:rFonts w:ascii="Verdana" w:hAnsi="Verdana"/>
+                <w:color w:val="000000"/>
+                <w:sz w:val="20"/>
+                <w:szCs w:val="20"/>
+                <w:shd w:val="clear" w:color="auto" w:fill="FFFFFF"/>
+              </w:rPr>
+              <w:t>. That means if an Employee has  3 variables(int id, String name, String desg), we can sort the list of Employees  on the basis of single variable or all the variables</w:t>
+            </w:r>
+          </w:p>
+        </w:tc>
+      </w:tr>
+      <w:tr>
+        <w:tc>
+          <w:tcPr>
+            <w:tcW w:w="4369" w:type="dxa"/>
+          </w:tcPr>
+          <w:p>
+            <w:pPr>
+              <w:jc w:val="both"/>
+              <w:rPr>
+                <w:rFonts w:cstheme="minorHAnsi"/>
+                <w:color w:val="000000"/>
+              </w:rPr>
+            </w:pPr>
+            <w:r>
+              <w:rPr>
+                <w:rFonts w:ascii="Verdana" w:hAnsi="Verdana"/>
+                <w:color w:val="000000"/>
+                <w:sz w:val="20"/>
+                <w:szCs w:val="20"/>
+                <w:shd w:val="clear" w:color="auto" w:fill="F6FFE1"/>
+              </w:rPr>
+              <w:t>Comparable</w:t>
+            </w:r>
+            <w:r>
+              <w:rPr>
+                <w:rStyle w:val="apple-converted-space"/>
+                <w:rFonts w:ascii="Verdana" w:hAnsi="Verdana"/>
+                <w:color w:val="000000"/>
+                <w:sz w:val="20"/>
+                <w:szCs w:val="20"/>
+                <w:shd w:val="clear" w:color="auto" w:fill="F6FFE1"/>
+              </w:rPr>
+              <w:t> </w:t>
+            </w:r>
+            <w:r>
+              <w:rPr>
+                <w:rStyle w:val="Strong"/>
+                <w:rFonts w:ascii="Verdana" w:hAnsi="Verdana"/>
+                <w:color w:val="000000"/>
+                <w:sz w:val="20"/>
+                <w:szCs w:val="20"/>
+                <w:shd w:val="clear" w:color="auto" w:fill="F6FFE1"/>
+              </w:rPr>
+              <w:t>affects the original class</w:t>
+            </w:r>
+            <w:r>
+              <w:rPr>
+                <w:rStyle w:val="apple-converted-space"/>
+                <w:rFonts w:ascii="Verdana" w:hAnsi="Verdana"/>
+                <w:color w:val="000000"/>
+                <w:sz w:val="20"/>
+                <w:szCs w:val="20"/>
+                <w:shd w:val="clear" w:color="auto" w:fill="F6FFE1"/>
+              </w:rPr>
+              <w:t> </w:t>
+            </w:r>
+            <w:r>
+              <w:rPr>
+                <w:rFonts w:ascii="Verdana" w:hAnsi="Verdana"/>
+                <w:color w:val="000000"/>
+                <w:sz w:val="20"/>
+                <w:szCs w:val="20"/>
+                <w:shd w:val="clear" w:color="auto" w:fill="F6FFE1"/>
+              </w:rPr>
+              <w:t>i.e. Employee class must implement Comparable.</w:t>
+            </w:r>
+          </w:p>
+        </w:tc>
+        <w:tc>
+          <w:tcPr>
+            <w:tcW w:w="5207" w:type="dxa"/>
+          </w:tcPr>
+          <w:p>
+            <w:pPr>
+              <w:jc w:val="both"/>
+              <w:rPr>
+                <w:rFonts w:cstheme="minorHAnsi"/>
+                <w:color w:val="000000"/>
+              </w:rPr>
+            </w:pPr>
+            <w:r>
+              <w:rPr>
+                <w:rFonts w:ascii="Verdana" w:hAnsi="Verdana"/>
+                <w:color w:val="000000"/>
+                <w:sz w:val="20"/>
+                <w:szCs w:val="20"/>
+                <w:shd w:val="clear" w:color="auto" w:fill="F6FFE1"/>
+              </w:rPr>
+              <w:t>Comparator</w:t>
+            </w:r>
+            <w:r>
+              <w:rPr>
+                <w:rStyle w:val="apple-converted-space"/>
+                <w:rFonts w:ascii="Verdana" w:hAnsi="Verdana"/>
+                <w:color w:val="000000"/>
+                <w:sz w:val="20"/>
+                <w:szCs w:val="20"/>
+                <w:shd w:val="clear" w:color="auto" w:fill="F6FFE1"/>
+              </w:rPr>
+              <w:t> </w:t>
+            </w:r>
+            <w:r>
+              <w:rPr>
+                <w:rStyle w:val="Strong"/>
+                <w:rFonts w:ascii="Verdana" w:hAnsi="Verdana"/>
+                <w:color w:val="000000"/>
+                <w:sz w:val="20"/>
+                <w:szCs w:val="20"/>
+                <w:shd w:val="clear" w:color="auto" w:fill="F6FFE1"/>
+              </w:rPr>
+              <w:t>doesn't affect the original class</w:t>
+            </w:r>
+            <w:r>
+              <w:rPr>
+                <w:rStyle w:val="apple-converted-space"/>
+                <w:rFonts w:ascii="Verdana" w:hAnsi="Verdana"/>
+                <w:color w:val="000000"/>
+                <w:sz w:val="20"/>
+                <w:szCs w:val="20"/>
+                <w:shd w:val="clear" w:color="auto" w:fill="F6FFE1"/>
+              </w:rPr>
+              <w:t> </w:t>
+            </w:r>
+            <w:r>
+              <w:rPr>
+                <w:rFonts w:ascii="Verdana" w:hAnsi="Verdana"/>
+                <w:color w:val="000000"/>
+                <w:sz w:val="20"/>
+                <w:szCs w:val="20"/>
+                <w:shd w:val="clear" w:color="auto" w:fill="F6FFE1"/>
+              </w:rPr>
+              <w:t>i.e we don’t need to implement Comparator for Employee class or any other class.</w:t>
+            </w:r>
+          </w:p>
+        </w:tc>
+      </w:tr>
+      <w:tr>
+        <w:tc>
+          <w:tcPr>
+            <w:tcW w:w="4369" w:type="dxa"/>
+          </w:tcPr>
+          <w:p>
+            <w:pPr>
+              <w:jc w:val="both"/>
+              <w:rPr>
+                <w:rFonts w:ascii="Verdana" w:hAnsi="Verdana"/>
+                <w:color w:val="000000"/>
+                <w:sz w:val="20"/>
+                <w:szCs w:val="20"/>
+                <w:shd w:val="clear" w:color="auto" w:fill="FFFFFF"/>
+              </w:rPr>
+            </w:pPr>
+            <w:r>
+              <w:rPr>
+                <w:rFonts w:ascii="Verdana" w:hAnsi="Verdana"/>
+                <w:color w:val="000000"/>
+                <w:sz w:val="20"/>
+                <w:szCs w:val="20"/>
+                <w:shd w:val="clear" w:color="auto" w:fill="FFFFFF"/>
+              </w:rPr>
+              <w:t>Comparable provides</w:t>
+            </w:r>
+            <w:r>
+              <w:rPr>
+                <w:rStyle w:val="apple-converted-space"/>
+                <w:rFonts w:ascii="Verdana" w:hAnsi="Verdana"/>
+                <w:color w:val="000000"/>
+                <w:sz w:val="20"/>
+                <w:szCs w:val="20"/>
+                <w:shd w:val="clear" w:color="auto" w:fill="FFFFFF"/>
+              </w:rPr>
+              <w:t> </w:t>
+            </w:r>
+            <w:r>
+              <w:rPr>
+                <w:rStyle w:val="Strong"/>
+                <w:rFonts w:ascii="Verdana" w:hAnsi="Verdana"/>
+                <w:color w:val="000000"/>
+                <w:sz w:val="20"/>
+                <w:szCs w:val="20"/>
+                <w:shd w:val="clear" w:color="auto" w:fill="FFFFFF"/>
+              </w:rPr>
+              <w:t>compareTo() method</w:t>
+            </w:r>
+            <w:r>
+              <w:rPr>
+                <w:rStyle w:val="apple-converted-space"/>
+                <w:rFonts w:ascii="Verdana" w:hAnsi="Verdana"/>
+                <w:color w:val="000000"/>
+                <w:sz w:val="20"/>
+                <w:szCs w:val="20"/>
+                <w:shd w:val="clear" w:color="auto" w:fill="FFFFFF"/>
+              </w:rPr>
+              <w:t> </w:t>
+            </w:r>
+            <w:r>
+              <w:rPr>
+                <w:rFonts w:ascii="Verdana" w:hAnsi="Verdana"/>
+                <w:color w:val="000000"/>
+                <w:sz w:val="20"/>
+                <w:szCs w:val="20"/>
+                <w:shd w:val="clear" w:color="auto" w:fill="FFFFFF"/>
+              </w:rPr>
+              <w:t>to sort elements.</w:t>
+            </w:r>
+          </w:p>
+          <w:p>
+            <w:pPr>
+              <w:jc w:val="both"/>
+              <w:rPr>
+                <w:rFonts w:ascii="Verdana" w:hAnsi="Verdana"/>
+                <w:color w:val="000000"/>
+                <w:sz w:val="20"/>
+                <w:szCs w:val="20"/>
+                <w:shd w:val="clear" w:color="auto" w:fill="FFFFFF"/>
+              </w:rPr>
+            </w:pPr>
+            <w:r>
+              <w:rPr>
+                <w:rFonts w:ascii="Verdana" w:hAnsi="Verdana"/>
+                <w:color w:val="000000"/>
+                <w:sz w:val="20"/>
+                <w:szCs w:val="20"/>
+                <w:highlight w:val="yellow"/>
+                <w:shd w:val="clear" w:color="auto" w:fill="FFFFFF"/>
+              </w:rPr>
+              <w:t>Syntax: public int compareTo(T o);</w:t>
+            </w:r>
+          </w:p>
+        </w:tc>
+        <w:tc>
+          <w:tcPr>
+            <w:tcW w:w="5207" w:type="dxa"/>
+          </w:tcPr>
+          <w:p>
+            <w:pPr>
+              <w:jc w:val="both"/>
+              <w:rPr>
+                <w:rFonts w:ascii="Verdana" w:hAnsi="Verdana"/>
+                <w:color w:val="000000"/>
+                <w:sz w:val="20"/>
+                <w:szCs w:val="20"/>
+                <w:shd w:val="clear" w:color="auto" w:fill="FFFFFF"/>
+              </w:rPr>
+            </w:pPr>
+            <w:r>
+              <w:rPr>
+                <w:rFonts w:ascii="Verdana" w:hAnsi="Verdana"/>
+                <w:color w:val="000000"/>
+                <w:sz w:val="20"/>
+                <w:szCs w:val="20"/>
+                <w:shd w:val="clear" w:color="auto" w:fill="FFFFFF"/>
+              </w:rPr>
+              <w:t>Comparator provides</w:t>
+            </w:r>
+            <w:r>
+              <w:rPr>
+                <w:rStyle w:val="apple-converted-space"/>
+                <w:rFonts w:ascii="Verdana" w:hAnsi="Verdana"/>
+                <w:color w:val="000000"/>
+                <w:sz w:val="20"/>
+                <w:szCs w:val="20"/>
+                <w:shd w:val="clear" w:color="auto" w:fill="FFFFFF"/>
+              </w:rPr>
+              <w:t> </w:t>
+            </w:r>
+            <w:r>
+              <w:rPr>
+                <w:rStyle w:val="Strong"/>
+                <w:rFonts w:ascii="Verdana" w:hAnsi="Verdana"/>
+                <w:color w:val="000000"/>
+                <w:sz w:val="20"/>
+                <w:szCs w:val="20"/>
+                <w:shd w:val="clear" w:color="auto" w:fill="FFFFFF"/>
+              </w:rPr>
+              <w:t>compare() method</w:t>
+            </w:r>
+            <w:r>
+              <w:rPr>
+                <w:rStyle w:val="apple-converted-space"/>
+                <w:rFonts w:ascii="Verdana" w:hAnsi="Verdana"/>
+                <w:color w:val="000000"/>
+                <w:sz w:val="20"/>
+                <w:szCs w:val="20"/>
+                <w:shd w:val="clear" w:color="auto" w:fill="FFFFFF"/>
+              </w:rPr>
+              <w:t> </w:t>
+            </w:r>
+            <w:r>
+              <w:rPr>
+                <w:rFonts w:ascii="Verdana" w:hAnsi="Verdana"/>
+                <w:color w:val="000000"/>
+                <w:sz w:val="20"/>
+                <w:szCs w:val="20"/>
+                <w:shd w:val="clear" w:color="auto" w:fill="FFFFFF"/>
+              </w:rPr>
+              <w:t>to sort elements.</w:t>
+            </w:r>
+          </w:p>
+          <w:p>
+            <w:pPr>
+              <w:jc w:val="both"/>
+              <w:rPr>
+                <w:rFonts w:ascii="Verdana" w:hAnsi="Verdana"/>
+                <w:color w:val="000000"/>
+                <w:sz w:val="20"/>
+                <w:szCs w:val="20"/>
+                <w:shd w:val="clear" w:color="auto" w:fill="FFFFFF"/>
+              </w:rPr>
+            </w:pPr>
+            <w:r>
+              <w:rPr>
+                <w:rFonts w:ascii="Verdana" w:hAnsi="Verdana"/>
+                <w:color w:val="000000"/>
+                <w:sz w:val="20"/>
+                <w:szCs w:val="20"/>
+                <w:highlight w:val="yellow"/>
+                <w:shd w:val="clear" w:color="auto" w:fill="FFFFFF"/>
+              </w:rPr>
+              <w:t>Syntax: int compare(T o1, T o2);</w:t>
+            </w:r>
+          </w:p>
+          <w:p>
+            <w:pPr>
+              <w:jc w:val="both"/>
+              <w:rPr>
+                <w:rFonts w:cstheme="minorHAnsi"/>
+                <w:color w:val="000000"/>
+              </w:rPr>
+            </w:pPr>
+          </w:p>
+        </w:tc>
+      </w:tr>
+      <w:tr>
+        <w:tc>
+          <w:tcPr>
+            <w:tcW w:w="4369" w:type="dxa"/>
+          </w:tcPr>
+          <w:p>
+            <w:pPr>
+              <w:jc w:val="both"/>
+              <w:rPr>
+                <w:rFonts w:cstheme="minorHAnsi"/>
+                <w:color w:val="000000"/>
+              </w:rPr>
+            </w:pPr>
+            <w:r>
+              <w:rPr>
+                <w:rFonts w:ascii="Verdana" w:hAnsi="Verdana"/>
+                <w:color w:val="000000"/>
+                <w:sz w:val="20"/>
+                <w:szCs w:val="20"/>
+                <w:shd w:val="clear" w:color="auto" w:fill="F6FFE1"/>
+              </w:rPr>
+              <w:t>Comparable is found in</w:t>
+            </w:r>
+            <w:r>
+              <w:rPr>
+                <w:rStyle w:val="apple-converted-space"/>
+                <w:rFonts w:ascii="Verdana" w:hAnsi="Verdana"/>
+                <w:color w:val="000000"/>
+                <w:sz w:val="20"/>
+                <w:szCs w:val="20"/>
+                <w:shd w:val="clear" w:color="auto" w:fill="F6FFE1"/>
+              </w:rPr>
+              <w:t> </w:t>
+            </w:r>
+            <w:r>
+              <w:rPr>
+                <w:rStyle w:val="Strong"/>
+                <w:rFonts w:ascii="Verdana" w:hAnsi="Verdana"/>
+                <w:color w:val="000000"/>
+                <w:sz w:val="20"/>
+                <w:szCs w:val="20"/>
+                <w:shd w:val="clear" w:color="auto" w:fill="F6FFE1"/>
+              </w:rPr>
+              <w:t>java.lang</w:t>
+            </w:r>
+            <w:r>
+              <w:rPr>
+                <w:rStyle w:val="apple-converted-space"/>
+                <w:rFonts w:ascii="Verdana" w:hAnsi="Verdana"/>
+                <w:color w:val="000000"/>
+                <w:sz w:val="20"/>
+                <w:szCs w:val="20"/>
+                <w:shd w:val="clear" w:color="auto" w:fill="F6FFE1"/>
+              </w:rPr>
+              <w:t> </w:t>
+            </w:r>
+            <w:r>
+              <w:rPr>
+                <w:rFonts w:ascii="Verdana" w:hAnsi="Verdana"/>
+                <w:color w:val="000000"/>
+                <w:sz w:val="20"/>
+                <w:szCs w:val="20"/>
+                <w:shd w:val="clear" w:color="auto" w:fill="F6FFE1"/>
+              </w:rPr>
+              <w:t>package.</w:t>
+            </w:r>
+          </w:p>
+        </w:tc>
+        <w:tc>
+          <w:tcPr>
+            <w:tcW w:w="5207" w:type="dxa"/>
+          </w:tcPr>
+          <w:p>
+            <w:pPr>
+              <w:jc w:val="both"/>
+              <w:rPr>
+                <w:rFonts w:cstheme="minorHAnsi"/>
+                <w:color w:val="000000"/>
+              </w:rPr>
+            </w:pPr>
+            <w:r>
+              <w:rPr>
+                <w:rFonts w:ascii="Verdana" w:hAnsi="Verdana"/>
+                <w:color w:val="000000"/>
+                <w:sz w:val="20"/>
+                <w:szCs w:val="20"/>
+                <w:shd w:val="clear" w:color="auto" w:fill="F6FFE1"/>
+              </w:rPr>
+              <w:t>Comparator is found in</w:t>
+            </w:r>
+            <w:r>
+              <w:rPr>
+                <w:rStyle w:val="apple-converted-space"/>
+                <w:rFonts w:ascii="Verdana" w:hAnsi="Verdana"/>
+                <w:color w:val="000000"/>
+                <w:sz w:val="20"/>
+                <w:szCs w:val="20"/>
+                <w:shd w:val="clear" w:color="auto" w:fill="F6FFE1"/>
+              </w:rPr>
+              <w:t> </w:t>
+            </w:r>
+            <w:r>
+              <w:rPr>
+                <w:rStyle w:val="Strong"/>
+                <w:rFonts w:ascii="Verdana" w:hAnsi="Verdana"/>
+                <w:color w:val="000000"/>
+                <w:sz w:val="20"/>
+                <w:szCs w:val="20"/>
+                <w:shd w:val="clear" w:color="auto" w:fill="F6FFE1"/>
+              </w:rPr>
+              <w:t>java.util</w:t>
+            </w:r>
+            <w:r>
+              <w:rPr>
+                <w:rStyle w:val="apple-converted-space"/>
+                <w:rFonts w:ascii="Verdana" w:hAnsi="Verdana"/>
+                <w:color w:val="000000"/>
+                <w:sz w:val="20"/>
+                <w:szCs w:val="20"/>
+                <w:shd w:val="clear" w:color="auto" w:fill="F6FFE1"/>
+              </w:rPr>
+              <w:t> </w:t>
+            </w:r>
+            <w:r>
+              <w:rPr>
+                <w:rFonts w:ascii="Verdana" w:hAnsi="Verdana"/>
+                <w:color w:val="000000"/>
+                <w:sz w:val="20"/>
+                <w:szCs w:val="20"/>
+                <w:shd w:val="clear" w:color="auto" w:fill="F6FFE1"/>
+              </w:rPr>
+              <w:t>package.</w:t>
+            </w:r>
+          </w:p>
+        </w:tc>
+      </w:tr>
+      <w:tr>
+        <w:tc>
+          <w:tcPr>
+            <w:tcW w:w="4369" w:type="dxa"/>
+          </w:tcPr>
+          <w:p>
+            <w:pPr>
+              <w:jc w:val="both"/>
+              <w:rPr>
+                <w:rFonts w:cstheme="minorHAnsi"/>
+                <w:color w:val="000000"/>
+              </w:rPr>
+            </w:pPr>
+            <w:r>
+              <w:rPr>
+                <w:rFonts w:ascii="Verdana" w:hAnsi="Verdana"/>
+                <w:color w:val="000000"/>
+                <w:sz w:val="20"/>
+                <w:szCs w:val="20"/>
+                <w:shd w:val="clear" w:color="auto" w:fill="FFFFFF"/>
+              </w:rPr>
+              <w:t>We can sort the list elements of Comparable type by</w:t>
+            </w:r>
+            <w:r>
+              <w:rPr>
+                <w:rStyle w:val="apple-converted-space"/>
+                <w:rFonts w:ascii="Verdana" w:hAnsi="Verdana"/>
+                <w:color w:val="000000"/>
+                <w:sz w:val="20"/>
+                <w:szCs w:val="20"/>
+                <w:shd w:val="clear" w:color="auto" w:fill="FFFFFF"/>
+              </w:rPr>
+              <w:t> </w:t>
+            </w:r>
+            <w:r>
+              <w:rPr>
+                <w:rStyle w:val="Strong"/>
+                <w:rFonts w:ascii="Verdana" w:hAnsi="Verdana"/>
+                <w:color w:val="000000"/>
+                <w:sz w:val="20"/>
+                <w:szCs w:val="20"/>
+                <w:shd w:val="clear" w:color="auto" w:fill="FFFFFF"/>
+              </w:rPr>
+              <w:t>Collections.sort(List)</w:t>
+            </w:r>
+            <w:r>
+              <w:rPr>
+                <w:rStyle w:val="apple-converted-space"/>
+                <w:rFonts w:ascii="Verdana" w:hAnsi="Verdana"/>
+                <w:color w:val="000000"/>
+                <w:sz w:val="20"/>
+                <w:szCs w:val="20"/>
+                <w:shd w:val="clear" w:color="auto" w:fill="FFFFFF"/>
+              </w:rPr>
+              <w:t> </w:t>
+            </w:r>
+            <w:r>
+              <w:rPr>
+                <w:rFonts w:ascii="Verdana" w:hAnsi="Verdana"/>
+                <w:color w:val="000000"/>
+                <w:sz w:val="20"/>
+                <w:szCs w:val="20"/>
+                <w:shd w:val="clear" w:color="auto" w:fill="FFFFFF"/>
+              </w:rPr>
+              <w:t>method.</w:t>
+            </w:r>
+          </w:p>
+        </w:tc>
+        <w:tc>
+          <w:tcPr>
+            <w:tcW w:w="5207" w:type="dxa"/>
+          </w:tcPr>
+          <w:p>
+            <w:pPr>
+              <w:jc w:val="both"/>
+              <w:rPr>
+                <w:rFonts w:ascii="Verdana" w:hAnsi="Verdana"/>
+                <w:color w:val="000000"/>
+                <w:sz w:val="20"/>
+                <w:szCs w:val="20"/>
+                <w:shd w:val="clear" w:color="auto" w:fill="FFFFFF"/>
+              </w:rPr>
+            </w:pPr>
+            <w:r>
+              <w:rPr>
+                <w:rFonts w:ascii="Verdana" w:hAnsi="Verdana"/>
+                <w:color w:val="000000"/>
+                <w:sz w:val="20"/>
+                <w:szCs w:val="20"/>
+                <w:shd w:val="clear" w:color="auto" w:fill="FFFFFF"/>
+              </w:rPr>
+              <w:t>We can sort the list elements of Comparator type by</w:t>
+            </w:r>
+            <w:r>
+              <w:rPr>
+                <w:rStyle w:val="apple-converted-space"/>
+                <w:rFonts w:ascii="Verdana" w:hAnsi="Verdana"/>
+                <w:color w:val="000000"/>
+                <w:sz w:val="20"/>
+                <w:szCs w:val="20"/>
+                <w:shd w:val="clear" w:color="auto" w:fill="FFFFFF"/>
+              </w:rPr>
+              <w:t> </w:t>
+            </w:r>
+            <w:r>
+              <w:rPr>
+                <w:rStyle w:val="Strong"/>
+                <w:rFonts w:ascii="Verdana" w:hAnsi="Verdana"/>
+                <w:color w:val="000000"/>
+                <w:sz w:val="20"/>
+                <w:szCs w:val="20"/>
+                <w:shd w:val="clear" w:color="auto" w:fill="FFFFFF"/>
+              </w:rPr>
+              <w:t>Collections.sort(List,Comparator)</w:t>
+            </w:r>
+            <w:r>
+              <w:rPr>
+                <w:rStyle w:val="apple-converted-space"/>
+                <w:rFonts w:ascii="Verdana" w:hAnsi="Verdana"/>
+                <w:color w:val="000000"/>
+                <w:sz w:val="20"/>
+                <w:szCs w:val="20"/>
+                <w:shd w:val="clear" w:color="auto" w:fill="FFFFFF"/>
+              </w:rPr>
+              <w:t> </w:t>
+            </w:r>
+            <w:r>
+              <w:rPr>
+                <w:rFonts w:ascii="Verdana" w:hAnsi="Verdana"/>
+                <w:color w:val="000000"/>
+                <w:sz w:val="20"/>
+                <w:szCs w:val="20"/>
+                <w:shd w:val="clear" w:color="auto" w:fill="FFFFFF"/>
+              </w:rPr>
+              <w:t>method.</w:t>
+            </w:r>
+          </w:p>
+          <w:p>
+            <w:pPr>
+              <w:jc w:val="both"/>
+              <w:rPr>
+                <w:rFonts w:cstheme="minorHAnsi"/>
+                <w:color w:val="000000"/>
+              </w:rPr>
+            </w:pPr>
+            <w:r>
+              <w:rPr>
+                <w:rFonts w:ascii="Verdana" w:hAnsi="Verdana"/>
+                <w:color w:val="000000"/>
+                <w:sz w:val="20"/>
+                <w:szCs w:val="20"/>
+                <w:shd w:val="clear" w:color="auto" w:fill="FFFFFF"/>
+              </w:rPr>
+              <w:t>We use anonymous inner class for Comparator interface in this implementation.</w:t>
+            </w:r>
+          </w:p>
+        </w:tc>
+      </w:tr>
+    </w:tbl>
+    <w:p>
+      <w:pPr>
+        <w:jc w:val="both"/>
+        <w:rPr>
+          <w:rFonts w:cstheme="minorHAnsi"/>
+          <w:color w:val="000000"/>
+        </w:rPr>
+      </w:pPr>
+    </w:p>
+    <w:p>
+      <w:pPr>
+        <w:jc w:val="both"/>
+        <w:rPr>
+          <w:rFonts w:cstheme="minorHAnsi"/>
+          <w:color w:val="000000"/>
+        </w:rPr>
+      </w:pPr>
+    </w:p>
+    <w:p>
+      <w:pPr>
+        <w:jc w:val="both"/>
+        <w:rPr>
+          <w:rFonts w:cstheme="minorHAnsi"/>
+          <w:color w:val="000000"/>
+        </w:rPr>
+      </w:pPr>
+      <w:r>
+        <w:rPr>
+          <w:rFonts w:cstheme="minorHAnsi"/>
+          <w:color w:val="000000"/>
+        </w:rPr>
+        <w:lastRenderedPageBreak/>
+        <w:t>Q) why we do not override equals() of Comparator?</w:t>
+      </w:r>
+    </w:p>
+    <w:p>
+      <w:pPr>
+        <w:jc w:val="both"/>
+        <w:rPr>
+          <w:rFonts w:cstheme="minorHAnsi"/>
+          <w:color w:val="000000"/>
+        </w:rPr>
+      </w:pPr>
+      <w:r>
+        <w:rPr>
+          <w:rFonts w:ascii="Verdana" w:hAnsi="Verdana"/>
+          <w:color w:val="000000"/>
+          <w:sz w:val="20"/>
+          <w:szCs w:val="20"/>
+          <w:shd w:val="clear" w:color="auto" w:fill="FFFFFF"/>
+        </w:rPr>
+        <w:t>Comparator has int compare(T o1, T o2) and  public Boolean equals(Object o) . but equals() is java.lang.Object Class method. So if any class is implementing Comparator interface, we should override compare() and overriding equals() is optional. Because it is already inherited from Object class.</w:t>
+      </w:r>
+    </w:p>
+    <w:p>
+      <w:pPr>
+        <w:jc w:val="both"/>
+        <w:rPr>
+          <w:rFonts w:cstheme="minorHAnsi"/>
+          <w:color w:val="000000"/>
+        </w:rPr>
+      </w:pPr>
+      <w:r>
+        <w:rPr>
+          <w:rFonts w:cstheme="minorHAnsi"/>
+          <w:b/>
+          <w:color w:val="000000"/>
+        </w:rPr>
+        <w:t>Thread:</w:t>
+      </w:r>
+      <w:r>
+        <w:rPr>
+          <w:rFonts w:cstheme="minorHAnsi"/>
+          <w:b/>
+          <w:color w:val="000000"/>
+        </w:rPr>
+        <w:t xml:space="preserve"> </w:t>
+      </w:r>
+      <w:r>
+        <w:rPr>
+          <w:rFonts w:cstheme="minorHAnsi"/>
+          <w:color w:val="000000"/>
+        </w:rPr>
+        <w:t>In java Thread means</w:t>
+      </w:r>
+      <w:r>
+        <w:rPr>
+          <w:rFonts w:cstheme="minorHAnsi"/>
+          <w:b/>
+          <w:color w:val="000000"/>
+        </w:rPr>
+        <w:t xml:space="preserve"> “ </w:t>
+      </w:r>
+      <w:r>
+        <w:rPr>
+          <w:rFonts w:cstheme="minorHAnsi"/>
+          <w:color w:val="000000"/>
+        </w:rPr>
+        <w:t>a flow of control</w:t>
+      </w:r>
+      <w:r>
+        <w:rPr>
+          <w:rFonts w:cstheme="minorHAnsi"/>
+          <w:b/>
+          <w:color w:val="000000"/>
+        </w:rPr>
+        <w:t xml:space="preserve">” </w:t>
+      </w:r>
+      <w:r>
+        <w:rPr>
+          <w:rFonts w:cstheme="minorHAnsi"/>
+          <w:color w:val="000000"/>
+        </w:rPr>
+        <w:t>or “single  flow of execution</w:t>
+      </w:r>
+      <w:r>
+        <w:rPr>
+          <w:rFonts w:cstheme="minorHAnsi"/>
+          <w:b/>
+          <w:color w:val="000000"/>
+        </w:rPr>
+        <w:t xml:space="preserve">” </w:t>
+      </w:r>
+      <w:r>
+        <w:rPr>
+          <w:rFonts w:cstheme="minorHAnsi"/>
+          <w:color w:val="000000"/>
+        </w:rPr>
+        <w:t xml:space="preserve"> </w:t>
+      </w:r>
+    </w:p>
+    <w:p>
+      <w:pPr>
+        <w:jc w:val="both"/>
+        <w:rPr>
+          <w:rFonts w:cstheme="minorHAnsi"/>
+          <w:color w:val="000000"/>
+        </w:rPr>
+      </w:pPr>
+      <w:r>
+        <w:rPr>
+          <w:rFonts w:cstheme="minorHAnsi"/>
+          <w:color w:val="000000"/>
+        </w:rPr>
+        <w:t xml:space="preserve">Thread is a class in java.lang package. we can crate thread in 2 ways </w:t>
+      </w:r>
+    </w:p>
+    <w:p>
+      <w:pPr>
+        <w:numPr>
+          <w:ilvl w:val="0"/>
+          <w:numId w:val="11"/>
+        </w:numPr>
+        <w:shd w:val="clear" w:color="auto" w:fill="FFFFFF"/>
+        <w:spacing w:before="60" w:line="345" w:lineRule="atLeast"/>
+        <w:jc w:val="both"/>
+        <w:rPr>
+          <w:rFonts w:ascii="Verdana" w:eastAsia="Times New Roman" w:hAnsi="Verdana" w:cs="Times New Roman"/>
+          <w:color w:val="000000"/>
+          <w:sz w:val="20"/>
+          <w:szCs w:val="20"/>
+        </w:rPr>
+      </w:pPr>
+      <w:r>
+        <w:rPr>
+          <w:rFonts w:ascii="Verdana" w:eastAsia="Times New Roman" w:hAnsi="Verdana" w:cs="Times New Roman"/>
+          <w:color w:val="000000"/>
+          <w:sz w:val="20"/>
+          <w:szCs w:val="20"/>
+        </w:rPr>
+        <w:t>By extending Thread class</w:t>
+      </w:r>
+    </w:p>
+    <w:p>
+      <w:pPr>
+        <w:numPr>
+          <w:ilvl w:val="0"/>
+          <w:numId w:val="11"/>
+        </w:numPr>
+        <w:shd w:val="clear" w:color="auto" w:fill="FFFFFF"/>
+        <w:spacing w:before="60" w:line="345" w:lineRule="atLeast"/>
+        <w:jc w:val="both"/>
+        <w:rPr>
+          <w:rFonts w:ascii="Verdana" w:eastAsia="Times New Roman" w:hAnsi="Verdana" w:cs="Times New Roman"/>
+          <w:color w:val="000000"/>
+          <w:sz w:val="20"/>
+          <w:szCs w:val="20"/>
+        </w:rPr>
+      </w:pPr>
+      <w:r>
+        <w:rPr>
+          <w:rFonts w:ascii="Verdana" w:eastAsia="Times New Roman" w:hAnsi="Verdana" w:cs="Times New Roman"/>
+          <w:color w:val="000000"/>
+          <w:sz w:val="20"/>
+          <w:szCs w:val="20"/>
+        </w:rPr>
+        <w:t>By implementing Runnable interface.</w:t>
+      </w:r>
+    </w:p>
+    <w:p>
+      <w:pPr>
+        <w:jc w:val="both"/>
+        <w:rPr>
+          <w:rFonts w:cstheme="minorHAnsi"/>
+          <w:color w:val="000000"/>
+        </w:rPr>
+      </w:pPr>
+      <w:r>
+        <w:rPr>
+          <w:rFonts w:cstheme="minorHAnsi"/>
+          <w:color w:val="000000"/>
+        </w:rPr>
+        <w:t>If we extend a class C1 to Thread , the class C1 will be treated as a Thread</w:t>
+      </w:r>
+    </w:p>
+    <w:p>
+      <w:pPr>
+        <w:jc w:val="both"/>
+        <w:rPr>
+          <w:rFonts w:cstheme="minorHAnsi"/>
+          <w:color w:val="000000"/>
+          <w:highlight w:val="yellow"/>
+        </w:rPr>
+      </w:pPr>
+      <w:r>
+        <w:rPr>
+          <w:rFonts w:cstheme="minorHAnsi"/>
+          <w:color w:val="000000"/>
+          <w:highlight w:val="yellow"/>
+        </w:rPr>
+        <w:t xml:space="preserve">Example:    class Multi extends Thread{  </w:t>
+      </w:r>
+    </w:p>
+    <w:p>
+      <w:pPr>
+        <w:jc w:val="both"/>
+        <w:rPr>
+          <w:rFonts w:cstheme="minorHAnsi"/>
+          <w:color w:val="000000"/>
+          <w:highlight w:val="yellow"/>
+        </w:rPr>
+      </w:pPr>
+      <w:r>
+        <w:rPr>
+          <w:rFonts w:cstheme="minorHAnsi"/>
+          <w:color w:val="000000"/>
+          <w:highlight w:val="yellow"/>
+        </w:rPr>
+        <w:t xml:space="preserve">public void run(){  </w:t>
+      </w:r>
+    </w:p>
+    <w:p>
+      <w:pPr>
+        <w:jc w:val="both"/>
+        <w:rPr>
+          <w:rFonts w:cstheme="minorHAnsi"/>
+          <w:color w:val="000000"/>
+          <w:highlight w:val="yellow"/>
+        </w:rPr>
+      </w:pPr>
+      <w:r>
+        <w:rPr>
+          <w:rFonts w:cstheme="minorHAnsi"/>
+          <w:color w:val="000000"/>
+          <w:highlight w:val="yellow"/>
+        </w:rPr>
+        <w:t xml:space="preserve">System.out.println("thread is running...");  </w:t>
+      </w:r>
+    </w:p>
+    <w:p>
+      <w:pPr>
+        <w:jc w:val="both"/>
+        <w:rPr>
+          <w:rFonts w:cstheme="minorHAnsi"/>
+          <w:color w:val="000000"/>
+          <w:highlight w:val="yellow"/>
+        </w:rPr>
+      </w:pPr>
+      <w:r>
+        <w:rPr>
+          <w:rFonts w:cstheme="minorHAnsi"/>
+          <w:color w:val="000000"/>
+          <w:highlight w:val="yellow"/>
+        </w:rPr>
+        <w:t xml:space="preserve">}  </w:t>
+      </w:r>
+    </w:p>
+    <w:p>
+      <w:pPr>
+        <w:jc w:val="both"/>
+        <w:rPr>
+          <w:rFonts w:cstheme="minorHAnsi"/>
+          <w:color w:val="000000"/>
+          <w:highlight w:val="yellow"/>
+        </w:rPr>
+      </w:pPr>
+      <w:r>
+        <w:rPr>
+          <w:rFonts w:cstheme="minorHAnsi"/>
+          <w:color w:val="000000"/>
+          <w:highlight w:val="yellow"/>
+        </w:rPr>
+        <w:t xml:space="preserve">public static void main(String args[]){  </w:t>
+      </w:r>
+    </w:p>
+    <w:p>
+      <w:pPr>
+        <w:jc w:val="both"/>
+        <w:rPr>
+          <w:rFonts w:cstheme="minorHAnsi"/>
+          <w:color w:val="000000"/>
+          <w:highlight w:val="yellow"/>
+        </w:rPr>
+      </w:pPr>
+      <w:r>
+        <w:rPr>
+          <w:rFonts w:cstheme="minorHAnsi"/>
+          <w:color w:val="000000"/>
+          <w:highlight w:val="yellow"/>
+        </w:rPr>
+        <w:t xml:space="preserve">Multi t1=new Multi();  </w:t>
+      </w:r>
+    </w:p>
+    <w:p>
+      <w:pPr>
+        <w:jc w:val="both"/>
+        <w:rPr>
+          <w:rFonts w:cstheme="minorHAnsi"/>
+          <w:color w:val="000000"/>
+          <w:highlight w:val="yellow"/>
+        </w:rPr>
+      </w:pPr>
+      <w:r>
+        <w:rPr>
+          <w:rFonts w:cstheme="minorHAnsi"/>
+          <w:color w:val="000000"/>
+          <w:highlight w:val="yellow"/>
+        </w:rPr>
+        <w:t xml:space="preserve">t1.start();  </w:t>
+      </w:r>
+    </w:p>
+    <w:p>
+      <w:pPr>
+        <w:jc w:val="both"/>
+        <w:rPr>
+          <w:rFonts w:cstheme="minorHAnsi"/>
+          <w:color w:val="000000"/>
+          <w:highlight w:val="yellow"/>
+        </w:rPr>
+      </w:pPr>
+      <w:r>
+        <w:rPr>
+          <w:rFonts w:cstheme="minorHAnsi"/>
+          <w:color w:val="000000"/>
+          <w:highlight w:val="yellow"/>
+        </w:rPr>
+        <w:t xml:space="preserve"> }  </w:t>
+      </w:r>
+    </w:p>
+    <w:p>
+      <w:pPr>
+        <w:jc w:val="both"/>
+        <w:rPr>
+          <w:rFonts w:cstheme="minorHAnsi"/>
+          <w:color w:val="000000"/>
+        </w:rPr>
+      </w:pPr>
+      <w:r>
+        <w:rPr>
+          <w:rFonts w:cstheme="minorHAnsi"/>
+          <w:color w:val="000000"/>
+          <w:highlight w:val="yellow"/>
+        </w:rPr>
+        <w:t>}</w:t>
+      </w:r>
+    </w:p>
+    <w:p>
+      <w:pPr>
+        <w:jc w:val="both"/>
+        <w:rPr>
+          <w:rFonts w:cstheme="minorHAnsi"/>
+          <w:color w:val="000000"/>
+        </w:rPr>
+      </w:pPr>
+      <w:r>
+        <w:rPr>
+          <w:rFonts w:cstheme="minorHAnsi"/>
+          <w:color w:val="000000"/>
+        </w:rPr>
+        <w:t>In the above example class Multi is treated as Thread . Thread as a lifecycle. It has 5 stages ( new , runnable , running, waiting, terminated</w:t>
+      </w:r>
+      <w:r>
+        <w:rPr>
+          <w:rFonts w:cstheme="minorHAnsi"/>
+          <w:color w:val="000000"/>
+        </w:rPr>
+        <w:t>).</w:t>
+      </w:r>
+    </w:p>
+    <w:p>
+      <w:pPr>
+        <w:jc w:val="both"/>
+        <w:rPr>
+          <w:rFonts w:cstheme="minorHAnsi"/>
+          <w:color w:val="000000"/>
+        </w:rPr>
+      </w:pPr>
+      <w:r>
+        <w:rPr>
+          <w:rFonts w:cstheme="minorHAnsi"/>
+          <w:color w:val="000000"/>
+        </w:rPr>
+        <w:t xml:space="preserve">We can create a Thread by implementing java.lang.Runnable interface as below </w:t>
+      </w:r>
+    </w:p>
+    <w:p>
+      <w:pPr>
+        <w:jc w:val="both"/>
+        <w:rPr>
+          <w:rFonts w:cstheme="minorHAnsi"/>
+          <w:color w:val="000000"/>
+          <w:highlight w:val="yellow"/>
+        </w:rPr>
+      </w:pPr>
+      <w:r>
+        <w:rPr>
+          <w:rFonts w:cstheme="minorHAnsi"/>
+          <w:color w:val="000000"/>
+          <w:highlight w:val="yellow"/>
+        </w:rPr>
+        <w:t xml:space="preserve">Example:   class Multi3 implements Runnable{  </w:t>
+      </w:r>
+    </w:p>
+    <w:p>
+      <w:pPr>
+        <w:jc w:val="both"/>
+        <w:rPr>
+          <w:rFonts w:cstheme="minorHAnsi"/>
+          <w:color w:val="000000"/>
+          <w:highlight w:val="yellow"/>
+        </w:rPr>
+      </w:pPr>
+      <w:r>
+        <w:rPr>
+          <w:rFonts w:cstheme="minorHAnsi"/>
+          <w:color w:val="000000"/>
+          <w:highlight w:val="yellow"/>
+        </w:rPr>
+        <w:t xml:space="preserve">public void run(){  </w:t>
+      </w:r>
+    </w:p>
+    <w:p>
+      <w:pPr>
+        <w:jc w:val="both"/>
+        <w:rPr>
+          <w:rFonts w:cstheme="minorHAnsi"/>
+          <w:color w:val="000000"/>
+          <w:highlight w:val="yellow"/>
+        </w:rPr>
+      </w:pPr>
+      <w:r>
+        <w:rPr>
+          <w:rFonts w:cstheme="minorHAnsi"/>
+          <w:color w:val="000000"/>
+          <w:highlight w:val="yellow"/>
+        </w:rPr>
+        <w:t xml:space="preserve">System.out.println("thread is running...");  </w:t>
+      </w:r>
+    </w:p>
+    <w:p>
+      <w:pPr>
+        <w:jc w:val="both"/>
+        <w:rPr>
+          <w:rFonts w:cstheme="minorHAnsi"/>
+          <w:color w:val="000000"/>
+          <w:highlight w:val="yellow"/>
+        </w:rPr>
+      </w:pPr>
+      <w:r>
+        <w:rPr>
+          <w:rFonts w:cstheme="minorHAnsi"/>
+          <w:color w:val="000000"/>
+          <w:highlight w:val="yellow"/>
+        </w:rPr>
+        <w:lastRenderedPageBreak/>
+        <w:t xml:space="preserve">}  </w:t>
+      </w:r>
+    </w:p>
+    <w:p>
+      <w:pPr>
+        <w:jc w:val="both"/>
+        <w:rPr>
+          <w:rFonts w:cstheme="minorHAnsi"/>
+          <w:color w:val="000000"/>
+          <w:highlight w:val="yellow"/>
+        </w:rPr>
+      </w:pPr>
+      <w:r>
+        <w:rPr>
+          <w:rFonts w:cstheme="minorHAnsi"/>
+          <w:color w:val="000000"/>
+          <w:highlight w:val="yellow"/>
+        </w:rPr>
+        <w:t xml:space="preserve">public static void main(String args[]){  </w:t>
+      </w:r>
+    </w:p>
+    <w:p>
+      <w:pPr>
+        <w:jc w:val="both"/>
+        <w:rPr>
+          <w:rFonts w:cstheme="minorHAnsi"/>
+          <w:color w:val="000000"/>
+          <w:highlight w:val="yellow"/>
+        </w:rPr>
+      </w:pPr>
+      <w:r>
+        <w:rPr>
+          <w:rFonts w:cstheme="minorHAnsi"/>
+          <w:color w:val="000000"/>
+          <w:highlight w:val="yellow"/>
+        </w:rPr>
+        <w:t xml:space="preserve">Multi3 m1=new Multi3();  </w:t>
+      </w:r>
+    </w:p>
+    <w:p>
+      <w:pPr>
+        <w:jc w:val="both"/>
+        <w:rPr>
+          <w:rFonts w:cstheme="minorHAnsi"/>
+          <w:color w:val="000000"/>
+          <w:highlight w:val="yellow"/>
+        </w:rPr>
+      </w:pPr>
+      <w:r>
+        <w:rPr>
+          <w:rFonts w:cstheme="minorHAnsi"/>
+          <w:color w:val="000000"/>
+          <w:highlight w:val="yellow"/>
+        </w:rPr>
+        <w:t xml:space="preserve">Thread t1 =new Thread(m1);  </w:t>
+      </w:r>
+    </w:p>
+    <w:p>
+      <w:pPr>
+        <w:jc w:val="both"/>
+        <w:rPr>
+          <w:rFonts w:cstheme="minorHAnsi"/>
+          <w:color w:val="000000"/>
+          <w:highlight w:val="yellow"/>
+        </w:rPr>
+      </w:pPr>
+      <w:r>
+        <w:rPr>
+          <w:rFonts w:cstheme="minorHAnsi"/>
+          <w:color w:val="000000"/>
+          <w:highlight w:val="yellow"/>
+        </w:rPr>
+        <w:t xml:space="preserve">t1.start();  </w:t>
+      </w:r>
+    </w:p>
+    <w:p>
+      <w:pPr>
+        <w:jc w:val="both"/>
+        <w:rPr>
+          <w:rFonts w:cstheme="minorHAnsi"/>
+          <w:color w:val="000000"/>
+          <w:highlight w:val="yellow"/>
+        </w:rPr>
+      </w:pPr>
+      <w:r>
+        <w:rPr>
+          <w:rFonts w:cstheme="minorHAnsi"/>
+          <w:color w:val="000000"/>
+          <w:highlight w:val="yellow"/>
+        </w:rPr>
+        <w:t xml:space="preserve"> }  </w:t>
+      </w:r>
+    </w:p>
+    <w:p>
+      <w:pPr>
+        <w:jc w:val="both"/>
+        <w:rPr>
+          <w:rFonts w:cstheme="minorHAnsi"/>
+          <w:color w:val="000000"/>
+        </w:rPr>
+      </w:pPr>
+      <w:r>
+        <w:rPr>
+          <w:rFonts w:cstheme="minorHAnsi"/>
+          <w:color w:val="000000"/>
+          <w:highlight w:val="yellow"/>
+        </w:rPr>
+        <w:t>}</w:t>
+      </w:r>
+      <w:r>
+        <w:rPr>
+          <w:rFonts w:cstheme="minorHAnsi"/>
+          <w:color w:val="000000"/>
+        </w:rPr>
+        <w:t xml:space="preserve">  </w:t>
+      </w:r>
+    </w:p>
+    <w:p>
+      <w:pPr>
+        <w:tabs>
+          <w:tab w:val="left" w:pos="2580"/>
+        </w:tabs>
+        <w:jc w:val="both"/>
+        <w:rPr>
+          <w:rFonts w:cstheme="minorHAnsi"/>
+          <w:color w:val="000000"/>
+        </w:rPr>
+      </w:pPr>
+    </w:p>
+    <w:p>
+      <w:pPr>
+        <w:tabs>
+          <w:tab w:val="left" w:pos="2580"/>
+        </w:tabs>
+        <w:jc w:val="both"/>
+        <w:rPr>
+          <w:rFonts w:cstheme="minorHAnsi"/>
+          <w:color w:val="000000"/>
+        </w:rPr>
+      </w:pPr>
+      <w:r>
+        <w:rPr>
+          <w:rFonts w:cstheme="minorHAnsi"/>
+          <w:color w:val="000000"/>
+        </w:rPr>
+        <w:t xml:space="preserve">Enum is a data type and it is used for creating set of constants </w:t>
+      </w:r>
+    </w:p>
+    <w:p>
+      <w:pPr>
+        <w:tabs>
+          <w:tab w:val="left" w:pos="2580"/>
+        </w:tabs>
+        <w:jc w:val="both"/>
+        <w:rPr>
+          <w:rFonts w:cstheme="minorHAnsi"/>
+          <w:color w:val="000000"/>
+        </w:rPr>
+      </w:pPr>
+      <w:r>
+        <w:rPr>
+          <w:rFonts w:cstheme="minorHAnsi"/>
+          <w:color w:val="000000"/>
+        </w:rPr>
+        <w:t>Example: public enum E{</w:t>
+      </w:r>
+    </w:p>
+    <w:p>
+      <w:pPr>
+        <w:tabs>
+          <w:tab w:val="left" w:pos="2580"/>
+        </w:tabs>
+        <w:jc w:val="both"/>
+        <w:rPr>
+          <w:rFonts w:cstheme="minorHAnsi"/>
+          <w:color w:val="000000"/>
+        </w:rPr>
+      </w:pPr>
+      <w:r>
+        <w:rPr>
+          <w:rFonts w:cstheme="minorHAnsi"/>
+          <w:color w:val="000000"/>
+        </w:rPr>
+        <w:t>C1 ,C2 , C3, C4, C5</w:t>
+      </w:r>
+    </w:p>
+    <w:p>
+      <w:pPr>
+        <w:tabs>
+          <w:tab w:val="left" w:pos="2580"/>
+        </w:tabs>
+        <w:jc w:val="both"/>
+        <w:rPr>
+          <w:rFonts w:cstheme="minorHAnsi"/>
+          <w:color w:val="000000"/>
+        </w:rPr>
+      </w:pPr>
+      <w:r>
+        <w:rPr>
+          <w:rFonts w:cstheme="minorHAnsi"/>
+          <w:color w:val="000000"/>
+        </w:rPr>
+        <w:t xml:space="preserve">} </w:t>
+      </w:r>
+    </w:p>
+    <w:p>
+      <w:pPr>
+        <w:jc w:val="both"/>
+        <w:rPr>
+          <w:rFonts w:cstheme="minorHAnsi"/>
+          <w:color w:val="000000"/>
+        </w:rPr>
+      </w:pPr>
+      <w:r>
+        <w:rPr>
+          <w:rFonts w:cstheme="minorHAnsi"/>
+          <w:color w:val="000000"/>
+        </w:rPr>
+        <w:t>Enum can have constructors , variables and methods we can not extend enum to any class, because enum is extending Enum class internally.  We can not create object for Enum.</w:t>
+      </w:r>
+    </w:p>
+    <w:p>
+      <w:pPr>
+        <w:jc w:val="both"/>
+        <w:rPr>
+          <w:rFonts w:cstheme="minorHAnsi"/>
+          <w:b/>
+          <w:color w:val="000000"/>
+        </w:rPr>
+      </w:pPr>
+      <w:r>
+        <w:rPr>
+          <w:rFonts w:cstheme="minorHAnsi"/>
+          <w:b/>
+          <w:color w:val="000000"/>
+        </w:rPr>
+        <w:t>Java Heap space and Stack memory:</w:t>
+      </w:r>
+      <w:r>
+        <w:rPr>
+          <w:rFonts w:cstheme="minorHAnsi"/>
+          <w:b/>
+          <w:color w:val="000000"/>
+        </w:rPr>
+        <w:t xml:space="preserve"> </w:t>
+      </w:r>
+    </w:p>
+    <w:p>
+      <w:pPr>
+        <w:jc w:val="both"/>
+        <w:rPr>
+          <w:rFonts w:cstheme="minorHAnsi"/>
+          <w:color w:val="000000"/>
+        </w:rPr>
+      </w:pPr>
+      <w:r>
+        <w:rPr>
+          <w:rFonts w:cstheme="minorHAnsi"/>
+          <w:b/>
+          <w:color w:val="000000"/>
+        </w:rPr>
+        <w:t xml:space="preserve">Jvm </w:t>
+      </w:r>
+      <w:r>
+        <w:rPr>
+          <w:rFonts w:cstheme="minorHAnsi"/>
+          <w:color w:val="000000"/>
+        </w:rPr>
+        <w:t xml:space="preserve">is divided in to different types of memory to execute an application. </w:t>
+      </w:r>
+    </w:p>
+    <w:p>
+      <w:pPr>
+        <w:pStyle w:val="Heading2"/>
+        <w:shd w:val="clear" w:color="auto" w:fill="FFFFFF"/>
+        <w:spacing w:before="0" w:after="240" w:afterAutospacing="0"/>
+        <w:rPr>
+          <w:rFonts w:asciiTheme="minorHAnsi" w:hAnsiTheme="minorHAnsi" w:cstheme="minorHAnsi"/>
+          <w:color w:val="auto"/>
+          <w:sz w:val="24"/>
+          <w:szCs w:val="24"/>
+        </w:rPr>
+      </w:pPr>
+      <w:r>
+        <w:rPr>
+          <w:rFonts w:asciiTheme="minorHAnsi" w:hAnsiTheme="minorHAnsi" w:cstheme="minorHAnsi"/>
+          <w:color w:val="auto"/>
+          <w:sz w:val="24"/>
+          <w:szCs w:val="24"/>
+        </w:rPr>
+        <w:t>Java Heap Space</w:t>
+      </w:r>
+    </w:p>
+    <w:p>
+      <w:pPr>
+        <w:pStyle w:val="NormalWeb"/>
+        <w:shd w:val="clear" w:color="auto" w:fill="FFFFFF"/>
+        <w:spacing w:before="0" w:beforeAutospacing="0" w:after="390" w:afterAutospacing="0"/>
+        <w:rPr>
+          <w:rFonts w:asciiTheme="minorHAnsi" w:hAnsiTheme="minorHAnsi" w:cstheme="minorHAnsi"/>
+        </w:rPr>
+      </w:pPr>
+      <w:r>
+        <w:rPr>
+          <w:rFonts w:asciiTheme="minorHAnsi" w:hAnsiTheme="minorHAnsi" w:cstheme="minorHAnsi"/>
+        </w:rPr>
+        <w:t>Java Heap space is used by java runtime to allocate memory to Objects and JRE classes</w:t>
+      </w:r>
+      <w:r>
+        <w:rPr>
+          <w:rFonts w:asciiTheme="minorHAnsi" w:hAnsiTheme="minorHAnsi" w:cstheme="minorHAnsi"/>
+        </w:rPr>
+        <w:t>(like Object , String , Wrapper Classes and all Other Classes)</w:t>
+      </w:r>
+      <w:r>
+        <w:rPr>
+          <w:rFonts w:asciiTheme="minorHAnsi" w:hAnsiTheme="minorHAnsi" w:cstheme="minorHAnsi"/>
+        </w:rPr>
+        <w:t xml:space="preserve">. Whenever we create any object, it’s always created in the Heap space. </w:t>
+      </w:r>
+    </w:p>
+    <w:p>
+      <w:pPr>
+        <w:pStyle w:val="Heading3"/>
+        <w:shd w:val="clear" w:color="auto" w:fill="FFFFFF"/>
+        <w:spacing w:before="0" w:after="240" w:afterAutospacing="0"/>
+        <w:rPr>
+          <w:rFonts w:asciiTheme="minorHAnsi" w:hAnsiTheme="minorHAnsi" w:cstheme="minorHAnsi"/>
+          <w:color w:val="auto"/>
+        </w:rPr>
+      </w:pPr>
+      <w:r>
+        <w:rPr>
+          <w:rFonts w:asciiTheme="minorHAnsi" w:hAnsiTheme="minorHAnsi" w:cstheme="minorHAnsi"/>
+          <w:color w:val="auto"/>
+        </w:rPr>
+        <w:t>Java Stack Memory</w:t>
+      </w:r>
+    </w:p>
+    <w:p>
+      <w:pPr>
+        <w:pStyle w:val="NormalWeb"/>
+        <w:shd w:val="clear" w:color="auto" w:fill="FFFFFF"/>
+        <w:spacing w:before="0" w:beforeAutospacing="0" w:after="390" w:afterAutospacing="0"/>
+        <w:rPr>
+          <w:rFonts w:asciiTheme="minorHAnsi" w:hAnsiTheme="minorHAnsi" w:cstheme="minorHAnsi"/>
+        </w:rPr>
+      </w:pPr>
+      <w:r>
+        <w:rPr>
+          <w:rFonts w:asciiTheme="minorHAnsi" w:hAnsiTheme="minorHAnsi" w:cstheme="minorHAnsi"/>
+        </w:rPr>
+        <w:t>Java Stack memory i</w:t>
+      </w:r>
+      <w:r>
+        <w:rPr>
+          <w:rFonts w:asciiTheme="minorHAnsi" w:hAnsiTheme="minorHAnsi" w:cstheme="minorHAnsi"/>
+        </w:rPr>
+        <w:t>s used for execution of a method</w:t>
+      </w:r>
+      <w:r>
+        <w:rPr>
+          <w:rFonts w:asciiTheme="minorHAnsi" w:hAnsiTheme="minorHAnsi" w:cstheme="minorHAnsi"/>
+        </w:rPr>
+        <w:t xml:space="preserve">. They contain </w:t>
+      </w:r>
+      <w:r>
+        <w:rPr>
+          <w:rFonts w:asciiTheme="minorHAnsi" w:hAnsiTheme="minorHAnsi" w:cstheme="minorHAnsi"/>
+        </w:rPr>
+        <w:t>primitives which are created inside a method , object ref</w:t>
+      </w:r>
+      <w:r>
+        <w:rPr>
+          <w:rFonts w:asciiTheme="minorHAnsi" w:hAnsiTheme="minorHAnsi" w:cstheme="minorHAnsi"/>
+        </w:rPr>
+        <w:t>e</w:t>
+      </w:r>
+      <w:r>
+        <w:rPr>
+          <w:rFonts w:asciiTheme="minorHAnsi" w:hAnsiTheme="minorHAnsi" w:cstheme="minorHAnsi"/>
+        </w:rPr>
+        <w:t>rences</w:t>
+      </w:r>
+      <w:r>
+        <w:rPr>
+          <w:rFonts w:asciiTheme="minorHAnsi" w:hAnsiTheme="minorHAnsi" w:cstheme="minorHAnsi"/>
+        </w:rPr>
+        <w:t>.</w:t>
+      </w:r>
+    </w:p>
+    <w:p>
+      <w:pPr>
+        <w:pStyle w:val="NormalWeb"/>
+        <w:shd w:val="clear" w:color="auto" w:fill="FFFFFF"/>
+        <w:spacing w:before="0" w:beforeAutospacing="0" w:after="390" w:afterAutospacing="0"/>
+        <w:rPr>
+          <w:rFonts w:ascii="Arial" w:hAnsi="Arial" w:cs="Arial"/>
+        </w:rPr>
+      </w:pPr>
+      <w:r>
+        <w:rPr>
+          <w:rFonts w:asciiTheme="minorHAnsi" w:hAnsiTheme="minorHAnsi" w:cstheme="minorHAnsi"/>
+        </w:rPr>
+        <w:t xml:space="preserve"> Stack memory is always referenced in LIFO (Last-In-First-Out) order. Whenever a method is invoked, a new block is created in the stack memory for the method to hold local primitive </w:t>
+      </w:r>
+      <w:r>
+        <w:rPr>
+          <w:rFonts w:asciiTheme="minorHAnsi" w:hAnsiTheme="minorHAnsi" w:cstheme="minorHAnsi"/>
+        </w:rPr>
+        <w:lastRenderedPageBreak/>
+        <w:t>values and reference to other objects in the method. As soon as method ends, the block becomes unused and become available for next method.</w:t>
+      </w:r>
+      <w:r>
+        <w:rPr>
+          <w:rFonts w:asciiTheme="minorHAnsi" w:hAnsiTheme="minorHAnsi" w:cstheme="minorHAnsi"/>
+        </w:rPr>
+        <w:br/>
+        <w:t>Stack memory size is very less compared to Heap memory</w:t>
+      </w:r>
+      <w:r>
+        <w:rPr>
+          <w:rFonts w:ascii="Arial" w:hAnsi="Arial" w:cs="Arial"/>
+        </w:rPr>
+        <w:t>.</w:t>
+      </w:r>
+    </w:p>
+    <w:p>
+      <w:pPr>
+        <w:pStyle w:val="NormalWeb"/>
+        <w:shd w:val="clear" w:color="auto" w:fill="FFFFFF"/>
+        <w:spacing w:before="0" w:beforeAutospacing="0" w:after="390" w:afterAutospacing="0"/>
+        <w:rPr>
+          <w:rFonts w:asciiTheme="minorHAnsi" w:hAnsiTheme="minorHAnsi" w:cstheme="minorHAnsi"/>
+        </w:rPr>
+      </w:pPr>
+      <w:r>
+        <w:rPr>
+          <w:rFonts w:asciiTheme="minorHAnsi" w:hAnsiTheme="minorHAnsi" w:cstheme="minorHAnsi"/>
+        </w:rPr>
+        <w:t>StringPool</w:t>
+      </w:r>
+      <w:r>
+        <w:rPr>
+          <w:rFonts w:asciiTheme="minorHAnsi" w:hAnsiTheme="minorHAnsi" w:cstheme="minorHAnsi"/>
+        </w:rPr>
+        <w:t>: it is a separate memory in side heap memory. It is used for holding the String values which are created by String literals</w:t>
+      </w:r>
+    </w:p>
+    <w:p>
+      <w:pPr>
+        <w:pStyle w:val="NormalWeb"/>
+        <w:shd w:val="clear" w:color="auto" w:fill="FFFFFF"/>
+        <w:spacing w:before="0" w:beforeAutospacing="0" w:after="390" w:afterAutospacing="0"/>
+        <w:rPr>
+          <w:rFonts w:asciiTheme="minorHAnsi" w:hAnsiTheme="minorHAnsi" w:cstheme="minorHAnsi"/>
+        </w:rPr>
+      </w:pPr>
+      <w:r>
+        <w:rPr>
+          <w:rFonts w:asciiTheme="minorHAnsi" w:hAnsiTheme="minorHAnsi" w:cstheme="minorHAnsi"/>
+        </w:rPr>
+        <w:t>String s1 = “String1”;//this is form of String literal creation ,which stores in String Pool.</w:t>
+      </w:r>
+    </w:p>
+    <w:p>
+      <w:pPr>
+        <w:pStyle w:val="NormalWeb"/>
+        <w:shd w:val="clear" w:color="auto" w:fill="FFFFFF"/>
+        <w:spacing w:before="0" w:beforeAutospacing="0" w:after="390" w:afterAutospacing="0"/>
+        <w:rPr>
+          <w:rFonts w:asciiTheme="minorHAnsi" w:hAnsiTheme="minorHAnsi" w:cstheme="minorHAnsi"/>
+        </w:rPr>
+      </w:pPr>
+      <w:r>
+        <w:rPr>
+          <w:rFonts w:asciiTheme="minorHAnsi" w:hAnsiTheme="minorHAnsi" w:cstheme="minorHAnsi"/>
+        </w:rPr>
+        <w:t>String s1 = new String(“String1”);// this is String object creation which stores in Heap memory.</w:t>
+      </w:r>
+    </w:p>
+    <w:p>
+      <w:pPr>
+        <w:jc w:val="both"/>
+        <w:rPr>
+          <w:rFonts w:cstheme="minorHAnsi"/>
+          <w:b/>
+          <w:color w:val="000000"/>
+        </w:rPr>
+      </w:pPr>
+      <w:hyperlink r:id="rId21" w:history="1">
+        <w:r>
+          <w:rPr>
+            <w:rStyle w:val="Hyperlink"/>
+            <w:rFonts w:cstheme="minorHAnsi"/>
+            <w:b/>
+          </w:rPr>
+          <w:t>http://www.journaldev.com/4098/java-heap-space-vs-stack-memory</w:t>
+        </w:r>
+      </w:hyperlink>
+    </w:p>
+    <w:p>
+      <w:pPr>
+        <w:jc w:val="both"/>
+        <w:rPr>
+          <w:rFonts w:cstheme="minorHAnsi"/>
+          <w:b/>
+          <w:color w:val="000000"/>
+          <w:highlight w:val="yellow"/>
+        </w:rPr>
+      </w:pPr>
+      <w:r>
+        <w:rPr>
+          <w:rFonts w:cstheme="minorHAnsi"/>
+          <w:b/>
+          <w:color w:val="000000"/>
+          <w:highlight w:val="yellow"/>
+        </w:rPr>
+        <w:t>public class Memory {</w:t>
+      </w:r>
+    </w:p>
+    <w:p>
+      <w:pPr>
+        <w:jc w:val="both"/>
+        <w:rPr>
+          <w:rFonts w:cstheme="minorHAnsi"/>
+          <w:b/>
+          <w:color w:val="000000"/>
+          <w:highlight w:val="yellow"/>
+        </w:rPr>
+      </w:pPr>
+      <w:r>
+        <w:rPr>
+          <w:rFonts w:cstheme="minorHAnsi"/>
+          <w:b/>
+          <w:color w:val="000000"/>
+          <w:highlight w:val="yellow"/>
+        </w:rPr>
+        <w:tab/>
+        <w:t>public static void main(String[] args) { // Line 1</w:t>
+      </w:r>
+    </w:p>
+    <w:p>
+      <w:pPr>
+        <w:jc w:val="both"/>
+        <w:rPr>
+          <w:rFonts w:cstheme="minorHAnsi"/>
+          <w:b/>
+          <w:color w:val="000000"/>
+          <w:highlight w:val="yellow"/>
+        </w:rPr>
+      </w:pPr>
+      <w:r>
+        <w:rPr>
+          <w:rFonts w:cstheme="minorHAnsi"/>
+          <w:b/>
+          <w:color w:val="000000"/>
+          <w:highlight w:val="yellow"/>
+        </w:rPr>
+        <w:tab/>
+      </w:r>
+      <w:r>
+        <w:rPr>
+          <w:rFonts w:cstheme="minorHAnsi"/>
+          <w:b/>
+          <w:color w:val="000000"/>
+          <w:highlight w:val="yellow"/>
+        </w:rPr>
+        <w:tab/>
+        <w:t>int i=1; // Line 2</w:t>
+      </w:r>
+    </w:p>
+    <w:p>
+      <w:pPr>
+        <w:jc w:val="both"/>
+        <w:rPr>
+          <w:rFonts w:cstheme="minorHAnsi"/>
+          <w:b/>
+          <w:color w:val="000000"/>
+          <w:highlight w:val="yellow"/>
+        </w:rPr>
+      </w:pPr>
+      <w:r>
+        <w:rPr>
+          <w:rFonts w:cstheme="minorHAnsi"/>
+          <w:b/>
+          <w:color w:val="000000"/>
+          <w:highlight w:val="yellow"/>
+        </w:rPr>
+        <w:tab/>
+      </w:r>
+      <w:r>
+        <w:rPr>
+          <w:rFonts w:cstheme="minorHAnsi"/>
+          <w:b/>
+          <w:color w:val="000000"/>
+          <w:highlight w:val="yellow"/>
+        </w:rPr>
+        <w:tab/>
+        <w:t>Object obj = new Object(); // Line 3</w:t>
+      </w:r>
+    </w:p>
+    <w:p>
+      <w:pPr>
+        <w:jc w:val="both"/>
+        <w:rPr>
+          <w:rFonts w:cstheme="minorHAnsi"/>
+          <w:b/>
+          <w:color w:val="000000"/>
+          <w:highlight w:val="yellow"/>
+        </w:rPr>
+      </w:pPr>
+      <w:r>
+        <w:rPr>
+          <w:rFonts w:cstheme="minorHAnsi"/>
+          <w:b/>
+          <w:color w:val="000000"/>
+          <w:highlight w:val="yellow"/>
+        </w:rPr>
+        <w:tab/>
+      </w:r>
+      <w:r>
+        <w:rPr>
+          <w:rFonts w:cstheme="minorHAnsi"/>
+          <w:b/>
+          <w:color w:val="000000"/>
+          <w:highlight w:val="yellow"/>
+        </w:rPr>
+        <w:tab/>
+        <w:t>Memory mem = new Memory(); // Line 4</w:t>
+      </w:r>
+    </w:p>
+    <w:p>
+      <w:pPr>
+        <w:jc w:val="both"/>
+        <w:rPr>
+          <w:rFonts w:cstheme="minorHAnsi"/>
+          <w:b/>
+          <w:color w:val="000000"/>
+          <w:highlight w:val="yellow"/>
+        </w:rPr>
+      </w:pPr>
+      <w:r>
+        <w:rPr>
+          <w:rFonts w:cstheme="minorHAnsi"/>
+          <w:b/>
+          <w:color w:val="000000"/>
+          <w:highlight w:val="yellow"/>
+        </w:rPr>
+        <w:tab/>
+      </w:r>
+      <w:r>
+        <w:rPr>
+          <w:rFonts w:cstheme="minorHAnsi"/>
+          <w:b/>
+          <w:color w:val="000000"/>
+          <w:highlight w:val="yellow"/>
+        </w:rPr>
+        <w:tab/>
+        <w:t>mem.foo(obj); // Line 5</w:t>
+      </w:r>
+    </w:p>
+    <w:p>
+      <w:pPr>
+        <w:jc w:val="both"/>
+        <w:rPr>
+          <w:rFonts w:cstheme="minorHAnsi"/>
+          <w:b/>
+          <w:color w:val="000000"/>
+          <w:highlight w:val="yellow"/>
+        </w:rPr>
+      </w:pPr>
+      <w:r>
+        <w:rPr>
+          <w:rFonts w:cstheme="minorHAnsi"/>
+          <w:b/>
+          <w:color w:val="000000"/>
+          <w:highlight w:val="yellow"/>
+        </w:rPr>
+        <w:tab/>
+        <w:t>} // Line 9</w:t>
+      </w:r>
+    </w:p>
+    <w:p>
+      <w:pPr>
+        <w:jc w:val="both"/>
+        <w:rPr>
+          <w:rFonts w:cstheme="minorHAnsi"/>
+          <w:b/>
+          <w:color w:val="000000"/>
+          <w:highlight w:val="yellow"/>
+        </w:rPr>
+      </w:pPr>
+      <w:r>
+        <w:rPr>
+          <w:rFonts w:cstheme="minorHAnsi"/>
+          <w:b/>
+          <w:color w:val="000000"/>
+          <w:highlight w:val="yellow"/>
+        </w:rPr>
+        <w:tab/>
+        <w:t>private void foo(Object param) { // Line 6</w:t>
+      </w:r>
+    </w:p>
+    <w:p>
+      <w:pPr>
+        <w:jc w:val="both"/>
+        <w:rPr>
+          <w:rFonts w:cstheme="minorHAnsi"/>
+          <w:b/>
+          <w:color w:val="000000"/>
+          <w:highlight w:val="yellow"/>
+        </w:rPr>
+      </w:pPr>
+      <w:r>
+        <w:rPr>
+          <w:rFonts w:cstheme="minorHAnsi"/>
+          <w:b/>
+          <w:color w:val="000000"/>
+          <w:highlight w:val="yellow"/>
+        </w:rPr>
+        <w:tab/>
+      </w:r>
+      <w:r>
+        <w:rPr>
+          <w:rFonts w:cstheme="minorHAnsi"/>
+          <w:b/>
+          <w:color w:val="000000"/>
+          <w:highlight w:val="yellow"/>
+        </w:rPr>
+        <w:tab/>
+        <w:t>String str = param.toString(); //// Line 7</w:t>
+      </w:r>
+    </w:p>
+    <w:p>
+      <w:pPr>
+        <w:jc w:val="both"/>
+        <w:rPr>
+          <w:rFonts w:cstheme="minorHAnsi"/>
+          <w:b/>
+          <w:color w:val="000000"/>
+          <w:highlight w:val="yellow"/>
+        </w:rPr>
+      </w:pPr>
+      <w:r>
+        <w:rPr>
+          <w:rFonts w:cstheme="minorHAnsi"/>
+          <w:b/>
+          <w:color w:val="000000"/>
+          <w:highlight w:val="yellow"/>
+        </w:rPr>
+        <w:tab/>
+      </w:r>
+      <w:r>
+        <w:rPr>
+          <w:rFonts w:cstheme="minorHAnsi"/>
+          <w:b/>
+          <w:color w:val="000000"/>
+          <w:highlight w:val="yellow"/>
+        </w:rPr>
+        <w:tab/>
+        <w:t>System.out.println(str);</w:t>
+      </w:r>
+    </w:p>
+    <w:p>
+      <w:pPr>
+        <w:jc w:val="both"/>
+        <w:rPr>
+          <w:rFonts w:cstheme="minorHAnsi"/>
+          <w:b/>
+          <w:color w:val="000000"/>
+          <w:highlight w:val="yellow"/>
+        </w:rPr>
+      </w:pPr>
+      <w:r>
+        <w:rPr>
+          <w:rFonts w:cstheme="minorHAnsi"/>
+          <w:b/>
+          <w:color w:val="000000"/>
+          <w:highlight w:val="yellow"/>
+        </w:rPr>
+        <w:tab/>
+        <w:t>} // Line 8</w:t>
+      </w:r>
+    </w:p>
+    <w:p>
+      <w:pPr>
+        <w:jc w:val="both"/>
+        <w:rPr>
+          <w:rFonts w:cstheme="minorHAnsi"/>
+          <w:b/>
+          <w:color w:val="000000"/>
+        </w:rPr>
+      </w:pPr>
+      <w:r>
+        <w:rPr>
+          <w:rFonts w:cstheme="minorHAnsi"/>
+          <w:b/>
+          <w:color w:val="000000"/>
+          <w:highlight w:val="yellow"/>
+        </w:rPr>
+        <w:t>}</w:t>
+      </w:r>
+    </w:p>
+    <w:p>
+      <w:pPr>
+        <w:jc w:val="both"/>
+        <w:rPr>
+          <w:rFonts w:cstheme="minorHAnsi"/>
+          <w:b/>
+          <w:color w:val="000000"/>
+        </w:rPr>
+      </w:pPr>
+      <w:r>
+        <w:rPr>
+          <w:noProof/>
+        </w:rPr>
+        <w:lastRenderedPageBreak/>
+        <w:drawing>
+          <wp:inline distT="0" distB="0" distL="0" distR="0">
+            <wp:extent cx="5943600" cy="3356783"/>
+            <wp:effectExtent l="19050" t="0" r="0" b="0"/>
+            <wp:docPr id="7" name="Picture 1" descr="http://cdn.journaldev.com/wp-content/uploads/2014/08/Java-Heap-Stack-Memory.png"/>
+            <wp:cNvGraphicFramePr>
+              <a:graphicFrameLocks xmlns:a="http://schemas.openxmlformats.org/drawingml/2006/main" noChangeAspect="1"/>
+            </wp:cNvGraphicFramePr>
+            <a:graphic xmlns:a="http://schemas.openxmlformats.org/drawingml/2006/main">
+              <a:graphicData uri="http://schemas.openxmlformats.org/drawingml/2006/picture">
+                <pic:pic xmlns:pic="http://schemas.openxmlformats.org/drawingml/2006/picture">
+                  <pic:nvPicPr>
+                    <pic:cNvPr id="0" name="Picture 1" descr="http://cdn.journaldev.com/wp-content/uploads/2014/08/Java-Heap-Stack-Memory.png"/>
+                    <pic:cNvPicPr>
+                      <a:picLocks noChangeAspect="1" noChangeArrowheads="1"/>
+                    </pic:cNvPicPr>
+                  </pic:nvPicPr>
+                  <pic:blipFill>
+                    <a:blip r:embed="rId22"/>
+                    <a:srcRect/>
+                    <a:stretch>
+                      <a:fillRect/>
+                    </a:stretch>
+                  </pic:blipFill>
+                  <pic:spPr bwMode="auto">
+                    <a:xfrm>
+                      <a:off x="0" y="0"/>
+                      <a:ext cx="5943600" cy="3356783"/>
+                    </a:xfrm>
+                    <a:prstGeom prst="rect">
+                      <a:avLst/>
+                    </a:prstGeom>
+                    <a:noFill/>
+                    <a:ln w="9525">
+                      <a:noFill/>
+                      <a:miter lim="800000"/>
+                      <a:headEnd/>
+                      <a:tailEnd/>
+                    </a:ln>
+                  </pic:spPr>
+                </pic:pic>
+              </a:graphicData>
+            </a:graphic>
+          </wp:inline>
+        </w:drawing>
+      </w:r>
+    </w:p>
+    <w:p>
+      <w:pPr>
+        <w:jc w:val="both"/>
+        <w:rPr>
+          <w:rFonts w:cstheme="minorHAnsi"/>
+          <w:b/>
           <w:color w:val="000000"/>
         </w:rPr>
       </w:pPr>
@@ -17901,6 +20798,119 @@
     </w:lvl>
   </w:abstractNum>
   <w:abstractNum w:abstractNumId="1">
+    <w:nsid w:val="0784717A"/>
+    <w:multiLevelType w:val="multilevel"/>
+    <w:tmpl w:val="270C7050"/>
+    <w:lvl w:ilvl="0">
+      <w:start w:val="1"/>
+      <w:numFmt w:val="decimal"/>
+      <w:lvlText w:val="%1."/>
+      <w:lvlJc w:val="left"/>
+      <w:pPr>
+        <w:tabs>
+          <w:tab w:val="num" w:pos="720"/>
+        </w:tabs>
+        <w:ind w:left="720" w:hanging="360"/>
+      </w:pPr>
+    </w:lvl>
+    <w:lvl w:ilvl="1" w:tentative="1">
+      <w:start w:val="1"/>
+      <w:numFmt w:val="decimal"/>
+      <w:lvlText w:val="%2."/>
+      <w:lvlJc w:val="left"/>
+      <w:pPr>
+        <w:tabs>
+          <w:tab w:val="num" w:pos="1440"/>
+        </w:tabs>
+        <w:ind w:left="1440" w:hanging="360"/>
+      </w:pPr>
+    </w:lvl>
+    <w:lvl w:ilvl="2" w:tentative="1">
+      <w:start w:val="1"/>
+      <w:numFmt w:val="decimal"/>
+      <w:lvlText w:val="%3."/>
+      <w:lvlJc w:val="left"/>
+      <w:pPr>
+        <w:tabs>
+          <w:tab w:val="num" w:pos="2160"/>
+        </w:tabs>
+        <w:ind w:left="2160" w:hanging="360"/>
+      </w:pPr>
+    </w:lvl>
+    <w:lvl w:ilvl="3" w:tentative="1">
+      <w:start w:val="1"/>
+      <w:numFmt w:val="decimal"/>
+      <w:lvlText w:val="%4."/>
+      <w:lvlJc w:val="left"/>
+      <w:pPr>
+        <w:tabs>
+          <w:tab w:val="num" w:pos="2880"/>
+        </w:tabs>
+        <w:ind w:left="2880" w:hanging="360"/>
+      </w:pPr>
+    </w:lvl>
+    <w:lvl w:ilvl="4" w:tentative="1">
+      <w:start w:val="1"/>
+      <w:numFmt w:val="decimal"/>
+      <w:lvlText w:val="%5."/>
+      <w:lvlJc w:val="left"/>
+      <w:pPr>
+        <w:tabs>
+          <w:tab w:val="num" w:pos="3600"/>
+        </w:tabs>
+        <w:ind w:left="3600" w:hanging="360"/>
+      </w:pPr>
+    </w:lvl>
+    <w:lvl w:ilvl="5" w:tentative="1">
+      <w:start w:val="1"/>
+      <w:numFmt w:val="decimal"/>
+      <w:lvlText w:val="%6."/>
+      <w:lvlJc w:val="left"/>
+      <w:pPr>
+        <w:tabs>
+          <w:tab w:val="num" w:pos="4320"/>
+        </w:tabs>
+        <w:ind w:left="4320" w:hanging="360"/>
+      </w:pPr>
+    </w:lvl>
+    <w:lvl w:ilvl="6" w:tentative="1">
+      <w:start w:val="1"/>
+      <w:numFmt w:val="decimal"/>
+      <w:lvlText w:val="%7."/>
+      <w:lvlJc w:val="left"/>
+      <w:pPr>
+        <w:tabs>
+          <w:tab w:val="num" w:pos="5040"/>
+        </w:tabs>
+        <w:ind w:left="5040" w:hanging="360"/>
+      </w:pPr>
+    </w:lvl>
+    <w:lvl w:ilvl="7" w:tentative="1">
+      <w:start w:val="1"/>
+      <w:numFmt w:val="decimal"/>
+      <w:lvlText w:val="%8."/>
+      <w:lvlJc w:val="left"/>
+      <w:pPr>
+        <w:tabs>
+          <w:tab w:val="num" w:pos="5760"/>
+        </w:tabs>
+        <w:ind w:left="5760" w:hanging="360"/>
+      </w:pPr>
+    </w:lvl>
+    <w:lvl w:ilvl="8" w:tentative="1">
+      <w:start w:val="1"/>
+      <w:numFmt w:val="decimal"/>
+      <w:lvlText w:val="%9."/>
+      <w:lvlJc w:val="left"/>
+      <w:pPr>
+        <w:tabs>
+          <w:tab w:val="num" w:pos="6480"/>
+        </w:tabs>
+        <w:ind w:left="6480" w:hanging="360"/>
+      </w:pPr>
+    </w:lvl>
+  </w:abstractNum>
+  <w:abstractNum w:abstractNumId="2">
     <w:nsid w:val="0ABC127B"/>
     <w:multiLevelType w:val="hybridMultilevel"/>
     <w:tmpl w:val="0D723114"/>
@@ -17989,7 +20999,7 @@
       </w:pPr>
     </w:lvl>
   </w:abstractNum>
-  <w:abstractNum w:abstractNumId="2">
+  <w:abstractNum w:abstractNumId="3">
     <w:nsid w:val="25BF4078"/>
     <w:multiLevelType w:val="hybridMultilevel"/>
     <w:tmpl w:val="D41E0DD0"/>
@@ -18102,7 +21112,7 @@
       </w:rPr>
     </w:lvl>
   </w:abstractNum>
-  <w:abstractNum w:abstractNumId="3">
+  <w:abstractNum w:abstractNumId="4">
     <w:nsid w:val="27EF4770"/>
     <w:multiLevelType w:val="hybridMultilevel"/>
     <w:tmpl w:val="3462F6A2"/>
@@ -18193,7 +21203,7 @@
       </w:pPr>
     </w:lvl>
   </w:abstractNum>
-  <w:abstractNum w:abstractNumId="4">
+  <w:abstractNum w:abstractNumId="5">
     <w:nsid w:val="444378A6"/>
     <w:multiLevelType w:val="hybridMultilevel"/>
     <w:tmpl w:val="186A107A"/>
@@ -18282,7 +21292,7 @@
       </w:pPr>
     </w:lvl>
   </w:abstractNum>
-  <w:abstractNum w:abstractNumId="5">
+  <w:abstractNum w:abstractNumId="6">
     <w:nsid w:val="64C769B5"/>
     <w:multiLevelType w:val="hybridMultilevel"/>
     <w:tmpl w:val="B60ECCF8"/>
@@ -18371,7 +21381,7 @@
       </w:pPr>
     </w:lvl>
   </w:abstractNum>
-  <w:abstractNum w:abstractNumId="6">
+  <w:abstractNum w:abstractNumId="7">
     <w:nsid w:val="67A45B57"/>
     <w:multiLevelType w:val="hybridMultilevel"/>
     <w:tmpl w:val="C5028734"/>
@@ -18460,7 +21470,7 @@
       </w:pPr>
     </w:lvl>
   </w:abstractNum>
-  <w:abstractNum w:abstractNumId="7">
+  <w:abstractNum w:abstractNumId="8">
     <w:nsid w:val="710642E8"/>
     <w:multiLevelType w:val="hybridMultilevel"/>
     <w:tmpl w:val="511C08A8"/>
@@ -18549,7 +21559,7 @@
       </w:pPr>
     </w:lvl>
   </w:abstractNum>
-  <w:abstractNum w:abstractNumId="8">
+  <w:abstractNum w:abstractNumId="9">
     <w:nsid w:val="74DB52AA"/>
     <w:multiLevelType w:val="hybridMultilevel"/>
     <w:tmpl w:val="C374B526"/>
@@ -18639,7 +21649,7 @@
       </w:pPr>
     </w:lvl>
   </w:abstractNum>
-  <w:abstractNum w:abstractNumId="9">
+  <w:abstractNum w:abstractNumId="10">
     <w:nsid w:val="7C5A62EA"/>
     <w:multiLevelType w:val="hybridMultilevel"/>
     <w:tmpl w:val="5DA4F3FC"/>
@@ -18729,34 +21739,37 @@
     </w:lvl>
   </w:abstractNum>
   <w:num w:numId="1">
+    <w:abstractNumId w:val="5"/>
+  </w:num>
+  <w:num w:numId="2">
+    <w:abstractNumId w:val="7"/>
+  </w:num>
+  <w:num w:numId="3">
+    <w:abstractNumId w:val="2"/>
+  </w:num>
+  <w:num w:numId="4">
+    <w:abstractNumId w:val="8"/>
+  </w:num>
+  <w:num w:numId="5">
+    <w:abstractNumId w:val="6"/>
+  </w:num>
+  <w:num w:numId="6">
     <w:abstractNumId w:val="4"/>
   </w:num>
-  <w:num w:numId="2">
-    <w:abstractNumId w:val="6"/>
-  </w:num>
-  <w:num w:numId="3">
-    <w:abstractNumId w:val="1"/>
-  </w:num>
-  <w:num w:numId="4">
-    <w:abstractNumId w:val="7"/>
-  </w:num>
-  <w:num w:numId="5">
-    <w:abstractNumId w:val="5"/>
-  </w:num>
-  <w:num w:numId="6">
-    <w:abstractNumId w:val="3"/>
-  </w:num>
   <w:num w:numId="7">
-    <w:abstractNumId w:val="8"/>
+    <w:abstractNumId w:val="9"/>
   </w:num>
   <w:num w:numId="8">
-    <w:abstractNumId w:val="9"/>
+    <w:abstractNumId w:val="10"/>
   </w:num>
   <w:num w:numId="9">
     <w:abstractNumId w:val="0"/>
   </w:num>
   <w:num w:numId="10">
-    <w:abstractNumId w:val="2"/>
+    <w:abstractNumId w:val="3"/>
+  </w:num>
+  <w:num w:numId="11">
+    <w:abstractNumId w:val="1"/>
   </w:num>
 </w:numbering>
 </file>
@@ -18966,6 +21979,29 @@
       <w:szCs w:val="26"/>
     </w:rPr>
   </w:style>
+  <w:style w:type="paragraph" w:styleId="Heading3">
+    <w:name w:val="heading 3"/>
+    <w:basedOn w:val="Normal"/>
+    <w:next w:val="Normal"/>
+    <w:link w:val="Heading3Char"/>
+    <w:uiPriority w:val="9"/>
+    <w:semiHidden/>
+    <w:unhideWhenUsed/>
+    <w:qFormat/>
+    <w:rsid w:val="00B775F6"/>
+    <w:pPr>
+      <w:keepNext/>
+      <w:keepLines/>
+      <w:spacing w:before="200" w:after="0"/>
+      <w:outlineLvl w:val="2"/>
+    </w:pPr>
+    <w:rPr>
+      <w:rFonts w:asciiTheme="majorHAnsi" w:eastAsiaTheme="majorEastAsia" w:hAnsiTheme="majorHAnsi" w:cstheme="majorBidi"/>
+      <w:b/>
+      <w:bCs/>
+      <w:color w:val="5B9BD5" w:themeColor="accent1"/>
+    </w:rPr>
+  </w:style>
   <w:style w:type="character" w:default="1" w:styleId="DefaultParagraphFont">
     <w:name w:val="Default Paragraph Font"/>
     <w:uiPriority w:val="1"/>
@@ -19074,7 +22110,6 @@
     <w:name w:val="Normal (Web)"/>
     <w:basedOn w:val="Normal"/>
     <w:uiPriority w:val="99"/>
-    <w:semiHidden/>
     <w:unhideWhenUsed/>
     <w:rsid w:val="00B44590"/>
     <w:pPr>
@@ -19192,6 +22227,20 @@
     <w:rPr>
       <w:b/>
       <w:bCs/>
+    </w:rPr>
+  </w:style>
+  <w:style w:type="character" w:customStyle="1" w:styleId="Heading3Char">
+    <w:name w:val="Heading 3 Char"/>
+    <w:basedOn w:val="DefaultParagraphFont"/>
+    <w:link w:val="Heading3"/>
+    <w:uiPriority w:val="9"/>
+    <w:semiHidden/>
+    <w:rsid w:val="00B775F6"/>
+    <w:rPr>
+      <w:rFonts w:asciiTheme="majorHAnsi" w:eastAsiaTheme="majorEastAsia" w:hAnsiTheme="majorHAnsi" w:cstheme="majorBidi"/>
+      <w:b/>
+      <w:bCs/>
+      <w:color w:val="5B9BD5" w:themeColor="accent1"/>
     </w:rPr>
   </w:style>
 </w:styles>

</xml_diff>

<commit_message>
updated code and added cod for waystocreateobjects
</commit_message>
<xml_diff>
--- a/OOPS Concepts.docx
+++ b/OOPS Concepts.docx
@@ -4,6 +4,7 @@
   <w:body>
     <w:p>
       <w:pPr>
+        <w:ind w:left="720" w:hanging="720"/>
         <w:jc w:val="both"/>
         <w:rPr>
           <w:rFonts w:cstheme="minorHAnsi"/>
@@ -8584,7 +8585,23 @@
                 <w:b/>
                 <w:color w:val="000000"/>
               </w:rPr>
-              <w:t xml:space="preserve"> throws</w:t>
+              <w:t xml:space="preserve"> </w:t>
+            </w:r>
+            <w:r>
+              <w:rPr>
+                <w:rFonts w:eastAsia="Times New Roman" w:cstheme="minorHAnsi"/>
+                <w:b/>
+                <w:color w:val="000000"/>
+              </w:rPr>
+              <w:t>T</w:t>
+            </w:r>
+            <w:r>
+              <w:rPr>
+                <w:rFonts w:eastAsia="Times New Roman" w:cstheme="minorHAnsi"/>
+                <w:b/>
+                <w:color w:val="000000"/>
+              </w:rPr>
+              <w:t>hrows</w:t>
             </w:r>
           </w:p>
         </w:tc>
@@ -9804,6 +9821,479 @@
         <w:ind w:left="360"/>
         <w:jc w:val="both"/>
         <w:rPr>
+          <w:rFonts w:cstheme="minorHAnsi"/>
+          <w:color w:val="000000"/>
+          <w:shd w:val="clear" w:color="auto" w:fill="FFFFFF"/>
+        </w:rPr>
+      </w:pPr>
+      <w:r>
+        <w:rPr>
+          <w:rFonts w:cstheme="minorHAnsi"/>
+          <w:color w:val="000000"/>
+          <w:shd w:val="clear" w:color="auto" w:fill="FFFFFF"/>
+        </w:rPr>
+        <w:t xml:space="preserve">Q) how many types of cloning techniques in java?  (or)  what is Shallow copy and Deep copy, when we will use Shallow copy and Deep copy?  </w:t>
+      </w:r>
+    </w:p>
+    <w:p>
+      <w:pPr>
+        <w:shd w:val="clear" w:color="auto" w:fill="FFFFFF"/>
+        <w:spacing w:before="100" w:beforeAutospacing="1"/>
+        <w:ind w:left="360"/>
+        <w:jc w:val="both"/>
+        <w:rPr>
+          <w:rFonts w:cstheme="minorHAnsi"/>
+          <w:color w:val="000000"/>
+          <w:shd w:val="clear" w:color="auto" w:fill="FFFFFF"/>
+        </w:rPr>
+      </w:pPr>
+      <w:r>
+        <w:rPr>
+          <w:rFonts w:cstheme="minorHAnsi"/>
+          <w:color w:val="000000"/>
+          <w:shd w:val="clear" w:color="auto" w:fill="FFFFFF"/>
+        </w:rPr>
+        <w:t>We have 2 types of cloning</w:t>
+      </w:r>
+    </w:p>
+    <w:p>
+      <w:pPr>
+        <w:shd w:val="clear" w:color="auto" w:fill="FFFFFF"/>
+        <w:spacing w:before="100" w:beforeAutospacing="1"/>
+        <w:ind w:left="360"/>
+        <w:jc w:val="both"/>
+        <w:rPr>
+          <w:rFonts w:cstheme="minorHAnsi"/>
+          <w:color w:val="000000"/>
+          <w:shd w:val="clear" w:color="auto" w:fill="FFFFFF"/>
+        </w:rPr>
+      </w:pPr>
+      <w:hyperlink r:id="rId11" w:history="1">
+        <w:r>
+          <w:rPr>
+            <w:rStyle w:val="Hyperlink"/>
+            <w:rFonts w:cstheme="minorHAnsi"/>
+            <w:shd w:val="clear" w:color="auto" w:fill="FFFFFF"/>
+          </w:rPr>
+          <w:t>http://javaconceptoftheday.com/difference-between-shallow-copy-vs-deep-copy-in-java/</w:t>
+        </w:r>
+      </w:hyperlink>
+    </w:p>
+    <w:p>
+      <w:pPr>
+        <w:shd w:val="clear" w:color="auto" w:fill="FFFFFF"/>
+        <w:spacing w:before="100" w:beforeAutospacing="1"/>
+        <w:ind w:left="360"/>
+        <w:jc w:val="both"/>
+        <w:rPr>
+          <w:rFonts w:cstheme="minorHAnsi"/>
+          <w:color w:val="000000"/>
+          <w:shd w:val="clear" w:color="auto" w:fill="FFFFFF"/>
+        </w:rPr>
+      </w:pPr>
+      <w:r>
+        <w:rPr>
+          <w:rFonts w:cstheme="minorHAnsi"/>
+          <w:color w:val="000000"/>
+          <w:shd w:val="clear" w:color="auto" w:fill="FFFFFF"/>
+        </w:rPr>
+        <w:t>Shallow cloning and Deep cloning:</w:t>
+      </w:r>
+    </w:p>
+    <w:tbl>
+      <w:tblPr>
+        <w:tblStyle w:val="TableGrid"/>
+        <w:tblW w:w="0" w:type="auto"/>
+        <w:tblInd w:w="360" w:type="dxa"/>
+        <w:tblLook w:val="04A0"/>
+      </w:tblPr>
+      <w:tblGrid>
+        <w:gridCol w:w="4608"/>
+        <w:gridCol w:w="4608"/>
+      </w:tblGrid>
+      <w:tr>
+        <w:tc>
+          <w:tcPr>
+            <w:tcW w:w="4608" w:type="dxa"/>
+          </w:tcPr>
+          <w:p>
+            <w:pPr>
+              <w:spacing w:before="100" w:beforeAutospacing="1"/>
+              <w:jc w:val="both"/>
+              <w:rPr>
+                <w:rFonts w:cstheme="minorHAnsi"/>
+                <w:color w:val="000000"/>
+                <w:shd w:val="clear" w:color="auto" w:fill="FFFFFF"/>
+              </w:rPr>
+            </w:pPr>
+            <w:r>
+              <w:rPr>
+                <w:rFonts w:cstheme="minorHAnsi"/>
+                <w:color w:val="000000"/>
+                <w:shd w:val="clear" w:color="auto" w:fill="FFFFFF"/>
+              </w:rPr>
+              <w:t xml:space="preserve">      Shallow Cloning</w:t>
+            </w:r>
+          </w:p>
+        </w:tc>
+        <w:tc>
+          <w:tcPr>
+            <w:tcW w:w="4608" w:type="dxa"/>
+          </w:tcPr>
+          <w:p>
+            <w:pPr>
+              <w:spacing w:before="100" w:beforeAutospacing="1"/>
+              <w:jc w:val="both"/>
+              <w:rPr>
+                <w:rFonts w:cstheme="minorHAnsi"/>
+                <w:color w:val="000000"/>
+                <w:shd w:val="clear" w:color="auto" w:fill="FFFFFF"/>
+              </w:rPr>
+            </w:pPr>
+            <w:r>
+              <w:rPr>
+                <w:rFonts w:cstheme="minorHAnsi"/>
+                <w:color w:val="000000"/>
+                <w:shd w:val="clear" w:color="auto" w:fill="FFFFFF"/>
+              </w:rPr>
+              <w:t xml:space="preserve">         Deep Cloning</w:t>
+            </w:r>
+          </w:p>
+        </w:tc>
+      </w:tr>
+      <w:tr>
+        <w:tc>
+          <w:tcPr>
+            <w:tcW w:w="4608" w:type="dxa"/>
+          </w:tcPr>
+          <w:p>
+            <w:pPr>
+              <w:spacing w:before="100" w:beforeAutospacing="1"/>
+              <w:jc w:val="both"/>
+              <w:rPr>
+                <w:rFonts w:cstheme="minorHAnsi"/>
+                <w:color w:val="444444"/>
+                <w:shd w:val="clear" w:color="auto" w:fill="FFFFFF"/>
+              </w:rPr>
+            </w:pPr>
+            <w:r>
+              <w:rPr>
+                <w:rFonts w:cstheme="minorHAnsi"/>
+                <w:color w:val="444444"/>
+                <w:shd w:val="clear" w:color="auto" w:fill="FFFFFF"/>
+              </w:rPr>
+              <w:t xml:space="preserve">Shallow copy is preferred if an </w:t>
+            </w:r>
+            <w:r>
+              <w:rPr>
+                <w:rFonts w:cstheme="minorHAnsi"/>
+                <w:b/>
+                <w:color w:val="444444"/>
+                <w:shd w:val="clear" w:color="auto" w:fill="FFFFFF"/>
+              </w:rPr>
+              <w:t>object has only primitive fields.</w:t>
+            </w:r>
+          </w:p>
+        </w:tc>
+        <w:tc>
+          <w:tcPr>
+            <w:tcW w:w="4608" w:type="dxa"/>
+          </w:tcPr>
+          <w:p>
+            <w:pPr>
+              <w:spacing w:before="100" w:beforeAutospacing="1"/>
+              <w:jc w:val="both"/>
+              <w:rPr>
+                <w:rFonts w:cstheme="minorHAnsi"/>
+                <w:color w:val="444444"/>
+                <w:shd w:val="clear" w:color="auto" w:fill="FFFFFF"/>
+              </w:rPr>
+            </w:pPr>
+            <w:r>
+              <w:rPr>
+                <w:rFonts w:cstheme="minorHAnsi"/>
+                <w:color w:val="444444"/>
+                <w:shd w:val="clear" w:color="auto" w:fill="FFFFFF"/>
+              </w:rPr>
+              <w:t xml:space="preserve">Deep copy is preferred if an </w:t>
+            </w:r>
+            <w:r>
+              <w:rPr>
+                <w:rFonts w:cstheme="minorHAnsi"/>
+                <w:b/>
+                <w:color w:val="444444"/>
+                <w:shd w:val="clear" w:color="auto" w:fill="FFFFFF"/>
+              </w:rPr>
+              <w:t>object has references to other objects as fields.</w:t>
+            </w:r>
+          </w:p>
+        </w:tc>
+      </w:tr>
+      <w:tr>
+        <w:tc>
+          <w:tcPr>
+            <w:tcW w:w="4608" w:type="dxa"/>
+          </w:tcPr>
+          <w:p>
+            <w:pPr>
+              <w:spacing w:before="100" w:beforeAutospacing="1"/>
+              <w:jc w:val="both"/>
+              <w:rPr>
+                <w:rFonts w:cstheme="minorHAnsi"/>
+                <w:color w:val="000000"/>
+                <w:shd w:val="clear" w:color="auto" w:fill="FFFFFF"/>
+              </w:rPr>
+            </w:pPr>
+            <w:r>
+              <w:rPr>
+                <w:rFonts w:cstheme="minorHAnsi"/>
+                <w:color w:val="444444"/>
+                <w:shd w:val="clear" w:color="auto" w:fill="FFFFFF"/>
+              </w:rPr>
+              <w:t>Cloned Object and original object are not 100% disjoint</w:t>
+            </w:r>
+            <w:r>
+              <w:rPr>
+                <w:rFonts w:cstheme="minorHAnsi"/>
+                <w:color w:val="444444"/>
+                <w:shd w:val="clear" w:color="auto" w:fill="FFFFFF"/>
+              </w:rPr>
+              <w:t xml:space="preserve">. it means, If class A has reference variable of class B and if we do Shallow cloning on class A, the cloned object of class A and original object of class A will </w:t>
+            </w:r>
+            <w:r>
+              <w:rPr>
+                <w:rFonts w:cstheme="minorHAnsi"/>
+                <w:color w:val="444444"/>
+                <w:shd w:val="clear" w:color="auto" w:fill="FFFFFF"/>
+              </w:rPr>
+              <w:lastRenderedPageBreak/>
+              <w:t>share same memory for class B reference variable.</w:t>
+            </w:r>
+          </w:p>
+        </w:tc>
+        <w:tc>
+          <w:tcPr>
+            <w:tcW w:w="4608" w:type="dxa"/>
+          </w:tcPr>
+          <w:p>
+            <w:pPr>
+              <w:spacing w:before="100" w:beforeAutospacing="1"/>
+              <w:jc w:val="both"/>
+              <w:rPr>
+                <w:rFonts w:cstheme="minorHAnsi"/>
+                <w:color w:val="000000"/>
+                <w:shd w:val="clear" w:color="auto" w:fill="FFFFFF"/>
+              </w:rPr>
+            </w:pPr>
+            <w:r>
+              <w:rPr>
+                <w:rFonts w:cstheme="minorHAnsi"/>
+                <w:color w:val="444444"/>
+                <w:shd w:val="clear" w:color="auto" w:fill="FFFFFF"/>
+              </w:rPr>
+              <w:lastRenderedPageBreak/>
+              <w:t>Cloned Object and original object are 100% disjoint.</w:t>
+            </w:r>
+            <w:r>
+              <w:rPr>
+                <w:rFonts w:cstheme="minorHAnsi"/>
+                <w:color w:val="444444"/>
+                <w:shd w:val="clear" w:color="auto" w:fill="FFFFFF"/>
+              </w:rPr>
+              <w:t xml:space="preserve"> it means, If class A has reference variable of class B and if we do Deep cloning on class A, then it will create separate memory for cloned object of class A and </w:t>
+            </w:r>
+            <w:r>
+              <w:rPr>
+                <w:rFonts w:cstheme="minorHAnsi"/>
+                <w:color w:val="444444"/>
+                <w:shd w:val="clear" w:color="auto" w:fill="FFFFFF"/>
+              </w:rPr>
+              <w:lastRenderedPageBreak/>
+              <w:t xml:space="preserve">reference object of class B. </w:t>
+            </w:r>
+          </w:p>
+        </w:tc>
+      </w:tr>
+      <w:tr>
+        <w:tc>
+          <w:tcPr>
+            <w:tcW w:w="4608" w:type="dxa"/>
+          </w:tcPr>
+          <w:p>
+            <w:pPr>
+              <w:spacing w:before="100" w:beforeAutospacing="1"/>
+              <w:jc w:val="both"/>
+              <w:rPr>
+                <w:rFonts w:cstheme="minorHAnsi"/>
+                <w:color w:val="000000"/>
+                <w:shd w:val="clear" w:color="auto" w:fill="FFFFFF"/>
+              </w:rPr>
+            </w:pPr>
+            <w:r>
+              <w:rPr>
+                <w:rFonts w:cstheme="minorHAnsi"/>
+                <w:color w:val="444444"/>
+                <w:shd w:val="clear" w:color="auto" w:fill="FFFFFF"/>
+              </w:rPr>
+              <w:lastRenderedPageBreak/>
+              <w:t>Any changes made to cloned object will be reflected in original object or vice versa.</w:t>
+            </w:r>
+          </w:p>
+        </w:tc>
+        <w:tc>
+          <w:tcPr>
+            <w:tcW w:w="4608" w:type="dxa"/>
+          </w:tcPr>
+          <w:p>
+            <w:pPr>
+              <w:spacing w:before="100" w:beforeAutospacing="1"/>
+              <w:jc w:val="both"/>
+              <w:rPr>
+                <w:rFonts w:cstheme="minorHAnsi"/>
+                <w:color w:val="000000"/>
+                <w:shd w:val="clear" w:color="auto" w:fill="FFFFFF"/>
+              </w:rPr>
+            </w:pPr>
+            <w:r>
+              <w:rPr>
+                <w:rFonts w:cstheme="minorHAnsi"/>
+                <w:color w:val="444444"/>
+                <w:shd w:val="clear" w:color="auto" w:fill="FFFFFF"/>
+              </w:rPr>
+              <w:t>Any changes made to cloned object will not be reflected in original object or vice versa.</w:t>
+            </w:r>
+          </w:p>
+        </w:tc>
+      </w:tr>
+      <w:tr>
+        <w:tc>
+          <w:tcPr>
+            <w:tcW w:w="4608" w:type="dxa"/>
+          </w:tcPr>
+          <w:p>
+            <w:pPr>
+              <w:spacing w:before="100" w:beforeAutospacing="1"/>
+              <w:jc w:val="both"/>
+              <w:rPr>
+                <w:rFonts w:cstheme="minorHAnsi"/>
+                <w:color w:val="000000"/>
+                <w:shd w:val="clear" w:color="auto" w:fill="FFFFFF"/>
+              </w:rPr>
+            </w:pPr>
+            <w:r>
+              <w:rPr>
+                <w:rFonts w:cstheme="minorHAnsi"/>
+                <w:color w:val="444444"/>
+                <w:shd w:val="clear" w:color="auto" w:fill="FFFFFF"/>
+              </w:rPr>
+              <w:t>We will override clone method in base class Only, but not in reference class .</w:t>
+            </w:r>
+          </w:p>
+        </w:tc>
+        <w:tc>
+          <w:tcPr>
+            <w:tcW w:w="4608" w:type="dxa"/>
+          </w:tcPr>
+          <w:p>
+            <w:pPr>
+              <w:spacing w:before="100" w:beforeAutospacing="1"/>
+              <w:jc w:val="both"/>
+              <w:rPr>
+                <w:rFonts w:cstheme="minorHAnsi"/>
+                <w:color w:val="000000"/>
+                <w:shd w:val="clear" w:color="auto" w:fill="FFFFFF"/>
+              </w:rPr>
+            </w:pPr>
+            <w:r>
+              <w:rPr>
+                <w:rFonts w:cstheme="minorHAnsi"/>
+                <w:color w:val="444444"/>
+                <w:shd w:val="clear" w:color="auto" w:fill="FFFFFF"/>
+              </w:rPr>
+              <w:t>To create the deep copy of an object, you have to override clone method</w:t>
+            </w:r>
+            <w:r>
+              <w:rPr>
+                <w:rFonts w:cstheme="minorHAnsi"/>
+                <w:color w:val="444444"/>
+                <w:shd w:val="clear" w:color="auto" w:fill="FFFFFF"/>
+              </w:rPr>
+              <w:t xml:space="preserve"> in base class and reference class.</w:t>
+            </w:r>
+          </w:p>
+        </w:tc>
+      </w:tr>
+      <w:tr>
+        <w:tc>
+          <w:tcPr>
+            <w:tcW w:w="4608" w:type="dxa"/>
+          </w:tcPr>
+          <w:p>
+            <w:pPr>
+              <w:spacing w:before="100" w:beforeAutospacing="1"/>
+              <w:jc w:val="both"/>
+              <w:rPr>
+                <w:rFonts w:cstheme="minorHAnsi"/>
+                <w:color w:val="000000"/>
+                <w:shd w:val="clear" w:color="auto" w:fill="FFFFFF"/>
+              </w:rPr>
+            </w:pPr>
+            <w:r>
+              <w:rPr>
+                <w:rFonts w:cstheme="minorHAnsi"/>
+                <w:color w:val="444444"/>
+                <w:shd w:val="clear" w:color="auto" w:fill="FFFFFF"/>
+              </w:rPr>
+              <w:t>Shallow copy is fast and also less expensive.</w:t>
+            </w:r>
+          </w:p>
+        </w:tc>
+        <w:tc>
+          <w:tcPr>
+            <w:tcW w:w="4608" w:type="dxa"/>
+          </w:tcPr>
+          <w:p>
+            <w:pPr>
+              <w:spacing w:before="100" w:beforeAutospacing="1"/>
+              <w:jc w:val="both"/>
+              <w:rPr>
+                <w:rFonts w:cstheme="minorHAnsi"/>
+                <w:color w:val="000000"/>
+                <w:shd w:val="clear" w:color="auto" w:fill="FFFFFF"/>
+              </w:rPr>
+            </w:pPr>
+            <w:r>
+              <w:rPr>
+                <w:rFonts w:cstheme="minorHAnsi"/>
+                <w:color w:val="444444"/>
+                <w:shd w:val="clear" w:color="auto" w:fill="FFFFFF"/>
+              </w:rPr>
+              <w:t>Deep copy is slow and very expensive.</w:t>
+            </w:r>
+          </w:p>
+        </w:tc>
+      </w:tr>
+    </w:tbl>
+    <w:p>
+      <w:pPr>
+        <w:shd w:val="clear" w:color="auto" w:fill="FFFFFF"/>
+        <w:spacing w:before="100" w:beforeAutospacing="1"/>
+        <w:ind w:left="360"/>
+        <w:jc w:val="both"/>
+        <w:rPr>
+          <w:rFonts w:cstheme="minorHAnsi"/>
+          <w:color w:val="000000"/>
+          <w:shd w:val="clear" w:color="auto" w:fill="FFFFFF"/>
+        </w:rPr>
+      </w:pPr>
+    </w:p>
+    <w:p>
+      <w:pPr>
+        <w:shd w:val="clear" w:color="auto" w:fill="FFFFFF"/>
+        <w:spacing w:before="100" w:beforeAutospacing="1"/>
+        <w:ind w:left="360"/>
+        <w:jc w:val="both"/>
+        <w:rPr>
           <w:rFonts w:eastAsia="Times New Roman" w:cstheme="minorHAnsi"/>
           <w:color w:val="000000"/>
         </w:rPr>
@@ -9840,6 +10330,13 @@
         </w:rPr>
         <w:t>5!=5*4*3*2*1</w:t>
       </w:r>
+      <w:r>
+        <w:rPr>
+          <w:rFonts w:cstheme="minorHAnsi"/>
+          <w:color w:val="000000"/>
+        </w:rPr>
+        <w:t xml:space="preserve"> </w:t>
+      </w:r>
     </w:p>
     <w:p>
       <w:pPr>
@@ -9934,73 +10431,606 @@
           <w:rFonts w:cstheme="minorHAnsi"/>
           <w:color w:val="000000"/>
         </w:rPr>
+        <w:t>2,3,5,7,11,13,17,19,23,etc..</w:t>
+      </w:r>
+    </w:p>
+    <w:p>
+      <w:pPr>
+        <w:jc w:val="both"/>
+        <w:rPr>
+          <w:rFonts w:cstheme="minorHAnsi"/>
+          <w:color w:val="000000"/>
+        </w:rPr>
+      </w:pPr>
+      <w:r>
+        <w:rPr>
+          <w:rFonts w:cstheme="minorHAnsi"/>
+          <w:color w:val="000000"/>
+        </w:rPr>
+        <w:t>Fibonacci series: it starts from 0,1.  Next digit will be equals to the sum of the 2 left side numbers.</w:t>
+      </w:r>
+    </w:p>
+    <w:p>
+      <w:pPr>
+        <w:jc w:val="both"/>
+        <w:rPr>
+          <w:rFonts w:cstheme="minorHAnsi"/>
+          <w:color w:val="000000"/>
+        </w:rPr>
+      </w:pPr>
+      <w:r>
+        <w:rPr>
+          <w:rFonts w:cstheme="minorHAnsi"/>
+          <w:color w:val="000000"/>
+        </w:rPr>
+        <w:t>Eg: 0,1,1,2,3,5,8,13,21,34,55 etc…</w:t>
+      </w:r>
+    </w:p>
+    <w:p>
+      <w:pPr>
+        <w:jc w:val="both"/>
+        <w:rPr>
+          <w:rFonts w:cstheme="minorHAnsi"/>
+          <w:color w:val="000000"/>
+        </w:rPr>
+      </w:pPr>
+    </w:p>
+    <w:p>
+      <w:pPr>
+        <w:jc w:val="both"/>
+        <w:rPr>
+          <w:rFonts w:cstheme="minorHAnsi"/>
+          <w:color w:val="000000"/>
+        </w:rPr>
+      </w:pPr>
+      <w:r>
+        <w:rPr>
+          <w:rFonts w:cstheme="minorHAnsi"/>
+          <w:b/>
+          <w:color w:val="000000"/>
+        </w:rPr>
+        <w:t>Factory method :</w:t>
+      </w:r>
+      <w:r>
+        <w:rPr>
+          <w:rFonts w:cstheme="minorHAnsi"/>
+          <w:color w:val="000000"/>
+        </w:rPr>
+        <w:t xml:space="preserve"> it is used to provide objects. In java we have static and instance factory methods.</w:t>
+      </w:r>
+    </w:p>
+    <w:p>
+      <w:pPr>
+        <w:jc w:val="both"/>
+        <w:rPr>
+          <w:rFonts w:cstheme="minorHAnsi"/>
+          <w:b/>
+          <w:color w:val="000000"/>
+        </w:rPr>
+      </w:pPr>
+      <w:r>
+        <w:rPr>
+          <w:rFonts w:cstheme="minorHAnsi"/>
+          <w:b/>
+          <w:color w:val="000000"/>
+          <w:highlight w:val="cyan"/>
+        </w:rPr>
+        <w:t>Q) What is singleton and how can we achieve?</w:t>
+      </w:r>
+    </w:p>
+    <w:p>
+      <w:pPr>
+        <w:jc w:val="both"/>
+        <w:rPr>
+          <w:rFonts w:cstheme="minorHAnsi"/>
+          <w:color w:val="000000"/>
+        </w:rPr>
+      </w:pPr>
+      <w:r>
+        <w:rPr>
+          <w:rFonts w:cstheme="minorHAnsi"/>
+          <w:b/>
+          <w:color w:val="000000"/>
+        </w:rPr>
+        <w:t xml:space="preserve">A) </w:t>
+      </w:r>
+      <w:r>
+        <w:rPr>
+          <w:rFonts w:cstheme="minorHAnsi"/>
+          <w:b/>
+          <w:color w:val="000000"/>
+        </w:rPr>
+        <w:t xml:space="preserve">Singleton class: </w:t>
+      </w:r>
+      <w:r>
+        <w:rPr>
+          <w:rFonts w:cstheme="minorHAnsi"/>
+          <w:color w:val="000000"/>
+        </w:rPr>
+        <w:t>Singleton is a design pattern it is used to create only one object per jvm. We can achieve singleton with a static factory method and a private constructor.</w:t>
+      </w:r>
+    </w:p>
+    <w:p>
+      <w:pPr>
+        <w:jc w:val="both"/>
+        <w:rPr>
+          <w:rFonts w:cstheme="minorHAnsi"/>
+          <w:b/>
+          <w:color w:val="000000"/>
+        </w:rPr>
+      </w:pPr>
+      <w:r>
+        <w:rPr>
+          <w:rFonts w:cstheme="minorHAnsi"/>
+          <w:b/>
+          <w:color w:val="000000"/>
+          <w:highlight w:val="cyan"/>
+        </w:rPr>
         <w:lastRenderedPageBreak/>
-        <w:t>2,3,5,7,11,13,17,19,23,etc..</w:t>
-      </w:r>
-    </w:p>
-    <w:p>
-      <w:pPr>
-        <w:jc w:val="both"/>
-        <w:rPr>
-          <w:rFonts w:cstheme="minorHAnsi"/>
-          <w:color w:val="000000"/>
-        </w:rPr>
-      </w:pPr>
-      <w:r>
-        <w:rPr>
-          <w:rFonts w:cstheme="minorHAnsi"/>
-          <w:color w:val="000000"/>
-        </w:rPr>
-        <w:t>Fibonacci series: it starts from 0,1.  Next digit will be equals to the sum of the 2 left side numbers.</w:t>
-      </w:r>
-    </w:p>
-    <w:p>
-      <w:pPr>
-        <w:jc w:val="both"/>
-        <w:rPr>
-          <w:rFonts w:cstheme="minorHAnsi"/>
-          <w:color w:val="000000"/>
-        </w:rPr>
-      </w:pPr>
-      <w:r>
-        <w:rPr>
-          <w:rFonts w:cstheme="minorHAnsi"/>
-          <w:color w:val="000000"/>
-        </w:rPr>
-        <w:t>Eg: 0,1,1,2,3,5,8,13,21,34,55 etc…</w:t>
-      </w:r>
-    </w:p>
-    <w:p>
-      <w:pPr>
-        <w:jc w:val="both"/>
-        <w:rPr>
-          <w:rFonts w:cstheme="minorHAnsi"/>
-          <w:color w:val="000000"/>
-        </w:rPr>
-      </w:pPr>
-    </w:p>
-    <w:p>
-      <w:pPr>
-        <w:jc w:val="both"/>
-        <w:rPr>
-          <w:rFonts w:cstheme="minorHAnsi"/>
-          <w:color w:val="000000"/>
-        </w:rPr>
-      </w:pPr>
-      <w:r>
-        <w:rPr>
-          <w:rFonts w:cstheme="minorHAnsi"/>
-          <w:b/>
-          <w:color w:val="000000"/>
-        </w:rPr>
-        <w:t>Factory method :</w:t>
-      </w:r>
-      <w:r>
-        <w:rPr>
-          <w:rFonts w:cstheme="minorHAnsi"/>
-          <w:color w:val="000000"/>
-        </w:rPr>
-        <w:t xml:space="preserve"> it is used to provide objects. In java we have static and instance factory methods.</w:t>
+        <w:t>Q) what is String immutability in java?</w:t>
+      </w:r>
+    </w:p>
+    <w:p>
+      <w:pPr>
+        <w:jc w:val="both"/>
+        <w:rPr>
+          <w:rFonts w:cstheme="minorHAnsi"/>
+          <w:color w:val="000000"/>
+        </w:rPr>
+      </w:pPr>
+      <w:r>
+        <w:rPr>
+          <w:rFonts w:cstheme="minorHAnsi"/>
+          <w:color w:val="000000"/>
+        </w:rPr>
+        <w:t>A) String  immutability means once the value is assign</w:t>
+      </w:r>
+      <w:r>
+        <w:rPr>
+          <w:rFonts w:cstheme="minorHAnsi"/>
+          <w:color w:val="000000"/>
+        </w:rPr>
+        <w:t>ed</w:t>
+      </w:r>
+      <w:r>
+        <w:rPr>
+          <w:rFonts w:cstheme="minorHAnsi"/>
+          <w:color w:val="000000"/>
+        </w:rPr>
+        <w:t xml:space="preserve"> to a String</w:t>
+      </w:r>
+      <w:r>
+        <w:rPr>
+          <w:rFonts w:cstheme="minorHAnsi"/>
+          <w:color w:val="000000"/>
+        </w:rPr>
+        <w:t xml:space="preserve">, the value of the memory </w:t>
+      </w:r>
+      <w:r>
+        <w:rPr>
+          <w:rFonts w:cstheme="minorHAnsi"/>
+          <w:color w:val="000000"/>
+        </w:rPr>
+        <w:t xml:space="preserve"> can not</w:t>
+      </w:r>
+      <w:r>
+        <w:rPr>
+          <w:rFonts w:cstheme="minorHAnsi"/>
+          <w:color w:val="000000"/>
+        </w:rPr>
+        <w:t xml:space="preserve"> be changed. it means once we assigned a value to String and we can not</w:t>
+      </w:r>
+      <w:r>
+        <w:rPr>
+          <w:rFonts w:cstheme="minorHAnsi"/>
+          <w:color w:val="000000"/>
+        </w:rPr>
+        <w:t xml:space="preserve"> append another String for the same memory</w:t>
+      </w:r>
+      <w:r>
+        <w:rPr>
+          <w:rFonts w:cstheme="minorHAnsi"/>
+          <w:color w:val="000000"/>
+        </w:rPr>
+        <w:t>. If</w:t>
+      </w:r>
+      <w:r>
+        <w:rPr>
+          <w:rFonts w:cstheme="minorHAnsi"/>
+          <w:color w:val="000000"/>
+        </w:rPr>
+        <w:t xml:space="preserve"> we append another String, </w:t>
+      </w:r>
+      <w:r>
+        <w:rPr>
+          <w:rFonts w:cstheme="minorHAnsi"/>
+          <w:color w:val="000000"/>
+        </w:rPr>
+        <w:t>it will be stored in new memory,</w:t>
+      </w:r>
+      <w:r>
+        <w:rPr>
+          <w:rFonts w:cstheme="minorHAnsi"/>
+          <w:color w:val="000000"/>
+        </w:rPr>
+        <w:t xml:space="preserve"> </w:t>
+      </w:r>
+      <w:r>
+        <w:rPr>
+          <w:rFonts w:cstheme="minorHAnsi"/>
+          <w:color w:val="000000"/>
+        </w:rPr>
+        <w:t xml:space="preserve">but it will not override the existing value. </w:t>
+      </w:r>
+    </w:p>
+    <w:p>
+      <w:pPr>
+        <w:jc w:val="both"/>
+        <w:rPr>
+          <w:rFonts w:cstheme="minorHAnsi"/>
+          <w:color w:val="000000"/>
+        </w:rPr>
+      </w:pPr>
+      <w:r>
+        <w:rPr>
+          <w:rFonts w:cstheme="minorHAnsi"/>
+          <w:color w:val="000000"/>
+        </w:rPr>
+        <w:t>In java all the wrapper classes and String are the examples for immutable classes.</w:t>
+      </w:r>
+      <w:r>
+        <w:rPr>
+          <w:rFonts w:cstheme="minorHAnsi"/>
+          <w:color w:val="000000"/>
+        </w:rPr>
+        <w:t xml:space="preserve"> </w:t>
+      </w:r>
+    </w:p>
+    <w:p>
+      <w:pPr>
+        <w:jc w:val="both"/>
+        <w:rPr>
+          <w:rFonts w:cstheme="minorHAnsi"/>
+          <w:color w:val="000000"/>
+        </w:rPr>
+      </w:pPr>
+      <w:r>
+        <w:rPr>
+          <w:rFonts w:cstheme="minorHAnsi"/>
+          <w:b/>
+          <w:color w:val="000000"/>
+        </w:rPr>
+        <w:t>String,StringBuffer,StringBuilder</w:t>
+      </w:r>
+      <w:r>
+        <w:rPr>
+          <w:rFonts w:cstheme="minorHAnsi"/>
+          <w:b/>
+          <w:color w:val="000000"/>
+        </w:rPr>
+        <w:t xml:space="preserve"> : </w:t>
+      </w:r>
+      <w:r>
+        <w:rPr>
+          <w:rFonts w:cstheme="minorHAnsi"/>
+          <w:color w:val="000000"/>
+        </w:rPr>
+        <w:t>in java String is immutable. Which means once the value is assign to a String can not append another String</w:t>
+      </w:r>
+      <w:r>
+        <w:rPr>
+          <w:rFonts w:cstheme="minorHAnsi"/>
+          <w:color w:val="000000"/>
+        </w:rPr>
+        <w:t xml:space="preserve"> for the same memory</w:t>
+      </w:r>
+      <w:r>
+        <w:rPr>
+          <w:rFonts w:cstheme="minorHAnsi"/>
+          <w:color w:val="000000"/>
+        </w:rPr>
+        <w:t>. If we append another String, it will be stored in new memory.</w:t>
+      </w:r>
+      <w:r>
+        <w:rPr>
+          <w:rFonts w:cstheme="minorHAnsi"/>
+          <w:color w:val="000000"/>
+        </w:rPr>
+        <w:t xml:space="preserve"> </w:t>
+      </w:r>
+    </w:p>
+    <w:p>
+      <w:pPr>
+        <w:jc w:val="both"/>
+        <w:rPr>
+          <w:rFonts w:cstheme="minorHAnsi"/>
+          <w:color w:val="000000"/>
+        </w:rPr>
+      </w:pPr>
+      <w:r>
+        <w:rPr>
+          <w:rFonts w:cstheme="minorHAnsi"/>
+          <w:color w:val="000000"/>
+        </w:rPr>
+        <w:t>To over come String immutability StringBuffer,</w:t>
+      </w:r>
+      <w:r>
+        <w:rPr>
+          <w:rFonts w:cstheme="minorHAnsi"/>
+          <w:color w:val="000000"/>
+        </w:rPr>
+        <w:t xml:space="preserve"> </w:t>
+      </w:r>
+      <w:r>
+        <w:rPr>
+          <w:rFonts w:cstheme="minorHAnsi"/>
+          <w:color w:val="000000"/>
+        </w:rPr>
+        <w:t>StringBuilder are used</w:t>
+      </w:r>
+      <w:r>
+        <w:rPr>
+          <w:rFonts w:cstheme="minorHAnsi"/>
+          <w:color w:val="000000"/>
+        </w:rPr>
+        <w:t>.</w:t>
+      </w:r>
+    </w:p>
+    <w:p>
+      <w:pPr>
+        <w:jc w:val="both"/>
+        <w:rPr>
+          <w:rFonts w:cstheme="minorHAnsi"/>
+          <w:color w:val="000000"/>
+        </w:rPr>
+      </w:pPr>
+      <w:r>
+        <w:rPr>
+          <w:rFonts w:cstheme="minorHAnsi"/>
+          <w:color w:val="000000"/>
+        </w:rPr>
+        <w:t xml:space="preserve">Q) why String is immutable in java any advantage?  (or)What are the benefits of immutable class? </w:t>
+      </w:r>
+    </w:p>
+    <w:p>
+      <w:pPr>
+        <w:jc w:val="both"/>
+        <w:rPr>
+          <w:rFonts w:cstheme="minorHAnsi"/>
+          <w:color w:val="000000"/>
+        </w:rPr>
+      </w:pPr>
+      <w:r>
+        <w:rPr>
+          <w:rFonts w:cstheme="minorHAnsi"/>
+          <w:color w:val="000000"/>
+        </w:rPr>
+        <w:t xml:space="preserve">A)String is immutable because if a String variable s1 is used in 10 places(10 deferent methods ) and if we need to make String s1 to upper case in a method, String s1 should not change it value to upper case in other 9 methods. </w:t>
+      </w:r>
+    </w:p>
+    <w:p>
+      <w:pPr>
+        <w:jc w:val="both"/>
+        <w:rPr>
+          <w:rFonts w:cstheme="minorHAnsi"/>
+          <w:color w:val="000000"/>
+        </w:rPr>
+      </w:pPr>
+      <w:r>
+        <w:rPr>
+          <w:rFonts w:cstheme="minorHAnsi"/>
+          <w:color w:val="000000"/>
+        </w:rPr>
+        <w:t xml:space="preserve">Similarly if we concate (append) String s1 with any other String in a method , it should not change the s1 value in other 9 places. Because of these reasons String made as immutable. </w:t>
+      </w:r>
+    </w:p>
+    <w:p>
+      <w:pPr>
+        <w:jc w:val="both"/>
+        <w:rPr>
+          <w:rFonts w:cstheme="minorHAnsi"/>
+          <w:color w:val="000000"/>
+        </w:rPr>
+      </w:pPr>
+      <w:r>
+        <w:rPr>
+          <w:rFonts w:cstheme="minorHAnsi"/>
+          <w:color w:val="000000"/>
+        </w:rPr>
+        <w:t>Q) how to create an immutable class?</w:t>
+      </w:r>
+    </w:p>
+    <w:p>
+      <w:pPr>
+        <w:jc w:val="both"/>
+        <w:rPr>
+          <w:rFonts w:cstheme="minorHAnsi"/>
+          <w:color w:val="000000"/>
+        </w:rPr>
+      </w:pPr>
+      <w:hyperlink r:id="rId12" w:history="1">
+        <w:r>
+          <w:rPr>
+            <w:rStyle w:val="Hyperlink"/>
+            <w:rFonts w:cstheme="minorHAnsi"/>
+          </w:rPr>
+          <w:t>http://www.journaldev.com/129/how-to-create-immutable-class-in-java</w:t>
+        </w:r>
+      </w:hyperlink>
+    </w:p>
+    <w:p>
+      <w:pPr>
+        <w:jc w:val="both"/>
+        <w:rPr>
+          <w:rFonts w:cstheme="minorHAnsi"/>
+          <w:color w:val="000000"/>
+        </w:rPr>
+      </w:pPr>
+      <w:r>
+        <w:rPr>
+          <w:rFonts w:cstheme="minorHAnsi"/>
+          <w:color w:val="000000"/>
+        </w:rPr>
+        <w:t>we can create immutable class by following below steps.</w:t>
+      </w:r>
+    </w:p>
+    <w:p>
+      <w:pPr>
+        <w:numPr>
+          <w:ilvl w:val="0"/>
+          <w:numId w:val="12"/>
+        </w:numPr>
+        <w:shd w:val="clear" w:color="auto" w:fill="FFFFFF"/>
+        <w:spacing w:before="100" w:beforeAutospacing="1"/>
+        <w:ind w:left="600"/>
+        <w:rPr>
+          <w:rFonts w:cstheme="minorHAnsi"/>
+        </w:rPr>
+      </w:pPr>
+      <w:r>
+        <w:rPr>
+          <w:rFonts w:cstheme="minorHAnsi"/>
+        </w:rPr>
+        <w:t>Declare the class as final so it can’t be extended.</w:t>
+      </w:r>
+    </w:p>
+    <w:p>
+      <w:pPr>
+        <w:numPr>
+          <w:ilvl w:val="0"/>
+          <w:numId w:val="12"/>
+        </w:numPr>
+        <w:shd w:val="clear" w:color="auto" w:fill="FFFFFF"/>
+        <w:spacing w:before="100" w:beforeAutospacing="1"/>
+        <w:ind w:left="600"/>
+        <w:rPr>
+          <w:rFonts w:cstheme="minorHAnsi"/>
+        </w:rPr>
+      </w:pPr>
+      <w:r>
+        <w:rPr>
+          <w:rFonts w:cstheme="minorHAnsi"/>
+        </w:rPr>
+        <w:t>Make all fields private so that direct access is not allowed.</w:t>
+      </w:r>
+    </w:p>
+    <w:p>
+      <w:pPr>
+        <w:numPr>
+          <w:ilvl w:val="0"/>
+          <w:numId w:val="12"/>
+        </w:numPr>
+        <w:shd w:val="clear" w:color="auto" w:fill="FFFFFF"/>
+        <w:spacing w:before="100" w:beforeAutospacing="1"/>
+        <w:ind w:left="600"/>
+        <w:rPr>
+          <w:rFonts w:cstheme="minorHAnsi"/>
+        </w:rPr>
+      </w:pPr>
+      <w:r>
+        <w:rPr>
+          <w:rFonts w:cstheme="minorHAnsi"/>
+        </w:rPr>
+        <w:t>Don’t provide setter methods for variables</w:t>
+      </w:r>
+      <w:r>
+        <w:rPr>
+          <w:rFonts w:cstheme="minorHAnsi"/>
+        </w:rPr>
+        <w:t>.</w:t>
+      </w:r>
+    </w:p>
+    <w:p>
+      <w:pPr>
+        <w:numPr>
+          <w:ilvl w:val="0"/>
+          <w:numId w:val="12"/>
+        </w:numPr>
+        <w:shd w:val="clear" w:color="auto" w:fill="FFFFFF"/>
+        <w:spacing w:before="100" w:beforeAutospacing="1"/>
+        <w:ind w:left="600"/>
+        <w:rPr>
+          <w:rFonts w:cstheme="minorHAnsi"/>
+        </w:rPr>
+      </w:pPr>
+      <w:r>
+        <w:rPr>
+          <w:rFonts w:cstheme="minorHAnsi"/>
+        </w:rPr>
+        <w:t>Make all</w:t>
+      </w:r>
+      <w:r>
+        <w:rPr>
+          <w:rStyle w:val="apple-converted-space"/>
+          <w:rFonts w:cstheme="minorHAnsi"/>
+        </w:rPr>
+        <w:t> </w:t>
+      </w:r>
+      <w:r>
+        <w:rPr>
+          <w:rStyle w:val="Strong"/>
+          <w:rFonts w:cstheme="minorHAnsi"/>
+        </w:rPr>
+        <w:t>mutable fields final</w:t>
+      </w:r>
+      <w:r>
+        <w:rPr>
+          <w:rStyle w:val="apple-converted-space"/>
+          <w:rFonts w:cstheme="minorHAnsi"/>
+        </w:rPr>
+        <w:t> </w:t>
+      </w:r>
+      <w:r>
+        <w:rPr>
+          <w:rFonts w:cstheme="minorHAnsi"/>
+        </w:rPr>
+        <w:t>so that it’s value can be assigned only once.</w:t>
+      </w:r>
+    </w:p>
+    <w:p>
+      <w:pPr>
+        <w:numPr>
+          <w:ilvl w:val="0"/>
+          <w:numId w:val="12"/>
+        </w:numPr>
+        <w:shd w:val="clear" w:color="auto" w:fill="FFFFFF"/>
+        <w:spacing w:before="100" w:beforeAutospacing="1"/>
+        <w:ind w:left="600"/>
+        <w:rPr>
+          <w:rFonts w:cstheme="minorHAnsi"/>
+        </w:rPr>
+      </w:pPr>
+      <w:r>
+        <w:rPr>
+          <w:rFonts w:cstheme="minorHAnsi"/>
+        </w:rPr>
+        <w:t>Initialize all the fields via a constructor performing deep copy.</w:t>
+      </w:r>
+    </w:p>
+    <w:p>
+      <w:pPr>
+        <w:numPr>
+          <w:ilvl w:val="0"/>
+          <w:numId w:val="12"/>
+        </w:numPr>
+        <w:shd w:val="clear" w:color="auto" w:fill="FFFFFF"/>
+        <w:spacing w:before="100" w:beforeAutospacing="1"/>
+        <w:ind w:left="600"/>
+        <w:rPr>
+          <w:rFonts w:cstheme="minorHAnsi"/>
+        </w:rPr>
+      </w:pPr>
+      <w:r>
+        <w:rPr>
+          <w:rFonts w:cstheme="minorHAnsi"/>
+        </w:rPr>
+        <w:t xml:space="preserve">If class as any objects as reference(other than primitives), </w:t>
+      </w:r>
+      <w:r>
+        <w:rPr>
+          <w:rFonts w:cstheme="minorHAnsi"/>
+        </w:rPr>
+        <w:t>Perform cloning of objects in the getter methods to return a copy rather than returning the actual object reference.</w:t>
       </w:r>
     </w:p>
     <w:p>
@@ -10019,217 +11049,8 @@
           <w:color w:val="000000"/>
           <w:highlight w:val="cyan"/>
         </w:rPr>
-        <w:t>Q) What is singleton and how can we achieve?</w:t>
-      </w:r>
-    </w:p>
-    <w:p>
-      <w:pPr>
-        <w:jc w:val="both"/>
-        <w:rPr>
-          <w:rFonts w:cstheme="minorHAnsi"/>
-          <w:color w:val="000000"/>
-        </w:rPr>
-      </w:pPr>
-      <w:r>
-        <w:rPr>
-          <w:rFonts w:cstheme="minorHAnsi"/>
-          <w:b/>
-          <w:color w:val="000000"/>
-        </w:rPr>
-        <w:t xml:space="preserve">A) </w:t>
-      </w:r>
-      <w:r>
-        <w:rPr>
-          <w:rFonts w:cstheme="minorHAnsi"/>
-          <w:b/>
-          <w:color w:val="000000"/>
-        </w:rPr>
-        <w:t xml:space="preserve">Singleton class: </w:t>
-      </w:r>
-      <w:r>
-        <w:rPr>
-          <w:rFonts w:cstheme="minorHAnsi"/>
-          <w:color w:val="000000"/>
-        </w:rPr>
-        <w:t>Singleton is a design pattern it is used to create only one object per jvm. We can achieve singleton with a static factory method and a private constructor.</w:t>
-      </w:r>
-    </w:p>
-    <w:p>
-      <w:pPr>
-        <w:jc w:val="both"/>
-        <w:rPr>
-          <w:rFonts w:cstheme="minorHAnsi"/>
-          <w:b/>
-          <w:color w:val="000000"/>
-        </w:rPr>
-      </w:pPr>
-      <w:r>
-        <w:rPr>
-          <w:rFonts w:cstheme="minorHAnsi"/>
-          <w:b/>
-          <w:color w:val="000000"/>
-          <w:highlight w:val="cyan"/>
-        </w:rPr>
-        <w:t>Q) what is String immutability in java?</w:t>
-      </w:r>
-    </w:p>
-    <w:p>
-      <w:pPr>
-        <w:jc w:val="both"/>
-        <w:rPr>
-          <w:rFonts w:cstheme="minorHAnsi"/>
-          <w:color w:val="000000"/>
-        </w:rPr>
-      </w:pPr>
-      <w:r>
-        <w:rPr>
-          <w:rFonts w:cstheme="minorHAnsi"/>
-          <w:color w:val="000000"/>
-        </w:rPr>
-        <w:t>A) String  immutability means once the value is assign to a String</w:t>
-      </w:r>
-      <w:r>
-        <w:rPr>
-          <w:rFonts w:cstheme="minorHAnsi"/>
-          <w:color w:val="000000"/>
-        </w:rPr>
-        <w:t xml:space="preserve">, the value of the memory </w:t>
-      </w:r>
-      <w:r>
-        <w:rPr>
-          <w:rFonts w:cstheme="minorHAnsi"/>
-          <w:color w:val="000000"/>
-        </w:rPr>
-        <w:t xml:space="preserve"> can not</w:t>
-      </w:r>
-      <w:r>
-        <w:rPr>
-          <w:rFonts w:cstheme="minorHAnsi"/>
-          <w:color w:val="000000"/>
-        </w:rPr>
-        <w:t xml:space="preserve"> be changed. it means once we assigned a value to String and we can not</w:t>
-      </w:r>
-      <w:r>
-        <w:rPr>
-          <w:rFonts w:cstheme="minorHAnsi"/>
-          <w:color w:val="000000"/>
-        </w:rPr>
-        <w:t xml:space="preserve"> append another String for the same memory</w:t>
-      </w:r>
-      <w:r>
-        <w:rPr>
-          <w:rFonts w:cstheme="minorHAnsi"/>
-          <w:color w:val="000000"/>
-        </w:rPr>
-        <w:t>. If</w:t>
-      </w:r>
-      <w:r>
-        <w:rPr>
-          <w:rFonts w:cstheme="minorHAnsi"/>
-          <w:color w:val="000000"/>
-        </w:rPr>
-        <w:t xml:space="preserve"> we append another String, </w:t>
-      </w:r>
-      <w:r>
-        <w:rPr>
-          <w:rFonts w:cstheme="minorHAnsi"/>
-          <w:color w:val="000000"/>
-        </w:rPr>
-        <w:t xml:space="preserve">it will be stored in new memory,but it will not override the existing value. </w:t>
-      </w:r>
-      <w:r>
-        <w:rPr>
-          <w:rFonts w:cstheme="minorHAnsi"/>
-          <w:color w:val="000000"/>
-        </w:rPr>
         <w:t xml:space="preserve"> </w:t>
       </w:r>
-    </w:p>
-    <w:p>
-      <w:pPr>
-        <w:jc w:val="both"/>
-        <w:rPr>
-          <w:rFonts w:cstheme="minorHAnsi"/>
-          <w:color w:val="000000"/>
-        </w:rPr>
-      </w:pPr>
-      <w:r>
-        <w:rPr>
-          <w:rFonts w:cstheme="minorHAnsi"/>
-          <w:b/>
-          <w:color w:val="000000"/>
-        </w:rPr>
-        <w:t>String,StringBuffer,StringBuilder</w:t>
-      </w:r>
-      <w:r>
-        <w:rPr>
-          <w:rFonts w:cstheme="minorHAnsi"/>
-          <w:b/>
-          <w:color w:val="000000"/>
-        </w:rPr>
-        <w:t xml:space="preserve"> : </w:t>
-      </w:r>
-      <w:r>
-        <w:rPr>
-          <w:rFonts w:cstheme="minorHAnsi"/>
-          <w:color w:val="000000"/>
-        </w:rPr>
-        <w:t>in java String is immutable. Which means once the value is assign to a String can not append another String</w:t>
-      </w:r>
-      <w:r>
-        <w:rPr>
-          <w:rFonts w:cstheme="minorHAnsi"/>
-          <w:color w:val="000000"/>
-        </w:rPr>
-        <w:t xml:space="preserve"> for the same memory</w:t>
-      </w:r>
-      <w:r>
-        <w:rPr>
-          <w:rFonts w:cstheme="minorHAnsi"/>
-          <w:color w:val="000000"/>
-        </w:rPr>
-        <w:t>. If we append another String, it will be stored in new memory.</w:t>
-      </w:r>
-      <w:r>
-        <w:rPr>
-          <w:rFonts w:cstheme="minorHAnsi"/>
-          <w:color w:val="000000"/>
-        </w:rPr>
-        <w:t xml:space="preserve"> </w:t>
-      </w:r>
-    </w:p>
-    <w:p>
-      <w:pPr>
-        <w:jc w:val="both"/>
-        <w:rPr>
-          <w:rFonts w:cstheme="minorHAnsi"/>
-          <w:color w:val="000000"/>
-        </w:rPr>
-      </w:pPr>
-      <w:r>
-        <w:rPr>
-          <w:rFonts w:cstheme="minorHAnsi"/>
-          <w:color w:val="000000"/>
-        </w:rPr>
-        <w:t>To over come String immutability StringBuffer,StringBuilder are used</w:t>
-      </w:r>
-      <w:r>
-        <w:rPr>
-          <w:rFonts w:cstheme="minorHAnsi"/>
-          <w:color w:val="000000"/>
-        </w:rPr>
-        <w:t>.</w:t>
-      </w:r>
-    </w:p>
-    <w:p>
-      <w:pPr>
-        <w:jc w:val="both"/>
-        <w:rPr>
-          <w:rFonts w:cstheme="minorHAnsi"/>
-          <w:b/>
-          <w:color w:val="000000"/>
-        </w:rPr>
-      </w:pPr>
       <w:r>
         <w:rPr>
           <w:rFonts w:cstheme="minorHAnsi"/>
@@ -10446,7 +11267,18 @@
                 <w:szCs w:val="20"/>
                 <w:shd w:val="clear" w:color="auto" w:fill="FFFFFF"/>
               </w:rPr>
-              <w:t>i.e. not thread safe. It means two threads can call the methods of StringBuilder simultaneously.</w:t>
+              <w:t xml:space="preserve">i.e. not thread safe. It means two threads can call the methods of StringBuilder </w:t>
+            </w:r>
+            <w:r>
+              <w:rPr>
+                <w:rFonts w:ascii="Verdana" w:hAnsi="Verdana"/>
+                <w:color w:val="000000"/>
+                <w:sz w:val="20"/>
+                <w:szCs w:val="20"/>
+                <w:shd w:val="clear" w:color="auto" w:fill="FFFFFF"/>
+              </w:rPr>
+              <w:lastRenderedPageBreak/>
+              <w:t>simultaneously.</w:t>
             </w:r>
           </w:p>
           <w:p>
@@ -10481,6 +11313,7 @@
                 <w:szCs w:val="20"/>
                 <w:shd w:val="clear" w:color="auto" w:fill="F6FFE1"/>
               </w:rPr>
+              <w:lastRenderedPageBreak/>
               <w:t>StringBuffer is</w:t>
             </w:r>
             <w:r>
@@ -10629,7 +11462,6 @@
           <w:color w:val="000000"/>
           <w:highlight w:val="cyan"/>
         </w:rPr>
-        <w:lastRenderedPageBreak/>
         <w:t>Q) difference b/w  .equals()and == operator?</w:t>
       </w:r>
     </w:p>
@@ -10962,6 +11794,7 @@
         <w:rPr>
           <w:noProof/>
         </w:rPr>
+        <w:lastRenderedPageBreak/>
         <w:drawing>
           <wp:inline distT="0" distB="0" distL="0" distR="0">
             <wp:extent cx="5943600" cy="4956135"/>
@@ -10980,7 +11813,7 @@
                     </pic:cNvPicPr>
                   </pic:nvPicPr>
                   <pic:blipFill>
-                    <a:blip r:embed="rId11"/>
+                    <a:blip r:embed="rId13"/>
                     <a:srcRect/>
                     <a:stretch>
                       <a:fillRect/>
@@ -11022,219 +11855,226 @@
           <w:rFonts w:cstheme="minorHAnsi"/>
           <w:color w:val="000000"/>
         </w:rPr>
+        <w:t>In collections</w:t>
+      </w:r>
+      <w:r>
+        <w:rPr>
+          <w:rFonts w:cstheme="minorHAnsi"/>
+          <w:color w:val="000000"/>
+        </w:rPr>
+        <w:t xml:space="preserve"> we can store 1-dimention elements and 2-dimentional elements . By looking at the above diagram </w:t>
+      </w:r>
+      <w:r>
+        <w:rPr>
+          <w:rFonts w:cstheme="minorHAnsi"/>
+          <w:b/>
+          <w:color w:val="000000"/>
+        </w:rPr>
+        <w:t>C</w:t>
+      </w:r>
+      <w:r>
+        <w:rPr>
+          <w:rFonts w:cstheme="minorHAnsi"/>
+          <w:b/>
+          <w:color w:val="000000"/>
+        </w:rPr>
+        <w:t>ollection</w:t>
+      </w:r>
+      <w:r>
+        <w:rPr>
+          <w:rFonts w:cstheme="minorHAnsi"/>
+          <w:b/>
+          <w:color w:val="000000"/>
+        </w:rPr>
+        <w:t xml:space="preserve"> </w:t>
+      </w:r>
+      <w:r>
+        <w:rPr>
+          <w:rFonts w:cstheme="minorHAnsi"/>
+          <w:color w:val="000000"/>
+        </w:rPr>
+        <w:t>and its hierarchy</w:t>
+      </w:r>
+      <w:r>
+        <w:rPr>
+          <w:rFonts w:cstheme="minorHAnsi"/>
+          <w:color w:val="000000"/>
+        </w:rPr>
+        <w:t xml:space="preserve"> is used for 1-dimentional elements</w:t>
+      </w:r>
+      <w:r>
+        <w:rPr>
+          <w:rFonts w:cstheme="minorHAnsi"/>
+          <w:color w:val="000000"/>
+        </w:rPr>
+        <w:t>(starts from index 0)</w:t>
+      </w:r>
+      <w:r>
+        <w:rPr>
+          <w:rFonts w:cstheme="minorHAnsi"/>
+          <w:color w:val="000000"/>
+        </w:rPr>
+        <w:t xml:space="preserve"> and </w:t>
+      </w:r>
+      <w:r>
+        <w:rPr>
+          <w:rFonts w:cstheme="minorHAnsi"/>
+          <w:b/>
+          <w:color w:val="000000"/>
+        </w:rPr>
+        <w:t>Map</w:t>
+      </w:r>
+      <w:r>
+        <w:rPr>
+          <w:rFonts w:cstheme="minorHAnsi"/>
+          <w:b/>
+          <w:color w:val="000000"/>
+        </w:rPr>
+        <w:t xml:space="preserve">  </w:t>
+      </w:r>
+      <w:r>
+        <w:rPr>
+          <w:rFonts w:cstheme="minorHAnsi"/>
+          <w:color w:val="000000"/>
+        </w:rPr>
+        <w:t>and its hierarchy</w:t>
+      </w:r>
+      <w:r>
+        <w:rPr>
+          <w:rFonts w:cstheme="minorHAnsi"/>
+          <w:color w:val="000000"/>
+        </w:rPr>
+        <w:t xml:space="preserve"> is used for 2-dimentional elements</w:t>
+      </w:r>
+      <w:r>
+        <w:rPr>
+          <w:rFonts w:cstheme="minorHAnsi"/>
+          <w:color w:val="000000"/>
+        </w:rPr>
+        <w:t>(kay-value pairs).</w:t>
+      </w:r>
+    </w:p>
+    <w:p>
+      <w:pPr>
+        <w:jc w:val="both"/>
+        <w:rPr>
+          <w:rFonts w:cstheme="minorHAnsi"/>
+          <w:color w:val="000000"/>
+        </w:rPr>
+      </w:pPr>
+      <w:r>
+        <w:rPr>
+          <w:rFonts w:cstheme="minorHAnsi"/>
+          <w:color w:val="000000"/>
+        </w:rPr>
+        <w:t xml:space="preserve">Array is used to store homogeneous data but, </w:t>
+      </w:r>
+      <w:r>
+        <w:rPr>
+          <w:rFonts w:cstheme="minorHAnsi"/>
+          <w:color w:val="000000"/>
+        </w:rPr>
+        <w:t>Collections support</w:t>
+      </w:r>
+      <w:r>
+        <w:rPr>
+          <w:rFonts w:cstheme="minorHAnsi"/>
+          <w:color w:val="000000"/>
+        </w:rPr>
+        <w:t xml:space="preserve"> both homogeneous and </w:t>
+      </w:r>
+      <w:r>
+        <w:rPr>
+          <w:rFonts w:cstheme="minorHAnsi"/>
+          <w:color w:val="000000"/>
+        </w:rPr>
+        <w:t xml:space="preserve"> heterogeneous data(we can add any type{int, char, float, Boolean, String, wrapper Classes, userdefined classes} of data). To overcome this  We can create generic collections from java1.5.</w:t>
+      </w:r>
+    </w:p>
+    <w:p>
+      <w:pPr>
+        <w:jc w:val="both"/>
+        <w:rPr>
+          <w:rFonts w:cstheme="minorHAnsi"/>
+          <w:color w:val="000000"/>
+        </w:rPr>
+      </w:pPr>
+      <w:r>
+        <w:rPr>
+          <w:rFonts w:cstheme="minorHAnsi"/>
+          <w:color w:val="000000"/>
+        </w:rPr>
+        <w:t xml:space="preserve">Generic collections will support only Class type data, not Premitives </w:t>
+      </w:r>
+    </w:p>
+    <w:p>
+      <w:pPr>
+        <w:jc w:val="both"/>
+        <w:rPr>
+          <w:rFonts w:cstheme="minorHAnsi"/>
+          <w:color w:val="000000"/>
+          <w:highlight w:val="yellow"/>
+        </w:rPr>
+      </w:pPr>
+      <w:r>
+        <w:rPr>
+          <w:rFonts w:cstheme="minorHAnsi"/>
+          <w:color w:val="000000"/>
+          <w:highlight w:val="yellow"/>
+        </w:rPr>
+        <w:t>Collection&lt;int&gt; // wrong. it gives compilation error.</w:t>
+      </w:r>
+    </w:p>
+    <w:p>
+      <w:pPr>
+        <w:jc w:val="both"/>
+        <w:rPr>
+          <w:rFonts w:cstheme="minorHAnsi"/>
+          <w:color w:val="000000"/>
+        </w:rPr>
+      </w:pPr>
+      <w:r>
+        <w:rPr>
+          <w:rFonts w:cstheme="minorHAnsi"/>
+          <w:color w:val="000000"/>
+          <w:highlight w:val="yellow"/>
+        </w:rPr>
+        <w:t>Collection&lt;Integer&gt; // correct</w:t>
+      </w:r>
+    </w:p>
+    <w:p>
+      <w:pPr>
+        <w:jc w:val="both"/>
+        <w:rPr>
+          <w:rFonts w:cstheme="minorHAnsi"/>
+          <w:b/>
+          <w:color w:val="000000"/>
+        </w:rPr>
+      </w:pPr>
+      <w:r>
+        <w:rPr>
+          <w:rFonts w:cstheme="minorHAnsi"/>
+          <w:b/>
+          <w:color w:val="000000"/>
+          <w:highlight w:val="cyan"/>
+        </w:rPr>
+        <w:t>Q) Why we use collections in java?</w:t>
+      </w:r>
+    </w:p>
+    <w:p>
+      <w:pPr>
+        <w:jc w:val="both"/>
+        <w:rPr>
+          <w:rFonts w:cstheme="minorHAnsi"/>
+          <w:color w:val="000000"/>
+        </w:rPr>
+      </w:pPr>
+      <w:r>
+        <w:rPr>
+          <w:rFonts w:cstheme="minorHAnsi"/>
+          <w:color w:val="000000"/>
+        </w:rPr>
         <w:lastRenderedPageBreak/>
-        <w:t xml:space="preserve">In collections we can store 1-dimention elements and 2-dimentional elements . By looking at the above diagram </w:t>
-      </w:r>
-      <w:r>
-        <w:rPr>
-          <w:rFonts w:cstheme="minorHAnsi"/>
-          <w:b/>
-          <w:color w:val="000000"/>
-        </w:rPr>
-        <w:t>C</w:t>
-      </w:r>
-      <w:r>
-        <w:rPr>
-          <w:rFonts w:cstheme="minorHAnsi"/>
-          <w:b/>
-          <w:color w:val="000000"/>
-        </w:rPr>
-        <w:t>ollection</w:t>
-      </w:r>
-      <w:r>
-        <w:rPr>
-          <w:rFonts w:cstheme="minorHAnsi"/>
-          <w:b/>
-          <w:color w:val="000000"/>
-        </w:rPr>
-        <w:t xml:space="preserve"> </w:t>
-      </w:r>
-      <w:r>
-        <w:rPr>
-          <w:rFonts w:cstheme="minorHAnsi"/>
-          <w:color w:val="000000"/>
-        </w:rPr>
-        <w:t>and its hierarchy</w:t>
-      </w:r>
-      <w:r>
-        <w:rPr>
-          <w:rFonts w:cstheme="minorHAnsi"/>
-          <w:color w:val="000000"/>
-        </w:rPr>
-        <w:t xml:space="preserve"> is used for 1-dimentional elements</w:t>
-      </w:r>
-      <w:r>
-        <w:rPr>
-          <w:rFonts w:cstheme="minorHAnsi"/>
-          <w:color w:val="000000"/>
-        </w:rPr>
-        <w:t>(starts from index 0)</w:t>
-      </w:r>
-      <w:r>
-        <w:rPr>
-          <w:rFonts w:cstheme="minorHAnsi"/>
-          <w:color w:val="000000"/>
-        </w:rPr>
-        <w:t xml:space="preserve"> and </w:t>
-      </w:r>
-      <w:r>
-        <w:rPr>
-          <w:rFonts w:cstheme="minorHAnsi"/>
-          <w:b/>
-          <w:color w:val="000000"/>
-        </w:rPr>
-        <w:t>Map</w:t>
-      </w:r>
-      <w:r>
-        <w:rPr>
-          <w:rFonts w:cstheme="minorHAnsi"/>
-          <w:b/>
-          <w:color w:val="000000"/>
-        </w:rPr>
-        <w:t xml:space="preserve">  </w:t>
-      </w:r>
-      <w:r>
-        <w:rPr>
-          <w:rFonts w:cstheme="minorHAnsi"/>
-          <w:color w:val="000000"/>
-        </w:rPr>
-        <w:t>and its hierarchy</w:t>
-      </w:r>
-      <w:r>
-        <w:rPr>
-          <w:rFonts w:cstheme="minorHAnsi"/>
-          <w:color w:val="000000"/>
-        </w:rPr>
-        <w:t xml:space="preserve"> is used for 2-dimentional elements</w:t>
-      </w:r>
-      <w:r>
-        <w:rPr>
-          <w:rFonts w:cstheme="minorHAnsi"/>
-          <w:color w:val="000000"/>
-        </w:rPr>
-        <w:t>(kay-value pairs).</w:t>
-      </w:r>
-    </w:p>
-    <w:p>
-      <w:pPr>
-        <w:jc w:val="both"/>
-        <w:rPr>
-          <w:rFonts w:cstheme="minorHAnsi"/>
-          <w:color w:val="000000"/>
-        </w:rPr>
-      </w:pPr>
-      <w:r>
-        <w:rPr>
-          <w:rFonts w:cstheme="minorHAnsi"/>
-          <w:color w:val="000000"/>
-        </w:rPr>
-        <w:t xml:space="preserve">Array is used to store homogeneous data but, </w:t>
-      </w:r>
-      <w:r>
-        <w:rPr>
-          <w:rFonts w:cstheme="minorHAnsi"/>
-          <w:color w:val="000000"/>
-        </w:rPr>
-        <w:t>Collections support</w:t>
-      </w:r>
-      <w:r>
-        <w:rPr>
-          <w:rFonts w:cstheme="minorHAnsi"/>
-          <w:color w:val="000000"/>
-        </w:rPr>
-        <w:t xml:space="preserve"> both homogeneous and </w:t>
-      </w:r>
-      <w:r>
-        <w:rPr>
-          <w:rFonts w:cstheme="minorHAnsi"/>
-          <w:color w:val="000000"/>
-        </w:rPr>
-        <w:t xml:space="preserve"> heterogeneous data(we can add any type{int, char, float, Boolean, String, wrapper Classes, userdefined classes} of data). To overcome this  We can create generic collections from java1.5.</w:t>
-      </w:r>
-    </w:p>
-    <w:p>
-      <w:pPr>
-        <w:jc w:val="both"/>
-        <w:rPr>
-          <w:rFonts w:cstheme="minorHAnsi"/>
-          <w:color w:val="000000"/>
-        </w:rPr>
-      </w:pPr>
-      <w:r>
-        <w:rPr>
-          <w:rFonts w:cstheme="minorHAnsi"/>
-          <w:color w:val="000000"/>
-        </w:rPr>
-        <w:t xml:space="preserve">Generic collections will support only Class type data, not Premitives </w:t>
-      </w:r>
-    </w:p>
-    <w:p>
-      <w:pPr>
-        <w:jc w:val="both"/>
-        <w:rPr>
-          <w:rFonts w:cstheme="minorHAnsi"/>
-          <w:color w:val="000000"/>
-          <w:highlight w:val="yellow"/>
-        </w:rPr>
-      </w:pPr>
-      <w:r>
-        <w:rPr>
-          <w:rFonts w:cstheme="minorHAnsi"/>
-          <w:color w:val="000000"/>
-          <w:highlight w:val="yellow"/>
-        </w:rPr>
-        <w:t>Collection&lt;int&gt; // wrong. it gives compilation error.</w:t>
-      </w:r>
-    </w:p>
-    <w:p>
-      <w:pPr>
-        <w:jc w:val="both"/>
-        <w:rPr>
-          <w:rFonts w:cstheme="minorHAnsi"/>
-          <w:color w:val="000000"/>
-        </w:rPr>
-      </w:pPr>
-      <w:r>
-        <w:rPr>
-          <w:rFonts w:cstheme="minorHAnsi"/>
-          <w:color w:val="000000"/>
-          <w:highlight w:val="yellow"/>
-        </w:rPr>
-        <w:t>Collection&lt;Integer&gt; // correct</w:t>
-      </w:r>
-    </w:p>
-    <w:p>
-      <w:pPr>
-        <w:jc w:val="both"/>
-        <w:rPr>
-          <w:rFonts w:cstheme="minorHAnsi"/>
-          <w:b/>
-          <w:color w:val="000000"/>
-        </w:rPr>
-      </w:pPr>
-      <w:r>
-        <w:rPr>
-          <w:rFonts w:cstheme="minorHAnsi"/>
-          <w:b/>
-          <w:color w:val="000000"/>
-          <w:highlight w:val="cyan"/>
-        </w:rPr>
-        <w:t>Q) Why we use collections in java?</w:t>
-      </w:r>
-    </w:p>
-    <w:p>
-      <w:pPr>
-        <w:jc w:val="both"/>
-        <w:rPr>
-          <w:rFonts w:cstheme="minorHAnsi"/>
-          <w:color w:val="000000"/>
-        </w:rPr>
-      </w:pPr>
-      <w:r>
-        <w:rPr>
-          <w:rFonts w:cstheme="minorHAnsi"/>
-          <w:color w:val="000000"/>
-        </w:rPr>
         <w:t xml:space="preserve">A) in java arrays has a fixed size. so if we give more size to an array and store less no of values, memory will be wasted. If we give less size and store more values(more than array size) it will throw ArrayIndexOutOfBoundsException. To overcome this problem java interduced collections which increases the size dynamically. </w:t>
       </w:r>
     </w:p>
@@ -11463,14 +12303,21 @@
                 <w:rFonts w:cstheme="minorHAnsi"/>
                 <w:color w:val="000000"/>
               </w:rPr>
-              <w:t xml:space="preserve">We can add only one null value. If we add more than one null values or duplicate values, it </w:t>
-            </w:r>
-            <w:r>
-              <w:rPr>
-                <w:rFonts w:cstheme="minorHAnsi"/>
-                <w:color w:val="000000"/>
-              </w:rPr>
-              <w:t xml:space="preserve">skips adding of duplicate value. But it will not override </w:t>
+              <w:t xml:space="preserve">We can add only one null value. If we add more than one null values or duplicate values, </w:t>
+            </w:r>
+            <w:r>
+              <w:rPr>
+                <w:rFonts w:cstheme="minorHAnsi"/>
+                <w:color w:val="000000"/>
+              </w:rPr>
+              <w:t xml:space="preserve">it will </w:t>
+            </w:r>
+            <w:r>
+              <w:rPr>
+                <w:rFonts w:cstheme="minorHAnsi"/>
+                <w:color w:val="000000"/>
+              </w:rPr>
+              <w:t xml:space="preserve"> override </w:t>
             </w:r>
             <w:r>
               <w:rPr>
@@ -11535,7 +12382,7 @@
               </w:rPr>
               <w:t> </w:t>
             </w:r>
-            <w:hyperlink r:id="rId12" w:tgtFrame="_blank" w:tooltip="ArrayList in java with example programs – Collections Framework" w:history="1">
+            <w:hyperlink r:id="rId14" w:tgtFrame="_blank" w:tooltip="ArrayList in java with example programs – Collections Framework" w:history="1">
               <w:r>
                 <w:rPr>
                   <w:rStyle w:val="Hyperlink"/>
@@ -11562,7 +12409,7 @@
               </w:rPr>
               <w:t> Vector,</w:t>
             </w:r>
-            <w:hyperlink r:id="rId13" w:tgtFrame="_blank" w:tooltip="LinkedList in Java with Example" w:history="1">
+            <w:hyperlink r:id="rId15" w:tgtFrame="_blank" w:tooltip="LinkedList in Java with Example" w:history="1">
               <w:r>
                 <w:rPr>
                   <w:rStyle w:val="Hyperlink"/>
@@ -11611,7 +12458,7 @@
               </w:rPr>
               <w:t> </w:t>
             </w:r>
-            <w:hyperlink r:id="rId14" w:tgtFrame="_blank" w:tooltip="HashSet Class in Java with example" w:history="1">
+            <w:hyperlink r:id="rId16" w:tgtFrame="_blank" w:tooltip="HashSet Class in Java with example" w:history="1">
               <w:r>
                 <w:rPr>
                   <w:rStyle w:val="Hyperlink"/>
@@ -11638,7 +12485,7 @@
               </w:rPr>
               <w:t> </w:t>
             </w:r>
-            <w:hyperlink r:id="rId15" w:tgtFrame="_blank" w:tooltip="LinkedHashSet Class in Java with Example" w:history="1">
+            <w:hyperlink r:id="rId17" w:tgtFrame="_blank" w:tooltip="LinkedHashSet Class in Java with Example" w:history="1">
               <w:r>
                 <w:rPr>
                   <w:rStyle w:val="Hyperlink"/>
@@ -11665,7 +12512,7 @@
               </w:rPr>
               <w:t> </w:t>
             </w:r>
-            <w:hyperlink r:id="rId16" w:tgtFrame="_blank" w:tooltip="TreeSet Class in Java with example" w:history="1">
+            <w:hyperlink r:id="rId18" w:tgtFrame="_blank" w:tooltip="TreeSet Class in Java with example" w:history="1">
               <w:r>
                 <w:rPr>
                   <w:rStyle w:val="Hyperlink"/>
@@ -11725,7 +12572,7 @@
               </w:rPr>
               <w:t> </w:t>
             </w:r>
-            <w:hyperlink r:id="rId17" w:tgtFrame="_blank" w:tooltip="ListIterator in Java with examples" w:history="1">
+            <w:hyperlink r:id="rId19" w:tgtFrame="_blank" w:tooltip="ListIterator in Java with examples" w:history="1">
               <w:r>
                 <w:rPr>
                   <w:rStyle w:val="Hyperlink"/>
@@ -12379,6 +13226,7 @@
                 <w:rFonts w:cstheme="minorHAnsi"/>
                 <w:color w:val="000000"/>
               </w:rPr>
+              <w:lastRenderedPageBreak/>
               <w:t>Object[] toArray();</w:t>
             </w:r>
           </w:p>
@@ -13180,6 +14028,7 @@
           <w:color w:val="000000"/>
           <w:highlight w:val="cyan"/>
         </w:rPr>
+        <w:lastRenderedPageBreak/>
         <w:t>Q) List and Set are sub interfaces of Collection. but why we do not have get(int index) in Set, why it is present in List?</w:t>
       </w:r>
     </w:p>
@@ -14202,19 +15051,7 @@
                 <w:szCs w:val="20"/>
                 <w:shd w:val="clear" w:color="auto" w:fill="F6FFE1"/>
               </w:rPr>
-              <w:t xml:space="preserve">better for </w:t>
-            </w:r>
-            <w:r>
-              <w:rPr>
-                <w:rStyle w:val="Strong"/>
-                <w:rFonts w:ascii="Verdana" w:hAnsi="Verdana"/>
-                <w:color w:val="000000"/>
-                <w:sz w:val="20"/>
-                <w:szCs w:val="20"/>
-                <w:shd w:val="clear" w:color="auto" w:fill="F6FFE1"/>
-              </w:rPr>
-              <w:lastRenderedPageBreak/>
-              <w:t>storing and accessing</w:t>
+              <w:t>better for storing and accessing</w:t>
             </w:r>
             <w:r>
               <w:rPr>
@@ -14268,7 +15105,6 @@
                 <w:szCs w:val="20"/>
                 <w:shd w:val="clear" w:color="auto" w:fill="F6FFE1"/>
               </w:rPr>
-              <w:lastRenderedPageBreak/>
               <w:t>Manipulation with LinkedList is</w:t>
             </w:r>
             <w:r>
@@ -14381,7 +15217,6 @@
                 <w:szCs w:val="20"/>
                 <w:shd w:val="clear" w:color="auto" w:fill="FFFFFF"/>
               </w:rPr>
-              <w:lastRenderedPageBreak/>
               <w:t>ArrayList class can</w:t>
             </w:r>
             <w:r>
@@ -15255,19 +16090,348 @@
           <w:b/>
           <w:color w:val="000000"/>
         </w:rPr>
+        <w:t>Delete():</w:t>
+      </w:r>
+      <w:r>
+        <w:rPr>
+          <w:rFonts w:cstheme="minorHAnsi"/>
+          <w:color w:val="000000"/>
+        </w:rPr>
+        <w:t>in List we can delete element in 2 types. remove(Object e)</w:t>
+      </w:r>
+      <w:r>
+        <w:rPr>
+          <w:rFonts w:cstheme="minorHAnsi"/>
+          <w:color w:val="000000"/>
+        </w:rPr>
+        <w:t xml:space="preserve"> </w:t>
+      </w:r>
+      <w:r>
+        <w:rPr>
+          <w:rFonts w:cstheme="minorHAnsi"/>
+          <w:color w:val="000000"/>
+        </w:rPr>
+        <w:t>,remove(int index ) . in Set we can remove element using remove(Object e).</w:t>
+      </w:r>
+    </w:p>
+    <w:p>
+      <w:pPr>
+        <w:jc w:val="both"/>
+        <w:rPr>
+          <w:rFonts w:cstheme="minorHAnsi"/>
+          <w:color w:val="000000"/>
+        </w:rPr>
+      </w:pPr>
+      <w:r>
+        <w:rPr>
+          <w:rFonts w:cstheme="minorHAnsi"/>
+          <w:b/>
+          <w:color w:val="000000"/>
+        </w:rPr>
+        <w:t>Retrieve elements:</w:t>
+      </w:r>
+      <w:r>
+        <w:rPr>
+          <w:rFonts w:cstheme="minorHAnsi"/>
+          <w:b/>
+          <w:color w:val="000000"/>
+        </w:rPr>
+        <w:t xml:space="preserve"> </w:t>
+      </w:r>
+      <w:r>
+        <w:rPr>
+          <w:rFonts w:cstheme="minorHAnsi"/>
+          <w:color w:val="000000"/>
+        </w:rPr>
+        <w:t>we can retrieve List elements in 4 types , using formal-for-loop, for-each-loop, Iterator,</w:t>
+      </w:r>
+      <w:r>
+        <w:rPr>
+          <w:rFonts w:cstheme="minorHAnsi"/>
+          <w:color w:val="000000"/>
+        </w:rPr>
+        <w:t>ListIterator. we can retrieve Set elements in 2 types , using for-each-loop, Iterator.</w:t>
+      </w:r>
+    </w:p>
+    <w:p>
+      <w:pPr>
+        <w:jc w:val="both"/>
+        <w:rPr>
+          <w:rFonts w:cstheme="minorHAnsi"/>
+          <w:color w:val="000000"/>
+        </w:rPr>
+      </w:pPr>
+      <w:r>
+        <w:rPr>
+          <w:rFonts w:cstheme="minorHAnsi"/>
+          <w:color w:val="000000"/>
+        </w:rPr>
+        <w:t xml:space="preserve">In List, Using </w:t>
+      </w:r>
+      <w:r>
+        <w:rPr>
+          <w:rFonts w:cstheme="minorHAnsi"/>
+          <w:b/>
+          <w:color w:val="000000"/>
+        </w:rPr>
+        <w:t>get(int index)</w:t>
+      </w:r>
+      <w:r>
+        <w:rPr>
+          <w:rFonts w:cstheme="minorHAnsi"/>
+          <w:b/>
+          <w:color w:val="000000"/>
+        </w:rPr>
+        <w:t xml:space="preserve"> </w:t>
+      </w:r>
+      <w:r>
+        <w:rPr>
+          <w:rFonts w:cstheme="minorHAnsi"/>
+          <w:color w:val="000000"/>
+        </w:rPr>
+        <w:t>we can get</w:t>
+      </w:r>
+      <w:r>
+        <w:rPr>
+          <w:rFonts w:cstheme="minorHAnsi"/>
+          <w:color w:val="000000"/>
+        </w:rPr>
+        <w:t xml:space="preserve"> element of given index. In Set we donot have </w:t>
+      </w:r>
+      <w:r>
+        <w:rPr>
+          <w:rFonts w:cstheme="minorHAnsi"/>
+          <w:b/>
+          <w:color w:val="000000"/>
+        </w:rPr>
+        <w:t>get()</w:t>
+      </w:r>
+      <w:r>
+        <w:rPr>
+          <w:rFonts w:cstheme="minorHAnsi"/>
+          <w:b/>
+          <w:color w:val="000000"/>
+        </w:rPr>
+        <w:t>.</w:t>
+      </w:r>
+    </w:p>
+    <w:p>
+      <w:pPr>
+        <w:jc w:val="both"/>
+        <w:rPr>
+          <w:rFonts w:cstheme="minorHAnsi"/>
+          <w:b/>
+          <w:color w:val="000000"/>
+          <w:highlight w:val="cyan"/>
+        </w:rPr>
+      </w:pPr>
+      <w:r>
+        <w:rPr>
+          <w:rFonts w:cstheme="minorHAnsi"/>
+          <w:b/>
+          <w:color w:val="000000"/>
+          <w:highlight w:val="cyan"/>
+        </w:rPr>
+        <w:t xml:space="preserve">Q) what happends if we add </w:t>
+      </w:r>
+      <w:r>
+        <w:rPr>
+          <w:rFonts w:cstheme="minorHAnsi"/>
+          <w:b/>
+          <w:color w:val="000000"/>
+          <w:highlight w:val="cyan"/>
+        </w:rPr>
+        <w:t>or delete an el</w:t>
+      </w:r>
+      <w:r>
+        <w:rPr>
+          <w:rFonts w:cstheme="minorHAnsi"/>
+          <w:b/>
+          <w:color w:val="000000"/>
+          <w:highlight w:val="cyan"/>
+        </w:rPr>
+        <w:t>ement in List while  iterating</w:t>
+      </w:r>
+      <w:r>
+        <w:rPr>
+          <w:rFonts w:cstheme="minorHAnsi"/>
+          <w:b/>
+          <w:color w:val="000000"/>
+          <w:highlight w:val="cyan"/>
+        </w:rPr>
+        <w:t xml:space="preserve"> elements?</w:t>
+      </w:r>
+    </w:p>
+    <w:p>
+      <w:pPr>
+        <w:jc w:val="both"/>
+        <w:rPr>
+          <w:rFonts w:cstheme="minorHAnsi"/>
+        </w:rPr>
+      </w:pPr>
+      <w:r>
+        <w:rPr>
+          <w:rFonts w:cstheme="minorHAnsi"/>
+          <w:color w:val="000000"/>
+        </w:rPr>
+        <w:t xml:space="preserve">While iterating ArrayList , </w:t>
+      </w:r>
+      <w:r>
+        <w:rPr>
+          <w:rFonts w:cstheme="minorHAnsi"/>
+          <w:color w:val="000000"/>
+        </w:rPr>
+        <w:t xml:space="preserve">If we are </w:t>
+      </w:r>
+      <w:r>
+        <w:rPr>
+          <w:rFonts w:cstheme="minorHAnsi"/>
+          <w:color w:val="000000"/>
+        </w:rPr>
+        <w:t xml:space="preserve">trying to add or delete elements  to the List, </w:t>
+      </w:r>
+      <w:r>
+        <w:rPr>
+          <w:rFonts w:cstheme="minorHAnsi"/>
+        </w:rPr>
+        <w:t>it throws java.util.ConcurrentModificationException</w:t>
+      </w:r>
+    </w:p>
+    <w:p>
+      <w:pPr>
+        <w:jc w:val="both"/>
+        <w:rPr>
+          <w:rFonts w:cstheme="minorHAnsi"/>
+          <w:b/>
+          <w:color w:val="000000"/>
+        </w:rPr>
+      </w:pPr>
+      <w:r>
+        <w:rPr>
+          <w:rFonts w:cstheme="minorHAnsi"/>
+          <w:b/>
+          <w:color w:val="000000"/>
+          <w:highlight w:val="cyan"/>
+        </w:rPr>
+        <w:t>Q) how HashSet is implemented (or) internal implementation of HashSet (or)</w:t>
+      </w:r>
+      <w:r>
+        <w:rPr>
+          <w:rFonts w:cstheme="minorHAnsi"/>
+          <w:b/>
+          <w:color w:val="000000"/>
+          <w:highlight w:val="cyan"/>
+        </w:rPr>
+        <w:t xml:space="preserve"> how Set will store unique elements</w:t>
+      </w:r>
+      <w:r>
+        <w:rPr>
+          <w:rFonts w:cstheme="minorHAnsi"/>
+          <w:b/>
+          <w:color w:val="000000"/>
+          <w:highlight w:val="cyan"/>
+        </w:rPr>
+        <w:t>?</w:t>
+      </w:r>
+    </w:p>
+    <w:p>
+      <w:pPr>
+        <w:jc w:val="both"/>
+        <w:rPr>
+          <w:rFonts w:cstheme="minorHAnsi"/>
+          <w:color w:val="000000"/>
+        </w:rPr>
+      </w:pPr>
+      <w:r>
+        <w:rPr>
+          <w:rFonts w:cstheme="minorHAnsi"/>
+          <w:color w:val="000000"/>
+        </w:rPr>
         <w:lastRenderedPageBreak/>
-        <w:t>Delete():</w:t>
-      </w:r>
-      <w:r>
-        <w:rPr>
-          <w:rFonts w:cstheme="minorHAnsi"/>
-          <w:color w:val="000000"/>
-        </w:rPr>
-        <w:t>in List we can delete element in 2 types. remove(Object e)</w:t>
-      </w:r>
-      <w:r>
-        <w:rPr>
-          <w:rFonts w:cstheme="minorHAnsi"/>
+        <w:t xml:space="preserve">HashSet internally follows HashMap. It means we create object for HashSet( </w:t>
+      </w:r>
+      <w:r>
+        <w:rPr>
+          <w:rFonts w:cstheme="minorHAnsi"/>
+          <w:b/>
+          <w:color w:val="000000"/>
+        </w:rPr>
+        <w:t>new HashSet();</w:t>
+      </w:r>
+      <w:r>
+        <w:rPr>
+          <w:rFonts w:cstheme="minorHAnsi"/>
+          <w:color w:val="000000"/>
+        </w:rPr>
+        <w:t xml:space="preserve">) it will create HashMap </w:t>
+      </w:r>
+      <w:r>
+        <w:rPr>
+          <w:rFonts w:cstheme="minorHAnsi"/>
+          <w:color w:val="000000"/>
+        </w:rPr>
+        <w:t>(</w:t>
+      </w:r>
+      <w:r>
+        <w:rPr>
+          <w:rFonts w:cstheme="minorHAnsi"/>
+          <w:b/>
+          <w:color w:val="000000"/>
+        </w:rPr>
+        <w:t>new HashMap();</w:t>
+      </w:r>
+      <w:r>
+        <w:rPr>
+          <w:rFonts w:cstheme="minorHAnsi"/>
+          <w:color w:val="000000"/>
+        </w:rPr>
+        <w:t xml:space="preserve">). when we add element </w:t>
+      </w:r>
+      <w:r>
+        <w:rPr>
+          <w:rFonts w:cstheme="minorHAnsi"/>
+          <w:b/>
+          <w:color w:val="000000"/>
+        </w:rPr>
+        <w:t>( add(E e)</w:t>
+      </w:r>
+      <w:r>
+        <w:rPr>
+          <w:rFonts w:cstheme="minorHAnsi"/>
+          <w:b/>
+          <w:color w:val="000000"/>
+        </w:rPr>
+        <w:t>)</w:t>
+      </w:r>
+      <w:r>
+        <w:rPr>
+          <w:rFonts w:cstheme="minorHAnsi"/>
+          <w:color w:val="000000"/>
+        </w:rPr>
+        <w:t xml:space="preserve"> in a HashSet it  calls put(key,value) method of HashMap. It means the elements will be added as key inside the Map and value will be a constant. This value will be same for all keys.</w:t>
+      </w:r>
+    </w:p>
+    <w:p>
+      <w:pPr>
+        <w:rPr>
+          <w:rFonts w:cstheme="minorHAnsi"/>
+          <w:b/>
+          <w:color w:val="000000"/>
+        </w:rPr>
+      </w:pPr>
+      <w:r>
+        <w:rPr>
+          <w:rFonts w:cstheme="minorHAnsi"/>
+          <w:b/>
+          <w:color w:val="000000"/>
+          <w:highlight w:val="cyan"/>
+        </w:rPr>
+        <w:t>Q) How Map will Store unique keys</w:t>
+      </w:r>
+      <w:r>
+        <w:rPr>
+          <w:rFonts w:cstheme="minorHAnsi"/>
+          <w:b/>
           <w:color w:val="000000"/>
         </w:rPr>
         <w:t xml:space="preserve"> </w:t>
@@ -15275,130 +16439,19 @@
       <w:r>
         <w:rPr>
           <w:rFonts w:cstheme="minorHAnsi"/>
-          <w:color w:val="000000"/>
-        </w:rPr>
-        <w:t>,remove(int index ) . in Set we can remove element using remove(Object e).</w:t>
-      </w:r>
-    </w:p>
-    <w:p>
-      <w:pPr>
-        <w:jc w:val="both"/>
-        <w:rPr>
-          <w:rFonts w:cstheme="minorHAnsi"/>
-          <w:color w:val="000000"/>
-        </w:rPr>
-      </w:pPr>
-      <w:r>
-        <w:rPr>
-          <w:rFonts w:cstheme="minorHAnsi"/>
-          <w:b/>
-          <w:color w:val="000000"/>
-        </w:rPr>
-        <w:t>Retrieve elements:</w:t>
-      </w:r>
-      <w:r>
-        <w:rPr>
-          <w:rFonts w:cstheme="minorHAnsi"/>
-          <w:b/>
-          <w:color w:val="000000"/>
-        </w:rPr>
-        <w:t xml:space="preserve"> </w:t>
-      </w:r>
-      <w:r>
-        <w:rPr>
-          <w:rFonts w:cstheme="minorHAnsi"/>
-          <w:color w:val="000000"/>
-        </w:rPr>
-        <w:t>we can retrieve List elements in 4 types , using formal-for-loop, for-each-loop, Iterator,</w:t>
-      </w:r>
-      <w:r>
-        <w:rPr>
-          <w:rFonts w:cstheme="minorHAnsi"/>
-          <w:color w:val="000000"/>
-        </w:rPr>
-        <w:t>ListIterator. we can retrieve Set elements in 2 types , using for-each-loop, Iterator.</w:t>
-      </w:r>
-    </w:p>
-    <w:p>
-      <w:pPr>
-        <w:jc w:val="both"/>
-        <w:rPr>
-          <w:rFonts w:cstheme="minorHAnsi"/>
-          <w:color w:val="000000"/>
-        </w:rPr>
-      </w:pPr>
-      <w:r>
-        <w:rPr>
-          <w:rFonts w:cstheme="minorHAnsi"/>
-          <w:color w:val="000000"/>
-        </w:rPr>
-        <w:t xml:space="preserve">In List, Using </w:t>
-      </w:r>
-      <w:r>
-        <w:rPr>
-          <w:rFonts w:cstheme="minorHAnsi"/>
-          <w:b/>
-          <w:color w:val="000000"/>
-        </w:rPr>
-        <w:t>get(int index)</w:t>
-      </w:r>
-      <w:r>
-        <w:rPr>
-          <w:rFonts w:cstheme="minorHAnsi"/>
-          <w:b/>
-          <w:color w:val="000000"/>
-        </w:rPr>
-        <w:t xml:space="preserve"> </w:t>
-      </w:r>
-      <w:r>
-        <w:rPr>
-          <w:rFonts w:cstheme="minorHAnsi"/>
-          <w:color w:val="000000"/>
-        </w:rPr>
-        <w:t>we can get</w:t>
-      </w:r>
-      <w:r>
-        <w:rPr>
-          <w:rFonts w:cstheme="minorHAnsi"/>
-          <w:color w:val="000000"/>
-        </w:rPr>
-        <w:t xml:space="preserve"> element of given index. In Set we donot have </w:t>
-      </w:r>
-      <w:r>
-        <w:rPr>
-          <w:rFonts w:cstheme="minorHAnsi"/>
-          <w:b/>
-          <w:color w:val="000000"/>
-        </w:rPr>
-        <w:t>get()</w:t>
-      </w:r>
-      <w:r>
-        <w:rPr>
-          <w:rFonts w:cstheme="minorHAnsi"/>
-          <w:b/>
-          <w:color w:val="000000"/>
-        </w:rPr>
-        <w:t>.</w:t>
-      </w:r>
-    </w:p>
-    <w:p>
-      <w:pPr>
-        <w:jc w:val="both"/>
-        <w:rPr>
-          <w:rFonts w:cstheme="minorHAnsi"/>
           <w:b/>
           <w:color w:val="000000"/>
           <w:highlight w:val="cyan"/>
         </w:rPr>
-      </w:pPr>
-      <w:r>
-        <w:rPr>
-          <w:rFonts w:cstheme="minorHAnsi"/>
-          <w:b/>
-          <w:color w:val="000000"/>
+        <w:t xml:space="preserve">or </w:t>
+      </w:r>
+      <w:r>
+        <w:rPr>
+          <w:rFonts w:eastAsia="Times New Roman" w:cstheme="minorHAnsi"/>
+          <w:b/>
           <w:highlight w:val="cyan"/>
         </w:rPr>
-        <w:t xml:space="preserve">Q) what happends if we add </w:t>
+        <w:t>How get and put method of HashMap work internally".</w:t>
       </w:r>
       <w:r>
         <w:rPr>
@@ -15407,229 +16460,11 @@
           <w:color w:val="000000"/>
           <w:highlight w:val="cyan"/>
         </w:rPr>
-        <w:t>or delete an el</w:t>
-      </w:r>
-      <w:r>
-        <w:rPr>
-          <w:rFonts w:cstheme="minorHAnsi"/>
-          <w:b/>
-          <w:color w:val="000000"/>
-          <w:highlight w:val="cyan"/>
-        </w:rPr>
-        <w:t>ement in List while  iterating</w:t>
-      </w:r>
-      <w:r>
-        <w:rPr>
-          <w:rFonts w:cstheme="minorHAnsi"/>
-          <w:b/>
-          <w:color w:val="000000"/>
-          <w:highlight w:val="cyan"/>
-        </w:rPr>
-        <w:t xml:space="preserve"> elements?</w:t>
-      </w:r>
-    </w:p>
-    <w:p>
-      <w:pPr>
-        <w:jc w:val="both"/>
-        <w:rPr>
-          <w:rFonts w:cstheme="minorHAnsi"/>
-        </w:rPr>
-      </w:pPr>
-      <w:r>
-        <w:rPr>
-          <w:rFonts w:cstheme="minorHAnsi"/>
-          <w:color w:val="000000"/>
-        </w:rPr>
-        <w:t xml:space="preserve">While iterating ArrayList , </w:t>
-      </w:r>
-      <w:r>
-        <w:rPr>
-          <w:rFonts w:cstheme="minorHAnsi"/>
-          <w:color w:val="000000"/>
-        </w:rPr>
-        <w:t xml:space="preserve">If we are </w:t>
-      </w:r>
-      <w:r>
-        <w:rPr>
-          <w:rFonts w:cstheme="minorHAnsi"/>
-          <w:color w:val="000000"/>
-        </w:rPr>
-        <w:t xml:space="preserve">trying to add or delete elements  to the List, </w:t>
-      </w:r>
-      <w:r>
-        <w:rPr>
-          <w:rFonts w:cstheme="minorHAnsi"/>
-        </w:rPr>
-        <w:t>it throws java.util.ConcurrentModificationException</w:t>
-      </w:r>
-    </w:p>
-    <w:p>
-      <w:pPr>
-        <w:jc w:val="both"/>
-        <w:rPr>
-          <w:rFonts w:cstheme="minorHAnsi"/>
-          <w:b/>
-          <w:color w:val="000000"/>
-        </w:rPr>
-      </w:pPr>
-      <w:r>
-        <w:rPr>
-          <w:rFonts w:cstheme="minorHAnsi"/>
-          <w:b/>
-          <w:color w:val="000000"/>
-          <w:highlight w:val="cyan"/>
-        </w:rPr>
-        <w:t>Q) how HashSet is implemented (or) internal implementation of HashSet (or)</w:t>
-      </w:r>
-      <w:r>
-        <w:rPr>
-          <w:rFonts w:cstheme="minorHAnsi"/>
-          <w:b/>
-          <w:color w:val="000000"/>
-          <w:highlight w:val="cyan"/>
-        </w:rPr>
-        <w:t xml:space="preserve"> how Set will store unique elements</w:t>
-      </w:r>
-      <w:r>
-        <w:rPr>
-          <w:rFonts w:cstheme="minorHAnsi"/>
-          <w:b/>
-          <w:color w:val="000000"/>
-          <w:highlight w:val="cyan"/>
-        </w:rPr>
         <w:t>?</w:t>
       </w:r>
     </w:p>
     <w:p>
       <w:pPr>
-        <w:jc w:val="both"/>
-        <w:rPr>
-          <w:rFonts w:cstheme="minorHAnsi"/>
-          <w:color w:val="000000"/>
-        </w:rPr>
-      </w:pPr>
-      <w:r>
-        <w:rPr>
-          <w:rFonts w:cstheme="minorHAnsi"/>
-          <w:color w:val="000000"/>
-        </w:rPr>
-        <w:t xml:space="preserve">HashSet internally follows HashMap. It means we create object for HashSet( </w:t>
-      </w:r>
-      <w:r>
-        <w:rPr>
-          <w:rFonts w:cstheme="minorHAnsi"/>
-          <w:b/>
-          <w:color w:val="000000"/>
-        </w:rPr>
-        <w:t>new HashSet();</w:t>
-      </w:r>
-      <w:r>
-        <w:rPr>
-          <w:rFonts w:cstheme="minorHAnsi"/>
-          <w:color w:val="000000"/>
-        </w:rPr>
-        <w:t xml:space="preserve">) it will create HashMap </w:t>
-      </w:r>
-      <w:r>
-        <w:rPr>
-          <w:rFonts w:cstheme="minorHAnsi"/>
-          <w:color w:val="000000"/>
-        </w:rPr>
-        <w:t>(</w:t>
-      </w:r>
-      <w:r>
-        <w:rPr>
-          <w:rFonts w:cstheme="minorHAnsi"/>
-          <w:b/>
-          <w:color w:val="000000"/>
-        </w:rPr>
-        <w:t>new HashMap();</w:t>
-      </w:r>
-      <w:r>
-        <w:rPr>
-          <w:rFonts w:cstheme="minorHAnsi"/>
-          <w:color w:val="000000"/>
-        </w:rPr>
-        <w:t xml:space="preserve">). when we add element </w:t>
-      </w:r>
-      <w:r>
-        <w:rPr>
-          <w:rFonts w:cstheme="minorHAnsi"/>
-          <w:b/>
-          <w:color w:val="000000"/>
-        </w:rPr>
-        <w:t>( add(E e)</w:t>
-      </w:r>
-      <w:r>
-        <w:rPr>
-          <w:rFonts w:cstheme="minorHAnsi"/>
-          <w:b/>
-          <w:color w:val="000000"/>
-        </w:rPr>
-        <w:t>)</w:t>
-      </w:r>
-      <w:r>
-        <w:rPr>
-          <w:rFonts w:cstheme="minorHAnsi"/>
-          <w:color w:val="000000"/>
-        </w:rPr>
-        <w:t xml:space="preserve"> in a HashSet it  calls put(key,value) method of HashMap. It means the elements will be added as key inside the Map and value will be a constant. This value will be same for all keys.</w:t>
-      </w:r>
-    </w:p>
-    <w:p>
-      <w:pPr>
-        <w:rPr>
-          <w:rFonts w:cstheme="minorHAnsi"/>
-          <w:b/>
-          <w:color w:val="000000"/>
-        </w:rPr>
-      </w:pPr>
-      <w:r>
-        <w:rPr>
-          <w:rFonts w:cstheme="minorHAnsi"/>
-          <w:b/>
-          <w:color w:val="000000"/>
-          <w:highlight w:val="cyan"/>
-        </w:rPr>
-        <w:t>Q) How Map will Store unique keys</w:t>
-      </w:r>
-      <w:r>
-        <w:rPr>
-          <w:rFonts w:cstheme="minorHAnsi"/>
-          <w:b/>
-          <w:color w:val="000000"/>
-        </w:rPr>
-        <w:t xml:space="preserve"> </w:t>
-      </w:r>
-      <w:r>
-        <w:rPr>
-          <w:rFonts w:cstheme="minorHAnsi"/>
-          <w:b/>
-          <w:color w:val="000000"/>
-          <w:highlight w:val="cyan"/>
-        </w:rPr>
-        <w:t xml:space="preserve">or </w:t>
-      </w:r>
-      <w:r>
-        <w:rPr>
-          <w:rFonts w:eastAsia="Times New Roman" w:cstheme="minorHAnsi"/>
-          <w:b/>
-          <w:highlight w:val="cyan"/>
-        </w:rPr>
-        <w:t>How get and put method of HashMap work internally".</w:t>
-      </w:r>
-      <w:r>
-        <w:rPr>
-          <w:rFonts w:cstheme="minorHAnsi"/>
-          <w:b/>
-          <w:color w:val="000000"/>
-          <w:highlight w:val="cyan"/>
-        </w:rPr>
-        <w:t>?</w:t>
-      </w:r>
-    </w:p>
-    <w:p>
-      <w:pPr>
         <w:rPr>
           <w:rFonts w:eastAsia="Times New Roman" w:cstheme="minorHAnsi"/>
         </w:rPr>
@@ -15640,7 +16475,7 @@
         </w:rPr>
         <w:t xml:space="preserve">Refer the below links </w:t>
       </w:r>
-      <w:hyperlink r:id="rId18" w:history="1">
+      <w:hyperlink r:id="rId20" w:history="1">
         <w:r>
           <w:rPr>
             <w:rStyle w:val="Hyperlink"/>
@@ -15656,7 +16491,7 @@
           <w:rFonts w:eastAsia="Times New Roman" w:cstheme="minorHAnsi"/>
         </w:rPr>
       </w:pPr>
-      <w:hyperlink r:id="rId19" w:history="1">
+      <w:hyperlink r:id="rId21" w:history="1">
         <w:r>
           <w:rPr>
             <w:rStyle w:val="Hyperlink"/>
@@ -15836,6 +16671,12 @@
         <w:rPr>
           <w:rFonts w:eastAsia="Times New Roman" w:cstheme="minorHAnsi"/>
         </w:rPr>
+        <w:t xml:space="preserve"> </w:t>
+      </w:r>
+      <w:r>
+        <w:rPr>
+          <w:rFonts w:eastAsia="Times New Roman" w:cstheme="minorHAnsi"/>
+        </w:rPr>
         <w:t>After that it will calculate index of the key using hash value to store the element.</w:t>
       </w:r>
     </w:p>
@@ -15854,8 +16695,25 @@
         <w:rPr>
           <w:rFonts w:eastAsia="Times New Roman" w:cstheme="minorHAnsi"/>
         </w:rPr>
-        <w:lastRenderedPageBreak/>
-        <w:t>Once we get index HashMap will check if any other key is already present in the entry or not. If the entry has already  some keys, it will check each key in the bucket with equals().</w:t>
+        <w:t xml:space="preserve">Once we get index </w:t>
+      </w:r>
+      <w:r>
+        <w:rPr>
+          <w:rFonts w:eastAsia="Times New Roman" w:cstheme="minorHAnsi"/>
+        </w:rPr>
+        <w:t xml:space="preserve">of </w:t>
+      </w:r>
+      <w:r>
+        <w:rPr>
+          <w:rFonts w:eastAsia="Times New Roman" w:cstheme="minorHAnsi"/>
+        </w:rPr>
+        <w:t>HashMap will check if any other key is already present in the entry or not. If the entry has already  some keys, it will check each key in the bucket with equals().</w:t>
+      </w:r>
+      <w:r>
+        <w:rPr>
+          <w:rFonts w:eastAsia="Times New Roman" w:cstheme="minorHAnsi"/>
+        </w:rPr>
+        <w:t xml:space="preserve"> If 2 keys have same hashCode in hashMap then it is called hashMap collision</w:t>
       </w:r>
     </w:p>
     <w:p>
@@ -15966,7 +16824,19 @@
         <w:rPr>
           <w:rFonts w:eastAsia="Times New Roman" w:cstheme="minorHAnsi"/>
         </w:rPr>
-        <w:t>If key is not a null, HashMap will check hashCode() of the key using hash().</w:t>
+        <w:t>If key is not a nul</w:t>
+      </w:r>
+      <w:r>
+        <w:rPr>
+          <w:rFonts w:eastAsia="Times New Roman" w:cstheme="minorHAnsi"/>
+        </w:rPr>
+        <w:t>l, HashMap will check hashCode( )</w:t>
+      </w:r>
+      <w:r>
+        <w:rPr>
+          <w:rFonts w:eastAsia="Times New Roman" w:cstheme="minorHAnsi"/>
+        </w:rPr>
+        <w:t xml:space="preserve"> of the key using hash().</w:t>
       </w:r>
     </w:p>
     <w:p>
@@ -16050,6 +16920,7 @@
         <w:rPr>
           <w:rFonts w:eastAsia="Times New Roman" w:cstheme="minorHAnsi"/>
         </w:rPr>
+        <w:lastRenderedPageBreak/>
         <w:t>There is no logic applied on value</w:t>
       </w:r>
       <w:r>
@@ -16327,7 +17198,6 @@
           <w:rFonts w:cstheme="minorHAnsi"/>
           <w:color w:val="000000"/>
         </w:rPr>
-        <w:lastRenderedPageBreak/>
         <w:t xml:space="preserve">Map contains {key,value} pairs. Keys follow </w:t>
       </w:r>
       <w:r>
@@ -16966,6 +17836,7 @@
                 <w:rFonts w:cstheme="minorHAnsi"/>
                 <w:color w:val="000000"/>
               </w:rPr>
+              <w:lastRenderedPageBreak/>
               <w:t>Set&lt;Map.Entry&lt;K, V&gt;&gt; entrySet();</w:t>
             </w:r>
           </w:p>
@@ -17321,15 +18192,6 @@
         <w:jc w:val="both"/>
         <w:rPr>
           <w:rFonts w:cstheme="minorHAnsi"/>
-          <w:color w:val="000000"/>
-        </w:rPr>
-      </w:pPr>
-    </w:p>
-    <w:p>
-      <w:pPr>
-        <w:jc w:val="both"/>
-        <w:rPr>
-          <w:rFonts w:cstheme="minorHAnsi"/>
           <w:b/>
           <w:color w:val="000000"/>
         </w:rPr>
@@ -17450,7 +18312,6 @@
                 <w:rFonts w:cstheme="minorHAnsi"/>
                 <w:color w:val="000000"/>
               </w:rPr>
-              <w:lastRenderedPageBreak/>
               <w:t>HashMap  store entries in random order based on keys.</w:t>
             </w:r>
           </w:p>
@@ -17679,6 +18540,7 @@
           <w:rFonts w:cstheme="minorHAnsi"/>
           <w:color w:val="000000"/>
         </w:rPr>
+        <w:lastRenderedPageBreak/>
         <w:t>A)</w:t>
       </w:r>
       <w:r>
@@ -17923,168 +18785,182 @@
           <w:rFonts w:cstheme="minorHAnsi"/>
           <w:color w:val="000000"/>
         </w:rPr>
+        <w:t>Arrays is a class which contains private  default constructor and static methods. So we can not create object for Arrays .</w:t>
+      </w:r>
+    </w:p>
+    <w:p>
+      <w:pPr>
+        <w:jc w:val="both"/>
+        <w:rPr>
+          <w:rFonts w:cstheme="minorHAnsi"/>
+          <w:color w:val="000000"/>
+          <w:highlight w:val="yellow"/>
+        </w:rPr>
+      </w:pPr>
+      <w:r>
+        <w:rPr>
+          <w:rFonts w:cstheme="minorHAnsi"/>
+          <w:color w:val="000000"/>
+        </w:rPr>
+        <w:t xml:space="preserve">Methods  </w:t>
+      </w:r>
+      <w:r>
+        <w:rPr>
+          <w:rFonts w:cstheme="minorHAnsi"/>
+          <w:color w:val="000000"/>
+          <w:highlight w:val="yellow"/>
+        </w:rPr>
+        <w:t>1) public static &lt;T&gt; List&lt;T&gt; asList(T... a) {</w:t>
+      </w:r>
+    </w:p>
+    <w:p>
+      <w:pPr>
+        <w:jc w:val="both"/>
+        <w:rPr>
+          <w:rFonts w:cstheme="minorHAnsi"/>
+          <w:color w:val="000000"/>
+          <w:highlight w:val="yellow"/>
+        </w:rPr>
+      </w:pPr>
+      <w:r>
+        <w:rPr>
+          <w:rFonts w:cstheme="minorHAnsi"/>
+          <w:color w:val="000000"/>
+          <w:highlight w:val="yellow"/>
+        </w:rPr>
+        <w:t xml:space="preserve">        return new ArrayList&lt;&gt;(a);</w:t>
+      </w:r>
+    </w:p>
+    <w:p>
+      <w:pPr>
+        <w:jc w:val="both"/>
+        <w:rPr>
+          <w:rFonts w:cstheme="minorHAnsi"/>
+          <w:color w:val="000000"/>
+        </w:rPr>
+      </w:pPr>
+      <w:r>
+        <w:rPr>
+          <w:rFonts w:cstheme="minorHAnsi"/>
+          <w:color w:val="000000"/>
+          <w:highlight w:val="yellow"/>
+        </w:rPr>
+        <w:t xml:space="preserve">    }</w:t>
+      </w:r>
+    </w:p>
+    <w:p>
+      <w:pPr>
+        <w:jc w:val="both"/>
+        <w:rPr>
+          <w:rFonts w:cstheme="minorHAnsi"/>
+          <w:color w:val="000000"/>
+        </w:rPr>
+      </w:pPr>
+      <w:r>
+        <w:rPr>
+          <w:rFonts w:cstheme="minorHAnsi"/>
+          <w:color w:val="000000"/>
+        </w:rPr>
+        <w:t>asList(T… a): this method takes an array of any type(int,char,String,userdefind class ) and returns List.</w:t>
+      </w:r>
+    </w:p>
+    <w:p>
+      <w:pPr>
+        <w:jc w:val="both"/>
+        <w:rPr>
+          <w:rFonts w:cstheme="minorHAnsi"/>
+          <w:color w:val="000000"/>
+        </w:rPr>
+      </w:pPr>
+      <w:r>
+        <w:rPr>
+          <w:rFonts w:cstheme="minorHAnsi"/>
+          <w:color w:val="000000"/>
+        </w:rPr>
+        <w:t>public static void sort(int[] a)</w:t>
+      </w:r>
+      <w:r>
+        <w:rPr>
+          <w:rFonts w:cstheme="minorHAnsi"/>
+          <w:color w:val="000000"/>
+        </w:rPr>
+        <w:t xml:space="preserve"> : sort( ) method accepts an array of any type (int,char,String,userdefind class)  Arrays class has overloaded sort() methods which accepts all data types of array.</w:t>
+      </w:r>
+    </w:p>
+    <w:p>
+      <w:pPr>
+        <w:jc w:val="both"/>
+        <w:rPr>
+          <w:rFonts w:cstheme="minorHAnsi"/>
+          <w:color w:val="000000"/>
+        </w:rPr>
+      </w:pPr>
+      <w:r>
+        <w:rPr>
+          <w:rFonts w:cstheme="minorHAnsi"/>
+          <w:color w:val="000000"/>
+        </w:rPr>
+        <w:t>public static boolean equals(Object[] a, Object[] a2)</w:t>
+      </w:r>
+      <w:r>
+        <w:rPr>
+          <w:rFonts w:cstheme="minorHAnsi"/>
+          <w:color w:val="000000"/>
+        </w:rPr>
+        <w:t xml:space="preserve"> : equals() is used to compare 2 Arrays of any type </w:t>
+      </w:r>
+      <w:r>
+        <w:rPr>
+          <w:rFonts w:cstheme="minorHAnsi"/>
+          <w:color w:val="000000"/>
+        </w:rPr>
+        <w:t xml:space="preserve">(2  int[],2 char[],2 String[],2 userdefind class [])  Arrays class has overloaded </w:t>
+      </w:r>
+      <w:r>
+        <w:rPr>
+          <w:rFonts w:cstheme="minorHAnsi"/>
+          <w:color w:val="000000"/>
+        </w:rPr>
+        <w:t>equals()</w:t>
+      </w:r>
+      <w:r>
+        <w:rPr>
+          <w:rFonts w:cstheme="minorHAnsi"/>
+          <w:color w:val="000000"/>
+        </w:rPr>
+        <w:t xml:space="preserve"> methods which accepts all data types of array.</w:t>
+      </w:r>
+    </w:p>
+    <w:p>
+      <w:pPr>
+        <w:jc w:val="both"/>
+        <w:rPr>
+          <w:rFonts w:cstheme="minorHAnsi"/>
+          <w:color w:val="000000"/>
+        </w:rPr>
+      </w:pPr>
+      <w:r>
+        <w:rPr>
+          <w:rFonts w:cstheme="minorHAnsi"/>
+          <w:color w:val="000000"/>
+        </w:rPr>
+        <w:t>Q) what is use of java.util.Collections class ?</w:t>
+      </w:r>
+    </w:p>
+    <w:p>
+      <w:pPr>
+        <w:jc w:val="both"/>
+        <w:rPr>
+          <w:rFonts w:cstheme="minorHAnsi"/>
+          <w:color w:val="000000"/>
+        </w:rPr>
+      </w:pPr>
+      <w:r>
+        <w:rPr>
+          <w:rFonts w:cstheme="minorHAnsi"/>
+          <w:color w:val="000000"/>
+        </w:rPr>
         <w:lastRenderedPageBreak/>
-        <w:t>Arrays is a class which contains private  default constructor and static methods. So we can not create object for Arrays .</w:t>
-      </w:r>
-    </w:p>
-    <w:p>
-      <w:pPr>
-        <w:jc w:val="both"/>
-        <w:rPr>
-          <w:rFonts w:cstheme="minorHAnsi"/>
-          <w:color w:val="000000"/>
-          <w:highlight w:val="yellow"/>
-        </w:rPr>
-      </w:pPr>
-      <w:r>
-        <w:rPr>
-          <w:rFonts w:cstheme="minorHAnsi"/>
-          <w:color w:val="000000"/>
-        </w:rPr>
-        <w:t xml:space="preserve">Methods  </w:t>
-      </w:r>
-      <w:r>
-        <w:rPr>
-          <w:rFonts w:cstheme="minorHAnsi"/>
-          <w:color w:val="000000"/>
-          <w:highlight w:val="yellow"/>
-        </w:rPr>
-        <w:t>1) public static &lt;T&gt; List&lt;T&gt; asList(T... a) {</w:t>
-      </w:r>
-    </w:p>
-    <w:p>
-      <w:pPr>
-        <w:jc w:val="both"/>
-        <w:rPr>
-          <w:rFonts w:cstheme="minorHAnsi"/>
-          <w:color w:val="000000"/>
-          <w:highlight w:val="yellow"/>
-        </w:rPr>
-      </w:pPr>
-      <w:r>
-        <w:rPr>
-          <w:rFonts w:cstheme="minorHAnsi"/>
-          <w:color w:val="000000"/>
-          <w:highlight w:val="yellow"/>
-        </w:rPr>
-        <w:t xml:space="preserve">        return new ArrayList&lt;&gt;(a);</w:t>
-      </w:r>
-    </w:p>
-    <w:p>
-      <w:pPr>
-        <w:jc w:val="both"/>
-        <w:rPr>
-          <w:rFonts w:cstheme="minorHAnsi"/>
-          <w:color w:val="000000"/>
-        </w:rPr>
-      </w:pPr>
-      <w:r>
-        <w:rPr>
-          <w:rFonts w:cstheme="minorHAnsi"/>
-          <w:color w:val="000000"/>
-          <w:highlight w:val="yellow"/>
-        </w:rPr>
-        <w:t xml:space="preserve">    }</w:t>
-      </w:r>
-    </w:p>
-    <w:p>
-      <w:pPr>
-        <w:jc w:val="both"/>
-        <w:rPr>
-          <w:rFonts w:cstheme="minorHAnsi"/>
-          <w:color w:val="000000"/>
-        </w:rPr>
-      </w:pPr>
-      <w:r>
-        <w:rPr>
-          <w:rFonts w:cstheme="minorHAnsi"/>
-          <w:color w:val="000000"/>
-        </w:rPr>
-        <w:t>asList(T… a): this method takes an array of any type(int,char,String,userdefind class ) and returns List.</w:t>
-      </w:r>
-    </w:p>
-    <w:p>
-      <w:pPr>
-        <w:jc w:val="both"/>
-        <w:rPr>
-          <w:rFonts w:cstheme="minorHAnsi"/>
-          <w:color w:val="000000"/>
-        </w:rPr>
-      </w:pPr>
-      <w:r>
-        <w:rPr>
-          <w:rFonts w:cstheme="minorHAnsi"/>
-          <w:color w:val="000000"/>
-        </w:rPr>
-        <w:t>public static void sort(int[] a)</w:t>
-      </w:r>
-      <w:r>
-        <w:rPr>
-          <w:rFonts w:cstheme="minorHAnsi"/>
-          <w:color w:val="000000"/>
-        </w:rPr>
-        <w:t xml:space="preserve"> : sort( ) method accepts an array of any type (int,char,String,userdefind class)  Arrays class has overloaded sort() methods which accepts all data types of array.</w:t>
-      </w:r>
-    </w:p>
-    <w:p>
-      <w:pPr>
-        <w:jc w:val="both"/>
-        <w:rPr>
-          <w:rFonts w:cstheme="minorHAnsi"/>
-          <w:color w:val="000000"/>
-        </w:rPr>
-      </w:pPr>
-      <w:r>
-        <w:rPr>
-          <w:rFonts w:cstheme="minorHAnsi"/>
-          <w:color w:val="000000"/>
-        </w:rPr>
-        <w:t>public static boolean equals(Object[] a, Object[] a2)</w:t>
-      </w:r>
-      <w:r>
-        <w:rPr>
-          <w:rFonts w:cstheme="minorHAnsi"/>
-          <w:color w:val="000000"/>
-        </w:rPr>
-        <w:t xml:space="preserve"> : equals() is used to compare 2 Arrays of any type </w:t>
-      </w:r>
-      <w:r>
-        <w:rPr>
-          <w:rFonts w:cstheme="minorHAnsi"/>
-          <w:color w:val="000000"/>
-        </w:rPr>
-        <w:t>(2  int[],2 char[],2 String[],2 userdefind class [])  Arrays class has overloaded sort() methods which accepts all data types of array.</w:t>
-      </w:r>
-    </w:p>
-    <w:p>
-      <w:pPr>
-        <w:jc w:val="both"/>
-        <w:rPr>
-          <w:rFonts w:cstheme="minorHAnsi"/>
-          <w:color w:val="000000"/>
-        </w:rPr>
-      </w:pPr>
-      <w:r>
-        <w:rPr>
-          <w:rFonts w:cstheme="minorHAnsi"/>
-          <w:color w:val="000000"/>
-        </w:rPr>
-        <w:t>Q) what is use of java.util.Collections class ?</w:t>
-      </w:r>
-    </w:p>
-    <w:p>
-      <w:pPr>
-        <w:jc w:val="both"/>
-        <w:rPr>
-          <w:rFonts w:cstheme="minorHAnsi"/>
-          <w:color w:val="000000"/>
-        </w:rPr>
-      </w:pPr>
-      <w:r>
-        <w:rPr>
-          <w:rFonts w:cstheme="minorHAnsi"/>
-          <w:color w:val="000000"/>
-        </w:rPr>
         <w:t xml:space="preserve">Mostly we use Collections class for sorting the list of elements or objects. We can not create object for this because it has private default constructor. It has all static methods. </w:t>
       </w:r>
     </w:p>
@@ -18183,7 +19059,7 @@
                     </pic:cNvPicPr>
                   </pic:nvPicPr>
                   <pic:blipFill>
-                    <a:blip r:embed="rId20"/>
+                    <a:blip r:embed="rId22"/>
                     <a:srcRect/>
                     <a:stretch>
                       <a:fillRect/>
@@ -18297,7 +19173,14 @@
           <w:rFonts w:cstheme="minorHAnsi"/>
           <w:color w:val="000000"/>
         </w:rPr>
-        <w:t xml:space="preserve"> we create Anonymous InnerClass for abstract class and interface.</w:t>
+        <w:t xml:space="preserve"> we create Anonymous InnerClass for abstract class and interface</w:t>
+      </w:r>
+      <w:r>
+        <w:rPr>
+          <w:rFonts w:cstheme="minorHAnsi"/>
+          <w:color w:val="000000"/>
+        </w:rPr>
+        <w:t xml:space="preserve">. </w:t>
       </w:r>
     </w:p>
     <w:p>
@@ -18442,20 +19325,16 @@
             <w:r>
               <w:rPr>
                 <w:rStyle w:val="apple-converted-space"/>
-                <w:rFonts w:ascii="Verdana" w:hAnsi="Verdana"/>
-                <w:color w:val="000000"/>
-                <w:sz w:val="20"/>
-                <w:szCs w:val="20"/>
+                <w:rFonts w:cstheme="minorHAnsi"/>
+                <w:color w:val="000000"/>
                 <w:shd w:val="clear" w:color="auto" w:fill="FFFFFF"/>
               </w:rPr>
               <w:t> </w:t>
             </w:r>
             <w:r>
               <w:rPr>
-                <w:rFonts w:ascii="Verdana" w:hAnsi="Verdana"/>
-                <w:color w:val="000000"/>
-                <w:sz w:val="20"/>
-                <w:szCs w:val="20"/>
+                <w:rFonts w:cstheme="minorHAnsi"/>
+                <w:color w:val="000000"/>
                 <w:shd w:val="clear" w:color="auto" w:fill="FFFFFF"/>
               </w:rPr>
               <w:t>Comparable provides</w:t>
@@ -18463,10 +19342,8 @@
             <w:r>
               <w:rPr>
                 <w:rStyle w:val="apple-converted-space"/>
-                <w:rFonts w:ascii="Verdana" w:hAnsi="Verdana"/>
-                <w:color w:val="000000"/>
-                <w:sz w:val="20"/>
-                <w:szCs w:val="20"/>
+                <w:rFonts w:cstheme="minorHAnsi"/>
+                <w:color w:val="000000"/>
                 <w:shd w:val="clear" w:color="auto" w:fill="FFFFFF"/>
               </w:rPr>
               <w:t> </w:t>
@@ -18474,53 +19351,60 @@
             <w:r>
               <w:rPr>
                 <w:rStyle w:val="Strong"/>
-                <w:rFonts w:ascii="Verdana" w:hAnsi="Verdana"/>
-                <w:color w:val="000000"/>
-                <w:sz w:val="20"/>
-                <w:szCs w:val="20"/>
+                <w:rFonts w:cstheme="minorHAnsi"/>
+                <w:color w:val="000000"/>
                 <w:shd w:val="clear" w:color="auto" w:fill="FFFFFF"/>
               </w:rPr>
               <w:t>single sorting sequence</w:t>
             </w:r>
             <w:r>
               <w:rPr>
-                <w:rFonts w:ascii="Verdana" w:hAnsi="Verdana"/>
-                <w:color w:val="000000"/>
-                <w:sz w:val="20"/>
-                <w:szCs w:val="20"/>
+                <w:rFonts w:cstheme="minorHAnsi"/>
+                <w:color w:val="000000"/>
                 <w:shd w:val="clear" w:color="auto" w:fill="FFFFFF"/>
               </w:rPr>
-              <w:t>. That means if an Employee has  3 variables(int id, String name, String desg), we can sort the list of Employees</w:t>
-            </w:r>
-            <w:r>
-              <w:rPr>
-                <w:rFonts w:ascii="Verdana" w:hAnsi="Verdana"/>
-                <w:color w:val="000000"/>
-                <w:sz w:val="20"/>
-                <w:szCs w:val="20"/>
+              <w:t xml:space="preserve">. That means if an Employee has  3 variables(int id, String name, String </w:t>
+            </w:r>
+            <w:r>
+              <w:rPr>
+                <w:rFonts w:cstheme="minorHAnsi"/>
+                <w:color w:val="000000"/>
                 <w:shd w:val="clear" w:color="auto" w:fill="FFFFFF"/>
               </w:rPr>
+              <w:lastRenderedPageBreak/>
+              <w:t>desg), we can sort the list of Employees</w:t>
+            </w:r>
+            <w:r>
+              <w:rPr>
+                <w:rFonts w:cstheme="minorHAnsi"/>
+                <w:color w:val="000000"/>
+                <w:shd w:val="clear" w:color="auto" w:fill="FFFFFF"/>
+              </w:rPr>
               <w:t xml:space="preserve">  on the basis of single variable</w:t>
             </w:r>
             <w:r>
               <w:rPr>
-                <w:rFonts w:ascii="Verdana" w:hAnsi="Verdana"/>
-                <w:color w:val="000000"/>
-                <w:sz w:val="20"/>
-                <w:szCs w:val="20"/>
+                <w:rFonts w:cstheme="minorHAnsi"/>
+                <w:color w:val="000000"/>
                 <w:shd w:val="clear" w:color="auto" w:fill="FFFFFF"/>
               </w:rPr>
               <w:t>(at a time we can apply sorting only on 1 variable).</w:t>
             </w:r>
             <w:r>
               <w:rPr>
-                <w:rFonts w:ascii="Verdana" w:hAnsi="Verdana"/>
-                <w:color w:val="000000"/>
-                <w:sz w:val="20"/>
-                <w:szCs w:val="20"/>
+                <w:rFonts w:cstheme="minorHAnsi"/>
+                <w:color w:val="000000"/>
                 <w:shd w:val="clear" w:color="auto" w:fill="FFFFFF"/>
               </w:rPr>
-              <w:t xml:space="preserve"> If we want to sort based on 2 variables, it will not possible .</w:t>
+              <w:t xml:space="preserve"> If we want to sort based on 2 variables, it will not </w:t>
+            </w:r>
+            <w:r>
+              <w:rPr>
+                <w:rFonts w:cstheme="minorHAnsi"/>
+                <w:color w:val="000000"/>
+                <w:shd w:val="clear" w:color="auto" w:fill="FFFFFF"/>
+              </w:rPr>
+              <w:t>possible.</w:t>
             </w:r>
           </w:p>
         </w:tc>
@@ -18538,21 +19422,18 @@
             </w:pPr>
             <w:r>
               <w:rPr>
-                <w:rFonts w:ascii="Verdana" w:hAnsi="Verdana"/>
-                <w:color w:val="000000"/>
-                <w:sz w:val="20"/>
-                <w:szCs w:val="20"/>
+                <w:rFonts w:cstheme="minorHAnsi"/>
+                <w:color w:val="000000"/>
                 <w:shd w:val="clear" w:color="auto" w:fill="FFFFFF"/>
               </w:rPr>
+              <w:lastRenderedPageBreak/>
               <w:t>Comparator provides</w:t>
             </w:r>
             <w:r>
               <w:rPr>
                 <w:rStyle w:val="apple-converted-space"/>
-                <w:rFonts w:ascii="Verdana" w:hAnsi="Verdana"/>
-                <w:color w:val="000000"/>
-                <w:sz w:val="20"/>
-                <w:szCs w:val="20"/>
+                <w:rFonts w:cstheme="minorHAnsi"/>
+                <w:color w:val="000000"/>
                 <w:shd w:val="clear" w:color="auto" w:fill="FFFFFF"/>
               </w:rPr>
               <w:t> </w:t>
@@ -18560,23 +19441,28 @@
             <w:r>
               <w:rPr>
                 <w:rStyle w:val="Strong"/>
-                <w:rFonts w:ascii="Verdana" w:hAnsi="Verdana"/>
-                <w:color w:val="000000"/>
-                <w:sz w:val="20"/>
-                <w:szCs w:val="20"/>
+                <w:rFonts w:cstheme="minorHAnsi"/>
+                <w:color w:val="000000"/>
                 <w:shd w:val="clear" w:color="auto" w:fill="FFFFFF"/>
               </w:rPr>
               <w:t>multiple sorting sequence</w:t>
             </w:r>
             <w:r>
               <w:rPr>
-                <w:rFonts w:ascii="Verdana" w:hAnsi="Verdana"/>
-                <w:color w:val="000000"/>
-                <w:sz w:val="20"/>
-                <w:szCs w:val="20"/>
+                <w:rFonts w:cstheme="minorHAnsi"/>
+                <w:color w:val="000000"/>
                 <w:shd w:val="clear" w:color="auto" w:fill="FFFFFF"/>
               </w:rPr>
-              <w:t>. That means if an Employee has  3 variables(int id, String name, String desg), we can sort the list of Employees  on the basis of single variable or all the variables</w:t>
+              <w:t xml:space="preserve">. That means if an Employee has  3 variables(int id, String name, String desg), we can sort the list of </w:t>
+            </w:r>
+            <w:r>
+              <w:rPr>
+                <w:rFonts w:cstheme="minorHAnsi"/>
+                <w:color w:val="000000"/>
+                <w:shd w:val="clear" w:color="auto" w:fill="FFFFFF"/>
+              </w:rPr>
+              <w:lastRenderedPageBreak/>
+              <w:t>Employees  on the basis of single variable or all the variables</w:t>
             </w:r>
           </w:p>
         </w:tc>
@@ -18596,21 +19482,18 @@
             </w:pPr>
             <w:r>
               <w:rPr>
-                <w:rFonts w:ascii="Verdana" w:hAnsi="Verdana"/>
-                <w:color w:val="000000"/>
-                <w:sz w:val="20"/>
-                <w:szCs w:val="20"/>
+                <w:rFonts w:cstheme="minorHAnsi"/>
+                <w:color w:val="000000"/>
                 <w:shd w:val="clear" w:color="auto" w:fill="F6FFE1"/>
               </w:rPr>
+              <w:lastRenderedPageBreak/>
               <w:t>Comparable</w:t>
             </w:r>
             <w:r>
               <w:rPr>
                 <w:rStyle w:val="apple-converted-space"/>
-                <w:rFonts w:ascii="Verdana" w:hAnsi="Verdana"/>
-                <w:color w:val="000000"/>
-                <w:sz w:val="20"/>
-                <w:szCs w:val="20"/>
+                <w:rFonts w:cstheme="minorHAnsi"/>
+                <w:color w:val="000000"/>
                 <w:shd w:val="clear" w:color="auto" w:fill="F6FFE1"/>
               </w:rPr>
               <w:t> </w:t>
@@ -18618,10 +19501,8 @@
             <w:r>
               <w:rPr>
                 <w:rStyle w:val="Strong"/>
-                <w:rFonts w:ascii="Verdana" w:hAnsi="Verdana"/>
-                <w:color w:val="000000"/>
-                <w:sz w:val="20"/>
-                <w:szCs w:val="20"/>
+                <w:rFonts w:cstheme="minorHAnsi"/>
+                <w:color w:val="000000"/>
                 <w:shd w:val="clear" w:color="auto" w:fill="F6FFE1"/>
               </w:rPr>
               <w:t>affects the original class</w:t>
@@ -18629,20 +19510,16 @@
             <w:r>
               <w:rPr>
                 <w:rStyle w:val="apple-converted-space"/>
-                <w:rFonts w:ascii="Verdana" w:hAnsi="Verdana"/>
-                <w:color w:val="000000"/>
-                <w:sz w:val="20"/>
-                <w:szCs w:val="20"/>
+                <w:rFonts w:cstheme="minorHAnsi"/>
+                <w:color w:val="000000"/>
                 <w:shd w:val="clear" w:color="auto" w:fill="F6FFE1"/>
               </w:rPr>
               <w:t> </w:t>
             </w:r>
             <w:r>
               <w:rPr>
-                <w:rFonts w:ascii="Verdana" w:hAnsi="Verdana"/>
-                <w:color w:val="000000"/>
-                <w:sz w:val="20"/>
-                <w:szCs w:val="20"/>
+                <w:rFonts w:cstheme="minorHAnsi"/>
+                <w:color w:val="000000"/>
                 <w:shd w:val="clear" w:color="auto" w:fill="F6FFE1"/>
               </w:rPr>
               <w:t>i.e. Employee class must implement Comparable.</w:t>
@@ -18663,10 +19540,8 @@
             </w:pPr>
             <w:r>
               <w:rPr>
-                <w:rFonts w:ascii="Verdana" w:hAnsi="Verdana"/>
-                <w:color w:val="000000"/>
-                <w:sz w:val="20"/>
-                <w:szCs w:val="20"/>
+                <w:rFonts w:cstheme="minorHAnsi"/>
+                <w:color w:val="000000"/>
                 <w:shd w:val="clear" w:color="auto" w:fill="F6FFE1"/>
               </w:rPr>
               <w:t>Comparator</w:t>
@@ -18674,10 +19549,8 @@
             <w:r>
               <w:rPr>
                 <w:rStyle w:val="apple-converted-space"/>
-                <w:rFonts w:ascii="Verdana" w:hAnsi="Verdana"/>
-                <w:color w:val="000000"/>
-                <w:sz w:val="20"/>
-                <w:szCs w:val="20"/>
+                <w:rFonts w:cstheme="minorHAnsi"/>
+                <w:color w:val="000000"/>
                 <w:shd w:val="clear" w:color="auto" w:fill="F6FFE1"/>
               </w:rPr>
               <w:t> </w:t>
@@ -18685,10 +19558,8 @@
             <w:r>
               <w:rPr>
                 <w:rStyle w:val="Strong"/>
-                <w:rFonts w:ascii="Verdana" w:hAnsi="Verdana"/>
-                <w:color w:val="000000"/>
-                <w:sz w:val="20"/>
-                <w:szCs w:val="20"/>
+                <w:rFonts w:cstheme="minorHAnsi"/>
+                <w:color w:val="000000"/>
                 <w:shd w:val="clear" w:color="auto" w:fill="F6FFE1"/>
               </w:rPr>
               <w:t>doesn't affect the original class</w:t>
@@ -18696,20 +19567,16 @@
             <w:r>
               <w:rPr>
                 <w:rStyle w:val="apple-converted-space"/>
-                <w:rFonts w:ascii="Verdana" w:hAnsi="Verdana"/>
-                <w:color w:val="000000"/>
-                <w:sz w:val="20"/>
-                <w:szCs w:val="20"/>
+                <w:rFonts w:cstheme="minorHAnsi"/>
+                <w:color w:val="000000"/>
                 <w:shd w:val="clear" w:color="auto" w:fill="F6FFE1"/>
               </w:rPr>
               <w:t> </w:t>
             </w:r>
             <w:r>
               <w:rPr>
-                <w:rFonts w:ascii="Verdana" w:hAnsi="Verdana"/>
-                <w:color w:val="000000"/>
-                <w:sz w:val="20"/>
-                <w:szCs w:val="20"/>
+                <w:rFonts w:cstheme="minorHAnsi"/>
+                <w:color w:val="000000"/>
                 <w:shd w:val="clear" w:color="auto" w:fill="F6FFE1"/>
               </w:rPr>
               <w:t>i.e we don’t need to implement Comparator for Employee class or any other class.</w:t>
@@ -18726,19 +19593,15 @@
             <w:pPr>
               <w:jc w:val="both"/>
               <w:rPr>
-                <w:rFonts w:ascii="Verdana" w:hAnsi="Verdana"/>
-                <w:color w:val="000000"/>
-                <w:sz w:val="20"/>
-                <w:szCs w:val="20"/>
+                <w:rFonts w:cstheme="minorHAnsi"/>
+                <w:color w:val="000000"/>
                 <w:shd w:val="clear" w:color="auto" w:fill="FFFFFF"/>
               </w:rPr>
             </w:pPr>
             <w:r>
               <w:rPr>
-                <w:rFonts w:ascii="Verdana" w:hAnsi="Verdana"/>
-                <w:color w:val="000000"/>
-                <w:sz w:val="20"/>
-                <w:szCs w:val="20"/>
+                <w:rFonts w:cstheme="minorHAnsi"/>
+                <w:color w:val="000000"/>
                 <w:shd w:val="clear" w:color="auto" w:fill="FFFFFF"/>
               </w:rPr>
               <w:t>Comparable provides</w:t>
@@ -18746,10 +19609,8 @@
             <w:r>
               <w:rPr>
                 <w:rStyle w:val="apple-converted-space"/>
-                <w:rFonts w:ascii="Verdana" w:hAnsi="Verdana"/>
-                <w:color w:val="000000"/>
-                <w:sz w:val="20"/>
-                <w:szCs w:val="20"/>
+                <w:rFonts w:cstheme="minorHAnsi"/>
+                <w:color w:val="000000"/>
                 <w:shd w:val="clear" w:color="auto" w:fill="FFFFFF"/>
               </w:rPr>
               <w:t> </w:t>
@@ -18757,10 +19618,8 @@
             <w:r>
               <w:rPr>
                 <w:rStyle w:val="Strong"/>
-                <w:rFonts w:ascii="Verdana" w:hAnsi="Verdana"/>
-                <w:color w:val="000000"/>
-                <w:sz w:val="20"/>
-                <w:szCs w:val="20"/>
+                <w:rFonts w:cstheme="minorHAnsi"/>
+                <w:color w:val="000000"/>
                 <w:shd w:val="clear" w:color="auto" w:fill="FFFFFF"/>
               </w:rPr>
               <w:t>compareTo() method</w:t>
@@ -18768,20 +19627,16 @@
             <w:r>
               <w:rPr>
                 <w:rStyle w:val="apple-converted-space"/>
-                <w:rFonts w:ascii="Verdana" w:hAnsi="Verdana"/>
-                <w:color w:val="000000"/>
-                <w:sz w:val="20"/>
-                <w:szCs w:val="20"/>
+                <w:rFonts w:cstheme="minorHAnsi"/>
+                <w:color w:val="000000"/>
                 <w:shd w:val="clear" w:color="auto" w:fill="FFFFFF"/>
               </w:rPr>
               <w:t> </w:t>
             </w:r>
             <w:r>
               <w:rPr>
-                <w:rFonts w:ascii="Verdana" w:hAnsi="Verdana"/>
-                <w:color w:val="000000"/>
-                <w:sz w:val="20"/>
-                <w:szCs w:val="20"/>
+                <w:rFonts w:cstheme="minorHAnsi"/>
+                <w:color w:val="000000"/>
                 <w:shd w:val="clear" w:color="auto" w:fill="FFFFFF"/>
               </w:rPr>
               <w:t>to sort elements.</w:t>
@@ -18791,19 +19646,15 @@
             <w:pPr>
               <w:jc w:val="both"/>
               <w:rPr>
-                <w:rFonts w:ascii="Verdana" w:hAnsi="Verdana"/>
-                <w:color w:val="000000"/>
-                <w:sz w:val="20"/>
-                <w:szCs w:val="20"/>
+                <w:rFonts w:cstheme="minorHAnsi"/>
+                <w:color w:val="000000"/>
                 <w:shd w:val="clear" w:color="auto" w:fill="FFFFFF"/>
               </w:rPr>
             </w:pPr>
             <w:r>
               <w:rPr>
-                <w:rFonts w:ascii="Verdana" w:hAnsi="Verdana"/>
-                <w:color w:val="000000"/>
-                <w:sz w:val="20"/>
-                <w:szCs w:val="20"/>
+                <w:rFonts w:cstheme="minorHAnsi"/>
+                <w:color w:val="000000"/>
                 <w:highlight w:val="yellow"/>
                 <w:shd w:val="clear" w:color="auto" w:fill="FFFFFF"/>
               </w:rPr>
@@ -18819,19 +19670,15 @@
             <w:pPr>
               <w:jc w:val="both"/>
               <w:rPr>
-                <w:rFonts w:ascii="Verdana" w:hAnsi="Verdana"/>
-                <w:color w:val="000000"/>
-                <w:sz w:val="20"/>
-                <w:szCs w:val="20"/>
+                <w:rFonts w:cstheme="minorHAnsi"/>
+                <w:color w:val="000000"/>
                 <w:shd w:val="clear" w:color="auto" w:fill="FFFFFF"/>
               </w:rPr>
             </w:pPr>
             <w:r>
               <w:rPr>
-                <w:rFonts w:ascii="Verdana" w:hAnsi="Verdana"/>
-                <w:color w:val="000000"/>
-                <w:sz w:val="20"/>
-                <w:szCs w:val="20"/>
+                <w:rFonts w:cstheme="minorHAnsi"/>
+                <w:color w:val="000000"/>
                 <w:shd w:val="clear" w:color="auto" w:fill="FFFFFF"/>
               </w:rPr>
               <w:t>Comparator provides</w:t>
@@ -18839,10 +19686,8 @@
             <w:r>
               <w:rPr>
                 <w:rStyle w:val="apple-converted-space"/>
-                <w:rFonts w:ascii="Verdana" w:hAnsi="Verdana"/>
-                <w:color w:val="000000"/>
-                <w:sz w:val="20"/>
-                <w:szCs w:val="20"/>
+                <w:rFonts w:cstheme="minorHAnsi"/>
+                <w:color w:val="000000"/>
                 <w:shd w:val="clear" w:color="auto" w:fill="FFFFFF"/>
               </w:rPr>
               <w:t> </w:t>
@@ -18850,10 +19695,8 @@
             <w:r>
               <w:rPr>
                 <w:rStyle w:val="Strong"/>
-                <w:rFonts w:ascii="Verdana" w:hAnsi="Verdana"/>
-                <w:color w:val="000000"/>
-                <w:sz w:val="20"/>
-                <w:szCs w:val="20"/>
+                <w:rFonts w:cstheme="minorHAnsi"/>
+                <w:color w:val="000000"/>
                 <w:shd w:val="clear" w:color="auto" w:fill="FFFFFF"/>
               </w:rPr>
               <w:t>compare() method</w:t>
@@ -18861,20 +19704,16 @@
             <w:r>
               <w:rPr>
                 <w:rStyle w:val="apple-converted-space"/>
-                <w:rFonts w:ascii="Verdana" w:hAnsi="Verdana"/>
-                <w:color w:val="000000"/>
-                <w:sz w:val="20"/>
-                <w:szCs w:val="20"/>
+                <w:rFonts w:cstheme="minorHAnsi"/>
+                <w:color w:val="000000"/>
                 <w:shd w:val="clear" w:color="auto" w:fill="FFFFFF"/>
               </w:rPr>
               <w:t> </w:t>
             </w:r>
             <w:r>
               <w:rPr>
-                <w:rFonts w:ascii="Verdana" w:hAnsi="Verdana"/>
-                <w:color w:val="000000"/>
-                <w:sz w:val="20"/>
-                <w:szCs w:val="20"/>
+                <w:rFonts w:cstheme="minorHAnsi"/>
+                <w:color w:val="000000"/>
                 <w:shd w:val="clear" w:color="auto" w:fill="FFFFFF"/>
               </w:rPr>
               <w:t>to sort elements.</w:t>
@@ -18884,19 +19723,15 @@
             <w:pPr>
               <w:jc w:val="both"/>
               <w:rPr>
-                <w:rFonts w:ascii="Verdana" w:hAnsi="Verdana"/>
-                <w:color w:val="000000"/>
-                <w:sz w:val="20"/>
-                <w:szCs w:val="20"/>
+                <w:rFonts w:cstheme="minorHAnsi"/>
+                <w:color w:val="000000"/>
                 <w:shd w:val="clear" w:color="auto" w:fill="FFFFFF"/>
               </w:rPr>
             </w:pPr>
             <w:r>
               <w:rPr>
-                <w:rFonts w:ascii="Verdana" w:hAnsi="Verdana"/>
-                <w:color w:val="000000"/>
-                <w:sz w:val="20"/>
-                <w:szCs w:val="20"/>
+                <w:rFonts w:cstheme="minorHAnsi"/>
+                <w:color w:val="000000"/>
                 <w:highlight w:val="yellow"/>
                 <w:shd w:val="clear" w:color="auto" w:fill="FFFFFF"/>
               </w:rPr>
@@ -18929,10 +19764,8 @@
             </w:pPr>
             <w:r>
               <w:rPr>
-                <w:rFonts w:ascii="Verdana" w:hAnsi="Verdana"/>
-                <w:color w:val="000000"/>
-                <w:sz w:val="20"/>
-                <w:szCs w:val="20"/>
+                <w:rFonts w:cstheme="minorHAnsi"/>
+                <w:color w:val="000000"/>
                 <w:shd w:val="clear" w:color="auto" w:fill="F6FFE1"/>
               </w:rPr>
               <w:t>Comparable is found in</w:t>
@@ -18940,10 +19773,8 @@
             <w:r>
               <w:rPr>
                 <w:rStyle w:val="apple-converted-space"/>
-                <w:rFonts w:ascii="Verdana" w:hAnsi="Verdana"/>
-                <w:color w:val="000000"/>
-                <w:sz w:val="20"/>
-                <w:szCs w:val="20"/>
+                <w:rFonts w:cstheme="minorHAnsi"/>
+                <w:color w:val="000000"/>
                 <w:shd w:val="clear" w:color="auto" w:fill="F6FFE1"/>
               </w:rPr>
               <w:t> </w:t>
@@ -18951,10 +19782,8 @@
             <w:r>
               <w:rPr>
                 <w:rStyle w:val="Strong"/>
-                <w:rFonts w:ascii="Verdana" w:hAnsi="Verdana"/>
-                <w:color w:val="000000"/>
-                <w:sz w:val="20"/>
-                <w:szCs w:val="20"/>
+                <w:rFonts w:cstheme="minorHAnsi"/>
+                <w:color w:val="000000"/>
                 <w:shd w:val="clear" w:color="auto" w:fill="F6FFE1"/>
               </w:rPr>
               <w:t>java.lang</w:t>
@@ -18962,20 +19791,16 @@
             <w:r>
               <w:rPr>
                 <w:rStyle w:val="apple-converted-space"/>
-                <w:rFonts w:ascii="Verdana" w:hAnsi="Verdana"/>
-                <w:color w:val="000000"/>
-                <w:sz w:val="20"/>
-                <w:szCs w:val="20"/>
+                <w:rFonts w:cstheme="minorHAnsi"/>
+                <w:color w:val="000000"/>
                 <w:shd w:val="clear" w:color="auto" w:fill="F6FFE1"/>
               </w:rPr>
               <w:t> </w:t>
             </w:r>
             <w:r>
               <w:rPr>
-                <w:rFonts w:ascii="Verdana" w:hAnsi="Verdana"/>
-                <w:color w:val="000000"/>
-                <w:sz w:val="20"/>
-                <w:szCs w:val="20"/>
+                <w:rFonts w:cstheme="minorHAnsi"/>
+                <w:color w:val="000000"/>
                 <w:shd w:val="clear" w:color="auto" w:fill="F6FFE1"/>
               </w:rPr>
               <w:t>package.</w:t>
@@ -18996,10 +19821,8 @@
             </w:pPr>
             <w:r>
               <w:rPr>
-                <w:rFonts w:ascii="Verdana" w:hAnsi="Verdana"/>
-                <w:color w:val="000000"/>
-                <w:sz w:val="20"/>
-                <w:szCs w:val="20"/>
+                <w:rFonts w:cstheme="minorHAnsi"/>
+                <w:color w:val="000000"/>
                 <w:shd w:val="clear" w:color="auto" w:fill="F6FFE1"/>
               </w:rPr>
               <w:t>Comparator is found in</w:t>
@@ -19007,10 +19830,8 @@
             <w:r>
               <w:rPr>
                 <w:rStyle w:val="apple-converted-space"/>
-                <w:rFonts w:ascii="Verdana" w:hAnsi="Verdana"/>
-                <w:color w:val="000000"/>
-                <w:sz w:val="20"/>
-                <w:szCs w:val="20"/>
+                <w:rFonts w:cstheme="minorHAnsi"/>
+                <w:color w:val="000000"/>
                 <w:shd w:val="clear" w:color="auto" w:fill="F6FFE1"/>
               </w:rPr>
               <w:t> </w:t>
@@ -19018,10 +19839,8 @@
             <w:r>
               <w:rPr>
                 <w:rStyle w:val="Strong"/>
-                <w:rFonts w:ascii="Verdana" w:hAnsi="Verdana"/>
-                <w:color w:val="000000"/>
-                <w:sz w:val="20"/>
-                <w:szCs w:val="20"/>
+                <w:rFonts w:cstheme="minorHAnsi"/>
+                <w:color w:val="000000"/>
                 <w:shd w:val="clear" w:color="auto" w:fill="F6FFE1"/>
               </w:rPr>
               <w:t>java.util</w:t>
@@ -19029,20 +19848,16 @@
             <w:r>
               <w:rPr>
                 <w:rStyle w:val="apple-converted-space"/>
-                <w:rFonts w:ascii="Verdana" w:hAnsi="Verdana"/>
-                <w:color w:val="000000"/>
-                <w:sz w:val="20"/>
-                <w:szCs w:val="20"/>
+                <w:rFonts w:cstheme="minorHAnsi"/>
+                <w:color w:val="000000"/>
                 <w:shd w:val="clear" w:color="auto" w:fill="F6FFE1"/>
               </w:rPr>
               <w:t> </w:t>
             </w:r>
             <w:r>
               <w:rPr>
-                <w:rFonts w:ascii="Verdana" w:hAnsi="Verdana"/>
-                <w:color w:val="000000"/>
-                <w:sz w:val="20"/>
-                <w:szCs w:val="20"/>
+                <w:rFonts w:cstheme="minorHAnsi"/>
+                <w:color w:val="000000"/>
                 <w:shd w:val="clear" w:color="auto" w:fill="F6FFE1"/>
               </w:rPr>
               <w:t>package.</w:t>
@@ -19065,10 +19880,8 @@
             </w:pPr>
             <w:r>
               <w:rPr>
-                <w:rFonts w:ascii="Verdana" w:hAnsi="Verdana"/>
-                <w:color w:val="000000"/>
-                <w:sz w:val="20"/>
-                <w:szCs w:val="20"/>
+                <w:rFonts w:cstheme="minorHAnsi"/>
+                <w:color w:val="000000"/>
                 <w:shd w:val="clear" w:color="auto" w:fill="FFFFFF"/>
               </w:rPr>
               <w:t>We can sort the list elements of Comparable type by</w:t>
@@ -19076,10 +19889,8 @@
             <w:r>
               <w:rPr>
                 <w:rStyle w:val="apple-converted-space"/>
-                <w:rFonts w:ascii="Verdana" w:hAnsi="Verdana"/>
-                <w:color w:val="000000"/>
-                <w:sz w:val="20"/>
-                <w:szCs w:val="20"/>
+                <w:rFonts w:cstheme="minorHAnsi"/>
+                <w:color w:val="000000"/>
                 <w:shd w:val="clear" w:color="auto" w:fill="FFFFFF"/>
               </w:rPr>
               <w:t> </w:t>
@@ -19087,10 +19898,8 @@
             <w:r>
               <w:rPr>
                 <w:rStyle w:val="Strong"/>
-                <w:rFonts w:ascii="Verdana" w:hAnsi="Verdana"/>
-                <w:color w:val="000000"/>
-                <w:sz w:val="20"/>
-                <w:szCs w:val="20"/>
+                <w:rFonts w:cstheme="minorHAnsi"/>
+                <w:color w:val="000000"/>
                 <w:shd w:val="clear" w:color="auto" w:fill="FFFFFF"/>
               </w:rPr>
               <w:t>Collections.sort(List)</w:t>
@@ -19098,20 +19907,16 @@
             <w:r>
               <w:rPr>
                 <w:rStyle w:val="apple-converted-space"/>
-                <w:rFonts w:ascii="Verdana" w:hAnsi="Verdana"/>
-                <w:color w:val="000000"/>
-                <w:sz w:val="20"/>
-                <w:szCs w:val="20"/>
+                <w:rFonts w:cstheme="minorHAnsi"/>
+                <w:color w:val="000000"/>
                 <w:shd w:val="clear" w:color="auto" w:fill="FFFFFF"/>
               </w:rPr>
               <w:t> </w:t>
             </w:r>
             <w:r>
               <w:rPr>
-                <w:rFonts w:ascii="Verdana" w:hAnsi="Verdana"/>
-                <w:color w:val="000000"/>
-                <w:sz w:val="20"/>
-                <w:szCs w:val="20"/>
+                <w:rFonts w:cstheme="minorHAnsi"/>
+                <w:color w:val="000000"/>
                 <w:shd w:val="clear" w:color="auto" w:fill="FFFFFF"/>
               </w:rPr>
               <w:t>method.</w:t>
@@ -19126,19 +19931,15 @@
             <w:pPr>
               <w:jc w:val="both"/>
               <w:rPr>
-                <w:rFonts w:ascii="Verdana" w:hAnsi="Verdana"/>
-                <w:color w:val="000000"/>
-                <w:sz w:val="20"/>
-                <w:szCs w:val="20"/>
+                <w:rFonts w:cstheme="minorHAnsi"/>
+                <w:color w:val="000000"/>
                 <w:shd w:val="clear" w:color="auto" w:fill="FFFFFF"/>
               </w:rPr>
             </w:pPr>
             <w:r>
               <w:rPr>
-                <w:rFonts w:ascii="Verdana" w:hAnsi="Verdana"/>
-                <w:color w:val="000000"/>
-                <w:sz w:val="20"/>
-                <w:szCs w:val="20"/>
+                <w:rFonts w:cstheme="minorHAnsi"/>
+                <w:color w:val="000000"/>
                 <w:shd w:val="clear" w:color="auto" w:fill="FFFFFF"/>
               </w:rPr>
               <w:t>We can sort the list elements of Comparator type by</w:t>
@@ -19146,10 +19947,8 @@
             <w:r>
               <w:rPr>
                 <w:rStyle w:val="apple-converted-space"/>
-                <w:rFonts w:ascii="Verdana" w:hAnsi="Verdana"/>
-                <w:color w:val="000000"/>
-                <w:sz w:val="20"/>
-                <w:szCs w:val="20"/>
+                <w:rFonts w:cstheme="minorHAnsi"/>
+                <w:color w:val="000000"/>
                 <w:shd w:val="clear" w:color="auto" w:fill="FFFFFF"/>
               </w:rPr>
               <w:t> </w:t>
@@ -19157,10 +19956,8 @@
             <w:r>
               <w:rPr>
                 <w:rStyle w:val="Strong"/>
-                <w:rFonts w:ascii="Verdana" w:hAnsi="Verdana"/>
-                <w:color w:val="000000"/>
-                <w:sz w:val="20"/>
-                <w:szCs w:val="20"/>
+                <w:rFonts w:cstheme="minorHAnsi"/>
+                <w:color w:val="000000"/>
                 <w:shd w:val="clear" w:color="auto" w:fill="FFFFFF"/>
               </w:rPr>
               <w:t>Collections.sort(List,Comparator)</w:t>
@@ -19168,20 +19965,16 @@
             <w:r>
               <w:rPr>
                 <w:rStyle w:val="apple-converted-space"/>
-                <w:rFonts w:ascii="Verdana" w:hAnsi="Verdana"/>
-                <w:color w:val="000000"/>
-                <w:sz w:val="20"/>
-                <w:szCs w:val="20"/>
+                <w:rFonts w:cstheme="minorHAnsi"/>
+                <w:color w:val="000000"/>
                 <w:shd w:val="clear" w:color="auto" w:fill="FFFFFF"/>
               </w:rPr>
               <w:t> </w:t>
             </w:r>
             <w:r>
               <w:rPr>
-                <w:rFonts w:ascii="Verdana" w:hAnsi="Verdana"/>
-                <w:color w:val="000000"/>
-                <w:sz w:val="20"/>
-                <w:szCs w:val="20"/>
+                <w:rFonts w:cstheme="minorHAnsi"/>
+                <w:color w:val="000000"/>
                 <w:shd w:val="clear" w:color="auto" w:fill="FFFFFF"/>
               </w:rPr>
               <w:t>method.</w:t>
@@ -19197,10 +19990,8 @@
             </w:pPr>
             <w:r>
               <w:rPr>
-                <w:rFonts w:ascii="Verdana" w:hAnsi="Verdana"/>
-                <w:color w:val="000000"/>
-                <w:sz w:val="20"/>
-                <w:szCs w:val="20"/>
+                <w:rFonts w:cstheme="minorHAnsi"/>
+                <w:color w:val="000000"/>
                 <w:shd w:val="clear" w:color="auto" w:fill="FFFFFF"/>
               </w:rPr>
               <w:t>We use anonymous inner class for Comparator interface in this implementation.</w:t>
@@ -19217,30 +20008,85 @@
           <w:color w:val="000000"/>
         </w:rPr>
       </w:pPr>
-    </w:p>
-    <w:p>
-      <w:pPr>
-        <w:jc w:val="both"/>
-        <w:rPr>
-          <w:rFonts w:cstheme="minorHAnsi"/>
-          <w:color w:val="000000"/>
-        </w:rPr>
-      </w:pPr>
-    </w:p>
-    <w:p>
-      <w:pPr>
-        <w:jc w:val="both"/>
-        <w:rPr>
-          <w:rFonts w:cstheme="minorHAnsi"/>
-          <w:color w:val="000000"/>
-        </w:rPr>
-      </w:pPr>
-      <w:r>
-        <w:rPr>
-          <w:rFonts w:cstheme="minorHAnsi"/>
-          <w:color w:val="000000"/>
-        </w:rPr>
-        <w:lastRenderedPageBreak/>
+      <w:r>
+        <w:rPr>
+          <w:rFonts w:cstheme="minorHAnsi"/>
+          <w:color w:val="000000"/>
+        </w:rPr>
+        <w:tab/>
+      </w:r>
+      <w:r>
+        <w:rPr>
+          <w:rFonts w:cstheme="minorHAnsi"/>
+          <w:color w:val="000000"/>
+        </w:rPr>
+        <w:tab/>
+      </w:r>
+      <w:r>
+        <w:rPr>
+          <w:rFonts w:cstheme="minorHAnsi"/>
+          <w:color w:val="000000"/>
+        </w:rPr>
+        <w:tab/>
+      </w:r>
+      <w:r>
+        <w:rPr>
+          <w:rFonts w:cstheme="minorHAnsi"/>
+          <w:color w:val="000000"/>
+        </w:rPr>
+        <w:tab/>
+      </w:r>
+      <w:r>
+        <w:rPr>
+          <w:rFonts w:cstheme="minorHAnsi"/>
+          <w:color w:val="000000"/>
+        </w:rPr>
+        <w:tab/>
+      </w:r>
+      <w:r>
+        <w:rPr>
+          <w:rFonts w:cstheme="minorHAnsi"/>
+          <w:color w:val="000000"/>
+        </w:rPr>
+        <w:tab/>
+      </w:r>
+      <w:r>
+        <w:rPr>
+          <w:rFonts w:cstheme="minorHAnsi"/>
+          <w:color w:val="000000"/>
+        </w:rPr>
+        <w:tab/>
+      </w:r>
+      <w:r>
+        <w:rPr>
+          <w:rFonts w:cstheme="minorHAnsi"/>
+          <w:color w:val="000000"/>
+        </w:rPr>
+        <w:tab/>
+      </w:r>
+    </w:p>
+    <w:p>
+      <w:pPr>
+        <w:jc w:val="both"/>
+        <w:rPr>
+          <w:rFonts w:cstheme="minorHAnsi"/>
+          <w:color w:val="000000"/>
+        </w:rPr>
+      </w:pPr>
+    </w:p>
+    <w:p>
+      <w:pPr>
+        <w:jc w:val="both"/>
+        <w:rPr>
+          <w:rFonts w:cstheme="minorHAnsi"/>
+          <w:color w:val="000000"/>
+        </w:rPr>
+      </w:pPr>
+      <w:r>
+        <w:rPr>
+          <w:rFonts w:cstheme="minorHAnsi"/>
+          <w:color w:val="000000"/>
+        </w:rPr>
         <w:t>Q) why we do not override equals() of Comparator?</w:t>
       </w:r>
     </w:p>
@@ -19260,7 +20106,27 @@
           <w:szCs w:val="20"/>
           <w:shd w:val="clear" w:color="auto" w:fill="FFFFFF"/>
         </w:rPr>
-        <w:t>Comparator has int compare(T o1, T o2) and  public Boolean equals(Object o) . but equals() is java.lang.Object Class method. So if any class is implementing Comparator interface, we should override compare() and overriding equals() is optional. Because it is already inherited from Object class.</w:t>
+        <w:t xml:space="preserve">Comparator has int compare(T o1, T o2) and  public Boolean equals(Object o) . but equals() is java.lang.Object Class method. So if any class is implementing Comparator interface, </w:t>
+      </w:r>
+      <w:r>
+        <w:rPr>
+          <w:rFonts w:ascii="Verdana" w:hAnsi="Verdana"/>
+          <w:color w:val="000000"/>
+          <w:sz w:val="20"/>
+          <w:szCs w:val="20"/>
+          <w:shd w:val="clear" w:color="auto" w:fill="FFFFFF"/>
+        </w:rPr>
+        <w:t>we should override compare(). but</w:t>
+      </w:r>
+      <w:r>
+        <w:rPr>
+          <w:rFonts w:ascii="Verdana" w:hAnsi="Verdana"/>
+          <w:color w:val="000000"/>
+          <w:sz w:val="20"/>
+          <w:szCs w:val="20"/>
+          <w:shd w:val="clear" w:color="auto" w:fill="FFFFFF"/>
+        </w:rPr>
+        <w:t xml:space="preserve"> overriding equals() is optional. Because it is already inherited from Object class.</w:t>
       </w:r>
     </w:p>
     <w:p>
@@ -19475,6 +20341,7 @@
           <w:color w:val="000000"/>
           <w:highlight w:val="yellow"/>
         </w:rPr>
+        <w:lastRenderedPageBreak/>
         <w:t xml:space="preserve">System.out.println("thread is running...");  </w:t>
       </w:r>
     </w:p>
@@ -19598,7 +20465,21 @@
           <w:rFonts w:cstheme="minorHAnsi"/>
           <w:color w:val="000000"/>
         </w:rPr>
-        <w:t>In the above example class Multi is treated as Thread . Thread as a lifecycle. It has 5 stages ( new , runnable , running, waiting, terminated</w:t>
+        <w:t>In the above example class Multi is treated as Thread . Thread as a lifecyc</w:t>
+      </w:r>
+      <w:r>
+        <w:rPr>
+          <w:rFonts w:cstheme="minorHAnsi"/>
+          <w:color w:val="000000"/>
+        </w:rPr>
+        <w:t>le. It has 5 stages ( new , run</w:t>
+      </w:r>
+      <w:r>
+        <w:rPr>
+          <w:rFonts w:cstheme="minorHAnsi"/>
+          <w:color w:val="000000"/>
+        </w:rPr>
+        <w:t>able , running, waiting, terminated</w:t>
       </w:r>
       <w:r>
         <w:rPr>
@@ -19693,7 +20574,6 @@
           <w:color w:val="000000"/>
           <w:highlight w:val="yellow"/>
         </w:rPr>
-        <w:lastRenderedPageBreak/>
         <w:t xml:space="preserve">}  </w:t>
       </w:r>
     </w:p>
@@ -19877,6 +20757,7 @@
           <w:rFonts w:cstheme="minorHAnsi"/>
           <w:color w:val="000000"/>
         </w:rPr>
+        <w:lastRenderedPageBreak/>
         <w:t>C1 ,C2 , C3, C4, C5</w:t>
       </w:r>
     </w:p>
@@ -20098,14 +20979,7 @@
         <w:rPr>
           <w:rFonts w:asciiTheme="minorHAnsi" w:hAnsiTheme="minorHAnsi" w:cstheme="minorHAnsi"/>
         </w:rPr>
-        <w:t xml:space="preserve"> Stack memory is always referenced in LIFO (Last-In-First-Out) order. Whenever a method is invoked, a new block is created in the stack memory for the method to hold local primitive </w:t>
-      </w:r>
-      <w:r>
-        <w:rPr>
-          <w:rFonts w:asciiTheme="minorHAnsi" w:hAnsiTheme="minorHAnsi" w:cstheme="minorHAnsi"/>
-        </w:rPr>
-        <w:lastRenderedPageBreak/>
-        <w:t>values and reference to other objects in the method. As soon as method ends, the block becomes unused and become available for next method.</w:t>
+        <w:t xml:space="preserve"> Stack memory is always referenced in LIFO (Last-In-First-Out) order. Whenever a method is invoked, a new block is created in the stack memory for the method to hold local primitive values and reference to other objects in the method. As soon as method ends, the block becomes unused and become available for next method.</w:t>
       </w:r>
       <w:r>
         <w:rPr>
@@ -20184,7 +21058,7 @@
           <w:color w:val="000000"/>
         </w:rPr>
       </w:pPr>
-      <w:hyperlink r:id="rId21" w:history="1">
+      <w:hyperlink r:id="rId23" w:history="1">
         <w:r>
           <w:rPr>
             <w:rStyle w:val="Hyperlink"/>
@@ -20283,6 +21157,7 @@
           <w:color w:val="000000"/>
           <w:highlight w:val="yellow"/>
         </w:rPr>
+        <w:lastRenderedPageBreak/>
         <w:tab/>
       </w:r>
       <w:r>
@@ -20511,7 +21386,6 @@
         <w:rPr>
           <w:noProof/>
         </w:rPr>
-        <w:lastRenderedPageBreak/>
         <w:drawing>
           <wp:inline distT="0" distB="0" distL="0" distR="0">
             <wp:extent cx="5943600" cy="3356783"/>
@@ -20530,7 +21404,7 @@
                     </pic:cNvPicPr>
                   </pic:nvPicPr>
                   <pic:blipFill>
-                    <a:blip r:embed="rId22"/>
+                    <a:blip r:embed="rId24"/>
                     <a:srcRect/>
                     <a:stretch>
                       <a:fillRect/>
@@ -20598,29 +21472,395 @@
     </w:p>
     <w:p>
       <w:pPr>
-        <w:jc w:val="both"/>
-        <w:rPr>
-          <w:rFonts w:cstheme="minorHAnsi"/>
-          <w:color w:val="000000"/>
-        </w:rPr>
-      </w:pPr>
-    </w:p>
-    <w:p>
-      <w:pPr>
-        <w:jc w:val="both"/>
-        <w:rPr>
-          <w:rFonts w:cstheme="minorHAnsi"/>
-          <w:color w:val="000000"/>
-        </w:rPr>
-      </w:pPr>
-    </w:p>
-    <w:p>
-      <w:pPr>
-        <w:jc w:val="both"/>
-        <w:rPr>
-          <w:rFonts w:cstheme="minorHAnsi"/>
-        </w:rPr>
-      </w:pPr>
+        <w:spacing w:line="240" w:lineRule="atLeast"/>
+        <w:rPr>
+          <w:rFonts w:ascii="Arial" w:hAnsi="Arial" w:cs="Arial"/>
+          <w:color w:val="263238"/>
+          <w:sz w:val="20"/>
+          <w:szCs w:val="20"/>
+        </w:rPr>
+      </w:pPr>
+    </w:p>
+    <w:p>
+      <w:pPr>
+        <w:spacing w:line="240" w:lineRule="atLeast"/>
+        <w:rPr>
+          <w:rFonts w:cstheme="minorHAnsi"/>
+          <w:color w:val="263238"/>
+        </w:rPr>
+      </w:pPr>
+      <w:r>
+        <w:rPr>
+          <w:rStyle w:val="tl8wme"/>
+          <w:rFonts w:cstheme="minorHAnsi"/>
+          <w:color w:val="263238"/>
+        </w:rPr>
+        <w:t>Java 1.5 features</w:t>
+      </w:r>
+      <w:r>
+        <w:rPr>
+          <w:rFonts w:cstheme="minorHAnsi"/>
+          <w:color w:val="263238"/>
+        </w:rPr>
+        <w:br/>
+      </w:r>
+      <w:r>
+        <w:rPr>
+          <w:rStyle w:val="tl8wme"/>
+          <w:rFonts w:cstheme="minorHAnsi"/>
+          <w:color w:val="263238"/>
+        </w:rPr>
+        <w:t>for..each loop</w:t>
+      </w:r>
+      <w:r>
+        <w:rPr>
+          <w:rFonts w:cstheme="minorHAnsi"/>
+          <w:color w:val="263238"/>
+        </w:rPr>
+        <w:br/>
+      </w:r>
+      <w:r>
+        <w:rPr>
+          <w:rStyle w:val="tl8wme"/>
+          <w:rFonts w:cstheme="minorHAnsi"/>
+          <w:color w:val="263238"/>
+        </w:rPr>
+        <w:t>Generics</w:t>
+      </w:r>
+      <w:r>
+        <w:rPr>
+          <w:rFonts w:cstheme="minorHAnsi"/>
+          <w:color w:val="263238"/>
+        </w:rPr>
+        <w:br/>
+      </w:r>
+      <w:r>
+        <w:rPr>
+          <w:rStyle w:val="tl8wme"/>
+          <w:rFonts w:cstheme="minorHAnsi"/>
+          <w:color w:val="263238"/>
+        </w:rPr>
+        <w:t>Autoboxing &amp; Unboxing</w:t>
+      </w:r>
+      <w:r>
+        <w:rPr>
+          <w:rFonts w:cstheme="minorHAnsi"/>
+          <w:color w:val="263238"/>
+        </w:rPr>
+        <w:br/>
+      </w:r>
+      <w:r>
+        <w:rPr>
+          <w:rStyle w:val="tl8wme"/>
+          <w:rFonts w:cstheme="minorHAnsi"/>
+          <w:color w:val="263238"/>
+        </w:rPr>
+        <w:t>static imports</w:t>
+      </w:r>
+      <w:r>
+        <w:rPr>
+          <w:rFonts w:cstheme="minorHAnsi"/>
+          <w:color w:val="263238"/>
+        </w:rPr>
+        <w:br/>
+      </w:r>
+      <w:r>
+        <w:rPr>
+          <w:rStyle w:val="tl8wme"/>
+          <w:rFonts w:cstheme="minorHAnsi"/>
+          <w:color w:val="263238"/>
+        </w:rPr>
+        <w:t>Enum</w:t>
+      </w:r>
+      <w:r>
+        <w:rPr>
+          <w:rFonts w:cstheme="minorHAnsi"/>
+          <w:color w:val="263238"/>
+        </w:rPr>
+        <w:br/>
+      </w:r>
+      <w:r>
+        <w:rPr>
+          <w:rStyle w:val="tl8wme"/>
+          <w:rFonts w:cstheme="minorHAnsi"/>
+          <w:color w:val="263238"/>
+        </w:rPr>
+        <w:t>Annotations</w:t>
+      </w:r>
+      <w:r>
+        <w:rPr>
+          <w:rFonts w:cstheme="minorHAnsi"/>
+          <w:color w:val="263238"/>
+        </w:rPr>
+        <w:br/>
+      </w:r>
+      <w:r>
+        <w:rPr>
+          <w:rStyle w:val="tl8wme"/>
+          <w:rFonts w:cstheme="minorHAnsi"/>
+          <w:color w:val="263238"/>
+        </w:rPr>
+        <w:t>varargs (variable arguments)</w:t>
+      </w:r>
+      <w:r>
+        <w:rPr>
+          <w:rFonts w:cstheme="minorHAnsi"/>
+          <w:color w:val="263238"/>
+        </w:rPr>
+        <w:br/>
+      </w:r>
+      <w:r>
+        <w:rPr>
+          <w:rStyle w:val="tl8wme"/>
+          <w:rFonts w:cstheme="minorHAnsi"/>
+          <w:color w:val="263238"/>
+        </w:rPr>
+        <w:t>Covariant Return Type</w:t>
+      </w:r>
+      <w:r>
+        <w:rPr>
+          <w:rFonts w:cstheme="minorHAnsi"/>
+          <w:color w:val="263238"/>
+        </w:rPr>
+        <w:br/>
+      </w:r>
+      <w:r>
+        <w:rPr>
+          <w:rFonts w:cstheme="minorHAnsi"/>
+          <w:color w:val="263238"/>
+        </w:rPr>
+        <w:br/>
+      </w:r>
+      <w:r>
+        <w:rPr>
+          <w:rStyle w:val="tl8wme"/>
+          <w:rFonts w:cstheme="minorHAnsi"/>
+          <w:color w:val="263238"/>
+        </w:rPr>
+        <w:t>var args eg:  public void testVar(int count, String... vargs) { }</w:t>
+      </w:r>
+      <w:r>
+        <w:rPr>
+          <w:rFonts w:cstheme="minorHAnsi"/>
+          <w:color w:val="263238"/>
+        </w:rPr>
+        <w:br/>
+      </w:r>
+      <w:r>
+        <w:rPr>
+          <w:rStyle w:val="tl8wme"/>
+          <w:rFonts w:cstheme="minorHAnsi"/>
+          <w:color w:val="263238"/>
+        </w:rPr>
+        <w:t>-&gt; the vararg must be the last argument in the method.</w:t>
+      </w:r>
+      <w:r>
+        <w:rPr>
+          <w:rFonts w:cstheme="minorHAnsi"/>
+          <w:color w:val="263238"/>
+        </w:rPr>
+        <w:br/>
+      </w:r>
+      <w:r>
+        <w:rPr>
+          <w:rStyle w:val="tl8wme"/>
+          <w:rFonts w:cstheme="minorHAnsi"/>
+          <w:color w:val="263238"/>
+        </w:rPr>
+        <w:t>Reference :</w:t>
+      </w:r>
+      <w:r>
+        <w:rPr>
+          <w:rStyle w:val="apple-converted-space"/>
+          <w:rFonts w:cstheme="minorHAnsi"/>
+          <w:color w:val="263238"/>
+        </w:rPr>
+        <w:t> </w:t>
+      </w:r>
+      <w:hyperlink r:id="rId25" w:tgtFrame="_blank" w:history="1">
+        <w:r>
+          <w:rPr>
+            <w:rStyle w:val="Hyperlink"/>
+            <w:rFonts w:cstheme="minorHAnsi"/>
+            <w:color w:val="263238"/>
+          </w:rPr>
+          <w:t>http://viralpatel.net/blogs/varargs-in-java-variable-argument-method-in-java-5/</w:t>
+        </w:r>
+      </w:hyperlink>
+      <w:r>
+        <w:rPr>
+          <w:rFonts w:cstheme="minorHAnsi"/>
+          <w:color w:val="263238"/>
+        </w:rPr>
+        <w:br/>
+      </w:r>
+      <w:r>
+        <w:rPr>
+          <w:rFonts w:cstheme="minorHAnsi"/>
+          <w:color w:val="263238"/>
+        </w:rPr>
+        <w:br/>
+      </w:r>
+      <w:r>
+        <w:rPr>
+          <w:rStyle w:val="tl8wme"/>
+          <w:rFonts w:cstheme="minorHAnsi"/>
+          <w:color w:val="263238"/>
+        </w:rPr>
+        <w:t>java 1.6 (No need to say)</w:t>
+      </w:r>
+      <w:r>
+        <w:rPr>
+          <w:rFonts w:cstheme="minorHAnsi"/>
+          <w:color w:val="263238"/>
+        </w:rPr>
+        <w:br/>
+      </w:r>
+      <w:r>
+        <w:rPr>
+          <w:rStyle w:val="tl8wme"/>
+          <w:rFonts w:cstheme="minorHAnsi"/>
+          <w:color w:val="263238"/>
+        </w:rPr>
+        <w:t>Internationalization</w:t>
+      </w:r>
+      <w:r>
+        <w:rPr>
+          <w:rStyle w:val="apple-converted-space"/>
+          <w:rFonts w:cstheme="minorHAnsi"/>
+          <w:color w:val="263238"/>
+        </w:rPr>
+        <w:t> </w:t>
+      </w:r>
+      <w:r>
+        <w:rPr>
+          <w:rFonts w:cstheme="minorHAnsi"/>
+          <w:color w:val="263238"/>
+        </w:rPr>
+        <w:br/>
+      </w:r>
+      <w:r>
+        <w:rPr>
+          <w:rFonts w:cstheme="minorHAnsi"/>
+          <w:color w:val="263238"/>
+        </w:rPr>
+        <w:br/>
+      </w:r>
+      <w:r>
+        <w:rPr>
+          <w:rStyle w:val="tl8wme"/>
+          <w:rFonts w:cstheme="minorHAnsi"/>
+          <w:color w:val="263238"/>
+        </w:rPr>
+        <w:t>Java 1.7</w:t>
+      </w:r>
+      <w:r>
+        <w:rPr>
+          <w:rFonts w:cstheme="minorHAnsi"/>
+          <w:color w:val="263238"/>
+        </w:rPr>
+        <w:br/>
+      </w:r>
+      <w:r>
+        <w:rPr>
+          <w:rStyle w:val="tl8wme"/>
+          <w:rFonts w:cstheme="minorHAnsi"/>
+          <w:color w:val="263238"/>
+        </w:rPr>
+        <w:t>try-with-resources</w:t>
+      </w:r>
+      <w:r>
+        <w:rPr>
+          <w:rFonts w:cstheme="minorHAnsi"/>
+          <w:color w:val="263238"/>
+        </w:rPr>
+        <w:br/>
+      </w:r>
+      <w:r>
+        <w:rPr>
+          <w:rStyle w:val="tl8wme"/>
+          <w:rFonts w:cstheme="minorHAnsi"/>
+          <w:color w:val="263238"/>
+        </w:rPr>
+        <w:t>catch with multiple exceptions</w:t>
+      </w:r>
+      <w:r>
+        <w:rPr>
+          <w:rFonts w:cstheme="minorHAnsi"/>
+          <w:color w:val="263238"/>
+        </w:rPr>
+        <w:br/>
+      </w:r>
+      <w:r>
+        <w:rPr>
+          <w:rStyle w:val="tl8wme"/>
+          <w:rFonts w:cstheme="minorHAnsi"/>
+          <w:color w:val="263238"/>
+        </w:rPr>
+        <w:t>Underscore in Numeric literals</w:t>
+      </w:r>
+      <w:r>
+        <w:rPr>
+          <w:rFonts w:cstheme="minorHAnsi"/>
+          <w:color w:val="263238"/>
+        </w:rPr>
+        <w:br/>
+      </w:r>
+      <w:r>
+        <w:rPr>
+          <w:rStyle w:val="tl8wme"/>
+          <w:rFonts w:cstheme="minorHAnsi"/>
+          <w:color w:val="263238"/>
+        </w:rPr>
+        <w:t>String in switch statement</w:t>
+      </w:r>
+      <w:r>
+        <w:rPr>
+          <w:rFonts w:cstheme="minorHAnsi"/>
+          <w:color w:val="263238"/>
+        </w:rPr>
+        <w:br/>
+      </w:r>
+      <w:r>
+        <w:rPr>
+          <w:rStyle w:val="tl8wme"/>
+          <w:rFonts w:cstheme="minorHAnsi"/>
+          <w:color w:val="263238"/>
+        </w:rPr>
+        <w:t>Binary literals</w:t>
+      </w:r>
+    </w:p>
+    <w:p>
+      <w:pPr>
+        <w:jc w:val="both"/>
+        <w:rPr>
+          <w:rFonts w:cstheme="minorHAnsi"/>
+          <w:color w:val="000000"/>
+        </w:rPr>
+      </w:pPr>
+    </w:p>
+    <w:p>
+      <w:pPr>
+        <w:jc w:val="both"/>
+        <w:rPr>
+          <w:rFonts w:cstheme="minorHAnsi"/>
+          <w:color w:val="000000"/>
+        </w:rPr>
+      </w:pPr>
+    </w:p>
+    <w:p>
+      <w:pPr>
+        <w:jc w:val="both"/>
+        <w:rPr>
+          <w:rFonts w:cstheme="minorHAnsi"/>
+        </w:rPr>
+      </w:pPr>
+      <w:r>
+        <w:rPr>
+          <w:rFonts w:cstheme="minorHAnsi"/>
+        </w:rPr>
+        <w:t xml:space="preserve"> </w:t>
+      </w:r>
     </w:p>
     <w:sectPr>
       <w:pgSz w:w="12240" w:h="15840"/>
@@ -21650,6 +22890,119 @@
     </w:lvl>
   </w:abstractNum>
   <w:abstractNum w:abstractNumId="10">
+    <w:nsid w:val="799B1379"/>
+    <w:multiLevelType w:val="multilevel"/>
+    <w:tmpl w:val="65EC7D4C"/>
+    <w:lvl w:ilvl="0">
+      <w:start w:val="1"/>
+      <w:numFmt w:val="decimal"/>
+      <w:lvlText w:val="%1."/>
+      <w:lvlJc w:val="left"/>
+      <w:pPr>
+        <w:tabs>
+          <w:tab w:val="num" w:pos="720"/>
+        </w:tabs>
+        <w:ind w:left="720" w:hanging="360"/>
+      </w:pPr>
+    </w:lvl>
+    <w:lvl w:ilvl="1" w:tentative="1">
+      <w:start w:val="1"/>
+      <w:numFmt w:val="decimal"/>
+      <w:lvlText w:val="%2."/>
+      <w:lvlJc w:val="left"/>
+      <w:pPr>
+        <w:tabs>
+          <w:tab w:val="num" w:pos="1440"/>
+        </w:tabs>
+        <w:ind w:left="1440" w:hanging="360"/>
+      </w:pPr>
+    </w:lvl>
+    <w:lvl w:ilvl="2" w:tentative="1">
+      <w:start w:val="1"/>
+      <w:numFmt w:val="decimal"/>
+      <w:lvlText w:val="%3."/>
+      <w:lvlJc w:val="left"/>
+      <w:pPr>
+        <w:tabs>
+          <w:tab w:val="num" w:pos="2160"/>
+        </w:tabs>
+        <w:ind w:left="2160" w:hanging="360"/>
+      </w:pPr>
+    </w:lvl>
+    <w:lvl w:ilvl="3" w:tentative="1">
+      <w:start w:val="1"/>
+      <w:numFmt w:val="decimal"/>
+      <w:lvlText w:val="%4."/>
+      <w:lvlJc w:val="left"/>
+      <w:pPr>
+        <w:tabs>
+          <w:tab w:val="num" w:pos="2880"/>
+        </w:tabs>
+        <w:ind w:left="2880" w:hanging="360"/>
+      </w:pPr>
+    </w:lvl>
+    <w:lvl w:ilvl="4" w:tentative="1">
+      <w:start w:val="1"/>
+      <w:numFmt w:val="decimal"/>
+      <w:lvlText w:val="%5."/>
+      <w:lvlJc w:val="left"/>
+      <w:pPr>
+        <w:tabs>
+          <w:tab w:val="num" w:pos="3600"/>
+        </w:tabs>
+        <w:ind w:left="3600" w:hanging="360"/>
+      </w:pPr>
+    </w:lvl>
+    <w:lvl w:ilvl="5" w:tentative="1">
+      <w:start w:val="1"/>
+      <w:numFmt w:val="decimal"/>
+      <w:lvlText w:val="%6."/>
+      <w:lvlJc w:val="left"/>
+      <w:pPr>
+        <w:tabs>
+          <w:tab w:val="num" w:pos="4320"/>
+        </w:tabs>
+        <w:ind w:left="4320" w:hanging="360"/>
+      </w:pPr>
+    </w:lvl>
+    <w:lvl w:ilvl="6" w:tentative="1">
+      <w:start w:val="1"/>
+      <w:numFmt w:val="decimal"/>
+      <w:lvlText w:val="%7."/>
+      <w:lvlJc w:val="left"/>
+      <w:pPr>
+        <w:tabs>
+          <w:tab w:val="num" w:pos="5040"/>
+        </w:tabs>
+        <w:ind w:left="5040" w:hanging="360"/>
+      </w:pPr>
+    </w:lvl>
+    <w:lvl w:ilvl="7" w:tentative="1">
+      <w:start w:val="1"/>
+      <w:numFmt w:val="decimal"/>
+      <w:lvlText w:val="%8."/>
+      <w:lvlJc w:val="left"/>
+      <w:pPr>
+        <w:tabs>
+          <w:tab w:val="num" w:pos="5760"/>
+        </w:tabs>
+        <w:ind w:left="5760" w:hanging="360"/>
+      </w:pPr>
+    </w:lvl>
+    <w:lvl w:ilvl="8" w:tentative="1">
+      <w:start w:val="1"/>
+      <w:numFmt w:val="decimal"/>
+      <w:lvlText w:val="%9."/>
+      <w:lvlJc w:val="left"/>
+      <w:pPr>
+        <w:tabs>
+          <w:tab w:val="num" w:pos="6480"/>
+        </w:tabs>
+        <w:ind w:left="6480" w:hanging="360"/>
+      </w:pPr>
+    </w:lvl>
+  </w:abstractNum>
+  <w:abstractNum w:abstractNumId="11">
     <w:nsid w:val="7C5A62EA"/>
     <w:multiLevelType w:val="hybridMultilevel"/>
     <w:tmpl w:val="5DA4F3FC"/>
@@ -21760,7 +23113,7 @@
     <w:abstractNumId w:val="9"/>
   </w:num>
   <w:num w:numId="8">
-    <w:abstractNumId w:val="10"/>
+    <w:abstractNumId w:val="11"/>
   </w:num>
   <w:num w:numId="9">
     <w:abstractNumId w:val="0"/>
@@ -21770,6 +23123,9 @@
   </w:num>
   <w:num w:numId="11">
     <w:abstractNumId w:val="1"/>
+  </w:num>
+  <w:num w:numId="12">
+    <w:abstractNumId w:val="10"/>
   </w:num>
 </w:numbering>
 </file>
@@ -22243,6 +23599,23 @@
       <w:color w:val="5B9BD5" w:themeColor="accent1"/>
     </w:rPr>
   </w:style>
+  <w:style w:type="character" w:styleId="FollowedHyperlink">
+    <w:name w:val="FollowedHyperlink"/>
+    <w:basedOn w:val="DefaultParagraphFont"/>
+    <w:uiPriority w:val="99"/>
+    <w:semiHidden/>
+    <w:unhideWhenUsed/>
+    <w:rsid w:val="00581F44"/>
+    <w:rPr>
+      <w:color w:val="954F72" w:themeColor="followedHyperlink"/>
+      <w:u w:val="single"/>
+    </w:rPr>
+  </w:style>
+  <w:style w:type="character" w:customStyle="1" w:styleId="tl8wme">
+    <w:name w:val="tl8wme"/>
+    <w:basedOn w:val="DefaultParagraphFont"/>
+    <w:rsid w:val="00146B49"/>
+  </w:style>
 </w:styles>
 </file>
 

</xml_diff>